<commit_message>
More documentasion was added
</commit_message>
<xml_diff>
--- a/Documentation/Readme - Student_Asignment_Intro_2020 - Tic-Tac-Toe.docx
+++ b/Documentation/Readme - Student_Asignment_Intro_2020 - Tic-Tac-Toe.docx
@@ -1249,16 +1249,8 @@
         <w:pStyle w:val="Heading1"/>
         <w:spacing w:line="360" w:lineRule="auto"/>
       </w:pPr>
-      <w:bookmarkStart w:id="4" w:name="_Toc41590543"/>
-      <w:r>
-        <w:t>DataLay</w:t>
-      </w:r>
-      <w:r>
-        <w:t>er</w:t>
-      </w:r>
-      <w:bookmarkEnd w:id="4"/>
-      <w:r>
-        <w:t xml:space="preserve"> </w:t>
+      <w:r>
+        <w:t>ServerAPI</w:t>
       </w:r>
     </w:p>
     <w:p>
@@ -1268,19 +1260,16 @@
     </w:p>
     <w:p>
       <w:r>
-        <w:t xml:space="preserve">The ‘DataLayer’ is a database structure build with </w:t>
-      </w:r>
-      <w:r>
-        <w:t>Entity Framework Core</w:t>
-      </w:r>
-      <w:r>
-        <w:t xml:space="preserve">. Not a database in </w:t>
-      </w:r>
-      <w:r>
-        <w:t>itself</w:t>
-      </w:r>
-      <w:r>
-        <w:t>.</w:t>
+        <w:t xml:space="preserve">The </w:t>
+      </w:r>
+      <w:r>
+        <w:t>ServerAPI</w:t>
+      </w:r>
+      <w:r>
+        <w:t xml:space="preserve"> is </w:t>
+      </w:r>
+      <w:r>
+        <w:t>made to connect two players in a game of Tic-Tac-Toe</w:t>
       </w:r>
     </w:p>
     <w:p>
@@ -1304,10 +1293,7 @@
         <w:t>Framework:</w:t>
       </w:r>
       <w:r>
-        <w:t xml:space="preserve"> </w:t>
-      </w:r>
-      <w:r>
-        <w:t>.Net Core 3.1</w:t>
+        <w:t xml:space="preserve"> .Net Core 3.1</w:t>
       </w:r>
     </w:p>
     <w:p>
@@ -1359,7 +1345,7 @@
         <w:t xml:space="preserve"> </w:t>
       </w:r>
       <w:r>
-        <w:t>Entity Framework Core</w:t>
+        <w:t>ASP .NET Core Web Application</w:t>
       </w:r>
     </w:p>
     <w:p>
@@ -1395,14 +1381,7 @@
           <w:b/>
           <w:bCs/>
         </w:rPr>
-        <w:t>ackages</w:t>
-      </w:r>
-      <w:r>
-        <w:rPr>
-          <w:b/>
-          <w:bCs/>
-        </w:rPr>
-        <w:t xml:space="preserve">: </w:t>
+        <w:t xml:space="preserve">ackages: </w:t>
       </w:r>
     </w:p>
     <w:tbl>
@@ -1517,11 +1496,11 @@
         <w:pStyle w:val="Heading1"/>
         <w:spacing w:line="240" w:lineRule="auto"/>
       </w:pPr>
-      <w:bookmarkStart w:id="5" w:name="_Toc41590544"/>
+      <w:bookmarkStart w:id="4" w:name="_Toc41590544"/>
       <w:r>
         <w:t>Tic-Tac-Toe</w:t>
       </w:r>
-      <w:bookmarkEnd w:id="5"/>
+      <w:bookmarkEnd w:id="4"/>
     </w:p>
     <w:p/>
     <w:p>
@@ -1611,7 +1590,7 @@
         <w:t xml:space="preserve"> </w:t>
       </w:r>
       <w:r>
-        <w:t>Razor Pages</w:t>
+        <w:t>WPF</w:t>
       </w:r>
     </w:p>
     <w:p>
@@ -1762,11 +1741,11 @@
       <w:pPr>
         <w:pStyle w:val="Heading1"/>
       </w:pPr>
-      <w:bookmarkStart w:id="6" w:name="_Toc41590545"/>
+      <w:bookmarkStart w:id="5" w:name="_Toc41590545"/>
       <w:r>
         <w:t>Time spent</w:t>
       </w:r>
-      <w:bookmarkEnd w:id="6"/>
+      <w:bookmarkEnd w:id="5"/>
     </w:p>
     <w:p/>
     <w:p>
@@ -1803,33 +1782,6 @@
         </w:rPr>
         <w:t xml:space="preserve"> </w:t>
       </w:r>
-      <w:r>
-        <w:br/>
-      </w:r>
-      <w:r>
-        <w:rPr>
-          <w:i/>
-          <w:iCs/>
-          <w:u w:val="single"/>
-        </w:rPr>
-        <w:t>start time 28-05-2020 16:</w:t>
-      </w:r>
-      <w:r>
-        <w:rPr>
-          <w:i/>
-          <w:iCs/>
-          <w:u w:val="single"/>
-        </w:rPr>
-        <w:t>30 -</w:t>
-      </w:r>
-      <w:r>
-        <w:rPr>
-          <w:i/>
-          <w:iCs/>
-          <w:u w:val="single"/>
-        </w:rPr>
-        <w:t xml:space="preserve"> </w:t>
-      </w:r>
     </w:p>
     <w:p>
       <w:pPr>
@@ -1920,18 +1872,6 @@
       </w:pPr>
       <w:r>
         <w:t>Flowchart</w:t>
-      </w:r>
-    </w:p>
-    <w:p>
-      <w:pPr>
-        <w:pStyle w:val="ListParagraph"/>
-        <w:numPr>
-          <w:ilvl w:val="2"/>
-          <w:numId w:val="2"/>
-        </w:numPr>
-      </w:pPr>
-      <w:r>
-        <w:t xml:space="preserve">DB diagram </w:t>
       </w:r>
     </w:p>
     <w:p>
@@ -1986,26 +1926,133 @@
           <w:numId w:val="2"/>
         </w:numPr>
       </w:pPr>
+      <w:r>
+        <w:t xml:space="preserve">Setting up the Project environments - </w:t>
+      </w:r>
+      <w:r>
+        <w:t>approximately (</w:t>
+      </w:r>
+      <w:r>
+        <w:t>33 min</w:t>
+      </w:r>
+      <w:r>
+        <w:t>)</w:t>
+      </w:r>
+    </w:p>
+    <w:p>
+      <w:pPr>
+        <w:pStyle w:val="ListParagraph"/>
+        <w:numPr>
+          <w:ilvl w:val="1"/>
+          <w:numId w:val="2"/>
+        </w:numPr>
+      </w:pPr>
+      <w:r>
+        <w:br/>
+      </w:r>
+    </w:p>
+    <w:p>
+      <w:pPr>
+        <w:pStyle w:val="ListParagraph"/>
+        <w:numPr>
+          <w:ilvl w:val="0"/>
+          <w:numId w:val="2"/>
+        </w:numPr>
+      </w:pPr>
+      <w:r>
+        <w:t xml:space="preserve">Starting working on the ServerAPI and connectivity – </w:t>
+      </w:r>
+      <w:r>
+        <w:t>approximately</w:t>
+      </w:r>
+      <w:r>
+        <w:t xml:space="preserve"> ()</w:t>
+      </w:r>
+      <w:r>
+        <w:br/>
+      </w:r>
+      <w:r>
+        <w:rPr>
+          <w:i/>
+          <w:iCs/>
+          <w:u w:val="single"/>
+        </w:rPr>
+        <w:t>start time 2</w:t>
+      </w:r>
+      <w:r>
+        <w:rPr>
+          <w:i/>
+          <w:iCs/>
+          <w:u w:val="single"/>
+        </w:rPr>
+        <w:t>9</w:t>
+      </w:r>
+      <w:r>
+        <w:rPr>
+          <w:i/>
+          <w:iCs/>
+          <w:u w:val="single"/>
+        </w:rPr>
+        <w:t>-05-2020 1</w:t>
+      </w:r>
+      <w:r>
+        <w:rPr>
+          <w:i/>
+          <w:iCs/>
+          <w:u w:val="single"/>
+        </w:rPr>
+        <w:t>3</w:t>
+      </w:r>
+      <w:r>
+        <w:rPr>
+          <w:i/>
+          <w:iCs/>
+          <w:u w:val="single"/>
+        </w:rPr>
+        <w:t>:</w:t>
+      </w:r>
+      <w:r>
+        <w:rPr>
+          <w:i/>
+          <w:iCs/>
+          <w:u w:val="single"/>
+        </w:rPr>
+        <w:t>3</w:t>
+      </w:r>
+      <w:r>
+        <w:rPr>
+          <w:i/>
+          <w:iCs/>
+          <w:u w:val="single"/>
+        </w:rPr>
+        <w:t>4</w:t>
+      </w:r>
+      <w:r>
+        <w:rPr>
+          <w:i/>
+          <w:iCs/>
+          <w:u w:val="single"/>
+        </w:rPr>
+        <w:t xml:space="preserve"> -</w:t>
+      </w:r>
+      <w:r>
+        <w:br/>
+      </w:r>
     </w:p>
     <w:p>
       <w:pPr>
         <w:pStyle w:val="Heading1"/>
       </w:pPr>
-    </w:p>
-    <w:p>
-      <w:pPr>
-        <w:pStyle w:val="Heading1"/>
-      </w:pPr>
-      <w:bookmarkStart w:id="7" w:name="_Hlk41578798"/>
-      <w:bookmarkStart w:id="8" w:name="_Toc41590546"/>
+      <w:bookmarkStart w:id="6" w:name="_Hlk41578798"/>
+      <w:bookmarkStart w:id="7" w:name="_Toc41590546"/>
       <w:r>
         <w:t>References</w:t>
       </w:r>
+      <w:bookmarkEnd w:id="6"/>
+      <w:r>
+        <w:t xml:space="preserve"> and tools used</w:t>
+      </w:r>
       <w:bookmarkEnd w:id="7"/>
-      <w:r>
-        <w:t xml:space="preserve"> and tools used</w:t>
-      </w:r>
-      <w:bookmarkEnd w:id="8"/>
     </w:p>
     <w:p/>
     <w:p>
@@ -2013,11 +2060,11 @@
         <w:pStyle w:val="Heading2"/>
         <w:spacing w:line="360" w:lineRule="auto"/>
       </w:pPr>
-      <w:bookmarkStart w:id="9" w:name="_Toc41590547"/>
+      <w:bookmarkStart w:id="8" w:name="_Toc41590547"/>
       <w:r>
         <w:t>Tools</w:t>
       </w:r>
-      <w:bookmarkEnd w:id="9"/>
+      <w:bookmarkEnd w:id="8"/>
       <w:r>
         <w:t xml:space="preserve"> </w:t>
       </w:r>
@@ -2031,15 +2078,7 @@
         </w:numPr>
       </w:pPr>
       <w:r>
-        <w:t xml:space="preserve">Draw.io – Used for making </w:t>
-      </w:r>
-      <w:proofErr w:type="gramStart"/>
-      <w:r>
-        <w:t>all of</w:t>
-      </w:r>
-      <w:proofErr w:type="gramEnd"/>
-      <w:r>
-        <w:t xml:space="preserve"> my diagrams. </w:t>
+        <w:t xml:space="preserve">Draw.io – Used for making all of my diagrams. </w:t>
       </w:r>
       <w:r>
         <w:br/>
@@ -2114,11 +2153,11 @@
         <w:pStyle w:val="Heading2"/>
         <w:spacing w:line="360" w:lineRule="auto"/>
       </w:pPr>
-      <w:bookmarkStart w:id="10" w:name="_Toc41590548"/>
+      <w:bookmarkStart w:id="9" w:name="_Toc41590548"/>
       <w:r>
         <w:t>References</w:t>
       </w:r>
-      <w:bookmarkEnd w:id="10"/>
+      <w:bookmarkEnd w:id="9"/>
     </w:p>
     <w:p>
       <w:pPr>
@@ -2181,13 +2220,7 @@
         </w:numPr>
       </w:pPr>
       <w:r>
-        <w:t xml:space="preserve">Inspirational </w:t>
-      </w:r>
-      <w:r>
-        <w:t>Websites</w:t>
-      </w:r>
-      <w:r>
-        <w:t xml:space="preserve">: </w:t>
+        <w:t xml:space="preserve">Inspirational Websites: </w:t>
       </w:r>
     </w:p>
     <w:p>
@@ -2222,10 +2255,7 @@
         </w:numPr>
       </w:pPr>
       <w:r>
-        <w:t xml:space="preserve">Inspirational </w:t>
-      </w:r>
-      <w:r>
-        <w:t xml:space="preserve">Code: </w:t>
+        <w:t xml:space="preserve">Inspirational Code: </w:t>
       </w:r>
     </w:p>
     <w:p>
@@ -3046,6 +3076,7 @@
   <w:style w:type="character" w:default="1" w:styleId="DefaultParagraphFont">
     <w:name w:val="Default Paragraph Font"/>
     <w:uiPriority w:val="1"/>
+    <w:semiHidden/>
     <w:unhideWhenUsed/>
   </w:style>
   <w:style w:type="table" w:default="1" w:styleId="TableNormal">
@@ -3256,6 +3287,18 @@
         <w:insideV w:val="single" w:sz="4" w:space="0" w:color="auto"/>
       </w:tblBorders>
     </w:tblPr>
+  </w:style>
+  <w:style w:type="character" w:styleId="FollowedHyperlink">
+    <w:name w:val="FollowedHyperlink"/>
+    <w:basedOn w:val="DefaultParagraphFont"/>
+    <w:uiPriority w:val="99"/>
+    <w:semiHidden/>
+    <w:unhideWhenUsed/>
+    <w:rsid w:val="00BB5B46"/>
+    <w:rPr>
+      <w:color w:val="954F72" w:themeColor="followedHyperlink"/>
+      <w:u w:val="single"/>
+    </w:rPr>
   </w:style>
 </w:styles>
 </file>
@@ -3560,7 +3603,7 @@
 </file>
 
 <file path=customXml/itemProps1.xml><?xml version="1.0" encoding="utf-8"?>
-<ds:datastoreItem xmlns:ds="http://schemas.openxmlformats.org/officeDocument/2006/customXml" ds:itemID="{AC3F1FF2-19B9-452E-814D-1C1247C0498F}">
+<ds:datastoreItem xmlns:ds="http://schemas.openxmlformats.org/officeDocument/2006/customXml" ds:itemID="{9E9F70FC-7B1A-4C03-87DB-2E621467AA37}">
   <ds:schemaRefs>
     <ds:schemaRef ds:uri="http://schemas.openxmlformats.org/officeDocument/2006/bibliography"/>
   </ds:schemaRefs>

</xml_diff>

<commit_message>
Class DIagram wass Added
</commit_message>
<xml_diff>
--- a/Documentation/Readme - Student_Asignment_Intro_2020 - Tic-Tac-Toe.docx
+++ b/Documentation/Readme - Student_Asignment_Intro_2020 - Tic-Tac-Toe.docx
@@ -1773,7 +1773,16 @@
         <w:t xml:space="preserve"> – </w:t>
       </w:r>
       <w:r>
-        <w:t>approximately ()</w:t>
+        <w:t>approximately (</w:t>
+      </w:r>
+      <w:r>
+        <w:t>8</w:t>
+      </w:r>
+      <w:r>
+        <w:t xml:space="preserve"> hours</w:t>
+      </w:r>
+      <w:r>
+        <w:t>)</w:t>
       </w:r>
       <w:r>
         <w:rPr>
@@ -1933,7 +1942,10 @@
         <w:t>approximately (</w:t>
       </w:r>
       <w:r>
-        <w:t>33 min</w:t>
+        <w:t xml:space="preserve">33 </w:t>
+      </w:r>
+      <w:r>
+        <w:t>minutes</w:t>
       </w:r>
       <w:r>
         <w:t>)</w:t>
@@ -1948,6 +1960,30 @@
         </w:numPr>
       </w:pPr>
       <w:r>
+        <w:t>Creating the project types that was planed in the previous step.</w:t>
+      </w:r>
+      <w:r>
+        <w:br/>
+      </w:r>
+    </w:p>
+    <w:p>
+      <w:pPr>
+        <w:pStyle w:val="ListParagraph"/>
+        <w:numPr>
+          <w:ilvl w:val="1"/>
+          <w:numId w:val="2"/>
+        </w:numPr>
+      </w:pPr>
+      <w:r>
+        <w:t xml:space="preserve">Setting up a GitHub </w:t>
+      </w:r>
+      <w:r>
+        <w:t>Repository</w:t>
+      </w:r>
+      <w:r>
+        <w:t xml:space="preserve"> so the project uses version control.</w:t>
+      </w:r>
+      <w:r>
         <w:br/>
       </w:r>
     </w:p>
@@ -1960,7 +1996,10 @@
         </w:numPr>
       </w:pPr>
       <w:r>
-        <w:t xml:space="preserve">Starting working on the ServerAPI and connectivity – </w:t>
+        <w:t>Working</w:t>
+      </w:r>
+      <w:r>
+        <w:t xml:space="preserve"> on the ServerAPI and connectivity – </w:t>
       </w:r>
       <w:r>
         <w:t>approximately</w:t>
@@ -1977,7 +2016,7 @@
           <w:iCs/>
           <w:u w:val="single"/>
         </w:rPr>
-        <w:t>start time 2</w:t>
+        <w:t xml:space="preserve">start time </w:t>
       </w:r>
       <w:r>
         <w:rPr>
@@ -1985,7 +2024,7 @@
           <w:iCs/>
           <w:u w:val="single"/>
         </w:rPr>
-        <w:t>9</w:t>
+        <w:t>30</w:t>
       </w:r>
       <w:r>
         <w:rPr>
@@ -1993,46 +2032,26 @@
           <w:iCs/>
           <w:u w:val="single"/>
         </w:rPr>
-        <w:t>-05-2020 1</w:t>
-      </w:r>
+        <w:t xml:space="preserve">-05-2020 </w:t>
+      </w:r>
+      <w:proofErr w:type="spellStart"/>
+      <w:proofErr w:type="gramStart"/>
       <w:r>
         <w:rPr>
           <w:i/>
           <w:iCs/>
           <w:u w:val="single"/>
         </w:rPr>
-        <w:t>3</w:t>
-      </w:r>
+        <w:t>xx:xx</w:t>
+      </w:r>
+      <w:proofErr w:type="spellEnd"/>
+      <w:proofErr w:type="gramEnd"/>
       <w:r>
         <w:rPr>
           <w:i/>
           <w:iCs/>
           <w:u w:val="single"/>
         </w:rPr>
-        <w:t>:</w:t>
-      </w:r>
-      <w:r>
-        <w:rPr>
-          <w:i/>
-          <w:iCs/>
-          <w:u w:val="single"/>
-        </w:rPr>
-        <w:t>3</w:t>
-      </w:r>
-      <w:r>
-        <w:rPr>
-          <w:i/>
-          <w:iCs/>
-          <w:u w:val="single"/>
-        </w:rPr>
-        <w:t>4</w:t>
-      </w:r>
-      <w:r>
-        <w:rPr>
-          <w:i/>
-          <w:iCs/>
-          <w:u w:val="single"/>
-        </w:rPr>
         <w:t xml:space="preserve"> -</w:t>
       </w:r>
       <w:r>
@@ -2078,7 +2097,7 @@
         </w:numPr>
       </w:pPr>
       <w:r>
-        <w:t xml:space="preserve">Draw.io – Used for making all of my diagrams. </w:t>
+        <w:t xml:space="preserve">Draw.io – Used for making all my diagrams. </w:t>
       </w:r>
       <w:r>
         <w:br/>
@@ -3603,7 +3622,7 @@
 </file>
 
 <file path=customXml/itemProps1.xml><?xml version="1.0" encoding="utf-8"?>
-<ds:datastoreItem xmlns:ds="http://schemas.openxmlformats.org/officeDocument/2006/customXml" ds:itemID="{9E9F70FC-7B1A-4C03-87DB-2E621467AA37}">
+<ds:datastoreItem xmlns:ds="http://schemas.openxmlformats.org/officeDocument/2006/customXml" ds:itemID="{BBE7C30F-218A-4C90-B740-980E89C38642}">
   <ds:schemaRefs>
     <ds:schemaRef ds:uri="http://schemas.openxmlformats.org/officeDocument/2006/bibliography"/>
   </ds:schemaRefs>

</xml_diff>

<commit_message>
Setting up a basic idea for the UI Layout
</commit_message>
<xml_diff>
--- a/Documentation/Readme - Student_Asignment_Intro_2020 - Tic-Tac-Toe.docx
+++ b/Documentation/Readme - Student_Asignment_Intro_2020 - Tic-Tac-Toe.docx
@@ -1776,10 +1776,13 @@
         <w:t>approximately (</w:t>
       </w:r>
       <w:r>
-        <w:t>8</w:t>
+        <w:t>9</w:t>
       </w:r>
       <w:r>
         <w:t xml:space="preserve"> hours</w:t>
+      </w:r>
+      <w:r>
+        <w:t xml:space="preserve"> and 30 minutes</w:t>
       </w:r>
       <w:r>
         <w:t>)</w:t>
@@ -1996,6 +1999,36 @@
         </w:numPr>
       </w:pPr>
       <w:r>
+        <w:t>Setting up a basic UI layout</w:t>
+      </w:r>
+      <w:r>
+        <w:t xml:space="preserve">– </w:t>
+      </w:r>
+      <w:r>
+        <w:t>approximately</w:t>
+      </w:r>
+      <w:r>
+        <w:t xml:space="preserve"> (</w:t>
+      </w:r>
+      <w:r>
+        <w:t>1 hour</w:t>
+      </w:r>
+      <w:r>
+        <w:t>)</w:t>
+      </w:r>
+      <w:r>
+        <w:br/>
+      </w:r>
+    </w:p>
+    <w:p>
+      <w:pPr>
+        <w:pStyle w:val="ListParagraph"/>
+        <w:numPr>
+          <w:ilvl w:val="0"/>
+          <w:numId w:val="2"/>
+        </w:numPr>
+      </w:pPr>
+      <w:r>
         <w:t>Working</w:t>
       </w:r>
       <w:r>
@@ -2009,50 +2042,6 @@
       </w:r>
       <w:r>
         <w:br/>
-      </w:r>
-      <w:r>
-        <w:rPr>
-          <w:i/>
-          <w:iCs/>
-          <w:u w:val="single"/>
-        </w:rPr>
-        <w:t xml:space="preserve">start time </w:t>
-      </w:r>
-      <w:r>
-        <w:rPr>
-          <w:i/>
-          <w:iCs/>
-          <w:u w:val="single"/>
-        </w:rPr>
-        <w:t>30</w:t>
-      </w:r>
-      <w:r>
-        <w:rPr>
-          <w:i/>
-          <w:iCs/>
-          <w:u w:val="single"/>
-        </w:rPr>
-        <w:t xml:space="preserve">-05-2020 </w:t>
-      </w:r>
-      <w:proofErr w:type="spellStart"/>
-      <w:proofErr w:type="gramStart"/>
-      <w:r>
-        <w:rPr>
-          <w:i/>
-          <w:iCs/>
-          <w:u w:val="single"/>
-        </w:rPr>
-        <w:t>xx:xx</w:t>
-      </w:r>
-      <w:proofErr w:type="spellEnd"/>
-      <w:proofErr w:type="gramEnd"/>
-      <w:r>
-        <w:rPr>
-          <w:i/>
-          <w:iCs/>
-          <w:u w:val="single"/>
-        </w:rPr>
-        <w:t xml:space="preserve"> -</w:t>
       </w:r>
       <w:r>
         <w:br/>
@@ -2302,6 +2291,7 @@
         <w:spacing w:line="360" w:lineRule="auto"/>
       </w:pPr>
       <w:r>
+        <w:lastRenderedPageBreak/>
         <w:t>How to install</w:t>
       </w:r>
     </w:p>
@@ -3622,7 +3612,7 @@
 </file>
 
 <file path=customXml/itemProps1.xml><?xml version="1.0" encoding="utf-8"?>
-<ds:datastoreItem xmlns:ds="http://schemas.openxmlformats.org/officeDocument/2006/customXml" ds:itemID="{BBE7C30F-218A-4C90-B740-980E89C38642}">
+<ds:datastoreItem xmlns:ds="http://schemas.openxmlformats.org/officeDocument/2006/customXml" ds:itemID="{057B9849-E0A6-45DA-9C74-423DEFD49E5E}">
   <ds:schemaRefs>
     <ds:schemaRef ds:uri="http://schemas.openxmlformats.org/officeDocument/2006/bibliography"/>
   </ds:schemaRefs>

</xml_diff>

<commit_message>
Update to the class diagram
</commit_message>
<xml_diff>
--- a/Documentation/Readme - Student_Asignment_Intro_2020 - Tic-Tac-Toe.docx
+++ b/Documentation/Readme - Student_Asignment_Intro_2020 - Tic-Tac-Toe.docx
@@ -1999,7 +1999,13 @@
         </w:numPr>
       </w:pPr>
       <w:r>
-        <w:t>Setting up a basic UI layout</w:t>
+        <w:t>Setting up a basic</w:t>
+      </w:r>
+      <w:r>
+        <w:t xml:space="preserve"> idea for the</w:t>
+      </w:r>
+      <w:r>
+        <w:t xml:space="preserve"> UI layout</w:t>
       </w:r>
       <w:r>
         <w:t xml:space="preserve">– </w:t>
@@ -3612,7 +3618,7 @@
 </file>
 
 <file path=customXml/itemProps1.xml><?xml version="1.0" encoding="utf-8"?>
-<ds:datastoreItem xmlns:ds="http://schemas.openxmlformats.org/officeDocument/2006/customXml" ds:itemID="{057B9849-E0A6-45DA-9C74-423DEFD49E5E}">
+<ds:datastoreItem xmlns:ds="http://schemas.openxmlformats.org/officeDocument/2006/customXml" ds:itemID="{1EA82FC6-CA43-4980-8064-B75CD67F3171}">
   <ds:schemaRefs>
     <ds:schemaRef ds:uri="http://schemas.openxmlformats.org/officeDocument/2006/bibliography"/>
   </ds:schemaRefs>

</xml_diff>

<commit_message>
Finnished setting up the basik UI
</commit_message>
<xml_diff>
--- a/Documentation/Readme - Student_Asignment_Intro_2020 - Tic-Tac-Toe.docx
+++ b/Documentation/Readme - Student_Asignment_Intro_2020 - Tic-Tac-Toe.docx
@@ -79,7 +79,7 @@
           <w:r>
             <w:fldChar w:fldCharType="separate"/>
           </w:r>
-          <w:hyperlink w:anchor="_Toc41590539" w:history="1">
+          <w:hyperlink w:anchor="_Toc41920618" w:history="1">
             <w:r>
               <w:rPr>
                 <w:rStyle w:val="Hyperlink"/>
@@ -106,7 +106,7 @@
                 <w:noProof/>
                 <w:webHidden/>
               </w:rPr>
-              <w:instrText xml:space="preserve"> PAGEREF _Toc41590539 \h </w:instrText>
+              <w:instrText xml:space="preserve"> PAGEREF _Toc41920618 \h </w:instrText>
             </w:r>
             <w:r>
               <w:rPr>
@@ -149,7 +149,7 @@
               <w:lang w:eastAsia="en-GB"/>
             </w:rPr>
           </w:pPr>
-          <w:hyperlink w:anchor="_Toc41590540" w:history="1">
+          <w:hyperlink w:anchor="_Toc41920619" w:history="1">
             <w:r>
               <w:rPr>
                 <w:rStyle w:val="Hyperlink"/>
@@ -176,7 +176,7 @@
                 <w:noProof/>
                 <w:webHidden/>
               </w:rPr>
-              <w:instrText xml:space="preserve"> PAGEREF _Toc41590540 \h </w:instrText>
+              <w:instrText xml:space="preserve"> PAGEREF _Toc41920619 \h </w:instrText>
             </w:r>
             <w:r>
               <w:rPr>
@@ -219,7 +219,7 @@
               <w:lang w:eastAsia="en-GB"/>
             </w:rPr>
           </w:pPr>
-          <w:hyperlink w:anchor="_Toc41590541" w:history="1">
+          <w:hyperlink w:anchor="_Toc41920620" w:history="1">
             <w:r>
               <w:rPr>
                 <w:rStyle w:val="Hyperlink"/>
@@ -246,7 +246,7 @@
                 <w:noProof/>
                 <w:webHidden/>
               </w:rPr>
-              <w:instrText xml:space="preserve"> PAGEREF _Toc41590541 \h </w:instrText>
+              <w:instrText xml:space="preserve"> PAGEREF _Toc41920620 \h </w:instrText>
             </w:r>
             <w:r>
               <w:rPr>
@@ -289,7 +289,7 @@
               <w:lang w:eastAsia="en-GB"/>
             </w:rPr>
           </w:pPr>
-          <w:hyperlink w:anchor="_Toc41590542" w:history="1">
+          <w:hyperlink w:anchor="_Toc41920621" w:history="1">
             <w:r>
               <w:rPr>
                 <w:rStyle w:val="Hyperlink"/>
@@ -316,7 +316,7 @@
                 <w:noProof/>
                 <w:webHidden/>
               </w:rPr>
-              <w:instrText xml:space="preserve"> PAGEREF _Toc41590542 \h </w:instrText>
+              <w:instrText xml:space="preserve"> PAGEREF _Toc41920621 \h </w:instrText>
             </w:r>
             <w:r>
               <w:rPr>
@@ -356,13 +356,13 @@
               <w:lang w:eastAsia="en-GB"/>
             </w:rPr>
           </w:pPr>
-          <w:hyperlink w:anchor="_Toc41590543" w:history="1">
+          <w:hyperlink w:anchor="_Toc41920622" w:history="1">
             <w:r>
               <w:rPr>
                 <w:rStyle w:val="Hyperlink"/>
                 <w:noProof/>
               </w:rPr>
-              <w:t>DataLayer</w:t>
+              <w:t>ServerAPI</w:t>
             </w:r>
             <w:r>
               <w:rPr>
@@ -383,7 +383,7 @@
                 <w:noProof/>
                 <w:webHidden/>
               </w:rPr>
-              <w:instrText xml:space="preserve"> PAGEREF _Toc41590543 \h </w:instrText>
+              <w:instrText xml:space="preserve"> PAGEREF _Toc41920622 \h </w:instrText>
             </w:r>
             <w:r>
               <w:rPr>
@@ -423,7 +423,7 @@
               <w:lang w:eastAsia="en-GB"/>
             </w:rPr>
           </w:pPr>
-          <w:hyperlink w:anchor="_Toc41590544" w:history="1">
+          <w:hyperlink w:anchor="_Toc41920623" w:history="1">
             <w:r>
               <w:rPr>
                 <w:rStyle w:val="Hyperlink"/>
@@ -450,7 +450,7 @@
                 <w:noProof/>
                 <w:webHidden/>
               </w:rPr>
-              <w:instrText xml:space="preserve"> PAGEREF _Toc41590544 \h </w:instrText>
+              <w:instrText xml:space="preserve"> PAGEREF _Toc41920623 \h </w:instrText>
             </w:r>
             <w:r>
               <w:rPr>
@@ -490,7 +490,7 @@
               <w:lang w:eastAsia="en-GB"/>
             </w:rPr>
           </w:pPr>
-          <w:hyperlink w:anchor="_Toc41590545" w:history="1">
+          <w:hyperlink w:anchor="_Toc41920624" w:history="1">
             <w:r>
               <w:rPr>
                 <w:rStyle w:val="Hyperlink"/>
@@ -517,7 +517,7 @@
                 <w:noProof/>
                 <w:webHidden/>
               </w:rPr>
-              <w:instrText xml:space="preserve"> PAGEREF _Toc41590545 \h </w:instrText>
+              <w:instrText xml:space="preserve"> PAGEREF _Toc41920624 \h </w:instrText>
             </w:r>
             <w:r>
               <w:rPr>
@@ -557,7 +557,7 @@
               <w:lang w:eastAsia="en-GB"/>
             </w:rPr>
           </w:pPr>
-          <w:hyperlink w:anchor="_Toc41590546" w:history="1">
+          <w:hyperlink w:anchor="_Toc41920625" w:history="1">
             <w:r>
               <w:rPr>
                 <w:rStyle w:val="Hyperlink"/>
@@ -584,7 +584,7 @@
                 <w:noProof/>
                 <w:webHidden/>
               </w:rPr>
-              <w:instrText xml:space="preserve"> PAGEREF _Toc41590546 \h </w:instrText>
+              <w:instrText xml:space="preserve"> PAGEREF _Toc41920625 \h </w:instrText>
             </w:r>
             <w:r>
               <w:rPr>
@@ -627,7 +627,7 @@
               <w:lang w:eastAsia="en-GB"/>
             </w:rPr>
           </w:pPr>
-          <w:hyperlink w:anchor="_Toc41590547" w:history="1">
+          <w:hyperlink w:anchor="_Toc41920626" w:history="1">
             <w:r>
               <w:rPr>
                 <w:rStyle w:val="Hyperlink"/>
@@ -654,7 +654,7 @@
                 <w:noProof/>
                 <w:webHidden/>
               </w:rPr>
-              <w:instrText xml:space="preserve"> PAGEREF _Toc41590547 \h </w:instrText>
+              <w:instrText xml:space="preserve"> PAGEREF _Toc41920626 \h </w:instrText>
             </w:r>
             <w:r>
               <w:rPr>
@@ -697,7 +697,7 @@
               <w:lang w:eastAsia="en-GB"/>
             </w:rPr>
           </w:pPr>
-          <w:hyperlink w:anchor="_Toc41590548" w:history="1">
+          <w:hyperlink w:anchor="_Toc41920627" w:history="1">
             <w:r>
               <w:rPr>
                 <w:rStyle w:val="Hyperlink"/>
@@ -724,7 +724,7 @@
                 <w:noProof/>
                 <w:webHidden/>
               </w:rPr>
-              <w:instrText xml:space="preserve"> PAGEREF _Toc41590548 \h </w:instrText>
+              <w:instrText xml:space="preserve"> PAGEREF _Toc41920627 \h </w:instrText>
             </w:r>
             <w:r>
               <w:rPr>
@@ -745,6 +745,143 @@
                 <w:webHidden/>
               </w:rPr>
               <w:t>3</w:t>
+            </w:r>
+            <w:r>
+              <w:rPr>
+                <w:noProof/>
+                <w:webHidden/>
+              </w:rPr>
+              <w:fldChar w:fldCharType="end"/>
+            </w:r>
+          </w:hyperlink>
+        </w:p>
+        <w:p>
+          <w:pPr>
+            <w:pStyle w:val="TOC1"/>
+            <w:rPr>
+              <w:rFonts w:eastAsiaTheme="minorEastAsia"/>
+              <w:noProof/>
+              <w:lang w:eastAsia="en-GB"/>
+            </w:rPr>
+          </w:pPr>
+          <w:hyperlink w:anchor="_Toc41920628" w:history="1">
+            <w:r>
+              <w:rPr>
+                <w:rStyle w:val="Hyperlink"/>
+                <w:noProof/>
+              </w:rPr>
+              <w:t>Installation Guide</w:t>
+            </w:r>
+            <w:r>
+              <w:rPr>
+                <w:noProof/>
+                <w:webHidden/>
+              </w:rPr>
+              <w:tab/>
+            </w:r>
+            <w:r>
+              <w:rPr>
+                <w:noProof/>
+                <w:webHidden/>
+              </w:rPr>
+              <w:fldChar w:fldCharType="begin"/>
+            </w:r>
+            <w:r>
+              <w:rPr>
+                <w:noProof/>
+                <w:webHidden/>
+              </w:rPr>
+              <w:instrText xml:space="preserve"> PAGEREF _Toc41920628 \h </w:instrText>
+            </w:r>
+            <w:r>
+              <w:rPr>
+                <w:noProof/>
+                <w:webHidden/>
+              </w:rPr>
+            </w:r>
+            <w:r>
+              <w:rPr>
+                <w:noProof/>
+                <w:webHidden/>
+              </w:rPr>
+              <w:fldChar w:fldCharType="separate"/>
+            </w:r>
+            <w:r>
+              <w:rPr>
+                <w:noProof/>
+                <w:webHidden/>
+              </w:rPr>
+              <w:t>4</w:t>
+            </w:r>
+            <w:r>
+              <w:rPr>
+                <w:noProof/>
+                <w:webHidden/>
+              </w:rPr>
+              <w:fldChar w:fldCharType="end"/>
+            </w:r>
+          </w:hyperlink>
+        </w:p>
+        <w:p>
+          <w:pPr>
+            <w:pStyle w:val="TOC2"/>
+            <w:tabs>
+              <w:tab w:val="right" w:leader="dot" w:pos="10456"/>
+            </w:tabs>
+            <w:rPr>
+              <w:rFonts w:eastAsiaTheme="minorEastAsia"/>
+              <w:noProof/>
+              <w:lang w:eastAsia="en-GB"/>
+            </w:rPr>
+          </w:pPr>
+          <w:hyperlink w:anchor="_Toc41920629" w:history="1">
+            <w:r>
+              <w:rPr>
+                <w:rStyle w:val="Hyperlink"/>
+                <w:noProof/>
+              </w:rPr>
+              <w:t>How to install</w:t>
+            </w:r>
+            <w:r>
+              <w:rPr>
+                <w:noProof/>
+                <w:webHidden/>
+              </w:rPr>
+              <w:tab/>
+            </w:r>
+            <w:r>
+              <w:rPr>
+                <w:noProof/>
+                <w:webHidden/>
+              </w:rPr>
+              <w:fldChar w:fldCharType="begin"/>
+            </w:r>
+            <w:r>
+              <w:rPr>
+                <w:noProof/>
+                <w:webHidden/>
+              </w:rPr>
+              <w:instrText xml:space="preserve"> PAGEREF _Toc41920629 \h </w:instrText>
+            </w:r>
+            <w:r>
+              <w:rPr>
+                <w:noProof/>
+                <w:webHidden/>
+              </w:rPr>
+            </w:r>
+            <w:r>
+              <w:rPr>
+                <w:noProof/>
+                <w:webHidden/>
+              </w:rPr>
+              <w:fldChar w:fldCharType="separate"/>
+            </w:r>
+            <w:r>
+              <w:rPr>
+                <w:noProof/>
+                <w:webHidden/>
+              </w:rPr>
+              <w:t>4</w:t>
             </w:r>
             <w:r>
               <w:rPr>
@@ -772,7 +909,7 @@
       <w:pPr>
         <w:pStyle w:val="Heading1"/>
       </w:pPr>
-      <w:bookmarkStart w:id="0" w:name="_Toc41590539"/>
+      <w:bookmarkStart w:id="0" w:name="_Toc41920618"/>
       <w:r>
         <w:t xml:space="preserve">Project </w:t>
       </w:r>
@@ -798,7 +935,7 @@
       <w:pPr>
         <w:pStyle w:val="Heading2"/>
       </w:pPr>
-      <w:bookmarkStart w:id="1" w:name="_Toc41590540"/>
+      <w:bookmarkStart w:id="1" w:name="_Toc41920619"/>
       <w:r>
         <w:t>Must have(s)</w:t>
       </w:r>
@@ -1155,6 +1292,7 @@
         </w:numPr>
       </w:pPr>
       <w:r>
+        <w:lastRenderedPageBreak/>
         <w:t xml:space="preserve">Change game mode while playing a game. </w:t>
       </w:r>
     </w:p>
@@ -1172,7 +1310,7 @@
       <w:pPr>
         <w:pStyle w:val="Heading2"/>
       </w:pPr>
-      <w:bookmarkStart w:id="2" w:name="_Toc41590541"/>
+      <w:bookmarkStart w:id="2" w:name="_Toc41920620"/>
       <w:r>
         <w:t>Nice to have(s)</w:t>
       </w:r>
@@ -1198,7 +1336,7 @@
       <w:pPr>
         <w:pStyle w:val="Heading2"/>
       </w:pPr>
-      <w:bookmarkStart w:id="3" w:name="_Toc41590542"/>
+      <w:bookmarkStart w:id="3" w:name="_Toc41920621"/>
       <w:r>
         <w:t>Rules of the game</w:t>
       </w:r>
@@ -1249,9 +1387,11 @@
         <w:pStyle w:val="Heading1"/>
         <w:spacing w:line="360" w:lineRule="auto"/>
       </w:pPr>
+      <w:bookmarkStart w:id="4" w:name="_Toc41920622"/>
       <w:r>
         <w:t>ServerAPI</w:t>
       </w:r>
+      <w:bookmarkEnd w:id="4"/>
     </w:p>
     <w:p>
       <w:pPr>
@@ -1496,11 +1636,11 @@
         <w:pStyle w:val="Heading1"/>
         <w:spacing w:line="240" w:lineRule="auto"/>
       </w:pPr>
-      <w:bookmarkStart w:id="4" w:name="_Toc41590544"/>
+      <w:bookmarkStart w:id="5" w:name="_Toc41920623"/>
       <w:r>
         <w:t>Tic-Tac-Toe</w:t>
       </w:r>
-      <w:bookmarkEnd w:id="4"/>
+      <w:bookmarkEnd w:id="5"/>
     </w:p>
     <w:p/>
     <w:p>
@@ -1741,11 +1881,11 @@
       <w:pPr>
         <w:pStyle w:val="Heading1"/>
       </w:pPr>
-      <w:bookmarkStart w:id="5" w:name="_Toc41590545"/>
+      <w:bookmarkStart w:id="6" w:name="_Toc41920624"/>
       <w:r>
         <w:t>Time spent</w:t>
       </w:r>
-      <w:bookmarkEnd w:id="5"/>
+      <w:bookmarkEnd w:id="6"/>
     </w:p>
     <w:p/>
     <w:p>
@@ -1766,7 +1906,37 @@
         <w:rPr>
           <w:b/>
           <w:bCs/>
-        </w:rPr>
+          <w:u w:val="single"/>
+        </w:rPr>
+        <w:t xml:space="preserve">28/05/2020 - </w:t>
+      </w:r>
+      <w:r>
+        <w:rPr>
+          <w:b/>
+          <w:bCs/>
+          <w:u w:val="single"/>
+        </w:rPr>
+        <w:t>31</w:t>
+      </w:r>
+      <w:r>
+        <w:rPr>
+          <w:b/>
+          <w:bCs/>
+          <w:u w:val="single"/>
+        </w:rPr>
+        <w:t>/05/2020</w:t>
+      </w:r>
+      <w:r>
+        <w:rPr>
+          <w:b/>
+          <w:bCs/>
+        </w:rPr>
+        <w:t xml:space="preserve"> </w:t>
+      </w:r>
+      <w:r>
+        <w:t xml:space="preserve">- </w:t>
+      </w:r>
+      <w:r>
         <w:t>Planning the project</w:t>
       </w:r>
       <w:r>
@@ -1816,6 +1986,7 @@
         </w:numPr>
       </w:pPr>
       <w:r>
+        <w:lastRenderedPageBreak/>
         <w:t>Setting up my documentation structure</w:t>
       </w:r>
     </w:p>
@@ -1828,7 +1999,6 @@
         </w:numPr>
       </w:pPr>
       <w:r>
-        <w:lastRenderedPageBreak/>
         <w:t>Planning how I will build</w:t>
       </w:r>
       <w:r>
@@ -1939,6 +2109,39 @@
         </w:numPr>
       </w:pPr>
       <w:r>
+        <w:rPr>
+          <w:b/>
+          <w:bCs/>
+          <w:u w:val="single"/>
+        </w:rPr>
+        <w:t>31</w:t>
+      </w:r>
+      <w:r>
+        <w:rPr>
+          <w:b/>
+          <w:bCs/>
+          <w:u w:val="single"/>
+        </w:rPr>
+        <w:t>/05/2020</w:t>
+      </w:r>
+      <w:r>
+        <w:rPr>
+          <w:b/>
+          <w:bCs/>
+        </w:rPr>
+        <w:t xml:space="preserve"> </w:t>
+      </w:r>
+      <w:r>
+        <w:t>-</w:t>
+      </w:r>
+      <w:r>
+        <w:rPr>
+          <w:b/>
+          <w:bCs/>
+        </w:rPr>
+        <w:t xml:space="preserve"> </w:t>
+      </w:r>
+      <w:r>
         <w:t xml:space="preserve">Setting up the Project environments - </w:t>
       </w:r>
       <w:r>
@@ -1999,6 +2202,40 @@
         </w:numPr>
       </w:pPr>
       <w:r>
+        <w:rPr>
+          <w:b/>
+          <w:bCs/>
+          <w:u w:val="single"/>
+        </w:rPr>
+        <w:t>31</w:t>
+      </w:r>
+      <w:r>
+        <w:rPr>
+          <w:b/>
+          <w:bCs/>
+          <w:u w:val="single"/>
+        </w:rPr>
+        <w:t>/05/2020</w:t>
+      </w:r>
+      <w:r>
+        <w:rPr>
+          <w:b/>
+          <w:bCs/>
+          <w:u w:val="single"/>
+        </w:rPr>
+        <w:t xml:space="preserve"> – 01/05/2020</w:t>
+      </w:r>
+      <w:r>
+        <w:rPr>
+          <w:b/>
+          <w:bCs/>
+        </w:rPr>
+        <w:t xml:space="preserve"> </w:t>
+      </w:r>
+      <w:r>
+        <w:t xml:space="preserve">- </w:t>
+      </w:r>
+      <w:r>
         <w:t>Setting up a basic</w:t>
       </w:r>
       <w:r>
@@ -2057,16 +2294,16 @@
       <w:pPr>
         <w:pStyle w:val="Heading1"/>
       </w:pPr>
-      <w:bookmarkStart w:id="6" w:name="_Hlk41578798"/>
-      <w:bookmarkStart w:id="7" w:name="_Toc41590546"/>
+      <w:bookmarkStart w:id="7" w:name="_Hlk41578798"/>
+      <w:bookmarkStart w:id="8" w:name="_Toc41920625"/>
       <w:r>
         <w:t>References</w:t>
       </w:r>
-      <w:bookmarkEnd w:id="6"/>
+      <w:bookmarkEnd w:id="7"/>
       <w:r>
         <w:t xml:space="preserve"> and tools used</w:t>
       </w:r>
-      <w:bookmarkEnd w:id="7"/>
+      <w:bookmarkEnd w:id="8"/>
     </w:p>
     <w:p/>
     <w:p>
@@ -2074,11 +2311,11 @@
         <w:pStyle w:val="Heading2"/>
         <w:spacing w:line="360" w:lineRule="auto"/>
       </w:pPr>
-      <w:bookmarkStart w:id="8" w:name="_Toc41590547"/>
+      <w:bookmarkStart w:id="9" w:name="_Toc41920626"/>
       <w:r>
         <w:t>Tools</w:t>
       </w:r>
-      <w:bookmarkEnd w:id="8"/>
+      <w:bookmarkEnd w:id="9"/>
       <w:r>
         <w:t xml:space="preserve"> </w:t>
       </w:r>
@@ -2167,11 +2404,11 @@
         <w:pStyle w:val="Heading2"/>
         <w:spacing w:line="360" w:lineRule="auto"/>
       </w:pPr>
-      <w:bookmarkStart w:id="9" w:name="_Toc41590548"/>
+      <w:bookmarkStart w:id="10" w:name="_Toc41920627"/>
       <w:r>
         <w:t>References</w:t>
       </w:r>
-      <w:bookmarkEnd w:id="9"/>
+      <w:bookmarkEnd w:id="10"/>
     </w:p>
     <w:p>
       <w:pPr>
@@ -2212,6 +2449,11 @@
           <w:ilvl w:val="1"/>
           <w:numId w:val="2"/>
         </w:numPr>
+        <w:rPr>
+          <w:rStyle w:val="Hyperlink"/>
+          <w:color w:val="auto"/>
+          <w:u w:val="none"/>
+        </w:rPr>
       </w:pPr>
       <w:hyperlink r:id="rId11" w:history="1">
         <w:r>
@@ -2221,6 +2463,66 @@
           <w:t>https://www.youtube.com/watch?v=yq0dSkA1vpM</w:t>
         </w:r>
       </w:hyperlink>
+    </w:p>
+    <w:p>
+      <w:pPr>
+        <w:pStyle w:val="ListParagraph"/>
+        <w:numPr>
+          <w:ilvl w:val="1"/>
+          <w:numId w:val="2"/>
+        </w:numPr>
+      </w:pPr>
+      <w:hyperlink r:id="rId12" w:history="1">
+        <w:r>
+          <w:rPr>
+            <w:rStyle w:val="Hyperlink"/>
+          </w:rPr>
+          <w:t>https://www.youtube.com/watch?v=7CkSJyZb6H0</w:t>
+        </w:r>
+      </w:hyperlink>
+    </w:p>
+    <w:p>
+      <w:pPr>
+        <w:pStyle w:val="ListParagraph"/>
+        <w:numPr>
+          <w:ilvl w:val="1"/>
+          <w:numId w:val="2"/>
+        </w:numPr>
+      </w:pPr>
+      <w:hyperlink r:id="rId13" w:history="1">
+        <w:r>
+          <w:rPr>
+            <w:rStyle w:val="Hyperlink"/>
+          </w:rPr>
+          <w:t>https://www.youtube.com/watch?v=mnTyiUAHuVk</w:t>
+        </w:r>
+      </w:hyperlink>
+    </w:p>
+    <w:p>
+      <w:pPr>
+        <w:pStyle w:val="ListParagraph"/>
+        <w:numPr>
+          <w:ilvl w:val="1"/>
+          <w:numId w:val="2"/>
+        </w:numPr>
+      </w:pPr>
+      <w:hyperlink r:id="rId14" w:history="1">
+        <w:r>
+          <w:rPr>
+            <w:rStyle w:val="Hyperlink"/>
+          </w:rPr>
+          <w:t>https://www.youtube.com/watch?v=sYKrMPhl59A</w:t>
+        </w:r>
+      </w:hyperlink>
+    </w:p>
+    <w:p>
+      <w:pPr>
+        <w:pStyle w:val="ListParagraph"/>
+        <w:numPr>
+          <w:ilvl w:val="1"/>
+          <w:numId w:val="2"/>
+        </w:numPr>
+      </w:pPr>
       <w:r>
         <w:br/>
       </w:r>
@@ -2245,7 +2547,7 @@
           <w:numId w:val="2"/>
         </w:numPr>
       </w:pPr>
-      <w:hyperlink r:id="rId12" w:history="1">
+      <w:hyperlink r:id="rId15" w:history="1">
         <w:r>
           <w:rPr>
             <w:rStyle w:val="Hyperlink"/>
@@ -2280,15 +2582,34 @@
           <w:numId w:val="2"/>
         </w:numPr>
       </w:pPr>
+      <w:hyperlink r:id="rId16" w:history="1">
+        <w:r>
+          <w:rPr>
+            <w:rStyle w:val="Hyperlink"/>
+          </w:rPr>
+          <w:t>https://www.codeproject.com/Tips/1235350/Switch-Type-WPF-ToggleButton-RadioButton-On-Off-Co</w:t>
+        </w:r>
+      </w:hyperlink>
+    </w:p>
+    <w:p>
+      <w:pPr>
+        <w:pStyle w:val="ListParagraph"/>
+        <w:numPr>
+          <w:ilvl w:val="1"/>
+          <w:numId w:val="2"/>
+        </w:numPr>
+      </w:pPr>
     </w:p>
     <w:p/>
     <w:p>
       <w:pPr>
         <w:pStyle w:val="Heading1"/>
       </w:pPr>
+      <w:bookmarkStart w:id="11" w:name="_Toc41920628"/>
       <w:r>
         <w:t>Installation Guide</w:t>
       </w:r>
+      <w:bookmarkEnd w:id="11"/>
     </w:p>
     <w:p/>
     <w:p>
@@ -2296,10 +2617,11 @@
         <w:pStyle w:val="Heading2"/>
         <w:spacing w:line="360" w:lineRule="auto"/>
       </w:pPr>
-      <w:r>
-        <w:lastRenderedPageBreak/>
+      <w:bookmarkStart w:id="12" w:name="_Toc41920629"/>
+      <w:r>
         <w:t>How to install</w:t>
       </w:r>
+      <w:bookmarkEnd w:id="12"/>
     </w:p>
     <w:p>
       <w:pPr>
@@ -3618,7 +3940,7 @@
 </file>
 
 <file path=customXml/itemProps1.xml><?xml version="1.0" encoding="utf-8"?>
-<ds:datastoreItem xmlns:ds="http://schemas.openxmlformats.org/officeDocument/2006/customXml" ds:itemID="{1EA82FC6-CA43-4980-8064-B75CD67F3171}">
+<ds:datastoreItem xmlns:ds="http://schemas.openxmlformats.org/officeDocument/2006/customXml" ds:itemID="{9C83633C-A11D-4480-B671-C2E24E3F29B9}">
   <ds:schemaRefs>
     <ds:schemaRef ds:uri="http://schemas.openxmlformats.org/officeDocument/2006/bibliography"/>
   </ds:schemaRefs>

</xml_diff>

<commit_message>
Working on the comunication between TTT_Repository and WPF MainWindow
Still working on the Singelplayer functionalety
</commit_message>
<xml_diff>
--- a/Documentation/Readme - Student_Asignment_Intro_2020 - Tic-Tac-Toe.docx
+++ b/Documentation/Readme - Student_Asignment_Intro_2020 - Tic-Tac-Toe.docx
@@ -1934,13 +1934,10 @@
         <w:t xml:space="preserve"> </w:t>
       </w:r>
       <w:r>
-        <w:t xml:space="preserve">- </w:t>
-      </w:r>
-      <w:r>
-        <w:t>Planning the project</w:t>
-      </w:r>
-      <w:r>
-        <w:t xml:space="preserve"> – </w:t>
+        <w:t>-</w:t>
+      </w:r>
+      <w:r>
+        <w:t xml:space="preserve"> </w:t>
       </w:r>
       <w:r>
         <w:t>approximately (</w:t>
@@ -1962,6 +1959,12 @@
           <w:b/>
           <w:bCs/>
         </w:rPr>
+        <w:t xml:space="preserve"> </w:t>
+      </w:r>
+      <w:r>
+        <w:t>total</w:t>
+      </w:r>
+      <w:r>
         <w:t xml:space="preserve"> </w:t>
       </w:r>
     </w:p>
@@ -2132,29 +2135,28 @@
         <w:t xml:space="preserve"> </w:t>
       </w:r>
       <w:r>
-        <w:t>-</w:t>
-      </w:r>
-      <w:r>
-        <w:rPr>
-          <w:b/>
-          <w:bCs/>
-        </w:rPr>
+        <w:t xml:space="preserve">- </w:t>
+      </w:r>
+      <w:r>
+        <w:t>approximately (</w:t>
+      </w:r>
+      <w:r>
+        <w:t xml:space="preserve">33 </w:t>
+      </w:r>
+      <w:r>
+        <w:t>minutes</w:t>
+      </w:r>
+      <w:r>
+        <w:t>)</w:t>
+      </w:r>
+      <w:r>
         <w:t xml:space="preserve"> </w:t>
       </w:r>
       <w:r>
-        <w:t xml:space="preserve">Setting up the Project environments - </w:t>
-      </w:r>
-      <w:r>
-        <w:t>approximately (</w:t>
-      </w:r>
-      <w:r>
-        <w:t xml:space="preserve">33 </w:t>
-      </w:r>
-      <w:r>
-        <w:t>minutes</w:t>
-      </w:r>
-      <w:r>
-        <w:t>)</w:t>
+        <w:t>total</w:t>
+      </w:r>
+      <w:r>
+        <w:t xml:space="preserve"> </w:t>
       </w:r>
     </w:p>
     <w:p>
@@ -2164,12 +2166,13 @@
           <w:ilvl w:val="1"/>
           <w:numId w:val="2"/>
         </w:numPr>
-      </w:pPr>
-      <w:r>
-        <w:t>Creating the project types that was planed in the previous step.</w:t>
-      </w:r>
-      <w:r>
-        <w:br/>
+        <w:spacing w:line="360" w:lineRule="auto"/>
+      </w:pPr>
+      <w:r>
+        <w:t>Creating the project types that was planed in the previous step</w:t>
+      </w:r>
+      <w:r>
+        <w:t xml:space="preserve"> </w:t>
       </w:r>
     </w:p>
     <w:p>
@@ -2179,6 +2182,7 @@
           <w:ilvl w:val="1"/>
           <w:numId w:val="2"/>
         </w:numPr>
+        <w:spacing w:line="360" w:lineRule="auto"/>
       </w:pPr>
       <w:r>
         <w:t xml:space="preserve">Setting up a GitHub </w:t>
@@ -2188,6 +2192,18 @@
       </w:r>
       <w:r>
         <w:t xml:space="preserve"> so the project uses version control.</w:t>
+      </w:r>
+    </w:p>
+    <w:p>
+      <w:pPr>
+        <w:pStyle w:val="ListParagraph"/>
+        <w:numPr>
+          <w:ilvl w:val="1"/>
+          <w:numId w:val="2"/>
+        </w:numPr>
+      </w:pPr>
+      <w:r>
+        <w:t>Setting up the Project environments</w:t>
       </w:r>
       <w:r>
         <w:br/>
@@ -2223,7 +2239,23 @@
           <w:bCs/>
           <w:u w:val="single"/>
         </w:rPr>
-        <w:t xml:space="preserve"> – 01/05/2020</w:t>
+        <w:t xml:space="preserve"> – 01/0</w:t>
+      </w:r>
+      <w:r>
+        <w:rPr>
+          <w:b/>
+          <w:bCs/>
+          <w:u w:val="single"/>
+        </w:rPr>
+        <w:t>6</w:t>
+      </w:r>
+      <w:r>
+        <w:rPr>
+          <w:b/>
+          <w:bCs/>
+          <w:u w:val="single"/>
+        </w:rPr>
+        <w:t>/2020</w:t>
       </w:r>
       <w:r>
         <w:rPr>
@@ -2236,28 +2268,98 @@
         <w:t xml:space="preserve">- </w:t>
       </w:r>
       <w:r>
-        <w:t>Setting up a basic</w:t>
-      </w:r>
-      <w:r>
-        <w:t xml:space="preserve"> idea for the</w:t>
-      </w:r>
-      <w:r>
-        <w:t xml:space="preserve"> UI layout</w:t>
-      </w:r>
-      <w:r>
-        <w:t xml:space="preserve">– </w:t>
-      </w:r>
-      <w:r>
         <w:t>approximately</w:t>
       </w:r>
       <w:r>
         <w:t xml:space="preserve"> (</w:t>
       </w:r>
       <w:r>
-        <w:t>1 hour</w:t>
+        <w:t>7</w:t>
+      </w:r>
+      <w:r>
+        <w:t xml:space="preserve"> hour</w:t>
       </w:r>
       <w:r>
         <w:t>)</w:t>
+      </w:r>
+      <w:r>
+        <w:t xml:space="preserve"> total </w:t>
+      </w:r>
+    </w:p>
+    <w:p>
+      <w:pPr>
+        <w:pStyle w:val="ListParagraph"/>
+        <w:numPr>
+          <w:ilvl w:val="1"/>
+          <w:numId w:val="2"/>
+        </w:numPr>
+        <w:spacing w:line="360" w:lineRule="auto"/>
+      </w:pPr>
+      <w:r>
+        <w:t xml:space="preserve">Reading Up on </w:t>
+      </w:r>
+      <w:r>
+        <w:t xml:space="preserve">some of the WPF functions </w:t>
+      </w:r>
+    </w:p>
+    <w:p>
+      <w:pPr>
+        <w:pStyle w:val="ListParagraph"/>
+        <w:numPr>
+          <w:ilvl w:val="1"/>
+          <w:numId w:val="2"/>
+        </w:numPr>
+        <w:spacing w:line="360" w:lineRule="auto"/>
+      </w:pPr>
+      <w:r>
+        <w:t xml:space="preserve">Making a basic UI </w:t>
+      </w:r>
+    </w:p>
+    <w:p>
+      <w:pPr>
+        <w:pStyle w:val="ListParagraph"/>
+        <w:numPr>
+          <w:ilvl w:val="1"/>
+          <w:numId w:val="2"/>
+        </w:numPr>
+        <w:spacing w:line="360" w:lineRule="auto"/>
+      </w:pPr>
+      <w:r>
+        <w:t>Wrote</w:t>
+      </w:r>
+      <w:r>
+        <w:t xml:space="preserve"> further</w:t>
+      </w:r>
+      <w:r>
+        <w:t xml:space="preserve"> documentation as a went.</w:t>
+      </w:r>
+      <w:r>
+        <w:t xml:space="preserve"> </w:t>
+      </w:r>
+    </w:p>
+    <w:p>
+      <w:pPr>
+        <w:pStyle w:val="ListParagraph"/>
+        <w:numPr>
+          <w:ilvl w:val="1"/>
+          <w:numId w:val="2"/>
+        </w:numPr>
+        <w:spacing w:line="360" w:lineRule="auto"/>
+      </w:pPr>
+      <w:r>
+        <w:t>Updating my Class Diagram</w:t>
+      </w:r>
+    </w:p>
+    <w:p>
+      <w:pPr>
+        <w:pStyle w:val="ListParagraph"/>
+        <w:numPr>
+          <w:ilvl w:val="1"/>
+          <w:numId w:val="2"/>
+        </w:numPr>
+      </w:pPr>
+      <w:r>
+        <w:t>Working on the Single player mode</w:t>
       </w:r>
       <w:r>
         <w:br/>
@@ -2272,16 +2374,29 @@
         </w:numPr>
       </w:pPr>
       <w:r>
-        <w:t>Working</w:t>
-      </w:r>
-      <w:r>
-        <w:t xml:space="preserve"> on the ServerAPI and connectivity – </w:t>
+        <w:rPr>
+          <w:b/>
+          <w:bCs/>
+        </w:rPr>
+        <w:t xml:space="preserve">02/06/2020 </w:t>
+      </w:r>
+      <w:r>
+        <w:t xml:space="preserve">– </w:t>
       </w:r>
       <w:r>
         <w:t>approximately</w:t>
       </w:r>
       <w:r>
         <w:t xml:space="preserve"> ()</w:t>
+      </w:r>
+      <w:r>
+        <w:t xml:space="preserve"> </w:t>
+      </w:r>
+      <w:r>
+        <w:t>total</w:t>
+      </w:r>
+      <w:r>
+        <w:t xml:space="preserve"> </w:t>
       </w:r>
       <w:r>
         <w:br/>
@@ -2524,6 +2639,7 @@
         </w:numPr>
       </w:pPr>
       <w:r>
+        <w:lastRenderedPageBreak/>
         <w:br/>
       </w:r>
     </w:p>
@@ -3940,7 +4056,7 @@
 </file>
 
 <file path=customXml/itemProps1.xml><?xml version="1.0" encoding="utf-8"?>
-<ds:datastoreItem xmlns:ds="http://schemas.openxmlformats.org/officeDocument/2006/customXml" ds:itemID="{9C83633C-A11D-4480-B671-C2E24E3F29B9}">
+<ds:datastoreItem xmlns:ds="http://schemas.openxmlformats.org/officeDocument/2006/customXml" ds:itemID="{2EF6FEED-549C-41F9-8583-41FBF3D80429}">
   <ds:schemaRefs>
     <ds:schemaRef ds:uri="http://schemas.openxmlformats.org/officeDocument/2006/bibliography"/>
   </ds:schemaRefs>

</xml_diff>

<commit_message>
Update to the Documentasion and work hours spetsheet
</commit_message>
<xml_diff>
--- a/Documentation/Readme - Student_Asignment_Intro_2020 - Tic-Tac-Toe.docx
+++ b/Documentation/Readme - Student_Asignment_Intro_2020 - Tic-Tac-Toe.docx
@@ -79,7 +79,7 @@
           <w:r>
             <w:fldChar w:fldCharType="separate"/>
           </w:r>
-          <w:hyperlink w:anchor="_Toc41920618" w:history="1">
+          <w:hyperlink w:anchor="_Toc41939052" w:history="1">
             <w:r>
               <w:rPr>
                 <w:rStyle w:val="Hyperlink"/>
@@ -106,7 +106,7 @@
                 <w:noProof/>
                 <w:webHidden/>
               </w:rPr>
-              <w:instrText xml:space="preserve"> PAGEREF _Toc41920618 \h </w:instrText>
+              <w:instrText xml:space="preserve"> PAGEREF _Toc41939052 \h </w:instrText>
             </w:r>
             <w:r>
               <w:rPr>
@@ -149,7 +149,7 @@
               <w:lang w:eastAsia="en-GB"/>
             </w:rPr>
           </w:pPr>
-          <w:hyperlink w:anchor="_Toc41920619" w:history="1">
+          <w:hyperlink w:anchor="_Toc41939053" w:history="1">
             <w:r>
               <w:rPr>
                 <w:rStyle w:val="Hyperlink"/>
@@ -176,7 +176,7 @@
                 <w:noProof/>
                 <w:webHidden/>
               </w:rPr>
-              <w:instrText xml:space="preserve"> PAGEREF _Toc41920619 \h </w:instrText>
+              <w:instrText xml:space="preserve"> PAGEREF _Toc41939053 \h </w:instrText>
             </w:r>
             <w:r>
               <w:rPr>
@@ -219,7 +219,7 @@
               <w:lang w:eastAsia="en-GB"/>
             </w:rPr>
           </w:pPr>
-          <w:hyperlink w:anchor="_Toc41920620" w:history="1">
+          <w:hyperlink w:anchor="_Toc41939054" w:history="1">
             <w:r>
               <w:rPr>
                 <w:rStyle w:val="Hyperlink"/>
@@ -246,7 +246,7 @@
                 <w:noProof/>
                 <w:webHidden/>
               </w:rPr>
-              <w:instrText xml:space="preserve"> PAGEREF _Toc41920620 \h </w:instrText>
+              <w:instrText xml:space="preserve"> PAGEREF _Toc41939054 \h </w:instrText>
             </w:r>
             <w:r>
               <w:rPr>
@@ -289,7 +289,7 @@
               <w:lang w:eastAsia="en-GB"/>
             </w:rPr>
           </w:pPr>
-          <w:hyperlink w:anchor="_Toc41920621" w:history="1">
+          <w:hyperlink w:anchor="_Toc41939055" w:history="1">
             <w:r>
               <w:rPr>
                 <w:rStyle w:val="Hyperlink"/>
@@ -316,7 +316,7 @@
                 <w:noProof/>
                 <w:webHidden/>
               </w:rPr>
-              <w:instrText xml:space="preserve"> PAGEREF _Toc41920621 \h </w:instrText>
+              <w:instrText xml:space="preserve"> PAGEREF _Toc41939055 \h </w:instrText>
             </w:r>
             <w:r>
               <w:rPr>
@@ -356,7 +356,7 @@
               <w:lang w:eastAsia="en-GB"/>
             </w:rPr>
           </w:pPr>
-          <w:hyperlink w:anchor="_Toc41920622" w:history="1">
+          <w:hyperlink w:anchor="_Toc41939056" w:history="1">
             <w:r>
               <w:rPr>
                 <w:rStyle w:val="Hyperlink"/>
@@ -383,7 +383,7 @@
                 <w:noProof/>
                 <w:webHidden/>
               </w:rPr>
-              <w:instrText xml:space="preserve"> PAGEREF _Toc41920622 \h </w:instrText>
+              <w:instrText xml:space="preserve"> PAGEREF _Toc41939056 \h </w:instrText>
             </w:r>
             <w:r>
               <w:rPr>
@@ -423,7 +423,7 @@
               <w:lang w:eastAsia="en-GB"/>
             </w:rPr>
           </w:pPr>
-          <w:hyperlink w:anchor="_Toc41920623" w:history="1">
+          <w:hyperlink w:anchor="_Toc41939057" w:history="1">
             <w:r>
               <w:rPr>
                 <w:rStyle w:val="Hyperlink"/>
@@ -450,7 +450,7 @@
                 <w:noProof/>
                 <w:webHidden/>
               </w:rPr>
-              <w:instrText xml:space="preserve"> PAGEREF _Toc41920623 \h </w:instrText>
+              <w:instrText xml:space="preserve"> PAGEREF _Toc41939057 \h </w:instrText>
             </w:r>
             <w:r>
               <w:rPr>
@@ -490,7 +490,7 @@
               <w:lang w:eastAsia="en-GB"/>
             </w:rPr>
           </w:pPr>
-          <w:hyperlink w:anchor="_Toc41920624" w:history="1">
+          <w:hyperlink w:anchor="_Toc41939058" w:history="1">
             <w:r>
               <w:rPr>
                 <w:rStyle w:val="Hyperlink"/>
@@ -517,7 +517,7 @@
                 <w:noProof/>
                 <w:webHidden/>
               </w:rPr>
-              <w:instrText xml:space="preserve"> PAGEREF _Toc41920624 \h </w:instrText>
+              <w:instrText xml:space="preserve"> PAGEREF _Toc41939058 \h </w:instrText>
             </w:r>
             <w:r>
               <w:rPr>
@@ -557,7 +557,7 @@
               <w:lang w:eastAsia="en-GB"/>
             </w:rPr>
           </w:pPr>
-          <w:hyperlink w:anchor="_Toc41920625" w:history="1">
+          <w:hyperlink w:anchor="_Toc41939059" w:history="1">
             <w:r>
               <w:rPr>
                 <w:rStyle w:val="Hyperlink"/>
@@ -584,7 +584,7 @@
                 <w:noProof/>
                 <w:webHidden/>
               </w:rPr>
-              <w:instrText xml:space="preserve"> PAGEREF _Toc41920625 \h </w:instrText>
+              <w:instrText xml:space="preserve"> PAGEREF _Toc41939059 \h </w:instrText>
             </w:r>
             <w:r>
               <w:rPr>
@@ -627,7 +627,7 @@
               <w:lang w:eastAsia="en-GB"/>
             </w:rPr>
           </w:pPr>
-          <w:hyperlink w:anchor="_Toc41920626" w:history="1">
+          <w:hyperlink w:anchor="_Toc41939060" w:history="1">
             <w:r>
               <w:rPr>
                 <w:rStyle w:val="Hyperlink"/>
@@ -654,7 +654,7 @@
                 <w:noProof/>
                 <w:webHidden/>
               </w:rPr>
-              <w:instrText xml:space="preserve"> PAGEREF _Toc41920626 \h </w:instrText>
+              <w:instrText xml:space="preserve"> PAGEREF _Toc41939060 \h </w:instrText>
             </w:r>
             <w:r>
               <w:rPr>
@@ -697,7 +697,7 @@
               <w:lang w:eastAsia="en-GB"/>
             </w:rPr>
           </w:pPr>
-          <w:hyperlink w:anchor="_Toc41920627" w:history="1">
+          <w:hyperlink w:anchor="_Toc41939061" w:history="1">
             <w:r>
               <w:rPr>
                 <w:rStyle w:val="Hyperlink"/>
@@ -724,7 +724,7 @@
                 <w:noProof/>
                 <w:webHidden/>
               </w:rPr>
-              <w:instrText xml:space="preserve"> PAGEREF _Toc41920627 \h </w:instrText>
+              <w:instrText xml:space="preserve"> PAGEREF _Toc41939061 \h </w:instrText>
             </w:r>
             <w:r>
               <w:rPr>
@@ -764,13 +764,27 @@
               <w:lang w:eastAsia="en-GB"/>
             </w:rPr>
           </w:pPr>
-          <w:hyperlink w:anchor="_Toc41920628" w:history="1">
+          <w:hyperlink w:anchor="_Toc41939062" w:history="1">
             <w:r>
               <w:rPr>
                 <w:rStyle w:val="Hyperlink"/>
                 <w:noProof/>
               </w:rPr>
-              <w:t>Installation Guide</w:t>
+              <w:t>Installat</w:t>
+            </w:r>
+            <w:r>
+              <w:rPr>
+                <w:rStyle w:val="Hyperlink"/>
+                <w:noProof/>
+              </w:rPr>
+              <w:t>i</w:t>
+            </w:r>
+            <w:r>
+              <w:rPr>
+                <w:rStyle w:val="Hyperlink"/>
+                <w:noProof/>
+              </w:rPr>
+              <w:t>on Guide</w:t>
             </w:r>
             <w:r>
               <w:rPr>
@@ -791,7 +805,7 @@
                 <w:noProof/>
                 <w:webHidden/>
               </w:rPr>
-              <w:instrText xml:space="preserve"> PAGEREF _Toc41920628 \h </w:instrText>
+              <w:instrText xml:space="preserve"> PAGEREF _Toc41939062 \h </w:instrText>
             </w:r>
             <w:r>
               <w:rPr>
@@ -834,7 +848,7 @@
               <w:lang w:eastAsia="en-GB"/>
             </w:rPr>
           </w:pPr>
-          <w:hyperlink w:anchor="_Toc41920629" w:history="1">
+          <w:hyperlink w:anchor="_Toc41939063" w:history="1">
             <w:r>
               <w:rPr>
                 <w:rStyle w:val="Hyperlink"/>
@@ -861,7 +875,7 @@
                 <w:noProof/>
                 <w:webHidden/>
               </w:rPr>
-              <w:instrText xml:space="preserve"> PAGEREF _Toc41920629 \h </w:instrText>
+              <w:instrText xml:space="preserve"> PAGEREF _Toc41939063 \h </w:instrText>
             </w:r>
             <w:r>
               <w:rPr>
@@ -909,7 +923,7 @@
       <w:pPr>
         <w:pStyle w:val="Heading1"/>
       </w:pPr>
-      <w:bookmarkStart w:id="0" w:name="_Toc41920618"/>
+      <w:bookmarkStart w:id="0" w:name="_Toc41939052"/>
       <w:r>
         <w:t xml:space="preserve">Project </w:t>
       </w:r>
@@ -935,7 +949,7 @@
       <w:pPr>
         <w:pStyle w:val="Heading2"/>
       </w:pPr>
-      <w:bookmarkStart w:id="1" w:name="_Toc41920619"/>
+      <w:bookmarkStart w:id="1" w:name="_Toc41939053"/>
       <w:r>
         <w:t>Must have(s)</w:t>
       </w:r>
@@ -1310,7 +1324,7 @@
       <w:pPr>
         <w:pStyle w:val="Heading2"/>
       </w:pPr>
-      <w:bookmarkStart w:id="2" w:name="_Toc41920620"/>
+      <w:bookmarkStart w:id="2" w:name="_Toc41939054"/>
       <w:r>
         <w:t>Nice to have(s)</w:t>
       </w:r>
@@ -1336,7 +1350,7 @@
       <w:pPr>
         <w:pStyle w:val="Heading2"/>
       </w:pPr>
-      <w:bookmarkStart w:id="3" w:name="_Toc41920621"/>
+      <w:bookmarkStart w:id="3" w:name="_Toc41939055"/>
       <w:r>
         <w:t>Rules of the game</w:t>
       </w:r>
@@ -1387,7 +1401,7 @@
         <w:pStyle w:val="Heading1"/>
         <w:spacing w:line="360" w:lineRule="auto"/>
       </w:pPr>
-      <w:bookmarkStart w:id="4" w:name="_Toc41920622"/>
+      <w:bookmarkStart w:id="4" w:name="_Toc41939056"/>
       <w:r>
         <w:t>ServerAPI</w:t>
       </w:r>
@@ -1636,7 +1650,7 @@
         <w:pStyle w:val="Heading1"/>
         <w:spacing w:line="240" w:lineRule="auto"/>
       </w:pPr>
-      <w:bookmarkStart w:id="5" w:name="_Toc41920623"/>
+      <w:bookmarkStart w:id="5" w:name="_Toc41939057"/>
       <w:r>
         <w:t>Tic-Tac-Toe</w:t>
       </w:r>
@@ -1881,7 +1895,7 @@
       <w:pPr>
         <w:pStyle w:val="Heading1"/>
       </w:pPr>
-      <w:bookmarkStart w:id="6" w:name="_Toc41920624"/>
+      <w:bookmarkStart w:id="6" w:name="_Toc41939058"/>
       <w:r>
         <w:t>Time spent</w:t>
       </w:r>
@@ -1962,10 +1976,7 @@
         <w:t xml:space="preserve"> </w:t>
       </w:r>
       <w:r>
-        <w:t>total</w:t>
-      </w:r>
-      <w:r>
-        <w:t xml:space="preserve"> </w:t>
+        <w:t xml:space="preserve">total </w:t>
       </w:r>
     </w:p>
     <w:p>
@@ -2150,13 +2161,7 @@
         <w:t>)</w:t>
       </w:r>
       <w:r>
-        <w:t xml:space="preserve"> </w:t>
-      </w:r>
-      <w:r>
-        <w:t>total</w:t>
-      </w:r>
-      <w:r>
-        <w:t xml:space="preserve"> </w:t>
+        <w:t xml:space="preserve"> total </w:t>
       </w:r>
     </w:p>
     <w:p>
@@ -2274,10 +2279,13 @@
         <w:t xml:space="preserve"> (</w:t>
       </w:r>
       <w:r>
-        <w:t>7</w:t>
+        <w:t>8</w:t>
       </w:r>
       <w:r>
         <w:t xml:space="preserve"> hour</w:t>
+      </w:r>
+      <w:r>
+        <w:t xml:space="preserve"> 30 minuts</w:t>
       </w:r>
       <w:r>
         <w:t>)</w:t>
@@ -2390,13 +2398,7 @@
         <w:t xml:space="preserve"> ()</w:t>
       </w:r>
       <w:r>
-        <w:t xml:space="preserve"> </w:t>
-      </w:r>
-      <w:r>
-        <w:t>total</w:t>
-      </w:r>
-      <w:r>
-        <w:t xml:space="preserve"> </w:t>
+        <w:t xml:space="preserve"> total </w:t>
       </w:r>
       <w:r>
         <w:br/>
@@ -2410,7 +2412,7 @@
         <w:pStyle w:val="Heading1"/>
       </w:pPr>
       <w:bookmarkStart w:id="7" w:name="_Hlk41578798"/>
-      <w:bookmarkStart w:id="8" w:name="_Toc41920625"/>
+      <w:bookmarkStart w:id="8" w:name="_Toc41939059"/>
       <w:r>
         <w:t>References</w:t>
       </w:r>
@@ -2426,7 +2428,7 @@
         <w:pStyle w:val="Heading2"/>
         <w:spacing w:line="360" w:lineRule="auto"/>
       </w:pPr>
-      <w:bookmarkStart w:id="9" w:name="_Toc41920626"/>
+      <w:bookmarkStart w:id="9" w:name="_Toc41939060"/>
       <w:r>
         <w:t>Tools</w:t>
       </w:r>
@@ -2519,7 +2521,7 @@
         <w:pStyle w:val="Heading2"/>
         <w:spacing w:line="360" w:lineRule="auto"/>
       </w:pPr>
-      <w:bookmarkStart w:id="10" w:name="_Toc41920627"/>
+      <w:bookmarkStart w:id="10" w:name="_Toc41939061"/>
       <w:r>
         <w:t>References</w:t>
       </w:r>
@@ -2609,7 +2611,19 @@
           <w:rPr>
             <w:rStyle w:val="Hyperlink"/>
           </w:rPr>
-          <w:t>https://www.youtube.com/watch?v=mnTyiUAHuVk</w:t>
+          <w:t>https://www.youtube</w:t>
+        </w:r>
+        <w:r>
+          <w:rPr>
+            <w:rStyle w:val="Hyperlink"/>
+          </w:rPr>
+          <w:t>.</w:t>
+        </w:r>
+        <w:r>
+          <w:rPr>
+            <w:rStyle w:val="Hyperlink"/>
+          </w:rPr>
+          <w:t>com/watch?v=mnTyiUAHuVk</w:t>
         </w:r>
       </w:hyperlink>
     </w:p>
@@ -2626,7 +2640,19 @@
           <w:rPr>
             <w:rStyle w:val="Hyperlink"/>
           </w:rPr>
-          <w:t>https://www.youtube.com/watch?v=sYKrMPhl59A</w:t>
+          <w:t>https://www.youtube.com/wa</w:t>
+        </w:r>
+        <w:r>
+          <w:rPr>
+            <w:rStyle w:val="Hyperlink"/>
+          </w:rPr>
+          <w:t>t</w:t>
+        </w:r>
+        <w:r>
+          <w:rPr>
+            <w:rStyle w:val="Hyperlink"/>
+          </w:rPr>
+          <w:t>ch?v=sYKrMPhl59A</w:t>
         </w:r>
       </w:hyperlink>
     </w:p>
@@ -2721,7 +2747,7 @@
       <w:pPr>
         <w:pStyle w:val="Heading1"/>
       </w:pPr>
-      <w:bookmarkStart w:id="11" w:name="_Toc41920628"/>
+      <w:bookmarkStart w:id="11" w:name="_Toc41939062"/>
       <w:r>
         <w:t>Installation Guide</w:t>
       </w:r>
@@ -2733,7 +2759,7 @@
         <w:pStyle w:val="Heading2"/>
         <w:spacing w:line="360" w:lineRule="auto"/>
       </w:pPr>
-      <w:bookmarkStart w:id="12" w:name="_Toc41920629"/>
+      <w:bookmarkStart w:id="12" w:name="_Toc41939063"/>
       <w:r>
         <w:t>How to install</w:t>
       </w:r>
@@ -4056,7 +4082,7 @@
 </file>
 
 <file path=customXml/itemProps1.xml><?xml version="1.0" encoding="utf-8"?>
-<ds:datastoreItem xmlns:ds="http://schemas.openxmlformats.org/officeDocument/2006/customXml" ds:itemID="{2EF6FEED-549C-41F9-8583-41FBF3D80429}">
+<ds:datastoreItem xmlns:ds="http://schemas.openxmlformats.org/officeDocument/2006/customXml" ds:itemID="{4A016291-13EF-4F37-B325-20B14436F3C8}">
   <ds:schemaRefs>
     <ds:schemaRef ds:uri="http://schemas.openxmlformats.org/officeDocument/2006/bibliography"/>
   </ds:schemaRefs>

</xml_diff>

<commit_message>
Commid befor windows update
</commit_message>
<xml_diff>
--- a/Documentation/Readme - Student_Asignment_Intro_2020 - Tic-Tac-Toe.docx
+++ b/Documentation/Readme - Student_Asignment_Intro_2020 - Tic-Tac-Toe.docx
@@ -1,10 +1,10 @@
 
 <file path=word/document.xml><?xml version="1.0" encoding="utf-8"?>
-<w:document xmlns:wpc="http://schemas.microsoft.com/office/word/2010/wordprocessingCanvas" xmlns:cx="http://schemas.microsoft.com/office/drawing/2014/chartex" xmlns:cx1="http://schemas.microsoft.com/office/drawing/2015/9/8/chartex" xmlns:cx2="http://schemas.microsoft.com/office/drawing/2015/10/21/chartex" xmlns:cx3="http://schemas.microsoft.com/office/drawing/2016/5/9/chartex" xmlns:cx4="http://schemas.microsoft.com/office/drawing/2016/5/10/chartex" xmlns:cx5="http://schemas.microsoft.com/office/drawing/2016/5/11/chartex" xmlns:cx6="http://schemas.microsoft.com/office/drawing/2016/5/12/chartex" xmlns:cx7="http://schemas.microsoft.com/office/drawing/2016/5/13/chartex" xmlns:cx8="http://schemas.microsoft.com/office/drawing/2016/5/14/chartex" xmlns:mc="http://schemas.openxmlformats.org/markup-compatibility/2006" xmlns:aink="http://schemas.microsoft.com/office/drawing/2016/ink" xmlns:am3d="http://schemas.microsoft.com/office/drawing/2017/model3d" xmlns:o="urn:schemas-microsoft-com:office:office" xmlns:r="http://schemas.openxmlformats.org/officeDocument/2006/relationships" xmlns:m="http://schemas.openxmlformats.org/officeDocument/2006/math" xmlns:v="urn:schemas-microsoft-com:vml" xmlns:wp14="http://schemas.microsoft.com/office/word/2010/wordprocessingDrawing" xmlns:wp="http://schemas.openxmlformats.org/drawingml/2006/wordprocessingDrawing" xmlns:w10="urn:schemas-microsoft-com:office:word" xmlns:w="http://schemas.openxmlformats.org/wordprocessingml/2006/main" xmlns:w14="http://schemas.microsoft.com/office/word/2010/wordml" xmlns:w15="http://schemas.microsoft.com/office/word/2012/wordml" xmlns:w16cex="http://schemas.microsoft.com/office/word/2018/wordml/cex" xmlns:w16cid="http://schemas.microsoft.com/office/word/2016/wordml/cid" xmlns:w16="http://schemas.microsoft.com/office/word/2018/wordml" xmlns:w16se="http://schemas.microsoft.com/office/word/2015/wordml/symex" xmlns:wpg="http://schemas.microsoft.com/office/word/2010/wordprocessingGroup" xmlns:wpi="http://schemas.microsoft.com/office/word/2010/wordprocessingInk" xmlns:wne="http://schemas.microsoft.com/office/word/2006/wordml" xmlns:wps="http://schemas.microsoft.com/office/word/2010/wordprocessingShape" mc:Ignorable="w14 w15 w16se w16cid w16 w16cex wp14">
+<w:document xmlns:wpc="http://schemas.microsoft.com/office/word/2010/wordprocessingCanvas" xmlns:cx="http://schemas.microsoft.com/office/drawing/2014/chartex" xmlns:cx1="http://schemas.microsoft.com/office/drawing/2015/9/8/chartex" xmlns:mc="http://schemas.openxmlformats.org/markup-compatibility/2006" xmlns:o="urn:schemas-microsoft-com:office:office" xmlns:r="http://schemas.openxmlformats.org/officeDocument/2006/relationships" xmlns:m="http://schemas.openxmlformats.org/officeDocument/2006/math" xmlns:v="urn:schemas-microsoft-com:vml" xmlns:wp14="http://schemas.microsoft.com/office/word/2010/wordprocessingDrawing" xmlns:wp="http://schemas.openxmlformats.org/drawingml/2006/wordprocessingDrawing" xmlns:w10="urn:schemas-microsoft-com:office:word" xmlns:w="http://schemas.openxmlformats.org/wordprocessingml/2006/main" xmlns:w14="http://schemas.microsoft.com/office/word/2010/wordml" xmlns:w15="http://schemas.microsoft.com/office/word/2012/wordml" xmlns:w16se="http://schemas.microsoft.com/office/word/2015/wordml/symex" xmlns:wpg="http://schemas.microsoft.com/office/word/2010/wordprocessingGroup" xmlns:wpi="http://schemas.microsoft.com/office/word/2010/wordprocessingInk" xmlns:wne="http://schemas.microsoft.com/office/word/2006/wordml" xmlns:wps="http://schemas.microsoft.com/office/word/2010/wordprocessingShape" mc:Ignorable="w14 w15 w16se wp14">
   <w:body>
     <w:p>
       <w:pPr>
-        <w:pStyle w:val="Title"/>
+        <w:pStyle w:val="Titel"/>
         <w:jc w:val="center"/>
       </w:pPr>
       <w:r>
@@ -13,7 +13,7 @@
     </w:p>
     <w:p>
       <w:pPr>
-        <w:pStyle w:val="Subtitle"/>
+        <w:pStyle w:val="Undertitel"/>
         <w:jc w:val="center"/>
       </w:pPr>
       <w:r>
@@ -22,7 +22,7 @@
     </w:p>
     <w:p>
       <w:pPr>
-        <w:pStyle w:val="Subtitle"/>
+        <w:pStyle w:val="Undertitel"/>
         <w:jc w:val="center"/>
       </w:pPr>
       <w:r>
@@ -55,7 +55,7 @@
       <w:sdtContent>
         <w:p>
           <w:pPr>
-            <w:pStyle w:val="TOCHeading"/>
+            <w:pStyle w:val="Overskrift"/>
           </w:pPr>
           <w:r>
             <w:t>Table of Contents</w:t>
@@ -63,7 +63,7 @@
         </w:p>
         <w:p>
           <w:pPr>
-            <w:pStyle w:val="TOC1"/>
+            <w:pStyle w:val="Indholdsfortegnelse1"/>
             <w:rPr>
               <w:rFonts w:eastAsiaTheme="minorEastAsia"/>
               <w:noProof/>
@@ -139,7 +139,7 @@
         </w:p>
         <w:p>
           <w:pPr>
-            <w:pStyle w:val="TOC2"/>
+            <w:pStyle w:val="Indholdsfortegnelse2"/>
             <w:tabs>
               <w:tab w:val="right" w:leader="dot" w:pos="10456"/>
             </w:tabs>
@@ -209,7 +209,7 @@
         </w:p>
         <w:p>
           <w:pPr>
-            <w:pStyle w:val="TOC2"/>
+            <w:pStyle w:val="Indholdsfortegnelse2"/>
             <w:tabs>
               <w:tab w:val="right" w:leader="dot" w:pos="10456"/>
             </w:tabs>
@@ -279,7 +279,7 @@
         </w:p>
         <w:p>
           <w:pPr>
-            <w:pStyle w:val="TOC2"/>
+            <w:pStyle w:val="Indholdsfortegnelse2"/>
             <w:tabs>
               <w:tab w:val="right" w:leader="dot" w:pos="10456"/>
             </w:tabs>
@@ -349,7 +349,7 @@
         </w:p>
         <w:p>
           <w:pPr>
-            <w:pStyle w:val="TOC1"/>
+            <w:pStyle w:val="Indholdsfortegnelse1"/>
             <w:rPr>
               <w:rFonts w:eastAsiaTheme="minorEastAsia"/>
               <w:noProof/>
@@ -416,7 +416,7 @@
         </w:p>
         <w:p>
           <w:pPr>
-            <w:pStyle w:val="TOC1"/>
+            <w:pStyle w:val="Indholdsfortegnelse1"/>
             <w:rPr>
               <w:rFonts w:eastAsiaTheme="minorEastAsia"/>
               <w:noProof/>
@@ -483,7 +483,7 @@
         </w:p>
         <w:p>
           <w:pPr>
-            <w:pStyle w:val="TOC1"/>
+            <w:pStyle w:val="Indholdsfortegnelse1"/>
             <w:rPr>
               <w:rFonts w:eastAsiaTheme="minorEastAsia"/>
               <w:noProof/>
@@ -550,7 +550,7 @@
         </w:p>
         <w:p>
           <w:pPr>
-            <w:pStyle w:val="TOC1"/>
+            <w:pStyle w:val="Indholdsfortegnelse1"/>
             <w:rPr>
               <w:rFonts w:eastAsiaTheme="minorEastAsia"/>
               <w:noProof/>
@@ -617,7 +617,7 @@
         </w:p>
         <w:p>
           <w:pPr>
-            <w:pStyle w:val="TOC2"/>
+            <w:pStyle w:val="Indholdsfortegnelse2"/>
             <w:tabs>
               <w:tab w:val="right" w:leader="dot" w:pos="10456"/>
             </w:tabs>
@@ -687,7 +687,7 @@
         </w:p>
         <w:p>
           <w:pPr>
-            <w:pStyle w:val="TOC2"/>
+            <w:pStyle w:val="Indholdsfortegnelse2"/>
             <w:tabs>
               <w:tab w:val="right" w:leader="dot" w:pos="10456"/>
             </w:tabs>
@@ -757,7 +757,7 @@
         </w:p>
         <w:p>
           <w:pPr>
-            <w:pStyle w:val="TOC1"/>
+            <w:pStyle w:val="Indholdsfortegnelse1"/>
             <w:rPr>
               <w:rFonts w:eastAsiaTheme="minorEastAsia"/>
               <w:noProof/>
@@ -770,21 +770,7 @@
                 <w:rStyle w:val="Hyperlink"/>
                 <w:noProof/>
               </w:rPr>
-              <w:t>Installat</w:t>
-            </w:r>
-            <w:r>
-              <w:rPr>
-                <w:rStyle w:val="Hyperlink"/>
-                <w:noProof/>
-              </w:rPr>
-              <w:t>i</w:t>
-            </w:r>
-            <w:r>
-              <w:rPr>
-                <w:rStyle w:val="Hyperlink"/>
-                <w:noProof/>
-              </w:rPr>
-              <w:t>on Guide</w:t>
+              <w:t>Installation Guide</w:t>
             </w:r>
             <w:r>
               <w:rPr>
@@ -838,7 +824,7 @@
         </w:p>
         <w:p>
           <w:pPr>
-            <w:pStyle w:val="TOC2"/>
+            <w:pStyle w:val="Indholdsfortegnelse2"/>
             <w:tabs>
               <w:tab w:val="right" w:leader="dot" w:pos="10456"/>
             </w:tabs>
@@ -921,7 +907,7 @@
     <w:p/>
     <w:p>
       <w:pPr>
-        <w:pStyle w:val="Heading1"/>
+        <w:pStyle w:val="Overskrift1"/>
       </w:pPr>
       <w:bookmarkStart w:id="0" w:name="_Toc41939052"/>
       <w:r>
@@ -947,7 +933,7 @@
     <w:p/>
     <w:p>
       <w:pPr>
-        <w:pStyle w:val="Heading2"/>
+        <w:pStyle w:val="Overskrift2"/>
       </w:pPr>
       <w:bookmarkStart w:id="1" w:name="_Toc41939053"/>
       <w:r>
@@ -957,7 +943,7 @@
     </w:p>
     <w:p>
       <w:pPr>
-        <w:pStyle w:val="ListParagraph"/>
+        <w:pStyle w:val="Listeafsnit"/>
         <w:numPr>
           <w:ilvl w:val="0"/>
           <w:numId w:val="1"/>
@@ -969,7 +955,7 @@
     </w:p>
     <w:p>
       <w:pPr>
-        <w:pStyle w:val="ListParagraph"/>
+        <w:pStyle w:val="Listeafsnit"/>
         <w:numPr>
           <w:ilvl w:val="1"/>
           <w:numId w:val="1"/>
@@ -981,7 +967,7 @@
     </w:p>
     <w:p>
       <w:pPr>
-        <w:pStyle w:val="ListParagraph"/>
+        <w:pStyle w:val="Listeafsnit"/>
         <w:numPr>
           <w:ilvl w:val="2"/>
           <w:numId w:val="1"/>
@@ -996,7 +982,7 @@
     </w:p>
     <w:p>
       <w:pPr>
-        <w:pStyle w:val="ListParagraph"/>
+        <w:pStyle w:val="Listeafsnit"/>
         <w:numPr>
           <w:ilvl w:val="1"/>
           <w:numId w:val="1"/>
@@ -1014,7 +1000,7 @@
     </w:p>
     <w:p>
       <w:pPr>
-        <w:pStyle w:val="ListParagraph"/>
+        <w:pStyle w:val="Listeafsnit"/>
         <w:numPr>
           <w:ilvl w:val="2"/>
           <w:numId w:val="1"/>
@@ -1029,7 +1015,7 @@
     </w:p>
     <w:p>
       <w:pPr>
-        <w:pStyle w:val="ListParagraph"/>
+        <w:pStyle w:val="Listeafsnit"/>
         <w:numPr>
           <w:ilvl w:val="0"/>
           <w:numId w:val="1"/>
@@ -1044,7 +1030,7 @@
     </w:p>
     <w:p>
       <w:pPr>
-        <w:pStyle w:val="ListParagraph"/>
+        <w:pStyle w:val="Listeafsnit"/>
         <w:numPr>
           <w:ilvl w:val="0"/>
           <w:numId w:val="1"/>
@@ -1063,7 +1049,7 @@
     </w:p>
     <w:p>
       <w:pPr>
-        <w:pStyle w:val="ListParagraph"/>
+        <w:pStyle w:val="Listeafsnit"/>
         <w:numPr>
           <w:ilvl w:val="1"/>
           <w:numId w:val="1"/>
@@ -1093,7 +1079,7 @@
     </w:p>
     <w:p>
       <w:pPr>
-        <w:pStyle w:val="ListParagraph"/>
+        <w:pStyle w:val="Listeafsnit"/>
         <w:numPr>
           <w:ilvl w:val="1"/>
           <w:numId w:val="1"/>
@@ -1108,7 +1094,7 @@
     </w:p>
     <w:p>
       <w:pPr>
-        <w:pStyle w:val="ListParagraph"/>
+        <w:pStyle w:val="Listeafsnit"/>
         <w:numPr>
           <w:ilvl w:val="1"/>
           <w:numId w:val="1"/>
@@ -1120,13 +1106,13 @@
     </w:p>
     <w:p>
       <w:pPr>
-        <w:pStyle w:val="ListParagraph"/>
+        <w:pStyle w:val="Listeafsnit"/>
         <w:ind w:left="1440"/>
       </w:pPr>
     </w:p>
     <w:p>
       <w:pPr>
-        <w:pStyle w:val="ListParagraph"/>
+        <w:pStyle w:val="Listeafsnit"/>
         <w:numPr>
           <w:ilvl w:val="0"/>
           <w:numId w:val="1"/>
@@ -1138,7 +1124,7 @@
     </w:p>
     <w:p>
       <w:pPr>
-        <w:pStyle w:val="ListParagraph"/>
+        <w:pStyle w:val="Listeafsnit"/>
         <w:numPr>
           <w:ilvl w:val="1"/>
           <w:numId w:val="1"/>
@@ -1186,7 +1172,7 @@
     </w:p>
     <w:p>
       <w:pPr>
-        <w:pStyle w:val="ListParagraph"/>
+        <w:pStyle w:val="Listeafsnit"/>
         <w:numPr>
           <w:ilvl w:val="1"/>
           <w:numId w:val="1"/>
@@ -1231,7 +1217,7 @@
     </w:p>
     <w:p>
       <w:pPr>
-        <w:pStyle w:val="ListParagraph"/>
+        <w:pStyle w:val="Listeafsnit"/>
         <w:numPr>
           <w:ilvl w:val="1"/>
           <w:numId w:val="1"/>
@@ -1275,7 +1261,7 @@
     </w:p>
     <w:p>
       <w:pPr>
-        <w:pStyle w:val="ListParagraph"/>
+        <w:pStyle w:val="Listeafsnit"/>
         <w:numPr>
           <w:ilvl w:val="0"/>
           <w:numId w:val="1"/>
@@ -1287,7 +1273,7 @@
     </w:p>
     <w:p>
       <w:pPr>
-        <w:pStyle w:val="ListParagraph"/>
+        <w:pStyle w:val="Listeafsnit"/>
         <w:numPr>
           <w:ilvl w:val="1"/>
           <w:numId w:val="1"/>
@@ -1299,7 +1285,7 @@
     </w:p>
     <w:p>
       <w:pPr>
-        <w:pStyle w:val="ListParagraph"/>
+        <w:pStyle w:val="Listeafsnit"/>
         <w:numPr>
           <w:ilvl w:val="1"/>
           <w:numId w:val="1"/>
@@ -1312,7 +1298,7 @@
     </w:p>
     <w:p>
       <w:pPr>
-        <w:pStyle w:val="ListParagraph"/>
+        <w:pStyle w:val="Listeafsnit"/>
         <w:numPr>
           <w:ilvl w:val="1"/>
           <w:numId w:val="1"/>
@@ -1322,7 +1308,7 @@
     <w:p/>
     <w:p>
       <w:pPr>
-        <w:pStyle w:val="Heading2"/>
+        <w:pStyle w:val="Overskrift2"/>
       </w:pPr>
       <w:bookmarkStart w:id="2" w:name="_Toc41939054"/>
       <w:r>
@@ -1332,7 +1318,7 @@
     </w:p>
     <w:p>
       <w:pPr>
-        <w:pStyle w:val="ListParagraph"/>
+        <w:pStyle w:val="Listeafsnit"/>
         <w:numPr>
           <w:ilvl w:val="0"/>
           <w:numId w:val="2"/>
@@ -1348,7 +1334,7 @@
     <w:p/>
     <w:p>
       <w:pPr>
-        <w:pStyle w:val="Heading2"/>
+        <w:pStyle w:val="Overskrift2"/>
       </w:pPr>
       <w:bookmarkStart w:id="3" w:name="_Toc41939055"/>
       <w:r>
@@ -1398,14 +1384,16 @@
     </w:p>
     <w:p>
       <w:pPr>
-        <w:pStyle w:val="Heading1"/>
+        <w:pStyle w:val="Overskrift1"/>
         <w:spacing w:line="360" w:lineRule="auto"/>
       </w:pPr>
       <w:bookmarkStart w:id="4" w:name="_Toc41939056"/>
+      <w:proofErr w:type="spellStart"/>
       <w:r>
         <w:t>ServerAPI</w:t>
       </w:r>
       <w:bookmarkEnd w:id="4"/>
+      <w:proofErr w:type="spellEnd"/>
     </w:p>
     <w:p>
       <w:pPr>
@@ -1416,9 +1404,11 @@
       <w:r>
         <w:t xml:space="preserve">The </w:t>
       </w:r>
+      <w:proofErr w:type="spellStart"/>
       <w:r>
         <w:t>ServerAPI</w:t>
       </w:r>
+      <w:proofErr w:type="spellEnd"/>
       <w:r>
         <w:t xml:space="preserve"> is </w:t>
       </w:r>
@@ -1509,6 +1499,7 @@
           <w:bCs/>
         </w:rPr>
       </w:pPr>
+      <w:proofErr w:type="spellStart"/>
       <w:r>
         <w:rPr>
           <w:b/>
@@ -1516,6 +1507,7 @@
         </w:rPr>
         <w:t>NuGet</w:t>
       </w:r>
+      <w:proofErr w:type="spellEnd"/>
       <w:r>
         <w:rPr>
           <w:b/>
@@ -1540,7 +1532,7 @@
     </w:p>
     <w:tbl>
       <w:tblPr>
-        <w:tblStyle w:val="TableGrid"/>
+        <w:tblStyle w:val="Tabel-Gitter"/>
         <w:tblW w:w="0" w:type="auto"/>
         <w:tblLook w:val="04A0" w:firstRow="1" w:lastRow="0" w:firstColumn="1" w:lastColumn="0" w:noHBand="0" w:noVBand="1"/>
       </w:tblPr>
@@ -1647,7 +1639,7 @@
     </w:p>
     <w:p>
       <w:pPr>
-        <w:pStyle w:val="Heading1"/>
+        <w:pStyle w:val="Overskrift1"/>
         <w:spacing w:line="240" w:lineRule="auto"/>
       </w:pPr>
       <w:bookmarkStart w:id="5" w:name="_Toc41939057"/>
@@ -1754,12 +1746,21 @@
           <w:bCs/>
         </w:rPr>
       </w:pPr>
-      <w:r>
-        <w:rPr>
-          <w:b/>
-          <w:bCs/>
-        </w:rPr>
-        <w:t xml:space="preserve">NuGet </w:t>
+      <w:proofErr w:type="spellStart"/>
+      <w:r>
+        <w:rPr>
+          <w:b/>
+          <w:bCs/>
+        </w:rPr>
+        <w:t>NuGet</w:t>
+      </w:r>
+      <w:proofErr w:type="spellEnd"/>
+      <w:r>
+        <w:rPr>
+          <w:b/>
+          <w:bCs/>
+        </w:rPr>
+        <w:t xml:space="preserve"> </w:t>
       </w:r>
       <w:r>
         <w:rPr>
@@ -1778,7 +1779,7 @@
     </w:p>
     <w:tbl>
       <w:tblPr>
-        <w:tblStyle w:val="TableGrid"/>
+        <w:tblStyle w:val="Tabel-Gitter"/>
         <w:tblW w:w="0" w:type="auto"/>
         <w:tblLook w:val="04A0" w:firstRow="1" w:lastRow="0" w:firstColumn="1" w:lastColumn="0" w:noHBand="0" w:noVBand="1"/>
       </w:tblPr>
@@ -1893,7 +1894,7 @@
     </w:p>
     <w:p>
       <w:pPr>
-        <w:pStyle w:val="Heading1"/>
+        <w:pStyle w:val="Overskrift1"/>
       </w:pPr>
       <w:bookmarkStart w:id="6" w:name="_Toc41939058"/>
       <w:r>
@@ -1904,7 +1905,7 @@
     <w:p/>
     <w:p>
       <w:pPr>
-        <w:pStyle w:val="ListParagraph"/>
+        <w:pStyle w:val="Listeafsnit"/>
         <w:numPr>
           <w:ilvl w:val="0"/>
           <w:numId w:val="2"/>
@@ -1981,7 +1982,7 @@
     </w:p>
     <w:p>
       <w:pPr>
-        <w:pStyle w:val="ListParagraph"/>
+        <w:pStyle w:val="Listeafsnit"/>
         <w:numPr>
           <w:ilvl w:val="1"/>
           <w:numId w:val="2"/>
@@ -1993,7 +1994,7 @@
     </w:p>
     <w:p>
       <w:pPr>
-        <w:pStyle w:val="ListParagraph"/>
+        <w:pStyle w:val="Listeafsnit"/>
         <w:numPr>
           <w:ilvl w:val="2"/>
           <w:numId w:val="2"/>
@@ -2006,7 +2007,7 @@
     </w:p>
     <w:p>
       <w:pPr>
-        <w:pStyle w:val="ListParagraph"/>
+        <w:pStyle w:val="Listeafsnit"/>
         <w:numPr>
           <w:ilvl w:val="2"/>
           <w:numId w:val="2"/>
@@ -2033,7 +2034,7 @@
     </w:p>
     <w:p>
       <w:pPr>
-        <w:pStyle w:val="ListParagraph"/>
+        <w:pStyle w:val="Listeafsnit"/>
         <w:numPr>
           <w:ilvl w:val="1"/>
           <w:numId w:val="2"/>
@@ -2045,7 +2046,7 @@
     </w:p>
     <w:p>
       <w:pPr>
-        <w:pStyle w:val="ListParagraph"/>
+        <w:pStyle w:val="Listeafsnit"/>
         <w:numPr>
           <w:ilvl w:val="2"/>
           <w:numId w:val="2"/>
@@ -2060,7 +2061,7 @@
     </w:p>
     <w:p>
       <w:pPr>
-        <w:pStyle w:val="ListParagraph"/>
+        <w:pStyle w:val="Listeafsnit"/>
         <w:numPr>
           <w:ilvl w:val="2"/>
           <w:numId w:val="2"/>
@@ -2072,7 +2073,7 @@
     </w:p>
     <w:p>
       <w:pPr>
-        <w:pStyle w:val="ListParagraph"/>
+        <w:pStyle w:val="Listeafsnit"/>
         <w:numPr>
           <w:ilvl w:val="2"/>
           <w:numId w:val="2"/>
@@ -2087,7 +2088,7 @@
     </w:p>
     <w:p>
       <w:pPr>
-        <w:pStyle w:val="ListParagraph"/>
+        <w:pStyle w:val="Listeafsnit"/>
         <w:ind w:firstLine="720"/>
       </w:pPr>
       <w:r>
@@ -2116,7 +2117,7 @@
     </w:p>
     <w:p>
       <w:pPr>
-        <w:pStyle w:val="ListParagraph"/>
+        <w:pStyle w:val="Listeafsnit"/>
         <w:numPr>
           <w:ilvl w:val="0"/>
           <w:numId w:val="2"/>
@@ -2166,7 +2167,7 @@
     </w:p>
     <w:p>
       <w:pPr>
-        <w:pStyle w:val="ListParagraph"/>
+        <w:pStyle w:val="Listeafsnit"/>
         <w:numPr>
           <w:ilvl w:val="1"/>
           <w:numId w:val="2"/>
@@ -2174,7 +2175,15 @@
         <w:spacing w:line="360" w:lineRule="auto"/>
       </w:pPr>
       <w:r>
-        <w:t>Creating the project types that was planed in the previous step</w:t>
+        <w:t xml:space="preserve">Creating the project types that was </w:t>
+      </w:r>
+      <w:proofErr w:type="spellStart"/>
+      <w:r>
+        <w:t>planed</w:t>
+      </w:r>
+      <w:proofErr w:type="spellEnd"/>
+      <w:r>
+        <w:t xml:space="preserve"> in the previous step</w:t>
       </w:r>
       <w:r>
         <w:t xml:space="preserve"> </w:t>
@@ -2182,7 +2191,7 @@
     </w:p>
     <w:p>
       <w:pPr>
-        <w:pStyle w:val="ListParagraph"/>
+        <w:pStyle w:val="Listeafsnit"/>
         <w:numPr>
           <w:ilvl w:val="1"/>
           <w:numId w:val="2"/>
@@ -2201,7 +2210,7 @@
     </w:p>
     <w:p>
       <w:pPr>
-        <w:pStyle w:val="ListParagraph"/>
+        <w:pStyle w:val="Listeafsnit"/>
         <w:numPr>
           <w:ilvl w:val="1"/>
           <w:numId w:val="2"/>
@@ -2216,7 +2225,7 @@
     </w:p>
     <w:p>
       <w:pPr>
-        <w:pStyle w:val="ListParagraph"/>
+        <w:pStyle w:val="Listeafsnit"/>
         <w:numPr>
           <w:ilvl w:val="0"/>
           <w:numId w:val="2"/>
@@ -2285,8 +2294,13 @@
         <w:t xml:space="preserve"> hour</w:t>
       </w:r>
       <w:r>
-        <w:t xml:space="preserve"> 30 minuts</w:t>
-      </w:r>
+        <w:t xml:space="preserve"> 30 </w:t>
+      </w:r>
+      <w:proofErr w:type="spellStart"/>
+      <w:r>
+        <w:t>minuts</w:t>
+      </w:r>
+      <w:proofErr w:type="spellEnd"/>
       <w:r>
         <w:t>)</w:t>
       </w:r>
@@ -2296,7 +2310,7 @@
     </w:p>
     <w:p>
       <w:pPr>
-        <w:pStyle w:val="ListParagraph"/>
+        <w:pStyle w:val="Listeafsnit"/>
         <w:numPr>
           <w:ilvl w:val="1"/>
           <w:numId w:val="2"/>
@@ -2312,7 +2326,7 @@
     </w:p>
     <w:p>
       <w:pPr>
-        <w:pStyle w:val="ListParagraph"/>
+        <w:pStyle w:val="Listeafsnit"/>
         <w:numPr>
           <w:ilvl w:val="1"/>
           <w:numId w:val="2"/>
@@ -2325,7 +2339,7 @@
     </w:p>
     <w:p>
       <w:pPr>
-        <w:pStyle w:val="ListParagraph"/>
+        <w:pStyle w:val="Listeafsnit"/>
         <w:numPr>
           <w:ilvl w:val="1"/>
           <w:numId w:val="2"/>
@@ -2347,7 +2361,7 @@
     </w:p>
     <w:p>
       <w:pPr>
-        <w:pStyle w:val="ListParagraph"/>
+        <w:pStyle w:val="Listeafsnit"/>
         <w:numPr>
           <w:ilvl w:val="1"/>
           <w:numId w:val="2"/>
@@ -2360,7 +2374,7 @@
     </w:p>
     <w:p>
       <w:pPr>
-        <w:pStyle w:val="ListParagraph"/>
+        <w:pStyle w:val="Listeafsnit"/>
         <w:numPr>
           <w:ilvl w:val="1"/>
           <w:numId w:val="2"/>
@@ -2375,7 +2389,7 @@
     </w:p>
     <w:p>
       <w:pPr>
-        <w:pStyle w:val="ListParagraph"/>
+        <w:pStyle w:val="Listeafsnit"/>
         <w:numPr>
           <w:ilvl w:val="0"/>
           <w:numId w:val="2"/>
@@ -2409,7 +2423,7 @@
     </w:p>
     <w:p>
       <w:pPr>
-        <w:pStyle w:val="Heading1"/>
+        <w:pStyle w:val="Overskrift1"/>
       </w:pPr>
       <w:bookmarkStart w:id="7" w:name="_Hlk41578798"/>
       <w:bookmarkStart w:id="8" w:name="_Toc41939059"/>
@@ -2425,7 +2439,7 @@
     <w:p/>
     <w:p>
       <w:pPr>
-        <w:pStyle w:val="Heading2"/>
+        <w:pStyle w:val="Overskrift2"/>
         <w:spacing w:line="360" w:lineRule="auto"/>
       </w:pPr>
       <w:bookmarkStart w:id="9" w:name="_Toc41939060"/>
@@ -2439,7 +2453,7 @@
     </w:p>
     <w:p>
       <w:pPr>
-        <w:pStyle w:val="ListParagraph"/>
+        <w:pStyle w:val="Listeafsnit"/>
         <w:numPr>
           <w:ilvl w:val="0"/>
           <w:numId w:val="2"/>
@@ -2465,7 +2479,7 @@
     </w:p>
     <w:p>
       <w:pPr>
-        <w:pStyle w:val="ListParagraph"/>
+        <w:pStyle w:val="Listeafsnit"/>
         <w:numPr>
           <w:ilvl w:val="0"/>
           <w:numId w:val="2"/>
@@ -2491,7 +2505,7 @@
     </w:p>
     <w:p>
       <w:pPr>
-        <w:pStyle w:val="ListParagraph"/>
+        <w:pStyle w:val="Listeafsnit"/>
         <w:numPr>
           <w:ilvl w:val="0"/>
           <w:numId w:val="2"/>
@@ -2518,7 +2532,7 @@
     <w:p/>
     <w:p>
       <w:pPr>
-        <w:pStyle w:val="Heading2"/>
+        <w:pStyle w:val="Overskrift2"/>
         <w:spacing w:line="360" w:lineRule="auto"/>
       </w:pPr>
       <w:bookmarkStart w:id="10" w:name="_Toc41939061"/>
@@ -2529,7 +2543,7 @@
     </w:p>
     <w:p>
       <w:pPr>
-        <w:pStyle w:val="ListParagraph"/>
+        <w:pStyle w:val="Listeafsnit"/>
         <w:numPr>
           <w:ilvl w:val="0"/>
           <w:numId w:val="2"/>
@@ -2541,7 +2555,7 @@
     </w:p>
     <w:p>
       <w:pPr>
-        <w:pStyle w:val="ListParagraph"/>
+        <w:pStyle w:val="Listeafsnit"/>
         <w:numPr>
           <w:ilvl w:val="1"/>
           <w:numId w:val="2"/>
@@ -2561,7 +2575,7 @@
     </w:p>
     <w:p>
       <w:pPr>
-        <w:pStyle w:val="ListParagraph"/>
+        <w:pStyle w:val="Listeafsnit"/>
         <w:numPr>
           <w:ilvl w:val="1"/>
           <w:numId w:val="2"/>
@@ -2583,7 +2597,7 @@
     </w:p>
     <w:p>
       <w:pPr>
-        <w:pStyle w:val="ListParagraph"/>
+        <w:pStyle w:val="Listeafsnit"/>
         <w:numPr>
           <w:ilvl w:val="1"/>
           <w:numId w:val="2"/>
@@ -2600,7 +2614,7 @@
     </w:p>
     <w:p>
       <w:pPr>
-        <w:pStyle w:val="ListParagraph"/>
+        <w:pStyle w:val="Listeafsnit"/>
         <w:numPr>
           <w:ilvl w:val="1"/>
           <w:numId w:val="2"/>
@@ -2611,54 +2625,54 @@
           <w:rPr>
             <w:rStyle w:val="Hyperlink"/>
           </w:rPr>
-          <w:t>https://www.youtube</w:t>
-        </w:r>
-        <w:r>
-          <w:rPr>
-            <w:rStyle w:val="Hyperlink"/>
-          </w:rPr>
-          <w:t>.</w:t>
-        </w:r>
-        <w:r>
-          <w:rPr>
-            <w:rStyle w:val="Hyperlink"/>
-          </w:rPr>
-          <w:t>com/watch?v=mnTyiUAHuVk</w:t>
+          <w:t>https://www.youtube.com/watch?v=mnTyiUAHuVk</w:t>
         </w:r>
       </w:hyperlink>
     </w:p>
     <w:p>
       <w:pPr>
-        <w:pStyle w:val="ListParagraph"/>
+        <w:pStyle w:val="Listeafsnit"/>
         <w:numPr>
           <w:ilvl w:val="1"/>
           <w:numId w:val="2"/>
         </w:numPr>
+        <w:rPr>
+          <w:rStyle w:val="Hyperlink"/>
+          <w:color w:val="auto"/>
+          <w:u w:val="none"/>
+        </w:rPr>
       </w:pPr>
       <w:hyperlink r:id="rId14" w:history="1">
         <w:r>
           <w:rPr>
             <w:rStyle w:val="Hyperlink"/>
           </w:rPr>
-          <w:t>https://www.youtube.com/wa</w:t>
+          <w:t>https://www.youtube.com/watch?v=sYKrMPhl59A</w:t>
         </w:r>
+      </w:hyperlink>
+    </w:p>
+    <w:p>
+      <w:pPr>
+        <w:pStyle w:val="Listeafsnit"/>
+        <w:numPr>
+          <w:ilvl w:val="1"/>
+          <w:numId w:val="2"/>
+        </w:numPr>
+      </w:pPr>
+      <w:hyperlink r:id="rId15" w:history="1">
         <w:r>
           <w:rPr>
             <w:rStyle w:val="Hyperlink"/>
           </w:rPr>
-          <w:t>t</w:t>
-        </w:r>
-        <w:r>
-          <w:rPr>
-            <w:rStyle w:val="Hyperlink"/>
-          </w:rPr>
-          <w:t>ch?v=sYKrMPhl59A</w:t>
+          <w:t>https://www.youtube.com/watch?v=STuWW6pksXs</w:t>
         </w:r>
       </w:hyperlink>
-    </w:p>
-    <w:p>
-      <w:pPr>
-        <w:pStyle w:val="ListParagraph"/>
+      <w:bookmarkStart w:id="11" w:name="_GoBack"/>
+      <w:bookmarkEnd w:id="11"/>
+    </w:p>
+    <w:p>
+      <w:pPr>
+        <w:pStyle w:val="Listeafsnit"/>
         <w:numPr>
           <w:ilvl w:val="1"/>
           <w:numId w:val="2"/>
@@ -2671,7 +2685,7 @@
     </w:p>
     <w:p>
       <w:pPr>
-        <w:pStyle w:val="ListParagraph"/>
+        <w:pStyle w:val="Listeafsnit"/>
         <w:numPr>
           <w:ilvl w:val="0"/>
           <w:numId w:val="2"/>
@@ -2683,13 +2697,13 @@
     </w:p>
     <w:p>
       <w:pPr>
-        <w:pStyle w:val="ListParagraph"/>
+        <w:pStyle w:val="Listeafsnit"/>
         <w:numPr>
           <w:ilvl w:val="1"/>
           <w:numId w:val="2"/>
         </w:numPr>
       </w:pPr>
-      <w:hyperlink r:id="rId15" w:history="1">
+      <w:hyperlink r:id="rId16" w:history="1">
         <w:r>
           <w:rPr>
             <w:rStyle w:val="Hyperlink"/>
@@ -2700,13 +2714,13 @@
     </w:p>
     <w:p>
       <w:pPr>
-        <w:pStyle w:val="ListParagraph"/>
+        <w:pStyle w:val="Listeafsnit"/>
         <w:ind w:left="1440"/>
       </w:pPr>
     </w:p>
     <w:p>
       <w:pPr>
-        <w:pStyle w:val="ListParagraph"/>
+        <w:pStyle w:val="Listeafsnit"/>
         <w:numPr>
           <w:ilvl w:val="0"/>
           <w:numId w:val="2"/>
@@ -2718,13 +2732,13 @@
     </w:p>
     <w:p>
       <w:pPr>
-        <w:pStyle w:val="ListParagraph"/>
+        <w:pStyle w:val="Listeafsnit"/>
         <w:numPr>
           <w:ilvl w:val="1"/>
           <w:numId w:val="2"/>
         </w:numPr>
       </w:pPr>
-      <w:hyperlink r:id="rId16" w:history="1">
+      <w:hyperlink r:id="rId17" w:history="1">
         <w:r>
           <w:rPr>
             <w:rStyle w:val="Hyperlink"/>
@@ -2735,39 +2749,78 @@
     </w:p>
     <w:p>
       <w:pPr>
-        <w:pStyle w:val="ListParagraph"/>
+        <w:pStyle w:val="Listeafsnit"/>
         <w:numPr>
           <w:ilvl w:val="1"/>
           <w:numId w:val="2"/>
         </w:numPr>
+        <w:rPr>
+          <w:rStyle w:val="Hyperlink"/>
+          <w:color w:val="auto"/>
+          <w:u w:val="none"/>
+        </w:rPr>
+      </w:pPr>
+      <w:hyperlink r:id="rId18" w:history="1">
+        <w:r>
+          <w:rPr>
+            <w:rStyle w:val="Hyperlink"/>
+          </w:rPr>
+          <w:t>https://www.youtube.com/watch?v=mnTyiUAHuVk</w:t>
+        </w:r>
+      </w:hyperlink>
+    </w:p>
+    <w:p>
+      <w:pPr>
+        <w:pStyle w:val="Listeafsnit"/>
+        <w:numPr>
+          <w:ilvl w:val="1"/>
+          <w:numId w:val="2"/>
+        </w:numPr>
+      </w:pPr>
+      <w:hyperlink r:id="rId19" w:history="1">
+        <w:r>
+          <w:rPr>
+            <w:rStyle w:val="Hyperlink"/>
+          </w:rPr>
+          <w:t>https://stackoverflow.com/questions/32420461/wpf-multiple-buttons-same-click-function-but-different-parameter</w:t>
+        </w:r>
+      </w:hyperlink>
+    </w:p>
+    <w:p>
+      <w:pPr>
+        <w:pStyle w:val="Listeafsnit"/>
+        <w:numPr>
+          <w:ilvl w:val="1"/>
+          <w:numId w:val="2"/>
+        </w:numPr>
       </w:pPr>
     </w:p>
     <w:p/>
     <w:p>
       <w:pPr>
-        <w:pStyle w:val="Heading1"/>
-      </w:pPr>
-      <w:bookmarkStart w:id="11" w:name="_Toc41939062"/>
+        <w:pStyle w:val="Overskrift1"/>
+      </w:pPr>
+      <w:bookmarkStart w:id="12" w:name="_Toc41939062"/>
       <w:r>
         <w:t>Installation Guide</w:t>
       </w:r>
-      <w:bookmarkEnd w:id="11"/>
+      <w:bookmarkEnd w:id="12"/>
     </w:p>
     <w:p/>
     <w:p>
       <w:pPr>
-        <w:pStyle w:val="Heading2"/>
+        <w:pStyle w:val="Overskrift2"/>
         <w:spacing w:line="360" w:lineRule="auto"/>
       </w:pPr>
-      <w:bookmarkStart w:id="12" w:name="_Toc41939063"/>
+      <w:bookmarkStart w:id="13" w:name="_Toc41939063"/>
       <w:r>
         <w:t>How to install</w:t>
       </w:r>
-      <w:bookmarkEnd w:id="12"/>
-    </w:p>
-    <w:p>
-      <w:pPr>
-        <w:pStyle w:val="ListParagraph"/>
+      <w:bookmarkEnd w:id="13"/>
+    </w:p>
+    <w:p>
+      <w:pPr>
+        <w:pStyle w:val="Listeafsnit"/>
         <w:numPr>
           <w:ilvl w:val="0"/>
           <w:numId w:val="3"/>
@@ -2785,7 +2838,7 @@
 </file>
 
 <file path=word/numbering.xml><?xml version="1.0" encoding="utf-8"?>
-<w:numbering xmlns:wpc="http://schemas.microsoft.com/office/word/2010/wordprocessingCanvas" xmlns:cx="http://schemas.microsoft.com/office/drawing/2014/chartex" xmlns:cx1="http://schemas.microsoft.com/office/drawing/2015/9/8/chartex" xmlns:cx2="http://schemas.microsoft.com/office/drawing/2015/10/21/chartex" xmlns:cx3="http://schemas.microsoft.com/office/drawing/2016/5/9/chartex" xmlns:cx4="http://schemas.microsoft.com/office/drawing/2016/5/10/chartex" xmlns:cx5="http://schemas.microsoft.com/office/drawing/2016/5/11/chartex" xmlns:cx6="http://schemas.microsoft.com/office/drawing/2016/5/12/chartex" xmlns:cx7="http://schemas.microsoft.com/office/drawing/2016/5/13/chartex" xmlns:cx8="http://schemas.microsoft.com/office/drawing/2016/5/14/chartex" xmlns:mc="http://schemas.openxmlformats.org/markup-compatibility/2006" xmlns:aink="http://schemas.microsoft.com/office/drawing/2016/ink" xmlns:am3d="http://schemas.microsoft.com/office/drawing/2017/model3d" xmlns:o="urn:schemas-microsoft-com:office:office" xmlns:r="http://schemas.openxmlformats.org/officeDocument/2006/relationships" xmlns:m="http://schemas.openxmlformats.org/officeDocument/2006/math" xmlns:v="urn:schemas-microsoft-com:vml" xmlns:wp14="http://schemas.microsoft.com/office/word/2010/wordprocessingDrawing" xmlns:wp="http://schemas.openxmlformats.org/drawingml/2006/wordprocessingDrawing" xmlns:w10="urn:schemas-microsoft-com:office:word" xmlns:w="http://schemas.openxmlformats.org/wordprocessingml/2006/main" xmlns:w14="http://schemas.microsoft.com/office/word/2010/wordml" xmlns:w15="http://schemas.microsoft.com/office/word/2012/wordml" xmlns:w16cex="http://schemas.microsoft.com/office/word/2018/wordml/cex" xmlns:w16cid="http://schemas.microsoft.com/office/word/2016/wordml/cid" xmlns:w16="http://schemas.microsoft.com/office/word/2018/wordml" xmlns:w16se="http://schemas.microsoft.com/office/word/2015/wordml/symex" xmlns:wpg="http://schemas.microsoft.com/office/word/2010/wordprocessingGroup" xmlns:wpi="http://schemas.microsoft.com/office/word/2010/wordprocessingInk" xmlns:wne="http://schemas.microsoft.com/office/word/2006/wordml" xmlns:wps="http://schemas.microsoft.com/office/word/2010/wordprocessingShape" mc:Ignorable="w14 w15 w16se w16cid w16 w16cex wp14">
+<w:numbering xmlns:wpc="http://schemas.microsoft.com/office/word/2010/wordprocessingCanvas" xmlns:cx="http://schemas.microsoft.com/office/drawing/2014/chartex" xmlns:cx1="http://schemas.microsoft.com/office/drawing/2015/9/8/chartex" xmlns:mc="http://schemas.openxmlformats.org/markup-compatibility/2006" xmlns:o="urn:schemas-microsoft-com:office:office" xmlns:r="http://schemas.openxmlformats.org/officeDocument/2006/relationships" xmlns:m="http://schemas.openxmlformats.org/officeDocument/2006/math" xmlns:v="urn:schemas-microsoft-com:vml" xmlns:wp14="http://schemas.microsoft.com/office/word/2010/wordprocessingDrawing" xmlns:wp="http://schemas.openxmlformats.org/drawingml/2006/wordprocessingDrawing" xmlns:w10="urn:schemas-microsoft-com:office:word" xmlns:w="http://schemas.openxmlformats.org/wordprocessingml/2006/main" xmlns:w14="http://schemas.microsoft.com/office/word/2010/wordml" xmlns:w15="http://schemas.microsoft.com/office/word/2012/wordml" xmlns:w16se="http://schemas.microsoft.com/office/word/2015/wordml/symex" xmlns:wpg="http://schemas.microsoft.com/office/word/2010/wordprocessingGroup" xmlns:wpi="http://schemas.microsoft.com/office/word/2010/wordprocessingInk" xmlns:wne="http://schemas.microsoft.com/office/word/2006/wordml" xmlns:wps="http://schemas.microsoft.com/office/word/2010/wordprocessingShape" mc:Ignorable="w14 w15 w16se wp14">
   <w:abstractNum w:abstractNumId="0" w15:restartNumberingAfterBreak="0">
     <w:nsid w:val="22985EC8"/>
     <w:multiLevelType w:val="hybridMultilevel"/>
@@ -3111,7 +3164,7 @@
 </file>
 
 <file path=word/styles.xml><?xml version="1.0" encoding="utf-8"?>
-<w:styles xmlns:mc="http://schemas.openxmlformats.org/markup-compatibility/2006" xmlns:r="http://schemas.openxmlformats.org/officeDocument/2006/relationships" xmlns:w="http://schemas.openxmlformats.org/wordprocessingml/2006/main" xmlns:w14="http://schemas.microsoft.com/office/word/2010/wordml" xmlns:w15="http://schemas.microsoft.com/office/word/2012/wordml" xmlns:w16cex="http://schemas.microsoft.com/office/word/2018/wordml/cex" xmlns:w16cid="http://schemas.microsoft.com/office/word/2016/wordml/cid" xmlns:w16="http://schemas.microsoft.com/office/word/2018/wordml" xmlns:w16se="http://schemas.microsoft.com/office/word/2015/wordml/symex" mc:Ignorable="w14 w15 w16se w16cid w16 w16cex">
+<w:styles xmlns:mc="http://schemas.openxmlformats.org/markup-compatibility/2006" xmlns:r="http://schemas.openxmlformats.org/officeDocument/2006/relationships" xmlns:w="http://schemas.openxmlformats.org/wordprocessingml/2006/main" xmlns:w14="http://schemas.microsoft.com/office/word/2010/wordml" xmlns:w15="http://schemas.microsoft.com/office/word/2012/wordml" xmlns:w16se="http://schemas.microsoft.com/office/word/2015/wordml/symex" mc:Ignorable="w14 w15 w16se">
   <w:docDefaults>
     <w:rPrDefault>
       <w:rPr>
@@ -3127,7 +3180,7 @@
       </w:pPr>
     </w:pPrDefault>
   </w:docDefaults>
-  <w:latentStyles w:defLockedState="0" w:defUIPriority="99" w:defSemiHidden="0" w:defUnhideWhenUsed="0" w:defQFormat="0" w:count="376">
+  <w:latentStyles w:defLockedState="0" w:defUIPriority="99" w:defSemiHidden="0" w:defUnhideWhenUsed="0" w:defQFormat="0" w:count="371">
     <w:lsdException w:name="Normal" w:uiPriority="0" w:qFormat="1"/>
     <w:lsdException w:name="heading 1" w:uiPriority="9" w:qFormat="1"/>
     <w:lsdException w:name="heading 2" w:semiHidden="1" w:uiPriority="9" w:unhideWhenUsed="1" w:qFormat="1"/>
@@ -3499,21 +3552,16 @@
     <w:lsdException w:name="List Table 5 Dark Accent 6" w:uiPriority="50"/>
     <w:lsdException w:name="List Table 6 Colorful Accent 6" w:uiPriority="51"/>
     <w:lsdException w:name="List Table 7 Colorful Accent 6" w:uiPriority="52"/>
-    <w:lsdException w:name="Mention" w:semiHidden="1" w:unhideWhenUsed="1"/>
-    <w:lsdException w:name="Smart Hyperlink" w:semiHidden="1" w:unhideWhenUsed="1"/>
-    <w:lsdException w:name="Hashtag" w:semiHidden="1" w:unhideWhenUsed="1"/>
-    <w:lsdException w:name="Unresolved Mention" w:semiHidden="1" w:unhideWhenUsed="1"/>
-    <w:lsdException w:name="Smart Link" w:semiHidden="1" w:unhideWhenUsed="1"/>
   </w:latentStyles>
   <w:style w:type="paragraph" w:default="1" w:styleId="Normal">
     <w:name w:val="Normal"/>
     <w:qFormat/>
   </w:style>
-  <w:style w:type="paragraph" w:styleId="Heading1">
+  <w:style w:type="paragraph" w:styleId="Overskrift1">
     <w:name w:val="heading 1"/>
     <w:basedOn w:val="Normal"/>
     <w:next w:val="Normal"/>
-    <w:link w:val="Heading1Char"/>
+    <w:link w:val="Overskrift1Tegn"/>
     <w:uiPriority w:val="9"/>
     <w:qFormat/>
     <w:rsid w:val="001639EB"/>
@@ -3530,11 +3578,11 @@
       <w:szCs w:val="32"/>
     </w:rPr>
   </w:style>
-  <w:style w:type="paragraph" w:styleId="Heading2">
+  <w:style w:type="paragraph" w:styleId="Overskrift2">
     <w:name w:val="heading 2"/>
     <w:basedOn w:val="Normal"/>
     <w:next w:val="Normal"/>
-    <w:link w:val="Heading2Char"/>
+    <w:link w:val="Overskrift2Tegn"/>
     <w:uiPriority w:val="9"/>
     <w:unhideWhenUsed/>
     <w:qFormat/>
@@ -3552,13 +3600,13 @@
       <w:szCs w:val="26"/>
     </w:rPr>
   </w:style>
-  <w:style w:type="character" w:default="1" w:styleId="DefaultParagraphFont">
+  <w:style w:type="character" w:default="1" w:styleId="Standardskrifttypeiafsnit">
     <w:name w:val="Default Paragraph Font"/>
     <w:uiPriority w:val="1"/>
     <w:semiHidden/>
     <w:unhideWhenUsed/>
   </w:style>
-  <w:style w:type="table" w:default="1" w:styleId="TableNormal">
+  <w:style w:type="table" w:default="1" w:styleId="Tabel-Normal">
     <w:name w:val="Normal Table"/>
     <w:uiPriority w:val="99"/>
     <w:semiHidden/>
@@ -3573,17 +3621,17 @@
       </w:tblCellMar>
     </w:tblPr>
   </w:style>
-  <w:style w:type="numbering" w:default="1" w:styleId="NoList">
+  <w:style w:type="numbering" w:default="1" w:styleId="Ingenoversigt">
     <w:name w:val="No List"/>
     <w:uiPriority w:val="99"/>
     <w:semiHidden/>
     <w:unhideWhenUsed/>
   </w:style>
-  <w:style w:type="paragraph" w:styleId="Title">
+  <w:style w:type="paragraph" w:styleId="Titel">
     <w:name w:val="Title"/>
     <w:basedOn w:val="Normal"/>
     <w:next w:val="Normal"/>
-    <w:link w:val="TitleChar"/>
+    <w:link w:val="TitelTegn"/>
     <w:uiPriority w:val="10"/>
     <w:qFormat/>
     <w:rsid w:val="001639EB"/>
@@ -3599,10 +3647,10 @@
       <w:szCs w:val="56"/>
     </w:rPr>
   </w:style>
-  <w:style w:type="character" w:customStyle="1" w:styleId="TitleChar">
-    <w:name w:val="Title Char"/>
-    <w:basedOn w:val="DefaultParagraphFont"/>
-    <w:link w:val="Title"/>
+  <w:style w:type="character" w:customStyle="1" w:styleId="TitelTegn">
+    <w:name w:val="Titel Tegn"/>
+    <w:basedOn w:val="Standardskrifttypeiafsnit"/>
+    <w:link w:val="Titel"/>
     <w:uiPriority w:val="10"/>
     <w:rsid w:val="001639EB"/>
     <w:rPr>
@@ -3613,11 +3661,11 @@
       <w:szCs w:val="56"/>
     </w:rPr>
   </w:style>
-  <w:style w:type="paragraph" w:styleId="Subtitle">
+  <w:style w:type="paragraph" w:styleId="Undertitel">
     <w:name w:val="Subtitle"/>
     <w:basedOn w:val="Normal"/>
     <w:next w:val="Normal"/>
-    <w:link w:val="SubtitleChar"/>
+    <w:link w:val="UndertitelTegn"/>
     <w:uiPriority w:val="11"/>
     <w:qFormat/>
     <w:rsid w:val="001639EB"/>
@@ -3632,10 +3680,10 @@
       <w:spacing w:val="15"/>
     </w:rPr>
   </w:style>
-  <w:style w:type="character" w:customStyle="1" w:styleId="SubtitleChar">
-    <w:name w:val="Subtitle Char"/>
-    <w:basedOn w:val="DefaultParagraphFont"/>
-    <w:link w:val="Subtitle"/>
+  <w:style w:type="character" w:customStyle="1" w:styleId="UndertitelTegn">
+    <w:name w:val="Undertitel Tegn"/>
+    <w:basedOn w:val="Standardskrifttypeiafsnit"/>
+    <w:link w:val="Undertitel"/>
     <w:uiPriority w:val="11"/>
     <w:rsid w:val="001639EB"/>
     <w:rPr>
@@ -3644,10 +3692,10 @@
       <w:spacing w:val="15"/>
     </w:rPr>
   </w:style>
-  <w:style w:type="character" w:customStyle="1" w:styleId="Heading1Char">
-    <w:name w:val="Heading 1 Char"/>
-    <w:basedOn w:val="DefaultParagraphFont"/>
-    <w:link w:val="Heading1"/>
+  <w:style w:type="character" w:customStyle="1" w:styleId="Overskrift1Tegn">
+    <w:name w:val="Overskrift 1 Tegn"/>
+    <w:basedOn w:val="Standardskrifttypeiafsnit"/>
+    <w:link w:val="Overskrift1"/>
     <w:uiPriority w:val="9"/>
     <w:rsid w:val="001639EB"/>
     <w:rPr>
@@ -3657,9 +3705,9 @@
       <w:szCs w:val="32"/>
     </w:rPr>
   </w:style>
-  <w:style w:type="paragraph" w:styleId="TOCHeading">
+  <w:style w:type="paragraph" w:styleId="Overskrift">
     <w:name w:val="TOC Heading"/>
-    <w:basedOn w:val="Heading1"/>
+    <w:basedOn w:val="Overskrift1"/>
     <w:next w:val="Normal"/>
     <w:uiPriority w:val="39"/>
     <w:unhideWhenUsed/>
@@ -3672,7 +3720,7 @@
       <w:lang w:val="en-US"/>
     </w:rPr>
   </w:style>
-  <w:style w:type="paragraph" w:styleId="ListParagraph">
+  <w:style w:type="paragraph" w:styleId="Listeafsnit">
     <w:name w:val="List Paragraph"/>
     <w:basedOn w:val="Normal"/>
     <w:uiPriority w:val="34"/>
@@ -3683,10 +3731,10 @@
       <w:contextualSpacing/>
     </w:pPr>
   </w:style>
-  <w:style w:type="character" w:customStyle="1" w:styleId="Heading2Char">
-    <w:name w:val="Heading 2 Char"/>
-    <w:basedOn w:val="DefaultParagraphFont"/>
-    <w:link w:val="Heading2"/>
+  <w:style w:type="character" w:customStyle="1" w:styleId="Overskrift2Tegn">
+    <w:name w:val="Overskrift 2 Tegn"/>
+    <w:basedOn w:val="Standardskrifttypeiafsnit"/>
+    <w:link w:val="Overskrift2"/>
     <w:uiPriority w:val="9"/>
     <w:rsid w:val="001639EB"/>
     <w:rPr>
@@ -3696,7 +3744,7 @@
       <w:szCs w:val="26"/>
     </w:rPr>
   </w:style>
-  <w:style w:type="paragraph" w:styleId="TOC1">
+  <w:style w:type="paragraph" w:styleId="Indholdsfortegnelse1">
     <w:name w:val="toc 1"/>
     <w:basedOn w:val="Normal"/>
     <w:next w:val="Normal"/>
@@ -3712,7 +3760,7 @@
       <w:spacing w:after="100"/>
     </w:pPr>
   </w:style>
-  <w:style w:type="paragraph" w:styleId="TOC2">
+  <w:style w:type="paragraph" w:styleId="Indholdsfortegnelse2">
     <w:name w:val="toc 2"/>
     <w:basedOn w:val="Normal"/>
     <w:next w:val="Normal"/>
@@ -3727,7 +3775,7 @@
   </w:style>
   <w:style w:type="character" w:styleId="Hyperlink">
     <w:name w:val="Hyperlink"/>
-    <w:basedOn w:val="DefaultParagraphFont"/>
+    <w:basedOn w:val="Standardskrifttypeiafsnit"/>
     <w:uiPriority w:val="99"/>
     <w:unhideWhenUsed/>
     <w:rsid w:val="001639EB"/>
@@ -3736,9 +3784,9 @@
       <w:u w:val="single"/>
     </w:rPr>
   </w:style>
-  <w:style w:type="character" w:styleId="UnresolvedMention">
+  <w:style w:type="character" w:customStyle="1" w:styleId="UnresolvedMention">
     <w:name w:val="Unresolved Mention"/>
-    <w:basedOn w:val="DefaultParagraphFont"/>
+    <w:basedOn w:val="Standardskrifttypeiafsnit"/>
     <w:uiPriority w:val="99"/>
     <w:semiHidden/>
     <w:unhideWhenUsed/>
@@ -3748,9 +3796,9 @@
       <w:shd w:val="clear" w:color="auto" w:fill="E1DFDD"/>
     </w:rPr>
   </w:style>
-  <w:style w:type="table" w:styleId="TableGrid">
+  <w:style w:type="table" w:styleId="Tabel-Gitter">
     <w:name w:val="Table Grid"/>
-    <w:basedOn w:val="TableNormal"/>
+    <w:basedOn w:val="Tabel-Normal"/>
     <w:uiPriority w:val="39"/>
     <w:rsid w:val="00136670"/>
     <w:pPr>
@@ -3767,9 +3815,9 @@
       </w:tblBorders>
     </w:tblPr>
   </w:style>
-  <w:style w:type="character" w:styleId="FollowedHyperlink">
+  <w:style w:type="character" w:styleId="BesgtLink">
     <w:name w:val="FollowedHyperlink"/>
-    <w:basedOn w:val="DefaultParagraphFont"/>
+    <w:basedOn w:val="Standardskrifttypeiafsnit"/>
     <w:uiPriority w:val="99"/>
     <w:semiHidden/>
     <w:unhideWhenUsed/>
@@ -4082,7 +4130,7 @@
 </file>
 
 <file path=customXml/itemProps1.xml><?xml version="1.0" encoding="utf-8"?>
-<ds:datastoreItem xmlns:ds="http://schemas.openxmlformats.org/officeDocument/2006/customXml" ds:itemID="{4A016291-13EF-4F37-B325-20B14436F3C8}">
+<ds:datastoreItem xmlns:ds="http://schemas.openxmlformats.org/officeDocument/2006/customXml" ds:itemID="{036F3719-FFEE-4B0D-B681-2492ECD2278B}">
   <ds:schemaRefs>
     <ds:schemaRef ds:uri="http://schemas.openxmlformats.org/officeDocument/2006/bibliography"/>
   </ds:schemaRefs>

</xml_diff>

<commit_message>
new aproch for the program game idea
</commit_message>
<xml_diff>
--- a/Documentation/Readme - Student_Asignment_Intro_2020 - Tic-Tac-Toe.docx
+++ b/Documentation/Readme - Student_Asignment_Intro_2020 - Tic-Tac-Toe.docx
@@ -1,10 +1,10 @@
 
 <file path=word/document.xml><?xml version="1.0" encoding="utf-8"?>
-<w:document xmlns:wpc="http://schemas.microsoft.com/office/word/2010/wordprocessingCanvas" xmlns:cx="http://schemas.microsoft.com/office/drawing/2014/chartex" xmlns:cx1="http://schemas.microsoft.com/office/drawing/2015/9/8/chartex" xmlns:mc="http://schemas.openxmlformats.org/markup-compatibility/2006" xmlns:o="urn:schemas-microsoft-com:office:office" xmlns:r="http://schemas.openxmlformats.org/officeDocument/2006/relationships" xmlns:m="http://schemas.openxmlformats.org/officeDocument/2006/math" xmlns:v="urn:schemas-microsoft-com:vml" xmlns:wp14="http://schemas.microsoft.com/office/word/2010/wordprocessingDrawing" xmlns:wp="http://schemas.openxmlformats.org/drawingml/2006/wordprocessingDrawing" xmlns:w10="urn:schemas-microsoft-com:office:word" xmlns:w="http://schemas.openxmlformats.org/wordprocessingml/2006/main" xmlns:w14="http://schemas.microsoft.com/office/word/2010/wordml" xmlns:w15="http://schemas.microsoft.com/office/word/2012/wordml" xmlns:w16se="http://schemas.microsoft.com/office/word/2015/wordml/symex" xmlns:wpg="http://schemas.microsoft.com/office/word/2010/wordprocessingGroup" xmlns:wpi="http://schemas.microsoft.com/office/word/2010/wordprocessingInk" xmlns:wne="http://schemas.microsoft.com/office/word/2006/wordml" xmlns:wps="http://schemas.microsoft.com/office/word/2010/wordprocessingShape" mc:Ignorable="w14 w15 w16se wp14">
+<w:document xmlns:wpc="http://schemas.microsoft.com/office/word/2010/wordprocessingCanvas" xmlns:cx="http://schemas.microsoft.com/office/drawing/2014/chartex" xmlns:cx1="http://schemas.microsoft.com/office/drawing/2015/9/8/chartex" xmlns:cx2="http://schemas.microsoft.com/office/drawing/2015/10/21/chartex" xmlns:cx3="http://schemas.microsoft.com/office/drawing/2016/5/9/chartex" xmlns:cx4="http://schemas.microsoft.com/office/drawing/2016/5/10/chartex" xmlns:cx5="http://schemas.microsoft.com/office/drawing/2016/5/11/chartex" xmlns:cx6="http://schemas.microsoft.com/office/drawing/2016/5/12/chartex" xmlns:cx7="http://schemas.microsoft.com/office/drawing/2016/5/13/chartex" xmlns:cx8="http://schemas.microsoft.com/office/drawing/2016/5/14/chartex" xmlns:mc="http://schemas.openxmlformats.org/markup-compatibility/2006" xmlns:aink="http://schemas.microsoft.com/office/drawing/2016/ink" xmlns:am3d="http://schemas.microsoft.com/office/drawing/2017/model3d" xmlns:o="urn:schemas-microsoft-com:office:office" xmlns:r="http://schemas.openxmlformats.org/officeDocument/2006/relationships" xmlns:m="http://schemas.openxmlformats.org/officeDocument/2006/math" xmlns:v="urn:schemas-microsoft-com:vml" xmlns:wp14="http://schemas.microsoft.com/office/word/2010/wordprocessingDrawing" xmlns:wp="http://schemas.openxmlformats.org/drawingml/2006/wordprocessingDrawing" xmlns:w10="urn:schemas-microsoft-com:office:word" xmlns:w="http://schemas.openxmlformats.org/wordprocessingml/2006/main" xmlns:w14="http://schemas.microsoft.com/office/word/2010/wordml" xmlns:w15="http://schemas.microsoft.com/office/word/2012/wordml" xmlns:w16cex="http://schemas.microsoft.com/office/word/2018/wordml/cex" xmlns:w16cid="http://schemas.microsoft.com/office/word/2016/wordml/cid" xmlns:w16="http://schemas.microsoft.com/office/word/2018/wordml" xmlns:w16se="http://schemas.microsoft.com/office/word/2015/wordml/symex" xmlns:wpg="http://schemas.microsoft.com/office/word/2010/wordprocessingGroup" xmlns:wpi="http://schemas.microsoft.com/office/word/2010/wordprocessingInk" xmlns:wne="http://schemas.microsoft.com/office/word/2006/wordml" xmlns:wps="http://schemas.microsoft.com/office/word/2010/wordprocessingShape" mc:Ignorable="w14 w15 w16se w16cid w16 w16cex wp14">
   <w:body>
     <w:p>
       <w:pPr>
-        <w:pStyle w:val="Titel"/>
+        <w:pStyle w:val="Title"/>
         <w:jc w:val="center"/>
       </w:pPr>
       <w:r>
@@ -13,7 +13,7 @@
     </w:p>
     <w:p>
       <w:pPr>
-        <w:pStyle w:val="Undertitel"/>
+        <w:pStyle w:val="Subtitle"/>
         <w:jc w:val="center"/>
       </w:pPr>
       <w:r>
@@ -22,7 +22,7 @@
     </w:p>
     <w:p>
       <w:pPr>
-        <w:pStyle w:val="Undertitel"/>
+        <w:pStyle w:val="Subtitle"/>
         <w:jc w:val="center"/>
       </w:pPr>
       <w:r>
@@ -55,7 +55,7 @@
       <w:sdtContent>
         <w:p>
           <w:pPr>
-            <w:pStyle w:val="Overskrift"/>
+            <w:pStyle w:val="TOCHeading"/>
           </w:pPr>
           <w:r>
             <w:t>Table of Contents</w:t>
@@ -63,7 +63,7 @@
         </w:p>
         <w:p>
           <w:pPr>
-            <w:pStyle w:val="Indholdsfortegnelse1"/>
+            <w:pStyle w:val="TOC1"/>
             <w:rPr>
               <w:rFonts w:eastAsiaTheme="minorEastAsia"/>
               <w:noProof/>
@@ -139,7 +139,7 @@
         </w:p>
         <w:p>
           <w:pPr>
-            <w:pStyle w:val="Indholdsfortegnelse2"/>
+            <w:pStyle w:val="TOC2"/>
             <w:tabs>
               <w:tab w:val="right" w:leader="dot" w:pos="10456"/>
             </w:tabs>
@@ -209,7 +209,7 @@
         </w:p>
         <w:p>
           <w:pPr>
-            <w:pStyle w:val="Indholdsfortegnelse2"/>
+            <w:pStyle w:val="TOC2"/>
             <w:tabs>
               <w:tab w:val="right" w:leader="dot" w:pos="10456"/>
             </w:tabs>
@@ -279,7 +279,7 @@
         </w:p>
         <w:p>
           <w:pPr>
-            <w:pStyle w:val="Indholdsfortegnelse2"/>
+            <w:pStyle w:val="TOC2"/>
             <w:tabs>
               <w:tab w:val="right" w:leader="dot" w:pos="10456"/>
             </w:tabs>
@@ -349,7 +349,7 @@
         </w:p>
         <w:p>
           <w:pPr>
-            <w:pStyle w:val="Indholdsfortegnelse1"/>
+            <w:pStyle w:val="TOC1"/>
             <w:rPr>
               <w:rFonts w:eastAsiaTheme="minorEastAsia"/>
               <w:noProof/>
@@ -416,7 +416,7 @@
         </w:p>
         <w:p>
           <w:pPr>
-            <w:pStyle w:val="Indholdsfortegnelse1"/>
+            <w:pStyle w:val="TOC1"/>
             <w:rPr>
               <w:rFonts w:eastAsiaTheme="minorEastAsia"/>
               <w:noProof/>
@@ -483,7 +483,7 @@
         </w:p>
         <w:p>
           <w:pPr>
-            <w:pStyle w:val="Indholdsfortegnelse1"/>
+            <w:pStyle w:val="TOC1"/>
             <w:rPr>
               <w:rFonts w:eastAsiaTheme="minorEastAsia"/>
               <w:noProof/>
@@ -550,7 +550,7 @@
         </w:p>
         <w:p>
           <w:pPr>
-            <w:pStyle w:val="Indholdsfortegnelse1"/>
+            <w:pStyle w:val="TOC1"/>
             <w:rPr>
               <w:rFonts w:eastAsiaTheme="minorEastAsia"/>
               <w:noProof/>
@@ -617,7 +617,7 @@
         </w:p>
         <w:p>
           <w:pPr>
-            <w:pStyle w:val="Indholdsfortegnelse2"/>
+            <w:pStyle w:val="TOC2"/>
             <w:tabs>
               <w:tab w:val="right" w:leader="dot" w:pos="10456"/>
             </w:tabs>
@@ -687,7 +687,7 @@
         </w:p>
         <w:p>
           <w:pPr>
-            <w:pStyle w:val="Indholdsfortegnelse2"/>
+            <w:pStyle w:val="TOC2"/>
             <w:tabs>
               <w:tab w:val="right" w:leader="dot" w:pos="10456"/>
             </w:tabs>
@@ -757,7 +757,7 @@
         </w:p>
         <w:p>
           <w:pPr>
-            <w:pStyle w:val="Indholdsfortegnelse1"/>
+            <w:pStyle w:val="TOC1"/>
             <w:rPr>
               <w:rFonts w:eastAsiaTheme="minorEastAsia"/>
               <w:noProof/>
@@ -824,7 +824,7 @@
         </w:p>
         <w:p>
           <w:pPr>
-            <w:pStyle w:val="Indholdsfortegnelse2"/>
+            <w:pStyle w:val="TOC2"/>
             <w:tabs>
               <w:tab w:val="right" w:leader="dot" w:pos="10456"/>
             </w:tabs>
@@ -907,7 +907,7 @@
     <w:p/>
     <w:p>
       <w:pPr>
-        <w:pStyle w:val="Overskrift1"/>
+        <w:pStyle w:val="Heading1"/>
       </w:pPr>
       <w:bookmarkStart w:id="0" w:name="_Toc41939052"/>
       <w:r>
@@ -933,7 +933,7 @@
     <w:p/>
     <w:p>
       <w:pPr>
-        <w:pStyle w:val="Overskrift2"/>
+        <w:pStyle w:val="Heading2"/>
       </w:pPr>
       <w:bookmarkStart w:id="1" w:name="_Toc41939053"/>
       <w:r>
@@ -943,7 +943,7 @@
     </w:p>
     <w:p>
       <w:pPr>
-        <w:pStyle w:val="Listeafsnit"/>
+        <w:pStyle w:val="ListParagraph"/>
         <w:numPr>
           <w:ilvl w:val="0"/>
           <w:numId w:val="1"/>
@@ -955,7 +955,7 @@
     </w:p>
     <w:p>
       <w:pPr>
-        <w:pStyle w:val="Listeafsnit"/>
+        <w:pStyle w:val="ListParagraph"/>
         <w:numPr>
           <w:ilvl w:val="1"/>
           <w:numId w:val="1"/>
@@ -967,7 +967,7 @@
     </w:p>
     <w:p>
       <w:pPr>
-        <w:pStyle w:val="Listeafsnit"/>
+        <w:pStyle w:val="ListParagraph"/>
         <w:numPr>
           <w:ilvl w:val="2"/>
           <w:numId w:val="1"/>
@@ -982,7 +982,7 @@
     </w:p>
     <w:p>
       <w:pPr>
-        <w:pStyle w:val="Listeafsnit"/>
+        <w:pStyle w:val="ListParagraph"/>
         <w:numPr>
           <w:ilvl w:val="1"/>
           <w:numId w:val="1"/>
@@ -1000,7 +1000,7 @@
     </w:p>
     <w:p>
       <w:pPr>
-        <w:pStyle w:val="Listeafsnit"/>
+        <w:pStyle w:val="ListParagraph"/>
         <w:numPr>
           <w:ilvl w:val="2"/>
           <w:numId w:val="1"/>
@@ -1015,7 +1015,7 @@
     </w:p>
     <w:p>
       <w:pPr>
-        <w:pStyle w:val="Listeafsnit"/>
+        <w:pStyle w:val="ListParagraph"/>
         <w:numPr>
           <w:ilvl w:val="0"/>
           <w:numId w:val="1"/>
@@ -1030,7 +1030,7 @@
     </w:p>
     <w:p>
       <w:pPr>
-        <w:pStyle w:val="Listeafsnit"/>
+        <w:pStyle w:val="ListParagraph"/>
         <w:numPr>
           <w:ilvl w:val="0"/>
           <w:numId w:val="1"/>
@@ -1049,7 +1049,7 @@
     </w:p>
     <w:p>
       <w:pPr>
-        <w:pStyle w:val="Listeafsnit"/>
+        <w:pStyle w:val="ListParagraph"/>
         <w:numPr>
           <w:ilvl w:val="1"/>
           <w:numId w:val="1"/>
@@ -1079,7 +1079,7 @@
     </w:p>
     <w:p>
       <w:pPr>
-        <w:pStyle w:val="Listeafsnit"/>
+        <w:pStyle w:val="ListParagraph"/>
         <w:numPr>
           <w:ilvl w:val="1"/>
           <w:numId w:val="1"/>
@@ -1094,7 +1094,7 @@
     </w:p>
     <w:p>
       <w:pPr>
-        <w:pStyle w:val="Listeafsnit"/>
+        <w:pStyle w:val="ListParagraph"/>
         <w:numPr>
           <w:ilvl w:val="1"/>
           <w:numId w:val="1"/>
@@ -1106,13 +1106,13 @@
     </w:p>
     <w:p>
       <w:pPr>
-        <w:pStyle w:val="Listeafsnit"/>
+        <w:pStyle w:val="ListParagraph"/>
         <w:ind w:left="1440"/>
       </w:pPr>
     </w:p>
     <w:p>
       <w:pPr>
-        <w:pStyle w:val="Listeafsnit"/>
+        <w:pStyle w:val="ListParagraph"/>
         <w:numPr>
           <w:ilvl w:val="0"/>
           <w:numId w:val="1"/>
@@ -1124,7 +1124,7 @@
     </w:p>
     <w:p>
       <w:pPr>
-        <w:pStyle w:val="Listeafsnit"/>
+        <w:pStyle w:val="ListParagraph"/>
         <w:numPr>
           <w:ilvl w:val="1"/>
           <w:numId w:val="1"/>
@@ -1172,7 +1172,7 @@
     </w:p>
     <w:p>
       <w:pPr>
-        <w:pStyle w:val="Listeafsnit"/>
+        <w:pStyle w:val="ListParagraph"/>
         <w:numPr>
           <w:ilvl w:val="1"/>
           <w:numId w:val="1"/>
@@ -1217,7 +1217,7 @@
     </w:p>
     <w:p>
       <w:pPr>
-        <w:pStyle w:val="Listeafsnit"/>
+        <w:pStyle w:val="ListParagraph"/>
         <w:numPr>
           <w:ilvl w:val="1"/>
           <w:numId w:val="1"/>
@@ -1261,7 +1261,7 @@
     </w:p>
     <w:p>
       <w:pPr>
-        <w:pStyle w:val="Listeafsnit"/>
+        <w:pStyle w:val="ListParagraph"/>
         <w:numPr>
           <w:ilvl w:val="0"/>
           <w:numId w:val="1"/>
@@ -1273,7 +1273,7 @@
     </w:p>
     <w:p>
       <w:pPr>
-        <w:pStyle w:val="Listeafsnit"/>
+        <w:pStyle w:val="ListParagraph"/>
         <w:numPr>
           <w:ilvl w:val="1"/>
           <w:numId w:val="1"/>
@@ -1285,7 +1285,7 @@
     </w:p>
     <w:p>
       <w:pPr>
-        <w:pStyle w:val="Listeafsnit"/>
+        <w:pStyle w:val="ListParagraph"/>
         <w:numPr>
           <w:ilvl w:val="1"/>
           <w:numId w:val="1"/>
@@ -1298,7 +1298,7 @@
     </w:p>
     <w:p>
       <w:pPr>
-        <w:pStyle w:val="Listeafsnit"/>
+        <w:pStyle w:val="ListParagraph"/>
         <w:numPr>
           <w:ilvl w:val="1"/>
           <w:numId w:val="1"/>
@@ -1308,7 +1308,7 @@
     <w:p/>
     <w:p>
       <w:pPr>
-        <w:pStyle w:val="Overskrift2"/>
+        <w:pStyle w:val="Heading2"/>
       </w:pPr>
       <w:bookmarkStart w:id="2" w:name="_Toc41939054"/>
       <w:r>
@@ -1318,7 +1318,7 @@
     </w:p>
     <w:p>
       <w:pPr>
-        <w:pStyle w:val="Listeafsnit"/>
+        <w:pStyle w:val="ListParagraph"/>
         <w:numPr>
           <w:ilvl w:val="0"/>
           <w:numId w:val="2"/>
@@ -1334,7 +1334,7 @@
     <w:p/>
     <w:p>
       <w:pPr>
-        <w:pStyle w:val="Overskrift2"/>
+        <w:pStyle w:val="Heading2"/>
       </w:pPr>
       <w:bookmarkStart w:id="3" w:name="_Toc41939055"/>
       <w:r>
@@ -1384,7 +1384,7 @@
     </w:p>
     <w:p>
       <w:pPr>
-        <w:pStyle w:val="Overskrift1"/>
+        <w:pStyle w:val="Heading1"/>
         <w:spacing w:line="360" w:lineRule="auto"/>
       </w:pPr>
       <w:bookmarkStart w:id="4" w:name="_Toc41939056"/>
@@ -1499,7 +1499,6 @@
           <w:bCs/>
         </w:rPr>
       </w:pPr>
-      <w:proofErr w:type="spellStart"/>
       <w:r>
         <w:rPr>
           <w:b/>
@@ -1507,7 +1506,6 @@
         </w:rPr>
         <w:t>NuGet</w:t>
       </w:r>
-      <w:proofErr w:type="spellEnd"/>
       <w:r>
         <w:rPr>
           <w:b/>
@@ -1532,7 +1530,7 @@
     </w:p>
     <w:tbl>
       <w:tblPr>
-        <w:tblStyle w:val="Tabel-Gitter"/>
+        <w:tblStyle w:val="TableGrid"/>
         <w:tblW w:w="0" w:type="auto"/>
         <w:tblLook w:val="04A0" w:firstRow="1" w:lastRow="0" w:firstColumn="1" w:lastColumn="0" w:noHBand="0" w:noVBand="1"/>
       </w:tblPr>
@@ -1639,7 +1637,7 @@
     </w:p>
     <w:p>
       <w:pPr>
-        <w:pStyle w:val="Overskrift1"/>
+        <w:pStyle w:val="Heading1"/>
         <w:spacing w:line="240" w:lineRule="auto"/>
       </w:pPr>
       <w:bookmarkStart w:id="5" w:name="_Toc41939057"/>
@@ -1746,40 +1744,31 @@
           <w:bCs/>
         </w:rPr>
       </w:pPr>
-      <w:proofErr w:type="spellStart"/>
       <w:r>
         <w:rPr>
           <w:b/>
           <w:bCs/>
         </w:rPr>
-        <w:t>NuGet</w:t>
-      </w:r>
-      <w:proofErr w:type="spellEnd"/>
+        <w:t xml:space="preserve">NuGet </w:t>
+      </w:r>
       <w:r>
         <w:rPr>
           <w:b/>
           <w:bCs/>
         </w:rPr>
-        <w:t xml:space="preserve"> </w:t>
+        <w:t>p</w:t>
       </w:r>
       <w:r>
         <w:rPr>
           <w:b/>
           <w:bCs/>
         </w:rPr>
-        <w:t>p</w:t>
-      </w:r>
-      <w:r>
-        <w:rPr>
-          <w:b/>
-          <w:bCs/>
-        </w:rPr>
         <w:t xml:space="preserve">ackages: </w:t>
       </w:r>
     </w:p>
     <w:tbl>
       <w:tblPr>
-        <w:tblStyle w:val="Tabel-Gitter"/>
+        <w:tblStyle w:val="TableGrid"/>
         <w:tblW w:w="0" w:type="auto"/>
         <w:tblLook w:val="04A0" w:firstRow="1" w:lastRow="0" w:firstColumn="1" w:lastColumn="0" w:noHBand="0" w:noVBand="1"/>
       </w:tblPr>
@@ -1894,7 +1883,7 @@
     </w:p>
     <w:p>
       <w:pPr>
-        <w:pStyle w:val="Overskrift1"/>
+        <w:pStyle w:val="Heading1"/>
       </w:pPr>
       <w:bookmarkStart w:id="6" w:name="_Toc41939058"/>
       <w:r>
@@ -1905,7 +1894,7 @@
     <w:p/>
     <w:p>
       <w:pPr>
-        <w:pStyle w:val="Listeafsnit"/>
+        <w:pStyle w:val="ListParagraph"/>
         <w:numPr>
           <w:ilvl w:val="0"/>
           <w:numId w:val="2"/>
@@ -1982,7 +1971,7 @@
     </w:p>
     <w:p>
       <w:pPr>
-        <w:pStyle w:val="Listeafsnit"/>
+        <w:pStyle w:val="ListParagraph"/>
         <w:numPr>
           <w:ilvl w:val="1"/>
           <w:numId w:val="2"/>
@@ -1994,7 +1983,7 @@
     </w:p>
     <w:p>
       <w:pPr>
-        <w:pStyle w:val="Listeafsnit"/>
+        <w:pStyle w:val="ListParagraph"/>
         <w:numPr>
           <w:ilvl w:val="2"/>
           <w:numId w:val="2"/>
@@ -2007,7 +1996,7 @@
     </w:p>
     <w:p>
       <w:pPr>
-        <w:pStyle w:val="Listeafsnit"/>
+        <w:pStyle w:val="ListParagraph"/>
         <w:numPr>
           <w:ilvl w:val="2"/>
           <w:numId w:val="2"/>
@@ -2034,7 +2023,7 @@
     </w:p>
     <w:p>
       <w:pPr>
-        <w:pStyle w:val="Listeafsnit"/>
+        <w:pStyle w:val="ListParagraph"/>
         <w:numPr>
           <w:ilvl w:val="1"/>
           <w:numId w:val="2"/>
@@ -2046,7 +2035,7 @@
     </w:p>
     <w:p>
       <w:pPr>
-        <w:pStyle w:val="Listeafsnit"/>
+        <w:pStyle w:val="ListParagraph"/>
         <w:numPr>
           <w:ilvl w:val="2"/>
           <w:numId w:val="2"/>
@@ -2061,7 +2050,7 @@
     </w:p>
     <w:p>
       <w:pPr>
-        <w:pStyle w:val="Listeafsnit"/>
+        <w:pStyle w:val="ListParagraph"/>
         <w:numPr>
           <w:ilvl w:val="2"/>
           <w:numId w:val="2"/>
@@ -2073,7 +2062,7 @@
     </w:p>
     <w:p>
       <w:pPr>
-        <w:pStyle w:val="Listeafsnit"/>
+        <w:pStyle w:val="ListParagraph"/>
         <w:numPr>
           <w:ilvl w:val="2"/>
           <w:numId w:val="2"/>
@@ -2088,7 +2077,7 @@
     </w:p>
     <w:p>
       <w:pPr>
-        <w:pStyle w:val="Listeafsnit"/>
+        <w:pStyle w:val="ListParagraph"/>
         <w:ind w:firstLine="720"/>
       </w:pPr>
       <w:r>
@@ -2117,7 +2106,7 @@
     </w:p>
     <w:p>
       <w:pPr>
-        <w:pStyle w:val="Listeafsnit"/>
+        <w:pStyle w:val="ListParagraph"/>
         <w:numPr>
           <w:ilvl w:val="0"/>
           <w:numId w:val="2"/>
@@ -2167,7 +2156,7 @@
     </w:p>
     <w:p>
       <w:pPr>
-        <w:pStyle w:val="Listeafsnit"/>
+        <w:pStyle w:val="ListParagraph"/>
         <w:numPr>
           <w:ilvl w:val="1"/>
           <w:numId w:val="2"/>
@@ -2191,7 +2180,7 @@
     </w:p>
     <w:p>
       <w:pPr>
-        <w:pStyle w:val="Listeafsnit"/>
+        <w:pStyle w:val="ListParagraph"/>
         <w:numPr>
           <w:ilvl w:val="1"/>
           <w:numId w:val="2"/>
@@ -2210,7 +2199,7 @@
     </w:p>
     <w:p>
       <w:pPr>
-        <w:pStyle w:val="Listeafsnit"/>
+        <w:pStyle w:val="ListParagraph"/>
         <w:numPr>
           <w:ilvl w:val="1"/>
           <w:numId w:val="2"/>
@@ -2225,7 +2214,7 @@
     </w:p>
     <w:p>
       <w:pPr>
-        <w:pStyle w:val="Listeafsnit"/>
+        <w:pStyle w:val="ListParagraph"/>
         <w:numPr>
           <w:ilvl w:val="0"/>
           <w:numId w:val="2"/>
@@ -2310,7 +2299,7 @@
     </w:p>
     <w:p>
       <w:pPr>
-        <w:pStyle w:val="Listeafsnit"/>
+        <w:pStyle w:val="ListParagraph"/>
         <w:numPr>
           <w:ilvl w:val="1"/>
           <w:numId w:val="2"/>
@@ -2326,7 +2315,7 @@
     </w:p>
     <w:p>
       <w:pPr>
-        <w:pStyle w:val="Listeafsnit"/>
+        <w:pStyle w:val="ListParagraph"/>
         <w:numPr>
           <w:ilvl w:val="1"/>
           <w:numId w:val="2"/>
@@ -2339,7 +2328,7 @@
     </w:p>
     <w:p>
       <w:pPr>
-        <w:pStyle w:val="Listeafsnit"/>
+        <w:pStyle w:val="ListParagraph"/>
         <w:numPr>
           <w:ilvl w:val="1"/>
           <w:numId w:val="2"/>
@@ -2361,7 +2350,7 @@
     </w:p>
     <w:p>
       <w:pPr>
-        <w:pStyle w:val="Listeafsnit"/>
+        <w:pStyle w:val="ListParagraph"/>
         <w:numPr>
           <w:ilvl w:val="1"/>
           <w:numId w:val="2"/>
@@ -2374,7 +2363,7 @@
     </w:p>
     <w:p>
       <w:pPr>
-        <w:pStyle w:val="Listeafsnit"/>
+        <w:pStyle w:val="ListParagraph"/>
         <w:numPr>
           <w:ilvl w:val="1"/>
           <w:numId w:val="2"/>
@@ -2389,7 +2378,7 @@
     </w:p>
     <w:p>
       <w:pPr>
-        <w:pStyle w:val="Listeafsnit"/>
+        <w:pStyle w:val="ListParagraph"/>
         <w:numPr>
           <w:ilvl w:val="0"/>
           <w:numId w:val="2"/>
@@ -2414,6 +2403,27 @@
       <w:r>
         <w:t xml:space="preserve"> total </w:t>
       </w:r>
+    </w:p>
+    <w:p>
+      <w:pPr>
+        <w:pStyle w:val="ListParagraph"/>
+        <w:numPr>
+          <w:ilvl w:val="1"/>
+          <w:numId w:val="2"/>
+        </w:numPr>
+      </w:pPr>
+      <w:r>
+        <w:t>Re-structuring the game application</w:t>
+      </w:r>
+    </w:p>
+    <w:p>
+      <w:pPr>
+        <w:pStyle w:val="ListParagraph"/>
+        <w:numPr>
+          <w:ilvl w:val="1"/>
+          <w:numId w:val="2"/>
+        </w:numPr>
+      </w:pPr>
       <w:r>
         <w:br/>
       </w:r>
@@ -2423,7 +2433,7 @@
     </w:p>
     <w:p>
       <w:pPr>
-        <w:pStyle w:val="Overskrift1"/>
+        <w:pStyle w:val="Heading1"/>
       </w:pPr>
       <w:bookmarkStart w:id="7" w:name="_Hlk41578798"/>
       <w:bookmarkStart w:id="8" w:name="_Toc41939059"/>
@@ -2439,7 +2449,7 @@
     <w:p/>
     <w:p>
       <w:pPr>
-        <w:pStyle w:val="Overskrift2"/>
+        <w:pStyle w:val="Heading2"/>
         <w:spacing w:line="360" w:lineRule="auto"/>
       </w:pPr>
       <w:bookmarkStart w:id="9" w:name="_Toc41939060"/>
@@ -2453,7 +2463,7 @@
     </w:p>
     <w:p>
       <w:pPr>
-        <w:pStyle w:val="Listeafsnit"/>
+        <w:pStyle w:val="ListParagraph"/>
         <w:numPr>
           <w:ilvl w:val="0"/>
           <w:numId w:val="2"/>
@@ -2479,7 +2489,7 @@
     </w:p>
     <w:p>
       <w:pPr>
-        <w:pStyle w:val="Listeafsnit"/>
+        <w:pStyle w:val="ListParagraph"/>
         <w:numPr>
           <w:ilvl w:val="0"/>
           <w:numId w:val="2"/>
@@ -2505,7 +2515,7 @@
     </w:p>
     <w:p>
       <w:pPr>
-        <w:pStyle w:val="Listeafsnit"/>
+        <w:pStyle w:val="ListParagraph"/>
         <w:numPr>
           <w:ilvl w:val="0"/>
           <w:numId w:val="2"/>
@@ -2532,7 +2542,7 @@
     <w:p/>
     <w:p>
       <w:pPr>
-        <w:pStyle w:val="Overskrift2"/>
+        <w:pStyle w:val="Heading2"/>
         <w:spacing w:line="360" w:lineRule="auto"/>
       </w:pPr>
       <w:bookmarkStart w:id="10" w:name="_Toc41939061"/>
@@ -2543,7 +2553,7 @@
     </w:p>
     <w:p>
       <w:pPr>
-        <w:pStyle w:val="Listeafsnit"/>
+        <w:pStyle w:val="ListParagraph"/>
         <w:numPr>
           <w:ilvl w:val="0"/>
           <w:numId w:val="2"/>
@@ -2555,7 +2565,7 @@
     </w:p>
     <w:p>
       <w:pPr>
-        <w:pStyle w:val="Listeafsnit"/>
+        <w:pStyle w:val="ListParagraph"/>
         <w:numPr>
           <w:ilvl w:val="1"/>
           <w:numId w:val="2"/>
@@ -2575,7 +2585,7 @@
     </w:p>
     <w:p>
       <w:pPr>
-        <w:pStyle w:val="Listeafsnit"/>
+        <w:pStyle w:val="ListParagraph"/>
         <w:numPr>
           <w:ilvl w:val="1"/>
           <w:numId w:val="2"/>
@@ -2597,7 +2607,7 @@
     </w:p>
     <w:p>
       <w:pPr>
-        <w:pStyle w:val="Listeafsnit"/>
+        <w:pStyle w:val="ListParagraph"/>
         <w:numPr>
           <w:ilvl w:val="1"/>
           <w:numId w:val="2"/>
@@ -2614,7 +2624,7 @@
     </w:p>
     <w:p>
       <w:pPr>
-        <w:pStyle w:val="Listeafsnit"/>
+        <w:pStyle w:val="ListParagraph"/>
         <w:numPr>
           <w:ilvl w:val="1"/>
           <w:numId w:val="2"/>
@@ -2631,7 +2641,7 @@
     </w:p>
     <w:p>
       <w:pPr>
-        <w:pStyle w:val="Listeafsnit"/>
+        <w:pStyle w:val="ListParagraph"/>
         <w:numPr>
           <w:ilvl w:val="1"/>
           <w:numId w:val="2"/>
@@ -2653,11 +2663,16 @@
     </w:p>
     <w:p>
       <w:pPr>
-        <w:pStyle w:val="Listeafsnit"/>
+        <w:pStyle w:val="ListParagraph"/>
         <w:numPr>
           <w:ilvl w:val="1"/>
           <w:numId w:val="2"/>
         </w:numPr>
+        <w:rPr>
+          <w:rStyle w:val="Hyperlink"/>
+          <w:color w:val="auto"/>
+          <w:u w:val="none"/>
+        </w:rPr>
       </w:pPr>
       <w:hyperlink r:id="rId15" w:history="1">
         <w:r>
@@ -2667,25 +2682,50 @@
           <w:t>https://www.youtube.com/watch?v=STuWW6pksXs</w:t>
         </w:r>
       </w:hyperlink>
-      <w:bookmarkStart w:id="11" w:name="_GoBack"/>
-      <w:bookmarkEnd w:id="11"/>
-    </w:p>
-    <w:p>
-      <w:pPr>
-        <w:pStyle w:val="Listeafsnit"/>
+    </w:p>
+    <w:p>
+      <w:pPr>
+        <w:pStyle w:val="ListParagraph"/>
         <w:numPr>
           <w:ilvl w:val="1"/>
           <w:numId w:val="2"/>
         </w:numPr>
       </w:pPr>
-      <w:r>
-        <w:lastRenderedPageBreak/>
+      <w:hyperlink r:id="rId16" w:history="1">
+        <w:r>
+          <w:rPr>
+            <w:rStyle w:val="Hyperlink"/>
+          </w:rPr>
+          <w:t>https://www.youtube.com/watch?v=laPFq3Fhs8k</w:t>
+        </w:r>
+      </w:hyperlink>
+    </w:p>
+    <w:p>
+      <w:pPr>
+        <w:pStyle w:val="ListParagraph"/>
+        <w:numPr>
+          <w:ilvl w:val="1"/>
+          <w:numId w:val="2"/>
+        </w:numPr>
+      </w:pPr>
+      <w:hyperlink r:id="rId17" w:history="1">
+        <w:r>
+          <w:rPr>
+            <w:rStyle w:val="Hyperlink"/>
+          </w:rPr>
+          <w:t>https://www.youtube.com/watch?v=MiafbSe0Z5Q</w:t>
+        </w:r>
+      </w:hyperlink>
+      <w:r>
+        <w:t xml:space="preserve"> </w:t>
+      </w:r>
+      <w:r>
         <w:br/>
       </w:r>
     </w:p>
     <w:p>
       <w:pPr>
-        <w:pStyle w:val="Listeafsnit"/>
+        <w:pStyle w:val="ListParagraph"/>
         <w:numPr>
           <w:ilvl w:val="0"/>
           <w:numId w:val="2"/>
@@ -2697,13 +2737,13 @@
     </w:p>
     <w:p>
       <w:pPr>
-        <w:pStyle w:val="Listeafsnit"/>
+        <w:pStyle w:val="ListParagraph"/>
         <w:numPr>
           <w:ilvl w:val="1"/>
           <w:numId w:val="2"/>
         </w:numPr>
       </w:pPr>
-      <w:hyperlink r:id="rId16" w:history="1">
+      <w:hyperlink r:id="rId18" w:history="1">
         <w:r>
           <w:rPr>
             <w:rStyle w:val="Hyperlink"/>
@@ -2714,13 +2754,13 @@
     </w:p>
     <w:p>
       <w:pPr>
-        <w:pStyle w:val="Listeafsnit"/>
+        <w:pStyle w:val="ListParagraph"/>
         <w:ind w:left="1440"/>
       </w:pPr>
     </w:p>
     <w:p>
       <w:pPr>
-        <w:pStyle w:val="Listeafsnit"/>
+        <w:pStyle w:val="ListParagraph"/>
         <w:numPr>
           <w:ilvl w:val="0"/>
           <w:numId w:val="2"/>
@@ -2732,13 +2772,13 @@
     </w:p>
     <w:p>
       <w:pPr>
-        <w:pStyle w:val="Listeafsnit"/>
+        <w:pStyle w:val="ListParagraph"/>
         <w:numPr>
           <w:ilvl w:val="1"/>
           <w:numId w:val="2"/>
         </w:numPr>
       </w:pPr>
-      <w:hyperlink r:id="rId17" w:history="1">
+      <w:hyperlink r:id="rId19" w:history="1">
         <w:r>
           <w:rPr>
             <w:rStyle w:val="Hyperlink"/>
@@ -2749,7 +2789,7 @@
     </w:p>
     <w:p>
       <w:pPr>
-        <w:pStyle w:val="Listeafsnit"/>
+        <w:pStyle w:val="ListParagraph"/>
         <w:numPr>
           <w:ilvl w:val="1"/>
           <w:numId w:val="2"/>
@@ -2760,7 +2800,7 @@
           <w:u w:val="none"/>
         </w:rPr>
       </w:pPr>
-      <w:hyperlink r:id="rId18" w:history="1">
+      <w:hyperlink r:id="rId20" w:history="1">
         <w:r>
           <w:rPr>
             <w:rStyle w:val="Hyperlink"/>
@@ -2771,13 +2811,13 @@
     </w:p>
     <w:p>
       <w:pPr>
-        <w:pStyle w:val="Listeafsnit"/>
+        <w:pStyle w:val="ListParagraph"/>
         <w:numPr>
           <w:ilvl w:val="1"/>
           <w:numId w:val="2"/>
         </w:numPr>
       </w:pPr>
-      <w:hyperlink r:id="rId19" w:history="1">
+      <w:hyperlink r:id="rId21" w:history="1">
         <w:r>
           <w:rPr>
             <w:rStyle w:val="Hyperlink"/>
@@ -2788,39 +2828,67 @@
     </w:p>
     <w:p>
       <w:pPr>
-        <w:pStyle w:val="Listeafsnit"/>
+        <w:pStyle w:val="ListParagraph"/>
         <w:numPr>
           <w:ilvl w:val="1"/>
           <w:numId w:val="2"/>
         </w:numPr>
       </w:pPr>
+      <w:hyperlink r:id="rId22" w:history="1">
+        <w:r>
+          <w:rPr>
+            <w:rStyle w:val="Hyperlink"/>
+          </w:rPr>
+          <w:t>https://stackoverflow.com/questions/11133947/how-do-i-open-a-second-window-from-the-first-window-in-wpf</w:t>
+        </w:r>
+      </w:hyperlink>
+      <w:r>
+        <w:t xml:space="preserve"> </w:t>
+      </w:r>
+    </w:p>
+    <w:p>
+      <w:pPr>
+        <w:pStyle w:val="ListParagraph"/>
+        <w:numPr>
+          <w:ilvl w:val="1"/>
+          <w:numId w:val="2"/>
+        </w:numPr>
+      </w:pPr>
+      <w:hyperlink r:id="rId23" w:history="1">
+        <w:r>
+          <w:rPr>
+            <w:rStyle w:val="Hyperlink"/>
+          </w:rPr>
+          <w:t>https://www.codeproject.com/Questions/80280/Show-Hide-the-Main-window</w:t>
+        </w:r>
+      </w:hyperlink>
     </w:p>
     <w:p/>
     <w:p>
       <w:pPr>
-        <w:pStyle w:val="Overskrift1"/>
-      </w:pPr>
-      <w:bookmarkStart w:id="12" w:name="_Toc41939062"/>
+        <w:pStyle w:val="Heading1"/>
+      </w:pPr>
+      <w:bookmarkStart w:id="11" w:name="_Toc41939062"/>
       <w:r>
         <w:t>Installation Guide</w:t>
       </w:r>
+      <w:bookmarkEnd w:id="11"/>
+    </w:p>
+    <w:p/>
+    <w:p>
+      <w:pPr>
+        <w:pStyle w:val="Heading2"/>
+        <w:spacing w:line="360" w:lineRule="auto"/>
+      </w:pPr>
+      <w:bookmarkStart w:id="12" w:name="_Toc41939063"/>
+      <w:r>
+        <w:t>How to install</w:t>
+      </w:r>
       <w:bookmarkEnd w:id="12"/>
     </w:p>
-    <w:p/>
-    <w:p>
-      <w:pPr>
-        <w:pStyle w:val="Overskrift2"/>
-        <w:spacing w:line="360" w:lineRule="auto"/>
-      </w:pPr>
-      <w:bookmarkStart w:id="13" w:name="_Toc41939063"/>
-      <w:r>
-        <w:t>How to install</w:t>
-      </w:r>
-      <w:bookmarkEnd w:id="13"/>
-    </w:p>
-    <w:p>
-      <w:pPr>
-        <w:pStyle w:val="Listeafsnit"/>
+    <w:p>
+      <w:pPr>
+        <w:pStyle w:val="ListParagraph"/>
         <w:numPr>
           <w:ilvl w:val="0"/>
           <w:numId w:val="3"/>
@@ -2838,7 +2906,7 @@
 </file>
 
 <file path=word/numbering.xml><?xml version="1.0" encoding="utf-8"?>
-<w:numbering xmlns:wpc="http://schemas.microsoft.com/office/word/2010/wordprocessingCanvas" xmlns:cx="http://schemas.microsoft.com/office/drawing/2014/chartex" xmlns:cx1="http://schemas.microsoft.com/office/drawing/2015/9/8/chartex" xmlns:mc="http://schemas.openxmlformats.org/markup-compatibility/2006" xmlns:o="urn:schemas-microsoft-com:office:office" xmlns:r="http://schemas.openxmlformats.org/officeDocument/2006/relationships" xmlns:m="http://schemas.openxmlformats.org/officeDocument/2006/math" xmlns:v="urn:schemas-microsoft-com:vml" xmlns:wp14="http://schemas.microsoft.com/office/word/2010/wordprocessingDrawing" xmlns:wp="http://schemas.openxmlformats.org/drawingml/2006/wordprocessingDrawing" xmlns:w10="urn:schemas-microsoft-com:office:word" xmlns:w="http://schemas.openxmlformats.org/wordprocessingml/2006/main" xmlns:w14="http://schemas.microsoft.com/office/word/2010/wordml" xmlns:w15="http://schemas.microsoft.com/office/word/2012/wordml" xmlns:w16se="http://schemas.microsoft.com/office/word/2015/wordml/symex" xmlns:wpg="http://schemas.microsoft.com/office/word/2010/wordprocessingGroup" xmlns:wpi="http://schemas.microsoft.com/office/word/2010/wordprocessingInk" xmlns:wne="http://schemas.microsoft.com/office/word/2006/wordml" xmlns:wps="http://schemas.microsoft.com/office/word/2010/wordprocessingShape" mc:Ignorable="w14 w15 w16se wp14">
+<w:numbering xmlns:wpc="http://schemas.microsoft.com/office/word/2010/wordprocessingCanvas" xmlns:cx="http://schemas.microsoft.com/office/drawing/2014/chartex" xmlns:cx1="http://schemas.microsoft.com/office/drawing/2015/9/8/chartex" xmlns:cx2="http://schemas.microsoft.com/office/drawing/2015/10/21/chartex" xmlns:cx3="http://schemas.microsoft.com/office/drawing/2016/5/9/chartex" xmlns:cx4="http://schemas.microsoft.com/office/drawing/2016/5/10/chartex" xmlns:cx5="http://schemas.microsoft.com/office/drawing/2016/5/11/chartex" xmlns:cx6="http://schemas.microsoft.com/office/drawing/2016/5/12/chartex" xmlns:cx7="http://schemas.microsoft.com/office/drawing/2016/5/13/chartex" xmlns:cx8="http://schemas.microsoft.com/office/drawing/2016/5/14/chartex" xmlns:mc="http://schemas.openxmlformats.org/markup-compatibility/2006" xmlns:aink="http://schemas.microsoft.com/office/drawing/2016/ink" xmlns:am3d="http://schemas.microsoft.com/office/drawing/2017/model3d" xmlns:o="urn:schemas-microsoft-com:office:office" xmlns:r="http://schemas.openxmlformats.org/officeDocument/2006/relationships" xmlns:m="http://schemas.openxmlformats.org/officeDocument/2006/math" xmlns:v="urn:schemas-microsoft-com:vml" xmlns:wp14="http://schemas.microsoft.com/office/word/2010/wordprocessingDrawing" xmlns:wp="http://schemas.openxmlformats.org/drawingml/2006/wordprocessingDrawing" xmlns:w10="urn:schemas-microsoft-com:office:word" xmlns:w="http://schemas.openxmlformats.org/wordprocessingml/2006/main" xmlns:w14="http://schemas.microsoft.com/office/word/2010/wordml" xmlns:w15="http://schemas.microsoft.com/office/word/2012/wordml" xmlns:w16cex="http://schemas.microsoft.com/office/word/2018/wordml/cex" xmlns:w16cid="http://schemas.microsoft.com/office/word/2016/wordml/cid" xmlns:w16="http://schemas.microsoft.com/office/word/2018/wordml" xmlns:w16se="http://schemas.microsoft.com/office/word/2015/wordml/symex" xmlns:wpg="http://schemas.microsoft.com/office/word/2010/wordprocessingGroup" xmlns:wpi="http://schemas.microsoft.com/office/word/2010/wordprocessingInk" xmlns:wne="http://schemas.microsoft.com/office/word/2006/wordml" xmlns:wps="http://schemas.microsoft.com/office/word/2010/wordprocessingShape" mc:Ignorable="w14 w15 w16se w16cid w16 w16cex wp14">
   <w:abstractNum w:abstractNumId="0" w15:restartNumberingAfterBreak="0">
     <w:nsid w:val="22985EC8"/>
     <w:multiLevelType w:val="hybridMultilevel"/>
@@ -3164,7 +3232,7 @@
 </file>
 
 <file path=word/styles.xml><?xml version="1.0" encoding="utf-8"?>
-<w:styles xmlns:mc="http://schemas.openxmlformats.org/markup-compatibility/2006" xmlns:r="http://schemas.openxmlformats.org/officeDocument/2006/relationships" xmlns:w="http://schemas.openxmlformats.org/wordprocessingml/2006/main" xmlns:w14="http://schemas.microsoft.com/office/word/2010/wordml" xmlns:w15="http://schemas.microsoft.com/office/word/2012/wordml" xmlns:w16se="http://schemas.microsoft.com/office/word/2015/wordml/symex" mc:Ignorable="w14 w15 w16se">
+<w:styles xmlns:mc="http://schemas.openxmlformats.org/markup-compatibility/2006" xmlns:r="http://schemas.openxmlformats.org/officeDocument/2006/relationships" xmlns:w="http://schemas.openxmlformats.org/wordprocessingml/2006/main" xmlns:w14="http://schemas.microsoft.com/office/word/2010/wordml" xmlns:w15="http://schemas.microsoft.com/office/word/2012/wordml" xmlns:w16cex="http://schemas.microsoft.com/office/word/2018/wordml/cex" xmlns:w16cid="http://schemas.microsoft.com/office/word/2016/wordml/cid" xmlns:w16="http://schemas.microsoft.com/office/word/2018/wordml" xmlns:w16se="http://schemas.microsoft.com/office/word/2015/wordml/symex" mc:Ignorable="w14 w15 w16se w16cid w16 w16cex">
   <w:docDefaults>
     <w:rPrDefault>
       <w:rPr>
@@ -3180,7 +3248,7 @@
       </w:pPr>
     </w:pPrDefault>
   </w:docDefaults>
-  <w:latentStyles w:defLockedState="0" w:defUIPriority="99" w:defSemiHidden="0" w:defUnhideWhenUsed="0" w:defQFormat="0" w:count="371">
+  <w:latentStyles w:defLockedState="0" w:defUIPriority="99" w:defSemiHidden="0" w:defUnhideWhenUsed="0" w:defQFormat="0" w:count="376">
     <w:lsdException w:name="Normal" w:uiPriority="0" w:qFormat="1"/>
     <w:lsdException w:name="heading 1" w:uiPriority="9" w:qFormat="1"/>
     <w:lsdException w:name="heading 2" w:semiHidden="1" w:uiPriority="9" w:unhideWhenUsed="1" w:qFormat="1"/>
@@ -3286,7 +3354,6 @@
     <w:lsdException w:name="HTML Sample" w:semiHidden="1" w:unhideWhenUsed="1"/>
     <w:lsdException w:name="HTML Typewriter" w:semiHidden="1" w:unhideWhenUsed="1"/>
     <w:lsdException w:name="HTML Variable" w:semiHidden="1" w:unhideWhenUsed="1"/>
-    <w:lsdException w:name="Normal Table" w:semiHidden="1" w:unhideWhenUsed="1"/>
     <w:lsdException w:name="annotation subject" w:semiHidden="1" w:unhideWhenUsed="1"/>
     <w:lsdException w:name="No List" w:semiHidden="1" w:unhideWhenUsed="1"/>
     <w:lsdException w:name="Outline List 1" w:semiHidden="1" w:unhideWhenUsed="1"/>
@@ -3329,11 +3396,8 @@
     <w:lsdException w:name="Table Contemporary" w:semiHidden="1" w:unhideWhenUsed="1"/>
     <w:lsdException w:name="Table Elegant" w:semiHidden="1" w:unhideWhenUsed="1"/>
     <w:lsdException w:name="Table Professional" w:semiHidden="1" w:unhideWhenUsed="1"/>
-    <w:lsdException w:name="Table Subtle 1" w:semiHidden="1" w:unhideWhenUsed="1"/>
     <w:lsdException w:name="Table Subtle 2" w:semiHidden="1" w:unhideWhenUsed="1"/>
     <w:lsdException w:name="Table Web 1" w:semiHidden="1" w:unhideWhenUsed="1"/>
-    <w:lsdException w:name="Table Web 2" w:semiHidden="1" w:unhideWhenUsed="1"/>
-    <w:lsdException w:name="Table Web 3" w:semiHidden="1" w:unhideWhenUsed="1"/>
     <w:lsdException w:name="Balloon Text" w:semiHidden="1" w:unhideWhenUsed="1"/>
     <w:lsdException w:name="Table Grid" w:uiPriority="39"/>
     <w:lsdException w:name="Table Theme" w:semiHidden="1" w:unhideWhenUsed="1"/>
@@ -3552,16 +3616,21 @@
     <w:lsdException w:name="List Table 5 Dark Accent 6" w:uiPriority="50"/>
     <w:lsdException w:name="List Table 6 Colorful Accent 6" w:uiPriority="51"/>
     <w:lsdException w:name="List Table 7 Colorful Accent 6" w:uiPriority="52"/>
+    <w:lsdException w:name="Mention" w:semiHidden="1" w:unhideWhenUsed="1"/>
+    <w:lsdException w:name="Smart Hyperlink" w:semiHidden="1" w:unhideWhenUsed="1"/>
+    <w:lsdException w:name="Hashtag" w:semiHidden="1" w:unhideWhenUsed="1"/>
+    <w:lsdException w:name="Unresolved Mention" w:semiHidden="1" w:unhideWhenUsed="1"/>
+    <w:lsdException w:name="Smart Link" w:semiHidden="1" w:unhideWhenUsed="1"/>
   </w:latentStyles>
   <w:style w:type="paragraph" w:default="1" w:styleId="Normal">
     <w:name w:val="Normal"/>
     <w:qFormat/>
   </w:style>
-  <w:style w:type="paragraph" w:styleId="Overskrift1">
+  <w:style w:type="paragraph" w:styleId="Heading1">
     <w:name w:val="heading 1"/>
     <w:basedOn w:val="Normal"/>
     <w:next w:val="Normal"/>
-    <w:link w:val="Overskrift1Tegn"/>
+    <w:link w:val="Heading1Char"/>
     <w:uiPriority w:val="9"/>
     <w:qFormat/>
     <w:rsid w:val="001639EB"/>
@@ -3578,11 +3647,11 @@
       <w:szCs w:val="32"/>
     </w:rPr>
   </w:style>
-  <w:style w:type="paragraph" w:styleId="Overskrift2">
+  <w:style w:type="paragraph" w:styleId="Heading2">
     <w:name w:val="heading 2"/>
     <w:basedOn w:val="Normal"/>
     <w:next w:val="Normal"/>
-    <w:link w:val="Overskrift2Tegn"/>
+    <w:link w:val="Heading2Char"/>
     <w:uiPriority w:val="9"/>
     <w:unhideWhenUsed/>
     <w:qFormat/>
@@ -3600,13 +3669,13 @@
       <w:szCs w:val="26"/>
     </w:rPr>
   </w:style>
-  <w:style w:type="character" w:default="1" w:styleId="Standardskrifttypeiafsnit">
+  <w:style w:type="character" w:default="1" w:styleId="DefaultParagraphFont">
     <w:name w:val="Default Paragraph Font"/>
     <w:uiPriority w:val="1"/>
     <w:semiHidden/>
     <w:unhideWhenUsed/>
   </w:style>
-  <w:style w:type="table" w:default="1" w:styleId="Tabel-Normal">
+  <w:style w:type="table" w:default="1" w:styleId="TableNormal">
     <w:name w:val="Normal Table"/>
     <w:uiPriority w:val="99"/>
     <w:semiHidden/>
@@ -3621,17 +3690,17 @@
       </w:tblCellMar>
     </w:tblPr>
   </w:style>
-  <w:style w:type="numbering" w:default="1" w:styleId="Ingenoversigt">
+  <w:style w:type="numbering" w:default="1" w:styleId="NoList">
     <w:name w:val="No List"/>
     <w:uiPriority w:val="99"/>
     <w:semiHidden/>
     <w:unhideWhenUsed/>
   </w:style>
-  <w:style w:type="paragraph" w:styleId="Titel">
+  <w:style w:type="paragraph" w:styleId="Title">
     <w:name w:val="Title"/>
     <w:basedOn w:val="Normal"/>
     <w:next w:val="Normal"/>
-    <w:link w:val="TitelTegn"/>
+    <w:link w:val="TitleChar"/>
     <w:uiPriority w:val="10"/>
     <w:qFormat/>
     <w:rsid w:val="001639EB"/>
@@ -3647,10 +3716,10 @@
       <w:szCs w:val="56"/>
     </w:rPr>
   </w:style>
-  <w:style w:type="character" w:customStyle="1" w:styleId="TitelTegn">
-    <w:name w:val="Titel Tegn"/>
-    <w:basedOn w:val="Standardskrifttypeiafsnit"/>
-    <w:link w:val="Titel"/>
+  <w:style w:type="character" w:customStyle="1" w:styleId="TitleChar">
+    <w:name w:val="Title Char"/>
+    <w:basedOn w:val="DefaultParagraphFont"/>
+    <w:link w:val="Title"/>
     <w:uiPriority w:val="10"/>
     <w:rsid w:val="001639EB"/>
     <w:rPr>
@@ -3661,11 +3730,11 @@
       <w:szCs w:val="56"/>
     </w:rPr>
   </w:style>
-  <w:style w:type="paragraph" w:styleId="Undertitel">
+  <w:style w:type="paragraph" w:styleId="Subtitle">
     <w:name w:val="Subtitle"/>
     <w:basedOn w:val="Normal"/>
     <w:next w:val="Normal"/>
-    <w:link w:val="UndertitelTegn"/>
+    <w:link w:val="SubtitleChar"/>
     <w:uiPriority w:val="11"/>
     <w:qFormat/>
     <w:rsid w:val="001639EB"/>
@@ -3680,10 +3749,10 @@
       <w:spacing w:val="15"/>
     </w:rPr>
   </w:style>
-  <w:style w:type="character" w:customStyle="1" w:styleId="UndertitelTegn">
-    <w:name w:val="Undertitel Tegn"/>
-    <w:basedOn w:val="Standardskrifttypeiafsnit"/>
-    <w:link w:val="Undertitel"/>
+  <w:style w:type="character" w:customStyle="1" w:styleId="SubtitleChar">
+    <w:name w:val="Subtitle Char"/>
+    <w:basedOn w:val="DefaultParagraphFont"/>
+    <w:link w:val="Subtitle"/>
     <w:uiPriority w:val="11"/>
     <w:rsid w:val="001639EB"/>
     <w:rPr>
@@ -3692,10 +3761,10 @@
       <w:spacing w:val="15"/>
     </w:rPr>
   </w:style>
-  <w:style w:type="character" w:customStyle="1" w:styleId="Overskrift1Tegn">
-    <w:name w:val="Overskrift 1 Tegn"/>
-    <w:basedOn w:val="Standardskrifttypeiafsnit"/>
-    <w:link w:val="Overskrift1"/>
+  <w:style w:type="character" w:customStyle="1" w:styleId="Heading1Char">
+    <w:name w:val="Heading 1 Char"/>
+    <w:basedOn w:val="DefaultParagraphFont"/>
+    <w:link w:val="Heading1"/>
     <w:uiPriority w:val="9"/>
     <w:rsid w:val="001639EB"/>
     <w:rPr>
@@ -3705,9 +3774,9 @@
       <w:szCs w:val="32"/>
     </w:rPr>
   </w:style>
-  <w:style w:type="paragraph" w:styleId="Overskrift">
+  <w:style w:type="paragraph" w:styleId="TOCHeading">
     <w:name w:val="TOC Heading"/>
-    <w:basedOn w:val="Overskrift1"/>
+    <w:basedOn w:val="Heading1"/>
     <w:next w:val="Normal"/>
     <w:uiPriority w:val="39"/>
     <w:unhideWhenUsed/>
@@ -3720,7 +3789,7 @@
       <w:lang w:val="en-US"/>
     </w:rPr>
   </w:style>
-  <w:style w:type="paragraph" w:styleId="Listeafsnit">
+  <w:style w:type="paragraph" w:styleId="ListParagraph">
     <w:name w:val="List Paragraph"/>
     <w:basedOn w:val="Normal"/>
     <w:uiPriority w:val="34"/>
@@ -3731,10 +3800,10 @@
       <w:contextualSpacing/>
     </w:pPr>
   </w:style>
-  <w:style w:type="character" w:customStyle="1" w:styleId="Overskrift2Tegn">
-    <w:name w:val="Overskrift 2 Tegn"/>
-    <w:basedOn w:val="Standardskrifttypeiafsnit"/>
-    <w:link w:val="Overskrift2"/>
+  <w:style w:type="character" w:customStyle="1" w:styleId="Heading2Char">
+    <w:name w:val="Heading 2 Char"/>
+    <w:basedOn w:val="DefaultParagraphFont"/>
+    <w:link w:val="Heading2"/>
     <w:uiPriority w:val="9"/>
     <w:rsid w:val="001639EB"/>
     <w:rPr>
@@ -3744,7 +3813,7 @@
       <w:szCs w:val="26"/>
     </w:rPr>
   </w:style>
-  <w:style w:type="paragraph" w:styleId="Indholdsfortegnelse1">
+  <w:style w:type="paragraph" w:styleId="TOC1">
     <w:name w:val="toc 1"/>
     <w:basedOn w:val="Normal"/>
     <w:next w:val="Normal"/>
@@ -3760,7 +3829,7 @@
       <w:spacing w:after="100"/>
     </w:pPr>
   </w:style>
-  <w:style w:type="paragraph" w:styleId="Indholdsfortegnelse2">
+  <w:style w:type="paragraph" w:styleId="TOC2">
     <w:name w:val="toc 2"/>
     <w:basedOn w:val="Normal"/>
     <w:next w:val="Normal"/>
@@ -3775,7 +3844,7 @@
   </w:style>
   <w:style w:type="character" w:styleId="Hyperlink">
     <w:name w:val="Hyperlink"/>
-    <w:basedOn w:val="Standardskrifttypeiafsnit"/>
+    <w:basedOn w:val="DefaultParagraphFont"/>
     <w:uiPriority w:val="99"/>
     <w:unhideWhenUsed/>
     <w:rsid w:val="001639EB"/>
@@ -3784,9 +3853,9 @@
       <w:u w:val="single"/>
     </w:rPr>
   </w:style>
-  <w:style w:type="character" w:customStyle="1" w:styleId="UnresolvedMention">
-    <w:name w:val="Unresolved Mention"/>
-    <w:basedOn w:val="Standardskrifttypeiafsnit"/>
+  <w:style w:type="character" w:customStyle="1" w:styleId="UnresolvedMention1">
+    <w:name w:val="Unresolved Mention1"/>
+    <w:basedOn w:val="DefaultParagraphFont"/>
     <w:uiPriority w:val="99"/>
     <w:semiHidden/>
     <w:unhideWhenUsed/>
@@ -3796,9 +3865,9 @@
       <w:shd w:val="clear" w:color="auto" w:fill="E1DFDD"/>
     </w:rPr>
   </w:style>
-  <w:style w:type="table" w:styleId="Tabel-Gitter">
+  <w:style w:type="table" w:styleId="TableGrid">
     <w:name w:val="Table Grid"/>
-    <w:basedOn w:val="Tabel-Normal"/>
+    <w:basedOn w:val="TableNormal"/>
     <w:uiPriority w:val="39"/>
     <w:rsid w:val="00136670"/>
     <w:pPr>
@@ -3815,9 +3884,9 @@
       </w:tblBorders>
     </w:tblPr>
   </w:style>
-  <w:style w:type="character" w:styleId="BesgtLink">
+  <w:style w:type="character" w:styleId="FollowedHyperlink">
     <w:name w:val="FollowedHyperlink"/>
-    <w:basedOn w:val="Standardskrifttypeiafsnit"/>
+    <w:basedOn w:val="DefaultParagraphFont"/>
     <w:uiPriority w:val="99"/>
     <w:semiHidden/>
     <w:unhideWhenUsed/>
@@ -4130,7 +4199,7 @@
 </file>
 
 <file path=customXml/itemProps1.xml><?xml version="1.0" encoding="utf-8"?>
-<ds:datastoreItem xmlns:ds="http://schemas.openxmlformats.org/officeDocument/2006/customXml" ds:itemID="{036F3719-FFEE-4B0D-B681-2492ECD2278B}">
+<ds:datastoreItem xmlns:ds="http://schemas.openxmlformats.org/officeDocument/2006/customXml" ds:itemID="{DF26306A-A3A5-477F-90B0-319931496C8E}">
   <ds:schemaRefs>
     <ds:schemaRef ds:uri="http://schemas.openxmlformats.org/officeDocument/2006/bibliography"/>
   </ds:schemaRefs>

</xml_diff>

<commit_message>
New multiWindow application made. Singelplayer and Multiplayer is now on two seperate windows
</commit_message>
<xml_diff>
--- a/Documentation/Readme - Student_Asignment_Intro_2020 - Tic-Tac-Toe.docx
+++ b/Documentation/Readme - Student_Asignment_Intro_2020 - Tic-Tac-Toe.docx
@@ -2853,6 +2853,11 @@
           <w:ilvl w:val="1"/>
           <w:numId w:val="2"/>
         </w:numPr>
+        <w:rPr>
+          <w:rStyle w:val="Hyperlink"/>
+          <w:color w:val="auto"/>
+          <w:u w:val="none"/>
+        </w:rPr>
       </w:pPr>
       <w:hyperlink r:id="rId23" w:history="1">
         <w:r>
@@ -2860,6 +2865,40 @@
             <w:rStyle w:val="Hyperlink"/>
           </w:rPr>
           <w:t>https://www.codeproject.com/Questions/80280/Show-Hide-the-Main-window</w:t>
+        </w:r>
+      </w:hyperlink>
+    </w:p>
+    <w:p>
+      <w:pPr>
+        <w:pStyle w:val="ListParagraph"/>
+        <w:numPr>
+          <w:ilvl w:val="1"/>
+          <w:numId w:val="2"/>
+        </w:numPr>
+      </w:pPr>
+      <w:hyperlink r:id="rId24" w:history="1">
+        <w:r>
+          <w:rPr>
+            <w:rStyle w:val="Hyperlink"/>
+          </w:rPr>
+          <w:t>https://stackoverflow.com/questions/1195554/how-can-i-remove-the-border-of-a-wpf-window-when-using-luna-or-classic</w:t>
+        </w:r>
+      </w:hyperlink>
+    </w:p>
+    <w:p>
+      <w:pPr>
+        <w:pStyle w:val="ListParagraph"/>
+        <w:numPr>
+          <w:ilvl w:val="1"/>
+          <w:numId w:val="2"/>
+        </w:numPr>
+      </w:pPr>
+      <w:hyperlink r:id="rId25" w:history="1">
+        <w:r>
+          <w:rPr>
+            <w:rStyle w:val="Hyperlink"/>
+          </w:rPr>
+          <w:t>https://stackoverflow.com/questions/7417739/make-wpf-window-draggable-no-matter-what-element-is-clicked</w:t>
         </w:r>
       </w:hyperlink>
     </w:p>
@@ -3354,6 +3393,7 @@
     <w:lsdException w:name="HTML Sample" w:semiHidden="1" w:unhideWhenUsed="1"/>
     <w:lsdException w:name="HTML Typewriter" w:semiHidden="1" w:unhideWhenUsed="1"/>
     <w:lsdException w:name="HTML Variable" w:semiHidden="1" w:unhideWhenUsed="1"/>
+    <w:lsdException w:name="Normal Table" w:semiHidden="1" w:unhideWhenUsed="1"/>
     <w:lsdException w:name="annotation subject" w:semiHidden="1" w:unhideWhenUsed="1"/>
     <w:lsdException w:name="No List" w:semiHidden="1" w:unhideWhenUsed="1"/>
     <w:lsdException w:name="Outline List 1" w:semiHidden="1" w:unhideWhenUsed="1"/>
@@ -3396,8 +3436,11 @@
     <w:lsdException w:name="Table Contemporary" w:semiHidden="1" w:unhideWhenUsed="1"/>
     <w:lsdException w:name="Table Elegant" w:semiHidden="1" w:unhideWhenUsed="1"/>
     <w:lsdException w:name="Table Professional" w:semiHidden="1" w:unhideWhenUsed="1"/>
+    <w:lsdException w:name="Table Subtle 1" w:semiHidden="1" w:unhideWhenUsed="1"/>
     <w:lsdException w:name="Table Subtle 2" w:semiHidden="1" w:unhideWhenUsed="1"/>
     <w:lsdException w:name="Table Web 1" w:semiHidden="1" w:unhideWhenUsed="1"/>
+    <w:lsdException w:name="Table Web 2" w:semiHidden="1" w:unhideWhenUsed="1"/>
+    <w:lsdException w:name="Table Web 3" w:semiHidden="1" w:unhideWhenUsed="1"/>
     <w:lsdException w:name="Balloon Text" w:semiHidden="1" w:unhideWhenUsed="1"/>
     <w:lsdException w:name="Table Grid" w:uiPriority="39"/>
     <w:lsdException w:name="Table Theme" w:semiHidden="1" w:unhideWhenUsed="1"/>
@@ -4199,7 +4242,7 @@
 </file>
 
 <file path=customXml/itemProps1.xml><?xml version="1.0" encoding="utf-8"?>
-<ds:datastoreItem xmlns:ds="http://schemas.openxmlformats.org/officeDocument/2006/customXml" ds:itemID="{DF26306A-A3A5-477F-90B0-319931496C8E}">
+<ds:datastoreItem xmlns:ds="http://schemas.openxmlformats.org/officeDocument/2006/customXml" ds:itemID="{4CC7826C-0269-4DFC-BB08-EEC757D6F15D}">
   <ds:schemaRefs>
     <ds:schemaRef ds:uri="http://schemas.openxmlformats.org/officeDocument/2006/bibliography"/>
   </ds:schemaRefs>

</xml_diff>

<commit_message>
Working on buttons cleck_events in the gameboard fild
</commit_message>
<xml_diff>
--- a/Documentation/Readme - Student_Asignment_Intro_2020 - Tic-Tac-Toe.docx
+++ b/Documentation/Readme - Student_Asignment_Intro_2020 - Tic-Tac-Toe.docx
@@ -2425,6 +2425,39 @@
         </w:numPr>
       </w:pPr>
       <w:r>
+        <w:t xml:space="preserve">Separating single player and multi-player into separate windows. </w:t>
+      </w:r>
+    </w:p>
+    <w:p>
+      <w:pPr>
+        <w:pStyle w:val="ListParagraph"/>
+        <w:numPr>
+          <w:ilvl w:val="1"/>
+          <w:numId w:val="2"/>
+        </w:numPr>
+      </w:pPr>
+      <w:r>
+        <w:t xml:space="preserve">Building an application </w:t>
+      </w:r>
+      <w:r>
+        <w:t>launcher</w:t>
+      </w:r>
+      <w:r>
+        <w:t>. For the single-player and multi-player windows</w:t>
+      </w:r>
+      <w:r>
+        <w:t xml:space="preserve">. </w:t>
+      </w:r>
+    </w:p>
+    <w:p>
+      <w:pPr>
+        <w:pStyle w:val="ListParagraph"/>
+        <w:numPr>
+          <w:ilvl w:val="1"/>
+          <w:numId w:val="2"/>
+        </w:numPr>
+      </w:pPr>
+      <w:r>
         <w:br/>
       </w:r>
       <w:r>
@@ -2899,6 +2932,23 @@
             <w:rStyle w:val="Hyperlink"/>
           </w:rPr>
           <w:t>https://stackoverflow.com/questions/7417739/make-wpf-window-draggable-no-matter-what-element-is-clicked</w:t>
+        </w:r>
+      </w:hyperlink>
+    </w:p>
+    <w:p>
+      <w:pPr>
+        <w:pStyle w:val="ListParagraph"/>
+        <w:numPr>
+          <w:ilvl w:val="1"/>
+          <w:numId w:val="2"/>
+        </w:numPr>
+      </w:pPr>
+      <w:hyperlink r:id="rId26" w:history="1">
+        <w:r>
+          <w:rPr>
+            <w:rStyle w:val="Hyperlink"/>
+          </w:rPr>
+          <w:t>https://docs.microsoft.com/en-us/dotnet/api/system.appdomain.assemblyresolve?redirectedfrom=MSDN&amp;view=netcore-3.1</w:t>
         </w:r>
       </w:hyperlink>
     </w:p>
@@ -4242,7 +4292,7 @@
 </file>
 
 <file path=customXml/itemProps1.xml><?xml version="1.0" encoding="utf-8"?>
-<ds:datastoreItem xmlns:ds="http://schemas.openxmlformats.org/officeDocument/2006/customXml" ds:itemID="{4CC7826C-0269-4DFC-BB08-EEC757D6F15D}">
+<ds:datastoreItem xmlns:ds="http://schemas.openxmlformats.org/officeDocument/2006/customXml" ds:itemID="{48F18CD1-699E-4830-9279-5A43783026F8}">
   <ds:schemaRefs>
     <ds:schemaRef ds:uri="http://schemas.openxmlformats.org/officeDocument/2006/bibliography"/>
   </ds:schemaRefs>

</xml_diff>

<commit_message>
Update to the documentasion  Word and lsx got updatet
</commit_message>
<xml_diff>
--- a/Documentation/Readme - Student_Asignment_Intro_2020 - Tic-Tac-Toe.docx
+++ b/Documentation/Readme - Student_Asignment_Intro_2020 - Tic-Tac-Toe.docx
@@ -2285,11 +2285,9 @@
       <w:r>
         <w:t xml:space="preserve"> 30 </w:t>
       </w:r>
-      <w:proofErr w:type="spellStart"/>
-      <w:r>
-        <w:t>minuts</w:t>
-      </w:r>
-      <w:proofErr w:type="spellEnd"/>
+      <w:r>
+        <w:t>minutes</w:t>
+      </w:r>
       <w:r>
         <w:t>)</w:t>
       </w:r>
@@ -2398,7 +2396,13 @@
         <w:t>approximately</w:t>
       </w:r>
       <w:r>
-        <w:t xml:space="preserve"> ()</w:t>
+        <w:t xml:space="preserve"> (</w:t>
+      </w:r>
+      <w:r>
+        <w:t>14 hours 30 minutes</w:t>
+      </w:r>
+      <w:r>
+        <w:t>)</w:t>
       </w:r>
       <w:r>
         <w:t xml:space="preserve"> total </w:t>
@@ -2458,8 +2462,60 @@
         </w:numPr>
       </w:pPr>
       <w:r>
+        <w:t>Making a dynamic ‘</w:t>
+      </w:r>
+      <w:proofErr w:type="spellStart"/>
+      <w:r>
+        <w:t>gameLogic</w:t>
+      </w:r>
+      <w:proofErr w:type="spellEnd"/>
+      <w:r>
+        <w:t xml:space="preserve">’ Class that can be used in both </w:t>
+      </w:r>
+      <w:r>
         <w:br/>
-      </w:r>
+        <w:t>a single player and multi-player game.</w:t>
+      </w:r>
+      <w:r>
+        <w:br/>
+      </w:r>
+    </w:p>
+    <w:p>
+      <w:pPr>
+        <w:pStyle w:val="ListParagraph"/>
+        <w:numPr>
+          <w:ilvl w:val="0"/>
+          <w:numId w:val="2"/>
+        </w:numPr>
+      </w:pPr>
+      <w:r>
+        <w:rPr>
+          <w:b/>
+          <w:bCs/>
+        </w:rPr>
+        <w:t>03/06/2020</w:t>
+      </w:r>
+      <w:r>
+        <w:t xml:space="preserve"> - </w:t>
+      </w:r>
+      <w:r>
+        <w:t>approximately</w:t>
+      </w:r>
+      <w:r>
+        <w:t xml:space="preserve"> () total</w:t>
+      </w:r>
+      <w:r>
+        <w:t xml:space="preserve">. </w:t>
+      </w:r>
+    </w:p>
+    <w:p>
+      <w:pPr>
+        <w:pStyle w:val="ListParagraph"/>
+        <w:numPr>
+          <w:ilvl w:val="1"/>
+          <w:numId w:val="2"/>
+        </w:numPr>
+      </w:pPr>
       <w:r>
         <w:br/>
       </w:r>
@@ -2580,6 +2636,7 @@
       </w:pPr>
       <w:bookmarkStart w:id="10" w:name="_Toc41939061"/>
       <w:r>
+        <w:lastRenderedPageBreak/>
         <w:t>References</w:t>
       </w:r>
       <w:bookmarkEnd w:id="10"/>
@@ -4292,7 +4349,7 @@
 </file>
 
 <file path=customXml/itemProps1.xml><?xml version="1.0" encoding="utf-8"?>
-<ds:datastoreItem xmlns:ds="http://schemas.openxmlformats.org/officeDocument/2006/customXml" ds:itemID="{48F18CD1-699E-4830-9279-5A43783026F8}">
+<ds:datastoreItem xmlns:ds="http://schemas.openxmlformats.org/officeDocument/2006/customXml" ds:itemID="{58E8DEE3-D7CD-470A-9D49-216B2EDA1FCA}">
   <ds:schemaRefs>
     <ds:schemaRef ds:uri="http://schemas.openxmlformats.org/officeDocument/2006/bibliography"/>
   </ds:schemaRefs>

</xml_diff>

<commit_message>
Update to the documentasion
</commit_message>
<xml_diff>
--- a/Documentation/Readme - Student_Asignment_Intro_2020 - Tic-Tac-Toe.docx
+++ b/Documentation/Readme - Student_Asignment_Intro_2020 - Tic-Tac-Toe.docx
@@ -1,10 +1,10 @@
 
 <file path=word/document.xml><?xml version="1.0" encoding="utf-8"?>
-<w:document xmlns:wpc="http://schemas.microsoft.com/office/word/2010/wordprocessingCanvas" xmlns:cx="http://schemas.microsoft.com/office/drawing/2014/chartex" xmlns:cx1="http://schemas.microsoft.com/office/drawing/2015/9/8/chartex" xmlns:cx2="http://schemas.microsoft.com/office/drawing/2015/10/21/chartex" xmlns:cx3="http://schemas.microsoft.com/office/drawing/2016/5/9/chartex" xmlns:cx4="http://schemas.microsoft.com/office/drawing/2016/5/10/chartex" xmlns:cx5="http://schemas.microsoft.com/office/drawing/2016/5/11/chartex" xmlns:cx6="http://schemas.microsoft.com/office/drawing/2016/5/12/chartex" xmlns:cx7="http://schemas.microsoft.com/office/drawing/2016/5/13/chartex" xmlns:cx8="http://schemas.microsoft.com/office/drawing/2016/5/14/chartex" xmlns:mc="http://schemas.openxmlformats.org/markup-compatibility/2006" xmlns:aink="http://schemas.microsoft.com/office/drawing/2016/ink" xmlns:am3d="http://schemas.microsoft.com/office/drawing/2017/model3d" xmlns:o="urn:schemas-microsoft-com:office:office" xmlns:r="http://schemas.openxmlformats.org/officeDocument/2006/relationships" xmlns:m="http://schemas.openxmlformats.org/officeDocument/2006/math" xmlns:v="urn:schemas-microsoft-com:vml" xmlns:wp14="http://schemas.microsoft.com/office/word/2010/wordprocessingDrawing" xmlns:wp="http://schemas.openxmlformats.org/drawingml/2006/wordprocessingDrawing" xmlns:w10="urn:schemas-microsoft-com:office:word" xmlns:w="http://schemas.openxmlformats.org/wordprocessingml/2006/main" xmlns:w14="http://schemas.microsoft.com/office/word/2010/wordml" xmlns:w15="http://schemas.microsoft.com/office/word/2012/wordml" xmlns:w16cex="http://schemas.microsoft.com/office/word/2018/wordml/cex" xmlns:w16cid="http://schemas.microsoft.com/office/word/2016/wordml/cid" xmlns:w16="http://schemas.microsoft.com/office/word/2018/wordml" xmlns:w16se="http://schemas.microsoft.com/office/word/2015/wordml/symex" xmlns:wpg="http://schemas.microsoft.com/office/word/2010/wordprocessingGroup" xmlns:wpi="http://schemas.microsoft.com/office/word/2010/wordprocessingInk" xmlns:wne="http://schemas.microsoft.com/office/word/2006/wordml" xmlns:wps="http://schemas.microsoft.com/office/word/2010/wordprocessingShape" mc:Ignorable="w14 w15 w16se w16cid w16 w16cex wp14">
+<w:document xmlns:wpc="http://schemas.microsoft.com/office/word/2010/wordprocessingCanvas" xmlns:cx="http://schemas.microsoft.com/office/drawing/2014/chartex" xmlns:cx1="http://schemas.microsoft.com/office/drawing/2015/9/8/chartex" xmlns:mc="http://schemas.openxmlformats.org/markup-compatibility/2006" xmlns:o="urn:schemas-microsoft-com:office:office" xmlns:r="http://schemas.openxmlformats.org/officeDocument/2006/relationships" xmlns:m="http://schemas.openxmlformats.org/officeDocument/2006/math" xmlns:v="urn:schemas-microsoft-com:vml" xmlns:wp14="http://schemas.microsoft.com/office/word/2010/wordprocessingDrawing" xmlns:wp="http://schemas.openxmlformats.org/drawingml/2006/wordprocessingDrawing" xmlns:w10="urn:schemas-microsoft-com:office:word" xmlns:w="http://schemas.openxmlformats.org/wordprocessingml/2006/main" xmlns:w14="http://schemas.microsoft.com/office/word/2010/wordml" xmlns:w15="http://schemas.microsoft.com/office/word/2012/wordml" xmlns:w16se="http://schemas.microsoft.com/office/word/2015/wordml/symex" xmlns:wpg="http://schemas.microsoft.com/office/word/2010/wordprocessingGroup" xmlns:wpi="http://schemas.microsoft.com/office/word/2010/wordprocessingInk" xmlns:wne="http://schemas.microsoft.com/office/word/2006/wordml" xmlns:wps="http://schemas.microsoft.com/office/word/2010/wordprocessingShape" mc:Ignorable="w14 w15 w16se wp14">
   <w:body>
     <w:p>
       <w:pPr>
-        <w:pStyle w:val="Title"/>
+        <w:pStyle w:val="Titel"/>
         <w:jc w:val="center"/>
       </w:pPr>
       <w:r>
@@ -13,7 +13,7 @@
     </w:p>
     <w:p>
       <w:pPr>
-        <w:pStyle w:val="Subtitle"/>
+        <w:pStyle w:val="Undertitel"/>
         <w:jc w:val="center"/>
       </w:pPr>
       <w:r>
@@ -22,7 +22,7 @@
     </w:p>
     <w:p>
       <w:pPr>
-        <w:pStyle w:val="Subtitle"/>
+        <w:pStyle w:val="Undertitel"/>
         <w:jc w:val="center"/>
       </w:pPr>
       <w:r>
@@ -55,7 +55,7 @@
       <w:sdtContent>
         <w:p>
           <w:pPr>
-            <w:pStyle w:val="TOCHeading"/>
+            <w:pStyle w:val="Overskrift"/>
           </w:pPr>
           <w:r>
             <w:t>Table of Contents</w:t>
@@ -63,11 +63,11 @@
         </w:p>
         <w:p>
           <w:pPr>
-            <w:pStyle w:val="TOC1"/>
+            <w:pStyle w:val="Indholdsfortegnelse1"/>
             <w:rPr>
               <w:rFonts w:eastAsiaTheme="minorEastAsia"/>
               <w:noProof/>
-              <w:lang w:eastAsia="en-GB"/>
+              <w:lang w:val="da-DK" w:eastAsia="da-DK"/>
             </w:rPr>
           </w:pPr>
           <w:r>
@@ -79,7 +79,7 @@
           <w:r>
             <w:fldChar w:fldCharType="separate"/>
           </w:r>
-          <w:hyperlink w:anchor="_Toc41939052" w:history="1">
+          <w:hyperlink w:anchor="_Toc42089899" w:history="1">
             <w:r>
               <w:rPr>
                 <w:rStyle w:val="Hyperlink"/>
@@ -106,7 +106,7 @@
                 <w:noProof/>
                 <w:webHidden/>
               </w:rPr>
-              <w:instrText xml:space="preserve"> PAGEREF _Toc41939052 \h </w:instrText>
+              <w:instrText xml:space="preserve"> PAGEREF _Toc42089899 \h </w:instrText>
             </w:r>
             <w:r>
               <w:rPr>
@@ -139,17 +139,17 @@
         </w:p>
         <w:p>
           <w:pPr>
-            <w:pStyle w:val="TOC2"/>
+            <w:pStyle w:val="Indholdsfortegnelse2"/>
             <w:tabs>
               <w:tab w:val="right" w:leader="dot" w:pos="10456"/>
             </w:tabs>
             <w:rPr>
               <w:rFonts w:eastAsiaTheme="minorEastAsia"/>
               <w:noProof/>
-              <w:lang w:eastAsia="en-GB"/>
+              <w:lang w:val="da-DK" w:eastAsia="da-DK"/>
             </w:rPr>
           </w:pPr>
-          <w:hyperlink w:anchor="_Toc41939053" w:history="1">
+          <w:hyperlink w:anchor="_Toc42089900" w:history="1">
             <w:r>
               <w:rPr>
                 <w:rStyle w:val="Hyperlink"/>
@@ -176,7 +176,7 @@
                 <w:noProof/>
                 <w:webHidden/>
               </w:rPr>
-              <w:instrText xml:space="preserve"> PAGEREF _Toc41939053 \h </w:instrText>
+              <w:instrText xml:space="preserve"> PAGEREF _Toc42089900 \h </w:instrText>
             </w:r>
             <w:r>
               <w:rPr>
@@ -209,17 +209,17 @@
         </w:p>
         <w:p>
           <w:pPr>
-            <w:pStyle w:val="TOC2"/>
+            <w:pStyle w:val="Indholdsfortegnelse2"/>
             <w:tabs>
               <w:tab w:val="right" w:leader="dot" w:pos="10456"/>
             </w:tabs>
             <w:rPr>
               <w:rFonts w:eastAsiaTheme="minorEastAsia"/>
               <w:noProof/>
-              <w:lang w:eastAsia="en-GB"/>
+              <w:lang w:val="da-DK" w:eastAsia="da-DK"/>
             </w:rPr>
           </w:pPr>
-          <w:hyperlink w:anchor="_Toc41939054" w:history="1">
+          <w:hyperlink w:anchor="_Toc42089901" w:history="1">
             <w:r>
               <w:rPr>
                 <w:rStyle w:val="Hyperlink"/>
@@ -246,7 +246,7 @@
                 <w:noProof/>
                 <w:webHidden/>
               </w:rPr>
-              <w:instrText xml:space="preserve"> PAGEREF _Toc41939054 \h </w:instrText>
+              <w:instrText xml:space="preserve"> PAGEREF _Toc42089901 \h </w:instrText>
             </w:r>
             <w:r>
               <w:rPr>
@@ -279,17 +279,17 @@
         </w:p>
         <w:p>
           <w:pPr>
-            <w:pStyle w:val="TOC2"/>
+            <w:pStyle w:val="Indholdsfortegnelse2"/>
             <w:tabs>
               <w:tab w:val="right" w:leader="dot" w:pos="10456"/>
             </w:tabs>
             <w:rPr>
               <w:rFonts w:eastAsiaTheme="minorEastAsia"/>
               <w:noProof/>
-              <w:lang w:eastAsia="en-GB"/>
+              <w:lang w:val="da-DK" w:eastAsia="da-DK"/>
             </w:rPr>
           </w:pPr>
-          <w:hyperlink w:anchor="_Toc41939055" w:history="1">
+          <w:hyperlink w:anchor="_Toc42089902" w:history="1">
             <w:r>
               <w:rPr>
                 <w:rStyle w:val="Hyperlink"/>
@@ -316,7 +316,7 @@
                 <w:noProof/>
                 <w:webHidden/>
               </w:rPr>
-              <w:instrText xml:space="preserve"> PAGEREF _Toc41939055 \h </w:instrText>
+              <w:instrText xml:space="preserve"> PAGEREF _Toc42089902 \h </w:instrText>
             </w:r>
             <w:r>
               <w:rPr>
@@ -349,14 +349,14 @@
         </w:p>
         <w:p>
           <w:pPr>
-            <w:pStyle w:val="TOC1"/>
+            <w:pStyle w:val="Indholdsfortegnelse1"/>
             <w:rPr>
               <w:rFonts w:eastAsiaTheme="minorEastAsia"/>
               <w:noProof/>
-              <w:lang w:eastAsia="en-GB"/>
+              <w:lang w:val="da-DK" w:eastAsia="da-DK"/>
             </w:rPr>
           </w:pPr>
-          <w:hyperlink w:anchor="_Toc41939056" w:history="1">
+          <w:hyperlink w:anchor="_Toc42089903" w:history="1">
             <w:r>
               <w:rPr>
                 <w:rStyle w:val="Hyperlink"/>
@@ -383,7 +383,7 @@
                 <w:noProof/>
                 <w:webHidden/>
               </w:rPr>
-              <w:instrText xml:space="preserve"> PAGEREF _Toc41939056 \h </w:instrText>
+              <w:instrText xml:space="preserve"> PAGEREF _Toc42089903 \h </w:instrText>
             </w:r>
             <w:r>
               <w:rPr>
@@ -416,14 +416,14 @@
         </w:p>
         <w:p>
           <w:pPr>
-            <w:pStyle w:val="TOC1"/>
+            <w:pStyle w:val="Indholdsfortegnelse1"/>
             <w:rPr>
               <w:rFonts w:eastAsiaTheme="minorEastAsia"/>
               <w:noProof/>
-              <w:lang w:eastAsia="en-GB"/>
+              <w:lang w:val="da-DK" w:eastAsia="da-DK"/>
             </w:rPr>
           </w:pPr>
-          <w:hyperlink w:anchor="_Toc41939057" w:history="1">
+          <w:hyperlink w:anchor="_Toc42089904" w:history="1">
             <w:r>
               <w:rPr>
                 <w:rStyle w:val="Hyperlink"/>
@@ -450,7 +450,7 @@
                 <w:noProof/>
                 <w:webHidden/>
               </w:rPr>
-              <w:instrText xml:space="preserve"> PAGEREF _Toc41939057 \h </w:instrText>
+              <w:instrText xml:space="preserve"> PAGEREF _Toc42089904 \h </w:instrText>
             </w:r>
             <w:r>
               <w:rPr>
@@ -483,14 +483,14 @@
         </w:p>
         <w:p>
           <w:pPr>
-            <w:pStyle w:val="TOC1"/>
+            <w:pStyle w:val="Indholdsfortegnelse1"/>
             <w:rPr>
               <w:rFonts w:eastAsiaTheme="minorEastAsia"/>
               <w:noProof/>
-              <w:lang w:eastAsia="en-GB"/>
+              <w:lang w:val="da-DK" w:eastAsia="da-DK"/>
             </w:rPr>
           </w:pPr>
-          <w:hyperlink w:anchor="_Toc41939058" w:history="1">
+          <w:hyperlink w:anchor="_Toc42089905" w:history="1">
             <w:r>
               <w:rPr>
                 <w:rStyle w:val="Hyperlink"/>
@@ -517,7 +517,7 @@
                 <w:noProof/>
                 <w:webHidden/>
               </w:rPr>
-              <w:instrText xml:space="preserve"> PAGEREF _Toc41939058 \h </w:instrText>
+              <w:instrText xml:space="preserve"> PAGEREF _Toc42089905 \h </w:instrText>
             </w:r>
             <w:r>
               <w:rPr>
@@ -550,14 +550,14 @@
         </w:p>
         <w:p>
           <w:pPr>
-            <w:pStyle w:val="TOC1"/>
+            <w:pStyle w:val="Indholdsfortegnelse1"/>
             <w:rPr>
               <w:rFonts w:eastAsiaTheme="minorEastAsia"/>
               <w:noProof/>
-              <w:lang w:eastAsia="en-GB"/>
+              <w:lang w:val="da-DK" w:eastAsia="da-DK"/>
             </w:rPr>
           </w:pPr>
-          <w:hyperlink w:anchor="_Toc41939059" w:history="1">
+          <w:hyperlink w:anchor="_Toc42089906" w:history="1">
             <w:r>
               <w:rPr>
                 <w:rStyle w:val="Hyperlink"/>
@@ -584,7 +584,7 @@
                 <w:noProof/>
                 <w:webHidden/>
               </w:rPr>
-              <w:instrText xml:space="preserve"> PAGEREF _Toc41939059 \h </w:instrText>
+              <w:instrText xml:space="preserve"> PAGEREF _Toc42089906 \h </w:instrText>
             </w:r>
             <w:r>
               <w:rPr>
@@ -617,17 +617,17 @@
         </w:p>
         <w:p>
           <w:pPr>
-            <w:pStyle w:val="TOC2"/>
+            <w:pStyle w:val="Indholdsfortegnelse2"/>
             <w:tabs>
               <w:tab w:val="right" w:leader="dot" w:pos="10456"/>
             </w:tabs>
             <w:rPr>
               <w:rFonts w:eastAsiaTheme="minorEastAsia"/>
               <w:noProof/>
-              <w:lang w:eastAsia="en-GB"/>
+              <w:lang w:val="da-DK" w:eastAsia="da-DK"/>
             </w:rPr>
           </w:pPr>
-          <w:hyperlink w:anchor="_Toc41939060" w:history="1">
+          <w:hyperlink w:anchor="_Toc42089907" w:history="1">
             <w:r>
               <w:rPr>
                 <w:rStyle w:val="Hyperlink"/>
@@ -654,7 +654,7 @@
                 <w:noProof/>
                 <w:webHidden/>
               </w:rPr>
-              <w:instrText xml:space="preserve"> PAGEREF _Toc41939060 \h </w:instrText>
+              <w:instrText xml:space="preserve"> PAGEREF _Toc42089907 \h </w:instrText>
             </w:r>
             <w:r>
               <w:rPr>
@@ -687,17 +687,17 @@
         </w:p>
         <w:p>
           <w:pPr>
-            <w:pStyle w:val="TOC2"/>
+            <w:pStyle w:val="Indholdsfortegnelse2"/>
             <w:tabs>
               <w:tab w:val="right" w:leader="dot" w:pos="10456"/>
             </w:tabs>
             <w:rPr>
               <w:rFonts w:eastAsiaTheme="minorEastAsia"/>
               <w:noProof/>
-              <w:lang w:eastAsia="en-GB"/>
+              <w:lang w:val="da-DK" w:eastAsia="da-DK"/>
             </w:rPr>
           </w:pPr>
-          <w:hyperlink w:anchor="_Toc41939061" w:history="1">
+          <w:hyperlink w:anchor="_Toc42089908" w:history="1">
             <w:r>
               <w:rPr>
                 <w:rStyle w:val="Hyperlink"/>
@@ -724,7 +724,7 @@
                 <w:noProof/>
                 <w:webHidden/>
               </w:rPr>
-              <w:instrText xml:space="preserve"> PAGEREF _Toc41939061 \h </w:instrText>
+              <w:instrText xml:space="preserve"> PAGEREF _Toc42089908 \h </w:instrText>
             </w:r>
             <w:r>
               <w:rPr>
@@ -744,7 +744,7 @@
                 <w:noProof/>
                 <w:webHidden/>
               </w:rPr>
-              <w:t>3</w:t>
+              <w:t>4</w:t>
             </w:r>
             <w:r>
               <w:rPr>
@@ -757,14 +757,14 @@
         </w:p>
         <w:p>
           <w:pPr>
-            <w:pStyle w:val="TOC1"/>
+            <w:pStyle w:val="Indholdsfortegnelse1"/>
             <w:rPr>
               <w:rFonts w:eastAsiaTheme="minorEastAsia"/>
               <w:noProof/>
-              <w:lang w:eastAsia="en-GB"/>
+              <w:lang w:val="da-DK" w:eastAsia="da-DK"/>
             </w:rPr>
           </w:pPr>
-          <w:hyperlink w:anchor="_Toc41939062" w:history="1">
+          <w:hyperlink w:anchor="_Toc42089909" w:history="1">
             <w:r>
               <w:rPr>
                 <w:rStyle w:val="Hyperlink"/>
@@ -791,7 +791,7 @@
                 <w:noProof/>
                 <w:webHidden/>
               </w:rPr>
-              <w:instrText xml:space="preserve"> PAGEREF _Toc41939062 \h </w:instrText>
+              <w:instrText xml:space="preserve"> PAGEREF _Toc42089909 \h </w:instrText>
             </w:r>
             <w:r>
               <w:rPr>
@@ -824,17 +824,17 @@
         </w:p>
         <w:p>
           <w:pPr>
-            <w:pStyle w:val="TOC2"/>
+            <w:pStyle w:val="Indholdsfortegnelse2"/>
             <w:tabs>
               <w:tab w:val="right" w:leader="dot" w:pos="10456"/>
             </w:tabs>
             <w:rPr>
               <w:rFonts w:eastAsiaTheme="minorEastAsia"/>
               <w:noProof/>
-              <w:lang w:eastAsia="en-GB"/>
+              <w:lang w:val="da-DK" w:eastAsia="da-DK"/>
             </w:rPr>
           </w:pPr>
-          <w:hyperlink w:anchor="_Toc41939063" w:history="1">
+          <w:hyperlink w:anchor="_Toc42089910" w:history="1">
             <w:r>
               <w:rPr>
                 <w:rStyle w:val="Hyperlink"/>
@@ -861,7 +861,7 @@
                 <w:noProof/>
                 <w:webHidden/>
               </w:rPr>
-              <w:instrText xml:space="preserve"> PAGEREF _Toc41939063 \h </w:instrText>
+              <w:instrText xml:space="preserve"> PAGEREF _Toc42089910 \h </w:instrText>
             </w:r>
             <w:r>
               <w:rPr>
@@ -907,9 +907,9 @@
     <w:p/>
     <w:p>
       <w:pPr>
-        <w:pStyle w:val="Heading1"/>
-      </w:pPr>
-      <w:bookmarkStart w:id="0" w:name="_Toc41939052"/>
+        <w:pStyle w:val="Overskrift1"/>
+      </w:pPr>
+      <w:bookmarkStart w:id="0" w:name="_Toc42089899"/>
       <w:r>
         <w:t xml:space="preserve">Project </w:t>
       </w:r>
@@ -933,9 +933,9 @@
     <w:p/>
     <w:p>
       <w:pPr>
-        <w:pStyle w:val="Heading2"/>
-      </w:pPr>
-      <w:bookmarkStart w:id="1" w:name="_Toc41939053"/>
+        <w:pStyle w:val="Overskrift2"/>
+      </w:pPr>
+      <w:bookmarkStart w:id="1" w:name="_Toc42089900"/>
       <w:r>
         <w:t>Must have(s)</w:t>
       </w:r>
@@ -943,7 +943,7 @@
     </w:p>
     <w:p>
       <w:pPr>
-        <w:pStyle w:val="ListParagraph"/>
+        <w:pStyle w:val="Listeafsnit"/>
         <w:numPr>
           <w:ilvl w:val="0"/>
           <w:numId w:val="1"/>
@@ -955,7 +955,7 @@
     </w:p>
     <w:p>
       <w:pPr>
-        <w:pStyle w:val="ListParagraph"/>
+        <w:pStyle w:val="Listeafsnit"/>
         <w:numPr>
           <w:ilvl w:val="1"/>
           <w:numId w:val="1"/>
@@ -967,7 +967,7 @@
     </w:p>
     <w:p>
       <w:pPr>
-        <w:pStyle w:val="ListParagraph"/>
+        <w:pStyle w:val="Listeafsnit"/>
         <w:numPr>
           <w:ilvl w:val="2"/>
           <w:numId w:val="1"/>
@@ -982,7 +982,7 @@
     </w:p>
     <w:p>
       <w:pPr>
-        <w:pStyle w:val="ListParagraph"/>
+        <w:pStyle w:val="Listeafsnit"/>
         <w:numPr>
           <w:ilvl w:val="1"/>
           <w:numId w:val="1"/>
@@ -1000,7 +1000,7 @@
     </w:p>
     <w:p>
       <w:pPr>
-        <w:pStyle w:val="ListParagraph"/>
+        <w:pStyle w:val="Listeafsnit"/>
         <w:numPr>
           <w:ilvl w:val="2"/>
           <w:numId w:val="1"/>
@@ -1015,7 +1015,7 @@
     </w:p>
     <w:p>
       <w:pPr>
-        <w:pStyle w:val="ListParagraph"/>
+        <w:pStyle w:val="Listeafsnit"/>
         <w:numPr>
           <w:ilvl w:val="0"/>
           <w:numId w:val="1"/>
@@ -1030,7 +1030,7 @@
     </w:p>
     <w:p>
       <w:pPr>
-        <w:pStyle w:val="ListParagraph"/>
+        <w:pStyle w:val="Listeafsnit"/>
         <w:numPr>
           <w:ilvl w:val="0"/>
           <w:numId w:val="1"/>
@@ -1049,7 +1049,7 @@
     </w:p>
     <w:p>
       <w:pPr>
-        <w:pStyle w:val="ListParagraph"/>
+        <w:pStyle w:val="Listeafsnit"/>
         <w:numPr>
           <w:ilvl w:val="1"/>
           <w:numId w:val="1"/>
@@ -1079,7 +1079,7 @@
     </w:p>
     <w:p>
       <w:pPr>
-        <w:pStyle w:val="ListParagraph"/>
+        <w:pStyle w:val="Listeafsnit"/>
         <w:numPr>
           <w:ilvl w:val="1"/>
           <w:numId w:val="1"/>
@@ -1094,7 +1094,7 @@
     </w:p>
     <w:p>
       <w:pPr>
-        <w:pStyle w:val="ListParagraph"/>
+        <w:pStyle w:val="Listeafsnit"/>
         <w:numPr>
           <w:ilvl w:val="1"/>
           <w:numId w:val="1"/>
@@ -1106,13 +1106,13 @@
     </w:p>
     <w:p>
       <w:pPr>
-        <w:pStyle w:val="ListParagraph"/>
+        <w:pStyle w:val="Listeafsnit"/>
         <w:ind w:left="1440"/>
       </w:pPr>
     </w:p>
     <w:p>
       <w:pPr>
-        <w:pStyle w:val="ListParagraph"/>
+        <w:pStyle w:val="Listeafsnit"/>
         <w:numPr>
           <w:ilvl w:val="0"/>
           <w:numId w:val="1"/>
@@ -1124,7 +1124,7 @@
     </w:p>
     <w:p>
       <w:pPr>
-        <w:pStyle w:val="ListParagraph"/>
+        <w:pStyle w:val="Listeafsnit"/>
         <w:numPr>
           <w:ilvl w:val="1"/>
           <w:numId w:val="1"/>
@@ -1172,7 +1172,7 @@
     </w:p>
     <w:p>
       <w:pPr>
-        <w:pStyle w:val="ListParagraph"/>
+        <w:pStyle w:val="Listeafsnit"/>
         <w:numPr>
           <w:ilvl w:val="1"/>
           <w:numId w:val="1"/>
@@ -1217,7 +1217,7 @@
     </w:p>
     <w:p>
       <w:pPr>
-        <w:pStyle w:val="ListParagraph"/>
+        <w:pStyle w:val="Listeafsnit"/>
         <w:numPr>
           <w:ilvl w:val="1"/>
           <w:numId w:val="1"/>
@@ -1261,7 +1261,7 @@
     </w:p>
     <w:p>
       <w:pPr>
-        <w:pStyle w:val="ListParagraph"/>
+        <w:pStyle w:val="Listeafsnit"/>
         <w:numPr>
           <w:ilvl w:val="0"/>
           <w:numId w:val="1"/>
@@ -1273,7 +1273,7 @@
     </w:p>
     <w:p>
       <w:pPr>
-        <w:pStyle w:val="ListParagraph"/>
+        <w:pStyle w:val="Listeafsnit"/>
         <w:numPr>
           <w:ilvl w:val="1"/>
           <w:numId w:val="1"/>
@@ -1285,7 +1285,7 @@
     </w:p>
     <w:p>
       <w:pPr>
-        <w:pStyle w:val="ListParagraph"/>
+        <w:pStyle w:val="Listeafsnit"/>
         <w:numPr>
           <w:ilvl w:val="1"/>
           <w:numId w:val="1"/>
@@ -1298,7 +1298,7 @@
     </w:p>
     <w:p>
       <w:pPr>
-        <w:pStyle w:val="ListParagraph"/>
+        <w:pStyle w:val="Listeafsnit"/>
         <w:numPr>
           <w:ilvl w:val="1"/>
           <w:numId w:val="1"/>
@@ -1308,9 +1308,9 @@
     <w:p/>
     <w:p>
       <w:pPr>
-        <w:pStyle w:val="Heading2"/>
-      </w:pPr>
-      <w:bookmarkStart w:id="2" w:name="_Toc41939054"/>
+        <w:pStyle w:val="Overskrift2"/>
+      </w:pPr>
+      <w:bookmarkStart w:id="2" w:name="_Toc42089901"/>
       <w:r>
         <w:t>Nice to have(s)</w:t>
       </w:r>
@@ -1318,7 +1318,7 @@
     </w:p>
     <w:p>
       <w:pPr>
-        <w:pStyle w:val="ListParagraph"/>
+        <w:pStyle w:val="Listeafsnit"/>
         <w:numPr>
           <w:ilvl w:val="0"/>
           <w:numId w:val="2"/>
@@ -1334,9 +1334,9 @@
     <w:p/>
     <w:p>
       <w:pPr>
-        <w:pStyle w:val="Heading2"/>
-      </w:pPr>
-      <w:bookmarkStart w:id="3" w:name="_Toc41939055"/>
+        <w:pStyle w:val="Overskrift2"/>
+      </w:pPr>
+      <w:bookmarkStart w:id="3" w:name="_Toc42089902"/>
       <w:r>
         <w:t>Rules of the game</w:t>
       </w:r>
@@ -1384,10 +1384,10 @@
     </w:p>
     <w:p>
       <w:pPr>
-        <w:pStyle w:val="Heading1"/>
+        <w:pStyle w:val="Overskrift1"/>
         <w:spacing w:line="360" w:lineRule="auto"/>
       </w:pPr>
-      <w:bookmarkStart w:id="4" w:name="_Toc41939056"/>
+      <w:bookmarkStart w:id="4" w:name="_Toc42089903"/>
       <w:proofErr w:type="spellStart"/>
       <w:r>
         <w:t>ServerAPI</w:t>
@@ -1530,7 +1530,7 @@
     </w:p>
     <w:tbl>
       <w:tblPr>
-        <w:tblStyle w:val="TableGrid"/>
+        <w:tblStyle w:val="Tabel-Gitter"/>
         <w:tblW w:w="0" w:type="auto"/>
         <w:tblLook w:val="04A0" w:firstRow="1" w:lastRow="0" w:firstColumn="1" w:lastColumn="0" w:noHBand="0" w:noVBand="1"/>
       </w:tblPr>
@@ -1637,10 +1637,10 @@
     </w:p>
     <w:p>
       <w:pPr>
-        <w:pStyle w:val="Heading1"/>
+        <w:pStyle w:val="Overskrift1"/>
         <w:spacing w:line="240" w:lineRule="auto"/>
       </w:pPr>
-      <w:bookmarkStart w:id="5" w:name="_Toc41939057"/>
+      <w:bookmarkStart w:id="5" w:name="_Toc42089904"/>
       <w:r>
         <w:t>Tic-Tac-Toe</w:t>
       </w:r>
@@ -1768,7 +1768,7 @@
     </w:p>
     <w:tbl>
       <w:tblPr>
-        <w:tblStyle w:val="TableGrid"/>
+        <w:tblStyle w:val="Tabel-Gitter"/>
         <w:tblW w:w="0" w:type="auto"/>
         <w:tblLook w:val="04A0" w:firstRow="1" w:lastRow="0" w:firstColumn="1" w:lastColumn="0" w:noHBand="0" w:noVBand="1"/>
       </w:tblPr>
@@ -1883,9 +1883,9 @@
     </w:p>
     <w:p>
       <w:pPr>
-        <w:pStyle w:val="Heading1"/>
-      </w:pPr>
-      <w:bookmarkStart w:id="6" w:name="_Toc41939058"/>
+        <w:pStyle w:val="Overskrift1"/>
+      </w:pPr>
+      <w:bookmarkStart w:id="6" w:name="_Toc42089905"/>
       <w:r>
         <w:t>Time spent</w:t>
       </w:r>
@@ -1894,7 +1894,7 @@
     <w:p/>
     <w:p>
       <w:pPr>
-        <w:pStyle w:val="ListParagraph"/>
+        <w:pStyle w:val="Listeafsnit"/>
         <w:numPr>
           <w:ilvl w:val="0"/>
           <w:numId w:val="2"/>
@@ -1971,7 +1971,7 @@
     </w:p>
     <w:p>
       <w:pPr>
-        <w:pStyle w:val="ListParagraph"/>
+        <w:pStyle w:val="Listeafsnit"/>
         <w:numPr>
           <w:ilvl w:val="1"/>
           <w:numId w:val="2"/>
@@ -1983,7 +1983,7 @@
     </w:p>
     <w:p>
       <w:pPr>
-        <w:pStyle w:val="ListParagraph"/>
+        <w:pStyle w:val="Listeafsnit"/>
         <w:numPr>
           <w:ilvl w:val="2"/>
           <w:numId w:val="2"/>
@@ -1996,7 +1996,7 @@
     </w:p>
     <w:p>
       <w:pPr>
-        <w:pStyle w:val="ListParagraph"/>
+        <w:pStyle w:val="Listeafsnit"/>
         <w:numPr>
           <w:ilvl w:val="2"/>
           <w:numId w:val="2"/>
@@ -2023,7 +2023,7 @@
     </w:p>
     <w:p>
       <w:pPr>
-        <w:pStyle w:val="ListParagraph"/>
+        <w:pStyle w:val="Listeafsnit"/>
         <w:numPr>
           <w:ilvl w:val="1"/>
           <w:numId w:val="2"/>
@@ -2035,7 +2035,7 @@
     </w:p>
     <w:p>
       <w:pPr>
-        <w:pStyle w:val="ListParagraph"/>
+        <w:pStyle w:val="Listeafsnit"/>
         <w:numPr>
           <w:ilvl w:val="2"/>
           <w:numId w:val="2"/>
@@ -2050,7 +2050,7 @@
     </w:p>
     <w:p>
       <w:pPr>
-        <w:pStyle w:val="ListParagraph"/>
+        <w:pStyle w:val="Listeafsnit"/>
         <w:numPr>
           <w:ilvl w:val="2"/>
           <w:numId w:val="2"/>
@@ -2062,7 +2062,7 @@
     </w:p>
     <w:p>
       <w:pPr>
-        <w:pStyle w:val="ListParagraph"/>
+        <w:pStyle w:val="Listeafsnit"/>
         <w:numPr>
           <w:ilvl w:val="2"/>
           <w:numId w:val="2"/>
@@ -2077,7 +2077,7 @@
     </w:p>
     <w:p>
       <w:pPr>
-        <w:pStyle w:val="ListParagraph"/>
+        <w:pStyle w:val="Listeafsnit"/>
         <w:ind w:firstLine="720"/>
       </w:pPr>
       <w:r>
@@ -2106,7 +2106,7 @@
     </w:p>
     <w:p>
       <w:pPr>
-        <w:pStyle w:val="ListParagraph"/>
+        <w:pStyle w:val="Listeafsnit"/>
         <w:numPr>
           <w:ilvl w:val="0"/>
           <w:numId w:val="2"/>
@@ -2156,7 +2156,7 @@
     </w:p>
     <w:p>
       <w:pPr>
-        <w:pStyle w:val="ListParagraph"/>
+        <w:pStyle w:val="Listeafsnit"/>
         <w:numPr>
           <w:ilvl w:val="1"/>
           <w:numId w:val="2"/>
@@ -2180,7 +2180,7 @@
     </w:p>
     <w:p>
       <w:pPr>
-        <w:pStyle w:val="ListParagraph"/>
+        <w:pStyle w:val="Listeafsnit"/>
         <w:numPr>
           <w:ilvl w:val="1"/>
           <w:numId w:val="2"/>
@@ -2199,7 +2199,7 @@
     </w:p>
     <w:p>
       <w:pPr>
-        <w:pStyle w:val="ListParagraph"/>
+        <w:pStyle w:val="Listeafsnit"/>
         <w:numPr>
           <w:ilvl w:val="1"/>
           <w:numId w:val="2"/>
@@ -2214,7 +2214,7 @@
     </w:p>
     <w:p>
       <w:pPr>
-        <w:pStyle w:val="ListParagraph"/>
+        <w:pStyle w:val="Listeafsnit"/>
         <w:numPr>
           <w:ilvl w:val="0"/>
           <w:numId w:val="2"/>
@@ -2297,7 +2297,7 @@
     </w:p>
     <w:p>
       <w:pPr>
-        <w:pStyle w:val="ListParagraph"/>
+        <w:pStyle w:val="Listeafsnit"/>
         <w:numPr>
           <w:ilvl w:val="1"/>
           <w:numId w:val="2"/>
@@ -2313,7 +2313,7 @@
     </w:p>
     <w:p>
       <w:pPr>
-        <w:pStyle w:val="ListParagraph"/>
+        <w:pStyle w:val="Listeafsnit"/>
         <w:numPr>
           <w:ilvl w:val="1"/>
           <w:numId w:val="2"/>
@@ -2326,7 +2326,7 @@
     </w:p>
     <w:p>
       <w:pPr>
-        <w:pStyle w:val="ListParagraph"/>
+        <w:pStyle w:val="Listeafsnit"/>
         <w:numPr>
           <w:ilvl w:val="1"/>
           <w:numId w:val="2"/>
@@ -2348,7 +2348,7 @@
     </w:p>
     <w:p>
       <w:pPr>
-        <w:pStyle w:val="ListParagraph"/>
+        <w:pStyle w:val="Listeafsnit"/>
         <w:numPr>
           <w:ilvl w:val="1"/>
           <w:numId w:val="2"/>
@@ -2361,7 +2361,7 @@
     </w:p>
     <w:p>
       <w:pPr>
-        <w:pStyle w:val="ListParagraph"/>
+        <w:pStyle w:val="Listeafsnit"/>
         <w:numPr>
           <w:ilvl w:val="1"/>
           <w:numId w:val="2"/>
@@ -2376,7 +2376,7 @@
     </w:p>
     <w:p>
       <w:pPr>
-        <w:pStyle w:val="ListParagraph"/>
+        <w:pStyle w:val="Listeafsnit"/>
         <w:numPr>
           <w:ilvl w:val="0"/>
           <w:numId w:val="2"/>
@@ -2410,7 +2410,7 @@
     </w:p>
     <w:p>
       <w:pPr>
-        <w:pStyle w:val="ListParagraph"/>
+        <w:pStyle w:val="Listeafsnit"/>
         <w:numPr>
           <w:ilvl w:val="1"/>
           <w:numId w:val="2"/>
@@ -2422,7 +2422,7 @@
     </w:p>
     <w:p>
       <w:pPr>
-        <w:pStyle w:val="ListParagraph"/>
+        <w:pStyle w:val="Listeafsnit"/>
         <w:numPr>
           <w:ilvl w:val="1"/>
           <w:numId w:val="2"/>
@@ -2434,7 +2434,7 @@
     </w:p>
     <w:p>
       <w:pPr>
-        <w:pStyle w:val="ListParagraph"/>
+        <w:pStyle w:val="Listeafsnit"/>
         <w:numPr>
           <w:ilvl w:val="1"/>
           <w:numId w:val="2"/>
@@ -2455,7 +2455,7 @@
     </w:p>
     <w:p>
       <w:pPr>
-        <w:pStyle w:val="ListParagraph"/>
+        <w:pStyle w:val="Listeafsnit"/>
         <w:numPr>
           <w:ilvl w:val="1"/>
           <w:numId w:val="2"/>
@@ -2482,7 +2482,7 @@
     </w:p>
     <w:p>
       <w:pPr>
-        <w:pStyle w:val="ListParagraph"/>
+        <w:pStyle w:val="Listeafsnit"/>
         <w:numPr>
           <w:ilvl w:val="0"/>
           <w:numId w:val="2"/>
@@ -2510,7 +2510,7 @@
     </w:p>
     <w:p>
       <w:pPr>
-        <w:pStyle w:val="ListParagraph"/>
+        <w:pStyle w:val="Listeafsnit"/>
         <w:numPr>
           <w:ilvl w:val="1"/>
           <w:numId w:val="2"/>
@@ -2522,10 +2522,10 @@
     </w:p>
     <w:p>
       <w:pPr>
-        <w:pStyle w:val="Heading1"/>
+        <w:pStyle w:val="Overskrift1"/>
       </w:pPr>
       <w:bookmarkStart w:id="7" w:name="_Hlk41578798"/>
-      <w:bookmarkStart w:id="8" w:name="_Toc41939059"/>
+      <w:bookmarkStart w:id="8" w:name="_Toc42089906"/>
       <w:r>
         <w:t>References</w:t>
       </w:r>
@@ -2538,10 +2538,10 @@
     <w:p/>
     <w:p>
       <w:pPr>
-        <w:pStyle w:val="Heading2"/>
+        <w:pStyle w:val="Overskrift2"/>
         <w:spacing w:line="360" w:lineRule="auto"/>
       </w:pPr>
-      <w:bookmarkStart w:id="9" w:name="_Toc41939060"/>
+      <w:bookmarkStart w:id="9" w:name="_Toc42089907"/>
       <w:r>
         <w:t>Tools</w:t>
       </w:r>
@@ -2552,7 +2552,7 @@
     </w:p>
     <w:p>
       <w:pPr>
-        <w:pStyle w:val="ListParagraph"/>
+        <w:pStyle w:val="Listeafsnit"/>
         <w:numPr>
           <w:ilvl w:val="0"/>
           <w:numId w:val="2"/>
@@ -2578,7 +2578,7 @@
     </w:p>
     <w:p>
       <w:pPr>
-        <w:pStyle w:val="ListParagraph"/>
+        <w:pStyle w:val="Listeafsnit"/>
         <w:numPr>
           <w:ilvl w:val="0"/>
           <w:numId w:val="2"/>
@@ -2604,7 +2604,7 @@
     </w:p>
     <w:p>
       <w:pPr>
-        <w:pStyle w:val="ListParagraph"/>
+        <w:pStyle w:val="Listeafsnit"/>
         <w:numPr>
           <w:ilvl w:val="0"/>
           <w:numId w:val="2"/>
@@ -2631,10 +2631,10 @@
     <w:p/>
     <w:p>
       <w:pPr>
-        <w:pStyle w:val="Heading2"/>
+        <w:pStyle w:val="Overskrift2"/>
         <w:spacing w:line="360" w:lineRule="auto"/>
       </w:pPr>
-      <w:bookmarkStart w:id="10" w:name="_Toc41939061"/>
+      <w:bookmarkStart w:id="10" w:name="_Toc42089908"/>
       <w:r>
         <w:lastRenderedPageBreak/>
         <w:t>References</w:t>
@@ -2643,19 +2643,25 @@
     </w:p>
     <w:p>
       <w:pPr>
-        <w:pStyle w:val="ListParagraph"/>
+        <w:pStyle w:val="Listeafsnit"/>
         <w:numPr>
           <w:ilvl w:val="0"/>
           <w:numId w:val="2"/>
         </w:numPr>
       </w:pPr>
       <w:r>
-        <w:t xml:space="preserve">Inspirational YouTube Videos: </w:t>
-      </w:r>
-    </w:p>
-    <w:p>
-      <w:pPr>
-        <w:pStyle w:val="ListParagraph"/>
+        <w:rPr>
+          <w:rStyle w:val="Overskrift3Tegn"/>
+        </w:rPr>
+        <w:t>Inspirational YouTube Videos</w:t>
+      </w:r>
+      <w:r>
+        <w:t xml:space="preserve">: </w:t>
+      </w:r>
+    </w:p>
+    <w:p>
+      <w:pPr>
+        <w:pStyle w:val="Listeafsnit"/>
         <w:numPr>
           <w:ilvl w:val="1"/>
           <w:numId w:val="2"/>
@@ -2675,7 +2681,7 @@
     </w:p>
     <w:p>
       <w:pPr>
-        <w:pStyle w:val="ListParagraph"/>
+        <w:pStyle w:val="Listeafsnit"/>
         <w:numPr>
           <w:ilvl w:val="1"/>
           <w:numId w:val="2"/>
@@ -2697,7 +2703,7 @@
     </w:p>
     <w:p>
       <w:pPr>
-        <w:pStyle w:val="ListParagraph"/>
+        <w:pStyle w:val="Listeafsnit"/>
         <w:numPr>
           <w:ilvl w:val="1"/>
           <w:numId w:val="2"/>
@@ -2714,7 +2720,7 @@
     </w:p>
     <w:p>
       <w:pPr>
-        <w:pStyle w:val="ListParagraph"/>
+        <w:pStyle w:val="Listeafsnit"/>
         <w:numPr>
           <w:ilvl w:val="1"/>
           <w:numId w:val="2"/>
@@ -2731,7 +2737,7 @@
     </w:p>
     <w:p>
       <w:pPr>
-        <w:pStyle w:val="ListParagraph"/>
+        <w:pStyle w:val="Listeafsnit"/>
         <w:numPr>
           <w:ilvl w:val="1"/>
           <w:numId w:val="2"/>
@@ -2753,7 +2759,7 @@
     </w:p>
     <w:p>
       <w:pPr>
-        <w:pStyle w:val="ListParagraph"/>
+        <w:pStyle w:val="Listeafsnit"/>
         <w:numPr>
           <w:ilvl w:val="1"/>
           <w:numId w:val="2"/>
@@ -2775,7 +2781,7 @@
     </w:p>
     <w:p>
       <w:pPr>
-        <w:pStyle w:val="ListParagraph"/>
+        <w:pStyle w:val="Listeafsnit"/>
         <w:numPr>
           <w:ilvl w:val="1"/>
           <w:numId w:val="2"/>
@@ -2792,7 +2798,7 @@
     </w:p>
     <w:p>
       <w:pPr>
-        <w:pStyle w:val="ListParagraph"/>
+        <w:pStyle w:val="Listeafsnit"/>
         <w:numPr>
           <w:ilvl w:val="1"/>
           <w:numId w:val="2"/>
@@ -2815,19 +2821,25 @@
     </w:p>
     <w:p>
       <w:pPr>
-        <w:pStyle w:val="ListParagraph"/>
+        <w:pStyle w:val="Listeafsnit"/>
         <w:numPr>
           <w:ilvl w:val="0"/>
           <w:numId w:val="2"/>
         </w:numPr>
       </w:pPr>
       <w:r>
-        <w:t xml:space="preserve">Inspirational Websites: </w:t>
-      </w:r>
-    </w:p>
-    <w:p>
-      <w:pPr>
-        <w:pStyle w:val="ListParagraph"/>
+        <w:rPr>
+          <w:rStyle w:val="Overskrift3Tegn"/>
+        </w:rPr>
+        <w:t>Inspirational Websites</w:t>
+      </w:r>
+      <w:r>
+        <w:t xml:space="preserve">: </w:t>
+      </w:r>
+    </w:p>
+    <w:p>
+      <w:pPr>
+        <w:pStyle w:val="Listeafsnit"/>
         <w:numPr>
           <w:ilvl w:val="1"/>
           <w:numId w:val="2"/>
@@ -2844,25 +2856,31 @@
     </w:p>
     <w:p>
       <w:pPr>
-        <w:pStyle w:val="ListParagraph"/>
+        <w:pStyle w:val="Listeafsnit"/>
         <w:ind w:left="1440"/>
       </w:pPr>
     </w:p>
     <w:p>
       <w:pPr>
-        <w:pStyle w:val="ListParagraph"/>
+        <w:pStyle w:val="Listeafsnit"/>
         <w:numPr>
           <w:ilvl w:val="0"/>
           <w:numId w:val="2"/>
         </w:numPr>
       </w:pPr>
       <w:r>
-        <w:t xml:space="preserve">Inspirational Code: </w:t>
-      </w:r>
-    </w:p>
-    <w:p>
-      <w:pPr>
-        <w:pStyle w:val="ListParagraph"/>
+        <w:rPr>
+          <w:rStyle w:val="Overskrift3Tegn"/>
+        </w:rPr>
+        <w:t>Inspirational Code</w:t>
+      </w:r>
+      <w:r>
+        <w:t xml:space="preserve">: </w:t>
+      </w:r>
+    </w:p>
+    <w:p>
+      <w:pPr>
+        <w:pStyle w:val="Listeafsnit"/>
         <w:numPr>
           <w:ilvl w:val="1"/>
           <w:numId w:val="2"/>
@@ -2879,7 +2897,7 @@
     </w:p>
     <w:p>
       <w:pPr>
-        <w:pStyle w:val="ListParagraph"/>
+        <w:pStyle w:val="Listeafsnit"/>
         <w:numPr>
           <w:ilvl w:val="1"/>
           <w:numId w:val="2"/>
@@ -2901,7 +2919,7 @@
     </w:p>
     <w:p>
       <w:pPr>
-        <w:pStyle w:val="ListParagraph"/>
+        <w:pStyle w:val="Listeafsnit"/>
         <w:numPr>
           <w:ilvl w:val="1"/>
           <w:numId w:val="2"/>
@@ -2918,7 +2936,7 @@
     </w:p>
     <w:p>
       <w:pPr>
-        <w:pStyle w:val="ListParagraph"/>
+        <w:pStyle w:val="Listeafsnit"/>
         <w:numPr>
           <w:ilvl w:val="1"/>
           <w:numId w:val="2"/>
@@ -2938,7 +2956,7 @@
     </w:p>
     <w:p>
       <w:pPr>
-        <w:pStyle w:val="ListParagraph"/>
+        <w:pStyle w:val="Listeafsnit"/>
         <w:numPr>
           <w:ilvl w:val="1"/>
           <w:numId w:val="2"/>
@@ -2960,7 +2978,7 @@
     </w:p>
     <w:p>
       <w:pPr>
-        <w:pStyle w:val="ListParagraph"/>
+        <w:pStyle w:val="Listeafsnit"/>
         <w:numPr>
           <w:ilvl w:val="1"/>
           <w:numId w:val="2"/>
@@ -2977,7 +2995,7 @@
     </w:p>
     <w:p>
       <w:pPr>
-        <w:pStyle w:val="ListParagraph"/>
+        <w:pStyle w:val="Listeafsnit"/>
         <w:numPr>
           <w:ilvl w:val="1"/>
           <w:numId w:val="2"/>
@@ -2994,11 +3012,16 @@
     </w:p>
     <w:p>
       <w:pPr>
-        <w:pStyle w:val="ListParagraph"/>
+        <w:pStyle w:val="Listeafsnit"/>
         <w:numPr>
           <w:ilvl w:val="1"/>
           <w:numId w:val="2"/>
         </w:numPr>
+        <w:rPr>
+          <w:rStyle w:val="Hyperlink"/>
+          <w:color w:val="auto"/>
+          <w:u w:val="none"/>
+        </w:rPr>
       </w:pPr>
       <w:hyperlink r:id="rId26" w:history="1">
         <w:r>
@@ -3009,32 +3032,283 @@
         </w:r>
       </w:hyperlink>
     </w:p>
+    <w:p>
+      <w:pPr>
+        <w:pStyle w:val="Listeafsnit"/>
+        <w:ind w:left="1440"/>
+        <w:rPr>
+          <w:rStyle w:val="Hyperlink"/>
+          <w:color w:val="auto"/>
+          <w:u w:val="none"/>
+        </w:rPr>
+      </w:pPr>
+    </w:p>
+    <w:p>
+      <w:pPr>
+        <w:pStyle w:val="Listeafsnit"/>
+        <w:numPr>
+          <w:ilvl w:val="0"/>
+          <w:numId w:val="2"/>
+        </w:numPr>
+      </w:pPr>
+      <w:r>
+        <w:rPr>
+          <w:rStyle w:val="Overskrift3Tegn"/>
+        </w:rPr>
+        <w:t>Brainstorming my ideas with</w:t>
+      </w:r>
+      <w:r>
+        <w:t>: (</w:t>
+      </w:r>
+      <w:r>
+        <w:rPr>
+          <w:u w:val="single"/>
+        </w:rPr>
+        <w:t>No code nor help</w:t>
+      </w:r>
+      <w:r>
+        <w:t xml:space="preserve"> was given by these people)</w:t>
+      </w:r>
+    </w:p>
+    <w:p>
+      <w:pPr>
+        <w:pStyle w:val="Listeafsnit"/>
+        <w:numPr>
+          <w:ilvl w:val="1"/>
+          <w:numId w:val="2"/>
+        </w:numPr>
+        <w:rPr>
+          <w:lang w:val="da-DK"/>
+        </w:rPr>
+      </w:pPr>
+      <w:r>
+        <w:rPr>
+          <w:lang w:val="da-DK"/>
+        </w:rPr>
+        <w:t xml:space="preserve">Emil Raj Schmidt - </w:t>
+      </w:r>
+      <w:hyperlink r:id="rId27" w:history="1">
+        <w:r>
+          <w:rPr>
+            <w:rStyle w:val="Hyperlink"/>
+            <w:lang w:val="da-DK"/>
+          </w:rPr>
+          <w:t>emil4746@elevcampus.dk</w:t>
+        </w:r>
+      </w:hyperlink>
+    </w:p>
+    <w:p>
+      <w:pPr>
+        <w:pStyle w:val="Listeafsnit"/>
+        <w:numPr>
+          <w:ilvl w:val="1"/>
+          <w:numId w:val="2"/>
+        </w:numPr>
+        <w:rPr>
+          <w:lang w:val="da-DK"/>
+        </w:rPr>
+      </w:pPr>
+      <w:r>
+        <w:rPr>
+          <w:lang w:val="da-DK"/>
+        </w:rPr>
+        <w:t xml:space="preserve">Jens Nissen - </w:t>
+      </w:r>
+      <w:hyperlink r:id="rId28" w:history="1">
+        <w:r>
+          <w:rPr>
+            <w:rStyle w:val="Hyperlink"/>
+            <w:lang w:val="da-DK"/>
+          </w:rPr>
+          <w:t>jens047d@elevcampus.dk</w:t>
+        </w:r>
+      </w:hyperlink>
+      <w:r>
+        <w:rPr>
+          <w:lang w:val="da-DK"/>
+        </w:rPr>
+        <w:t xml:space="preserve"> </w:t>
+      </w:r>
+    </w:p>
+    <w:p>
+      <w:pPr>
+        <w:pStyle w:val="Listeafsnit"/>
+        <w:ind w:left="1440"/>
+        <w:rPr>
+          <w:lang w:val="da-DK"/>
+        </w:rPr>
+      </w:pPr>
+    </w:p>
+    <w:p>
+      <w:pPr>
+        <w:pStyle w:val="Listeafsnit"/>
+        <w:numPr>
+          <w:ilvl w:val="0"/>
+          <w:numId w:val="2"/>
+        </w:numPr>
+        <w:rPr>
+          <w:lang w:val="da-DK"/>
+        </w:rPr>
+      </w:pPr>
+      <w:r>
+        <w:rPr>
+          <w:rStyle w:val="Overskrift3Tegn"/>
+        </w:rPr>
+        <w:t>Project Help</w:t>
+      </w:r>
+      <w:r>
+        <w:rPr>
+          <w:lang w:val="da-DK"/>
+        </w:rPr>
+        <w:t xml:space="preserve">: </w:t>
+      </w:r>
+    </w:p>
+    <w:p>
+      <w:pPr>
+        <w:pStyle w:val="Listeafsnit"/>
+        <w:numPr>
+          <w:ilvl w:val="1"/>
+          <w:numId w:val="2"/>
+        </w:numPr>
+        <w:rPr>
+          <w:lang w:val="en-US"/>
+        </w:rPr>
+      </w:pPr>
+      <w:r>
+        <w:rPr>
+          <w:lang w:val="en-US"/>
+        </w:rPr>
+        <w:t xml:space="preserve">Tommaso Briguglio - </w:t>
+      </w:r>
+      <w:hyperlink r:id="rId29" w:history="1">
+        <w:r>
+          <w:rPr>
+            <w:rStyle w:val="Hyperlink"/>
+            <w:lang w:val="en-US"/>
+          </w:rPr>
+          <w:t>tomm5517@elevcampus.dk</w:t>
+        </w:r>
+      </w:hyperlink>
+      <w:r>
+        <w:rPr>
+          <w:lang w:val="en-US"/>
+        </w:rPr>
+        <w:t xml:space="preserve"> </w:t>
+      </w:r>
+      <w:r>
+        <w:rPr>
+          <w:lang w:val="en-US"/>
+        </w:rPr>
+        <w:br/>
+        <w:t>Helped out with quickly setting up a windows server in my home.</w:t>
+      </w:r>
+      <w:r>
+        <w:rPr>
+          <w:lang w:val="en-US"/>
+        </w:rPr>
+        <w:br/>
+      </w:r>
+      <w:r>
+        <w:rPr>
+          <w:lang w:val="en-US"/>
+        </w:rPr>
+        <w:br/>
+        <w:t xml:space="preserve">All help included </w:t>
+      </w:r>
+      <w:proofErr w:type="gramStart"/>
+      <w:r>
+        <w:rPr>
+          <w:lang w:val="en-US"/>
+        </w:rPr>
+        <w:t>of:</w:t>
+      </w:r>
+      <w:proofErr w:type="gramEnd"/>
+      <w:r>
+        <w:rPr>
+          <w:lang w:val="en-US"/>
+        </w:rPr>
+        <w:t xml:space="preserve"> </w:t>
+      </w:r>
+      <w:r>
+        <w:rPr>
+          <w:lang w:val="en-US"/>
+        </w:rPr>
+        <w:br/>
+      </w:r>
+      <w:r>
+        <w:rPr>
+          <w:rFonts w:ascii="Arial" w:hAnsi="Arial" w:cs="Arial"/>
+          <w:lang w:val="en-US"/>
+        </w:rPr>
+        <w:t>1. Transforming and transporting an older pc to my home.</w:t>
+      </w:r>
+      <w:r>
+        <w:rPr>
+          <w:rFonts w:ascii="Arial" w:hAnsi="Arial" w:cs="Arial"/>
+          <w:lang w:val="en-US"/>
+        </w:rPr>
+        <w:br/>
+        <w:t>2. Setting the pc up as a windows server (With a UI</w:t>
+      </w:r>
+      <w:proofErr w:type="gramStart"/>
+      <w:r>
+        <w:rPr>
+          <w:rFonts w:ascii="Arial" w:hAnsi="Arial" w:cs="Arial"/>
+          <w:lang w:val="en-US"/>
+        </w:rPr>
+        <w:t>)</w:t>
+      </w:r>
+      <w:proofErr w:type="gramEnd"/>
+      <w:r>
+        <w:rPr>
+          <w:rFonts w:ascii="Arial" w:hAnsi="Arial" w:cs="Arial"/>
+          <w:lang w:val="en-US"/>
+        </w:rPr>
+        <w:br/>
+        <w:t>3. NAT &amp; PORT</w:t>
+      </w:r>
+      <w:bookmarkStart w:id="11" w:name="_GoBack"/>
+      <w:bookmarkEnd w:id="11"/>
+      <w:r>
+        <w:rPr>
+          <w:rFonts w:ascii="Arial" w:hAnsi="Arial" w:cs="Arial"/>
+          <w:lang w:val="en-US"/>
+        </w:rPr>
+        <w:t xml:space="preserve"> forwarding on my home network.</w:t>
+      </w:r>
+    </w:p>
+    <w:p>
+      <w:pPr>
+        <w:rPr>
+          <w:lang w:val="en-US"/>
+        </w:rPr>
+      </w:pPr>
+    </w:p>
+    <w:p>
+      <w:pPr>
+        <w:pStyle w:val="Overskrift1"/>
+      </w:pPr>
+      <w:bookmarkStart w:id="12" w:name="_Toc42089909"/>
+      <w:r>
+        <w:t>Installation Guide</w:t>
+      </w:r>
+      <w:bookmarkEnd w:id="12"/>
+    </w:p>
     <w:p/>
     <w:p>
       <w:pPr>
-        <w:pStyle w:val="Heading1"/>
-      </w:pPr>
-      <w:bookmarkStart w:id="11" w:name="_Toc41939062"/>
-      <w:r>
-        <w:t>Installation Guide</w:t>
-      </w:r>
-      <w:bookmarkEnd w:id="11"/>
-    </w:p>
-    <w:p/>
-    <w:p>
-      <w:pPr>
-        <w:pStyle w:val="Heading2"/>
+        <w:pStyle w:val="Overskrift2"/>
         <w:spacing w:line="360" w:lineRule="auto"/>
       </w:pPr>
-      <w:bookmarkStart w:id="12" w:name="_Toc41939063"/>
+      <w:bookmarkStart w:id="13" w:name="_Toc42089910"/>
       <w:r>
         <w:t>How to install</w:t>
       </w:r>
-      <w:bookmarkEnd w:id="12"/>
-    </w:p>
-    <w:p>
-      <w:pPr>
-        <w:pStyle w:val="ListParagraph"/>
+      <w:bookmarkEnd w:id="13"/>
+    </w:p>
+    <w:p>
+      <w:pPr>
+        <w:pStyle w:val="Listeafsnit"/>
         <w:numPr>
           <w:ilvl w:val="0"/>
           <w:numId w:val="3"/>
@@ -3052,7 +3326,7 @@
 </file>
 
 <file path=word/numbering.xml><?xml version="1.0" encoding="utf-8"?>
-<w:numbering xmlns:wpc="http://schemas.microsoft.com/office/word/2010/wordprocessingCanvas" xmlns:cx="http://schemas.microsoft.com/office/drawing/2014/chartex" xmlns:cx1="http://schemas.microsoft.com/office/drawing/2015/9/8/chartex" xmlns:cx2="http://schemas.microsoft.com/office/drawing/2015/10/21/chartex" xmlns:cx3="http://schemas.microsoft.com/office/drawing/2016/5/9/chartex" xmlns:cx4="http://schemas.microsoft.com/office/drawing/2016/5/10/chartex" xmlns:cx5="http://schemas.microsoft.com/office/drawing/2016/5/11/chartex" xmlns:cx6="http://schemas.microsoft.com/office/drawing/2016/5/12/chartex" xmlns:cx7="http://schemas.microsoft.com/office/drawing/2016/5/13/chartex" xmlns:cx8="http://schemas.microsoft.com/office/drawing/2016/5/14/chartex" xmlns:mc="http://schemas.openxmlformats.org/markup-compatibility/2006" xmlns:aink="http://schemas.microsoft.com/office/drawing/2016/ink" xmlns:am3d="http://schemas.microsoft.com/office/drawing/2017/model3d" xmlns:o="urn:schemas-microsoft-com:office:office" xmlns:r="http://schemas.openxmlformats.org/officeDocument/2006/relationships" xmlns:m="http://schemas.openxmlformats.org/officeDocument/2006/math" xmlns:v="urn:schemas-microsoft-com:vml" xmlns:wp14="http://schemas.microsoft.com/office/word/2010/wordprocessingDrawing" xmlns:wp="http://schemas.openxmlformats.org/drawingml/2006/wordprocessingDrawing" xmlns:w10="urn:schemas-microsoft-com:office:word" xmlns:w="http://schemas.openxmlformats.org/wordprocessingml/2006/main" xmlns:w14="http://schemas.microsoft.com/office/word/2010/wordml" xmlns:w15="http://schemas.microsoft.com/office/word/2012/wordml" xmlns:w16cex="http://schemas.microsoft.com/office/word/2018/wordml/cex" xmlns:w16cid="http://schemas.microsoft.com/office/word/2016/wordml/cid" xmlns:w16="http://schemas.microsoft.com/office/word/2018/wordml" xmlns:w16se="http://schemas.microsoft.com/office/word/2015/wordml/symex" xmlns:wpg="http://schemas.microsoft.com/office/word/2010/wordprocessingGroup" xmlns:wpi="http://schemas.microsoft.com/office/word/2010/wordprocessingInk" xmlns:wne="http://schemas.microsoft.com/office/word/2006/wordml" xmlns:wps="http://schemas.microsoft.com/office/word/2010/wordprocessingShape" mc:Ignorable="w14 w15 w16se w16cid w16 w16cex wp14">
+<w:numbering xmlns:wpc="http://schemas.microsoft.com/office/word/2010/wordprocessingCanvas" xmlns:cx="http://schemas.microsoft.com/office/drawing/2014/chartex" xmlns:cx1="http://schemas.microsoft.com/office/drawing/2015/9/8/chartex" xmlns:mc="http://schemas.openxmlformats.org/markup-compatibility/2006" xmlns:o="urn:schemas-microsoft-com:office:office" xmlns:r="http://schemas.openxmlformats.org/officeDocument/2006/relationships" xmlns:m="http://schemas.openxmlformats.org/officeDocument/2006/math" xmlns:v="urn:schemas-microsoft-com:vml" xmlns:wp14="http://schemas.microsoft.com/office/word/2010/wordprocessingDrawing" xmlns:wp="http://schemas.openxmlformats.org/drawingml/2006/wordprocessingDrawing" xmlns:w10="urn:schemas-microsoft-com:office:word" xmlns:w="http://schemas.openxmlformats.org/wordprocessingml/2006/main" xmlns:w14="http://schemas.microsoft.com/office/word/2010/wordml" xmlns:w15="http://schemas.microsoft.com/office/word/2012/wordml" xmlns:w16se="http://schemas.microsoft.com/office/word/2015/wordml/symex" xmlns:wpg="http://schemas.microsoft.com/office/word/2010/wordprocessingGroup" xmlns:wpi="http://schemas.microsoft.com/office/word/2010/wordprocessingInk" xmlns:wne="http://schemas.microsoft.com/office/word/2006/wordml" xmlns:wps="http://schemas.microsoft.com/office/word/2010/wordprocessingShape" mc:Ignorable="w14 w15 w16se wp14">
   <w:abstractNum w:abstractNumId="0" w15:restartNumberingAfterBreak="0">
     <w:nsid w:val="22985EC8"/>
     <w:multiLevelType w:val="hybridMultilevel"/>
@@ -3378,7 +3652,7 @@
 </file>
 
 <file path=word/styles.xml><?xml version="1.0" encoding="utf-8"?>
-<w:styles xmlns:mc="http://schemas.openxmlformats.org/markup-compatibility/2006" xmlns:r="http://schemas.openxmlformats.org/officeDocument/2006/relationships" xmlns:w="http://schemas.openxmlformats.org/wordprocessingml/2006/main" xmlns:w14="http://schemas.microsoft.com/office/word/2010/wordml" xmlns:w15="http://schemas.microsoft.com/office/word/2012/wordml" xmlns:w16cex="http://schemas.microsoft.com/office/word/2018/wordml/cex" xmlns:w16cid="http://schemas.microsoft.com/office/word/2016/wordml/cid" xmlns:w16="http://schemas.microsoft.com/office/word/2018/wordml" xmlns:w16se="http://schemas.microsoft.com/office/word/2015/wordml/symex" mc:Ignorable="w14 w15 w16se w16cid w16 w16cex">
+<w:styles xmlns:mc="http://schemas.openxmlformats.org/markup-compatibility/2006" xmlns:r="http://schemas.openxmlformats.org/officeDocument/2006/relationships" xmlns:w="http://schemas.openxmlformats.org/wordprocessingml/2006/main" xmlns:w14="http://schemas.microsoft.com/office/word/2010/wordml" xmlns:w15="http://schemas.microsoft.com/office/word/2012/wordml" xmlns:w16se="http://schemas.microsoft.com/office/word/2015/wordml/symex" mc:Ignorable="w14 w15 w16se">
   <w:docDefaults>
     <w:rPrDefault>
       <w:rPr>
@@ -3394,7 +3668,7 @@
       </w:pPr>
     </w:pPrDefault>
   </w:docDefaults>
-  <w:latentStyles w:defLockedState="0" w:defUIPriority="99" w:defSemiHidden="0" w:defUnhideWhenUsed="0" w:defQFormat="0" w:count="376">
+  <w:latentStyles w:defLockedState="0" w:defUIPriority="99" w:defSemiHidden="0" w:defUnhideWhenUsed="0" w:defQFormat="0" w:count="371">
     <w:lsdException w:name="Normal" w:uiPriority="0" w:qFormat="1"/>
     <w:lsdException w:name="heading 1" w:uiPriority="9" w:qFormat="1"/>
     <w:lsdException w:name="heading 2" w:semiHidden="1" w:uiPriority="9" w:unhideWhenUsed="1" w:qFormat="1"/>
@@ -3766,21 +4040,16 @@
     <w:lsdException w:name="List Table 5 Dark Accent 6" w:uiPriority="50"/>
     <w:lsdException w:name="List Table 6 Colorful Accent 6" w:uiPriority="51"/>
     <w:lsdException w:name="List Table 7 Colorful Accent 6" w:uiPriority="52"/>
-    <w:lsdException w:name="Mention" w:semiHidden="1" w:unhideWhenUsed="1"/>
-    <w:lsdException w:name="Smart Hyperlink" w:semiHidden="1" w:unhideWhenUsed="1"/>
-    <w:lsdException w:name="Hashtag" w:semiHidden="1" w:unhideWhenUsed="1"/>
-    <w:lsdException w:name="Unresolved Mention" w:semiHidden="1" w:unhideWhenUsed="1"/>
-    <w:lsdException w:name="Smart Link" w:semiHidden="1" w:unhideWhenUsed="1"/>
   </w:latentStyles>
   <w:style w:type="paragraph" w:default="1" w:styleId="Normal">
     <w:name w:val="Normal"/>
     <w:qFormat/>
   </w:style>
-  <w:style w:type="paragraph" w:styleId="Heading1">
+  <w:style w:type="paragraph" w:styleId="Overskrift1">
     <w:name w:val="heading 1"/>
     <w:basedOn w:val="Normal"/>
     <w:next w:val="Normal"/>
-    <w:link w:val="Heading1Char"/>
+    <w:link w:val="Overskrift1Tegn"/>
     <w:uiPriority w:val="9"/>
     <w:qFormat/>
     <w:rsid w:val="001639EB"/>
@@ -3797,11 +4066,11 @@
       <w:szCs w:val="32"/>
     </w:rPr>
   </w:style>
-  <w:style w:type="paragraph" w:styleId="Heading2">
+  <w:style w:type="paragraph" w:styleId="Overskrift2">
     <w:name w:val="heading 2"/>
     <w:basedOn w:val="Normal"/>
     <w:next w:val="Normal"/>
-    <w:link w:val="Heading2Char"/>
+    <w:link w:val="Overskrift2Tegn"/>
     <w:uiPriority w:val="9"/>
     <w:unhideWhenUsed/>
     <w:qFormat/>
@@ -3819,13 +4088,35 @@
       <w:szCs w:val="26"/>
     </w:rPr>
   </w:style>
-  <w:style w:type="character" w:default="1" w:styleId="DefaultParagraphFont">
+  <w:style w:type="paragraph" w:styleId="Overskrift3">
+    <w:name w:val="heading 3"/>
+    <w:basedOn w:val="Normal"/>
+    <w:next w:val="Normal"/>
+    <w:link w:val="Overskrift3Tegn"/>
+    <w:uiPriority w:val="9"/>
+    <w:unhideWhenUsed/>
+    <w:qFormat/>
+    <w:rsid w:val="006C6500"/>
+    <w:pPr>
+      <w:keepNext/>
+      <w:keepLines/>
+      <w:spacing w:before="40" w:after="0"/>
+      <w:outlineLvl w:val="2"/>
+    </w:pPr>
+    <w:rPr>
+      <w:rFonts w:asciiTheme="majorHAnsi" w:eastAsiaTheme="majorEastAsia" w:hAnsiTheme="majorHAnsi" w:cstheme="majorBidi"/>
+      <w:color w:val="1F3763" w:themeColor="accent1" w:themeShade="7F"/>
+      <w:sz w:val="24"/>
+      <w:szCs w:val="24"/>
+    </w:rPr>
+  </w:style>
+  <w:style w:type="character" w:default="1" w:styleId="Standardskrifttypeiafsnit">
     <w:name w:val="Default Paragraph Font"/>
     <w:uiPriority w:val="1"/>
     <w:semiHidden/>
     <w:unhideWhenUsed/>
   </w:style>
-  <w:style w:type="table" w:default="1" w:styleId="TableNormal">
+  <w:style w:type="table" w:default="1" w:styleId="Tabel-Normal">
     <w:name w:val="Normal Table"/>
     <w:uiPriority w:val="99"/>
     <w:semiHidden/>
@@ -3840,17 +4131,17 @@
       </w:tblCellMar>
     </w:tblPr>
   </w:style>
-  <w:style w:type="numbering" w:default="1" w:styleId="NoList">
+  <w:style w:type="numbering" w:default="1" w:styleId="Ingenoversigt">
     <w:name w:val="No List"/>
     <w:uiPriority w:val="99"/>
     <w:semiHidden/>
     <w:unhideWhenUsed/>
   </w:style>
-  <w:style w:type="paragraph" w:styleId="Title">
+  <w:style w:type="paragraph" w:styleId="Titel">
     <w:name w:val="Title"/>
     <w:basedOn w:val="Normal"/>
     <w:next w:val="Normal"/>
-    <w:link w:val="TitleChar"/>
+    <w:link w:val="TitelTegn"/>
     <w:uiPriority w:val="10"/>
     <w:qFormat/>
     <w:rsid w:val="001639EB"/>
@@ -3866,10 +4157,10 @@
       <w:szCs w:val="56"/>
     </w:rPr>
   </w:style>
-  <w:style w:type="character" w:customStyle="1" w:styleId="TitleChar">
-    <w:name w:val="Title Char"/>
-    <w:basedOn w:val="DefaultParagraphFont"/>
-    <w:link w:val="Title"/>
+  <w:style w:type="character" w:customStyle="1" w:styleId="TitelTegn">
+    <w:name w:val="Titel Tegn"/>
+    <w:basedOn w:val="Standardskrifttypeiafsnit"/>
+    <w:link w:val="Titel"/>
     <w:uiPriority w:val="10"/>
     <w:rsid w:val="001639EB"/>
     <w:rPr>
@@ -3880,11 +4171,11 @@
       <w:szCs w:val="56"/>
     </w:rPr>
   </w:style>
-  <w:style w:type="paragraph" w:styleId="Subtitle">
+  <w:style w:type="paragraph" w:styleId="Undertitel">
     <w:name w:val="Subtitle"/>
     <w:basedOn w:val="Normal"/>
     <w:next w:val="Normal"/>
-    <w:link w:val="SubtitleChar"/>
+    <w:link w:val="UndertitelTegn"/>
     <w:uiPriority w:val="11"/>
     <w:qFormat/>
     <w:rsid w:val="001639EB"/>
@@ -3899,10 +4190,10 @@
       <w:spacing w:val="15"/>
     </w:rPr>
   </w:style>
-  <w:style w:type="character" w:customStyle="1" w:styleId="SubtitleChar">
-    <w:name w:val="Subtitle Char"/>
-    <w:basedOn w:val="DefaultParagraphFont"/>
-    <w:link w:val="Subtitle"/>
+  <w:style w:type="character" w:customStyle="1" w:styleId="UndertitelTegn">
+    <w:name w:val="Undertitel Tegn"/>
+    <w:basedOn w:val="Standardskrifttypeiafsnit"/>
+    <w:link w:val="Undertitel"/>
     <w:uiPriority w:val="11"/>
     <w:rsid w:val="001639EB"/>
     <w:rPr>
@@ -3911,10 +4202,10 @@
       <w:spacing w:val="15"/>
     </w:rPr>
   </w:style>
-  <w:style w:type="character" w:customStyle="1" w:styleId="Heading1Char">
-    <w:name w:val="Heading 1 Char"/>
-    <w:basedOn w:val="DefaultParagraphFont"/>
-    <w:link w:val="Heading1"/>
+  <w:style w:type="character" w:customStyle="1" w:styleId="Overskrift1Tegn">
+    <w:name w:val="Overskrift 1 Tegn"/>
+    <w:basedOn w:val="Standardskrifttypeiafsnit"/>
+    <w:link w:val="Overskrift1"/>
     <w:uiPriority w:val="9"/>
     <w:rsid w:val="001639EB"/>
     <w:rPr>
@@ -3924,9 +4215,9 @@
       <w:szCs w:val="32"/>
     </w:rPr>
   </w:style>
-  <w:style w:type="paragraph" w:styleId="TOCHeading">
+  <w:style w:type="paragraph" w:styleId="Overskrift">
     <w:name w:val="TOC Heading"/>
-    <w:basedOn w:val="Heading1"/>
+    <w:basedOn w:val="Overskrift1"/>
     <w:next w:val="Normal"/>
     <w:uiPriority w:val="39"/>
     <w:unhideWhenUsed/>
@@ -3939,7 +4230,7 @@
       <w:lang w:val="en-US"/>
     </w:rPr>
   </w:style>
-  <w:style w:type="paragraph" w:styleId="ListParagraph">
+  <w:style w:type="paragraph" w:styleId="Listeafsnit">
     <w:name w:val="List Paragraph"/>
     <w:basedOn w:val="Normal"/>
     <w:uiPriority w:val="34"/>
@@ -3950,10 +4241,10 @@
       <w:contextualSpacing/>
     </w:pPr>
   </w:style>
-  <w:style w:type="character" w:customStyle="1" w:styleId="Heading2Char">
-    <w:name w:val="Heading 2 Char"/>
-    <w:basedOn w:val="DefaultParagraphFont"/>
-    <w:link w:val="Heading2"/>
+  <w:style w:type="character" w:customStyle="1" w:styleId="Overskrift2Tegn">
+    <w:name w:val="Overskrift 2 Tegn"/>
+    <w:basedOn w:val="Standardskrifttypeiafsnit"/>
+    <w:link w:val="Overskrift2"/>
     <w:uiPriority w:val="9"/>
     <w:rsid w:val="001639EB"/>
     <w:rPr>
@@ -3963,7 +4254,7 @@
       <w:szCs w:val="26"/>
     </w:rPr>
   </w:style>
-  <w:style w:type="paragraph" w:styleId="TOC1">
+  <w:style w:type="paragraph" w:styleId="Indholdsfortegnelse1">
     <w:name w:val="toc 1"/>
     <w:basedOn w:val="Normal"/>
     <w:next w:val="Normal"/>
@@ -3979,7 +4270,7 @@
       <w:spacing w:after="100"/>
     </w:pPr>
   </w:style>
-  <w:style w:type="paragraph" w:styleId="TOC2">
+  <w:style w:type="paragraph" w:styleId="Indholdsfortegnelse2">
     <w:name w:val="toc 2"/>
     <w:basedOn w:val="Normal"/>
     <w:next w:val="Normal"/>
@@ -3994,7 +4285,7 @@
   </w:style>
   <w:style w:type="character" w:styleId="Hyperlink">
     <w:name w:val="Hyperlink"/>
-    <w:basedOn w:val="DefaultParagraphFont"/>
+    <w:basedOn w:val="Standardskrifttypeiafsnit"/>
     <w:uiPriority w:val="99"/>
     <w:unhideWhenUsed/>
     <w:rsid w:val="001639EB"/>
@@ -4005,7 +4296,7 @@
   </w:style>
   <w:style w:type="character" w:customStyle="1" w:styleId="UnresolvedMention1">
     <w:name w:val="Unresolved Mention1"/>
-    <w:basedOn w:val="DefaultParagraphFont"/>
+    <w:basedOn w:val="Standardskrifttypeiafsnit"/>
     <w:uiPriority w:val="99"/>
     <w:semiHidden/>
     <w:unhideWhenUsed/>
@@ -4015,9 +4306,9 @@
       <w:shd w:val="clear" w:color="auto" w:fill="E1DFDD"/>
     </w:rPr>
   </w:style>
-  <w:style w:type="table" w:styleId="TableGrid">
+  <w:style w:type="table" w:styleId="Tabel-Gitter">
     <w:name w:val="Table Grid"/>
-    <w:basedOn w:val="TableNormal"/>
+    <w:basedOn w:val="Tabel-Normal"/>
     <w:uiPriority w:val="39"/>
     <w:rsid w:val="00136670"/>
     <w:pPr>
@@ -4034,9 +4325,9 @@
       </w:tblBorders>
     </w:tblPr>
   </w:style>
-  <w:style w:type="character" w:styleId="FollowedHyperlink">
+  <w:style w:type="character" w:styleId="BesgtLink">
     <w:name w:val="FollowedHyperlink"/>
-    <w:basedOn w:val="DefaultParagraphFont"/>
+    <w:basedOn w:val="Standardskrifttypeiafsnit"/>
     <w:uiPriority w:val="99"/>
     <w:semiHidden/>
     <w:unhideWhenUsed/>
@@ -4044,6 +4335,19 @@
     <w:rPr>
       <w:color w:val="954F72" w:themeColor="followedHyperlink"/>
       <w:u w:val="single"/>
+    </w:rPr>
+  </w:style>
+  <w:style w:type="character" w:customStyle="1" w:styleId="Overskrift3Tegn">
+    <w:name w:val="Overskrift 3 Tegn"/>
+    <w:basedOn w:val="Standardskrifttypeiafsnit"/>
+    <w:link w:val="Overskrift3"/>
+    <w:uiPriority w:val="9"/>
+    <w:rsid w:val="006C6500"/>
+    <w:rPr>
+      <w:rFonts w:asciiTheme="majorHAnsi" w:eastAsiaTheme="majorEastAsia" w:hAnsiTheme="majorHAnsi" w:cstheme="majorBidi"/>
+      <w:color w:val="1F3763" w:themeColor="accent1" w:themeShade="7F"/>
+      <w:sz w:val="24"/>
+      <w:szCs w:val="24"/>
     </w:rPr>
   </w:style>
 </w:styles>
@@ -4349,7 +4653,7 @@
 </file>
 
 <file path=customXml/itemProps1.xml><?xml version="1.0" encoding="utf-8"?>
-<ds:datastoreItem xmlns:ds="http://schemas.openxmlformats.org/officeDocument/2006/customXml" ds:itemID="{58E8DEE3-D7CD-470A-9D49-216B2EDA1FCA}">
+<ds:datastoreItem xmlns:ds="http://schemas.openxmlformats.org/officeDocument/2006/customXml" ds:itemID="{72B0B455-0C86-4997-84EC-959DE951D292}">
   <ds:schemaRefs>
     <ds:schemaRef ds:uri="http://schemas.openxmlformats.org/officeDocument/2006/bibliography"/>
   </ds:schemaRefs>

</xml_diff>

<commit_message>
Updated the documentasion and startet practesing making a web socet via console applications • ServerTeste • ConectionTester
</commit_message>
<xml_diff>
--- a/Documentation/Readme - Student_Asignment_Intro_2020 - Tic-Tac-Toe.docx
+++ b/Documentation/Readme - Student_Asignment_Intro_2020 - Tic-Tac-Toe.docx
@@ -1,10 +1,10 @@
 
 <file path=word/document.xml><?xml version="1.0" encoding="utf-8"?>
-<w:document xmlns:wpc="http://schemas.microsoft.com/office/word/2010/wordprocessingCanvas" xmlns:cx="http://schemas.microsoft.com/office/drawing/2014/chartex" xmlns:cx1="http://schemas.microsoft.com/office/drawing/2015/9/8/chartex" xmlns:mc="http://schemas.openxmlformats.org/markup-compatibility/2006" xmlns:o="urn:schemas-microsoft-com:office:office" xmlns:r="http://schemas.openxmlformats.org/officeDocument/2006/relationships" xmlns:m="http://schemas.openxmlformats.org/officeDocument/2006/math" xmlns:v="urn:schemas-microsoft-com:vml" xmlns:wp14="http://schemas.microsoft.com/office/word/2010/wordprocessingDrawing" xmlns:wp="http://schemas.openxmlformats.org/drawingml/2006/wordprocessingDrawing" xmlns:w10="urn:schemas-microsoft-com:office:word" xmlns:w="http://schemas.openxmlformats.org/wordprocessingml/2006/main" xmlns:w14="http://schemas.microsoft.com/office/word/2010/wordml" xmlns:w15="http://schemas.microsoft.com/office/word/2012/wordml" xmlns:w16se="http://schemas.microsoft.com/office/word/2015/wordml/symex" xmlns:wpg="http://schemas.microsoft.com/office/word/2010/wordprocessingGroup" xmlns:wpi="http://schemas.microsoft.com/office/word/2010/wordprocessingInk" xmlns:wne="http://schemas.microsoft.com/office/word/2006/wordml" xmlns:wps="http://schemas.microsoft.com/office/word/2010/wordprocessingShape" mc:Ignorable="w14 w15 w16se wp14">
+<w:document xmlns:wpc="http://schemas.microsoft.com/office/word/2010/wordprocessingCanvas" xmlns:cx="http://schemas.microsoft.com/office/drawing/2014/chartex" xmlns:cx1="http://schemas.microsoft.com/office/drawing/2015/9/8/chartex" xmlns:cx2="http://schemas.microsoft.com/office/drawing/2015/10/21/chartex" xmlns:cx3="http://schemas.microsoft.com/office/drawing/2016/5/9/chartex" xmlns:cx4="http://schemas.microsoft.com/office/drawing/2016/5/10/chartex" xmlns:cx5="http://schemas.microsoft.com/office/drawing/2016/5/11/chartex" xmlns:cx6="http://schemas.microsoft.com/office/drawing/2016/5/12/chartex" xmlns:cx7="http://schemas.microsoft.com/office/drawing/2016/5/13/chartex" xmlns:cx8="http://schemas.microsoft.com/office/drawing/2016/5/14/chartex" xmlns:mc="http://schemas.openxmlformats.org/markup-compatibility/2006" xmlns:aink="http://schemas.microsoft.com/office/drawing/2016/ink" xmlns:am3d="http://schemas.microsoft.com/office/drawing/2017/model3d" xmlns:o="urn:schemas-microsoft-com:office:office" xmlns:r="http://schemas.openxmlformats.org/officeDocument/2006/relationships" xmlns:m="http://schemas.openxmlformats.org/officeDocument/2006/math" xmlns:v="urn:schemas-microsoft-com:vml" xmlns:wp14="http://schemas.microsoft.com/office/word/2010/wordprocessingDrawing" xmlns:wp="http://schemas.openxmlformats.org/drawingml/2006/wordprocessingDrawing" xmlns:w10="urn:schemas-microsoft-com:office:word" xmlns:w="http://schemas.openxmlformats.org/wordprocessingml/2006/main" xmlns:w14="http://schemas.microsoft.com/office/word/2010/wordml" xmlns:w15="http://schemas.microsoft.com/office/word/2012/wordml" xmlns:w16cex="http://schemas.microsoft.com/office/word/2018/wordml/cex" xmlns:w16cid="http://schemas.microsoft.com/office/word/2016/wordml/cid" xmlns:w16="http://schemas.microsoft.com/office/word/2018/wordml" xmlns:w16se="http://schemas.microsoft.com/office/word/2015/wordml/symex" xmlns:wpg="http://schemas.microsoft.com/office/word/2010/wordprocessingGroup" xmlns:wpi="http://schemas.microsoft.com/office/word/2010/wordprocessingInk" xmlns:wne="http://schemas.microsoft.com/office/word/2006/wordml" xmlns:wps="http://schemas.microsoft.com/office/word/2010/wordprocessingShape" mc:Ignorable="w14 w15 w16se w16cid w16 w16cex wp14">
   <w:body>
     <w:p>
       <w:pPr>
-        <w:pStyle w:val="Titel"/>
+        <w:pStyle w:val="Title"/>
         <w:jc w:val="center"/>
       </w:pPr>
       <w:r>
@@ -13,7 +13,7 @@
     </w:p>
     <w:p>
       <w:pPr>
-        <w:pStyle w:val="Undertitel"/>
+        <w:pStyle w:val="Subtitle"/>
         <w:jc w:val="center"/>
       </w:pPr>
       <w:r>
@@ -22,7 +22,7 @@
     </w:p>
     <w:p>
       <w:pPr>
-        <w:pStyle w:val="Undertitel"/>
+        <w:pStyle w:val="Subtitle"/>
         <w:jc w:val="center"/>
       </w:pPr>
       <w:r>
@@ -55,7 +55,7 @@
       <w:sdtContent>
         <w:p>
           <w:pPr>
-            <w:pStyle w:val="Overskrift"/>
+            <w:pStyle w:val="TOCHeading"/>
           </w:pPr>
           <w:r>
             <w:t>Table of Contents</w:t>
@@ -63,11 +63,11 @@
         </w:p>
         <w:p>
           <w:pPr>
-            <w:pStyle w:val="Indholdsfortegnelse1"/>
+            <w:pStyle w:val="TOC1"/>
             <w:rPr>
               <w:rFonts w:eastAsiaTheme="minorEastAsia"/>
               <w:noProof/>
-              <w:lang w:val="da-DK" w:eastAsia="da-DK"/>
+              <w:lang w:eastAsia="en-GB"/>
             </w:rPr>
           </w:pPr>
           <w:r>
@@ -79,7 +79,7 @@
           <w:r>
             <w:fldChar w:fldCharType="separate"/>
           </w:r>
-          <w:hyperlink w:anchor="_Toc42089899" w:history="1">
+          <w:hyperlink w:anchor="_Toc42106177" w:history="1">
             <w:r>
               <w:rPr>
                 <w:rStyle w:val="Hyperlink"/>
@@ -106,7 +106,7 @@
                 <w:noProof/>
                 <w:webHidden/>
               </w:rPr>
-              <w:instrText xml:space="preserve"> PAGEREF _Toc42089899 \h </w:instrText>
+              <w:instrText xml:space="preserve"> PAGEREF _Toc42106177 \h </w:instrText>
             </w:r>
             <w:r>
               <w:rPr>
@@ -139,17 +139,17 @@
         </w:p>
         <w:p>
           <w:pPr>
-            <w:pStyle w:val="Indholdsfortegnelse2"/>
+            <w:pStyle w:val="TOC2"/>
             <w:tabs>
               <w:tab w:val="right" w:leader="dot" w:pos="10456"/>
             </w:tabs>
             <w:rPr>
               <w:rFonts w:eastAsiaTheme="minorEastAsia"/>
               <w:noProof/>
-              <w:lang w:val="da-DK" w:eastAsia="da-DK"/>
+              <w:lang w:eastAsia="en-GB"/>
             </w:rPr>
           </w:pPr>
-          <w:hyperlink w:anchor="_Toc42089900" w:history="1">
+          <w:hyperlink w:anchor="_Toc42106178" w:history="1">
             <w:r>
               <w:rPr>
                 <w:rStyle w:val="Hyperlink"/>
@@ -176,7 +176,7 @@
                 <w:noProof/>
                 <w:webHidden/>
               </w:rPr>
-              <w:instrText xml:space="preserve"> PAGEREF _Toc42089900 \h </w:instrText>
+              <w:instrText xml:space="preserve"> PAGEREF _Toc42106178 \h </w:instrText>
             </w:r>
             <w:r>
               <w:rPr>
@@ -209,17 +209,17 @@
         </w:p>
         <w:p>
           <w:pPr>
-            <w:pStyle w:val="Indholdsfortegnelse2"/>
+            <w:pStyle w:val="TOC2"/>
             <w:tabs>
               <w:tab w:val="right" w:leader="dot" w:pos="10456"/>
             </w:tabs>
             <w:rPr>
               <w:rFonts w:eastAsiaTheme="minorEastAsia"/>
               <w:noProof/>
-              <w:lang w:val="da-DK" w:eastAsia="da-DK"/>
+              <w:lang w:eastAsia="en-GB"/>
             </w:rPr>
           </w:pPr>
-          <w:hyperlink w:anchor="_Toc42089901" w:history="1">
+          <w:hyperlink w:anchor="_Toc42106179" w:history="1">
             <w:r>
               <w:rPr>
                 <w:rStyle w:val="Hyperlink"/>
@@ -246,7 +246,7 @@
                 <w:noProof/>
                 <w:webHidden/>
               </w:rPr>
-              <w:instrText xml:space="preserve"> PAGEREF _Toc42089901 \h </w:instrText>
+              <w:instrText xml:space="preserve"> PAGEREF _Toc42106179 \h </w:instrText>
             </w:r>
             <w:r>
               <w:rPr>
@@ -279,17 +279,17 @@
         </w:p>
         <w:p>
           <w:pPr>
-            <w:pStyle w:val="Indholdsfortegnelse2"/>
+            <w:pStyle w:val="TOC2"/>
             <w:tabs>
               <w:tab w:val="right" w:leader="dot" w:pos="10456"/>
             </w:tabs>
             <w:rPr>
               <w:rFonts w:eastAsiaTheme="minorEastAsia"/>
               <w:noProof/>
-              <w:lang w:val="da-DK" w:eastAsia="da-DK"/>
+              <w:lang w:eastAsia="en-GB"/>
             </w:rPr>
           </w:pPr>
-          <w:hyperlink w:anchor="_Toc42089902" w:history="1">
+          <w:hyperlink w:anchor="_Toc42106180" w:history="1">
             <w:r>
               <w:rPr>
                 <w:rStyle w:val="Hyperlink"/>
@@ -316,7 +316,7 @@
                 <w:noProof/>
                 <w:webHidden/>
               </w:rPr>
-              <w:instrText xml:space="preserve"> PAGEREF _Toc42089902 \h </w:instrText>
+              <w:instrText xml:space="preserve"> PAGEREF _Toc42106180 \h </w:instrText>
             </w:r>
             <w:r>
               <w:rPr>
@@ -349,14 +349,14 @@
         </w:p>
         <w:p>
           <w:pPr>
-            <w:pStyle w:val="Indholdsfortegnelse1"/>
+            <w:pStyle w:val="TOC1"/>
             <w:rPr>
               <w:rFonts w:eastAsiaTheme="minorEastAsia"/>
               <w:noProof/>
-              <w:lang w:val="da-DK" w:eastAsia="da-DK"/>
+              <w:lang w:eastAsia="en-GB"/>
             </w:rPr>
           </w:pPr>
-          <w:hyperlink w:anchor="_Toc42089903" w:history="1">
+          <w:hyperlink w:anchor="_Toc42106181" w:history="1">
             <w:r>
               <w:rPr>
                 <w:rStyle w:val="Hyperlink"/>
@@ -383,7 +383,7 @@
                 <w:noProof/>
                 <w:webHidden/>
               </w:rPr>
-              <w:instrText xml:space="preserve"> PAGEREF _Toc42089903 \h </w:instrText>
+              <w:instrText xml:space="preserve"> PAGEREF _Toc42106181 \h </w:instrText>
             </w:r>
             <w:r>
               <w:rPr>
@@ -416,14 +416,14 @@
         </w:p>
         <w:p>
           <w:pPr>
-            <w:pStyle w:val="Indholdsfortegnelse1"/>
+            <w:pStyle w:val="TOC1"/>
             <w:rPr>
               <w:rFonts w:eastAsiaTheme="minorEastAsia"/>
               <w:noProof/>
-              <w:lang w:val="da-DK" w:eastAsia="da-DK"/>
+              <w:lang w:eastAsia="en-GB"/>
             </w:rPr>
           </w:pPr>
-          <w:hyperlink w:anchor="_Toc42089904" w:history="1">
+          <w:hyperlink w:anchor="_Toc42106182" w:history="1">
             <w:r>
               <w:rPr>
                 <w:rStyle w:val="Hyperlink"/>
@@ -450,7 +450,7 @@
                 <w:noProof/>
                 <w:webHidden/>
               </w:rPr>
-              <w:instrText xml:space="preserve"> PAGEREF _Toc42089904 \h </w:instrText>
+              <w:instrText xml:space="preserve"> PAGEREF _Toc42106182 \h </w:instrText>
             </w:r>
             <w:r>
               <w:rPr>
@@ -483,14 +483,14 @@
         </w:p>
         <w:p>
           <w:pPr>
-            <w:pStyle w:val="Indholdsfortegnelse1"/>
+            <w:pStyle w:val="TOC1"/>
             <w:rPr>
               <w:rFonts w:eastAsiaTheme="minorEastAsia"/>
               <w:noProof/>
-              <w:lang w:val="da-DK" w:eastAsia="da-DK"/>
+              <w:lang w:eastAsia="en-GB"/>
             </w:rPr>
           </w:pPr>
-          <w:hyperlink w:anchor="_Toc42089905" w:history="1">
+          <w:hyperlink w:anchor="_Toc42106183" w:history="1">
             <w:r>
               <w:rPr>
                 <w:rStyle w:val="Hyperlink"/>
@@ -517,7 +517,7 @@
                 <w:noProof/>
                 <w:webHidden/>
               </w:rPr>
-              <w:instrText xml:space="preserve"> PAGEREF _Toc42089905 \h </w:instrText>
+              <w:instrText xml:space="preserve"> PAGEREF _Toc42106183 \h </w:instrText>
             </w:r>
             <w:r>
               <w:rPr>
@@ -537,7 +537,7 @@
                 <w:noProof/>
                 <w:webHidden/>
               </w:rPr>
-              <w:t>2</w:t>
+              <w:t>3</w:t>
             </w:r>
             <w:r>
               <w:rPr>
@@ -550,14 +550,14 @@
         </w:p>
         <w:p>
           <w:pPr>
-            <w:pStyle w:val="Indholdsfortegnelse1"/>
+            <w:pStyle w:val="TOC1"/>
             <w:rPr>
               <w:rFonts w:eastAsiaTheme="minorEastAsia"/>
               <w:noProof/>
-              <w:lang w:val="da-DK" w:eastAsia="da-DK"/>
+              <w:lang w:eastAsia="en-GB"/>
             </w:rPr>
           </w:pPr>
-          <w:hyperlink w:anchor="_Toc42089906" w:history="1">
+          <w:hyperlink w:anchor="_Toc42106184" w:history="1">
             <w:r>
               <w:rPr>
                 <w:rStyle w:val="Hyperlink"/>
@@ -584,7 +584,7 @@
                 <w:noProof/>
                 <w:webHidden/>
               </w:rPr>
-              <w:instrText xml:space="preserve"> PAGEREF _Toc42089906 \h </w:instrText>
+              <w:instrText xml:space="preserve"> PAGEREF _Toc42106184 \h </w:instrText>
             </w:r>
             <w:r>
               <w:rPr>
@@ -617,17 +617,17 @@
         </w:p>
         <w:p>
           <w:pPr>
-            <w:pStyle w:val="Indholdsfortegnelse2"/>
+            <w:pStyle w:val="TOC2"/>
             <w:tabs>
               <w:tab w:val="right" w:leader="dot" w:pos="10456"/>
             </w:tabs>
             <w:rPr>
               <w:rFonts w:eastAsiaTheme="minorEastAsia"/>
               <w:noProof/>
-              <w:lang w:val="da-DK" w:eastAsia="da-DK"/>
+              <w:lang w:eastAsia="en-GB"/>
             </w:rPr>
           </w:pPr>
-          <w:hyperlink w:anchor="_Toc42089907" w:history="1">
+          <w:hyperlink w:anchor="_Toc42106185" w:history="1">
             <w:r>
               <w:rPr>
                 <w:rStyle w:val="Hyperlink"/>
@@ -654,7 +654,7 @@
                 <w:noProof/>
                 <w:webHidden/>
               </w:rPr>
-              <w:instrText xml:space="preserve"> PAGEREF _Toc42089907 \h </w:instrText>
+              <w:instrText xml:space="preserve"> PAGEREF _Toc42106185 \h </w:instrText>
             </w:r>
             <w:r>
               <w:rPr>
@@ -687,17 +687,17 @@
         </w:p>
         <w:p>
           <w:pPr>
-            <w:pStyle w:val="Indholdsfortegnelse2"/>
+            <w:pStyle w:val="TOC2"/>
             <w:tabs>
               <w:tab w:val="right" w:leader="dot" w:pos="10456"/>
             </w:tabs>
             <w:rPr>
               <w:rFonts w:eastAsiaTheme="minorEastAsia"/>
               <w:noProof/>
-              <w:lang w:val="da-DK" w:eastAsia="da-DK"/>
+              <w:lang w:eastAsia="en-GB"/>
             </w:rPr>
           </w:pPr>
-          <w:hyperlink w:anchor="_Toc42089908" w:history="1">
+          <w:hyperlink w:anchor="_Toc42106186" w:history="1">
             <w:r>
               <w:rPr>
                 <w:rStyle w:val="Hyperlink"/>
@@ -724,7 +724,7 @@
                 <w:noProof/>
                 <w:webHidden/>
               </w:rPr>
-              <w:instrText xml:space="preserve"> PAGEREF _Toc42089908 \h </w:instrText>
+              <w:instrText xml:space="preserve"> PAGEREF _Toc42106186 \h </w:instrText>
             </w:r>
             <w:r>
               <w:rPr>
@@ -757,30 +757,46 @@
         </w:p>
         <w:p>
           <w:pPr>
-            <w:pStyle w:val="Indholdsfortegnelse1"/>
+            <w:pStyle w:val="TOC3"/>
+            <w:tabs>
+              <w:tab w:val="left" w:pos="880"/>
+              <w:tab w:val="right" w:leader="dot" w:pos="10456"/>
+            </w:tabs>
             <w:rPr>
-              <w:rFonts w:eastAsiaTheme="minorEastAsia"/>
               <w:noProof/>
-              <w:lang w:val="da-DK" w:eastAsia="da-DK"/>
             </w:rPr>
           </w:pPr>
-          <w:hyperlink w:anchor="_Toc42089909" w:history="1">
+          <w:hyperlink w:anchor="_Toc42106187" w:history="1">
             <w:r>
               <w:rPr>
                 <w:rStyle w:val="Hyperlink"/>
-                <w:noProof/>
-              </w:rPr>
-              <w:t>Installation Guide</w:t>
-            </w:r>
-            <w:r>
-              <w:rPr>
-                <w:noProof/>
-                <w:webHidden/>
+                <w:rFonts w:ascii="Symbol" w:hAnsi="Symbol"/>
+                <w:noProof/>
+              </w:rPr>
+              <w:t></w:t>
+            </w:r>
+            <w:r>
+              <w:rPr>
+                <w:noProof/>
               </w:rPr>
               <w:tab/>
             </w:r>
             <w:r>
               <w:rPr>
+                <w:rStyle w:val="Hyperlink"/>
+                <w:noProof/>
+              </w:rPr>
+              <w:t>Inspirational YouTube Videos</w:t>
+            </w:r>
+            <w:r>
+              <w:rPr>
+                <w:noProof/>
+                <w:webHidden/>
+              </w:rPr>
+              <w:tab/>
+            </w:r>
+            <w:r>
+              <w:rPr>
                 <w:noProof/>
                 <w:webHidden/>
               </w:rPr>
@@ -791,7 +807,7 @@
                 <w:noProof/>
                 <w:webHidden/>
               </w:rPr>
-              <w:instrText xml:space="preserve"> PAGEREF _Toc42089909 \h </w:instrText>
+              <w:instrText xml:space="preserve"> PAGEREF _Toc42106187 \h </w:instrText>
             </w:r>
             <w:r>
               <w:rPr>
@@ -824,17 +840,431 @@
         </w:p>
         <w:p>
           <w:pPr>
-            <w:pStyle w:val="Indholdsfortegnelse2"/>
+            <w:pStyle w:val="TOC3"/>
+            <w:tabs>
+              <w:tab w:val="left" w:pos="880"/>
+              <w:tab w:val="right" w:leader="dot" w:pos="10456"/>
+            </w:tabs>
+            <w:rPr>
+              <w:noProof/>
+            </w:rPr>
+          </w:pPr>
+          <w:hyperlink w:anchor="_Toc42106188" w:history="1">
+            <w:r>
+              <w:rPr>
+                <w:rStyle w:val="Hyperlink"/>
+                <w:rFonts w:ascii="Symbol" w:hAnsi="Symbol"/>
+                <w:noProof/>
+              </w:rPr>
+              <w:t></w:t>
+            </w:r>
+            <w:r>
+              <w:rPr>
+                <w:noProof/>
+              </w:rPr>
+              <w:tab/>
+            </w:r>
+            <w:r>
+              <w:rPr>
+                <w:rStyle w:val="Hyperlink"/>
+                <w:noProof/>
+              </w:rPr>
+              <w:t>Inspirational Websites</w:t>
+            </w:r>
+            <w:r>
+              <w:rPr>
+                <w:noProof/>
+                <w:webHidden/>
+              </w:rPr>
+              <w:tab/>
+            </w:r>
+            <w:r>
+              <w:rPr>
+                <w:noProof/>
+                <w:webHidden/>
+              </w:rPr>
+              <w:fldChar w:fldCharType="begin"/>
+            </w:r>
+            <w:r>
+              <w:rPr>
+                <w:noProof/>
+                <w:webHidden/>
+              </w:rPr>
+              <w:instrText xml:space="preserve"> PAGEREF _Toc42106188 \h </w:instrText>
+            </w:r>
+            <w:r>
+              <w:rPr>
+                <w:noProof/>
+                <w:webHidden/>
+              </w:rPr>
+            </w:r>
+            <w:r>
+              <w:rPr>
+                <w:noProof/>
+                <w:webHidden/>
+              </w:rPr>
+              <w:fldChar w:fldCharType="separate"/>
+            </w:r>
+            <w:r>
+              <w:rPr>
+                <w:noProof/>
+                <w:webHidden/>
+              </w:rPr>
+              <w:t>4</w:t>
+            </w:r>
+            <w:r>
+              <w:rPr>
+                <w:noProof/>
+                <w:webHidden/>
+              </w:rPr>
+              <w:fldChar w:fldCharType="end"/>
+            </w:r>
+          </w:hyperlink>
+        </w:p>
+        <w:p>
+          <w:pPr>
+            <w:pStyle w:val="TOC3"/>
+            <w:tabs>
+              <w:tab w:val="left" w:pos="880"/>
+              <w:tab w:val="right" w:leader="dot" w:pos="10456"/>
+            </w:tabs>
+            <w:rPr>
+              <w:noProof/>
+            </w:rPr>
+          </w:pPr>
+          <w:hyperlink w:anchor="_Toc42106189" w:history="1">
+            <w:r>
+              <w:rPr>
+                <w:rStyle w:val="Hyperlink"/>
+                <w:rFonts w:ascii="Symbol" w:hAnsi="Symbol"/>
+                <w:noProof/>
+              </w:rPr>
+              <w:t></w:t>
+            </w:r>
+            <w:r>
+              <w:rPr>
+                <w:noProof/>
+              </w:rPr>
+              <w:tab/>
+            </w:r>
+            <w:r>
+              <w:rPr>
+                <w:rStyle w:val="Hyperlink"/>
+                <w:noProof/>
+              </w:rPr>
+              <w:t>Inspirational Code</w:t>
+            </w:r>
+            <w:r>
+              <w:rPr>
+                <w:noProof/>
+                <w:webHidden/>
+              </w:rPr>
+              <w:tab/>
+            </w:r>
+            <w:r>
+              <w:rPr>
+                <w:noProof/>
+                <w:webHidden/>
+              </w:rPr>
+              <w:fldChar w:fldCharType="begin"/>
+            </w:r>
+            <w:r>
+              <w:rPr>
+                <w:noProof/>
+                <w:webHidden/>
+              </w:rPr>
+              <w:instrText xml:space="preserve"> PAGEREF _Toc42106189 \h </w:instrText>
+            </w:r>
+            <w:r>
+              <w:rPr>
+                <w:noProof/>
+                <w:webHidden/>
+              </w:rPr>
+            </w:r>
+            <w:r>
+              <w:rPr>
+                <w:noProof/>
+                <w:webHidden/>
+              </w:rPr>
+              <w:fldChar w:fldCharType="separate"/>
+            </w:r>
+            <w:r>
+              <w:rPr>
+                <w:noProof/>
+                <w:webHidden/>
+              </w:rPr>
+              <w:t>4</w:t>
+            </w:r>
+            <w:r>
+              <w:rPr>
+                <w:noProof/>
+                <w:webHidden/>
+              </w:rPr>
+              <w:fldChar w:fldCharType="end"/>
+            </w:r>
+          </w:hyperlink>
+        </w:p>
+        <w:p>
+          <w:pPr>
+            <w:pStyle w:val="TOC3"/>
+            <w:tabs>
+              <w:tab w:val="left" w:pos="880"/>
+              <w:tab w:val="right" w:leader="dot" w:pos="10456"/>
+            </w:tabs>
+            <w:rPr>
+              <w:noProof/>
+            </w:rPr>
+          </w:pPr>
+          <w:hyperlink w:anchor="_Toc42106190" w:history="1">
+            <w:r>
+              <w:rPr>
+                <w:rStyle w:val="Hyperlink"/>
+                <w:rFonts w:ascii="Symbol" w:hAnsi="Symbol"/>
+                <w:noProof/>
+              </w:rPr>
+              <w:t></w:t>
+            </w:r>
+            <w:r>
+              <w:rPr>
+                <w:noProof/>
+              </w:rPr>
+              <w:tab/>
+            </w:r>
+            <w:r>
+              <w:rPr>
+                <w:rStyle w:val="Hyperlink"/>
+                <w:noProof/>
+              </w:rPr>
+              <w:t>Brainstorming my ideas with</w:t>
+            </w:r>
+            <w:r>
+              <w:rPr>
+                <w:noProof/>
+                <w:webHidden/>
+              </w:rPr>
+              <w:tab/>
+            </w:r>
+            <w:r>
+              <w:rPr>
+                <w:noProof/>
+                <w:webHidden/>
+              </w:rPr>
+              <w:fldChar w:fldCharType="begin"/>
+            </w:r>
+            <w:r>
+              <w:rPr>
+                <w:noProof/>
+                <w:webHidden/>
+              </w:rPr>
+              <w:instrText xml:space="preserve"> PAGEREF _Toc42106190 \h </w:instrText>
+            </w:r>
+            <w:r>
+              <w:rPr>
+                <w:noProof/>
+                <w:webHidden/>
+              </w:rPr>
+            </w:r>
+            <w:r>
+              <w:rPr>
+                <w:noProof/>
+                <w:webHidden/>
+              </w:rPr>
+              <w:fldChar w:fldCharType="separate"/>
+            </w:r>
+            <w:r>
+              <w:rPr>
+                <w:noProof/>
+                <w:webHidden/>
+              </w:rPr>
+              <w:t>4</w:t>
+            </w:r>
+            <w:r>
+              <w:rPr>
+                <w:noProof/>
+                <w:webHidden/>
+              </w:rPr>
+              <w:fldChar w:fldCharType="end"/>
+            </w:r>
+          </w:hyperlink>
+        </w:p>
+        <w:p>
+          <w:pPr>
+            <w:pStyle w:val="TOC3"/>
+            <w:tabs>
+              <w:tab w:val="left" w:pos="880"/>
+              <w:tab w:val="right" w:leader="dot" w:pos="10456"/>
+            </w:tabs>
+            <w:rPr>
+              <w:noProof/>
+            </w:rPr>
+          </w:pPr>
+          <w:hyperlink w:anchor="_Toc42106191" w:history="1">
+            <w:r>
+              <w:rPr>
+                <w:rStyle w:val="Hyperlink"/>
+                <w:rFonts w:ascii="Symbol" w:hAnsi="Symbol"/>
+                <w:noProof/>
+                <w:lang w:val="da-DK"/>
+              </w:rPr>
+              <w:t></w:t>
+            </w:r>
+            <w:r>
+              <w:rPr>
+                <w:noProof/>
+              </w:rPr>
+              <w:tab/>
+            </w:r>
+            <w:r>
+              <w:rPr>
+                <w:rStyle w:val="Hyperlink"/>
+                <w:noProof/>
+              </w:rPr>
+              <w:t>Project</w:t>
+            </w:r>
+            <w:r>
+              <w:rPr>
+                <w:rStyle w:val="Hyperlink"/>
+                <w:noProof/>
+              </w:rPr>
+              <w:t xml:space="preserve"> </w:t>
+            </w:r>
+            <w:r>
+              <w:rPr>
+                <w:rStyle w:val="Hyperlink"/>
+                <w:noProof/>
+              </w:rPr>
+              <w:t>Help</w:t>
+            </w:r>
+            <w:r>
+              <w:rPr>
+                <w:noProof/>
+                <w:webHidden/>
+              </w:rPr>
+              <w:tab/>
+            </w:r>
+            <w:r>
+              <w:rPr>
+                <w:noProof/>
+                <w:webHidden/>
+              </w:rPr>
+              <w:fldChar w:fldCharType="begin"/>
+            </w:r>
+            <w:r>
+              <w:rPr>
+                <w:noProof/>
+                <w:webHidden/>
+              </w:rPr>
+              <w:instrText xml:space="preserve"> PAGEREF _Toc42106191 \h </w:instrText>
+            </w:r>
+            <w:r>
+              <w:rPr>
+                <w:noProof/>
+                <w:webHidden/>
+              </w:rPr>
+            </w:r>
+            <w:r>
+              <w:rPr>
+                <w:noProof/>
+                <w:webHidden/>
+              </w:rPr>
+              <w:fldChar w:fldCharType="separate"/>
+            </w:r>
+            <w:r>
+              <w:rPr>
+                <w:noProof/>
+                <w:webHidden/>
+              </w:rPr>
+              <w:t>4</w:t>
+            </w:r>
+            <w:r>
+              <w:rPr>
+                <w:noProof/>
+                <w:webHidden/>
+              </w:rPr>
+              <w:fldChar w:fldCharType="end"/>
+            </w:r>
+          </w:hyperlink>
+        </w:p>
+        <w:p>
+          <w:pPr>
+            <w:pStyle w:val="TOC1"/>
+            <w:rPr>
+              <w:rFonts w:eastAsiaTheme="minorEastAsia"/>
+              <w:noProof/>
+              <w:lang w:eastAsia="en-GB"/>
+            </w:rPr>
+          </w:pPr>
+          <w:hyperlink w:anchor="_Toc42106192" w:history="1">
+            <w:r>
+              <w:rPr>
+                <w:rStyle w:val="Hyperlink"/>
+                <w:noProof/>
+              </w:rPr>
+              <w:t>Installation Guide</w:t>
+            </w:r>
+            <w:r>
+              <w:rPr>
+                <w:noProof/>
+                <w:webHidden/>
+              </w:rPr>
+              <w:tab/>
+            </w:r>
+            <w:r>
+              <w:rPr>
+                <w:noProof/>
+                <w:webHidden/>
+              </w:rPr>
+              <w:fldChar w:fldCharType="begin"/>
+            </w:r>
+            <w:r>
+              <w:rPr>
+                <w:noProof/>
+                <w:webHidden/>
+              </w:rPr>
+              <w:instrText xml:space="preserve"> PAGEREF _Toc42106192 \h </w:instrText>
+            </w:r>
+            <w:r>
+              <w:rPr>
+                <w:noProof/>
+                <w:webHidden/>
+              </w:rPr>
+            </w:r>
+            <w:r>
+              <w:rPr>
+                <w:noProof/>
+                <w:webHidden/>
+              </w:rPr>
+              <w:fldChar w:fldCharType="separate"/>
+            </w:r>
+            <w:r>
+              <w:rPr>
+                <w:noProof/>
+                <w:webHidden/>
+              </w:rPr>
+              <w:t>4</w:t>
+            </w:r>
+            <w:r>
+              <w:rPr>
+                <w:noProof/>
+                <w:webHidden/>
+              </w:rPr>
+              <w:fldChar w:fldCharType="end"/>
+            </w:r>
+          </w:hyperlink>
+        </w:p>
+        <w:p>
+          <w:pPr>
+            <w:pStyle w:val="TOC2"/>
             <w:tabs>
               <w:tab w:val="right" w:leader="dot" w:pos="10456"/>
             </w:tabs>
             <w:rPr>
               <w:rFonts w:eastAsiaTheme="minorEastAsia"/>
               <w:noProof/>
-              <w:lang w:val="da-DK" w:eastAsia="da-DK"/>
+              <w:lang w:eastAsia="en-GB"/>
             </w:rPr>
           </w:pPr>
-          <w:hyperlink w:anchor="_Toc42089910" w:history="1">
+          <w:hyperlink w:anchor="_Toc42106193" w:history="1">
             <w:r>
               <w:rPr>
                 <w:rStyle w:val="Hyperlink"/>
@@ -861,7 +1291,7 @@
                 <w:noProof/>
                 <w:webHidden/>
               </w:rPr>
-              <w:instrText xml:space="preserve"> PAGEREF _Toc42089910 \h </w:instrText>
+              <w:instrText xml:space="preserve"> PAGEREF _Toc42106193 \h </w:instrText>
             </w:r>
             <w:r>
               <w:rPr>
@@ -881,7 +1311,7 @@
                 <w:noProof/>
                 <w:webHidden/>
               </w:rPr>
-              <w:t>4</w:t>
+              <w:t>5</w:t>
             </w:r>
             <w:r>
               <w:rPr>
@@ -907,9 +1337,9 @@
     <w:p/>
     <w:p>
       <w:pPr>
-        <w:pStyle w:val="Overskrift1"/>
-      </w:pPr>
-      <w:bookmarkStart w:id="0" w:name="_Toc42089899"/>
+        <w:pStyle w:val="Heading1"/>
+      </w:pPr>
+      <w:bookmarkStart w:id="0" w:name="_Toc42106177"/>
       <w:r>
         <w:t xml:space="preserve">Project </w:t>
       </w:r>
@@ -933,9 +1363,9 @@
     <w:p/>
     <w:p>
       <w:pPr>
-        <w:pStyle w:val="Overskrift2"/>
-      </w:pPr>
-      <w:bookmarkStart w:id="1" w:name="_Toc42089900"/>
+        <w:pStyle w:val="Heading2"/>
+      </w:pPr>
+      <w:bookmarkStart w:id="1" w:name="_Toc42106178"/>
       <w:r>
         <w:t>Must have(s)</w:t>
       </w:r>
@@ -943,7 +1373,7 @@
     </w:p>
     <w:p>
       <w:pPr>
-        <w:pStyle w:val="Listeafsnit"/>
+        <w:pStyle w:val="ListParagraph"/>
         <w:numPr>
           <w:ilvl w:val="0"/>
           <w:numId w:val="1"/>
@@ -955,7 +1385,7 @@
     </w:p>
     <w:p>
       <w:pPr>
-        <w:pStyle w:val="Listeafsnit"/>
+        <w:pStyle w:val="ListParagraph"/>
         <w:numPr>
           <w:ilvl w:val="1"/>
           <w:numId w:val="1"/>
@@ -967,7 +1397,7 @@
     </w:p>
     <w:p>
       <w:pPr>
-        <w:pStyle w:val="Listeafsnit"/>
+        <w:pStyle w:val="ListParagraph"/>
         <w:numPr>
           <w:ilvl w:val="2"/>
           <w:numId w:val="1"/>
@@ -982,7 +1412,7 @@
     </w:p>
     <w:p>
       <w:pPr>
-        <w:pStyle w:val="Listeafsnit"/>
+        <w:pStyle w:val="ListParagraph"/>
         <w:numPr>
           <w:ilvl w:val="1"/>
           <w:numId w:val="1"/>
@@ -1000,7 +1430,7 @@
     </w:p>
     <w:p>
       <w:pPr>
-        <w:pStyle w:val="Listeafsnit"/>
+        <w:pStyle w:val="ListParagraph"/>
         <w:numPr>
           <w:ilvl w:val="2"/>
           <w:numId w:val="1"/>
@@ -1015,14 +1445,20 @@
     </w:p>
     <w:p>
       <w:pPr>
-        <w:pStyle w:val="Listeafsnit"/>
+        <w:pStyle w:val="ListParagraph"/>
         <w:numPr>
           <w:ilvl w:val="0"/>
           <w:numId w:val="1"/>
         </w:numPr>
       </w:pPr>
       <w:r>
-        <w:t>Gameplay over the internet (possibly in a browser)</w:t>
+        <w:t>Gameplay over the internet (possibly in a browser</w:t>
+      </w:r>
+      <w:r>
+        <w:t xml:space="preserve"> or with an web API</w:t>
+      </w:r>
+      <w:r>
+        <w:t>)</w:t>
       </w:r>
       <w:r>
         <w:br/>
@@ -1030,7 +1466,7 @@
     </w:p>
     <w:p>
       <w:pPr>
-        <w:pStyle w:val="Listeafsnit"/>
+        <w:pStyle w:val="ListParagraph"/>
         <w:numPr>
           <w:ilvl w:val="0"/>
           <w:numId w:val="1"/>
@@ -1049,7 +1485,7 @@
     </w:p>
     <w:p>
       <w:pPr>
-        <w:pStyle w:val="Listeafsnit"/>
+        <w:pStyle w:val="ListParagraph"/>
         <w:numPr>
           <w:ilvl w:val="1"/>
           <w:numId w:val="1"/>
@@ -1079,7 +1515,7 @@
     </w:p>
     <w:p>
       <w:pPr>
-        <w:pStyle w:val="Listeafsnit"/>
+        <w:pStyle w:val="ListParagraph"/>
         <w:numPr>
           <w:ilvl w:val="1"/>
           <w:numId w:val="1"/>
@@ -1094,7 +1530,7 @@
     </w:p>
     <w:p>
       <w:pPr>
-        <w:pStyle w:val="Listeafsnit"/>
+        <w:pStyle w:val="ListParagraph"/>
         <w:numPr>
           <w:ilvl w:val="1"/>
           <w:numId w:val="1"/>
@@ -1106,25 +1542,26 @@
     </w:p>
     <w:p>
       <w:pPr>
-        <w:pStyle w:val="Listeafsnit"/>
+        <w:pStyle w:val="ListParagraph"/>
         <w:ind w:left="1440"/>
       </w:pPr>
     </w:p>
     <w:p>
       <w:pPr>
-        <w:pStyle w:val="Listeafsnit"/>
+        <w:pStyle w:val="ListParagraph"/>
         <w:numPr>
           <w:ilvl w:val="0"/>
           <w:numId w:val="1"/>
         </w:numPr>
       </w:pPr>
       <w:r>
+        <w:lastRenderedPageBreak/>
         <w:t xml:space="preserve">Point system: </w:t>
       </w:r>
     </w:p>
     <w:p>
       <w:pPr>
-        <w:pStyle w:val="Listeafsnit"/>
+        <w:pStyle w:val="ListParagraph"/>
         <w:numPr>
           <w:ilvl w:val="1"/>
           <w:numId w:val="1"/>
@@ -1172,7 +1609,7 @@
     </w:p>
     <w:p>
       <w:pPr>
-        <w:pStyle w:val="Listeafsnit"/>
+        <w:pStyle w:val="ListParagraph"/>
         <w:numPr>
           <w:ilvl w:val="1"/>
           <w:numId w:val="1"/>
@@ -1217,7 +1654,7 @@
     </w:p>
     <w:p>
       <w:pPr>
-        <w:pStyle w:val="Listeafsnit"/>
+        <w:pStyle w:val="ListParagraph"/>
         <w:numPr>
           <w:ilvl w:val="1"/>
           <w:numId w:val="1"/>
@@ -1261,7 +1698,7 @@
     </w:p>
     <w:p>
       <w:pPr>
-        <w:pStyle w:val="Listeafsnit"/>
+        <w:pStyle w:val="ListParagraph"/>
         <w:numPr>
           <w:ilvl w:val="0"/>
           <w:numId w:val="1"/>
@@ -1273,7 +1710,7 @@
     </w:p>
     <w:p>
       <w:pPr>
-        <w:pStyle w:val="Listeafsnit"/>
+        <w:pStyle w:val="ListParagraph"/>
         <w:numPr>
           <w:ilvl w:val="1"/>
           <w:numId w:val="1"/>
@@ -1285,32 +1722,19 @@
     </w:p>
     <w:p>
       <w:pPr>
-        <w:pStyle w:val="Listeafsnit"/>
+        <w:pStyle w:val="ListParagraph"/>
         <w:numPr>
           <w:ilvl w:val="1"/>
           <w:numId w:val="1"/>
         </w:numPr>
       </w:pPr>
-      <w:r>
-        <w:lastRenderedPageBreak/>
-        <w:t xml:space="preserve">Change game mode while playing a game. </w:t>
-      </w:r>
-    </w:p>
-    <w:p>
-      <w:pPr>
-        <w:pStyle w:val="Listeafsnit"/>
-        <w:numPr>
-          <w:ilvl w:val="1"/>
-          <w:numId w:val="1"/>
-        </w:numPr>
-      </w:pPr>
     </w:p>
     <w:p/>
     <w:p>
       <w:pPr>
-        <w:pStyle w:val="Overskrift2"/>
-      </w:pPr>
-      <w:bookmarkStart w:id="2" w:name="_Toc42089901"/>
+        <w:pStyle w:val="Heading2"/>
+      </w:pPr>
+      <w:bookmarkStart w:id="2" w:name="_Toc42106179"/>
       <w:r>
         <w:t>Nice to have(s)</w:t>
       </w:r>
@@ -1318,7 +1742,7 @@
     </w:p>
     <w:p>
       <w:pPr>
-        <w:pStyle w:val="Listeafsnit"/>
+        <w:pStyle w:val="ListParagraph"/>
         <w:numPr>
           <w:ilvl w:val="0"/>
           <w:numId w:val="2"/>
@@ -1334,9 +1758,9 @@
     <w:p/>
     <w:p>
       <w:pPr>
-        <w:pStyle w:val="Overskrift2"/>
-      </w:pPr>
-      <w:bookmarkStart w:id="3" w:name="_Toc42089902"/>
+        <w:pStyle w:val="Heading2"/>
+      </w:pPr>
+      <w:bookmarkStart w:id="3" w:name="_Toc42106180"/>
       <w:r>
         <w:t>Rules of the game</w:t>
       </w:r>
@@ -1384,16 +1808,14 @@
     </w:p>
     <w:p>
       <w:pPr>
-        <w:pStyle w:val="Overskrift1"/>
+        <w:pStyle w:val="Heading1"/>
         <w:spacing w:line="360" w:lineRule="auto"/>
       </w:pPr>
-      <w:bookmarkStart w:id="4" w:name="_Toc42089903"/>
-      <w:proofErr w:type="spellStart"/>
+      <w:bookmarkStart w:id="4" w:name="_Toc42106181"/>
       <w:r>
         <w:t>ServerAPI</w:t>
       </w:r>
       <w:bookmarkEnd w:id="4"/>
-      <w:proofErr w:type="spellEnd"/>
     </w:p>
     <w:p>
       <w:pPr>
@@ -1404,11 +1826,9 @@
       <w:r>
         <w:t xml:space="preserve">The </w:t>
       </w:r>
-      <w:proofErr w:type="spellStart"/>
       <w:r>
         <w:t>ServerAPI</w:t>
       </w:r>
-      <w:proofErr w:type="spellEnd"/>
       <w:r>
         <w:t xml:space="preserve"> is </w:t>
       </w:r>
@@ -1530,7 +1950,7 @@
     </w:p>
     <w:tbl>
       <w:tblPr>
-        <w:tblStyle w:val="Tabel-Gitter"/>
+        <w:tblStyle w:val="TableGrid"/>
         <w:tblW w:w="0" w:type="auto"/>
         <w:tblLook w:val="04A0" w:firstRow="1" w:lastRow="0" w:firstColumn="1" w:lastColumn="0" w:noHBand="0" w:noVBand="1"/>
       </w:tblPr>
@@ -1637,10 +2057,10 @@
     </w:p>
     <w:p>
       <w:pPr>
-        <w:pStyle w:val="Overskrift1"/>
+        <w:pStyle w:val="Heading1"/>
         <w:spacing w:line="240" w:lineRule="auto"/>
       </w:pPr>
-      <w:bookmarkStart w:id="5" w:name="_Toc42089904"/>
+      <w:bookmarkStart w:id="5" w:name="_Toc42106182"/>
       <w:r>
         <w:t>Tic-Tac-Toe</w:t>
       </w:r>
@@ -1768,7 +2188,7 @@
     </w:p>
     <w:tbl>
       <w:tblPr>
-        <w:tblStyle w:val="Tabel-Gitter"/>
+        <w:tblStyle w:val="TableGrid"/>
         <w:tblW w:w="0" w:type="auto"/>
         <w:tblLook w:val="04A0" w:firstRow="1" w:lastRow="0" w:firstColumn="1" w:lastColumn="0" w:noHBand="0" w:noVBand="1"/>
       </w:tblPr>
@@ -1878,14 +2298,15 @@
         <w:rPr>
           <w:color w:val="4472C4" w:themeColor="accent1"/>
         </w:rPr>
+        <w:lastRenderedPageBreak/>
         <w:t>_______________________________________________________________________________________________</w:t>
       </w:r>
     </w:p>
     <w:p>
       <w:pPr>
-        <w:pStyle w:val="Overskrift1"/>
-      </w:pPr>
-      <w:bookmarkStart w:id="6" w:name="_Toc42089905"/>
+        <w:pStyle w:val="Heading1"/>
+      </w:pPr>
+      <w:bookmarkStart w:id="6" w:name="_Toc42106183"/>
       <w:r>
         <w:t>Time spent</w:t>
       </w:r>
@@ -1894,7 +2315,7 @@
     <w:p/>
     <w:p>
       <w:pPr>
-        <w:pStyle w:val="Listeafsnit"/>
+        <w:pStyle w:val="ListParagraph"/>
         <w:numPr>
           <w:ilvl w:val="0"/>
           <w:numId w:val="2"/>
@@ -1971,7 +2392,7 @@
     </w:p>
     <w:p>
       <w:pPr>
-        <w:pStyle w:val="Listeafsnit"/>
+        <w:pStyle w:val="ListParagraph"/>
         <w:numPr>
           <w:ilvl w:val="1"/>
           <w:numId w:val="2"/>
@@ -1983,20 +2404,19 @@
     </w:p>
     <w:p>
       <w:pPr>
-        <w:pStyle w:val="Listeafsnit"/>
+        <w:pStyle w:val="ListParagraph"/>
         <w:numPr>
           <w:ilvl w:val="2"/>
           <w:numId w:val="2"/>
         </w:numPr>
       </w:pPr>
       <w:r>
-        <w:lastRenderedPageBreak/>
         <w:t>Setting up my documentation structure</w:t>
       </w:r>
     </w:p>
     <w:p>
       <w:pPr>
-        <w:pStyle w:val="Listeafsnit"/>
+        <w:pStyle w:val="ListParagraph"/>
         <w:numPr>
           <w:ilvl w:val="2"/>
           <w:numId w:val="2"/>
@@ -2023,7 +2443,7 @@
     </w:p>
     <w:p>
       <w:pPr>
-        <w:pStyle w:val="Listeafsnit"/>
+        <w:pStyle w:val="ListParagraph"/>
         <w:numPr>
           <w:ilvl w:val="1"/>
           <w:numId w:val="2"/>
@@ -2035,7 +2455,7 @@
     </w:p>
     <w:p>
       <w:pPr>
-        <w:pStyle w:val="Listeafsnit"/>
+        <w:pStyle w:val="ListParagraph"/>
         <w:numPr>
           <w:ilvl w:val="2"/>
           <w:numId w:val="2"/>
@@ -2050,7 +2470,7 @@
     </w:p>
     <w:p>
       <w:pPr>
-        <w:pStyle w:val="Listeafsnit"/>
+        <w:pStyle w:val="ListParagraph"/>
         <w:numPr>
           <w:ilvl w:val="2"/>
           <w:numId w:val="2"/>
@@ -2062,7 +2482,7 @@
     </w:p>
     <w:p>
       <w:pPr>
-        <w:pStyle w:val="Listeafsnit"/>
+        <w:pStyle w:val="ListParagraph"/>
         <w:numPr>
           <w:ilvl w:val="2"/>
           <w:numId w:val="2"/>
@@ -2077,7 +2497,7 @@
     </w:p>
     <w:p>
       <w:pPr>
-        <w:pStyle w:val="Listeafsnit"/>
+        <w:pStyle w:val="ListParagraph"/>
         <w:ind w:firstLine="720"/>
       </w:pPr>
       <w:r>
@@ -2106,7 +2526,7 @@
     </w:p>
     <w:p>
       <w:pPr>
-        <w:pStyle w:val="Listeafsnit"/>
+        <w:pStyle w:val="ListParagraph"/>
         <w:numPr>
           <w:ilvl w:val="0"/>
           <w:numId w:val="2"/>
@@ -2156,7 +2576,7 @@
     </w:p>
     <w:p>
       <w:pPr>
-        <w:pStyle w:val="Listeafsnit"/>
+        <w:pStyle w:val="ListParagraph"/>
         <w:numPr>
           <w:ilvl w:val="1"/>
           <w:numId w:val="2"/>
@@ -2164,15 +2584,7 @@
         <w:spacing w:line="360" w:lineRule="auto"/>
       </w:pPr>
       <w:r>
-        <w:t xml:space="preserve">Creating the project types that was </w:t>
-      </w:r>
-      <w:proofErr w:type="spellStart"/>
-      <w:r>
-        <w:t>planed</w:t>
-      </w:r>
-      <w:proofErr w:type="spellEnd"/>
-      <w:r>
-        <w:t xml:space="preserve"> in the previous step</w:t>
+        <w:t>Creating the project types that was planed in the previous step</w:t>
       </w:r>
       <w:r>
         <w:t xml:space="preserve"> </w:t>
@@ -2180,7 +2592,7 @@
     </w:p>
     <w:p>
       <w:pPr>
-        <w:pStyle w:val="Listeafsnit"/>
+        <w:pStyle w:val="ListParagraph"/>
         <w:numPr>
           <w:ilvl w:val="1"/>
           <w:numId w:val="2"/>
@@ -2199,7 +2611,7 @@
     </w:p>
     <w:p>
       <w:pPr>
-        <w:pStyle w:val="Listeafsnit"/>
+        <w:pStyle w:val="ListParagraph"/>
         <w:numPr>
           <w:ilvl w:val="1"/>
           <w:numId w:val="2"/>
@@ -2214,7 +2626,7 @@
     </w:p>
     <w:p>
       <w:pPr>
-        <w:pStyle w:val="Listeafsnit"/>
+        <w:pStyle w:val="ListParagraph"/>
         <w:numPr>
           <w:ilvl w:val="0"/>
           <w:numId w:val="2"/>
@@ -2297,7 +2709,7 @@
     </w:p>
     <w:p>
       <w:pPr>
-        <w:pStyle w:val="Listeafsnit"/>
+        <w:pStyle w:val="ListParagraph"/>
         <w:numPr>
           <w:ilvl w:val="1"/>
           <w:numId w:val="2"/>
@@ -2313,7 +2725,7 @@
     </w:p>
     <w:p>
       <w:pPr>
-        <w:pStyle w:val="Listeafsnit"/>
+        <w:pStyle w:val="ListParagraph"/>
         <w:numPr>
           <w:ilvl w:val="1"/>
           <w:numId w:val="2"/>
@@ -2326,7 +2738,7 @@
     </w:p>
     <w:p>
       <w:pPr>
-        <w:pStyle w:val="Listeafsnit"/>
+        <w:pStyle w:val="ListParagraph"/>
         <w:numPr>
           <w:ilvl w:val="1"/>
           <w:numId w:val="2"/>
@@ -2348,7 +2760,7 @@
     </w:p>
     <w:p>
       <w:pPr>
-        <w:pStyle w:val="Listeafsnit"/>
+        <w:pStyle w:val="ListParagraph"/>
         <w:numPr>
           <w:ilvl w:val="1"/>
           <w:numId w:val="2"/>
@@ -2361,7 +2773,7 @@
     </w:p>
     <w:p>
       <w:pPr>
-        <w:pStyle w:val="Listeafsnit"/>
+        <w:pStyle w:val="ListParagraph"/>
         <w:numPr>
           <w:ilvl w:val="1"/>
           <w:numId w:val="2"/>
@@ -2376,7 +2788,7 @@
     </w:p>
     <w:p>
       <w:pPr>
-        <w:pStyle w:val="Listeafsnit"/>
+        <w:pStyle w:val="ListParagraph"/>
         <w:numPr>
           <w:ilvl w:val="0"/>
           <w:numId w:val="2"/>
@@ -2386,8 +2798,16 @@
         <w:rPr>
           <w:b/>
           <w:bCs/>
-        </w:rPr>
-        <w:t xml:space="preserve">02/06/2020 </w:t>
+          <w:u w:val="single"/>
+        </w:rPr>
+        <w:t>02/06/2020</w:t>
+      </w:r>
+      <w:r>
+        <w:rPr>
+          <w:b/>
+          <w:bCs/>
+        </w:rPr>
+        <w:t xml:space="preserve"> </w:t>
       </w:r>
       <w:r>
         <w:t xml:space="preserve">– </w:t>
@@ -2410,11 +2830,12 @@
     </w:p>
     <w:p>
       <w:pPr>
-        <w:pStyle w:val="Listeafsnit"/>
+        <w:pStyle w:val="ListParagraph"/>
         <w:numPr>
           <w:ilvl w:val="1"/>
           <w:numId w:val="2"/>
         </w:numPr>
+        <w:spacing w:line="360" w:lineRule="auto"/>
       </w:pPr>
       <w:r>
         <w:t>Re-structuring the game application</w:t>
@@ -2422,11 +2843,12 @@
     </w:p>
     <w:p>
       <w:pPr>
-        <w:pStyle w:val="Listeafsnit"/>
+        <w:pStyle w:val="ListParagraph"/>
         <w:numPr>
           <w:ilvl w:val="1"/>
           <w:numId w:val="2"/>
         </w:numPr>
+        <w:spacing w:line="360" w:lineRule="auto"/>
       </w:pPr>
       <w:r>
         <w:t xml:space="preserve">Separating single player and multi-player into separate windows. </w:t>
@@ -2434,11 +2856,12 @@
     </w:p>
     <w:p>
       <w:pPr>
-        <w:pStyle w:val="Listeafsnit"/>
+        <w:pStyle w:val="ListParagraph"/>
         <w:numPr>
           <w:ilvl w:val="1"/>
           <w:numId w:val="2"/>
         </w:numPr>
+        <w:spacing w:line="360" w:lineRule="auto"/>
       </w:pPr>
       <w:r>
         <w:t xml:space="preserve">Building an application </w:t>
@@ -2455,22 +2878,14 @@
     </w:p>
     <w:p>
       <w:pPr>
-        <w:pStyle w:val="Listeafsnit"/>
+        <w:pStyle w:val="ListParagraph"/>
         <w:numPr>
           <w:ilvl w:val="1"/>
           <w:numId w:val="2"/>
         </w:numPr>
       </w:pPr>
       <w:r>
-        <w:t>Making a dynamic ‘</w:t>
-      </w:r>
-      <w:proofErr w:type="spellStart"/>
-      <w:r>
-        <w:t>gameLogic</w:t>
-      </w:r>
-      <w:proofErr w:type="spellEnd"/>
-      <w:r>
-        <w:t xml:space="preserve">’ Class that can be used in both </w:t>
+        <w:t xml:space="preserve">Making a dynamic ‘gameLogic’ Class that can be used in both </w:t>
       </w:r>
       <w:r>
         <w:br/>
@@ -2482,7 +2897,7 @@
     </w:p>
     <w:p>
       <w:pPr>
-        <w:pStyle w:val="Listeafsnit"/>
+        <w:pStyle w:val="ListParagraph"/>
         <w:numPr>
           <w:ilvl w:val="0"/>
           <w:numId w:val="2"/>
@@ -2492,6 +2907,7 @@
         <w:rPr>
           <w:b/>
           <w:bCs/>
+          <w:u w:val="single"/>
         </w:rPr>
         <w:t>03/06/2020</w:t>
       </w:r>
@@ -2510,22 +2926,102 @@
     </w:p>
     <w:p>
       <w:pPr>
-        <w:pStyle w:val="Listeafsnit"/>
+        <w:pStyle w:val="ListParagraph"/>
         <w:numPr>
           <w:ilvl w:val="1"/>
           <w:numId w:val="2"/>
         </w:numPr>
-      </w:pPr>
+        <w:spacing w:line="360" w:lineRule="auto"/>
+      </w:pPr>
+      <w:r>
+        <w:t xml:space="preserve">Updating Div. parts of documentation for the project. </w:t>
+      </w:r>
+    </w:p>
+    <w:p>
+      <w:pPr>
+        <w:pStyle w:val="ListParagraph"/>
+        <w:numPr>
+          <w:ilvl w:val="1"/>
+          <w:numId w:val="2"/>
+        </w:numPr>
+        <w:spacing w:line="360" w:lineRule="auto"/>
+      </w:pPr>
+      <w:r>
+        <w:t xml:space="preserve">Finished the </w:t>
+      </w:r>
+      <w:r>
+        <w:t>Single-</w:t>
+      </w:r>
+      <w:r>
+        <w:t>player</w:t>
+      </w:r>
+      <w:r>
+        <w:t xml:space="preserve"> Mode with a piece-by-piece reusable structure. </w:t>
+      </w:r>
+    </w:p>
+    <w:p>
+      <w:pPr>
+        <w:pStyle w:val="ListParagraph"/>
+        <w:numPr>
+          <w:ilvl w:val="1"/>
+          <w:numId w:val="2"/>
+        </w:numPr>
+        <w:spacing w:line="360" w:lineRule="auto"/>
+      </w:pPr>
+      <w:r>
+        <w:t xml:space="preserve">Reading up on what ‘web sockets’ are and how to use them. </w:t>
+      </w:r>
       <w:r>
         <w:br/>
       </w:r>
     </w:p>
     <w:p>
       <w:pPr>
-        <w:pStyle w:val="Overskrift1"/>
+        <w:pStyle w:val="ListParagraph"/>
+        <w:numPr>
+          <w:ilvl w:val="0"/>
+          <w:numId w:val="2"/>
+        </w:numPr>
+      </w:pPr>
+      <w:r>
+        <w:rPr>
+          <w:b/>
+          <w:bCs/>
+          <w:u w:val="single"/>
+        </w:rPr>
+        <w:t>04/06/2020</w:t>
+      </w:r>
+      <w:r>
+        <w:t xml:space="preserve"> - </w:t>
+      </w:r>
+      <w:r>
+        <w:t>approximately</w:t>
+      </w:r>
+      <w:r>
+        <w:t xml:space="preserve"> () total.</w:t>
+      </w:r>
+      <w:r>
+        <w:t xml:space="preserve"> </w:t>
+      </w:r>
+    </w:p>
+    <w:p>
+      <w:pPr>
+        <w:pStyle w:val="ListParagraph"/>
+        <w:numPr>
+          <w:ilvl w:val="1"/>
+          <w:numId w:val="2"/>
+        </w:numPr>
+      </w:pPr>
+      <w:r>
+        <w:br/>
+      </w:r>
+    </w:p>
+    <w:p>
+      <w:pPr>
+        <w:pStyle w:val="Heading1"/>
       </w:pPr>
       <w:bookmarkStart w:id="7" w:name="_Hlk41578798"/>
-      <w:bookmarkStart w:id="8" w:name="_Toc42089906"/>
+      <w:bookmarkStart w:id="8" w:name="_Toc42106184"/>
       <w:r>
         <w:t>References</w:t>
       </w:r>
@@ -2538,11 +3034,12 @@
     <w:p/>
     <w:p>
       <w:pPr>
-        <w:pStyle w:val="Overskrift2"/>
+        <w:pStyle w:val="Heading2"/>
         <w:spacing w:line="360" w:lineRule="auto"/>
       </w:pPr>
-      <w:bookmarkStart w:id="9" w:name="_Toc42089907"/>
-      <w:r>
+      <w:bookmarkStart w:id="9" w:name="_Toc42106185"/>
+      <w:r>
+        <w:lastRenderedPageBreak/>
         <w:t>Tools</w:t>
       </w:r>
       <w:bookmarkEnd w:id="9"/>
@@ -2552,7 +3049,7 @@
     </w:p>
     <w:p>
       <w:pPr>
-        <w:pStyle w:val="Listeafsnit"/>
+        <w:pStyle w:val="ListParagraph"/>
         <w:numPr>
           <w:ilvl w:val="0"/>
           <w:numId w:val="2"/>
@@ -2578,7 +3075,7 @@
     </w:p>
     <w:p>
       <w:pPr>
-        <w:pStyle w:val="Listeafsnit"/>
+        <w:pStyle w:val="ListParagraph"/>
         <w:numPr>
           <w:ilvl w:val="0"/>
           <w:numId w:val="2"/>
@@ -2604,7 +3101,7 @@
     </w:p>
     <w:p>
       <w:pPr>
-        <w:pStyle w:val="Listeafsnit"/>
+        <w:pStyle w:val="ListParagraph"/>
         <w:numPr>
           <w:ilvl w:val="0"/>
           <w:numId w:val="2"/>
@@ -2631,39 +3128,33 @@
     <w:p/>
     <w:p>
       <w:pPr>
-        <w:pStyle w:val="Overskrift2"/>
+        <w:pStyle w:val="Heading2"/>
         <w:spacing w:line="360" w:lineRule="auto"/>
       </w:pPr>
-      <w:bookmarkStart w:id="10" w:name="_Toc42089908"/>
-      <w:r>
-        <w:lastRenderedPageBreak/>
+      <w:bookmarkStart w:id="10" w:name="_Toc42106186"/>
+      <w:r>
         <w:t>References</w:t>
       </w:r>
       <w:bookmarkEnd w:id="10"/>
     </w:p>
     <w:p>
-      <w:pPr>
-        <w:pStyle w:val="Listeafsnit"/>
+      <w:bookmarkStart w:id="11" w:name="_Toc42106187"/>
+      <w:r>
+        <w:rPr>
+          <w:rStyle w:val="Heading3Char"/>
+        </w:rPr>
+        <w:t>Inspirational YouTube Videos</w:t>
+      </w:r>
+      <w:bookmarkEnd w:id="11"/>
+      <w:r>
+        <w:t xml:space="preserve">: </w:t>
+      </w:r>
+    </w:p>
+    <w:p>
+      <w:pPr>
+        <w:pStyle w:val="ListParagraph"/>
         <w:numPr>
           <w:ilvl w:val="0"/>
-          <w:numId w:val="2"/>
-        </w:numPr>
-      </w:pPr>
-      <w:r>
-        <w:rPr>
-          <w:rStyle w:val="Overskrift3Tegn"/>
-        </w:rPr>
-        <w:t>Inspirational YouTube Videos</w:t>
-      </w:r>
-      <w:r>
-        <w:t xml:space="preserve">: </w:t>
-      </w:r>
-    </w:p>
-    <w:p>
-      <w:pPr>
-        <w:pStyle w:val="Listeafsnit"/>
-        <w:numPr>
-          <w:ilvl w:val="1"/>
           <w:numId w:val="2"/>
         </w:numPr>
       </w:pPr>
@@ -2672,7 +3163,19 @@
           <w:rPr>
             <w:rStyle w:val="Hyperlink"/>
           </w:rPr>
-          <w:t>https://www.youtube.com/watch?v=_OUs2kuI_Yo</w:t>
+          <w:t>https:</w:t>
+        </w:r>
+        <w:r>
+          <w:rPr>
+            <w:rStyle w:val="Hyperlink"/>
+          </w:rPr>
+          <w:t>/</w:t>
+        </w:r>
+        <w:r>
+          <w:rPr>
+            <w:rStyle w:val="Hyperlink"/>
+          </w:rPr>
+          <w:t>/www.youtube.com/watch?v=_OUs2kuI_Yo</w:t>
         </w:r>
       </w:hyperlink>
       <w:r>
@@ -2681,9 +3184,9 @@
     </w:p>
     <w:p>
       <w:pPr>
-        <w:pStyle w:val="Listeafsnit"/>
-        <w:numPr>
-          <w:ilvl w:val="1"/>
+        <w:pStyle w:val="ListParagraph"/>
+        <w:numPr>
+          <w:ilvl w:val="0"/>
           <w:numId w:val="2"/>
         </w:numPr>
         <w:rPr>
@@ -2697,15 +3200,27 @@
           <w:rPr>
             <w:rStyle w:val="Hyperlink"/>
           </w:rPr>
-          <w:t>https://www.youtube.com/watch?v=yq0dSkA1vpM</w:t>
+          <w:t>https://www.youtube.com/watch?v=y</w:t>
+        </w:r>
+        <w:r>
+          <w:rPr>
+            <w:rStyle w:val="Hyperlink"/>
+          </w:rPr>
+          <w:t>q</w:t>
+        </w:r>
+        <w:r>
+          <w:rPr>
+            <w:rStyle w:val="Hyperlink"/>
+          </w:rPr>
+          <w:t>0dSkA1vpM</w:t>
         </w:r>
       </w:hyperlink>
     </w:p>
     <w:p>
       <w:pPr>
-        <w:pStyle w:val="Listeafsnit"/>
-        <w:numPr>
-          <w:ilvl w:val="1"/>
+        <w:pStyle w:val="ListParagraph"/>
+        <w:numPr>
+          <w:ilvl w:val="0"/>
           <w:numId w:val="2"/>
         </w:numPr>
       </w:pPr>
@@ -2714,19 +3229,240 @@
           <w:rPr>
             <w:rStyle w:val="Hyperlink"/>
           </w:rPr>
-          <w:t>https://www.youtube.com/watch?v=7CkSJyZb6H0</w:t>
+          <w:t>https://www.youtube.co</w:t>
+        </w:r>
+        <w:r>
+          <w:rPr>
+            <w:rStyle w:val="Hyperlink"/>
+          </w:rPr>
+          <w:t>m</w:t>
+        </w:r>
+        <w:r>
+          <w:rPr>
+            <w:rStyle w:val="Hyperlink"/>
+          </w:rPr>
+          <w:t>/watch?v=7CkSJyZb6H0</w:t>
         </w:r>
       </w:hyperlink>
     </w:p>
     <w:p>
       <w:pPr>
-        <w:pStyle w:val="Listeafsnit"/>
-        <w:numPr>
-          <w:ilvl w:val="1"/>
+        <w:pStyle w:val="ListParagraph"/>
+        <w:numPr>
+          <w:ilvl w:val="0"/>
           <w:numId w:val="2"/>
         </w:numPr>
       </w:pPr>
       <w:hyperlink r:id="rId13" w:history="1">
+        <w:r>
+          <w:rPr>
+            <w:rStyle w:val="Hyperlink"/>
+          </w:rPr>
+          <w:t>https://www.yo</w:t>
+        </w:r>
+        <w:r>
+          <w:rPr>
+            <w:rStyle w:val="Hyperlink"/>
+          </w:rPr>
+          <w:t>u</w:t>
+        </w:r>
+        <w:r>
+          <w:rPr>
+            <w:rStyle w:val="Hyperlink"/>
+          </w:rPr>
+          <w:t>tube.com/watch?v=mnTyiUAHuVk</w:t>
+        </w:r>
+      </w:hyperlink>
+    </w:p>
+    <w:p>
+      <w:pPr>
+        <w:pStyle w:val="ListParagraph"/>
+        <w:numPr>
+          <w:ilvl w:val="0"/>
+          <w:numId w:val="2"/>
+        </w:numPr>
+        <w:rPr>
+          <w:rStyle w:val="Hyperlink"/>
+          <w:color w:val="auto"/>
+          <w:u w:val="none"/>
+        </w:rPr>
+      </w:pPr>
+      <w:hyperlink r:id="rId14" w:history="1">
+        <w:r>
+          <w:rPr>
+            <w:rStyle w:val="Hyperlink"/>
+          </w:rPr>
+          <w:t>https://www.youtube.com/watch?</w:t>
+        </w:r>
+        <w:r>
+          <w:rPr>
+            <w:rStyle w:val="Hyperlink"/>
+          </w:rPr>
+          <w:t>v</w:t>
+        </w:r>
+        <w:r>
+          <w:rPr>
+            <w:rStyle w:val="Hyperlink"/>
+          </w:rPr>
+          <w:t>=sYKrMPhl59A</w:t>
+        </w:r>
+      </w:hyperlink>
+    </w:p>
+    <w:p>
+      <w:pPr>
+        <w:pStyle w:val="ListParagraph"/>
+        <w:numPr>
+          <w:ilvl w:val="0"/>
+          <w:numId w:val="2"/>
+        </w:numPr>
+        <w:rPr>
+          <w:rStyle w:val="Hyperlink"/>
+          <w:color w:val="auto"/>
+          <w:u w:val="none"/>
+        </w:rPr>
+      </w:pPr>
+      <w:hyperlink r:id="rId15" w:history="1">
+        <w:r>
+          <w:rPr>
+            <w:rStyle w:val="Hyperlink"/>
+          </w:rPr>
+          <w:t>https://www.youtube.com/watch?</w:t>
+        </w:r>
+        <w:r>
+          <w:rPr>
+            <w:rStyle w:val="Hyperlink"/>
+          </w:rPr>
+          <w:t>v</w:t>
+        </w:r>
+        <w:r>
+          <w:rPr>
+            <w:rStyle w:val="Hyperlink"/>
+          </w:rPr>
+          <w:t>=STuWW6pksXs</w:t>
+        </w:r>
+      </w:hyperlink>
+    </w:p>
+    <w:p>
+      <w:pPr>
+        <w:pStyle w:val="ListParagraph"/>
+        <w:numPr>
+          <w:ilvl w:val="0"/>
+          <w:numId w:val="2"/>
+        </w:numPr>
+      </w:pPr>
+      <w:hyperlink r:id="rId16" w:history="1">
+        <w:r>
+          <w:rPr>
+            <w:rStyle w:val="Hyperlink"/>
+          </w:rPr>
+          <w:t>https://w</w:t>
+        </w:r>
+        <w:r>
+          <w:rPr>
+            <w:rStyle w:val="Hyperlink"/>
+          </w:rPr>
+          <w:t>w</w:t>
+        </w:r>
+        <w:r>
+          <w:rPr>
+            <w:rStyle w:val="Hyperlink"/>
+          </w:rPr>
+          <w:t>w.youtube.com/watch?v=MiafbSe0Z5Q</w:t>
+        </w:r>
+      </w:hyperlink>
+      <w:r>
+        <w:t xml:space="preserve"> </w:t>
+      </w:r>
+      <w:r>
+        <w:br/>
+      </w:r>
+    </w:p>
+    <w:p>
+      <w:bookmarkStart w:id="12" w:name="_Toc42106188"/>
+      <w:r>
+        <w:rPr>
+          <w:rStyle w:val="Heading3Char"/>
+        </w:rPr>
+        <w:t>I</w:t>
+      </w:r>
+      <w:r>
+        <w:rPr>
+          <w:rStyle w:val="Heading3Char"/>
+        </w:rPr>
+        <w:t>nspirational Websites</w:t>
+      </w:r>
+      <w:bookmarkEnd w:id="12"/>
+      <w:r>
+        <w:t xml:space="preserve">: </w:t>
+      </w:r>
+    </w:p>
+    <w:p>
+      <w:pPr>
+        <w:pStyle w:val="ListParagraph"/>
+        <w:numPr>
+          <w:ilvl w:val="0"/>
+          <w:numId w:val="2"/>
+        </w:numPr>
+      </w:pPr>
+      <w:hyperlink r:id="rId17" w:history="1">
+        <w:r>
+          <w:rPr>
+            <w:rStyle w:val="Hyperlink"/>
+          </w:rPr>
+          <w:t>https://developer.okta.com/blog/2019/11/21/csharp-websockets-tutorial</w:t>
+        </w:r>
+      </w:hyperlink>
+    </w:p>
+    <w:p>
+      <w:pPr>
+        <w:pStyle w:val="ListParagraph"/>
+        <w:ind w:left="1440"/>
+      </w:pPr>
+    </w:p>
+    <w:p>
+      <w:bookmarkStart w:id="13" w:name="_Toc42106189"/>
+      <w:r>
+        <w:rPr>
+          <w:rStyle w:val="Heading3Char"/>
+        </w:rPr>
+        <w:t>Inspirational Code</w:t>
+      </w:r>
+      <w:bookmarkEnd w:id="13"/>
+      <w:r>
+        <w:t xml:space="preserve">: </w:t>
+      </w:r>
+    </w:p>
+    <w:p>
+      <w:pPr>
+        <w:pStyle w:val="ListParagraph"/>
+        <w:numPr>
+          <w:ilvl w:val="0"/>
+          <w:numId w:val="2"/>
+        </w:numPr>
+      </w:pPr>
+      <w:hyperlink r:id="rId18" w:history="1">
+        <w:r>
+          <w:rPr>
+            <w:rStyle w:val="Hyperlink"/>
+          </w:rPr>
+          <w:t>https://www.codeproject.com/Tips/1235350/Switch-Type-WPF-ToggleButton-RadioButton-On-Off-Co</w:t>
+        </w:r>
+      </w:hyperlink>
+    </w:p>
+    <w:p>
+      <w:pPr>
+        <w:pStyle w:val="ListParagraph"/>
+        <w:numPr>
+          <w:ilvl w:val="0"/>
+          <w:numId w:val="2"/>
+        </w:numPr>
+        <w:rPr>
+          <w:rStyle w:val="Hyperlink"/>
+          <w:color w:val="auto"/>
+          <w:u w:val="none"/>
+        </w:rPr>
+      </w:pPr>
+      <w:hyperlink r:id="rId19" w:history="1">
         <w:r>
           <w:rPr>
             <w:rStyle w:val="Hyperlink"/>
@@ -2737,212 +3473,13 @@
     </w:p>
     <w:p>
       <w:pPr>
-        <w:pStyle w:val="Listeafsnit"/>
-        <w:numPr>
-          <w:ilvl w:val="1"/>
-          <w:numId w:val="2"/>
-        </w:numPr>
-        <w:rPr>
-          <w:rStyle w:val="Hyperlink"/>
-          <w:color w:val="auto"/>
-          <w:u w:val="none"/>
-        </w:rPr>
-      </w:pPr>
-      <w:hyperlink r:id="rId14" w:history="1">
-        <w:r>
-          <w:rPr>
-            <w:rStyle w:val="Hyperlink"/>
-          </w:rPr>
-          <w:t>https://www.youtube.com/watch?v=sYKrMPhl59A</w:t>
-        </w:r>
-      </w:hyperlink>
-    </w:p>
-    <w:p>
-      <w:pPr>
-        <w:pStyle w:val="Listeafsnit"/>
-        <w:numPr>
-          <w:ilvl w:val="1"/>
-          <w:numId w:val="2"/>
-        </w:numPr>
-        <w:rPr>
-          <w:rStyle w:val="Hyperlink"/>
-          <w:color w:val="auto"/>
-          <w:u w:val="none"/>
-        </w:rPr>
-      </w:pPr>
-      <w:hyperlink r:id="rId15" w:history="1">
-        <w:r>
-          <w:rPr>
-            <w:rStyle w:val="Hyperlink"/>
-          </w:rPr>
-          <w:t>https://www.youtube.com/watch?v=STuWW6pksXs</w:t>
-        </w:r>
-      </w:hyperlink>
-    </w:p>
-    <w:p>
-      <w:pPr>
-        <w:pStyle w:val="Listeafsnit"/>
-        <w:numPr>
-          <w:ilvl w:val="1"/>
-          <w:numId w:val="2"/>
-        </w:numPr>
-      </w:pPr>
-      <w:hyperlink r:id="rId16" w:history="1">
-        <w:r>
-          <w:rPr>
-            <w:rStyle w:val="Hyperlink"/>
-          </w:rPr>
-          <w:t>https://www.youtube.com/watch?v=laPFq3Fhs8k</w:t>
-        </w:r>
-      </w:hyperlink>
-    </w:p>
-    <w:p>
-      <w:pPr>
-        <w:pStyle w:val="Listeafsnit"/>
-        <w:numPr>
-          <w:ilvl w:val="1"/>
-          <w:numId w:val="2"/>
-        </w:numPr>
-      </w:pPr>
-      <w:hyperlink r:id="rId17" w:history="1">
-        <w:r>
-          <w:rPr>
-            <w:rStyle w:val="Hyperlink"/>
-          </w:rPr>
-          <w:t>https://www.youtube.com/watch?v=MiafbSe0Z5Q</w:t>
-        </w:r>
-      </w:hyperlink>
-      <w:r>
-        <w:t xml:space="preserve"> </w:t>
-      </w:r>
-      <w:r>
-        <w:br/>
-      </w:r>
-    </w:p>
-    <w:p>
-      <w:pPr>
-        <w:pStyle w:val="Listeafsnit"/>
+        <w:pStyle w:val="ListParagraph"/>
         <w:numPr>
           <w:ilvl w:val="0"/>
           <w:numId w:val="2"/>
         </w:numPr>
       </w:pPr>
-      <w:r>
-        <w:rPr>
-          <w:rStyle w:val="Overskrift3Tegn"/>
-        </w:rPr>
-        <w:t>Inspirational Websites</w:t>
-      </w:r>
-      <w:r>
-        <w:t xml:space="preserve">: </w:t>
-      </w:r>
-    </w:p>
-    <w:p>
-      <w:pPr>
-        <w:pStyle w:val="Listeafsnit"/>
-        <w:numPr>
-          <w:ilvl w:val="1"/>
-          <w:numId w:val="2"/>
-        </w:numPr>
-      </w:pPr>
-      <w:hyperlink r:id="rId18" w:history="1">
-        <w:r>
-          <w:rPr>
-            <w:rStyle w:val="Hyperlink"/>
-          </w:rPr>
-          <w:t>https://developer.okta.com/blog/2019/11/21/csharp-websockets-tutorial</w:t>
-        </w:r>
-      </w:hyperlink>
-    </w:p>
-    <w:p>
-      <w:pPr>
-        <w:pStyle w:val="Listeafsnit"/>
-        <w:ind w:left="1440"/>
-      </w:pPr>
-    </w:p>
-    <w:p>
-      <w:pPr>
-        <w:pStyle w:val="Listeafsnit"/>
-        <w:numPr>
-          <w:ilvl w:val="0"/>
-          <w:numId w:val="2"/>
-        </w:numPr>
-      </w:pPr>
-      <w:r>
-        <w:rPr>
-          <w:rStyle w:val="Overskrift3Tegn"/>
-        </w:rPr>
-        <w:t>Inspirational Code</w:t>
-      </w:r>
-      <w:r>
-        <w:t xml:space="preserve">: </w:t>
-      </w:r>
-    </w:p>
-    <w:p>
-      <w:pPr>
-        <w:pStyle w:val="Listeafsnit"/>
-        <w:numPr>
-          <w:ilvl w:val="1"/>
-          <w:numId w:val="2"/>
-        </w:numPr>
-      </w:pPr>
-      <w:hyperlink r:id="rId19" w:history="1">
-        <w:r>
-          <w:rPr>
-            <w:rStyle w:val="Hyperlink"/>
-          </w:rPr>
-          <w:t>https://www.codeproject.com/Tips/1235350/Switch-Type-WPF-ToggleButton-RadioButton-On-Off-Co</w:t>
-        </w:r>
-      </w:hyperlink>
-    </w:p>
-    <w:p>
-      <w:pPr>
-        <w:pStyle w:val="Listeafsnit"/>
-        <w:numPr>
-          <w:ilvl w:val="1"/>
-          <w:numId w:val="2"/>
-        </w:numPr>
-        <w:rPr>
-          <w:rStyle w:val="Hyperlink"/>
-          <w:color w:val="auto"/>
-          <w:u w:val="none"/>
-        </w:rPr>
-      </w:pPr>
       <w:hyperlink r:id="rId20" w:history="1">
-        <w:r>
-          <w:rPr>
-            <w:rStyle w:val="Hyperlink"/>
-          </w:rPr>
-          <w:t>https://www.youtube.com/watch?v=mnTyiUAHuVk</w:t>
-        </w:r>
-      </w:hyperlink>
-    </w:p>
-    <w:p>
-      <w:pPr>
-        <w:pStyle w:val="Listeafsnit"/>
-        <w:numPr>
-          <w:ilvl w:val="1"/>
-          <w:numId w:val="2"/>
-        </w:numPr>
-      </w:pPr>
-      <w:hyperlink r:id="rId21" w:history="1">
-        <w:r>
-          <w:rPr>
-            <w:rStyle w:val="Hyperlink"/>
-          </w:rPr>
-          <w:t>https://stackoverflow.com/questions/32420461/wpf-multiple-buttons-same-click-function-but-different-parameter</w:t>
-        </w:r>
-      </w:hyperlink>
-    </w:p>
-    <w:p>
-      <w:pPr>
-        <w:pStyle w:val="Listeafsnit"/>
-        <w:numPr>
-          <w:ilvl w:val="1"/>
-          <w:numId w:val="2"/>
-        </w:numPr>
-      </w:pPr>
-      <w:hyperlink r:id="rId22" w:history="1">
         <w:r>
           <w:rPr>
             <w:rStyle w:val="Hyperlink"/>
@@ -2956,9 +3493,9 @@
     </w:p>
     <w:p>
       <w:pPr>
-        <w:pStyle w:val="Listeafsnit"/>
-        <w:numPr>
-          <w:ilvl w:val="1"/>
+        <w:pStyle w:val="ListParagraph"/>
+        <w:numPr>
+          <w:ilvl w:val="0"/>
           <w:numId w:val="2"/>
         </w:numPr>
         <w:rPr>
@@ -2967,7 +3504,7 @@
           <w:u w:val="none"/>
         </w:rPr>
       </w:pPr>
-      <w:hyperlink r:id="rId23" w:history="1">
+      <w:hyperlink r:id="rId21" w:history="1">
         <w:r>
           <w:rPr>
             <w:rStyle w:val="Hyperlink"/>
@@ -2978,43 +3515,331 @@
     </w:p>
     <w:p>
       <w:pPr>
-        <w:pStyle w:val="Listeafsnit"/>
-        <w:numPr>
-          <w:ilvl w:val="1"/>
+        <w:pStyle w:val="ListParagraph"/>
+        <w:numPr>
+          <w:ilvl w:val="0"/>
           <w:numId w:val="2"/>
         </w:numPr>
       </w:pPr>
+      <w:hyperlink r:id="rId22" w:history="1">
+        <w:r>
+          <w:rPr>
+            <w:rStyle w:val="Hyperlink"/>
+          </w:rPr>
+          <w:t>https://stackoverflow.c</w:t>
+        </w:r>
+        <w:r>
+          <w:rPr>
+            <w:rStyle w:val="Hyperlink"/>
+          </w:rPr>
+          <w:t>o</w:t>
+        </w:r>
+        <w:r>
+          <w:rPr>
+            <w:rStyle w:val="Hyperlink"/>
+          </w:rPr>
+          <w:t>m/questions/1195554/how-can-i-remove-the-border-of-a-wpf-window-when-using-luna-or-classic</w:t>
+        </w:r>
+      </w:hyperlink>
+    </w:p>
+    <w:p>
+      <w:pPr>
+        <w:pStyle w:val="ListParagraph"/>
+        <w:numPr>
+          <w:ilvl w:val="0"/>
+          <w:numId w:val="2"/>
+        </w:numPr>
+      </w:pPr>
+      <w:hyperlink r:id="rId23" w:history="1">
+        <w:r>
+          <w:rPr>
+            <w:rStyle w:val="Hyperlink"/>
+          </w:rPr>
+          <w:t>https://stackoverflow</w:t>
+        </w:r>
+        <w:r>
+          <w:rPr>
+            <w:rStyle w:val="Hyperlink"/>
+          </w:rPr>
+          <w:t>.</w:t>
+        </w:r>
+        <w:r>
+          <w:rPr>
+            <w:rStyle w:val="Hyperlink"/>
+          </w:rPr>
+          <w:t>com/questions/7417739/make-wpf-window-draggable-no-matter-what-element-is-clicked</w:t>
+        </w:r>
+      </w:hyperlink>
+      <w:r>
+        <w:rPr>
+          <w:rStyle w:val="Hyperlink"/>
+        </w:rPr>
+        <w:br/>
+      </w:r>
+    </w:p>
+    <w:p>
+      <w:r>
+        <w:rPr>
+          <w:rStyle w:val="Heading3Char"/>
+        </w:rPr>
+        <w:t>Others code I have used I my project</w:t>
+      </w:r>
+      <w:r>
+        <w:t xml:space="preserve">: </w:t>
+      </w:r>
+    </w:p>
+    <w:p>
+      <w:pPr>
+        <w:pStyle w:val="ListParagraph"/>
+        <w:numPr>
+          <w:ilvl w:val="0"/>
+          <w:numId w:val="2"/>
+        </w:numPr>
+      </w:pPr>
+      <w:r>
+        <w:rPr>
+          <w:rStyle w:val="Hyperlink"/>
+          <w:b/>
+          <w:bCs/>
+          <w:color w:val="000000" w:themeColor="text1"/>
+          <w:u w:val="none"/>
+        </w:rPr>
+        <w:t>C</w:t>
+      </w:r>
+      <w:r>
+        <w:rPr>
+          <w:rStyle w:val="Hyperlink"/>
+          <w:b/>
+          <w:bCs/>
+          <w:color w:val="000000" w:themeColor="text1"/>
+          <w:u w:val="none"/>
+        </w:rPr>
+        <w:t>reator:</w:t>
+      </w:r>
+      <w:r>
+        <w:rPr>
+          <w:rStyle w:val="Hyperlink"/>
+          <w:color w:val="000000" w:themeColor="text1"/>
+          <w:u w:val="none"/>
+        </w:rPr>
+        <w:t xml:space="preserve"> </w:t>
+      </w:r>
+      <w:r>
+        <w:rPr>
+          <w:rStyle w:val="Hyperlink"/>
+          <w:color w:val="000000" w:themeColor="text1"/>
+          <w:u w:val="none"/>
+        </w:rPr>
+        <w:t>AngelSix</w:t>
+      </w:r>
+      <w:r>
+        <w:rPr>
+          <w:rStyle w:val="Hyperlink"/>
+          <w:color w:val="000000" w:themeColor="text1"/>
+          <w:u w:val="none"/>
+        </w:rPr>
+        <w:t xml:space="preserve">. </w:t>
+      </w:r>
+      <w:r>
+        <w:rPr>
+          <w:rStyle w:val="Hyperlink"/>
+          <w:color w:val="000000" w:themeColor="text1"/>
+          <w:u w:val="none"/>
+        </w:rPr>
+        <w:br/>
+      </w:r>
+      <w:r>
+        <w:rPr>
+          <w:rStyle w:val="Hyperlink"/>
+          <w:b/>
+          <w:bCs/>
+          <w:color w:val="000000" w:themeColor="text1"/>
+          <w:u w:val="none"/>
+        </w:rPr>
+        <w:t>Note:</w:t>
+      </w:r>
+      <w:r>
+        <w:rPr>
+          <w:rStyle w:val="Hyperlink"/>
+          <w:color w:val="000000" w:themeColor="text1"/>
+          <w:u w:val="none"/>
+        </w:rPr>
+        <w:t xml:space="preserve"> I have used his basic game structure and a few of his lines of code in the WPF Backend.</w:t>
+      </w:r>
+      <w:r>
+        <w:rPr>
+          <w:rStyle w:val="Hyperlink"/>
+          <w:color w:val="000000" w:themeColor="text1"/>
+          <w:u w:val="none"/>
+        </w:rPr>
+        <w:br/>
+      </w:r>
+      <w:r>
+        <w:rPr>
+          <w:rStyle w:val="Hyperlink"/>
+          <w:b/>
+          <w:bCs/>
+          <w:color w:val="000000" w:themeColor="text1"/>
+          <w:u w:val="none"/>
+        </w:rPr>
+        <w:t>Link:</w:t>
+      </w:r>
+      <w:r>
+        <w:rPr>
+          <w:rStyle w:val="Hyperlink"/>
+          <w:color w:val="000000" w:themeColor="text1"/>
+          <w:u w:val="none"/>
+        </w:rPr>
+        <w:t xml:space="preserve"> </w:t>
+      </w:r>
       <w:hyperlink r:id="rId24" w:history="1">
         <w:r>
           <w:rPr>
             <w:rStyle w:val="Hyperlink"/>
           </w:rPr>
-          <w:t>https://stackoverflow.com/questions/1195554/how-can-i-remove-the-border-of-a-wpf-window-when-using-luna-or-classic</w:t>
+          <w:t>https://www.youtube.com/watch?v=mnTyiUAHuVk&amp;t=1053s</w:t>
         </w:r>
       </w:hyperlink>
-    </w:p>
-    <w:p>
-      <w:pPr>
-        <w:pStyle w:val="Listeafsnit"/>
-        <w:numPr>
-          <w:ilvl w:val="1"/>
+      <w:r>
+        <w:br/>
+      </w:r>
+    </w:p>
+    <w:p>
+      <w:pPr>
+        <w:pStyle w:val="ListParagraph"/>
+        <w:numPr>
+          <w:ilvl w:val="0"/>
           <w:numId w:val="2"/>
         </w:numPr>
       </w:pPr>
+      <w:r>
+        <w:rPr>
+          <w:rStyle w:val="Hyperlink"/>
+          <w:b/>
+          <w:bCs/>
+          <w:color w:val="000000" w:themeColor="text1"/>
+          <w:u w:val="none"/>
+        </w:rPr>
+        <w:t>Creater:</w:t>
+      </w:r>
+      <w:r>
+        <w:rPr>
+          <w:rStyle w:val="Hyperlink"/>
+          <w:color w:val="000000" w:themeColor="text1"/>
+          <w:u w:val="none"/>
+        </w:rPr>
+        <w:t xml:space="preserve"> </w:t>
+      </w:r>
+      <w:r>
+        <w:rPr>
+          <w:rStyle w:val="Hyperlink"/>
+          <w:color w:val="000000" w:themeColor="text1"/>
+          <w:u w:val="none"/>
+        </w:rPr>
+        <w:t>RezKey</w:t>
+      </w:r>
+      <w:r>
+        <w:rPr>
+          <w:rStyle w:val="Hyperlink"/>
+          <w:color w:val="000000" w:themeColor="text1"/>
+          <w:u w:val="none"/>
+        </w:rPr>
+        <w:t xml:space="preserve"> </w:t>
+      </w:r>
+      <w:r>
+        <w:rPr>
+          <w:rStyle w:val="Hyperlink"/>
+          <w:color w:val="000000" w:themeColor="text1"/>
+          <w:u w:val="none"/>
+        </w:rPr>
+        <w:br/>
+      </w:r>
+      <w:r>
+        <w:rPr>
+          <w:rStyle w:val="Hyperlink"/>
+          <w:b/>
+          <w:bCs/>
+          <w:color w:val="000000" w:themeColor="text1"/>
+          <w:u w:val="none"/>
+        </w:rPr>
+        <w:t>Note:</w:t>
+      </w:r>
+      <w:r>
+        <w:rPr>
+          <w:rStyle w:val="Hyperlink"/>
+          <w:color w:val="000000" w:themeColor="text1"/>
+          <w:u w:val="none"/>
+        </w:rPr>
+        <w:t xml:space="preserve"> I </w:t>
+      </w:r>
+      <w:r>
+        <w:rPr>
+          <w:rStyle w:val="Hyperlink"/>
+          <w:color w:val="000000" w:themeColor="text1"/>
+          <w:u w:val="none"/>
+        </w:rPr>
+        <w:t>have</w:t>
+      </w:r>
+      <w:r>
+        <w:rPr>
+          <w:rStyle w:val="Hyperlink"/>
+          <w:color w:val="000000" w:themeColor="text1"/>
+          <w:u w:val="none"/>
+        </w:rPr>
+        <w:t xml:space="preserve"> used this code to get a general understanding </w:t>
+      </w:r>
+      <w:r>
+        <w:rPr>
+          <w:rStyle w:val="Hyperlink"/>
+          <w:color w:val="000000" w:themeColor="text1"/>
+          <w:u w:val="none"/>
+        </w:rPr>
+        <w:t>of what ‘web sockets’ are.</w:t>
+      </w:r>
+      <w:r>
+        <w:rPr>
+          <w:rStyle w:val="Hyperlink"/>
+          <w:color w:val="000000" w:themeColor="text1"/>
+          <w:u w:val="none"/>
+        </w:rPr>
+        <w:br/>
+        <w:t xml:space="preserve">            Some of his code can be found in my server/client setup. </w:t>
+      </w:r>
+      <w:r>
+        <w:rPr>
+          <w:rStyle w:val="Hyperlink"/>
+          <w:color w:val="000000" w:themeColor="text1"/>
+          <w:u w:val="none"/>
+        </w:rPr>
+        <w:br/>
+      </w:r>
+      <w:r>
+        <w:rPr>
+          <w:rStyle w:val="Hyperlink"/>
+          <w:b/>
+          <w:bCs/>
+          <w:color w:val="000000" w:themeColor="text1"/>
+          <w:u w:val="none"/>
+        </w:rPr>
+        <w:t xml:space="preserve">Link: </w:t>
+      </w:r>
       <w:hyperlink r:id="rId25" w:history="1">
         <w:r>
           <w:rPr>
             <w:rStyle w:val="Hyperlink"/>
           </w:rPr>
-          <w:t>https://stackoverflow.com/questions/7417739/make-wpf-window-draggable-no-matter-what-element-is-clicked</w:t>
+          <w:t>https://www.youtube.com/watch?v=KxdOOk6d_I0</w:t>
         </w:r>
       </w:hyperlink>
-    </w:p>
-    <w:p>
-      <w:pPr>
-        <w:pStyle w:val="Listeafsnit"/>
-        <w:numPr>
-          <w:ilvl w:val="1"/>
+      <w:r>
+        <w:br/>
+      </w:r>
+    </w:p>
+    <w:p>
+      <w:pPr>
+        <w:pStyle w:val="ListParagraph"/>
+        <w:numPr>
+          <w:ilvl w:val="0"/>
           <w:numId w:val="2"/>
         </w:numPr>
         <w:rPr>
@@ -3023,61 +3848,506 @@
           <w:u w:val="none"/>
         </w:rPr>
       </w:pPr>
+      <w:r>
+        <w:rPr>
+          <w:rStyle w:val="Hyperlink"/>
+          <w:b/>
+          <w:bCs/>
+          <w:color w:val="000000" w:themeColor="text1"/>
+          <w:u w:val="none"/>
+        </w:rPr>
+        <w:lastRenderedPageBreak/>
+        <w:t>Creator:</w:t>
+      </w:r>
+      <w:r>
+        <w:rPr>
+          <w:rStyle w:val="Hyperlink"/>
+          <w:color w:val="000000" w:themeColor="text1"/>
+          <w:u w:val="none"/>
+        </w:rPr>
+        <w:t xml:space="preserve"> </w:t>
+      </w:r>
+      <w:r>
+        <w:rPr>
+          <w:rStyle w:val="Hyperlink"/>
+          <w:color w:val="000000" w:themeColor="text1"/>
+          <w:u w:val="none"/>
+        </w:rPr>
+        <w:t>TokyoMike</w:t>
+      </w:r>
+      <w:r>
+        <w:rPr>
+          <w:rStyle w:val="Hyperlink"/>
+          <w:color w:val="000000" w:themeColor="text1"/>
+          <w:u w:val="none"/>
+        </w:rPr>
+        <w:t xml:space="preserve"> and </w:t>
+      </w:r>
+      <w:r>
+        <w:rPr>
+          <w:rStyle w:val="Hyperlink"/>
+          <w:color w:val="000000" w:themeColor="text1"/>
+          <w:u w:val="none"/>
+        </w:rPr>
+        <w:t>UuDdLrLrSs</w:t>
+      </w:r>
+      <w:r>
+        <w:rPr>
+          <w:rStyle w:val="Hyperlink"/>
+          <w:color w:val="000000" w:themeColor="text1"/>
+          <w:u w:val="none"/>
+        </w:rPr>
+        <w:br/>
+      </w:r>
+      <w:r>
+        <w:rPr>
+          <w:rStyle w:val="Hyperlink"/>
+          <w:b/>
+          <w:bCs/>
+          <w:color w:val="000000" w:themeColor="text1"/>
+          <w:u w:val="none"/>
+        </w:rPr>
+        <w:t>Note:</w:t>
+      </w:r>
+      <w:r>
+        <w:rPr>
+          <w:rStyle w:val="Hyperlink"/>
+          <w:color w:val="000000" w:themeColor="text1"/>
+          <w:u w:val="none"/>
+        </w:rPr>
+        <w:t xml:space="preserve"> I used this code concept to navigate between windows in my WPF aplication</w:t>
+      </w:r>
+      <w:r>
+        <w:rPr>
+          <w:rStyle w:val="Hyperlink"/>
+          <w:color w:val="000000" w:themeColor="text1"/>
+          <w:u w:val="none"/>
+        </w:rPr>
+        <w:br/>
+      </w:r>
+      <w:r>
+        <w:rPr>
+          <w:rStyle w:val="Hyperlink"/>
+          <w:b/>
+          <w:bCs/>
+          <w:color w:val="000000" w:themeColor="text1"/>
+          <w:u w:val="none"/>
+        </w:rPr>
+        <w:t>Link:</w:t>
+      </w:r>
+      <w:r>
+        <w:rPr>
+          <w:rStyle w:val="Hyperlink"/>
+          <w:color w:val="000000" w:themeColor="text1"/>
+          <w:u w:val="none"/>
+        </w:rPr>
+        <w:t xml:space="preserve"> </w:t>
+      </w:r>
       <w:hyperlink r:id="rId26" w:history="1">
         <w:r>
           <w:rPr>
             <w:rStyle w:val="Hyperlink"/>
           </w:rPr>
-          <w:t>https://docs.microsoft.com/en-us/dotnet/api/system.appdomain.assemblyresolve?redirectedfrom=MSDN&amp;view=netcore-3.1</w:t>
+          <w:t>https://stacko</w:t>
+        </w:r>
+        <w:r>
+          <w:rPr>
+            <w:rStyle w:val="Hyperlink"/>
+          </w:rPr>
+          <w:t>v</w:t>
+        </w:r>
+        <w:r>
+          <w:rPr>
+            <w:rStyle w:val="Hyperlink"/>
+          </w:rPr>
+          <w:t>erflow.com/a/11134367</w:t>
         </w:r>
       </w:hyperlink>
-    </w:p>
-    <w:p>
-      <w:pPr>
-        <w:pStyle w:val="Listeafsnit"/>
-        <w:ind w:left="1440"/>
-        <w:rPr>
-          <w:rStyle w:val="Hyperlink"/>
-          <w:color w:val="auto"/>
-          <w:u w:val="none"/>
-        </w:rPr>
-      </w:pPr>
-    </w:p>
-    <w:p>
-      <w:pPr>
-        <w:pStyle w:val="Listeafsnit"/>
+      <w:r>
+        <w:rPr>
+          <w:rStyle w:val="Hyperlink"/>
+          <w:color w:val="000000" w:themeColor="text1"/>
+          <w:u w:val="none"/>
+        </w:rPr>
+        <w:t xml:space="preserve"> </w:t>
+      </w:r>
+      <w:r>
+        <w:rPr>
+          <w:rStyle w:val="Hyperlink"/>
+          <w:color w:val="000000" w:themeColor="text1"/>
+          <w:u w:val="none"/>
+        </w:rPr>
+        <w:br/>
+      </w:r>
+    </w:p>
+    <w:p>
+      <w:pPr>
+        <w:pStyle w:val="ListParagraph"/>
         <w:numPr>
           <w:ilvl w:val="0"/>
           <w:numId w:val="2"/>
         </w:numPr>
-      </w:pPr>
-      <w:r>
-        <w:rPr>
-          <w:rStyle w:val="Overskrift3Tegn"/>
-        </w:rPr>
-        <w:t>Brainstorming my ideas with</w:t>
-      </w:r>
-      <w:r>
-        <w:t>: (</w:t>
-      </w:r>
-      <w:r>
-        <w:rPr>
-          <w:u w:val="single"/>
-        </w:rPr>
-        <w:t>No code nor help</w:t>
-      </w:r>
-      <w:r>
-        <w:t xml:space="preserve"> was given by these people)</w:t>
-      </w:r>
-    </w:p>
-    <w:p>
-      <w:pPr>
-        <w:pStyle w:val="Listeafsnit"/>
+        <w:rPr>
+          <w:color w:val="000000" w:themeColor="text1"/>
+        </w:rPr>
+      </w:pPr>
+      <w:r>
+        <w:rPr>
+          <w:rStyle w:val="Hyperlink"/>
+          <w:b/>
+          <w:bCs/>
+          <w:color w:val="000000" w:themeColor="text1"/>
+          <w:u w:val="none"/>
+        </w:rPr>
+        <w:t>Creator:</w:t>
+      </w:r>
+      <w:r>
+        <w:rPr>
+          <w:rStyle w:val="Hyperlink"/>
+          <w:color w:val="000000" w:themeColor="text1"/>
+          <w:u w:val="none"/>
+        </w:rPr>
+        <w:t xml:space="preserve"> </w:t>
+      </w:r>
+      <w:r>
+        <w:t>Vineeth P Joseph</w:t>
+      </w:r>
+      <w:r>
+        <w:rPr>
+          <w:rStyle w:val="Hyperlink"/>
+          <w:color w:val="000000" w:themeColor="text1"/>
+          <w:u w:val="none"/>
+        </w:rPr>
+        <w:br/>
+      </w:r>
+      <w:r>
+        <w:rPr>
+          <w:rStyle w:val="Hyperlink"/>
+          <w:b/>
+          <w:bCs/>
+          <w:color w:val="000000" w:themeColor="text1"/>
+          <w:u w:val="none"/>
+        </w:rPr>
+        <w:t>Note:</w:t>
+      </w:r>
+      <w:r>
+        <w:rPr>
+          <w:rStyle w:val="Hyperlink"/>
+          <w:color w:val="000000" w:themeColor="text1"/>
+          <w:u w:val="none"/>
+        </w:rPr>
+        <w:t xml:space="preserve"> I used this code concept to </w:t>
+      </w:r>
+      <w:r>
+        <w:rPr>
+          <w:rStyle w:val="Hyperlink"/>
+          <w:color w:val="000000" w:themeColor="text1"/>
+          <w:u w:val="none"/>
+        </w:rPr>
+        <w:t>close the main</w:t>
+      </w:r>
+      <w:r>
+        <w:rPr>
+          <w:rStyle w:val="Hyperlink"/>
+          <w:color w:val="000000" w:themeColor="text1"/>
+          <w:u w:val="none"/>
+        </w:rPr>
+        <w:t xml:space="preserve"> window in my WPF </w:t>
+      </w:r>
+      <w:r>
+        <w:rPr>
+          <w:rStyle w:val="Hyperlink"/>
+          <w:color w:val="000000" w:themeColor="text1"/>
+          <w:u w:val="none"/>
+        </w:rPr>
+        <w:t xml:space="preserve">application </w:t>
+      </w:r>
+      <w:r>
+        <w:rPr>
+          <w:rStyle w:val="Hyperlink"/>
+          <w:color w:val="000000" w:themeColor="text1"/>
+          <w:u w:val="none"/>
+        </w:rPr>
+        <w:br/>
+      </w:r>
+      <w:r>
+        <w:rPr>
+          <w:rStyle w:val="Hyperlink"/>
+          <w:b/>
+          <w:bCs/>
+          <w:color w:val="000000" w:themeColor="text1"/>
+          <w:u w:val="none"/>
+        </w:rPr>
+        <w:t>Link:</w:t>
+      </w:r>
+      <w:r>
+        <w:rPr>
+          <w:rStyle w:val="Hyperlink"/>
+          <w:color w:val="000000" w:themeColor="text1"/>
+          <w:u w:val="none"/>
+        </w:rPr>
+        <w:t xml:space="preserve"> </w:t>
+      </w:r>
+      <w:hyperlink r:id="rId27" w:history="1">
+        <w:r>
+          <w:rPr>
+            <w:rStyle w:val="Hyperlink"/>
+          </w:rPr>
+          <w:t>https://www.codeproject.com/Questions/80280/Show-Hide-the-Main-window</w:t>
+        </w:r>
+      </w:hyperlink>
+      <w:r>
+        <w:br/>
+      </w:r>
+    </w:p>
+    <w:p>
+      <w:pPr>
+        <w:pStyle w:val="ListParagraph"/>
+        <w:numPr>
+          <w:ilvl w:val="0"/>
+          <w:numId w:val="2"/>
+        </w:numPr>
+        <w:rPr>
+          <w:rStyle w:val="Hyperlink"/>
+          <w:color w:val="000000" w:themeColor="text1"/>
+          <w:u w:val="none"/>
+        </w:rPr>
+      </w:pPr>
+      <w:r>
+        <w:rPr>
+          <w:rStyle w:val="Hyperlink"/>
+          <w:b/>
+          <w:bCs/>
+          <w:color w:val="000000" w:themeColor="text1"/>
+          <w:u w:val="none"/>
+        </w:rPr>
+        <w:t>Creator:</w:t>
+      </w:r>
+      <w:r>
+        <w:rPr>
+          <w:rStyle w:val="Hyperlink"/>
+          <w:color w:val="000000" w:themeColor="text1"/>
+          <w:u w:val="none"/>
+        </w:rPr>
+        <w:t xml:space="preserve"> </w:t>
+      </w:r>
+      <w:r>
+        <w:rPr>
+          <w:rStyle w:val="Hyperlink"/>
+          <w:color w:val="000000" w:themeColor="text1"/>
+          <w:u w:val="none"/>
+        </w:rPr>
+        <w:t>Rachel</w:t>
+      </w:r>
+      <w:r>
+        <w:rPr>
+          <w:rStyle w:val="Hyperlink"/>
+          <w:color w:val="000000" w:themeColor="text1"/>
+          <w:u w:val="none"/>
+        </w:rPr>
+        <w:br/>
+      </w:r>
+      <w:r>
+        <w:rPr>
+          <w:rStyle w:val="Hyperlink"/>
+          <w:b/>
+          <w:bCs/>
+          <w:color w:val="000000" w:themeColor="text1"/>
+          <w:u w:val="none"/>
+        </w:rPr>
+        <w:t>Note:</w:t>
+      </w:r>
+      <w:r>
+        <w:rPr>
+          <w:rStyle w:val="Hyperlink"/>
+          <w:color w:val="000000" w:themeColor="text1"/>
+          <w:u w:val="none"/>
+        </w:rPr>
+        <w:t xml:space="preserve"> I have used this code to make my WPF application windows draggable </w:t>
+      </w:r>
+      <w:r>
+        <w:rPr>
+          <w:rStyle w:val="Hyperlink"/>
+          <w:color w:val="000000" w:themeColor="text1"/>
+          <w:u w:val="none"/>
+        </w:rPr>
+        <w:br/>
+        <w:t xml:space="preserve">            from anywhere in a window</w:t>
+      </w:r>
+      <w:r>
+        <w:rPr>
+          <w:rStyle w:val="Hyperlink"/>
+          <w:color w:val="000000" w:themeColor="text1"/>
+          <w:u w:val="none"/>
+        </w:rPr>
+        <w:br/>
+      </w:r>
+      <w:r>
+        <w:rPr>
+          <w:rStyle w:val="Hyperlink"/>
+          <w:b/>
+          <w:bCs/>
+          <w:color w:val="000000" w:themeColor="text1"/>
+          <w:u w:val="none"/>
+        </w:rPr>
+        <w:t xml:space="preserve">Link: </w:t>
+      </w:r>
+      <w:hyperlink r:id="rId28" w:history="1">
+        <w:r>
+          <w:rPr>
+            <w:rStyle w:val="Hyperlink"/>
+          </w:rPr>
+          <w:t>https://stackoverflow.com/a/7418629</w:t>
+        </w:r>
+      </w:hyperlink>
+      <w:r>
+        <w:rPr>
+          <w:rStyle w:val="Hyperlink"/>
+          <w:color w:val="000000" w:themeColor="text1"/>
+          <w:u w:val="none"/>
+        </w:rPr>
+        <w:t xml:space="preserve"> </w:t>
+      </w:r>
+      <w:r>
+        <w:rPr>
+          <w:rStyle w:val="Hyperlink"/>
+          <w:color w:val="000000" w:themeColor="text1"/>
+          <w:u w:val="none"/>
+        </w:rPr>
+        <w:br/>
+      </w:r>
+    </w:p>
+    <w:p>
+      <w:pPr>
+        <w:pStyle w:val="ListParagraph"/>
         <w:numPr>
           <w:ilvl w:val="1"/>
           <w:numId w:val="2"/>
         </w:numPr>
         <w:rPr>
+          <w:rStyle w:val="Heading3Char"/>
+          <w:rFonts w:asciiTheme="minorHAnsi" w:eastAsiaTheme="minorHAnsi" w:hAnsiTheme="minorHAnsi" w:cstheme="minorBidi"/>
+          <w:color w:val="000000" w:themeColor="text1"/>
+          <w:sz w:val="22"/>
+          <w:szCs w:val="22"/>
+        </w:rPr>
+      </w:pPr>
+      <w:r>
+        <w:rPr>
+          <w:rStyle w:val="Hyperlink"/>
+          <w:color w:val="000000" w:themeColor="text1"/>
+          <w:u w:val="none"/>
+        </w:rPr>
+        <w:br/>
+      </w:r>
+    </w:p>
+    <w:p>
+      <w:pPr>
+        <w:rPr>
+          <w:rStyle w:val="Hyperlink"/>
+          <w:color w:val="000000" w:themeColor="text1"/>
+          <w:u w:val="none"/>
+        </w:rPr>
+      </w:pPr>
+      <w:r>
+        <w:rPr>
+          <w:rStyle w:val="Heading3Char"/>
+        </w:rPr>
+        <w:t>Others design (UI) that I have used</w:t>
+      </w:r>
+      <w:r>
+        <w:t xml:space="preserve">: </w:t>
+      </w:r>
+    </w:p>
+    <w:p>
+      <w:pPr>
+        <w:pStyle w:val="ListParagraph"/>
+        <w:numPr>
+          <w:ilvl w:val="0"/>
+          <w:numId w:val="2"/>
+        </w:numPr>
+      </w:pPr>
+      <w:hyperlink r:id="rId29" w:history="1">
+        <w:r>
+          <w:rPr>
+            <w:rStyle w:val="Hyperlink"/>
+          </w:rPr>
+          <w:t>https://www.youtube.com/watch?v=MiafbSe0Z5Q&amp;list=PLG2wob7K3fpcGzyJZPqyH2W9zDFBHuadI&amp;index=12&amp;t=6s</w:t>
+        </w:r>
+      </w:hyperlink>
+      <w:r>
+        <w:tab/>
+        <w:t>(No code was taken from this project, just the UI design idea)</w:t>
+      </w:r>
+    </w:p>
+    <w:p>
+      <w:pPr>
+        <w:pStyle w:val="ListParagraph"/>
+        <w:numPr>
+          <w:ilvl w:val="0"/>
+          <w:numId w:val="2"/>
+        </w:numPr>
+        <w:rPr>
+          <w:rStyle w:val="Hyperlink"/>
+          <w:color w:val="auto"/>
+          <w:u w:val="none"/>
+        </w:rPr>
+      </w:pPr>
+      <w:r>
+        <w:rPr>
+          <w:rStyle w:val="Hyperlink"/>
+          <w:u w:val="none"/>
+        </w:rPr>
+        <w:br/>
+      </w:r>
+    </w:p>
+    <w:p>
+      <w:pPr>
+        <w:pStyle w:val="ListParagraph"/>
+        <w:ind w:left="1440"/>
+        <w:rPr>
+          <w:rStyle w:val="Hyperlink"/>
+          <w:color w:val="auto"/>
+          <w:u w:val="none"/>
+        </w:rPr>
+      </w:pPr>
+    </w:p>
+    <w:p>
+      <w:bookmarkStart w:id="14" w:name="_Toc42106190"/>
+      <w:r>
+        <w:rPr>
+          <w:rStyle w:val="Heading3Char"/>
+        </w:rPr>
+        <w:t>Brainstorming my ideas with</w:t>
+      </w:r>
+      <w:bookmarkEnd w:id="14"/>
+      <w:r>
+        <w:t>: (</w:t>
+      </w:r>
+      <w:r>
+        <w:rPr>
+          <w:u w:val="single"/>
+        </w:rPr>
+        <w:t>No code nor help</w:t>
+      </w:r>
+      <w:r>
+        <w:t xml:space="preserve"> was given by these people</w:t>
+      </w:r>
+      <w:r>
+        <w:t>.</w:t>
+      </w:r>
+      <w:r>
+        <w:t>)</w:t>
+      </w:r>
+    </w:p>
+    <w:p>
+      <w:pPr>
+        <w:pStyle w:val="ListParagraph"/>
+        <w:numPr>
+          <w:ilvl w:val="0"/>
+          <w:numId w:val="2"/>
+        </w:numPr>
+        <w:rPr>
           <w:lang w:val="da-DK"/>
         </w:rPr>
       </w:pPr>
@@ -3087,7 +4357,7 @@
         </w:rPr>
         <w:t xml:space="preserve">Emil Raj Schmidt - </w:t>
       </w:r>
-      <w:hyperlink r:id="rId27" w:history="1">
+      <w:hyperlink r:id="rId30" w:history="1">
         <w:r>
           <w:rPr>
             <w:rStyle w:val="Hyperlink"/>
@@ -3099,9 +4369,9 @@
     </w:p>
     <w:p>
       <w:pPr>
-        <w:pStyle w:val="Listeafsnit"/>
-        <w:numPr>
-          <w:ilvl w:val="1"/>
+        <w:pStyle w:val="ListParagraph"/>
+        <w:numPr>
+          <w:ilvl w:val="0"/>
           <w:numId w:val="2"/>
         </w:numPr>
         <w:rPr>
@@ -3114,7 +4384,7 @@
         </w:rPr>
         <w:t xml:space="preserve">Jens Nissen - </w:t>
       </w:r>
-      <w:hyperlink r:id="rId28" w:history="1">
+      <w:hyperlink r:id="rId31" w:history="1">
         <w:r>
           <w:rPr>
             <w:rStyle w:val="Hyperlink"/>
@@ -3132,7 +4402,7 @@
     </w:p>
     <w:p>
       <w:pPr>
-        <w:pStyle w:val="Listeafsnit"/>
+        <w:pStyle w:val="ListParagraph"/>
         <w:ind w:left="1440"/>
         <w:rPr>
           <w:lang w:val="da-DK"/>
@@ -3141,36 +4411,33 @@
     </w:p>
     <w:p>
       <w:pPr>
-        <w:pStyle w:val="Listeafsnit"/>
+        <w:rPr>
+          <w:lang w:val="da-DK"/>
+        </w:rPr>
+      </w:pPr>
+      <w:bookmarkStart w:id="15" w:name="_Toc42106191"/>
+      <w:r>
+        <w:rPr>
+          <w:rStyle w:val="Heading3Char"/>
+        </w:rPr>
+        <w:t>Project Help</w:t>
+      </w:r>
+      <w:bookmarkEnd w:id="15"/>
+      <w:r>
+        <w:rPr>
+          <w:lang w:val="da-DK"/>
+        </w:rPr>
+        <w:t xml:space="preserve">: </w:t>
+      </w:r>
+    </w:p>
+    <w:p>
+      <w:pPr>
+        <w:pStyle w:val="ListParagraph"/>
         <w:numPr>
           <w:ilvl w:val="0"/>
           <w:numId w:val="2"/>
         </w:numPr>
         <w:rPr>
-          <w:lang w:val="da-DK"/>
-        </w:rPr>
-      </w:pPr>
-      <w:r>
-        <w:rPr>
-          <w:rStyle w:val="Overskrift3Tegn"/>
-        </w:rPr>
-        <w:t>Project Help</w:t>
-      </w:r>
-      <w:r>
-        <w:rPr>
-          <w:lang w:val="da-DK"/>
-        </w:rPr>
-        <w:t xml:space="preserve">: </w:t>
-      </w:r>
-    </w:p>
-    <w:p>
-      <w:pPr>
-        <w:pStyle w:val="Listeafsnit"/>
-        <w:numPr>
-          <w:ilvl w:val="1"/>
-          <w:numId w:val="2"/>
-        </w:numPr>
-        <w:rPr>
           <w:lang w:val="en-US"/>
         </w:rPr>
       </w:pPr>
@@ -3180,7 +4447,7 @@
         </w:rPr>
         <w:t xml:space="preserve">Tommaso Briguglio - </w:t>
       </w:r>
-      <w:hyperlink r:id="rId29" w:history="1">
+      <w:hyperlink r:id="rId32" w:history="1">
         <w:r>
           <w:rPr>
             <w:rStyle w:val="Hyperlink"/>
@@ -3213,107 +4480,338 @@
           <w:lang w:val="en-US"/>
         </w:rPr>
         <w:br/>
-        <w:t xml:space="preserve">All help included </w:t>
-      </w:r>
-      <w:proofErr w:type="gramStart"/>
-      <w:r>
+      </w:r>
+      <w:r>
+        <w:t xml:space="preserve">All help included of: </w:t>
+      </w:r>
+      <w:r>
+        <w:br/>
+        <w:t>1. Transforming and transporting an older pc to my home.</w:t>
+      </w:r>
+      <w:r>
+        <w:br/>
+        <w:t>2. Setting the pc up as a windows server (With a UI)</w:t>
+      </w:r>
+      <w:r>
+        <w:br/>
+        <w:t>3. NAT &amp; PORT forwarding on my home network.</w:t>
+      </w:r>
+    </w:p>
+    <w:p>
+      <w:pPr>
         <w:rPr>
           <w:lang w:val="en-US"/>
         </w:rPr>
-        <w:t>of:</w:t>
-      </w:r>
-      <w:proofErr w:type="gramEnd"/>
-      <w:r>
-        <w:rPr>
-          <w:lang w:val="en-US"/>
+      </w:pPr>
+    </w:p>
+    <w:p>
+      <w:pPr>
+        <w:pStyle w:val="Heading1"/>
+      </w:pPr>
+      <w:bookmarkStart w:id="16" w:name="_Toc42106192"/>
+      <w:r>
+        <w:t>Installation Guide</w:t>
+      </w:r>
+      <w:bookmarkEnd w:id="16"/>
+    </w:p>
+    <w:p/>
+    <w:p>
+      <w:pPr>
+        <w:pStyle w:val="Heading2"/>
+        <w:spacing w:line="360" w:lineRule="auto"/>
+      </w:pPr>
+      <w:bookmarkStart w:id="17" w:name="_Toc42106193"/>
+      <w:r>
+        <w:t>How to install</w:t>
+      </w:r>
+      <w:bookmarkEnd w:id="17"/>
+      <w:r>
+        <w:t xml:space="preserve"> and set up the Tic-Tac-Toe Application. </w:t>
+      </w:r>
+    </w:p>
+    <w:p/>
+    <w:p>
+      <w:pPr>
+        <w:pStyle w:val="Heading3"/>
+      </w:pPr>
+      <w:r>
+        <w:t xml:space="preserve">Disclaimer: </w:t>
+      </w:r>
+    </w:p>
+    <w:p>
+      <w:pPr>
+        <w:rPr>
+          <w:b/>
+          <w:bCs/>
+        </w:rPr>
+      </w:pPr>
+      <w:r>
+        <w:rPr>
+          <w:b/>
+          <w:bCs/>
+        </w:rPr>
+        <w:t xml:space="preserve">This application is made in WPF .Net Core </w:t>
+      </w:r>
+      <w:r>
+        <w:rPr>
+          <w:b/>
+          <w:bCs/>
+          <w:i/>
+          <w:iCs/>
+          <w:u w:val="single"/>
+        </w:rPr>
+        <w:t xml:space="preserve">and works on Windows </w:t>
+      </w:r>
+      <w:r>
+        <w:rPr>
+          <w:b/>
+          <w:bCs/>
+          <w:i/>
+          <w:iCs/>
+          <w:u w:val="single"/>
+        </w:rPr>
+        <w:t xml:space="preserve">systems </w:t>
+      </w:r>
+      <w:r>
+        <w:rPr>
+          <w:b/>
+          <w:bCs/>
+          <w:i/>
+          <w:iCs/>
+          <w:u w:val="single"/>
+        </w:rPr>
+        <w:t>only</w:t>
+      </w:r>
+      <w:r>
+        <w:rPr>
+          <w:b/>
+          <w:bCs/>
+          <w:i/>
+          <w:iCs/>
+        </w:rPr>
+        <w:t>.</w:t>
+      </w:r>
+      <w:r>
+        <w:rPr>
+          <w:b/>
+          <w:bCs/>
         </w:rPr>
         <w:t xml:space="preserve"> </w:t>
       </w:r>
-      <w:r>
-        <w:rPr>
-          <w:lang w:val="en-US"/>
-        </w:rPr>
+    </w:p>
+    <w:p/>
+    <w:p>
+      <w:pPr>
+        <w:rPr>
+          <w:sz w:val="28"/>
+          <w:szCs w:val="28"/>
+        </w:rPr>
+      </w:pPr>
+      <w:r>
+        <w:rPr>
+          <w:sz w:val="28"/>
+          <w:szCs w:val="28"/>
+        </w:rPr>
+        <w:t xml:space="preserve">The minimum system requirements for this application is: </w:t>
+      </w:r>
+    </w:p>
+    <w:p>
+      <w:pPr>
+        <w:pStyle w:val="ListParagraph"/>
+        <w:numPr>
+          <w:ilvl w:val="0"/>
+          <w:numId w:val="4"/>
+        </w:numPr>
+      </w:pPr>
+      <w:r>
+        <w:lastRenderedPageBreak/>
+        <w:t xml:space="preserve">Windows 10 </w:t>
+      </w:r>
+      <w:r>
+        <w:t xml:space="preserve"> </w:t>
+      </w:r>
+      <w:r>
         <w:br/>
       </w:r>
       <w:r>
         <w:rPr>
-          <w:rFonts w:ascii="Arial" w:hAnsi="Arial" w:cs="Arial"/>
-          <w:lang w:val="en-US"/>
-        </w:rPr>
-        <w:t>1. Transforming and transporting an older pc to my home.</w:t>
-      </w:r>
-      <w:r>
-        <w:rPr>
-          <w:rFonts w:ascii="Arial" w:hAnsi="Arial" w:cs="Arial"/>
-          <w:lang w:val="en-US"/>
-        </w:rPr>
+          <w:i/>
+          <w:iCs/>
+        </w:rPr>
+        <w:t>or any windows system that sports</w:t>
+      </w:r>
+      <w:r>
+        <w:rPr>
+          <w:i/>
+          <w:iCs/>
+        </w:rPr>
+        <w:t xml:space="preserve"> and have</w:t>
+      </w:r>
+      <w:r>
+        <w:rPr>
+          <w:i/>
+          <w:iCs/>
+        </w:rPr>
+        <w:t xml:space="preserve"> </w:t>
+      </w:r>
+      <w:r>
+        <w:rPr>
+          <w:i/>
+          <w:iCs/>
+          <w:u w:val="single"/>
+        </w:rPr>
+        <w:t>.NET Core 3.1 and .NET Framework 4.7</w:t>
+      </w:r>
+    </w:p>
+    <w:p>
+      <w:pPr>
+        <w:pStyle w:val="ListParagraph"/>
+        <w:numPr>
+          <w:ilvl w:val="0"/>
+          <w:numId w:val="4"/>
+        </w:numPr>
+      </w:pPr>
+      <w:r>
+        <w:t xml:space="preserve">A stable internet connection. </w:t>
+      </w:r>
+      <w:r>
         <w:br/>
-        <w:t>2. Setting the pc up as a windows server (With a UI</w:t>
-      </w:r>
-      <w:proofErr w:type="gramStart"/>
-      <w:r>
-        <w:rPr>
-          <w:rFonts w:ascii="Arial" w:hAnsi="Arial" w:cs="Arial"/>
-          <w:lang w:val="en-US"/>
-        </w:rPr>
-        <w:t>)</w:t>
-      </w:r>
-      <w:proofErr w:type="gramEnd"/>
-      <w:r>
-        <w:rPr>
-          <w:rFonts w:ascii="Arial" w:hAnsi="Arial" w:cs="Arial"/>
-          <w:lang w:val="en-US"/>
-        </w:rPr>
+      </w:r>
+    </w:p>
+    <w:p>
+      <w:pPr>
+        <w:pStyle w:val="Heading3"/>
+      </w:pPr>
+      <w:r>
+        <w:t xml:space="preserve">Installation </w:t>
+      </w:r>
+    </w:p>
+    <w:p/>
+    <w:p>
+      <w:pPr>
+        <w:pStyle w:val="ListParagraph"/>
+        <w:numPr>
+          <w:ilvl w:val="0"/>
+          <w:numId w:val="6"/>
+        </w:numPr>
+      </w:pPr>
+      <w:r>
+        <w:t xml:space="preserve">Unzip the file called </w:t>
+      </w:r>
+      <w:r>
+        <w:rPr>
+          <w:u w:val="single"/>
+        </w:rPr>
+        <w:t>Student_Asignment_Intro_2020.zip</w:t>
+      </w:r>
+      <w:r>
+        <w:t>.</w:t>
+      </w:r>
+    </w:p>
+    <w:p>
+      <w:pPr>
+        <w:pStyle w:val="ListParagraph"/>
+        <w:numPr>
+          <w:ilvl w:val="0"/>
+          <w:numId w:val="6"/>
+        </w:numPr>
+      </w:pPr>
+      <w:r>
+        <w:t xml:space="preserve">Open the folder </w:t>
+      </w:r>
+      <w:r>
+        <w:rPr>
+          <w:u w:val="single"/>
+        </w:rPr>
+        <w:t>Student_Asignment_Intro_2020</w:t>
+      </w:r>
+    </w:p>
+    <w:p>
+      <w:pPr>
+        <w:pStyle w:val="ListParagraph"/>
+        <w:numPr>
+          <w:ilvl w:val="0"/>
+          <w:numId w:val="6"/>
+        </w:numPr>
+      </w:pPr>
+      <w:r>
+        <w:t>DoubleClick on the Tic-Tac-Toe.exe and follow</w:t>
+      </w:r>
+      <w:r>
+        <w:t xml:space="preserve"> the onscreen guide. </w:t>
+      </w:r>
+    </w:p>
+    <w:p>
+      <w:pPr>
+        <w:pStyle w:val="ListParagraph"/>
+        <w:numPr>
+          <w:ilvl w:val="0"/>
+          <w:numId w:val="6"/>
+        </w:numPr>
+        <w:rPr>
+          <w:i/>
+          <w:iCs/>
+        </w:rPr>
+      </w:pPr>
+      <w:r>
+        <w:t xml:space="preserve">You can decide for yourself where you want to install the program. But by </w:t>
+      </w:r>
+      <w:r>
+        <w:t>default,</w:t>
+      </w:r>
+      <w:r>
+        <w:t xml:space="preserve"> it will be installed here: </w:t>
+      </w:r>
+      <w:r>
         <w:br/>
-        <w:t>3. NAT &amp; PORT</w:t>
-      </w:r>
-      <w:bookmarkStart w:id="11" w:name="_GoBack"/>
-      <w:bookmarkEnd w:id="11"/>
-      <w:r>
-        <w:rPr>
-          <w:rFonts w:ascii="Arial" w:hAnsi="Arial" w:cs="Arial"/>
-          <w:lang w:val="en-US"/>
-        </w:rPr>
-        <w:t xml:space="preserve"> forwarding on my home network.</w:t>
-      </w:r>
-    </w:p>
-    <w:p>
-      <w:pPr>
-        <w:rPr>
-          <w:lang w:val="en-US"/>
-        </w:rPr>
-      </w:pPr>
-    </w:p>
-    <w:p>
-      <w:pPr>
-        <w:pStyle w:val="Overskrift1"/>
-      </w:pPr>
-      <w:bookmarkStart w:id="12" w:name="_Toc42089909"/>
-      <w:r>
-        <w:t>Installation Guide</w:t>
-      </w:r>
-      <w:bookmarkEnd w:id="12"/>
-    </w:p>
-    <w:p/>
-    <w:p>
-      <w:pPr>
-        <w:pStyle w:val="Overskrift2"/>
-        <w:spacing w:line="360" w:lineRule="auto"/>
-      </w:pPr>
-      <w:bookmarkStart w:id="13" w:name="_Toc42089910"/>
-      <w:r>
-        <w:t>How to install</w:t>
-      </w:r>
-      <w:bookmarkEnd w:id="13"/>
-    </w:p>
-    <w:p>
-      <w:pPr>
-        <w:pStyle w:val="Listeafsnit"/>
+      </w:r>
+      <w:r>
+        <w:br/>
+      </w:r>
+      <w:r>
+        <w:rPr>
+          <w:i/>
+          <w:iCs/>
+        </w:rPr>
+        <w:t>C:\Program Files</w:t>
+      </w:r>
+      <w:r>
+        <w:rPr>
+          <w:i/>
+          <w:iCs/>
+        </w:rPr>
+        <w:t>\</w:t>
+      </w:r>
+      <w:r>
+        <w:rPr>
+          <w:i/>
+          <w:iCs/>
+        </w:rPr>
+        <w:t>tictactoe\Tic-Tac-Toe.exe</w:t>
+      </w:r>
+      <w:r>
+        <w:rPr>
+          <w:i/>
+          <w:iCs/>
+        </w:rPr>
+        <w:br/>
+      </w:r>
+    </w:p>
+    <w:p>
+      <w:pPr>
+        <w:pStyle w:val="ListParagraph"/>
         <w:numPr>
           <w:ilvl w:val="0"/>
-          <w:numId w:val="3"/>
-        </w:numPr>
-      </w:pPr>
+          <w:numId w:val="6"/>
+        </w:numPr>
+        <w:rPr>
+          <w:i/>
+          <w:iCs/>
+        </w:rPr>
+      </w:pPr>
+      <w:r>
+        <w:t>Now simply go to the given location above and start the game… Have Fun.</w:t>
+      </w:r>
     </w:p>
     <w:sectPr>
       <w:pgSz w:w="11906" w:h="16838"/>
@@ -3326,11 +4824,11 @@
 </file>
 
 <file path=word/numbering.xml><?xml version="1.0" encoding="utf-8"?>
-<w:numbering xmlns:wpc="http://schemas.microsoft.com/office/word/2010/wordprocessingCanvas" xmlns:cx="http://schemas.microsoft.com/office/drawing/2014/chartex" xmlns:cx1="http://schemas.microsoft.com/office/drawing/2015/9/8/chartex" xmlns:mc="http://schemas.openxmlformats.org/markup-compatibility/2006" xmlns:o="urn:schemas-microsoft-com:office:office" xmlns:r="http://schemas.openxmlformats.org/officeDocument/2006/relationships" xmlns:m="http://schemas.openxmlformats.org/officeDocument/2006/math" xmlns:v="urn:schemas-microsoft-com:vml" xmlns:wp14="http://schemas.microsoft.com/office/word/2010/wordprocessingDrawing" xmlns:wp="http://schemas.openxmlformats.org/drawingml/2006/wordprocessingDrawing" xmlns:w10="urn:schemas-microsoft-com:office:word" xmlns:w="http://schemas.openxmlformats.org/wordprocessingml/2006/main" xmlns:w14="http://schemas.microsoft.com/office/word/2010/wordml" xmlns:w15="http://schemas.microsoft.com/office/word/2012/wordml" xmlns:w16se="http://schemas.microsoft.com/office/word/2015/wordml/symex" xmlns:wpg="http://schemas.microsoft.com/office/word/2010/wordprocessingGroup" xmlns:wpi="http://schemas.microsoft.com/office/word/2010/wordprocessingInk" xmlns:wne="http://schemas.microsoft.com/office/word/2006/wordml" xmlns:wps="http://schemas.microsoft.com/office/word/2010/wordprocessingShape" mc:Ignorable="w14 w15 w16se wp14">
+<w:numbering xmlns:wpc="http://schemas.microsoft.com/office/word/2010/wordprocessingCanvas" xmlns:cx="http://schemas.microsoft.com/office/drawing/2014/chartex" xmlns:cx1="http://schemas.microsoft.com/office/drawing/2015/9/8/chartex" xmlns:cx2="http://schemas.microsoft.com/office/drawing/2015/10/21/chartex" xmlns:cx3="http://schemas.microsoft.com/office/drawing/2016/5/9/chartex" xmlns:cx4="http://schemas.microsoft.com/office/drawing/2016/5/10/chartex" xmlns:cx5="http://schemas.microsoft.com/office/drawing/2016/5/11/chartex" xmlns:cx6="http://schemas.microsoft.com/office/drawing/2016/5/12/chartex" xmlns:cx7="http://schemas.microsoft.com/office/drawing/2016/5/13/chartex" xmlns:cx8="http://schemas.microsoft.com/office/drawing/2016/5/14/chartex" xmlns:mc="http://schemas.openxmlformats.org/markup-compatibility/2006" xmlns:aink="http://schemas.microsoft.com/office/drawing/2016/ink" xmlns:am3d="http://schemas.microsoft.com/office/drawing/2017/model3d" xmlns:o="urn:schemas-microsoft-com:office:office" xmlns:r="http://schemas.openxmlformats.org/officeDocument/2006/relationships" xmlns:m="http://schemas.openxmlformats.org/officeDocument/2006/math" xmlns:v="urn:schemas-microsoft-com:vml" xmlns:wp14="http://schemas.microsoft.com/office/word/2010/wordprocessingDrawing" xmlns:wp="http://schemas.openxmlformats.org/drawingml/2006/wordprocessingDrawing" xmlns:w10="urn:schemas-microsoft-com:office:word" xmlns:w="http://schemas.openxmlformats.org/wordprocessingml/2006/main" xmlns:w14="http://schemas.microsoft.com/office/word/2010/wordml" xmlns:w15="http://schemas.microsoft.com/office/word/2012/wordml" xmlns:w16cex="http://schemas.microsoft.com/office/word/2018/wordml/cex" xmlns:w16cid="http://schemas.microsoft.com/office/word/2016/wordml/cid" xmlns:w16="http://schemas.microsoft.com/office/word/2018/wordml" xmlns:w16se="http://schemas.microsoft.com/office/word/2015/wordml/symex" xmlns:wpg="http://schemas.microsoft.com/office/word/2010/wordprocessingGroup" xmlns:wpi="http://schemas.microsoft.com/office/word/2010/wordprocessingInk" xmlns:wne="http://schemas.microsoft.com/office/word/2006/wordml" xmlns:wps="http://schemas.microsoft.com/office/word/2010/wordprocessingShape" mc:Ignorable="w14 w15 w16se w16cid w16 w16cex wp14">
   <w:abstractNum w:abstractNumId="0" w15:restartNumberingAfterBreak="0">
     <w:nsid w:val="22985EC8"/>
     <w:multiLevelType w:val="hybridMultilevel"/>
-    <w:tmpl w:val="8D5C6E34"/>
+    <w:tmpl w:val="B9161288"/>
     <w:lvl w:ilvl="0" w:tplc="08090001">
       <w:start w:val="1"/>
       <w:numFmt w:val="bullet"/>
@@ -3441,6 +4939,119 @@
     </w:lvl>
   </w:abstractNum>
   <w:abstractNum w:abstractNumId="1" w15:restartNumberingAfterBreak="0">
+    <w:nsid w:val="2A483822"/>
+    <w:multiLevelType w:val="hybridMultilevel"/>
+    <w:tmpl w:val="412A352A"/>
+    <w:lvl w:ilvl="0" w:tplc="08090001">
+      <w:start w:val="1"/>
+      <w:numFmt w:val="bullet"/>
+      <w:lvlText w:val=""/>
+      <w:lvlJc w:val="left"/>
+      <w:pPr>
+        <w:ind w:left="720" w:hanging="360"/>
+      </w:pPr>
+      <w:rPr>
+        <w:rFonts w:ascii="Symbol" w:hAnsi="Symbol" w:hint="default"/>
+      </w:rPr>
+    </w:lvl>
+    <w:lvl w:ilvl="1" w:tplc="08090003" w:tentative="1">
+      <w:start w:val="1"/>
+      <w:numFmt w:val="bullet"/>
+      <w:lvlText w:val="o"/>
+      <w:lvlJc w:val="left"/>
+      <w:pPr>
+        <w:ind w:left="1440" w:hanging="360"/>
+      </w:pPr>
+      <w:rPr>
+        <w:rFonts w:ascii="Courier New" w:hAnsi="Courier New" w:cs="Courier New" w:hint="default"/>
+      </w:rPr>
+    </w:lvl>
+    <w:lvl w:ilvl="2" w:tplc="08090005" w:tentative="1">
+      <w:start w:val="1"/>
+      <w:numFmt w:val="bullet"/>
+      <w:lvlText w:val=""/>
+      <w:lvlJc w:val="left"/>
+      <w:pPr>
+        <w:ind w:left="2160" w:hanging="360"/>
+      </w:pPr>
+      <w:rPr>
+        <w:rFonts w:ascii="Wingdings" w:hAnsi="Wingdings" w:hint="default"/>
+      </w:rPr>
+    </w:lvl>
+    <w:lvl w:ilvl="3" w:tplc="08090001" w:tentative="1">
+      <w:start w:val="1"/>
+      <w:numFmt w:val="bullet"/>
+      <w:lvlText w:val=""/>
+      <w:lvlJc w:val="left"/>
+      <w:pPr>
+        <w:ind w:left="2880" w:hanging="360"/>
+      </w:pPr>
+      <w:rPr>
+        <w:rFonts w:ascii="Symbol" w:hAnsi="Symbol" w:hint="default"/>
+      </w:rPr>
+    </w:lvl>
+    <w:lvl w:ilvl="4" w:tplc="08090003" w:tentative="1">
+      <w:start w:val="1"/>
+      <w:numFmt w:val="bullet"/>
+      <w:lvlText w:val="o"/>
+      <w:lvlJc w:val="left"/>
+      <w:pPr>
+        <w:ind w:left="3600" w:hanging="360"/>
+      </w:pPr>
+      <w:rPr>
+        <w:rFonts w:ascii="Courier New" w:hAnsi="Courier New" w:cs="Courier New" w:hint="default"/>
+      </w:rPr>
+    </w:lvl>
+    <w:lvl w:ilvl="5" w:tplc="08090005" w:tentative="1">
+      <w:start w:val="1"/>
+      <w:numFmt w:val="bullet"/>
+      <w:lvlText w:val=""/>
+      <w:lvlJc w:val="left"/>
+      <w:pPr>
+        <w:ind w:left="4320" w:hanging="360"/>
+      </w:pPr>
+      <w:rPr>
+        <w:rFonts w:ascii="Wingdings" w:hAnsi="Wingdings" w:hint="default"/>
+      </w:rPr>
+    </w:lvl>
+    <w:lvl w:ilvl="6" w:tplc="08090001" w:tentative="1">
+      <w:start w:val="1"/>
+      <w:numFmt w:val="bullet"/>
+      <w:lvlText w:val=""/>
+      <w:lvlJc w:val="left"/>
+      <w:pPr>
+        <w:ind w:left="5040" w:hanging="360"/>
+      </w:pPr>
+      <w:rPr>
+        <w:rFonts w:ascii="Symbol" w:hAnsi="Symbol" w:hint="default"/>
+      </w:rPr>
+    </w:lvl>
+    <w:lvl w:ilvl="7" w:tplc="08090003" w:tentative="1">
+      <w:start w:val="1"/>
+      <w:numFmt w:val="bullet"/>
+      <w:lvlText w:val="o"/>
+      <w:lvlJc w:val="left"/>
+      <w:pPr>
+        <w:ind w:left="5760" w:hanging="360"/>
+      </w:pPr>
+      <w:rPr>
+        <w:rFonts w:ascii="Courier New" w:hAnsi="Courier New" w:cs="Courier New" w:hint="default"/>
+      </w:rPr>
+    </w:lvl>
+    <w:lvl w:ilvl="8" w:tplc="08090005" w:tentative="1">
+      <w:start w:val="1"/>
+      <w:numFmt w:val="bullet"/>
+      <w:lvlText w:val=""/>
+      <w:lvlJc w:val="left"/>
+      <w:pPr>
+        <w:ind w:left="6480" w:hanging="360"/>
+      </w:pPr>
+      <w:rPr>
+        <w:rFonts w:ascii="Wingdings" w:hAnsi="Wingdings" w:hint="default"/>
+      </w:rPr>
+    </w:lvl>
+  </w:abstractNum>
+  <w:abstractNum w:abstractNumId="2" w15:restartNumberingAfterBreak="0">
     <w:nsid w:val="2F05099F"/>
     <w:multiLevelType w:val="hybridMultilevel"/>
     <w:tmpl w:val="86BAFAA0"/>
@@ -3526,7 +5137,120 @@
       </w:pPr>
     </w:lvl>
   </w:abstractNum>
-  <w:abstractNum w:abstractNumId="2" w15:restartNumberingAfterBreak="0">
+  <w:abstractNum w:abstractNumId="3" w15:restartNumberingAfterBreak="0">
+    <w:nsid w:val="3D1D41A8"/>
+    <w:multiLevelType w:val="hybridMultilevel"/>
+    <w:tmpl w:val="2E7CA0A4"/>
+    <w:lvl w:ilvl="0" w:tplc="08090001">
+      <w:start w:val="1"/>
+      <w:numFmt w:val="bullet"/>
+      <w:lvlText w:val=""/>
+      <w:lvlJc w:val="left"/>
+      <w:pPr>
+        <w:ind w:left="720" w:hanging="360"/>
+      </w:pPr>
+      <w:rPr>
+        <w:rFonts w:ascii="Symbol" w:hAnsi="Symbol" w:hint="default"/>
+      </w:rPr>
+    </w:lvl>
+    <w:lvl w:ilvl="1" w:tplc="08090003" w:tentative="1">
+      <w:start w:val="1"/>
+      <w:numFmt w:val="bullet"/>
+      <w:lvlText w:val="o"/>
+      <w:lvlJc w:val="left"/>
+      <w:pPr>
+        <w:ind w:left="1440" w:hanging="360"/>
+      </w:pPr>
+      <w:rPr>
+        <w:rFonts w:ascii="Courier New" w:hAnsi="Courier New" w:cs="Courier New" w:hint="default"/>
+      </w:rPr>
+    </w:lvl>
+    <w:lvl w:ilvl="2" w:tplc="08090005" w:tentative="1">
+      <w:start w:val="1"/>
+      <w:numFmt w:val="bullet"/>
+      <w:lvlText w:val=""/>
+      <w:lvlJc w:val="left"/>
+      <w:pPr>
+        <w:ind w:left="2160" w:hanging="360"/>
+      </w:pPr>
+      <w:rPr>
+        <w:rFonts w:ascii="Wingdings" w:hAnsi="Wingdings" w:hint="default"/>
+      </w:rPr>
+    </w:lvl>
+    <w:lvl w:ilvl="3" w:tplc="08090001" w:tentative="1">
+      <w:start w:val="1"/>
+      <w:numFmt w:val="bullet"/>
+      <w:lvlText w:val=""/>
+      <w:lvlJc w:val="left"/>
+      <w:pPr>
+        <w:ind w:left="2880" w:hanging="360"/>
+      </w:pPr>
+      <w:rPr>
+        <w:rFonts w:ascii="Symbol" w:hAnsi="Symbol" w:hint="default"/>
+      </w:rPr>
+    </w:lvl>
+    <w:lvl w:ilvl="4" w:tplc="08090003" w:tentative="1">
+      <w:start w:val="1"/>
+      <w:numFmt w:val="bullet"/>
+      <w:lvlText w:val="o"/>
+      <w:lvlJc w:val="left"/>
+      <w:pPr>
+        <w:ind w:left="3600" w:hanging="360"/>
+      </w:pPr>
+      <w:rPr>
+        <w:rFonts w:ascii="Courier New" w:hAnsi="Courier New" w:cs="Courier New" w:hint="default"/>
+      </w:rPr>
+    </w:lvl>
+    <w:lvl w:ilvl="5" w:tplc="08090005" w:tentative="1">
+      <w:start w:val="1"/>
+      <w:numFmt w:val="bullet"/>
+      <w:lvlText w:val=""/>
+      <w:lvlJc w:val="left"/>
+      <w:pPr>
+        <w:ind w:left="4320" w:hanging="360"/>
+      </w:pPr>
+      <w:rPr>
+        <w:rFonts w:ascii="Wingdings" w:hAnsi="Wingdings" w:hint="default"/>
+      </w:rPr>
+    </w:lvl>
+    <w:lvl w:ilvl="6" w:tplc="08090001" w:tentative="1">
+      <w:start w:val="1"/>
+      <w:numFmt w:val="bullet"/>
+      <w:lvlText w:val=""/>
+      <w:lvlJc w:val="left"/>
+      <w:pPr>
+        <w:ind w:left="5040" w:hanging="360"/>
+      </w:pPr>
+      <w:rPr>
+        <w:rFonts w:ascii="Symbol" w:hAnsi="Symbol" w:hint="default"/>
+      </w:rPr>
+    </w:lvl>
+    <w:lvl w:ilvl="7" w:tplc="08090003" w:tentative="1">
+      <w:start w:val="1"/>
+      <w:numFmt w:val="bullet"/>
+      <w:lvlText w:val="o"/>
+      <w:lvlJc w:val="left"/>
+      <w:pPr>
+        <w:ind w:left="5760" w:hanging="360"/>
+      </w:pPr>
+      <w:rPr>
+        <w:rFonts w:ascii="Courier New" w:hAnsi="Courier New" w:cs="Courier New" w:hint="default"/>
+      </w:rPr>
+    </w:lvl>
+    <w:lvl w:ilvl="8" w:tplc="08090005" w:tentative="1">
+      <w:start w:val="1"/>
+      <w:numFmt w:val="bullet"/>
+      <w:lvlText w:val=""/>
+      <w:lvlJc w:val="left"/>
+      <w:pPr>
+        <w:ind w:left="6480" w:hanging="360"/>
+      </w:pPr>
+      <w:rPr>
+        <w:rFonts w:ascii="Wingdings" w:hAnsi="Wingdings" w:hint="default"/>
+      </w:rPr>
+    </w:lvl>
+  </w:abstractNum>
+  <w:abstractNum w:abstractNumId="4" w15:restartNumberingAfterBreak="0">
     <w:nsid w:val="4D255635"/>
     <w:multiLevelType w:val="hybridMultilevel"/>
     <w:tmpl w:val="E7BA5EC6"/>
@@ -3639,20 +5363,115 @@
       </w:rPr>
     </w:lvl>
   </w:abstractNum>
+  <w:abstractNum w:abstractNumId="5" w15:restartNumberingAfterBreak="0">
+    <w:nsid w:val="6B433C1B"/>
+    <w:multiLevelType w:val="hybridMultilevel"/>
+    <w:tmpl w:val="27E4CF54"/>
+    <w:lvl w:ilvl="0" w:tplc="0809000F">
+      <w:start w:val="1"/>
+      <w:numFmt w:val="decimal"/>
+      <w:lvlText w:val="%1."/>
+      <w:lvlJc w:val="left"/>
+      <w:pPr>
+        <w:ind w:left="720" w:hanging="360"/>
+      </w:pPr>
+    </w:lvl>
+    <w:lvl w:ilvl="1" w:tplc="08090019" w:tentative="1">
+      <w:start w:val="1"/>
+      <w:numFmt w:val="lowerLetter"/>
+      <w:lvlText w:val="%2."/>
+      <w:lvlJc w:val="left"/>
+      <w:pPr>
+        <w:ind w:left="1440" w:hanging="360"/>
+      </w:pPr>
+    </w:lvl>
+    <w:lvl w:ilvl="2" w:tplc="0809001B" w:tentative="1">
+      <w:start w:val="1"/>
+      <w:numFmt w:val="lowerRoman"/>
+      <w:lvlText w:val="%3."/>
+      <w:lvlJc w:val="right"/>
+      <w:pPr>
+        <w:ind w:left="2160" w:hanging="180"/>
+      </w:pPr>
+    </w:lvl>
+    <w:lvl w:ilvl="3" w:tplc="0809000F" w:tentative="1">
+      <w:start w:val="1"/>
+      <w:numFmt w:val="decimal"/>
+      <w:lvlText w:val="%4."/>
+      <w:lvlJc w:val="left"/>
+      <w:pPr>
+        <w:ind w:left="2880" w:hanging="360"/>
+      </w:pPr>
+    </w:lvl>
+    <w:lvl w:ilvl="4" w:tplc="08090019" w:tentative="1">
+      <w:start w:val="1"/>
+      <w:numFmt w:val="lowerLetter"/>
+      <w:lvlText w:val="%5."/>
+      <w:lvlJc w:val="left"/>
+      <w:pPr>
+        <w:ind w:left="3600" w:hanging="360"/>
+      </w:pPr>
+    </w:lvl>
+    <w:lvl w:ilvl="5" w:tplc="0809001B" w:tentative="1">
+      <w:start w:val="1"/>
+      <w:numFmt w:val="lowerRoman"/>
+      <w:lvlText w:val="%6."/>
+      <w:lvlJc w:val="right"/>
+      <w:pPr>
+        <w:ind w:left="4320" w:hanging="180"/>
+      </w:pPr>
+    </w:lvl>
+    <w:lvl w:ilvl="6" w:tplc="0809000F" w:tentative="1">
+      <w:start w:val="1"/>
+      <w:numFmt w:val="decimal"/>
+      <w:lvlText w:val="%7."/>
+      <w:lvlJc w:val="left"/>
+      <w:pPr>
+        <w:ind w:left="5040" w:hanging="360"/>
+      </w:pPr>
+    </w:lvl>
+    <w:lvl w:ilvl="7" w:tplc="08090019" w:tentative="1">
+      <w:start w:val="1"/>
+      <w:numFmt w:val="lowerLetter"/>
+      <w:lvlText w:val="%8."/>
+      <w:lvlJc w:val="left"/>
+      <w:pPr>
+        <w:ind w:left="5760" w:hanging="360"/>
+      </w:pPr>
+    </w:lvl>
+    <w:lvl w:ilvl="8" w:tplc="0809001B" w:tentative="1">
+      <w:start w:val="1"/>
+      <w:numFmt w:val="lowerRoman"/>
+      <w:lvlText w:val="%9."/>
+      <w:lvlJc w:val="right"/>
+      <w:pPr>
+        <w:ind w:left="6480" w:hanging="180"/>
+      </w:pPr>
+    </w:lvl>
+  </w:abstractNum>
   <w:num w:numId="1">
-    <w:abstractNumId w:val="2"/>
+    <w:abstractNumId w:val="4"/>
   </w:num>
   <w:num w:numId="2">
     <w:abstractNumId w:val="0"/>
   </w:num>
   <w:num w:numId="3">
+    <w:abstractNumId w:val="2"/>
+  </w:num>
+  <w:num w:numId="4">
     <w:abstractNumId w:val="1"/>
+  </w:num>
+  <w:num w:numId="5">
+    <w:abstractNumId w:val="3"/>
+  </w:num>
+  <w:num w:numId="6">
+    <w:abstractNumId w:val="5"/>
   </w:num>
 </w:numbering>
 </file>
 
 <file path=word/styles.xml><?xml version="1.0" encoding="utf-8"?>
-<w:styles xmlns:mc="http://schemas.openxmlformats.org/markup-compatibility/2006" xmlns:r="http://schemas.openxmlformats.org/officeDocument/2006/relationships" xmlns:w="http://schemas.openxmlformats.org/wordprocessingml/2006/main" xmlns:w14="http://schemas.microsoft.com/office/word/2010/wordml" xmlns:w15="http://schemas.microsoft.com/office/word/2012/wordml" xmlns:w16se="http://schemas.microsoft.com/office/word/2015/wordml/symex" mc:Ignorable="w14 w15 w16se">
+<w:styles xmlns:mc="http://schemas.openxmlformats.org/markup-compatibility/2006" xmlns:r="http://schemas.openxmlformats.org/officeDocument/2006/relationships" xmlns:w="http://schemas.openxmlformats.org/wordprocessingml/2006/main" xmlns:w14="http://schemas.microsoft.com/office/word/2010/wordml" xmlns:w15="http://schemas.microsoft.com/office/word/2012/wordml" xmlns:w16cex="http://schemas.microsoft.com/office/word/2018/wordml/cex" xmlns:w16cid="http://schemas.microsoft.com/office/word/2016/wordml/cid" xmlns:w16="http://schemas.microsoft.com/office/word/2018/wordml" xmlns:w16se="http://schemas.microsoft.com/office/word/2015/wordml/symex" mc:Ignorable="w14 w15 w16se w16cid w16 w16cex">
   <w:docDefaults>
     <w:rPrDefault>
       <w:rPr>
@@ -3668,7 +5487,7 @@
       </w:pPr>
     </w:pPrDefault>
   </w:docDefaults>
-  <w:latentStyles w:defLockedState="0" w:defUIPriority="99" w:defSemiHidden="0" w:defUnhideWhenUsed="0" w:defQFormat="0" w:count="371">
+  <w:latentStyles w:defLockedState="0" w:defUIPriority="99" w:defSemiHidden="0" w:defUnhideWhenUsed="0" w:defQFormat="0" w:count="376">
     <w:lsdException w:name="Normal" w:uiPriority="0" w:qFormat="1"/>
     <w:lsdException w:name="heading 1" w:uiPriority="9" w:qFormat="1"/>
     <w:lsdException w:name="heading 2" w:semiHidden="1" w:uiPriority="9" w:unhideWhenUsed="1" w:qFormat="1"/>
@@ -3774,7 +5593,6 @@
     <w:lsdException w:name="HTML Sample" w:semiHidden="1" w:unhideWhenUsed="1"/>
     <w:lsdException w:name="HTML Typewriter" w:semiHidden="1" w:unhideWhenUsed="1"/>
     <w:lsdException w:name="HTML Variable" w:semiHidden="1" w:unhideWhenUsed="1"/>
-    <w:lsdException w:name="Normal Table" w:semiHidden="1" w:unhideWhenUsed="1"/>
     <w:lsdException w:name="annotation subject" w:semiHidden="1" w:unhideWhenUsed="1"/>
     <w:lsdException w:name="No List" w:semiHidden="1" w:unhideWhenUsed="1"/>
     <w:lsdException w:name="Outline List 1" w:semiHidden="1" w:unhideWhenUsed="1"/>
@@ -3817,11 +5635,8 @@
     <w:lsdException w:name="Table Contemporary" w:semiHidden="1" w:unhideWhenUsed="1"/>
     <w:lsdException w:name="Table Elegant" w:semiHidden="1" w:unhideWhenUsed="1"/>
     <w:lsdException w:name="Table Professional" w:semiHidden="1" w:unhideWhenUsed="1"/>
-    <w:lsdException w:name="Table Subtle 1" w:semiHidden="1" w:unhideWhenUsed="1"/>
     <w:lsdException w:name="Table Subtle 2" w:semiHidden="1" w:unhideWhenUsed="1"/>
     <w:lsdException w:name="Table Web 1" w:semiHidden="1" w:unhideWhenUsed="1"/>
-    <w:lsdException w:name="Table Web 2" w:semiHidden="1" w:unhideWhenUsed="1"/>
-    <w:lsdException w:name="Table Web 3" w:semiHidden="1" w:unhideWhenUsed="1"/>
     <w:lsdException w:name="Balloon Text" w:semiHidden="1" w:unhideWhenUsed="1"/>
     <w:lsdException w:name="Table Grid" w:uiPriority="39"/>
     <w:lsdException w:name="Table Theme" w:semiHidden="1" w:unhideWhenUsed="1"/>
@@ -4040,16 +5855,21 @@
     <w:lsdException w:name="List Table 5 Dark Accent 6" w:uiPriority="50"/>
     <w:lsdException w:name="List Table 6 Colorful Accent 6" w:uiPriority="51"/>
     <w:lsdException w:name="List Table 7 Colorful Accent 6" w:uiPriority="52"/>
+    <w:lsdException w:name="Mention" w:semiHidden="1" w:unhideWhenUsed="1"/>
+    <w:lsdException w:name="Smart Hyperlink" w:semiHidden="1" w:unhideWhenUsed="1"/>
+    <w:lsdException w:name="Hashtag" w:semiHidden="1" w:unhideWhenUsed="1"/>
+    <w:lsdException w:name="Unresolved Mention" w:semiHidden="1" w:unhideWhenUsed="1"/>
+    <w:lsdException w:name="Smart Link" w:semiHidden="1" w:unhideWhenUsed="1"/>
   </w:latentStyles>
   <w:style w:type="paragraph" w:default="1" w:styleId="Normal">
     <w:name w:val="Normal"/>
     <w:qFormat/>
   </w:style>
-  <w:style w:type="paragraph" w:styleId="Overskrift1">
+  <w:style w:type="paragraph" w:styleId="Heading1">
     <w:name w:val="heading 1"/>
     <w:basedOn w:val="Normal"/>
     <w:next w:val="Normal"/>
-    <w:link w:val="Overskrift1Tegn"/>
+    <w:link w:val="Heading1Char"/>
     <w:uiPriority w:val="9"/>
     <w:qFormat/>
     <w:rsid w:val="001639EB"/>
@@ -4066,11 +5886,11 @@
       <w:szCs w:val="32"/>
     </w:rPr>
   </w:style>
-  <w:style w:type="paragraph" w:styleId="Overskrift2">
+  <w:style w:type="paragraph" w:styleId="Heading2">
     <w:name w:val="heading 2"/>
     <w:basedOn w:val="Normal"/>
     <w:next w:val="Normal"/>
-    <w:link w:val="Overskrift2Tegn"/>
+    <w:link w:val="Heading2Char"/>
     <w:uiPriority w:val="9"/>
     <w:unhideWhenUsed/>
     <w:qFormat/>
@@ -4088,11 +5908,11 @@
       <w:szCs w:val="26"/>
     </w:rPr>
   </w:style>
-  <w:style w:type="paragraph" w:styleId="Overskrift3">
+  <w:style w:type="paragraph" w:styleId="Heading3">
     <w:name w:val="heading 3"/>
     <w:basedOn w:val="Normal"/>
     <w:next w:val="Normal"/>
-    <w:link w:val="Overskrift3Tegn"/>
+    <w:link w:val="Heading3Char"/>
     <w:uiPriority w:val="9"/>
     <w:unhideWhenUsed/>
     <w:qFormat/>
@@ -4110,13 +5930,12 @@
       <w:szCs w:val="24"/>
     </w:rPr>
   </w:style>
-  <w:style w:type="character" w:default="1" w:styleId="Standardskrifttypeiafsnit">
+  <w:style w:type="character" w:default="1" w:styleId="DefaultParagraphFont">
     <w:name w:val="Default Paragraph Font"/>
     <w:uiPriority w:val="1"/>
-    <w:semiHidden/>
     <w:unhideWhenUsed/>
   </w:style>
-  <w:style w:type="table" w:default="1" w:styleId="Tabel-Normal">
+  <w:style w:type="table" w:default="1" w:styleId="TableNormal">
     <w:name w:val="Normal Table"/>
     <w:uiPriority w:val="99"/>
     <w:semiHidden/>
@@ -4131,17 +5950,17 @@
       </w:tblCellMar>
     </w:tblPr>
   </w:style>
-  <w:style w:type="numbering" w:default="1" w:styleId="Ingenoversigt">
+  <w:style w:type="numbering" w:default="1" w:styleId="NoList">
     <w:name w:val="No List"/>
     <w:uiPriority w:val="99"/>
     <w:semiHidden/>
     <w:unhideWhenUsed/>
   </w:style>
-  <w:style w:type="paragraph" w:styleId="Titel">
+  <w:style w:type="paragraph" w:styleId="Title">
     <w:name w:val="Title"/>
     <w:basedOn w:val="Normal"/>
     <w:next w:val="Normal"/>
-    <w:link w:val="TitelTegn"/>
+    <w:link w:val="TitleChar"/>
     <w:uiPriority w:val="10"/>
     <w:qFormat/>
     <w:rsid w:val="001639EB"/>
@@ -4157,10 +5976,10 @@
       <w:szCs w:val="56"/>
     </w:rPr>
   </w:style>
-  <w:style w:type="character" w:customStyle="1" w:styleId="TitelTegn">
-    <w:name w:val="Titel Tegn"/>
-    <w:basedOn w:val="Standardskrifttypeiafsnit"/>
-    <w:link w:val="Titel"/>
+  <w:style w:type="character" w:customStyle="1" w:styleId="TitleChar">
+    <w:name w:val="Title Char"/>
+    <w:basedOn w:val="DefaultParagraphFont"/>
+    <w:link w:val="Title"/>
     <w:uiPriority w:val="10"/>
     <w:rsid w:val="001639EB"/>
     <w:rPr>
@@ -4171,11 +5990,11 @@
       <w:szCs w:val="56"/>
     </w:rPr>
   </w:style>
-  <w:style w:type="paragraph" w:styleId="Undertitel">
+  <w:style w:type="paragraph" w:styleId="Subtitle">
     <w:name w:val="Subtitle"/>
     <w:basedOn w:val="Normal"/>
     <w:next w:val="Normal"/>
-    <w:link w:val="UndertitelTegn"/>
+    <w:link w:val="SubtitleChar"/>
     <w:uiPriority w:val="11"/>
     <w:qFormat/>
     <w:rsid w:val="001639EB"/>
@@ -4190,10 +6009,10 @@
       <w:spacing w:val="15"/>
     </w:rPr>
   </w:style>
-  <w:style w:type="character" w:customStyle="1" w:styleId="UndertitelTegn">
-    <w:name w:val="Undertitel Tegn"/>
-    <w:basedOn w:val="Standardskrifttypeiafsnit"/>
-    <w:link w:val="Undertitel"/>
+  <w:style w:type="character" w:customStyle="1" w:styleId="SubtitleChar">
+    <w:name w:val="Subtitle Char"/>
+    <w:basedOn w:val="DefaultParagraphFont"/>
+    <w:link w:val="Subtitle"/>
     <w:uiPriority w:val="11"/>
     <w:rsid w:val="001639EB"/>
     <w:rPr>
@@ -4202,10 +6021,10 @@
       <w:spacing w:val="15"/>
     </w:rPr>
   </w:style>
-  <w:style w:type="character" w:customStyle="1" w:styleId="Overskrift1Tegn">
-    <w:name w:val="Overskrift 1 Tegn"/>
-    <w:basedOn w:val="Standardskrifttypeiafsnit"/>
-    <w:link w:val="Overskrift1"/>
+  <w:style w:type="character" w:customStyle="1" w:styleId="Heading1Char">
+    <w:name w:val="Heading 1 Char"/>
+    <w:basedOn w:val="DefaultParagraphFont"/>
+    <w:link w:val="Heading1"/>
     <w:uiPriority w:val="9"/>
     <w:rsid w:val="001639EB"/>
     <w:rPr>
@@ -4215,9 +6034,9 @@
       <w:szCs w:val="32"/>
     </w:rPr>
   </w:style>
-  <w:style w:type="paragraph" w:styleId="Overskrift">
+  <w:style w:type="paragraph" w:styleId="TOCHeading">
     <w:name w:val="TOC Heading"/>
-    <w:basedOn w:val="Overskrift1"/>
+    <w:basedOn w:val="Heading1"/>
     <w:next w:val="Normal"/>
     <w:uiPriority w:val="39"/>
     <w:unhideWhenUsed/>
@@ -4230,7 +6049,7 @@
       <w:lang w:val="en-US"/>
     </w:rPr>
   </w:style>
-  <w:style w:type="paragraph" w:styleId="Listeafsnit">
+  <w:style w:type="paragraph" w:styleId="ListParagraph">
     <w:name w:val="List Paragraph"/>
     <w:basedOn w:val="Normal"/>
     <w:uiPriority w:val="34"/>
@@ -4241,10 +6060,10 @@
       <w:contextualSpacing/>
     </w:pPr>
   </w:style>
-  <w:style w:type="character" w:customStyle="1" w:styleId="Overskrift2Tegn">
-    <w:name w:val="Overskrift 2 Tegn"/>
-    <w:basedOn w:val="Standardskrifttypeiafsnit"/>
-    <w:link w:val="Overskrift2"/>
+  <w:style w:type="character" w:customStyle="1" w:styleId="Heading2Char">
+    <w:name w:val="Heading 2 Char"/>
+    <w:basedOn w:val="DefaultParagraphFont"/>
+    <w:link w:val="Heading2"/>
     <w:uiPriority w:val="9"/>
     <w:rsid w:val="001639EB"/>
     <w:rPr>
@@ -4254,7 +6073,7 @@
       <w:szCs w:val="26"/>
     </w:rPr>
   </w:style>
-  <w:style w:type="paragraph" w:styleId="Indholdsfortegnelse1">
+  <w:style w:type="paragraph" w:styleId="TOC1">
     <w:name w:val="toc 1"/>
     <w:basedOn w:val="Normal"/>
     <w:next w:val="Normal"/>
@@ -4270,7 +6089,7 @@
       <w:spacing w:after="100"/>
     </w:pPr>
   </w:style>
-  <w:style w:type="paragraph" w:styleId="Indholdsfortegnelse2">
+  <w:style w:type="paragraph" w:styleId="TOC2">
     <w:name w:val="toc 2"/>
     <w:basedOn w:val="Normal"/>
     <w:next w:val="Normal"/>
@@ -4285,7 +6104,7 @@
   </w:style>
   <w:style w:type="character" w:styleId="Hyperlink">
     <w:name w:val="Hyperlink"/>
-    <w:basedOn w:val="Standardskrifttypeiafsnit"/>
+    <w:basedOn w:val="DefaultParagraphFont"/>
     <w:uiPriority w:val="99"/>
     <w:unhideWhenUsed/>
     <w:rsid w:val="001639EB"/>
@@ -4296,7 +6115,7 @@
   </w:style>
   <w:style w:type="character" w:customStyle="1" w:styleId="UnresolvedMention1">
     <w:name w:val="Unresolved Mention1"/>
-    <w:basedOn w:val="Standardskrifttypeiafsnit"/>
+    <w:basedOn w:val="DefaultParagraphFont"/>
     <w:uiPriority w:val="99"/>
     <w:semiHidden/>
     <w:unhideWhenUsed/>
@@ -4306,9 +6125,9 @@
       <w:shd w:val="clear" w:color="auto" w:fill="E1DFDD"/>
     </w:rPr>
   </w:style>
-  <w:style w:type="table" w:styleId="Tabel-Gitter">
+  <w:style w:type="table" w:styleId="TableGrid">
     <w:name w:val="Table Grid"/>
-    <w:basedOn w:val="Tabel-Normal"/>
+    <w:basedOn w:val="TableNormal"/>
     <w:uiPriority w:val="39"/>
     <w:rsid w:val="00136670"/>
     <w:pPr>
@@ -4325,9 +6144,9 @@
       </w:tblBorders>
     </w:tblPr>
   </w:style>
-  <w:style w:type="character" w:styleId="BesgtLink">
+  <w:style w:type="character" w:styleId="FollowedHyperlink">
     <w:name w:val="FollowedHyperlink"/>
-    <w:basedOn w:val="Standardskrifttypeiafsnit"/>
+    <w:basedOn w:val="DefaultParagraphFont"/>
     <w:uiPriority w:val="99"/>
     <w:semiHidden/>
     <w:unhideWhenUsed/>
@@ -4337,10 +6156,10 @@
       <w:u w:val="single"/>
     </w:rPr>
   </w:style>
-  <w:style w:type="character" w:customStyle="1" w:styleId="Overskrift3Tegn">
-    <w:name w:val="Overskrift 3 Tegn"/>
-    <w:basedOn w:val="Standardskrifttypeiafsnit"/>
-    <w:link w:val="Overskrift3"/>
+  <w:style w:type="character" w:customStyle="1" w:styleId="Heading3Char">
+    <w:name w:val="Heading 3 Char"/>
+    <w:basedOn w:val="DefaultParagraphFont"/>
+    <w:link w:val="Heading3"/>
     <w:uiPriority w:val="9"/>
     <w:rsid w:val="006C6500"/>
     <w:rPr>
@@ -4348,6 +6167,31 @@
       <w:color w:val="1F3763" w:themeColor="accent1" w:themeShade="7F"/>
       <w:sz w:val="24"/>
       <w:szCs w:val="24"/>
+    </w:rPr>
+  </w:style>
+  <w:style w:type="paragraph" w:styleId="TOC3">
+    <w:name w:val="toc 3"/>
+    <w:basedOn w:val="Normal"/>
+    <w:next w:val="Normal"/>
+    <w:autoRedefine/>
+    <w:uiPriority w:val="39"/>
+    <w:unhideWhenUsed/>
+    <w:rsid w:val="00D17C32"/>
+    <w:pPr>
+      <w:spacing w:after="100"/>
+      <w:ind w:left="440"/>
+    </w:pPr>
+  </w:style>
+  <w:style w:type="character" w:styleId="UnresolvedMention">
+    <w:name w:val="Unresolved Mention"/>
+    <w:basedOn w:val="DefaultParagraphFont"/>
+    <w:uiPriority w:val="99"/>
+    <w:semiHidden/>
+    <w:unhideWhenUsed/>
+    <w:rsid w:val="0040108C"/>
+    <w:rPr>
+      <w:color w:val="605E5C"/>
+      <w:shd w:val="clear" w:color="auto" w:fill="E1DFDD"/>
     </w:rPr>
   </w:style>
 </w:styles>
@@ -4653,7 +6497,7 @@
 </file>
 
 <file path=customXml/itemProps1.xml><?xml version="1.0" encoding="utf-8"?>
-<ds:datastoreItem xmlns:ds="http://schemas.openxmlformats.org/officeDocument/2006/customXml" ds:itemID="{72B0B455-0C86-4997-84EC-959DE951D292}">
+<ds:datastoreItem xmlns:ds="http://schemas.openxmlformats.org/officeDocument/2006/customXml" ds:itemID="{A6BBDD3A-94E9-4C59-B04A-8C05858AE6A2}">
   <ds:schemaRefs>
     <ds:schemaRef ds:uri="http://schemas.openxmlformats.org/officeDocument/2006/bibliography"/>
   </ds:schemaRefs>

</xml_diff>

<commit_message>
Building and testing a test server and client for websocets
</commit_message>
<xml_diff>
--- a/Documentation/Readme - Student_Asignment_Intro_2020 - Tic-Tac-Toe.docx
+++ b/Documentation/Readme - Student_Asignment_Intro_2020 - Tic-Tac-Toe.docx
@@ -1,10 +1,10 @@
 
 <file path=word/document.xml><?xml version="1.0" encoding="utf-8"?>
-<w:document xmlns:wpc="http://schemas.microsoft.com/office/word/2010/wordprocessingCanvas" xmlns:cx="http://schemas.microsoft.com/office/drawing/2014/chartex" xmlns:cx1="http://schemas.microsoft.com/office/drawing/2015/9/8/chartex" xmlns:cx2="http://schemas.microsoft.com/office/drawing/2015/10/21/chartex" xmlns:cx3="http://schemas.microsoft.com/office/drawing/2016/5/9/chartex" xmlns:cx4="http://schemas.microsoft.com/office/drawing/2016/5/10/chartex" xmlns:cx5="http://schemas.microsoft.com/office/drawing/2016/5/11/chartex" xmlns:cx6="http://schemas.microsoft.com/office/drawing/2016/5/12/chartex" xmlns:cx7="http://schemas.microsoft.com/office/drawing/2016/5/13/chartex" xmlns:cx8="http://schemas.microsoft.com/office/drawing/2016/5/14/chartex" xmlns:mc="http://schemas.openxmlformats.org/markup-compatibility/2006" xmlns:aink="http://schemas.microsoft.com/office/drawing/2016/ink" xmlns:am3d="http://schemas.microsoft.com/office/drawing/2017/model3d" xmlns:o="urn:schemas-microsoft-com:office:office" xmlns:r="http://schemas.openxmlformats.org/officeDocument/2006/relationships" xmlns:m="http://schemas.openxmlformats.org/officeDocument/2006/math" xmlns:v="urn:schemas-microsoft-com:vml" xmlns:wp14="http://schemas.microsoft.com/office/word/2010/wordprocessingDrawing" xmlns:wp="http://schemas.openxmlformats.org/drawingml/2006/wordprocessingDrawing" xmlns:w10="urn:schemas-microsoft-com:office:word" xmlns:w="http://schemas.openxmlformats.org/wordprocessingml/2006/main" xmlns:w14="http://schemas.microsoft.com/office/word/2010/wordml" xmlns:w15="http://schemas.microsoft.com/office/word/2012/wordml" xmlns:w16cex="http://schemas.microsoft.com/office/word/2018/wordml/cex" xmlns:w16cid="http://schemas.microsoft.com/office/word/2016/wordml/cid" xmlns:w16="http://schemas.microsoft.com/office/word/2018/wordml" xmlns:w16se="http://schemas.microsoft.com/office/word/2015/wordml/symex" xmlns:wpg="http://schemas.microsoft.com/office/word/2010/wordprocessingGroup" xmlns:wpi="http://schemas.microsoft.com/office/word/2010/wordprocessingInk" xmlns:wne="http://schemas.microsoft.com/office/word/2006/wordml" xmlns:wps="http://schemas.microsoft.com/office/word/2010/wordprocessingShape" mc:Ignorable="w14 w15 w16se w16cid w16 w16cex wp14">
+<w:document xmlns:wpc="http://schemas.microsoft.com/office/word/2010/wordprocessingCanvas" xmlns:cx="http://schemas.microsoft.com/office/drawing/2014/chartex" xmlns:cx1="http://schemas.microsoft.com/office/drawing/2015/9/8/chartex" xmlns:mc="http://schemas.openxmlformats.org/markup-compatibility/2006" xmlns:o="urn:schemas-microsoft-com:office:office" xmlns:r="http://schemas.openxmlformats.org/officeDocument/2006/relationships" xmlns:m="http://schemas.openxmlformats.org/officeDocument/2006/math" xmlns:v="urn:schemas-microsoft-com:vml" xmlns:wp14="http://schemas.microsoft.com/office/word/2010/wordprocessingDrawing" xmlns:wp="http://schemas.openxmlformats.org/drawingml/2006/wordprocessingDrawing" xmlns:w10="urn:schemas-microsoft-com:office:word" xmlns:w="http://schemas.openxmlformats.org/wordprocessingml/2006/main" xmlns:w14="http://schemas.microsoft.com/office/word/2010/wordml" xmlns:w15="http://schemas.microsoft.com/office/word/2012/wordml" xmlns:w16se="http://schemas.microsoft.com/office/word/2015/wordml/symex" xmlns:wpg="http://schemas.microsoft.com/office/word/2010/wordprocessingGroup" xmlns:wpi="http://schemas.microsoft.com/office/word/2010/wordprocessingInk" xmlns:wne="http://schemas.microsoft.com/office/word/2006/wordml" xmlns:wps="http://schemas.microsoft.com/office/word/2010/wordprocessingShape" mc:Ignorable="w14 w15 w16se wp14">
   <w:body>
     <w:p>
       <w:pPr>
-        <w:pStyle w:val="Title"/>
+        <w:pStyle w:val="Titel"/>
         <w:jc w:val="center"/>
       </w:pPr>
       <w:r>
@@ -13,7 +13,7 @@
     </w:p>
     <w:p>
       <w:pPr>
-        <w:pStyle w:val="Subtitle"/>
+        <w:pStyle w:val="Undertitel"/>
         <w:jc w:val="center"/>
       </w:pPr>
       <w:r>
@@ -22,7 +22,7 @@
     </w:p>
     <w:p>
       <w:pPr>
-        <w:pStyle w:val="Subtitle"/>
+        <w:pStyle w:val="Undertitel"/>
         <w:jc w:val="center"/>
       </w:pPr>
       <w:r>
@@ -55,7 +55,7 @@
       <w:sdtContent>
         <w:p>
           <w:pPr>
-            <w:pStyle w:val="TOCHeading"/>
+            <w:pStyle w:val="Overskrift"/>
           </w:pPr>
           <w:r>
             <w:t>Table of Contents</w:t>
@@ -63,7 +63,7 @@
         </w:p>
         <w:p>
           <w:pPr>
-            <w:pStyle w:val="TOC1"/>
+            <w:pStyle w:val="Indholdsfortegnelse1"/>
             <w:rPr>
               <w:rFonts w:eastAsiaTheme="minorEastAsia"/>
               <w:noProof/>
@@ -139,7 +139,7 @@
         </w:p>
         <w:p>
           <w:pPr>
-            <w:pStyle w:val="TOC2"/>
+            <w:pStyle w:val="Indholdsfortegnelse2"/>
             <w:tabs>
               <w:tab w:val="right" w:leader="dot" w:pos="10456"/>
             </w:tabs>
@@ -209,7 +209,7 @@
         </w:p>
         <w:p>
           <w:pPr>
-            <w:pStyle w:val="TOC2"/>
+            <w:pStyle w:val="Indholdsfortegnelse2"/>
             <w:tabs>
               <w:tab w:val="right" w:leader="dot" w:pos="10456"/>
             </w:tabs>
@@ -279,7 +279,7 @@
         </w:p>
         <w:p>
           <w:pPr>
-            <w:pStyle w:val="TOC2"/>
+            <w:pStyle w:val="Indholdsfortegnelse2"/>
             <w:tabs>
               <w:tab w:val="right" w:leader="dot" w:pos="10456"/>
             </w:tabs>
@@ -349,7 +349,7 @@
         </w:p>
         <w:p>
           <w:pPr>
-            <w:pStyle w:val="TOC1"/>
+            <w:pStyle w:val="Indholdsfortegnelse1"/>
             <w:rPr>
               <w:rFonts w:eastAsiaTheme="minorEastAsia"/>
               <w:noProof/>
@@ -416,7 +416,7 @@
         </w:p>
         <w:p>
           <w:pPr>
-            <w:pStyle w:val="TOC1"/>
+            <w:pStyle w:val="Indholdsfortegnelse1"/>
             <w:rPr>
               <w:rFonts w:eastAsiaTheme="minorEastAsia"/>
               <w:noProof/>
@@ -483,7 +483,7 @@
         </w:p>
         <w:p>
           <w:pPr>
-            <w:pStyle w:val="TOC1"/>
+            <w:pStyle w:val="Indholdsfortegnelse1"/>
             <w:rPr>
               <w:rFonts w:eastAsiaTheme="minorEastAsia"/>
               <w:noProof/>
@@ -550,7 +550,7 @@
         </w:p>
         <w:p>
           <w:pPr>
-            <w:pStyle w:val="TOC1"/>
+            <w:pStyle w:val="Indholdsfortegnelse1"/>
             <w:rPr>
               <w:rFonts w:eastAsiaTheme="minorEastAsia"/>
               <w:noProof/>
@@ -617,7 +617,7 @@
         </w:p>
         <w:p>
           <w:pPr>
-            <w:pStyle w:val="TOC2"/>
+            <w:pStyle w:val="Indholdsfortegnelse2"/>
             <w:tabs>
               <w:tab w:val="right" w:leader="dot" w:pos="10456"/>
             </w:tabs>
@@ -687,7 +687,7 @@
         </w:p>
         <w:p>
           <w:pPr>
-            <w:pStyle w:val="TOC2"/>
+            <w:pStyle w:val="Indholdsfortegnelse2"/>
             <w:tabs>
               <w:tab w:val="right" w:leader="dot" w:pos="10456"/>
             </w:tabs>
@@ -757,7 +757,7 @@
         </w:p>
         <w:p>
           <w:pPr>
-            <w:pStyle w:val="TOC3"/>
+            <w:pStyle w:val="Indholdsfortegnelse3"/>
             <w:tabs>
               <w:tab w:val="right" w:leader="dot" w:pos="10456"/>
             </w:tabs>
@@ -827,7 +827,7 @@
         </w:p>
         <w:p>
           <w:pPr>
-            <w:pStyle w:val="TOC3"/>
+            <w:pStyle w:val="Indholdsfortegnelse3"/>
             <w:tabs>
               <w:tab w:val="right" w:leader="dot" w:pos="10456"/>
             </w:tabs>
@@ -897,7 +897,7 @@
         </w:p>
         <w:p>
           <w:pPr>
-            <w:pStyle w:val="TOC3"/>
+            <w:pStyle w:val="Indholdsfortegnelse3"/>
             <w:tabs>
               <w:tab w:val="right" w:leader="dot" w:pos="10456"/>
             </w:tabs>
@@ -967,7 +967,7 @@
         </w:p>
         <w:p>
           <w:pPr>
-            <w:pStyle w:val="TOC3"/>
+            <w:pStyle w:val="Indholdsfortegnelse3"/>
             <w:tabs>
               <w:tab w:val="right" w:leader="dot" w:pos="10456"/>
             </w:tabs>
@@ -1037,7 +1037,7 @@
         </w:p>
         <w:p>
           <w:pPr>
-            <w:pStyle w:val="TOC3"/>
+            <w:pStyle w:val="Indholdsfortegnelse3"/>
             <w:tabs>
               <w:tab w:val="right" w:leader="dot" w:pos="10456"/>
             </w:tabs>
@@ -1107,7 +1107,7 @@
         </w:p>
         <w:p>
           <w:pPr>
-            <w:pStyle w:val="TOC3"/>
+            <w:pStyle w:val="Indholdsfortegnelse3"/>
             <w:tabs>
               <w:tab w:val="right" w:leader="dot" w:pos="10456"/>
             </w:tabs>
@@ -1177,7 +1177,7 @@
         </w:p>
         <w:p>
           <w:pPr>
-            <w:pStyle w:val="TOC3"/>
+            <w:pStyle w:val="Indholdsfortegnelse3"/>
             <w:tabs>
               <w:tab w:val="right" w:leader="dot" w:pos="10456"/>
             </w:tabs>
@@ -1247,7 +1247,7 @@
         </w:p>
         <w:p>
           <w:pPr>
-            <w:pStyle w:val="TOC1"/>
+            <w:pStyle w:val="Indholdsfortegnelse1"/>
             <w:rPr>
               <w:rFonts w:eastAsiaTheme="minorEastAsia"/>
               <w:noProof/>
@@ -1314,7 +1314,7 @@
         </w:p>
         <w:p>
           <w:pPr>
-            <w:pStyle w:val="TOC2"/>
+            <w:pStyle w:val="Indholdsfortegnelse2"/>
             <w:tabs>
               <w:tab w:val="right" w:leader="dot" w:pos="10456"/>
             </w:tabs>
@@ -1384,7 +1384,7 @@
         </w:p>
         <w:p>
           <w:pPr>
-            <w:pStyle w:val="TOC3"/>
+            <w:pStyle w:val="Indholdsfortegnelse3"/>
             <w:tabs>
               <w:tab w:val="right" w:leader="dot" w:pos="10456"/>
             </w:tabs>
@@ -1454,7 +1454,7 @@
         </w:p>
         <w:p>
           <w:pPr>
-            <w:pStyle w:val="TOC3"/>
+            <w:pStyle w:val="Indholdsfortegnelse3"/>
             <w:tabs>
               <w:tab w:val="right" w:leader="dot" w:pos="10456"/>
             </w:tabs>
@@ -1537,7 +1537,7 @@
     <w:p/>
     <w:p>
       <w:pPr>
-        <w:pStyle w:val="Heading1"/>
+        <w:pStyle w:val="Overskrift1"/>
       </w:pPr>
       <w:bookmarkStart w:id="0" w:name="_Toc42110324"/>
       <w:r>
@@ -1563,7 +1563,7 @@
     <w:p/>
     <w:p>
       <w:pPr>
-        <w:pStyle w:val="Heading2"/>
+        <w:pStyle w:val="Overskrift2"/>
       </w:pPr>
       <w:bookmarkStart w:id="1" w:name="_Toc42110325"/>
       <w:r>
@@ -1573,7 +1573,7 @@
     </w:p>
     <w:p>
       <w:pPr>
-        <w:pStyle w:val="ListParagraph"/>
+        <w:pStyle w:val="Listeafsnit"/>
         <w:numPr>
           <w:ilvl w:val="0"/>
           <w:numId w:val="1"/>
@@ -1585,7 +1585,7 @@
     </w:p>
     <w:p>
       <w:pPr>
-        <w:pStyle w:val="ListParagraph"/>
+        <w:pStyle w:val="Listeafsnit"/>
         <w:numPr>
           <w:ilvl w:val="1"/>
           <w:numId w:val="1"/>
@@ -1597,7 +1597,7 @@
     </w:p>
     <w:p>
       <w:pPr>
-        <w:pStyle w:val="ListParagraph"/>
+        <w:pStyle w:val="Listeafsnit"/>
         <w:numPr>
           <w:ilvl w:val="2"/>
           <w:numId w:val="1"/>
@@ -1612,7 +1612,7 @@
     </w:p>
     <w:p>
       <w:pPr>
-        <w:pStyle w:val="ListParagraph"/>
+        <w:pStyle w:val="Listeafsnit"/>
         <w:numPr>
           <w:ilvl w:val="1"/>
           <w:numId w:val="1"/>
@@ -1630,7 +1630,7 @@
     </w:p>
     <w:p>
       <w:pPr>
-        <w:pStyle w:val="ListParagraph"/>
+        <w:pStyle w:val="Listeafsnit"/>
         <w:numPr>
           <w:ilvl w:val="2"/>
           <w:numId w:val="1"/>
@@ -1645,7 +1645,7 @@
     </w:p>
     <w:p>
       <w:pPr>
-        <w:pStyle w:val="ListParagraph"/>
+        <w:pStyle w:val="Listeafsnit"/>
         <w:numPr>
           <w:ilvl w:val="0"/>
           <w:numId w:val="1"/>
@@ -1655,15 +1655,7 @@
         <w:t>Gameplay over the internet (possibly in a browser</w:t>
       </w:r>
       <w:r>
-        <w:t xml:space="preserve"> or with </w:t>
-      </w:r>
-      <w:proofErr w:type="gramStart"/>
-      <w:r>
-        <w:t>an</w:t>
-      </w:r>
-      <w:proofErr w:type="gramEnd"/>
-      <w:r>
-        <w:t xml:space="preserve"> web API</w:t>
+        <w:t xml:space="preserve"> or with an web API</w:t>
       </w:r>
       <w:r>
         <w:t>)</w:t>
@@ -1674,7 +1666,7 @@
     </w:p>
     <w:p>
       <w:pPr>
-        <w:pStyle w:val="ListParagraph"/>
+        <w:pStyle w:val="Listeafsnit"/>
         <w:numPr>
           <w:ilvl w:val="0"/>
           <w:numId w:val="1"/>
@@ -1694,7 +1686,7 @@
     </w:p>
     <w:p>
       <w:pPr>
-        <w:pStyle w:val="ListParagraph"/>
+        <w:pStyle w:val="Listeafsnit"/>
         <w:numPr>
           <w:ilvl w:val="1"/>
           <w:numId w:val="1"/>
@@ -1724,7 +1716,7 @@
     </w:p>
     <w:p>
       <w:pPr>
-        <w:pStyle w:val="ListParagraph"/>
+        <w:pStyle w:val="Listeafsnit"/>
         <w:numPr>
           <w:ilvl w:val="1"/>
           <w:numId w:val="1"/>
@@ -1739,7 +1731,7 @@
     </w:p>
     <w:p>
       <w:pPr>
-        <w:pStyle w:val="ListParagraph"/>
+        <w:pStyle w:val="Listeafsnit"/>
         <w:numPr>
           <w:ilvl w:val="1"/>
           <w:numId w:val="1"/>
@@ -1751,13 +1743,13 @@
     </w:p>
     <w:p>
       <w:pPr>
-        <w:pStyle w:val="ListParagraph"/>
+        <w:pStyle w:val="Listeafsnit"/>
         <w:ind w:left="1440"/>
       </w:pPr>
     </w:p>
     <w:p>
       <w:pPr>
-        <w:pStyle w:val="ListParagraph"/>
+        <w:pStyle w:val="Listeafsnit"/>
         <w:numPr>
           <w:ilvl w:val="0"/>
           <w:numId w:val="1"/>
@@ -1769,7 +1761,7 @@
     </w:p>
     <w:p>
       <w:pPr>
-        <w:pStyle w:val="ListParagraph"/>
+        <w:pStyle w:val="Listeafsnit"/>
         <w:numPr>
           <w:ilvl w:val="1"/>
           <w:numId w:val="1"/>
@@ -1817,7 +1809,7 @@
     </w:p>
     <w:p>
       <w:pPr>
-        <w:pStyle w:val="ListParagraph"/>
+        <w:pStyle w:val="Listeafsnit"/>
         <w:numPr>
           <w:ilvl w:val="1"/>
           <w:numId w:val="1"/>
@@ -1862,7 +1854,7 @@
     </w:p>
     <w:p>
       <w:pPr>
-        <w:pStyle w:val="ListParagraph"/>
+        <w:pStyle w:val="Listeafsnit"/>
         <w:numPr>
           <w:ilvl w:val="1"/>
           <w:numId w:val="1"/>
@@ -1906,7 +1898,7 @@
     </w:p>
     <w:p>
       <w:pPr>
-        <w:pStyle w:val="ListParagraph"/>
+        <w:pStyle w:val="Listeafsnit"/>
         <w:numPr>
           <w:ilvl w:val="0"/>
           <w:numId w:val="1"/>
@@ -1918,7 +1910,7 @@
     </w:p>
     <w:p>
       <w:pPr>
-        <w:pStyle w:val="ListParagraph"/>
+        <w:pStyle w:val="Listeafsnit"/>
         <w:numPr>
           <w:ilvl w:val="1"/>
           <w:numId w:val="1"/>
@@ -1930,7 +1922,7 @@
     </w:p>
     <w:p>
       <w:pPr>
-        <w:pStyle w:val="ListParagraph"/>
+        <w:pStyle w:val="Listeafsnit"/>
         <w:numPr>
           <w:ilvl w:val="1"/>
           <w:numId w:val="1"/>
@@ -1940,7 +1932,7 @@
     <w:p/>
     <w:p>
       <w:pPr>
-        <w:pStyle w:val="Heading2"/>
+        <w:pStyle w:val="Overskrift2"/>
       </w:pPr>
       <w:bookmarkStart w:id="2" w:name="_Toc42110326"/>
       <w:r>
@@ -1950,7 +1942,7 @@
     </w:p>
     <w:p>
       <w:pPr>
-        <w:pStyle w:val="ListParagraph"/>
+        <w:pStyle w:val="Listeafsnit"/>
         <w:numPr>
           <w:ilvl w:val="0"/>
           <w:numId w:val="2"/>
@@ -1966,7 +1958,7 @@
     <w:p/>
     <w:p>
       <w:pPr>
-        <w:pStyle w:val="Heading2"/>
+        <w:pStyle w:val="Overskrift2"/>
       </w:pPr>
       <w:bookmarkStart w:id="3" w:name="_Toc42110327"/>
       <w:r>
@@ -2016,7 +2008,7 @@
     </w:p>
     <w:p>
       <w:pPr>
-        <w:pStyle w:val="Heading1"/>
+        <w:pStyle w:val="Overskrift1"/>
         <w:spacing w:line="360" w:lineRule="auto"/>
       </w:pPr>
       <w:bookmarkStart w:id="4" w:name="_Toc42110328"/>
@@ -2162,7 +2154,7 @@
     </w:p>
     <w:tbl>
       <w:tblPr>
-        <w:tblStyle w:val="TableGrid"/>
+        <w:tblStyle w:val="Tabel-Gitter"/>
         <w:tblW w:w="0" w:type="auto"/>
         <w:tblLook w:val="04A0" w:firstRow="1" w:lastRow="0" w:firstColumn="1" w:lastColumn="0" w:noHBand="0" w:noVBand="1"/>
       </w:tblPr>
@@ -2269,7 +2261,7 @@
     </w:p>
     <w:p>
       <w:pPr>
-        <w:pStyle w:val="Heading1"/>
+        <w:pStyle w:val="Overskrift1"/>
         <w:spacing w:line="240" w:lineRule="auto"/>
       </w:pPr>
       <w:bookmarkStart w:id="5" w:name="_Toc42110329"/>
@@ -2400,7 +2392,7 @@
     </w:p>
     <w:tbl>
       <w:tblPr>
-        <w:tblStyle w:val="TableGrid"/>
+        <w:tblStyle w:val="Tabel-Gitter"/>
         <w:tblW w:w="0" w:type="auto"/>
         <w:tblLook w:val="04A0" w:firstRow="1" w:lastRow="0" w:firstColumn="1" w:lastColumn="0" w:noHBand="0" w:noVBand="1"/>
       </w:tblPr>
@@ -2515,7 +2507,7 @@
     </w:p>
     <w:p>
       <w:pPr>
-        <w:pStyle w:val="Heading1"/>
+        <w:pStyle w:val="Overskrift1"/>
       </w:pPr>
       <w:bookmarkStart w:id="6" w:name="_Toc42110330"/>
       <w:r>
@@ -2526,7 +2518,7 @@
     <w:p/>
     <w:p>
       <w:pPr>
-        <w:pStyle w:val="ListParagraph"/>
+        <w:pStyle w:val="Listeafsnit"/>
         <w:numPr>
           <w:ilvl w:val="0"/>
           <w:numId w:val="2"/>
@@ -2603,7 +2595,7 @@
     </w:p>
     <w:p>
       <w:pPr>
-        <w:pStyle w:val="ListParagraph"/>
+        <w:pStyle w:val="Listeafsnit"/>
         <w:numPr>
           <w:ilvl w:val="1"/>
           <w:numId w:val="2"/>
@@ -2615,7 +2607,7 @@
     </w:p>
     <w:p>
       <w:pPr>
-        <w:pStyle w:val="ListParagraph"/>
+        <w:pStyle w:val="Listeafsnit"/>
         <w:numPr>
           <w:ilvl w:val="2"/>
           <w:numId w:val="2"/>
@@ -2627,7 +2619,7 @@
     </w:p>
     <w:p>
       <w:pPr>
-        <w:pStyle w:val="ListParagraph"/>
+        <w:pStyle w:val="Listeafsnit"/>
         <w:numPr>
           <w:ilvl w:val="2"/>
           <w:numId w:val="2"/>
@@ -2654,7 +2646,7 @@
     </w:p>
     <w:p>
       <w:pPr>
-        <w:pStyle w:val="ListParagraph"/>
+        <w:pStyle w:val="Listeafsnit"/>
         <w:numPr>
           <w:ilvl w:val="1"/>
           <w:numId w:val="2"/>
@@ -2666,7 +2658,7 @@
     </w:p>
     <w:p>
       <w:pPr>
-        <w:pStyle w:val="ListParagraph"/>
+        <w:pStyle w:val="Listeafsnit"/>
         <w:numPr>
           <w:ilvl w:val="2"/>
           <w:numId w:val="2"/>
@@ -2681,7 +2673,7 @@
     </w:p>
     <w:p>
       <w:pPr>
-        <w:pStyle w:val="ListParagraph"/>
+        <w:pStyle w:val="Listeafsnit"/>
         <w:numPr>
           <w:ilvl w:val="2"/>
           <w:numId w:val="2"/>
@@ -2693,7 +2685,7 @@
     </w:p>
     <w:p>
       <w:pPr>
-        <w:pStyle w:val="ListParagraph"/>
+        <w:pStyle w:val="Listeafsnit"/>
         <w:numPr>
           <w:ilvl w:val="2"/>
           <w:numId w:val="2"/>
@@ -2708,7 +2700,7 @@
     </w:p>
     <w:p>
       <w:pPr>
-        <w:pStyle w:val="ListParagraph"/>
+        <w:pStyle w:val="Listeafsnit"/>
         <w:ind w:firstLine="720"/>
       </w:pPr>
       <w:r>
@@ -2737,7 +2729,7 @@
     </w:p>
     <w:p>
       <w:pPr>
-        <w:pStyle w:val="ListParagraph"/>
+        <w:pStyle w:val="Listeafsnit"/>
         <w:numPr>
           <w:ilvl w:val="0"/>
           <w:numId w:val="2"/>
@@ -2787,7 +2779,7 @@
     </w:p>
     <w:p>
       <w:pPr>
-        <w:pStyle w:val="ListParagraph"/>
+        <w:pStyle w:val="Listeafsnit"/>
         <w:numPr>
           <w:ilvl w:val="1"/>
           <w:numId w:val="2"/>
@@ -2811,7 +2803,7 @@
     </w:p>
     <w:p>
       <w:pPr>
-        <w:pStyle w:val="ListParagraph"/>
+        <w:pStyle w:val="Listeafsnit"/>
         <w:numPr>
           <w:ilvl w:val="1"/>
           <w:numId w:val="2"/>
@@ -2830,7 +2822,7 @@
     </w:p>
     <w:p>
       <w:pPr>
-        <w:pStyle w:val="ListParagraph"/>
+        <w:pStyle w:val="Listeafsnit"/>
         <w:numPr>
           <w:ilvl w:val="1"/>
           <w:numId w:val="2"/>
@@ -2845,7 +2837,7 @@
     </w:p>
     <w:p>
       <w:pPr>
-        <w:pStyle w:val="ListParagraph"/>
+        <w:pStyle w:val="Listeafsnit"/>
         <w:numPr>
           <w:ilvl w:val="0"/>
           <w:numId w:val="2"/>
@@ -2928,7 +2920,7 @@
     </w:p>
     <w:p>
       <w:pPr>
-        <w:pStyle w:val="ListParagraph"/>
+        <w:pStyle w:val="Listeafsnit"/>
         <w:numPr>
           <w:ilvl w:val="1"/>
           <w:numId w:val="2"/>
@@ -2944,7 +2936,7 @@
     </w:p>
     <w:p>
       <w:pPr>
-        <w:pStyle w:val="ListParagraph"/>
+        <w:pStyle w:val="Listeafsnit"/>
         <w:numPr>
           <w:ilvl w:val="1"/>
           <w:numId w:val="2"/>
@@ -2957,7 +2949,7 @@
     </w:p>
     <w:p>
       <w:pPr>
-        <w:pStyle w:val="ListParagraph"/>
+        <w:pStyle w:val="Listeafsnit"/>
         <w:numPr>
           <w:ilvl w:val="1"/>
           <w:numId w:val="2"/>
@@ -2979,7 +2971,7 @@
     </w:p>
     <w:p>
       <w:pPr>
-        <w:pStyle w:val="ListParagraph"/>
+        <w:pStyle w:val="Listeafsnit"/>
         <w:numPr>
           <w:ilvl w:val="1"/>
           <w:numId w:val="2"/>
@@ -2992,7 +2984,7 @@
     </w:p>
     <w:p>
       <w:pPr>
-        <w:pStyle w:val="ListParagraph"/>
+        <w:pStyle w:val="Listeafsnit"/>
         <w:numPr>
           <w:ilvl w:val="1"/>
           <w:numId w:val="2"/>
@@ -3007,7 +2999,7 @@
     </w:p>
     <w:p>
       <w:pPr>
-        <w:pStyle w:val="ListParagraph"/>
+        <w:pStyle w:val="Listeafsnit"/>
         <w:numPr>
           <w:ilvl w:val="0"/>
           <w:numId w:val="2"/>
@@ -3049,7 +3041,7 @@
     </w:p>
     <w:p>
       <w:pPr>
-        <w:pStyle w:val="ListParagraph"/>
+        <w:pStyle w:val="Listeafsnit"/>
         <w:numPr>
           <w:ilvl w:val="1"/>
           <w:numId w:val="2"/>
@@ -3062,7 +3054,7 @@
     </w:p>
     <w:p>
       <w:pPr>
-        <w:pStyle w:val="ListParagraph"/>
+        <w:pStyle w:val="Listeafsnit"/>
         <w:numPr>
           <w:ilvl w:val="1"/>
           <w:numId w:val="2"/>
@@ -3075,7 +3067,7 @@
     </w:p>
     <w:p>
       <w:pPr>
-        <w:pStyle w:val="ListParagraph"/>
+        <w:pStyle w:val="Listeafsnit"/>
         <w:numPr>
           <w:ilvl w:val="1"/>
           <w:numId w:val="2"/>
@@ -3097,7 +3089,7 @@
     </w:p>
     <w:p>
       <w:pPr>
-        <w:pStyle w:val="ListParagraph"/>
+        <w:pStyle w:val="Listeafsnit"/>
         <w:numPr>
           <w:ilvl w:val="1"/>
           <w:numId w:val="2"/>
@@ -3116,7 +3108,7 @@
     </w:p>
     <w:p>
       <w:pPr>
-        <w:pStyle w:val="ListParagraph"/>
+        <w:pStyle w:val="Listeafsnit"/>
         <w:numPr>
           <w:ilvl w:val="0"/>
           <w:numId w:val="2"/>
@@ -3145,7 +3137,7 @@
     </w:p>
     <w:p>
       <w:pPr>
-        <w:pStyle w:val="ListParagraph"/>
+        <w:pStyle w:val="Listeafsnit"/>
         <w:numPr>
           <w:ilvl w:val="1"/>
           <w:numId w:val="2"/>
@@ -3158,7 +3150,7 @@
     </w:p>
     <w:p>
       <w:pPr>
-        <w:pStyle w:val="ListParagraph"/>
+        <w:pStyle w:val="Listeafsnit"/>
         <w:numPr>
           <w:ilvl w:val="1"/>
           <w:numId w:val="2"/>
@@ -3180,7 +3172,7 @@
     </w:p>
     <w:p>
       <w:pPr>
-        <w:pStyle w:val="ListParagraph"/>
+        <w:pStyle w:val="Listeafsnit"/>
         <w:numPr>
           <w:ilvl w:val="1"/>
           <w:numId w:val="2"/>
@@ -3196,7 +3188,7 @@
     </w:p>
     <w:p>
       <w:pPr>
-        <w:pStyle w:val="ListParagraph"/>
+        <w:pStyle w:val="Listeafsnit"/>
         <w:numPr>
           <w:ilvl w:val="0"/>
           <w:numId w:val="2"/>
@@ -3222,7 +3214,7 @@
     </w:p>
     <w:p>
       <w:pPr>
-        <w:pStyle w:val="ListParagraph"/>
+        <w:pStyle w:val="Listeafsnit"/>
         <w:numPr>
           <w:ilvl w:val="1"/>
           <w:numId w:val="2"/>
@@ -3235,7 +3227,7 @@
     </w:p>
     <w:p>
       <w:pPr>
-        <w:pStyle w:val="Heading1"/>
+        <w:pStyle w:val="Overskrift1"/>
       </w:pPr>
       <w:bookmarkStart w:id="7" w:name="_Hlk41578798"/>
       <w:bookmarkStart w:id="8" w:name="_Toc42110331"/>
@@ -3251,7 +3243,7 @@
     <w:p/>
     <w:p>
       <w:pPr>
-        <w:pStyle w:val="Heading2"/>
+        <w:pStyle w:val="Overskrift2"/>
         <w:spacing w:line="360" w:lineRule="auto"/>
       </w:pPr>
       <w:bookmarkStart w:id="9" w:name="_Toc42110332"/>
@@ -3265,7 +3257,7 @@
     </w:p>
     <w:p>
       <w:pPr>
-        <w:pStyle w:val="ListParagraph"/>
+        <w:pStyle w:val="Listeafsnit"/>
         <w:numPr>
           <w:ilvl w:val="0"/>
           <w:numId w:val="2"/>
@@ -3291,7 +3283,7 @@
     </w:p>
     <w:p>
       <w:pPr>
-        <w:pStyle w:val="ListParagraph"/>
+        <w:pStyle w:val="Listeafsnit"/>
         <w:numPr>
           <w:ilvl w:val="0"/>
           <w:numId w:val="2"/>
@@ -3317,7 +3309,7 @@
     </w:p>
     <w:p>
       <w:pPr>
-        <w:pStyle w:val="ListParagraph"/>
+        <w:pStyle w:val="Listeafsnit"/>
         <w:numPr>
           <w:ilvl w:val="0"/>
           <w:numId w:val="2"/>
@@ -3344,7 +3336,7 @@
     <w:p/>
     <w:p>
       <w:pPr>
-        <w:pStyle w:val="Heading2"/>
+        <w:pStyle w:val="Overskrift2"/>
         <w:spacing w:line="360" w:lineRule="auto"/>
       </w:pPr>
       <w:bookmarkStart w:id="10" w:name="_Toc42110333"/>
@@ -3357,7 +3349,7 @@
       <w:bookmarkStart w:id="11" w:name="_Toc42110334"/>
       <w:r>
         <w:rPr>
-          <w:rStyle w:val="Heading3Char"/>
+          <w:rStyle w:val="Overskrift3Tegn"/>
         </w:rPr>
         <w:t>Inspirational YouTube Videos</w:t>
       </w:r>
@@ -3368,7 +3360,7 @@
     </w:p>
     <w:p>
       <w:pPr>
-        <w:pStyle w:val="ListParagraph"/>
+        <w:pStyle w:val="Listeafsnit"/>
         <w:numPr>
           <w:ilvl w:val="0"/>
           <w:numId w:val="2"/>
@@ -3379,19 +3371,7 @@
           <w:rPr>
             <w:rStyle w:val="Hyperlink"/>
           </w:rPr>
-          <w:t>https:</w:t>
-        </w:r>
-        <w:r>
-          <w:rPr>
-            <w:rStyle w:val="Hyperlink"/>
-          </w:rPr>
-          <w:t>/</w:t>
-        </w:r>
-        <w:r>
-          <w:rPr>
-            <w:rStyle w:val="Hyperlink"/>
-          </w:rPr>
-          <w:t>/www.youtube.com/watch?v=_OUs2kuI_Yo</w:t>
+          <w:t>https://www.youtube.com/watch?v=_OUs2kuI_Yo</w:t>
         </w:r>
       </w:hyperlink>
       <w:r>
@@ -3400,7 +3380,7 @@
     </w:p>
     <w:p>
       <w:pPr>
-        <w:pStyle w:val="ListParagraph"/>
+        <w:pStyle w:val="Listeafsnit"/>
         <w:numPr>
           <w:ilvl w:val="0"/>
           <w:numId w:val="2"/>
@@ -3416,25 +3396,13 @@
           <w:rPr>
             <w:rStyle w:val="Hyperlink"/>
           </w:rPr>
-          <w:t>https://www.youtube.com/watch?v=y</w:t>
-        </w:r>
-        <w:r>
-          <w:rPr>
-            <w:rStyle w:val="Hyperlink"/>
-          </w:rPr>
-          <w:t>q</w:t>
-        </w:r>
-        <w:r>
-          <w:rPr>
-            <w:rStyle w:val="Hyperlink"/>
-          </w:rPr>
-          <w:t>0dSkA1vpM</w:t>
+          <w:t>https://www.youtube.com/watch?v=yq0dSkA1vpM</w:t>
         </w:r>
       </w:hyperlink>
     </w:p>
     <w:p>
       <w:pPr>
-        <w:pStyle w:val="ListParagraph"/>
+        <w:pStyle w:val="Listeafsnit"/>
         <w:numPr>
           <w:ilvl w:val="0"/>
           <w:numId w:val="2"/>
@@ -3445,25 +3413,13 @@
           <w:rPr>
             <w:rStyle w:val="Hyperlink"/>
           </w:rPr>
-          <w:t>https://www.youtube.co</w:t>
-        </w:r>
-        <w:r>
-          <w:rPr>
-            <w:rStyle w:val="Hyperlink"/>
-          </w:rPr>
-          <w:t>m</w:t>
-        </w:r>
-        <w:r>
-          <w:rPr>
-            <w:rStyle w:val="Hyperlink"/>
-          </w:rPr>
-          <w:t>/watch?v=7CkSJyZb6H0</w:t>
+          <w:t>https://www.youtube.com/watch?v=7CkSJyZb6H0</w:t>
         </w:r>
       </w:hyperlink>
     </w:p>
     <w:p>
       <w:pPr>
-        <w:pStyle w:val="ListParagraph"/>
+        <w:pStyle w:val="Listeafsnit"/>
         <w:numPr>
           <w:ilvl w:val="0"/>
           <w:numId w:val="2"/>
@@ -3474,25 +3430,13 @@
           <w:rPr>
             <w:rStyle w:val="Hyperlink"/>
           </w:rPr>
-          <w:t>https://www.yo</w:t>
-        </w:r>
-        <w:r>
-          <w:rPr>
-            <w:rStyle w:val="Hyperlink"/>
-          </w:rPr>
-          <w:t>u</w:t>
-        </w:r>
-        <w:r>
-          <w:rPr>
-            <w:rStyle w:val="Hyperlink"/>
-          </w:rPr>
-          <w:t>tube.com/watch?v=mnTyiUAHuVk</w:t>
+          <w:t>https://www.youtube.com/watch?v=mnTyiUAHuVk</w:t>
         </w:r>
       </w:hyperlink>
     </w:p>
     <w:p>
       <w:pPr>
-        <w:pStyle w:val="ListParagraph"/>
+        <w:pStyle w:val="Listeafsnit"/>
         <w:numPr>
           <w:ilvl w:val="0"/>
           <w:numId w:val="2"/>
@@ -3508,25 +3452,13 @@
           <w:rPr>
             <w:rStyle w:val="Hyperlink"/>
           </w:rPr>
-          <w:t>https://www.youtube.com/watch?</w:t>
-        </w:r>
-        <w:r>
-          <w:rPr>
-            <w:rStyle w:val="Hyperlink"/>
-          </w:rPr>
-          <w:t>v</w:t>
-        </w:r>
-        <w:r>
-          <w:rPr>
-            <w:rStyle w:val="Hyperlink"/>
-          </w:rPr>
-          <w:t>=sYKrMPhl59A</w:t>
+          <w:t>https://www.youtube.com/watch?v=sYKrMPhl59A</w:t>
         </w:r>
       </w:hyperlink>
     </w:p>
     <w:p>
       <w:pPr>
-        <w:pStyle w:val="ListParagraph"/>
+        <w:pStyle w:val="Listeafsnit"/>
         <w:numPr>
           <w:ilvl w:val="0"/>
           <w:numId w:val="2"/>
@@ -3542,25 +3474,13 @@
           <w:rPr>
             <w:rStyle w:val="Hyperlink"/>
           </w:rPr>
-          <w:t>https://www.youtube.com/watch?</w:t>
-        </w:r>
-        <w:r>
-          <w:rPr>
-            <w:rStyle w:val="Hyperlink"/>
-          </w:rPr>
-          <w:t>v</w:t>
-        </w:r>
-        <w:r>
-          <w:rPr>
-            <w:rStyle w:val="Hyperlink"/>
-          </w:rPr>
-          <w:t>=STuWW6pksXs</w:t>
+          <w:t>https://www.youtube.com/watch?v=STuWW6pksXs</w:t>
         </w:r>
       </w:hyperlink>
     </w:p>
     <w:p>
       <w:pPr>
-        <w:pStyle w:val="ListParagraph"/>
+        <w:pStyle w:val="Listeafsnit"/>
         <w:numPr>
           <w:ilvl w:val="0"/>
           <w:numId w:val="2"/>
@@ -3571,56 +3491,112 @@
           <w:rPr>
             <w:rStyle w:val="Hyperlink"/>
           </w:rPr>
-          <w:t>https://w</w:t>
+          <w:t>https://www.youtube.com/watch?v=MiafbSe0Z5Q</w:t>
         </w:r>
+      </w:hyperlink>
+      <w:r>
+        <w:t xml:space="preserve"> </w:t>
+      </w:r>
+    </w:p>
+    <w:p>
+      <w:pPr>
+        <w:pStyle w:val="Listeafsnit"/>
+        <w:numPr>
+          <w:ilvl w:val="0"/>
+          <w:numId w:val="2"/>
+        </w:numPr>
+      </w:pPr>
+      <w:hyperlink r:id="rId17" w:history="1">
         <w:r>
           <w:rPr>
             <w:rStyle w:val="Hyperlink"/>
           </w:rPr>
-          <w:t>w</w:t>
+          <w:t>https://www.youtube.com/watch?v=KxdOOk6d_I0</w:t>
         </w:r>
+      </w:hyperlink>
+    </w:p>
+    <w:p>
+      <w:pPr>
+        <w:pStyle w:val="Listeafsnit"/>
+        <w:numPr>
+          <w:ilvl w:val="0"/>
+          <w:numId w:val="2"/>
+        </w:numPr>
+      </w:pPr>
+      <w:hyperlink r:id="rId18" w:history="1">
         <w:r>
           <w:rPr>
             <w:rStyle w:val="Hyperlink"/>
           </w:rPr>
-          <w:t>w.youtube.com/watch?v=MiafbSe0Z5Q</w:t>
+          <w:t>https://www.youtube.com/watch?v=2Nt-ZrNP22A</w:t>
         </w:r>
       </w:hyperlink>
-      <w:r>
-        <w:t xml:space="preserve"> </w:t>
-      </w:r>
-      <w:r>
-        <w:br/>
-      </w:r>
-    </w:p>
-    <w:p>
-      <w:bookmarkStart w:id="12" w:name="_Toc42110335"/>
-      <w:r>
-        <w:rPr>
-          <w:rStyle w:val="Heading3Char"/>
-        </w:rPr>
-        <w:t>I</w:t>
-      </w:r>
-      <w:r>
-        <w:rPr>
-          <w:rStyle w:val="Heading3Char"/>
-        </w:rPr>
-        <w:t>nspirational Websites</w:t>
-      </w:r>
-      <w:bookmarkEnd w:id="12"/>
-      <w:r>
-        <w:t xml:space="preserve">: </w:t>
-      </w:r>
-    </w:p>
-    <w:p>
-      <w:pPr>
-        <w:pStyle w:val="ListParagraph"/>
+    </w:p>
+    <w:p>
+      <w:pPr>
+        <w:pStyle w:val="Listeafsnit"/>
         <w:numPr>
           <w:ilvl w:val="0"/>
           <w:numId w:val="2"/>
         </w:numPr>
       </w:pPr>
-      <w:hyperlink r:id="rId17" w:history="1">
+      <w:hyperlink r:id="rId19" w:history="1">
+        <w:r>
+          <w:rPr>
+            <w:rStyle w:val="Hyperlink"/>
+          </w:rPr>
+          <w:t>https://www.youtube.com/watch?v=i5OVcTdt_OU</w:t>
+        </w:r>
+      </w:hyperlink>
+    </w:p>
+    <w:p>
+      <w:pPr>
+        <w:pStyle w:val="Listeafsnit"/>
+        <w:numPr>
+          <w:ilvl w:val="0"/>
+          <w:numId w:val="2"/>
+        </w:numPr>
+      </w:pPr>
+      <w:hyperlink r:id="rId20" w:history="1">
+        <w:r>
+          <w:rPr>
+            <w:rStyle w:val="Hyperlink"/>
+          </w:rPr>
+          <w:t>https://www.youtube.com/watch?v=FYLMxrN5c6g</w:t>
+        </w:r>
+      </w:hyperlink>
+      <w:r>
+        <w:br/>
+      </w:r>
+    </w:p>
+    <w:p>
+      <w:bookmarkStart w:id="12" w:name="_Toc42110335"/>
+      <w:r>
+        <w:rPr>
+          <w:rStyle w:val="Overskrift3Tegn"/>
+        </w:rPr>
+        <w:t>I</w:t>
+      </w:r>
+      <w:r>
+        <w:rPr>
+          <w:rStyle w:val="Overskrift3Tegn"/>
+        </w:rPr>
+        <w:t>nspirational Websites</w:t>
+      </w:r>
+      <w:bookmarkEnd w:id="12"/>
+      <w:r>
+        <w:t xml:space="preserve">: </w:t>
+      </w:r>
+    </w:p>
+    <w:p>
+      <w:pPr>
+        <w:pStyle w:val="Listeafsnit"/>
+        <w:numPr>
+          <w:ilvl w:val="0"/>
+          <w:numId w:val="2"/>
+        </w:numPr>
+      </w:pPr>
+      <w:hyperlink r:id="rId21" w:history="1">
         <w:r>
           <w:rPr>
             <w:rStyle w:val="Hyperlink"/>
@@ -3631,7 +3607,7 @@
     </w:p>
     <w:p>
       <w:pPr>
-        <w:pStyle w:val="ListParagraph"/>
+        <w:pStyle w:val="Listeafsnit"/>
         <w:ind w:left="1440"/>
       </w:pPr>
     </w:p>
@@ -3639,7 +3615,7 @@
       <w:bookmarkStart w:id="13" w:name="_Toc42110336"/>
       <w:r>
         <w:rPr>
-          <w:rStyle w:val="Heading3Char"/>
+          <w:rStyle w:val="Overskrift3Tegn"/>
         </w:rPr>
         <w:t>Inspirational Code</w:t>
       </w:r>
@@ -3650,13 +3626,13 @@
     </w:p>
     <w:p>
       <w:pPr>
-        <w:pStyle w:val="ListParagraph"/>
+        <w:pStyle w:val="Listeafsnit"/>
         <w:numPr>
           <w:ilvl w:val="0"/>
           <w:numId w:val="2"/>
         </w:numPr>
       </w:pPr>
-      <w:hyperlink r:id="rId18" w:history="1">
+      <w:hyperlink r:id="rId22" w:history="1">
         <w:r>
           <w:rPr>
             <w:rStyle w:val="Hyperlink"/>
@@ -3667,7 +3643,7 @@
     </w:p>
     <w:p>
       <w:pPr>
-        <w:pStyle w:val="ListParagraph"/>
+        <w:pStyle w:val="Listeafsnit"/>
         <w:numPr>
           <w:ilvl w:val="0"/>
           <w:numId w:val="2"/>
@@ -3678,7 +3654,7 @@
           <w:u w:val="none"/>
         </w:rPr>
       </w:pPr>
-      <w:hyperlink r:id="rId19" w:history="1">
+      <w:hyperlink r:id="rId23" w:history="1">
         <w:r>
           <w:rPr>
             <w:rStyle w:val="Hyperlink"/>
@@ -3689,13 +3665,13 @@
     </w:p>
     <w:p>
       <w:pPr>
-        <w:pStyle w:val="ListParagraph"/>
+        <w:pStyle w:val="Listeafsnit"/>
         <w:numPr>
           <w:ilvl w:val="0"/>
           <w:numId w:val="2"/>
         </w:numPr>
       </w:pPr>
-      <w:hyperlink r:id="rId20" w:history="1">
+      <w:hyperlink r:id="rId24" w:history="1">
         <w:r>
           <w:rPr>
             <w:rStyle w:val="Hyperlink"/>
@@ -3709,7 +3685,7 @@
     </w:p>
     <w:p>
       <w:pPr>
-        <w:pStyle w:val="ListParagraph"/>
+        <w:pStyle w:val="Listeafsnit"/>
         <w:numPr>
           <w:ilvl w:val="0"/>
           <w:numId w:val="2"/>
@@ -3720,7 +3696,7 @@
           <w:u w:val="none"/>
         </w:rPr>
       </w:pPr>
-      <w:hyperlink r:id="rId21" w:history="1">
+      <w:hyperlink r:id="rId25" w:history="1">
         <w:r>
           <w:rPr>
             <w:rStyle w:val="Hyperlink"/>
@@ -3731,61 +3707,37 @@
     </w:p>
     <w:p>
       <w:pPr>
-        <w:pStyle w:val="ListParagraph"/>
+        <w:pStyle w:val="Listeafsnit"/>
         <w:numPr>
           <w:ilvl w:val="0"/>
           <w:numId w:val="2"/>
         </w:numPr>
       </w:pPr>
-      <w:hyperlink r:id="rId22" w:history="1">
+      <w:hyperlink r:id="rId26" w:history="1">
         <w:r>
           <w:rPr>
             <w:rStyle w:val="Hyperlink"/>
           </w:rPr>
-          <w:t>https://stackoverflow.c</w:t>
+          <w:t>https://stackoverflow.com/questions/1195554/how-can-i-remove-the-border-of-a-wpf-window-when-using-luna-or-classic</w:t>
         </w:r>
+      </w:hyperlink>
+    </w:p>
+    <w:p>
+      <w:pPr>
+        <w:pStyle w:val="Listeafsnit"/>
+        <w:numPr>
+          <w:ilvl w:val="0"/>
+          <w:numId w:val="2"/>
+        </w:numPr>
+      </w:pPr>
+      <w:hyperlink r:id="rId27" w:history="1">
         <w:r>
           <w:rPr>
             <w:rStyle w:val="Hyperlink"/>
           </w:rPr>
-          <w:t>o</w:t>
-        </w:r>
-        <w:r>
-          <w:rPr>
-            <w:rStyle w:val="Hyperlink"/>
-          </w:rPr>
-          <w:t>m/questions/1195554/how-can-i-remove-the-border-of-a-wpf-window-when-using-luna-or-classic</w:t>
+          <w:t>https://stackoverflow.com/questions/7417739/make-wpf-window-draggable-no-matter-what-element-is-clicked</w:t>
         </w:r>
       </w:hyperlink>
-    </w:p>
-    <w:p>
-      <w:pPr>
-        <w:pStyle w:val="ListParagraph"/>
-        <w:numPr>
-          <w:ilvl w:val="0"/>
-          <w:numId w:val="2"/>
-        </w:numPr>
-      </w:pPr>
-      <w:hyperlink r:id="rId23" w:history="1">
-        <w:r>
-          <w:rPr>
-            <w:rStyle w:val="Hyperlink"/>
-          </w:rPr>
-          <w:t>https://stackoverflow</w:t>
-        </w:r>
-        <w:r>
-          <w:rPr>
-            <w:rStyle w:val="Hyperlink"/>
-          </w:rPr>
-          <w:t>.</w:t>
-        </w:r>
-        <w:r>
-          <w:rPr>
-            <w:rStyle w:val="Hyperlink"/>
-          </w:rPr>
-          <w:t>com/questions/7417739/make-wpf-window-draggable-no-matter-what-element-is-clicked</w:t>
-        </w:r>
-      </w:hyperlink>
       <w:r>
         <w:rPr>
           <w:rStyle w:val="Hyperlink"/>
@@ -3797,7 +3749,7 @@
       <w:bookmarkStart w:id="14" w:name="_Toc42110337"/>
       <w:r>
         <w:rPr>
-          <w:rStyle w:val="Heading3Char"/>
+          <w:rStyle w:val="Overskrift3Tegn"/>
         </w:rPr>
         <w:t>Others code I have used I my project</w:t>
       </w:r>
@@ -3808,7 +3760,7 @@
     </w:p>
     <w:p>
       <w:pPr>
-        <w:pStyle w:val="ListParagraph"/>
+        <w:pStyle w:val="Listeafsnit"/>
         <w:numPr>
           <w:ilvl w:val="0"/>
           <w:numId w:val="2"/>
@@ -3822,6 +3774,7 @@
           <w:color w:val="000000" w:themeColor="text1"/>
           <w:u w:val="none"/>
         </w:rPr>
+        <w:lastRenderedPageBreak/>
         <w:t>C</w:t>
       </w:r>
       <w:r>
@@ -3894,7 +3847,7 @@
         </w:rPr>
         <w:t xml:space="preserve"> </w:t>
       </w:r>
-      <w:hyperlink r:id="rId24" w:history="1">
+      <w:hyperlink r:id="rId28" w:history="1">
         <w:r>
           <w:rPr>
             <w:rStyle w:val="Hyperlink"/>
@@ -3908,7 +3861,7 @@
     </w:p>
     <w:p>
       <w:pPr>
-        <w:pStyle w:val="ListParagraph"/>
+        <w:pStyle w:val="Listeafsnit"/>
         <w:numPr>
           <w:ilvl w:val="0"/>
           <w:numId w:val="2"/>
@@ -3923,7 +3876,6 @@
           <w:color w:val="000000" w:themeColor="text1"/>
           <w:u w:val="none"/>
         </w:rPr>
-        <w:lastRenderedPageBreak/>
         <w:t>Creater</w:t>
       </w:r>
       <w:proofErr w:type="spellEnd"/>
@@ -4040,7 +3992,7 @@
         </w:rPr>
         <w:t xml:space="preserve">Link: </w:t>
       </w:r>
-      <w:hyperlink r:id="rId25" w:history="1">
+      <w:hyperlink r:id="rId29" w:history="1">
         <w:r>
           <w:rPr>
             <w:rStyle w:val="Hyperlink"/>
@@ -4054,7 +4006,7 @@
     </w:p>
     <w:p>
       <w:pPr>
-        <w:pStyle w:val="ListParagraph"/>
+        <w:pStyle w:val="Listeafsnit"/>
         <w:numPr>
           <w:ilvl w:val="0"/>
           <w:numId w:val="2"/>
@@ -4173,24 +4125,12 @@
         </w:rPr>
         <w:t xml:space="preserve"> </w:t>
       </w:r>
-      <w:hyperlink r:id="rId26" w:history="1">
+      <w:hyperlink r:id="rId30" w:history="1">
         <w:r>
           <w:rPr>
             <w:rStyle w:val="Hyperlink"/>
           </w:rPr>
-          <w:t>https://stacko</w:t>
-        </w:r>
-        <w:r>
-          <w:rPr>
-            <w:rStyle w:val="Hyperlink"/>
-          </w:rPr>
-          <w:t>v</w:t>
-        </w:r>
-        <w:r>
-          <w:rPr>
-            <w:rStyle w:val="Hyperlink"/>
-          </w:rPr>
-          <w:t>erflow.com/a/11134367</w:t>
+          <w:t>https://stackoverflow.com/a/11134367</w:t>
         </w:r>
       </w:hyperlink>
       <w:r>
@@ -4212,7 +4152,7 @@
     </w:p>
     <w:p>
       <w:pPr>
-        <w:pStyle w:val="ListParagraph"/>
+        <w:pStyle w:val="Listeafsnit"/>
         <w:numPr>
           <w:ilvl w:val="0"/>
           <w:numId w:val="2"/>
@@ -4318,7 +4258,7 @@
         </w:rPr>
         <w:t xml:space="preserve"> </w:t>
       </w:r>
-      <w:hyperlink r:id="rId27" w:history="1">
+      <w:hyperlink r:id="rId31" w:history="1">
         <w:r>
           <w:rPr>
             <w:rStyle w:val="Hyperlink"/>
@@ -4332,7 +4272,7 @@
     </w:p>
     <w:p>
       <w:pPr>
-        <w:pStyle w:val="ListParagraph"/>
+        <w:pStyle w:val="Listeafsnit"/>
         <w:numPr>
           <w:ilvl w:val="0"/>
           <w:numId w:val="2"/>
@@ -4422,7 +4362,7 @@
         </w:rPr>
         <w:t xml:space="preserve">Link: </w:t>
       </w:r>
-      <w:hyperlink r:id="rId28" w:history="1">
+      <w:hyperlink r:id="rId32" w:history="1">
         <w:r>
           <w:rPr>
             <w:rStyle w:val="Hyperlink"/>
@@ -4449,13 +4389,13 @@
     </w:p>
     <w:p>
       <w:pPr>
-        <w:pStyle w:val="ListParagraph"/>
+        <w:pStyle w:val="Listeafsnit"/>
         <w:numPr>
           <w:ilvl w:val="1"/>
           <w:numId w:val="2"/>
         </w:numPr>
         <w:rPr>
-          <w:rStyle w:val="Heading3Char"/>
+          <w:rStyle w:val="Overskrift3Tegn"/>
           <w:rFonts w:asciiTheme="minorHAnsi" w:eastAsiaTheme="minorHAnsi" w:hAnsiTheme="minorHAnsi" w:cstheme="minorBidi"/>
           <w:color w:val="000000" w:themeColor="text1"/>
           <w:sz w:val="22"/>
@@ -4482,7 +4422,7 @@
       <w:bookmarkStart w:id="15" w:name="_Toc42110338"/>
       <w:r>
         <w:rPr>
-          <w:rStyle w:val="Heading3Char"/>
+          <w:rStyle w:val="Overskrift3Tegn"/>
         </w:rPr>
         <w:t>Others design (UI) that I have used</w:t>
       </w:r>
@@ -4493,13 +4433,13 @@
     </w:p>
     <w:p>
       <w:pPr>
-        <w:pStyle w:val="ListParagraph"/>
+        <w:pStyle w:val="Listeafsnit"/>
         <w:numPr>
           <w:ilvl w:val="0"/>
           <w:numId w:val="2"/>
         </w:numPr>
       </w:pPr>
-      <w:hyperlink r:id="rId29" w:history="1">
+      <w:hyperlink r:id="rId33" w:history="1">
         <w:r>
           <w:rPr>
             <w:rStyle w:val="Hyperlink"/>
@@ -4514,7 +4454,7 @@
     </w:p>
     <w:p>
       <w:pPr>
-        <w:pStyle w:val="ListParagraph"/>
+        <w:pStyle w:val="Listeafsnit"/>
         <w:numPr>
           <w:ilvl w:val="0"/>
           <w:numId w:val="2"/>
@@ -4535,7 +4475,7 @@
     </w:p>
     <w:p>
       <w:pPr>
-        <w:pStyle w:val="ListParagraph"/>
+        <w:pStyle w:val="Listeafsnit"/>
         <w:ind w:left="1440"/>
         <w:rPr>
           <w:rStyle w:val="Hyperlink"/>
@@ -4548,7 +4488,7 @@
       <w:bookmarkStart w:id="16" w:name="_Toc42110339"/>
       <w:r>
         <w:rPr>
-          <w:rStyle w:val="Heading3Char"/>
+          <w:rStyle w:val="Overskrift3Tegn"/>
         </w:rPr>
         <w:t>Brainstorming my ideas with</w:t>
       </w:r>
@@ -4574,7 +4514,7 @@
     </w:p>
     <w:p>
       <w:pPr>
-        <w:pStyle w:val="ListParagraph"/>
+        <w:pStyle w:val="Listeafsnit"/>
         <w:numPr>
           <w:ilvl w:val="0"/>
           <w:numId w:val="2"/>
@@ -4589,36 +4529,19 @@
         </w:rPr>
         <w:t xml:space="preserve">Emil Raj Schmidt - </w:t>
       </w:r>
-      <w:r>
-        <w:fldChar w:fldCharType="begin"/>
-      </w:r>
-      <w:r>
-        <w:rPr>
-          <w:lang w:val="da-DK"/>
-        </w:rPr>
-        <w:instrText xml:space="preserve"> HYPERLINK "mailto:emil4746@elevcampus.dk" </w:instrText>
-      </w:r>
-      <w:r>
-        <w:fldChar w:fldCharType="separate"/>
-      </w:r>
-      <w:r>
-        <w:rPr>
-          <w:rStyle w:val="Hyperlink"/>
-          <w:lang w:val="da-DK"/>
-        </w:rPr>
-        <w:t>emil4746@elevcampus.dk</w:t>
-      </w:r>
-      <w:r>
-        <w:rPr>
-          <w:rStyle w:val="Hyperlink"/>
-          <w:lang w:val="da-DK"/>
-        </w:rPr>
-        <w:fldChar w:fldCharType="end"/>
-      </w:r>
-    </w:p>
-    <w:p>
-      <w:pPr>
-        <w:pStyle w:val="ListParagraph"/>
+      <w:hyperlink r:id="rId34" w:history="1">
+        <w:r>
+          <w:rPr>
+            <w:rStyle w:val="Hyperlink"/>
+            <w:lang w:val="da-DK"/>
+          </w:rPr>
+          <w:t>emil4746@elevcampus.dk</w:t>
+        </w:r>
+      </w:hyperlink>
+    </w:p>
+    <w:p>
+      <w:pPr>
+        <w:pStyle w:val="Listeafsnit"/>
         <w:numPr>
           <w:ilvl w:val="0"/>
           <w:numId w:val="2"/>
@@ -4633,7 +4556,7 @@
         </w:rPr>
         <w:t xml:space="preserve">Jens Nissen - </w:t>
       </w:r>
-      <w:hyperlink r:id="rId30" w:history="1">
+      <w:hyperlink r:id="rId35" w:history="1">
         <w:r>
           <w:rPr>
             <w:rStyle w:val="Hyperlink"/>
@@ -4651,7 +4574,7 @@
     </w:p>
     <w:p>
       <w:pPr>
-        <w:pStyle w:val="ListParagraph"/>
+        <w:pStyle w:val="Listeafsnit"/>
         <w:ind w:left="1440"/>
         <w:rPr>
           <w:lang w:val="da-DK"/>
@@ -4667,7 +4590,7 @@
       <w:bookmarkStart w:id="17" w:name="_Toc42110340"/>
       <w:r>
         <w:rPr>
-          <w:rStyle w:val="Heading3Char"/>
+          <w:rStyle w:val="Overskrift3Tegn"/>
         </w:rPr>
         <w:t>Project Help</w:t>
       </w:r>
@@ -4681,7 +4604,7 @@
     </w:p>
     <w:p>
       <w:pPr>
-        <w:pStyle w:val="ListParagraph"/>
+        <w:pStyle w:val="Listeafsnit"/>
         <w:numPr>
           <w:ilvl w:val="0"/>
           <w:numId w:val="2"/>
@@ -4696,7 +4619,7 @@
         </w:rPr>
         <w:t xml:space="preserve">Tommaso Briguglio - </w:t>
       </w:r>
-      <w:hyperlink r:id="rId31" w:history="1">
+      <w:hyperlink r:id="rId36" w:history="1">
         <w:r>
           <w:rPr>
             <w:rStyle w:val="Hyperlink"/>
@@ -4755,28 +4678,230 @@
     </w:p>
     <w:p>
       <w:pPr>
-        <w:pStyle w:val="Heading1"/>
-      </w:pPr>
-      <w:bookmarkStart w:id="18" w:name="_Toc42110341"/>
+        <w:pStyle w:val="Overskrift3"/>
+        <w:rPr>
+          <w:lang w:val="en-US"/>
+        </w:rPr>
+      </w:pPr>
+      <w:r>
+        <w:rPr>
+          <w:lang w:val="en-US"/>
+        </w:rPr>
+        <w:t>What was challenging in this project?</w:t>
+      </w:r>
+    </w:p>
+    <w:p>
+      <w:pPr>
+        <w:rPr>
+          <w:lang w:val="en-US"/>
+        </w:rPr>
+      </w:pPr>
+    </w:p>
+    <w:p>
+      <w:pPr>
+        <w:pStyle w:val="Listeafsnit"/>
+        <w:numPr>
+          <w:ilvl w:val="0"/>
+          <w:numId w:val="7"/>
+        </w:numPr>
+        <w:rPr>
+          <w:lang w:val="en-US"/>
+        </w:rPr>
+      </w:pPr>
+      <w:r>
+        <w:rPr>
+          <w:b/>
+          <w:lang w:val="en-US"/>
+        </w:rPr>
+        <w:lastRenderedPageBreak/>
+        <w:t>Design and backend functionality compatibility.</w:t>
+      </w:r>
+      <w:r>
+        <w:rPr>
+          <w:lang w:val="en-US"/>
+        </w:rPr>
+        <w:t xml:space="preserve"> </w:t>
+      </w:r>
+      <w:r>
+        <w:rPr>
+          <w:lang w:val="en-US"/>
+        </w:rPr>
+        <w:br/>
+      </w:r>
+      <w:r>
+        <w:rPr>
+          <w:i/>
+          <w:lang w:val="en-US"/>
+        </w:rPr>
+        <w:t>How the UI should work with both single and multiplayer mode.</w:t>
+      </w:r>
+      <w:r>
+        <w:rPr>
+          <w:lang w:val="en-US"/>
+        </w:rPr>
+        <w:br/>
+      </w:r>
+    </w:p>
+    <w:p>
+      <w:pPr>
+        <w:pStyle w:val="Listeafsnit"/>
+        <w:numPr>
+          <w:ilvl w:val="0"/>
+          <w:numId w:val="7"/>
+        </w:numPr>
+        <w:rPr>
+          <w:lang w:val="en-US"/>
+        </w:rPr>
+      </w:pPr>
+      <w:r>
+        <w:rPr>
+          <w:b/>
+          <w:lang w:val="en-US"/>
+        </w:rPr>
+        <w:t>Communication between players and server.</w:t>
+      </w:r>
+      <w:r>
+        <w:rPr>
+          <w:lang w:val="en-US"/>
+        </w:rPr>
+        <w:t xml:space="preserve"> </w:t>
+      </w:r>
+      <w:r>
+        <w:rPr>
+          <w:lang w:val="en-US"/>
+        </w:rPr>
+        <w:br/>
+      </w:r>
+      <w:r>
+        <w:rPr>
+          <w:i/>
+          <w:lang w:val="en-US"/>
+        </w:rPr>
+        <w:t>U</w:t>
+      </w:r>
+      <w:r>
+        <w:rPr>
+          <w:i/>
+          <w:lang w:val="en-US"/>
+        </w:rPr>
+        <w:t>sing weskits</w:t>
+      </w:r>
+      <w:r>
+        <w:rPr>
+          <w:lang w:val="en-US"/>
+        </w:rPr>
+        <w:br/>
+      </w:r>
+    </w:p>
+    <w:p>
+      <w:pPr>
+        <w:pStyle w:val="Listeafsnit"/>
+        <w:numPr>
+          <w:ilvl w:val="0"/>
+          <w:numId w:val="7"/>
+        </w:numPr>
+        <w:rPr>
+          <w:lang w:val="en-US"/>
+        </w:rPr>
+      </w:pPr>
+      <w:r>
+        <w:rPr>
+          <w:b/>
+          <w:lang w:val="en-US"/>
+        </w:rPr>
+        <w:t>The deadline</w:t>
+      </w:r>
+      <w:r>
+        <w:rPr>
+          <w:lang w:val="en-US"/>
+        </w:rPr>
+        <w:t xml:space="preserve"> </w:t>
+      </w:r>
+      <w:r>
+        <w:rPr>
+          <w:lang w:val="en-US"/>
+        </w:rPr>
+        <w:br/>
+      </w:r>
+      <w:proofErr w:type="gramStart"/>
+      <w:r>
+        <w:rPr>
+          <w:i/>
+          <w:lang w:val="en-US"/>
+        </w:rPr>
+        <w:t>Too</w:t>
+      </w:r>
+      <w:proofErr w:type="gramEnd"/>
+      <w:r>
+        <w:rPr>
+          <w:i/>
+          <w:lang w:val="en-US"/>
+        </w:rPr>
+        <w:t xml:space="preserve"> little time to work with many peevishly unknown concepts. </w:t>
+      </w:r>
+      <w:r>
+        <w:rPr>
+          <w:i/>
+          <w:lang w:val="en-US"/>
+        </w:rPr>
+        <w:br/>
+        <w:t xml:space="preserve">Like </w:t>
+      </w:r>
+      <w:r>
+        <w:rPr>
+          <w:i/>
+          <w:lang w:val="en-US"/>
+        </w:rPr>
+        <w:t xml:space="preserve">websokets, </w:t>
+      </w:r>
+      <w:r>
+        <w:rPr>
+          <w:i/>
+          <w:lang w:val="en-US"/>
+        </w:rPr>
+        <w:t>multiplayer and games in general</w:t>
+      </w:r>
+      <w:r>
+        <w:rPr>
+          <w:i/>
+          <w:lang w:val="en-US"/>
+        </w:rPr>
+        <w:t xml:space="preserve">. </w:t>
+      </w:r>
+      <w:r>
+        <w:rPr>
+          <w:i/>
+          <w:lang w:val="en-US"/>
+        </w:rPr>
+        <w:br/>
+      </w:r>
+      <w:bookmarkStart w:id="18" w:name="_GoBack"/>
+      <w:bookmarkEnd w:id="18"/>
+    </w:p>
+    <w:p>
+      <w:pPr>
+        <w:pStyle w:val="Overskrift1"/>
+      </w:pPr>
+      <w:bookmarkStart w:id="19" w:name="_Toc42110341"/>
       <w:r>
         <w:t>Installation Guide</w:t>
       </w:r>
-      <w:bookmarkEnd w:id="18"/>
+      <w:bookmarkEnd w:id="19"/>
     </w:p>
     <w:p/>
     <w:p>
       <w:pPr>
-        <w:pStyle w:val="Heading2"/>
+        <w:pStyle w:val="Overskrift2"/>
         <w:spacing w:line="360" w:lineRule="auto"/>
       </w:pPr>
-      <w:bookmarkStart w:id="19" w:name="_Toc42110342"/>
+      <w:bookmarkStart w:id="20" w:name="_Toc42110342"/>
       <w:r>
         <w:t>How to install</w:t>
       </w:r>
       <w:r>
         <w:t xml:space="preserve"> and set up the Tic-Tac-Toe Application.</w:t>
       </w:r>
-      <w:bookmarkEnd w:id="19"/>
+      <w:bookmarkEnd w:id="20"/>
       <w:r>
         <w:t xml:space="preserve"> </w:t>
       </w:r>
@@ -4784,13 +4909,13 @@
     <w:p/>
     <w:p>
       <w:pPr>
-        <w:pStyle w:val="Heading3"/>
-      </w:pPr>
-      <w:bookmarkStart w:id="20" w:name="_Toc42110343"/>
+        <w:pStyle w:val="Overskrift3"/>
+      </w:pPr>
+      <w:bookmarkStart w:id="21" w:name="_Toc42110343"/>
       <w:r>
         <w:t>Disclaimer:</w:t>
       </w:r>
-      <w:bookmarkEnd w:id="20"/>
+      <w:bookmarkEnd w:id="21"/>
       <w:r>
         <w:t xml:space="preserve"> </w:t>
       </w:r>
@@ -4874,7 +4999,7 @@
     </w:p>
     <w:p>
       <w:pPr>
-        <w:pStyle w:val="ListParagraph"/>
+        <w:pStyle w:val="Listeafsnit"/>
         <w:numPr>
           <w:ilvl w:val="0"/>
           <w:numId w:val="4"/>
@@ -4921,7 +5046,7 @@
     </w:p>
     <w:p>
       <w:pPr>
-        <w:pStyle w:val="ListParagraph"/>
+        <w:pStyle w:val="Listeafsnit"/>
         <w:numPr>
           <w:ilvl w:val="0"/>
           <w:numId w:val="4"/>
@@ -4936,13 +5061,13 @@
     </w:p>
     <w:p>
       <w:pPr>
-        <w:pStyle w:val="Heading3"/>
-      </w:pPr>
-      <w:bookmarkStart w:id="21" w:name="_Toc42110344"/>
+        <w:pStyle w:val="Overskrift3"/>
+      </w:pPr>
+      <w:bookmarkStart w:id="22" w:name="_Toc42110344"/>
       <w:r>
         <w:t>Installation</w:t>
       </w:r>
-      <w:bookmarkEnd w:id="21"/>
+      <w:bookmarkEnd w:id="22"/>
       <w:r>
         <w:t xml:space="preserve"> </w:t>
       </w:r>
@@ -4950,7 +5075,7 @@
     <w:p/>
     <w:p>
       <w:pPr>
-        <w:pStyle w:val="ListParagraph"/>
+        <w:pStyle w:val="Listeafsnit"/>
         <w:numPr>
           <w:ilvl w:val="0"/>
           <w:numId w:val="6"/>
@@ -4971,7 +5096,7 @@
     </w:p>
     <w:p>
       <w:pPr>
-        <w:pStyle w:val="ListParagraph"/>
+        <w:pStyle w:val="Listeafsnit"/>
         <w:numPr>
           <w:ilvl w:val="0"/>
           <w:numId w:val="6"/>
@@ -4989,7 +5114,7 @@
     </w:p>
     <w:p>
       <w:pPr>
-        <w:pStyle w:val="ListParagraph"/>
+        <w:pStyle w:val="Listeafsnit"/>
         <w:numPr>
           <w:ilvl w:val="0"/>
           <w:numId w:val="6"/>
@@ -5004,7 +5129,7 @@
     </w:p>
     <w:p>
       <w:pPr>
-        <w:pStyle w:val="ListParagraph"/>
+        <w:pStyle w:val="Listeafsnit"/>
         <w:numPr>
           <w:ilvl w:val="0"/>
           <w:numId w:val="6"/>
@@ -5062,7 +5187,7 @@
     </w:p>
     <w:p>
       <w:pPr>
-        <w:pStyle w:val="ListParagraph"/>
+        <w:pStyle w:val="Listeafsnit"/>
         <w:numPr>
           <w:ilvl w:val="0"/>
           <w:numId w:val="6"/>
@@ -5087,7 +5212,7 @@
 </file>
 
 <file path=word/numbering.xml><?xml version="1.0" encoding="utf-8"?>
-<w:numbering xmlns:wpc="http://schemas.microsoft.com/office/word/2010/wordprocessingCanvas" xmlns:cx="http://schemas.microsoft.com/office/drawing/2014/chartex" xmlns:cx1="http://schemas.microsoft.com/office/drawing/2015/9/8/chartex" xmlns:cx2="http://schemas.microsoft.com/office/drawing/2015/10/21/chartex" xmlns:cx3="http://schemas.microsoft.com/office/drawing/2016/5/9/chartex" xmlns:cx4="http://schemas.microsoft.com/office/drawing/2016/5/10/chartex" xmlns:cx5="http://schemas.microsoft.com/office/drawing/2016/5/11/chartex" xmlns:cx6="http://schemas.microsoft.com/office/drawing/2016/5/12/chartex" xmlns:cx7="http://schemas.microsoft.com/office/drawing/2016/5/13/chartex" xmlns:cx8="http://schemas.microsoft.com/office/drawing/2016/5/14/chartex" xmlns:mc="http://schemas.openxmlformats.org/markup-compatibility/2006" xmlns:aink="http://schemas.microsoft.com/office/drawing/2016/ink" xmlns:am3d="http://schemas.microsoft.com/office/drawing/2017/model3d" xmlns:o="urn:schemas-microsoft-com:office:office" xmlns:r="http://schemas.openxmlformats.org/officeDocument/2006/relationships" xmlns:m="http://schemas.openxmlformats.org/officeDocument/2006/math" xmlns:v="urn:schemas-microsoft-com:vml" xmlns:wp14="http://schemas.microsoft.com/office/word/2010/wordprocessingDrawing" xmlns:wp="http://schemas.openxmlformats.org/drawingml/2006/wordprocessingDrawing" xmlns:w10="urn:schemas-microsoft-com:office:word" xmlns:w="http://schemas.openxmlformats.org/wordprocessingml/2006/main" xmlns:w14="http://schemas.microsoft.com/office/word/2010/wordml" xmlns:w15="http://schemas.microsoft.com/office/word/2012/wordml" xmlns:w16cex="http://schemas.microsoft.com/office/word/2018/wordml/cex" xmlns:w16cid="http://schemas.microsoft.com/office/word/2016/wordml/cid" xmlns:w16="http://schemas.microsoft.com/office/word/2018/wordml" xmlns:w16se="http://schemas.microsoft.com/office/word/2015/wordml/symex" xmlns:wpg="http://schemas.microsoft.com/office/word/2010/wordprocessingGroup" xmlns:wpi="http://schemas.microsoft.com/office/word/2010/wordprocessingInk" xmlns:wne="http://schemas.microsoft.com/office/word/2006/wordml" xmlns:wps="http://schemas.microsoft.com/office/word/2010/wordprocessingShape" mc:Ignorable="w14 w15 w16se w16cid w16 w16cex wp14">
+<w:numbering xmlns:wpc="http://schemas.microsoft.com/office/word/2010/wordprocessingCanvas" xmlns:cx="http://schemas.microsoft.com/office/drawing/2014/chartex" xmlns:cx1="http://schemas.microsoft.com/office/drawing/2015/9/8/chartex" xmlns:mc="http://schemas.openxmlformats.org/markup-compatibility/2006" xmlns:o="urn:schemas-microsoft-com:office:office" xmlns:r="http://schemas.openxmlformats.org/officeDocument/2006/relationships" xmlns:m="http://schemas.openxmlformats.org/officeDocument/2006/math" xmlns:v="urn:schemas-microsoft-com:vml" xmlns:wp14="http://schemas.microsoft.com/office/word/2010/wordprocessingDrawing" xmlns:wp="http://schemas.openxmlformats.org/drawingml/2006/wordprocessingDrawing" xmlns:w10="urn:schemas-microsoft-com:office:word" xmlns:w="http://schemas.openxmlformats.org/wordprocessingml/2006/main" xmlns:w14="http://schemas.microsoft.com/office/word/2010/wordml" xmlns:w15="http://schemas.microsoft.com/office/word/2012/wordml" xmlns:w16se="http://schemas.microsoft.com/office/word/2015/wordml/symex" xmlns:wpg="http://schemas.microsoft.com/office/word/2010/wordprocessingGroup" xmlns:wpi="http://schemas.microsoft.com/office/word/2010/wordprocessingInk" xmlns:wne="http://schemas.microsoft.com/office/word/2006/wordml" xmlns:wps="http://schemas.microsoft.com/office/word/2010/wordprocessingShape" mc:Ignorable="w14 w15 w16se wp14">
   <w:abstractNum w:abstractNumId="0" w15:restartNumberingAfterBreak="0">
     <w:nsid w:val="22985EC8"/>
     <w:multiLevelType w:val="hybridMultilevel"/>
@@ -5710,6 +5835,119 @@
       <w:pPr>
         <w:ind w:left="6480" w:hanging="180"/>
       </w:pPr>
+    </w:lvl>
+  </w:abstractNum>
+  <w:abstractNum w:abstractNumId="6" w15:restartNumberingAfterBreak="0">
+    <w:nsid w:val="737F1D43"/>
+    <w:multiLevelType w:val="hybridMultilevel"/>
+    <w:tmpl w:val="7F0C6500"/>
+    <w:lvl w:ilvl="0" w:tplc="04060001">
+      <w:start w:val="1"/>
+      <w:numFmt w:val="bullet"/>
+      <w:lvlText w:val=""/>
+      <w:lvlJc w:val="left"/>
+      <w:pPr>
+        <w:ind w:left="720" w:hanging="360"/>
+      </w:pPr>
+      <w:rPr>
+        <w:rFonts w:ascii="Symbol" w:hAnsi="Symbol" w:hint="default"/>
+      </w:rPr>
+    </w:lvl>
+    <w:lvl w:ilvl="1" w:tplc="04060003" w:tentative="1">
+      <w:start w:val="1"/>
+      <w:numFmt w:val="bullet"/>
+      <w:lvlText w:val="o"/>
+      <w:lvlJc w:val="left"/>
+      <w:pPr>
+        <w:ind w:left="1440" w:hanging="360"/>
+      </w:pPr>
+      <w:rPr>
+        <w:rFonts w:ascii="Courier New" w:hAnsi="Courier New" w:cs="Courier New" w:hint="default"/>
+      </w:rPr>
+    </w:lvl>
+    <w:lvl w:ilvl="2" w:tplc="04060005" w:tentative="1">
+      <w:start w:val="1"/>
+      <w:numFmt w:val="bullet"/>
+      <w:lvlText w:val=""/>
+      <w:lvlJc w:val="left"/>
+      <w:pPr>
+        <w:ind w:left="2160" w:hanging="360"/>
+      </w:pPr>
+      <w:rPr>
+        <w:rFonts w:ascii="Wingdings" w:hAnsi="Wingdings" w:hint="default"/>
+      </w:rPr>
+    </w:lvl>
+    <w:lvl w:ilvl="3" w:tplc="04060001" w:tentative="1">
+      <w:start w:val="1"/>
+      <w:numFmt w:val="bullet"/>
+      <w:lvlText w:val=""/>
+      <w:lvlJc w:val="left"/>
+      <w:pPr>
+        <w:ind w:left="2880" w:hanging="360"/>
+      </w:pPr>
+      <w:rPr>
+        <w:rFonts w:ascii="Symbol" w:hAnsi="Symbol" w:hint="default"/>
+      </w:rPr>
+    </w:lvl>
+    <w:lvl w:ilvl="4" w:tplc="04060003" w:tentative="1">
+      <w:start w:val="1"/>
+      <w:numFmt w:val="bullet"/>
+      <w:lvlText w:val="o"/>
+      <w:lvlJc w:val="left"/>
+      <w:pPr>
+        <w:ind w:left="3600" w:hanging="360"/>
+      </w:pPr>
+      <w:rPr>
+        <w:rFonts w:ascii="Courier New" w:hAnsi="Courier New" w:cs="Courier New" w:hint="default"/>
+      </w:rPr>
+    </w:lvl>
+    <w:lvl w:ilvl="5" w:tplc="04060005" w:tentative="1">
+      <w:start w:val="1"/>
+      <w:numFmt w:val="bullet"/>
+      <w:lvlText w:val=""/>
+      <w:lvlJc w:val="left"/>
+      <w:pPr>
+        <w:ind w:left="4320" w:hanging="360"/>
+      </w:pPr>
+      <w:rPr>
+        <w:rFonts w:ascii="Wingdings" w:hAnsi="Wingdings" w:hint="default"/>
+      </w:rPr>
+    </w:lvl>
+    <w:lvl w:ilvl="6" w:tplc="04060001" w:tentative="1">
+      <w:start w:val="1"/>
+      <w:numFmt w:val="bullet"/>
+      <w:lvlText w:val=""/>
+      <w:lvlJc w:val="left"/>
+      <w:pPr>
+        <w:ind w:left="5040" w:hanging="360"/>
+      </w:pPr>
+      <w:rPr>
+        <w:rFonts w:ascii="Symbol" w:hAnsi="Symbol" w:hint="default"/>
+      </w:rPr>
+    </w:lvl>
+    <w:lvl w:ilvl="7" w:tplc="04060003" w:tentative="1">
+      <w:start w:val="1"/>
+      <w:numFmt w:val="bullet"/>
+      <w:lvlText w:val="o"/>
+      <w:lvlJc w:val="left"/>
+      <w:pPr>
+        <w:ind w:left="5760" w:hanging="360"/>
+      </w:pPr>
+      <w:rPr>
+        <w:rFonts w:ascii="Courier New" w:hAnsi="Courier New" w:cs="Courier New" w:hint="default"/>
+      </w:rPr>
+    </w:lvl>
+    <w:lvl w:ilvl="8" w:tplc="04060005" w:tentative="1">
+      <w:start w:val="1"/>
+      <w:numFmt w:val="bullet"/>
+      <w:lvlText w:val=""/>
+      <w:lvlJc w:val="left"/>
+      <w:pPr>
+        <w:ind w:left="6480" w:hanging="360"/>
+      </w:pPr>
+      <w:rPr>
+        <w:rFonts w:ascii="Wingdings" w:hAnsi="Wingdings" w:hint="default"/>
+      </w:rPr>
     </w:lvl>
   </w:abstractNum>
   <w:num w:numId="1">
@@ -5730,11 +5968,14 @@
   <w:num w:numId="6">
     <w:abstractNumId w:val="5"/>
   </w:num>
+  <w:num w:numId="7">
+    <w:abstractNumId w:val="6"/>
+  </w:num>
 </w:numbering>
 </file>
 
 <file path=word/styles.xml><?xml version="1.0" encoding="utf-8"?>
-<w:styles xmlns:mc="http://schemas.openxmlformats.org/markup-compatibility/2006" xmlns:r="http://schemas.openxmlformats.org/officeDocument/2006/relationships" xmlns:w="http://schemas.openxmlformats.org/wordprocessingml/2006/main" xmlns:w14="http://schemas.microsoft.com/office/word/2010/wordml" xmlns:w15="http://schemas.microsoft.com/office/word/2012/wordml" xmlns:w16cex="http://schemas.microsoft.com/office/word/2018/wordml/cex" xmlns:w16cid="http://schemas.microsoft.com/office/word/2016/wordml/cid" xmlns:w16="http://schemas.microsoft.com/office/word/2018/wordml" xmlns:w16se="http://schemas.microsoft.com/office/word/2015/wordml/symex" mc:Ignorable="w14 w15 w16se w16cid w16 w16cex">
+<w:styles xmlns:mc="http://schemas.openxmlformats.org/markup-compatibility/2006" xmlns:r="http://schemas.openxmlformats.org/officeDocument/2006/relationships" xmlns:w="http://schemas.openxmlformats.org/wordprocessingml/2006/main" xmlns:w14="http://schemas.microsoft.com/office/word/2010/wordml" xmlns:w15="http://schemas.microsoft.com/office/word/2012/wordml" xmlns:w16se="http://schemas.microsoft.com/office/word/2015/wordml/symex" mc:Ignorable="w14 w15 w16se">
   <w:docDefaults>
     <w:rPrDefault>
       <w:rPr>
@@ -5750,7 +5991,7 @@
       </w:pPr>
     </w:pPrDefault>
   </w:docDefaults>
-  <w:latentStyles w:defLockedState="0" w:defUIPriority="99" w:defSemiHidden="0" w:defUnhideWhenUsed="0" w:defQFormat="0" w:count="376">
+  <w:latentStyles w:defLockedState="0" w:defUIPriority="99" w:defSemiHidden="0" w:defUnhideWhenUsed="0" w:defQFormat="0" w:count="371">
     <w:lsdException w:name="Normal" w:uiPriority="0" w:qFormat="1"/>
     <w:lsdException w:name="heading 1" w:uiPriority="9" w:qFormat="1"/>
     <w:lsdException w:name="heading 2" w:semiHidden="1" w:uiPriority="9" w:unhideWhenUsed="1" w:qFormat="1"/>
@@ -5856,6 +6097,7 @@
     <w:lsdException w:name="HTML Sample" w:semiHidden="1" w:unhideWhenUsed="1"/>
     <w:lsdException w:name="HTML Typewriter" w:semiHidden="1" w:unhideWhenUsed="1"/>
     <w:lsdException w:name="HTML Variable" w:semiHidden="1" w:unhideWhenUsed="1"/>
+    <w:lsdException w:name="Normal Table" w:semiHidden="1" w:unhideWhenUsed="1"/>
     <w:lsdException w:name="annotation subject" w:semiHidden="1" w:unhideWhenUsed="1"/>
     <w:lsdException w:name="No List" w:semiHidden="1" w:unhideWhenUsed="1"/>
     <w:lsdException w:name="Outline List 1" w:semiHidden="1" w:unhideWhenUsed="1"/>
@@ -5898,8 +6140,11 @@
     <w:lsdException w:name="Table Contemporary" w:semiHidden="1" w:unhideWhenUsed="1"/>
     <w:lsdException w:name="Table Elegant" w:semiHidden="1" w:unhideWhenUsed="1"/>
     <w:lsdException w:name="Table Professional" w:semiHidden="1" w:unhideWhenUsed="1"/>
+    <w:lsdException w:name="Table Subtle 1" w:semiHidden="1" w:unhideWhenUsed="1"/>
     <w:lsdException w:name="Table Subtle 2" w:semiHidden="1" w:unhideWhenUsed="1"/>
     <w:lsdException w:name="Table Web 1" w:semiHidden="1" w:unhideWhenUsed="1"/>
+    <w:lsdException w:name="Table Web 2" w:semiHidden="1" w:unhideWhenUsed="1"/>
+    <w:lsdException w:name="Table Web 3" w:semiHidden="1" w:unhideWhenUsed="1"/>
     <w:lsdException w:name="Balloon Text" w:semiHidden="1" w:unhideWhenUsed="1"/>
     <w:lsdException w:name="Table Grid" w:uiPriority="39"/>
     <w:lsdException w:name="Table Theme" w:semiHidden="1" w:unhideWhenUsed="1"/>
@@ -6118,21 +6363,16 @@
     <w:lsdException w:name="List Table 5 Dark Accent 6" w:uiPriority="50"/>
     <w:lsdException w:name="List Table 6 Colorful Accent 6" w:uiPriority="51"/>
     <w:lsdException w:name="List Table 7 Colorful Accent 6" w:uiPriority="52"/>
-    <w:lsdException w:name="Mention" w:semiHidden="1" w:unhideWhenUsed="1"/>
-    <w:lsdException w:name="Smart Hyperlink" w:semiHidden="1" w:unhideWhenUsed="1"/>
-    <w:lsdException w:name="Hashtag" w:semiHidden="1" w:unhideWhenUsed="1"/>
-    <w:lsdException w:name="Unresolved Mention" w:semiHidden="1" w:unhideWhenUsed="1"/>
-    <w:lsdException w:name="Smart Link" w:semiHidden="1" w:unhideWhenUsed="1"/>
   </w:latentStyles>
   <w:style w:type="paragraph" w:default="1" w:styleId="Normal">
     <w:name w:val="Normal"/>
     <w:qFormat/>
   </w:style>
-  <w:style w:type="paragraph" w:styleId="Heading1">
+  <w:style w:type="paragraph" w:styleId="Overskrift1">
     <w:name w:val="heading 1"/>
     <w:basedOn w:val="Normal"/>
     <w:next w:val="Normal"/>
-    <w:link w:val="Heading1Char"/>
+    <w:link w:val="Overskrift1Tegn"/>
     <w:uiPriority w:val="9"/>
     <w:qFormat/>
     <w:rsid w:val="001639EB"/>
@@ -6149,11 +6389,11 @@
       <w:szCs w:val="32"/>
     </w:rPr>
   </w:style>
-  <w:style w:type="paragraph" w:styleId="Heading2">
+  <w:style w:type="paragraph" w:styleId="Overskrift2">
     <w:name w:val="heading 2"/>
     <w:basedOn w:val="Normal"/>
     <w:next w:val="Normal"/>
-    <w:link w:val="Heading2Char"/>
+    <w:link w:val="Overskrift2Tegn"/>
     <w:uiPriority w:val="9"/>
     <w:unhideWhenUsed/>
     <w:qFormat/>
@@ -6171,11 +6411,11 @@
       <w:szCs w:val="26"/>
     </w:rPr>
   </w:style>
-  <w:style w:type="paragraph" w:styleId="Heading3">
+  <w:style w:type="paragraph" w:styleId="Overskrift3">
     <w:name w:val="heading 3"/>
     <w:basedOn w:val="Normal"/>
     <w:next w:val="Normal"/>
-    <w:link w:val="Heading3Char"/>
+    <w:link w:val="Overskrift3Tegn"/>
     <w:uiPriority w:val="9"/>
     <w:unhideWhenUsed/>
     <w:qFormat/>
@@ -6193,12 +6433,13 @@
       <w:szCs w:val="24"/>
     </w:rPr>
   </w:style>
-  <w:style w:type="character" w:default="1" w:styleId="DefaultParagraphFont">
+  <w:style w:type="character" w:default="1" w:styleId="Standardskrifttypeiafsnit">
     <w:name w:val="Default Paragraph Font"/>
     <w:uiPriority w:val="1"/>
+    <w:semiHidden/>
     <w:unhideWhenUsed/>
   </w:style>
-  <w:style w:type="table" w:default="1" w:styleId="TableNormal">
+  <w:style w:type="table" w:default="1" w:styleId="Tabel-Normal">
     <w:name w:val="Normal Table"/>
     <w:uiPriority w:val="99"/>
     <w:semiHidden/>
@@ -6213,17 +6454,17 @@
       </w:tblCellMar>
     </w:tblPr>
   </w:style>
-  <w:style w:type="numbering" w:default="1" w:styleId="NoList">
+  <w:style w:type="numbering" w:default="1" w:styleId="Ingenoversigt">
     <w:name w:val="No List"/>
     <w:uiPriority w:val="99"/>
     <w:semiHidden/>
     <w:unhideWhenUsed/>
   </w:style>
-  <w:style w:type="paragraph" w:styleId="Title">
+  <w:style w:type="paragraph" w:styleId="Titel">
     <w:name w:val="Title"/>
     <w:basedOn w:val="Normal"/>
     <w:next w:val="Normal"/>
-    <w:link w:val="TitleChar"/>
+    <w:link w:val="TitelTegn"/>
     <w:uiPriority w:val="10"/>
     <w:qFormat/>
     <w:rsid w:val="001639EB"/>
@@ -6239,10 +6480,10 @@
       <w:szCs w:val="56"/>
     </w:rPr>
   </w:style>
-  <w:style w:type="character" w:customStyle="1" w:styleId="TitleChar">
-    <w:name w:val="Title Char"/>
-    <w:basedOn w:val="DefaultParagraphFont"/>
-    <w:link w:val="Title"/>
+  <w:style w:type="character" w:customStyle="1" w:styleId="TitelTegn">
+    <w:name w:val="Titel Tegn"/>
+    <w:basedOn w:val="Standardskrifttypeiafsnit"/>
+    <w:link w:val="Titel"/>
     <w:uiPriority w:val="10"/>
     <w:rsid w:val="001639EB"/>
     <w:rPr>
@@ -6253,11 +6494,11 @@
       <w:szCs w:val="56"/>
     </w:rPr>
   </w:style>
-  <w:style w:type="paragraph" w:styleId="Subtitle">
+  <w:style w:type="paragraph" w:styleId="Undertitel">
     <w:name w:val="Subtitle"/>
     <w:basedOn w:val="Normal"/>
     <w:next w:val="Normal"/>
-    <w:link w:val="SubtitleChar"/>
+    <w:link w:val="UndertitelTegn"/>
     <w:uiPriority w:val="11"/>
     <w:qFormat/>
     <w:rsid w:val="001639EB"/>
@@ -6272,10 +6513,10 @@
       <w:spacing w:val="15"/>
     </w:rPr>
   </w:style>
-  <w:style w:type="character" w:customStyle="1" w:styleId="SubtitleChar">
-    <w:name w:val="Subtitle Char"/>
-    <w:basedOn w:val="DefaultParagraphFont"/>
-    <w:link w:val="Subtitle"/>
+  <w:style w:type="character" w:customStyle="1" w:styleId="UndertitelTegn">
+    <w:name w:val="Undertitel Tegn"/>
+    <w:basedOn w:val="Standardskrifttypeiafsnit"/>
+    <w:link w:val="Undertitel"/>
     <w:uiPriority w:val="11"/>
     <w:rsid w:val="001639EB"/>
     <w:rPr>
@@ -6284,10 +6525,10 @@
       <w:spacing w:val="15"/>
     </w:rPr>
   </w:style>
-  <w:style w:type="character" w:customStyle="1" w:styleId="Heading1Char">
-    <w:name w:val="Heading 1 Char"/>
-    <w:basedOn w:val="DefaultParagraphFont"/>
-    <w:link w:val="Heading1"/>
+  <w:style w:type="character" w:customStyle="1" w:styleId="Overskrift1Tegn">
+    <w:name w:val="Overskrift 1 Tegn"/>
+    <w:basedOn w:val="Standardskrifttypeiafsnit"/>
+    <w:link w:val="Overskrift1"/>
     <w:uiPriority w:val="9"/>
     <w:rsid w:val="001639EB"/>
     <w:rPr>
@@ -6297,9 +6538,9 @@
       <w:szCs w:val="32"/>
     </w:rPr>
   </w:style>
-  <w:style w:type="paragraph" w:styleId="TOCHeading">
+  <w:style w:type="paragraph" w:styleId="Overskrift">
     <w:name w:val="TOC Heading"/>
-    <w:basedOn w:val="Heading1"/>
+    <w:basedOn w:val="Overskrift1"/>
     <w:next w:val="Normal"/>
     <w:uiPriority w:val="39"/>
     <w:unhideWhenUsed/>
@@ -6312,7 +6553,7 @@
       <w:lang w:val="en-US"/>
     </w:rPr>
   </w:style>
-  <w:style w:type="paragraph" w:styleId="ListParagraph">
+  <w:style w:type="paragraph" w:styleId="Listeafsnit">
     <w:name w:val="List Paragraph"/>
     <w:basedOn w:val="Normal"/>
     <w:uiPriority w:val="34"/>
@@ -6323,10 +6564,10 @@
       <w:contextualSpacing/>
     </w:pPr>
   </w:style>
-  <w:style w:type="character" w:customStyle="1" w:styleId="Heading2Char">
-    <w:name w:val="Heading 2 Char"/>
-    <w:basedOn w:val="DefaultParagraphFont"/>
-    <w:link w:val="Heading2"/>
+  <w:style w:type="character" w:customStyle="1" w:styleId="Overskrift2Tegn">
+    <w:name w:val="Overskrift 2 Tegn"/>
+    <w:basedOn w:val="Standardskrifttypeiafsnit"/>
+    <w:link w:val="Overskrift2"/>
     <w:uiPriority w:val="9"/>
     <w:rsid w:val="001639EB"/>
     <w:rPr>
@@ -6336,7 +6577,7 @@
       <w:szCs w:val="26"/>
     </w:rPr>
   </w:style>
-  <w:style w:type="paragraph" w:styleId="TOC1">
+  <w:style w:type="paragraph" w:styleId="Indholdsfortegnelse1">
     <w:name w:val="toc 1"/>
     <w:basedOn w:val="Normal"/>
     <w:next w:val="Normal"/>
@@ -6352,7 +6593,7 @@
       <w:spacing w:after="100"/>
     </w:pPr>
   </w:style>
-  <w:style w:type="paragraph" w:styleId="TOC2">
+  <w:style w:type="paragraph" w:styleId="Indholdsfortegnelse2">
     <w:name w:val="toc 2"/>
     <w:basedOn w:val="Normal"/>
     <w:next w:val="Normal"/>
@@ -6367,7 +6608,7 @@
   </w:style>
   <w:style w:type="character" w:styleId="Hyperlink">
     <w:name w:val="Hyperlink"/>
-    <w:basedOn w:val="DefaultParagraphFont"/>
+    <w:basedOn w:val="Standardskrifttypeiafsnit"/>
     <w:uiPriority w:val="99"/>
     <w:unhideWhenUsed/>
     <w:rsid w:val="001639EB"/>
@@ -6378,7 +6619,7 @@
   </w:style>
   <w:style w:type="character" w:customStyle="1" w:styleId="UnresolvedMention1">
     <w:name w:val="Unresolved Mention1"/>
-    <w:basedOn w:val="DefaultParagraphFont"/>
+    <w:basedOn w:val="Standardskrifttypeiafsnit"/>
     <w:uiPriority w:val="99"/>
     <w:semiHidden/>
     <w:unhideWhenUsed/>
@@ -6388,9 +6629,9 @@
       <w:shd w:val="clear" w:color="auto" w:fill="E1DFDD"/>
     </w:rPr>
   </w:style>
-  <w:style w:type="table" w:styleId="TableGrid">
+  <w:style w:type="table" w:styleId="Tabel-Gitter">
     <w:name w:val="Table Grid"/>
-    <w:basedOn w:val="TableNormal"/>
+    <w:basedOn w:val="Tabel-Normal"/>
     <w:uiPriority w:val="39"/>
     <w:rsid w:val="00136670"/>
     <w:pPr>
@@ -6407,9 +6648,9 @@
       </w:tblBorders>
     </w:tblPr>
   </w:style>
-  <w:style w:type="character" w:styleId="FollowedHyperlink">
+  <w:style w:type="character" w:styleId="BesgtLink">
     <w:name w:val="FollowedHyperlink"/>
-    <w:basedOn w:val="DefaultParagraphFont"/>
+    <w:basedOn w:val="Standardskrifttypeiafsnit"/>
     <w:uiPriority w:val="99"/>
     <w:semiHidden/>
     <w:unhideWhenUsed/>
@@ -6419,10 +6660,10 @@
       <w:u w:val="single"/>
     </w:rPr>
   </w:style>
-  <w:style w:type="character" w:customStyle="1" w:styleId="Heading3Char">
-    <w:name w:val="Heading 3 Char"/>
-    <w:basedOn w:val="DefaultParagraphFont"/>
-    <w:link w:val="Heading3"/>
+  <w:style w:type="character" w:customStyle="1" w:styleId="Overskrift3Tegn">
+    <w:name w:val="Overskrift 3 Tegn"/>
+    <w:basedOn w:val="Standardskrifttypeiafsnit"/>
+    <w:link w:val="Overskrift3"/>
     <w:uiPriority w:val="9"/>
     <w:rsid w:val="006C6500"/>
     <w:rPr>
@@ -6432,7 +6673,7 @@
       <w:szCs w:val="24"/>
     </w:rPr>
   </w:style>
-  <w:style w:type="paragraph" w:styleId="TOC3">
+  <w:style w:type="paragraph" w:styleId="Indholdsfortegnelse3">
     <w:name w:val="toc 3"/>
     <w:basedOn w:val="Normal"/>
     <w:next w:val="Normal"/>
@@ -6445,9 +6686,9 @@
       <w:ind w:left="440"/>
     </w:pPr>
   </w:style>
-  <w:style w:type="character" w:styleId="UnresolvedMention">
+  <w:style w:type="character" w:customStyle="1" w:styleId="UnresolvedMention">
     <w:name w:val="Unresolved Mention"/>
-    <w:basedOn w:val="DefaultParagraphFont"/>
+    <w:basedOn w:val="Standardskrifttypeiafsnit"/>
     <w:uiPriority w:val="99"/>
     <w:semiHidden/>
     <w:unhideWhenUsed/>
@@ -6760,7 +7001,7 @@
 </file>
 
 <file path=customXml/itemProps1.xml><?xml version="1.0" encoding="utf-8"?>
-<ds:datastoreItem xmlns:ds="http://schemas.openxmlformats.org/officeDocument/2006/customXml" ds:itemID="{9EEF59E9-F9C6-4347-9332-2DD0E45BC228}">
+<ds:datastoreItem xmlns:ds="http://schemas.openxmlformats.org/officeDocument/2006/customXml" ds:itemID="{A2DA57E0-B8D7-4CBE-9737-A0A7CE373894}">
   <ds:schemaRefs>
     <ds:schemaRef ds:uri="http://schemas.openxmlformats.org/officeDocument/2006/bibliography"/>
   </ds:schemaRefs>

</xml_diff>

<commit_message>
Working on the WebSocket server. for the multiplayer game mode
</commit_message>
<xml_diff>
--- a/Documentation/Readme - Student_Asignment_Intro_2020 - Tic-Tac-Toe.docx
+++ b/Documentation/Readme - Student_Asignment_Intro_2020 - Tic-Tac-Toe.docx
@@ -1,10 +1,10 @@
 
 <file path=word/document.xml><?xml version="1.0" encoding="utf-8"?>
-<w:document xmlns:wpc="http://schemas.microsoft.com/office/word/2010/wordprocessingCanvas" xmlns:cx="http://schemas.microsoft.com/office/drawing/2014/chartex" xmlns:cx1="http://schemas.microsoft.com/office/drawing/2015/9/8/chartex" xmlns:mc="http://schemas.openxmlformats.org/markup-compatibility/2006" xmlns:o="urn:schemas-microsoft-com:office:office" xmlns:r="http://schemas.openxmlformats.org/officeDocument/2006/relationships" xmlns:m="http://schemas.openxmlformats.org/officeDocument/2006/math" xmlns:v="urn:schemas-microsoft-com:vml" xmlns:wp14="http://schemas.microsoft.com/office/word/2010/wordprocessingDrawing" xmlns:wp="http://schemas.openxmlformats.org/drawingml/2006/wordprocessingDrawing" xmlns:w10="urn:schemas-microsoft-com:office:word" xmlns:w="http://schemas.openxmlformats.org/wordprocessingml/2006/main" xmlns:w14="http://schemas.microsoft.com/office/word/2010/wordml" xmlns:w15="http://schemas.microsoft.com/office/word/2012/wordml" xmlns:w16se="http://schemas.microsoft.com/office/word/2015/wordml/symex" xmlns:wpg="http://schemas.microsoft.com/office/word/2010/wordprocessingGroup" xmlns:wpi="http://schemas.microsoft.com/office/word/2010/wordprocessingInk" xmlns:wne="http://schemas.microsoft.com/office/word/2006/wordml" xmlns:wps="http://schemas.microsoft.com/office/word/2010/wordprocessingShape" mc:Ignorable="w14 w15 w16se wp14">
+<w:document xmlns:wpc="http://schemas.microsoft.com/office/word/2010/wordprocessingCanvas" xmlns:cx="http://schemas.microsoft.com/office/drawing/2014/chartex" xmlns:cx1="http://schemas.microsoft.com/office/drawing/2015/9/8/chartex" xmlns:cx2="http://schemas.microsoft.com/office/drawing/2015/10/21/chartex" xmlns:cx3="http://schemas.microsoft.com/office/drawing/2016/5/9/chartex" xmlns:cx4="http://schemas.microsoft.com/office/drawing/2016/5/10/chartex" xmlns:cx5="http://schemas.microsoft.com/office/drawing/2016/5/11/chartex" xmlns:cx6="http://schemas.microsoft.com/office/drawing/2016/5/12/chartex" xmlns:cx7="http://schemas.microsoft.com/office/drawing/2016/5/13/chartex" xmlns:cx8="http://schemas.microsoft.com/office/drawing/2016/5/14/chartex" xmlns:mc="http://schemas.openxmlformats.org/markup-compatibility/2006" xmlns:aink="http://schemas.microsoft.com/office/drawing/2016/ink" xmlns:am3d="http://schemas.microsoft.com/office/drawing/2017/model3d" xmlns:o="urn:schemas-microsoft-com:office:office" xmlns:r="http://schemas.openxmlformats.org/officeDocument/2006/relationships" xmlns:m="http://schemas.openxmlformats.org/officeDocument/2006/math" xmlns:v="urn:schemas-microsoft-com:vml" xmlns:wp14="http://schemas.microsoft.com/office/word/2010/wordprocessingDrawing" xmlns:wp="http://schemas.openxmlformats.org/drawingml/2006/wordprocessingDrawing" xmlns:w10="urn:schemas-microsoft-com:office:word" xmlns:w="http://schemas.openxmlformats.org/wordprocessingml/2006/main" xmlns:w14="http://schemas.microsoft.com/office/word/2010/wordml" xmlns:w15="http://schemas.microsoft.com/office/word/2012/wordml" xmlns:w16cex="http://schemas.microsoft.com/office/word/2018/wordml/cex" xmlns:w16cid="http://schemas.microsoft.com/office/word/2016/wordml/cid" xmlns:w16="http://schemas.microsoft.com/office/word/2018/wordml" xmlns:w16se="http://schemas.microsoft.com/office/word/2015/wordml/symex" xmlns:wpg="http://schemas.microsoft.com/office/word/2010/wordprocessingGroup" xmlns:wpi="http://schemas.microsoft.com/office/word/2010/wordprocessingInk" xmlns:wne="http://schemas.microsoft.com/office/word/2006/wordml" xmlns:wps="http://schemas.microsoft.com/office/word/2010/wordprocessingShape" mc:Ignorable="w14 w15 w16se w16cid w16 w16cex wp14">
   <w:body>
     <w:p>
       <w:pPr>
-        <w:pStyle w:val="Titel"/>
+        <w:pStyle w:val="Title"/>
         <w:jc w:val="center"/>
       </w:pPr>
       <w:r>
@@ -13,7 +13,7 @@
     </w:p>
     <w:p>
       <w:pPr>
-        <w:pStyle w:val="Undertitel"/>
+        <w:pStyle w:val="Subtitle"/>
         <w:jc w:val="center"/>
       </w:pPr>
       <w:r>
@@ -22,7 +22,7 @@
     </w:p>
     <w:p>
       <w:pPr>
-        <w:pStyle w:val="Undertitel"/>
+        <w:pStyle w:val="Subtitle"/>
         <w:jc w:val="center"/>
       </w:pPr>
       <w:r>
@@ -55,7 +55,7 @@
       <w:sdtContent>
         <w:p>
           <w:pPr>
-            <w:pStyle w:val="Overskrift"/>
+            <w:pStyle w:val="TOCHeading"/>
           </w:pPr>
           <w:r>
             <w:t>Table of Contents</w:t>
@@ -63,7 +63,7 @@
         </w:p>
         <w:p>
           <w:pPr>
-            <w:pStyle w:val="Indholdsfortegnelse1"/>
+            <w:pStyle w:val="TOC1"/>
             <w:rPr>
               <w:rFonts w:eastAsiaTheme="minorEastAsia"/>
               <w:noProof/>
@@ -139,7 +139,7 @@
         </w:p>
         <w:p>
           <w:pPr>
-            <w:pStyle w:val="Indholdsfortegnelse2"/>
+            <w:pStyle w:val="TOC2"/>
             <w:tabs>
               <w:tab w:val="right" w:leader="dot" w:pos="10456"/>
             </w:tabs>
@@ -209,7 +209,7 @@
         </w:p>
         <w:p>
           <w:pPr>
-            <w:pStyle w:val="Indholdsfortegnelse2"/>
+            <w:pStyle w:val="TOC2"/>
             <w:tabs>
               <w:tab w:val="right" w:leader="dot" w:pos="10456"/>
             </w:tabs>
@@ -279,7 +279,7 @@
         </w:p>
         <w:p>
           <w:pPr>
-            <w:pStyle w:val="Indholdsfortegnelse2"/>
+            <w:pStyle w:val="TOC2"/>
             <w:tabs>
               <w:tab w:val="right" w:leader="dot" w:pos="10456"/>
             </w:tabs>
@@ -349,7 +349,7 @@
         </w:p>
         <w:p>
           <w:pPr>
-            <w:pStyle w:val="Indholdsfortegnelse1"/>
+            <w:pStyle w:val="TOC1"/>
             <w:rPr>
               <w:rFonts w:eastAsiaTheme="minorEastAsia"/>
               <w:noProof/>
@@ -416,7 +416,7 @@
         </w:p>
         <w:p>
           <w:pPr>
-            <w:pStyle w:val="Indholdsfortegnelse1"/>
+            <w:pStyle w:val="TOC1"/>
             <w:rPr>
               <w:rFonts w:eastAsiaTheme="minorEastAsia"/>
               <w:noProof/>
@@ -483,7 +483,7 @@
         </w:p>
         <w:p>
           <w:pPr>
-            <w:pStyle w:val="Indholdsfortegnelse1"/>
+            <w:pStyle w:val="TOC1"/>
             <w:rPr>
               <w:rFonts w:eastAsiaTheme="minorEastAsia"/>
               <w:noProof/>
@@ -550,7 +550,7 @@
         </w:p>
         <w:p>
           <w:pPr>
-            <w:pStyle w:val="Indholdsfortegnelse1"/>
+            <w:pStyle w:val="TOC1"/>
             <w:rPr>
               <w:rFonts w:eastAsiaTheme="minorEastAsia"/>
               <w:noProof/>
@@ -617,7 +617,7 @@
         </w:p>
         <w:p>
           <w:pPr>
-            <w:pStyle w:val="Indholdsfortegnelse2"/>
+            <w:pStyle w:val="TOC2"/>
             <w:tabs>
               <w:tab w:val="right" w:leader="dot" w:pos="10456"/>
             </w:tabs>
@@ -687,7 +687,7 @@
         </w:p>
         <w:p>
           <w:pPr>
-            <w:pStyle w:val="Indholdsfortegnelse2"/>
+            <w:pStyle w:val="TOC2"/>
             <w:tabs>
               <w:tab w:val="right" w:leader="dot" w:pos="10456"/>
             </w:tabs>
@@ -757,7 +757,7 @@
         </w:p>
         <w:p>
           <w:pPr>
-            <w:pStyle w:val="Indholdsfortegnelse3"/>
+            <w:pStyle w:val="TOC3"/>
             <w:tabs>
               <w:tab w:val="right" w:leader="dot" w:pos="10456"/>
             </w:tabs>
@@ -827,7 +827,7 @@
         </w:p>
         <w:p>
           <w:pPr>
-            <w:pStyle w:val="Indholdsfortegnelse3"/>
+            <w:pStyle w:val="TOC3"/>
             <w:tabs>
               <w:tab w:val="right" w:leader="dot" w:pos="10456"/>
             </w:tabs>
@@ -897,7 +897,7 @@
         </w:p>
         <w:p>
           <w:pPr>
-            <w:pStyle w:val="Indholdsfortegnelse3"/>
+            <w:pStyle w:val="TOC3"/>
             <w:tabs>
               <w:tab w:val="right" w:leader="dot" w:pos="10456"/>
             </w:tabs>
@@ -967,7 +967,7 @@
         </w:p>
         <w:p>
           <w:pPr>
-            <w:pStyle w:val="Indholdsfortegnelse3"/>
+            <w:pStyle w:val="TOC3"/>
             <w:tabs>
               <w:tab w:val="right" w:leader="dot" w:pos="10456"/>
             </w:tabs>
@@ -1037,7 +1037,7 @@
         </w:p>
         <w:p>
           <w:pPr>
-            <w:pStyle w:val="Indholdsfortegnelse3"/>
+            <w:pStyle w:val="TOC3"/>
             <w:tabs>
               <w:tab w:val="right" w:leader="dot" w:pos="10456"/>
             </w:tabs>
@@ -1107,7 +1107,7 @@
         </w:p>
         <w:p>
           <w:pPr>
-            <w:pStyle w:val="Indholdsfortegnelse3"/>
+            <w:pStyle w:val="TOC3"/>
             <w:tabs>
               <w:tab w:val="right" w:leader="dot" w:pos="10456"/>
             </w:tabs>
@@ -1177,7 +1177,7 @@
         </w:p>
         <w:p>
           <w:pPr>
-            <w:pStyle w:val="Indholdsfortegnelse3"/>
+            <w:pStyle w:val="TOC3"/>
             <w:tabs>
               <w:tab w:val="right" w:leader="dot" w:pos="10456"/>
             </w:tabs>
@@ -1247,7 +1247,7 @@
         </w:p>
         <w:p>
           <w:pPr>
-            <w:pStyle w:val="Indholdsfortegnelse1"/>
+            <w:pStyle w:val="TOC1"/>
             <w:rPr>
               <w:rFonts w:eastAsiaTheme="minorEastAsia"/>
               <w:noProof/>
@@ -1314,7 +1314,7 @@
         </w:p>
         <w:p>
           <w:pPr>
-            <w:pStyle w:val="Indholdsfortegnelse2"/>
+            <w:pStyle w:val="TOC2"/>
             <w:tabs>
               <w:tab w:val="right" w:leader="dot" w:pos="10456"/>
             </w:tabs>
@@ -1384,7 +1384,7 @@
         </w:p>
         <w:p>
           <w:pPr>
-            <w:pStyle w:val="Indholdsfortegnelse3"/>
+            <w:pStyle w:val="TOC3"/>
             <w:tabs>
               <w:tab w:val="right" w:leader="dot" w:pos="10456"/>
             </w:tabs>
@@ -1454,7 +1454,7 @@
         </w:p>
         <w:p>
           <w:pPr>
-            <w:pStyle w:val="Indholdsfortegnelse3"/>
+            <w:pStyle w:val="TOC3"/>
             <w:tabs>
               <w:tab w:val="right" w:leader="dot" w:pos="10456"/>
             </w:tabs>
@@ -1537,7 +1537,7 @@
     <w:p/>
     <w:p>
       <w:pPr>
-        <w:pStyle w:val="Overskrift1"/>
+        <w:pStyle w:val="Heading1"/>
       </w:pPr>
       <w:bookmarkStart w:id="0" w:name="_Toc42110324"/>
       <w:r>
@@ -1563,7 +1563,7 @@
     <w:p/>
     <w:p>
       <w:pPr>
-        <w:pStyle w:val="Overskrift2"/>
+        <w:pStyle w:val="Heading2"/>
       </w:pPr>
       <w:bookmarkStart w:id="1" w:name="_Toc42110325"/>
       <w:r>
@@ -1573,7 +1573,7 @@
     </w:p>
     <w:p>
       <w:pPr>
-        <w:pStyle w:val="Listeafsnit"/>
+        <w:pStyle w:val="ListParagraph"/>
         <w:numPr>
           <w:ilvl w:val="0"/>
           <w:numId w:val="1"/>
@@ -1585,7 +1585,7 @@
     </w:p>
     <w:p>
       <w:pPr>
-        <w:pStyle w:val="Listeafsnit"/>
+        <w:pStyle w:val="ListParagraph"/>
         <w:numPr>
           <w:ilvl w:val="1"/>
           <w:numId w:val="1"/>
@@ -1597,7 +1597,7 @@
     </w:p>
     <w:p>
       <w:pPr>
-        <w:pStyle w:val="Listeafsnit"/>
+        <w:pStyle w:val="ListParagraph"/>
         <w:numPr>
           <w:ilvl w:val="2"/>
           <w:numId w:val="1"/>
@@ -1612,7 +1612,7 @@
     </w:p>
     <w:p>
       <w:pPr>
-        <w:pStyle w:val="Listeafsnit"/>
+        <w:pStyle w:val="ListParagraph"/>
         <w:numPr>
           <w:ilvl w:val="1"/>
           <w:numId w:val="1"/>
@@ -1630,7 +1630,7 @@
     </w:p>
     <w:p>
       <w:pPr>
-        <w:pStyle w:val="Listeafsnit"/>
+        <w:pStyle w:val="ListParagraph"/>
         <w:numPr>
           <w:ilvl w:val="2"/>
           <w:numId w:val="1"/>
@@ -1645,7 +1645,7 @@
     </w:p>
     <w:p>
       <w:pPr>
-        <w:pStyle w:val="Listeafsnit"/>
+        <w:pStyle w:val="ListParagraph"/>
         <w:numPr>
           <w:ilvl w:val="0"/>
           <w:numId w:val="1"/>
@@ -1655,7 +1655,15 @@
         <w:t>Gameplay over the internet (possibly in a browser</w:t>
       </w:r>
       <w:r>
-        <w:t xml:space="preserve"> or with an web API</w:t>
+        <w:t xml:space="preserve"> or with </w:t>
+      </w:r>
+      <w:proofErr w:type="gramStart"/>
+      <w:r>
+        <w:t>an</w:t>
+      </w:r>
+      <w:proofErr w:type="gramEnd"/>
+      <w:r>
+        <w:t xml:space="preserve"> web API</w:t>
       </w:r>
       <w:r>
         <w:t>)</w:t>
@@ -1666,7 +1674,7 @@
     </w:p>
     <w:p>
       <w:pPr>
-        <w:pStyle w:val="Listeafsnit"/>
+        <w:pStyle w:val="ListParagraph"/>
         <w:numPr>
           <w:ilvl w:val="0"/>
           <w:numId w:val="1"/>
@@ -1686,7 +1694,7 @@
     </w:p>
     <w:p>
       <w:pPr>
-        <w:pStyle w:val="Listeafsnit"/>
+        <w:pStyle w:val="ListParagraph"/>
         <w:numPr>
           <w:ilvl w:val="1"/>
           <w:numId w:val="1"/>
@@ -1716,7 +1724,7 @@
     </w:p>
     <w:p>
       <w:pPr>
-        <w:pStyle w:val="Listeafsnit"/>
+        <w:pStyle w:val="ListParagraph"/>
         <w:numPr>
           <w:ilvl w:val="1"/>
           <w:numId w:val="1"/>
@@ -1731,7 +1739,7 @@
     </w:p>
     <w:p>
       <w:pPr>
-        <w:pStyle w:val="Listeafsnit"/>
+        <w:pStyle w:val="ListParagraph"/>
         <w:numPr>
           <w:ilvl w:val="1"/>
           <w:numId w:val="1"/>
@@ -1743,13 +1751,13 @@
     </w:p>
     <w:p>
       <w:pPr>
-        <w:pStyle w:val="Listeafsnit"/>
+        <w:pStyle w:val="ListParagraph"/>
         <w:ind w:left="1440"/>
       </w:pPr>
     </w:p>
     <w:p>
       <w:pPr>
-        <w:pStyle w:val="Listeafsnit"/>
+        <w:pStyle w:val="ListParagraph"/>
         <w:numPr>
           <w:ilvl w:val="0"/>
           <w:numId w:val="1"/>
@@ -1761,7 +1769,7 @@
     </w:p>
     <w:p>
       <w:pPr>
-        <w:pStyle w:val="Listeafsnit"/>
+        <w:pStyle w:val="ListParagraph"/>
         <w:numPr>
           <w:ilvl w:val="1"/>
           <w:numId w:val="1"/>
@@ -1809,7 +1817,7 @@
     </w:p>
     <w:p>
       <w:pPr>
-        <w:pStyle w:val="Listeafsnit"/>
+        <w:pStyle w:val="ListParagraph"/>
         <w:numPr>
           <w:ilvl w:val="1"/>
           <w:numId w:val="1"/>
@@ -1854,7 +1862,7 @@
     </w:p>
     <w:p>
       <w:pPr>
-        <w:pStyle w:val="Listeafsnit"/>
+        <w:pStyle w:val="ListParagraph"/>
         <w:numPr>
           <w:ilvl w:val="1"/>
           <w:numId w:val="1"/>
@@ -1898,7 +1906,7 @@
     </w:p>
     <w:p>
       <w:pPr>
-        <w:pStyle w:val="Listeafsnit"/>
+        <w:pStyle w:val="ListParagraph"/>
         <w:numPr>
           <w:ilvl w:val="0"/>
           <w:numId w:val="1"/>
@@ -1910,7 +1918,7 @@
     </w:p>
     <w:p>
       <w:pPr>
-        <w:pStyle w:val="Listeafsnit"/>
+        <w:pStyle w:val="ListParagraph"/>
         <w:numPr>
           <w:ilvl w:val="1"/>
           <w:numId w:val="1"/>
@@ -1922,7 +1930,7 @@
     </w:p>
     <w:p>
       <w:pPr>
-        <w:pStyle w:val="Listeafsnit"/>
+        <w:pStyle w:val="ListParagraph"/>
         <w:numPr>
           <w:ilvl w:val="1"/>
           <w:numId w:val="1"/>
@@ -1932,7 +1940,7 @@
     <w:p/>
     <w:p>
       <w:pPr>
-        <w:pStyle w:val="Overskrift2"/>
+        <w:pStyle w:val="Heading2"/>
       </w:pPr>
       <w:bookmarkStart w:id="2" w:name="_Toc42110326"/>
       <w:r>
@@ -1942,7 +1950,7 @@
     </w:p>
     <w:p>
       <w:pPr>
-        <w:pStyle w:val="Listeafsnit"/>
+        <w:pStyle w:val="ListParagraph"/>
         <w:numPr>
           <w:ilvl w:val="0"/>
           <w:numId w:val="2"/>
@@ -1958,7 +1966,7 @@
     <w:p/>
     <w:p>
       <w:pPr>
-        <w:pStyle w:val="Overskrift2"/>
+        <w:pStyle w:val="Heading2"/>
       </w:pPr>
       <w:bookmarkStart w:id="3" w:name="_Toc42110327"/>
       <w:r>
@@ -2008,16 +2016,14 @@
     </w:p>
     <w:p>
       <w:pPr>
-        <w:pStyle w:val="Overskrift1"/>
+        <w:pStyle w:val="Heading1"/>
         <w:spacing w:line="360" w:lineRule="auto"/>
       </w:pPr>
       <w:bookmarkStart w:id="4" w:name="_Toc42110328"/>
-      <w:proofErr w:type="spellStart"/>
       <w:r>
         <w:t>ServerAPI</w:t>
       </w:r>
       <w:bookmarkEnd w:id="4"/>
-      <w:proofErr w:type="spellEnd"/>
     </w:p>
     <w:p>
       <w:pPr>
@@ -2028,11 +2034,9 @@
       <w:r>
         <w:t xml:space="preserve">The </w:t>
       </w:r>
-      <w:proofErr w:type="spellStart"/>
       <w:r>
         <w:t>ServerAPI</w:t>
       </w:r>
-      <w:proofErr w:type="spellEnd"/>
       <w:r>
         <w:t xml:space="preserve"> is </w:t>
       </w:r>
@@ -2154,7 +2158,7 @@
     </w:p>
     <w:tbl>
       <w:tblPr>
-        <w:tblStyle w:val="Tabel-Gitter"/>
+        <w:tblStyle w:val="TableGrid"/>
         <w:tblW w:w="0" w:type="auto"/>
         <w:tblLook w:val="04A0" w:firstRow="1" w:lastRow="0" w:firstColumn="1" w:lastColumn="0" w:noHBand="0" w:noVBand="1"/>
       </w:tblPr>
@@ -2261,7 +2265,7 @@
     </w:p>
     <w:p>
       <w:pPr>
-        <w:pStyle w:val="Overskrift1"/>
+        <w:pStyle w:val="Heading1"/>
         <w:spacing w:line="240" w:lineRule="auto"/>
       </w:pPr>
       <w:bookmarkStart w:id="5" w:name="_Toc42110329"/>
@@ -2392,7 +2396,7 @@
     </w:p>
     <w:tbl>
       <w:tblPr>
-        <w:tblStyle w:val="Tabel-Gitter"/>
+        <w:tblStyle w:val="TableGrid"/>
         <w:tblW w:w="0" w:type="auto"/>
         <w:tblLook w:val="04A0" w:firstRow="1" w:lastRow="0" w:firstColumn="1" w:lastColumn="0" w:noHBand="0" w:noVBand="1"/>
       </w:tblPr>
@@ -2507,7 +2511,7 @@
     </w:p>
     <w:p>
       <w:pPr>
-        <w:pStyle w:val="Overskrift1"/>
+        <w:pStyle w:val="Heading1"/>
       </w:pPr>
       <w:bookmarkStart w:id="6" w:name="_Toc42110330"/>
       <w:r>
@@ -2518,7 +2522,7 @@
     <w:p/>
     <w:p>
       <w:pPr>
-        <w:pStyle w:val="Listeafsnit"/>
+        <w:pStyle w:val="ListParagraph"/>
         <w:numPr>
           <w:ilvl w:val="0"/>
           <w:numId w:val="2"/>
@@ -2595,7 +2599,7 @@
     </w:p>
     <w:p>
       <w:pPr>
-        <w:pStyle w:val="Listeafsnit"/>
+        <w:pStyle w:val="ListParagraph"/>
         <w:numPr>
           <w:ilvl w:val="1"/>
           <w:numId w:val="2"/>
@@ -2607,7 +2611,7 @@
     </w:p>
     <w:p>
       <w:pPr>
-        <w:pStyle w:val="Listeafsnit"/>
+        <w:pStyle w:val="ListParagraph"/>
         <w:numPr>
           <w:ilvl w:val="2"/>
           <w:numId w:val="2"/>
@@ -2619,7 +2623,7 @@
     </w:p>
     <w:p>
       <w:pPr>
-        <w:pStyle w:val="Listeafsnit"/>
+        <w:pStyle w:val="ListParagraph"/>
         <w:numPr>
           <w:ilvl w:val="2"/>
           <w:numId w:val="2"/>
@@ -2646,7 +2650,7 @@
     </w:p>
     <w:p>
       <w:pPr>
-        <w:pStyle w:val="Listeafsnit"/>
+        <w:pStyle w:val="ListParagraph"/>
         <w:numPr>
           <w:ilvl w:val="1"/>
           <w:numId w:val="2"/>
@@ -2658,7 +2662,7 @@
     </w:p>
     <w:p>
       <w:pPr>
-        <w:pStyle w:val="Listeafsnit"/>
+        <w:pStyle w:val="ListParagraph"/>
         <w:numPr>
           <w:ilvl w:val="2"/>
           <w:numId w:val="2"/>
@@ -2673,7 +2677,7 @@
     </w:p>
     <w:p>
       <w:pPr>
-        <w:pStyle w:val="Listeafsnit"/>
+        <w:pStyle w:val="ListParagraph"/>
         <w:numPr>
           <w:ilvl w:val="2"/>
           <w:numId w:val="2"/>
@@ -2685,7 +2689,7 @@
     </w:p>
     <w:p>
       <w:pPr>
-        <w:pStyle w:val="Listeafsnit"/>
+        <w:pStyle w:val="ListParagraph"/>
         <w:numPr>
           <w:ilvl w:val="2"/>
           <w:numId w:val="2"/>
@@ -2700,7 +2704,7 @@
     </w:p>
     <w:p>
       <w:pPr>
-        <w:pStyle w:val="Listeafsnit"/>
+        <w:pStyle w:val="ListParagraph"/>
         <w:ind w:firstLine="720"/>
       </w:pPr>
       <w:r>
@@ -2729,7 +2733,7 @@
     </w:p>
     <w:p>
       <w:pPr>
-        <w:pStyle w:val="Listeafsnit"/>
+        <w:pStyle w:val="ListParagraph"/>
         <w:numPr>
           <w:ilvl w:val="0"/>
           <w:numId w:val="2"/>
@@ -2779,7 +2783,7 @@
     </w:p>
     <w:p>
       <w:pPr>
-        <w:pStyle w:val="Listeafsnit"/>
+        <w:pStyle w:val="ListParagraph"/>
         <w:numPr>
           <w:ilvl w:val="1"/>
           <w:numId w:val="2"/>
@@ -2787,15 +2791,7 @@
         <w:spacing w:line="360" w:lineRule="auto"/>
       </w:pPr>
       <w:r>
-        <w:t xml:space="preserve">Creating the project types that was </w:t>
-      </w:r>
-      <w:proofErr w:type="spellStart"/>
-      <w:r>
-        <w:t>planed</w:t>
-      </w:r>
-      <w:proofErr w:type="spellEnd"/>
-      <w:r>
-        <w:t xml:space="preserve"> in the previous step</w:t>
+        <w:t>Creating the project types that was planed in the previous step</w:t>
       </w:r>
       <w:r>
         <w:t xml:space="preserve"> </w:t>
@@ -2803,7 +2799,7 @@
     </w:p>
     <w:p>
       <w:pPr>
-        <w:pStyle w:val="Listeafsnit"/>
+        <w:pStyle w:val="ListParagraph"/>
         <w:numPr>
           <w:ilvl w:val="1"/>
           <w:numId w:val="2"/>
@@ -2822,7 +2818,7 @@
     </w:p>
     <w:p>
       <w:pPr>
-        <w:pStyle w:val="Listeafsnit"/>
+        <w:pStyle w:val="ListParagraph"/>
         <w:numPr>
           <w:ilvl w:val="1"/>
           <w:numId w:val="2"/>
@@ -2837,7 +2833,7 @@
     </w:p>
     <w:p>
       <w:pPr>
-        <w:pStyle w:val="Listeafsnit"/>
+        <w:pStyle w:val="ListParagraph"/>
         <w:numPr>
           <w:ilvl w:val="0"/>
           <w:numId w:val="2"/>
@@ -2920,7 +2916,7 @@
     </w:p>
     <w:p>
       <w:pPr>
-        <w:pStyle w:val="Listeafsnit"/>
+        <w:pStyle w:val="ListParagraph"/>
         <w:numPr>
           <w:ilvl w:val="1"/>
           <w:numId w:val="2"/>
@@ -2936,7 +2932,7 @@
     </w:p>
     <w:p>
       <w:pPr>
-        <w:pStyle w:val="Listeafsnit"/>
+        <w:pStyle w:val="ListParagraph"/>
         <w:numPr>
           <w:ilvl w:val="1"/>
           <w:numId w:val="2"/>
@@ -2949,7 +2945,7 @@
     </w:p>
     <w:p>
       <w:pPr>
-        <w:pStyle w:val="Listeafsnit"/>
+        <w:pStyle w:val="ListParagraph"/>
         <w:numPr>
           <w:ilvl w:val="1"/>
           <w:numId w:val="2"/>
@@ -2971,7 +2967,7 @@
     </w:p>
     <w:p>
       <w:pPr>
-        <w:pStyle w:val="Listeafsnit"/>
+        <w:pStyle w:val="ListParagraph"/>
         <w:numPr>
           <w:ilvl w:val="1"/>
           <w:numId w:val="2"/>
@@ -2984,7 +2980,7 @@
     </w:p>
     <w:p>
       <w:pPr>
-        <w:pStyle w:val="Listeafsnit"/>
+        <w:pStyle w:val="ListParagraph"/>
         <w:numPr>
           <w:ilvl w:val="1"/>
           <w:numId w:val="2"/>
@@ -2999,7 +2995,7 @@
     </w:p>
     <w:p>
       <w:pPr>
-        <w:pStyle w:val="Listeafsnit"/>
+        <w:pStyle w:val="ListParagraph"/>
         <w:numPr>
           <w:ilvl w:val="0"/>
           <w:numId w:val="2"/>
@@ -3041,7 +3037,7 @@
     </w:p>
     <w:p>
       <w:pPr>
-        <w:pStyle w:val="Listeafsnit"/>
+        <w:pStyle w:val="ListParagraph"/>
         <w:numPr>
           <w:ilvl w:val="1"/>
           <w:numId w:val="2"/>
@@ -3054,7 +3050,7 @@
     </w:p>
     <w:p>
       <w:pPr>
-        <w:pStyle w:val="Listeafsnit"/>
+        <w:pStyle w:val="ListParagraph"/>
         <w:numPr>
           <w:ilvl w:val="1"/>
           <w:numId w:val="2"/>
@@ -3067,7 +3063,7 @@
     </w:p>
     <w:p>
       <w:pPr>
-        <w:pStyle w:val="Listeafsnit"/>
+        <w:pStyle w:val="ListParagraph"/>
         <w:numPr>
           <w:ilvl w:val="1"/>
           <w:numId w:val="2"/>
@@ -3089,7 +3085,7 @@
     </w:p>
     <w:p>
       <w:pPr>
-        <w:pStyle w:val="Listeafsnit"/>
+        <w:pStyle w:val="ListParagraph"/>
         <w:numPr>
           <w:ilvl w:val="1"/>
           <w:numId w:val="2"/>
@@ -3108,7 +3104,7 @@
     </w:p>
     <w:p>
       <w:pPr>
-        <w:pStyle w:val="Listeafsnit"/>
+        <w:pStyle w:val="ListParagraph"/>
         <w:numPr>
           <w:ilvl w:val="0"/>
           <w:numId w:val="2"/>
@@ -3137,7 +3133,7 @@
     </w:p>
     <w:p>
       <w:pPr>
-        <w:pStyle w:val="Listeafsnit"/>
+        <w:pStyle w:val="ListParagraph"/>
         <w:numPr>
           <w:ilvl w:val="1"/>
           <w:numId w:val="2"/>
@@ -3150,7 +3146,7 @@
     </w:p>
     <w:p>
       <w:pPr>
-        <w:pStyle w:val="Listeafsnit"/>
+        <w:pStyle w:val="ListParagraph"/>
         <w:numPr>
           <w:ilvl w:val="1"/>
           <w:numId w:val="2"/>
@@ -3172,7 +3168,7 @@
     </w:p>
     <w:p>
       <w:pPr>
-        <w:pStyle w:val="Listeafsnit"/>
+        <w:pStyle w:val="ListParagraph"/>
         <w:numPr>
           <w:ilvl w:val="1"/>
           <w:numId w:val="2"/>
@@ -3188,7 +3184,7 @@
     </w:p>
     <w:p>
       <w:pPr>
-        <w:pStyle w:val="Listeafsnit"/>
+        <w:pStyle w:val="ListParagraph"/>
         <w:numPr>
           <w:ilvl w:val="0"/>
           <w:numId w:val="2"/>
@@ -3214,7 +3210,7 @@
     </w:p>
     <w:p>
       <w:pPr>
-        <w:pStyle w:val="Listeafsnit"/>
+        <w:pStyle w:val="ListParagraph"/>
         <w:numPr>
           <w:ilvl w:val="1"/>
           <w:numId w:val="2"/>
@@ -3227,7 +3223,7 @@
     </w:p>
     <w:p>
       <w:pPr>
-        <w:pStyle w:val="Overskrift1"/>
+        <w:pStyle w:val="Heading1"/>
       </w:pPr>
       <w:bookmarkStart w:id="7" w:name="_Hlk41578798"/>
       <w:bookmarkStart w:id="8" w:name="_Toc42110331"/>
@@ -3243,7 +3239,7 @@
     <w:p/>
     <w:p>
       <w:pPr>
-        <w:pStyle w:val="Overskrift2"/>
+        <w:pStyle w:val="Heading2"/>
         <w:spacing w:line="360" w:lineRule="auto"/>
       </w:pPr>
       <w:bookmarkStart w:id="9" w:name="_Toc42110332"/>
@@ -3257,7 +3253,7 @@
     </w:p>
     <w:p>
       <w:pPr>
-        <w:pStyle w:val="Listeafsnit"/>
+        <w:pStyle w:val="ListParagraph"/>
         <w:numPr>
           <w:ilvl w:val="0"/>
           <w:numId w:val="2"/>
@@ -3283,7 +3279,7 @@
     </w:p>
     <w:p>
       <w:pPr>
-        <w:pStyle w:val="Listeafsnit"/>
+        <w:pStyle w:val="ListParagraph"/>
         <w:numPr>
           <w:ilvl w:val="0"/>
           <w:numId w:val="2"/>
@@ -3309,7 +3305,7 @@
     </w:p>
     <w:p>
       <w:pPr>
-        <w:pStyle w:val="Listeafsnit"/>
+        <w:pStyle w:val="ListParagraph"/>
         <w:numPr>
           <w:ilvl w:val="0"/>
           <w:numId w:val="2"/>
@@ -3336,7 +3332,7 @@
     <w:p/>
     <w:p>
       <w:pPr>
-        <w:pStyle w:val="Overskrift2"/>
+        <w:pStyle w:val="Heading2"/>
         <w:spacing w:line="360" w:lineRule="auto"/>
       </w:pPr>
       <w:bookmarkStart w:id="10" w:name="_Toc42110333"/>
@@ -3349,7 +3345,7 @@
       <w:bookmarkStart w:id="11" w:name="_Toc42110334"/>
       <w:r>
         <w:rPr>
-          <w:rStyle w:val="Overskrift3Tegn"/>
+          <w:rStyle w:val="Heading3Char"/>
         </w:rPr>
         <w:t>Inspirational YouTube Videos</w:t>
       </w:r>
@@ -3360,7 +3356,7 @@
     </w:p>
     <w:p>
       <w:pPr>
-        <w:pStyle w:val="Listeafsnit"/>
+        <w:pStyle w:val="ListParagraph"/>
         <w:numPr>
           <w:ilvl w:val="0"/>
           <w:numId w:val="2"/>
@@ -3380,7 +3376,7 @@
     </w:p>
     <w:p>
       <w:pPr>
-        <w:pStyle w:val="Listeafsnit"/>
+        <w:pStyle w:val="ListParagraph"/>
         <w:numPr>
           <w:ilvl w:val="0"/>
           <w:numId w:val="2"/>
@@ -3402,7 +3398,7 @@
     </w:p>
     <w:p>
       <w:pPr>
-        <w:pStyle w:val="Listeafsnit"/>
+        <w:pStyle w:val="ListParagraph"/>
         <w:numPr>
           <w:ilvl w:val="0"/>
           <w:numId w:val="2"/>
@@ -3419,7 +3415,7 @@
     </w:p>
     <w:p>
       <w:pPr>
-        <w:pStyle w:val="Listeafsnit"/>
+        <w:pStyle w:val="ListParagraph"/>
         <w:numPr>
           <w:ilvl w:val="0"/>
           <w:numId w:val="2"/>
@@ -3436,7 +3432,7 @@
     </w:p>
     <w:p>
       <w:pPr>
-        <w:pStyle w:val="Listeafsnit"/>
+        <w:pStyle w:val="ListParagraph"/>
         <w:numPr>
           <w:ilvl w:val="0"/>
           <w:numId w:val="2"/>
@@ -3458,7 +3454,7 @@
     </w:p>
     <w:p>
       <w:pPr>
-        <w:pStyle w:val="Listeafsnit"/>
+        <w:pStyle w:val="ListParagraph"/>
         <w:numPr>
           <w:ilvl w:val="0"/>
           <w:numId w:val="2"/>
@@ -3480,7 +3476,7 @@
     </w:p>
     <w:p>
       <w:pPr>
-        <w:pStyle w:val="Listeafsnit"/>
+        <w:pStyle w:val="ListParagraph"/>
         <w:numPr>
           <w:ilvl w:val="0"/>
           <w:numId w:val="2"/>
@@ -3500,7 +3496,7 @@
     </w:p>
     <w:p>
       <w:pPr>
-        <w:pStyle w:val="Listeafsnit"/>
+        <w:pStyle w:val="ListParagraph"/>
         <w:numPr>
           <w:ilvl w:val="0"/>
           <w:numId w:val="2"/>
@@ -3517,7 +3513,7 @@
     </w:p>
     <w:p>
       <w:pPr>
-        <w:pStyle w:val="Listeafsnit"/>
+        <w:pStyle w:val="ListParagraph"/>
         <w:numPr>
           <w:ilvl w:val="0"/>
           <w:numId w:val="2"/>
@@ -3534,7 +3530,7 @@
     </w:p>
     <w:p>
       <w:pPr>
-        <w:pStyle w:val="Listeafsnit"/>
+        <w:pStyle w:val="ListParagraph"/>
         <w:numPr>
           <w:ilvl w:val="0"/>
           <w:numId w:val="2"/>
@@ -3551,11 +3547,16 @@
     </w:p>
     <w:p>
       <w:pPr>
-        <w:pStyle w:val="Listeafsnit"/>
+        <w:pStyle w:val="ListParagraph"/>
         <w:numPr>
           <w:ilvl w:val="0"/>
           <w:numId w:val="2"/>
         </w:numPr>
+        <w:rPr>
+          <w:rStyle w:val="Hyperlink"/>
+          <w:color w:val="auto"/>
+          <w:u w:val="none"/>
+        </w:rPr>
       </w:pPr>
       <w:hyperlink r:id="rId20" w:history="1">
         <w:r>
@@ -3565,38 +3566,55 @@
           <w:t>https://www.youtube.com/watch?v=FYLMxrN5c6g</w:t>
         </w:r>
       </w:hyperlink>
-      <w:r>
-        <w:br/>
-      </w:r>
-    </w:p>
-    <w:p>
-      <w:bookmarkStart w:id="12" w:name="_Toc42110335"/>
-      <w:r>
-        <w:rPr>
-          <w:rStyle w:val="Overskrift3Tegn"/>
-        </w:rPr>
-        <w:t>I</w:t>
-      </w:r>
-      <w:r>
-        <w:rPr>
-          <w:rStyle w:val="Overskrift3Tegn"/>
-        </w:rPr>
-        <w:t>nspirational Websites</w:t>
-      </w:r>
-      <w:bookmarkEnd w:id="12"/>
-      <w:r>
-        <w:t xml:space="preserve">: </w:t>
-      </w:r>
-    </w:p>
-    <w:p>
-      <w:pPr>
-        <w:pStyle w:val="Listeafsnit"/>
+    </w:p>
+    <w:p>
+      <w:pPr>
+        <w:pStyle w:val="ListParagraph"/>
         <w:numPr>
           <w:ilvl w:val="0"/>
           <w:numId w:val="2"/>
         </w:numPr>
       </w:pPr>
       <w:hyperlink r:id="rId21" w:history="1">
+        <w:r>
+          <w:rPr>
+            <w:rStyle w:val="Hyperlink"/>
+          </w:rPr>
+          <w:t>https://www.youtube.com/watch?v=ycVgXe6v1VQ</w:t>
+        </w:r>
+      </w:hyperlink>
+      <w:r>
+        <w:br/>
+      </w:r>
+    </w:p>
+    <w:p>
+      <w:bookmarkStart w:id="12" w:name="_Toc42110335"/>
+      <w:r>
+        <w:rPr>
+          <w:rStyle w:val="Heading3Char"/>
+        </w:rPr>
+        <w:t>I</w:t>
+      </w:r>
+      <w:r>
+        <w:rPr>
+          <w:rStyle w:val="Heading3Char"/>
+        </w:rPr>
+        <w:t>nspirational Websites</w:t>
+      </w:r>
+      <w:bookmarkEnd w:id="12"/>
+      <w:r>
+        <w:t xml:space="preserve">: </w:t>
+      </w:r>
+    </w:p>
+    <w:p>
+      <w:pPr>
+        <w:pStyle w:val="ListParagraph"/>
+        <w:numPr>
+          <w:ilvl w:val="0"/>
+          <w:numId w:val="2"/>
+        </w:numPr>
+      </w:pPr>
+      <w:hyperlink r:id="rId22" w:history="1">
         <w:r>
           <w:rPr>
             <w:rStyle w:val="Hyperlink"/>
@@ -3607,7 +3625,7 @@
     </w:p>
     <w:p>
       <w:pPr>
-        <w:pStyle w:val="Listeafsnit"/>
+        <w:pStyle w:val="ListParagraph"/>
         <w:ind w:left="1440"/>
       </w:pPr>
     </w:p>
@@ -3615,7 +3633,7 @@
       <w:bookmarkStart w:id="13" w:name="_Toc42110336"/>
       <w:r>
         <w:rPr>
-          <w:rStyle w:val="Overskrift3Tegn"/>
+          <w:rStyle w:val="Heading3Char"/>
         </w:rPr>
         <w:t>Inspirational Code</w:t>
       </w:r>
@@ -3626,13 +3644,13 @@
     </w:p>
     <w:p>
       <w:pPr>
-        <w:pStyle w:val="Listeafsnit"/>
+        <w:pStyle w:val="ListParagraph"/>
         <w:numPr>
           <w:ilvl w:val="0"/>
           <w:numId w:val="2"/>
         </w:numPr>
       </w:pPr>
-      <w:hyperlink r:id="rId22" w:history="1">
+      <w:hyperlink r:id="rId23" w:history="1">
         <w:r>
           <w:rPr>
             <w:rStyle w:val="Hyperlink"/>
@@ -3643,7 +3661,7 @@
     </w:p>
     <w:p>
       <w:pPr>
-        <w:pStyle w:val="Listeafsnit"/>
+        <w:pStyle w:val="ListParagraph"/>
         <w:numPr>
           <w:ilvl w:val="0"/>
           <w:numId w:val="2"/>
@@ -3654,7 +3672,7 @@
           <w:u w:val="none"/>
         </w:rPr>
       </w:pPr>
-      <w:hyperlink r:id="rId23" w:history="1">
+      <w:hyperlink r:id="rId24" w:history="1">
         <w:r>
           <w:rPr>
             <w:rStyle w:val="Hyperlink"/>
@@ -3665,13 +3683,13 @@
     </w:p>
     <w:p>
       <w:pPr>
-        <w:pStyle w:val="Listeafsnit"/>
+        <w:pStyle w:val="ListParagraph"/>
         <w:numPr>
           <w:ilvl w:val="0"/>
           <w:numId w:val="2"/>
         </w:numPr>
       </w:pPr>
-      <w:hyperlink r:id="rId24" w:history="1">
+      <w:hyperlink r:id="rId25" w:history="1">
         <w:r>
           <w:rPr>
             <w:rStyle w:val="Hyperlink"/>
@@ -3685,7 +3703,7 @@
     </w:p>
     <w:p>
       <w:pPr>
-        <w:pStyle w:val="Listeafsnit"/>
+        <w:pStyle w:val="ListParagraph"/>
         <w:numPr>
           <w:ilvl w:val="0"/>
           <w:numId w:val="2"/>
@@ -3696,7 +3714,7 @@
           <w:u w:val="none"/>
         </w:rPr>
       </w:pPr>
-      <w:hyperlink r:id="rId25" w:history="1">
+      <w:hyperlink r:id="rId26" w:history="1">
         <w:r>
           <w:rPr>
             <w:rStyle w:val="Hyperlink"/>
@@ -3707,13 +3725,13 @@
     </w:p>
     <w:p>
       <w:pPr>
-        <w:pStyle w:val="Listeafsnit"/>
+        <w:pStyle w:val="ListParagraph"/>
         <w:numPr>
           <w:ilvl w:val="0"/>
           <w:numId w:val="2"/>
         </w:numPr>
       </w:pPr>
-      <w:hyperlink r:id="rId26" w:history="1">
+      <w:hyperlink r:id="rId27" w:history="1">
         <w:r>
           <w:rPr>
             <w:rStyle w:val="Hyperlink"/>
@@ -3724,13 +3742,18 @@
     </w:p>
     <w:p>
       <w:pPr>
-        <w:pStyle w:val="Listeafsnit"/>
+        <w:pStyle w:val="ListParagraph"/>
         <w:numPr>
           <w:ilvl w:val="0"/>
           <w:numId w:val="2"/>
         </w:numPr>
-      </w:pPr>
-      <w:hyperlink r:id="rId27" w:history="1">
+        <w:rPr>
+          <w:rStyle w:val="Hyperlink"/>
+          <w:color w:val="auto"/>
+          <w:u w:val="none"/>
+        </w:rPr>
+      </w:pPr>
+      <w:hyperlink r:id="rId28" w:history="1">
         <w:r>
           <w:rPr>
             <w:rStyle w:val="Hyperlink"/>
@@ -3738,34 +3761,52 @@
           <w:t>https://stackoverflow.com/questions/7417739/make-wpf-window-draggable-no-matter-what-element-is-clicked</w:t>
         </w:r>
       </w:hyperlink>
-      <w:r>
-        <w:rPr>
-          <w:rStyle w:val="Hyperlink"/>
-        </w:rPr>
-        <w:br/>
-      </w:r>
-    </w:p>
-    <w:p>
-      <w:bookmarkStart w:id="14" w:name="_Toc42110337"/>
-      <w:r>
-        <w:rPr>
-          <w:rStyle w:val="Overskrift3Tegn"/>
-        </w:rPr>
-        <w:t>Others code I have used I my project</w:t>
-      </w:r>
-      <w:bookmarkEnd w:id="14"/>
-      <w:r>
-        <w:t xml:space="preserve">: </w:t>
-      </w:r>
-    </w:p>
-    <w:p>
-      <w:pPr>
-        <w:pStyle w:val="Listeafsnit"/>
+    </w:p>
+    <w:p>
+      <w:pPr>
+        <w:pStyle w:val="ListParagraph"/>
         <w:numPr>
           <w:ilvl w:val="0"/>
           <w:numId w:val="2"/>
         </w:numPr>
       </w:pPr>
+      <w:hyperlink r:id="rId29" w:history="1">
+        <w:r>
+          <w:rPr>
+            <w:rStyle w:val="Hyperlink"/>
+          </w:rPr>
+          <w:t>https://www.youtube.com/watch?v=FYLMxrN5c6g</w:t>
+        </w:r>
+      </w:hyperlink>
+      <w:r>
+        <w:rPr>
+          <w:rStyle w:val="Hyperlink"/>
+        </w:rPr>
+        <w:br/>
+      </w:r>
+    </w:p>
+    <w:p>
+      <w:bookmarkStart w:id="14" w:name="_Toc42110337"/>
+      <w:r>
+        <w:rPr>
+          <w:rStyle w:val="Heading3Char"/>
+        </w:rPr>
+        <w:lastRenderedPageBreak/>
+        <w:t>Others code I have used I my project</w:t>
+      </w:r>
+      <w:bookmarkEnd w:id="14"/>
+      <w:r>
+        <w:t xml:space="preserve">: </w:t>
+      </w:r>
+    </w:p>
+    <w:p>
+      <w:pPr>
+        <w:pStyle w:val="ListParagraph"/>
+        <w:numPr>
+          <w:ilvl w:val="0"/>
+          <w:numId w:val="2"/>
+        </w:numPr>
+      </w:pPr>
       <w:r>
         <w:rPr>
           <w:rStyle w:val="Hyperlink"/>
@@ -3774,7 +3815,6 @@
           <w:color w:val="000000" w:themeColor="text1"/>
           <w:u w:val="none"/>
         </w:rPr>
-        <w:lastRenderedPageBreak/>
         <w:t>C</w:t>
       </w:r>
       <w:r>
@@ -3847,7 +3887,7 @@
         </w:rPr>
         <w:t xml:space="preserve"> </w:t>
       </w:r>
-      <w:hyperlink r:id="rId28" w:history="1">
+      <w:hyperlink r:id="rId30" w:history="1">
         <w:r>
           <w:rPr>
             <w:rStyle w:val="Hyperlink"/>
@@ -3861,13 +3901,12 @@
     </w:p>
     <w:p>
       <w:pPr>
-        <w:pStyle w:val="Listeafsnit"/>
+        <w:pStyle w:val="ListParagraph"/>
         <w:numPr>
           <w:ilvl w:val="0"/>
           <w:numId w:val="2"/>
         </w:numPr>
       </w:pPr>
-      <w:proofErr w:type="spellStart"/>
       <w:r>
         <w:rPr>
           <w:rStyle w:val="Hyperlink"/>
@@ -3876,18 +3915,7 @@
           <w:color w:val="000000" w:themeColor="text1"/>
           <w:u w:val="none"/>
         </w:rPr>
-        <w:t>Creater</w:t>
-      </w:r>
-      <w:proofErr w:type="spellEnd"/>
-      <w:r>
-        <w:rPr>
-          <w:rStyle w:val="Hyperlink"/>
-          <w:b/>
-          <w:bCs/>
-          <w:color w:val="000000" w:themeColor="text1"/>
-          <w:u w:val="none"/>
-        </w:rPr>
-        <w:t>:</w:t>
+        <w:t>Creater:</w:t>
       </w:r>
       <w:r>
         <w:rPr>
@@ -3897,7 +3925,6 @@
         </w:rPr>
         <w:t xml:space="preserve"> </w:t>
       </w:r>
-      <w:proofErr w:type="spellStart"/>
       <w:r>
         <w:rPr>
           <w:rStyle w:val="Hyperlink"/>
@@ -3906,7 +3933,6 @@
         </w:rPr>
         <w:t>RezKey</w:t>
       </w:r>
-      <w:proofErr w:type="spellEnd"/>
       <w:r>
         <w:rPr>
           <w:rStyle w:val="Hyperlink"/>
@@ -3992,7 +4018,7 @@
         </w:rPr>
         <w:t xml:space="preserve">Link: </w:t>
       </w:r>
-      <w:hyperlink r:id="rId29" w:history="1">
+      <w:hyperlink r:id="rId31" w:history="1">
         <w:r>
           <w:rPr>
             <w:rStyle w:val="Hyperlink"/>
@@ -4006,7 +4032,7 @@
     </w:p>
     <w:p>
       <w:pPr>
-        <w:pStyle w:val="Listeafsnit"/>
+        <w:pStyle w:val="ListParagraph"/>
         <w:numPr>
           <w:ilvl w:val="0"/>
           <w:numId w:val="2"/>
@@ -4035,7 +4061,6 @@
         </w:rPr>
         <w:t xml:space="preserve"> </w:t>
       </w:r>
-      <w:proofErr w:type="spellStart"/>
       <w:r>
         <w:rPr>
           <w:rStyle w:val="Hyperlink"/>
@@ -4044,7 +4069,6 @@
         </w:rPr>
         <w:t>TokyoMike</w:t>
       </w:r>
-      <w:proofErr w:type="spellEnd"/>
       <w:r>
         <w:rPr>
           <w:rStyle w:val="Hyperlink"/>
@@ -4053,7 +4077,6 @@
         </w:rPr>
         <w:t xml:space="preserve"> and </w:t>
       </w:r>
-      <w:proofErr w:type="spellStart"/>
       <w:r>
         <w:rPr>
           <w:rStyle w:val="Hyperlink"/>
@@ -4062,7 +4085,6 @@
         </w:rPr>
         <w:t>UuDdLrLrSs</w:t>
       </w:r>
-      <w:proofErr w:type="spellEnd"/>
       <w:r>
         <w:rPr>
           <w:rStyle w:val="Hyperlink"/>
@@ -4087,18 +4109,8 @@
           <w:color w:val="000000" w:themeColor="text1"/>
           <w:u w:val="none"/>
         </w:rPr>
-        <w:t xml:space="preserve"> I used this code concept to navigate between windows in my WPF </w:t>
-      </w:r>
-      <w:proofErr w:type="spellStart"/>
-      <w:r>
-        <w:rPr>
-          <w:rStyle w:val="Hyperlink"/>
-          <w:color w:val="000000" w:themeColor="text1"/>
-          <w:u w:val="none"/>
-        </w:rPr>
-        <w:t>aplication</w:t>
-      </w:r>
-      <w:proofErr w:type="spellEnd"/>
+        <w:t xml:space="preserve"> I used this code concept to navigate between windows in my WPF aplication</w:t>
+      </w:r>
       <w:r>
         <w:rPr>
           <w:rStyle w:val="Hyperlink"/>
@@ -4125,7 +4137,7 @@
         </w:rPr>
         <w:t xml:space="preserve"> </w:t>
       </w:r>
-      <w:hyperlink r:id="rId30" w:history="1">
+      <w:hyperlink r:id="rId32" w:history="1">
         <w:r>
           <w:rPr>
             <w:rStyle w:val="Hyperlink"/>
@@ -4152,7 +4164,7 @@
     </w:p>
     <w:p>
       <w:pPr>
-        <w:pStyle w:val="Listeafsnit"/>
+        <w:pStyle w:val="ListParagraph"/>
         <w:numPr>
           <w:ilvl w:val="0"/>
           <w:numId w:val="2"/>
@@ -4258,7 +4270,7 @@
         </w:rPr>
         <w:t xml:space="preserve"> </w:t>
       </w:r>
-      <w:hyperlink r:id="rId31" w:history="1">
+      <w:hyperlink r:id="rId33" w:history="1">
         <w:r>
           <w:rPr>
             <w:rStyle w:val="Hyperlink"/>
@@ -4272,7 +4284,7 @@
     </w:p>
     <w:p>
       <w:pPr>
-        <w:pStyle w:val="Listeafsnit"/>
+        <w:pStyle w:val="ListParagraph"/>
         <w:numPr>
           <w:ilvl w:val="0"/>
           <w:numId w:val="2"/>
@@ -4362,7 +4374,7 @@
         </w:rPr>
         <w:t xml:space="preserve">Link: </w:t>
       </w:r>
-      <w:hyperlink r:id="rId32" w:history="1">
+      <w:hyperlink r:id="rId34" w:history="1">
         <w:r>
           <w:rPr>
             <w:rStyle w:val="Hyperlink"/>
@@ -4389,13 +4401,13 @@
     </w:p>
     <w:p>
       <w:pPr>
-        <w:pStyle w:val="Listeafsnit"/>
-        <w:numPr>
-          <w:ilvl w:val="1"/>
+        <w:pStyle w:val="ListParagraph"/>
+        <w:numPr>
+          <w:ilvl w:val="0"/>
           <w:numId w:val="2"/>
         </w:numPr>
         <w:rPr>
-          <w:rStyle w:val="Overskrift3Tegn"/>
+          <w:rStyle w:val="Heading3Char"/>
           <w:rFonts w:asciiTheme="minorHAnsi" w:eastAsiaTheme="minorHAnsi" w:hAnsiTheme="minorHAnsi" w:cstheme="minorBidi"/>
           <w:color w:val="000000" w:themeColor="text1"/>
           <w:sz w:val="22"/>
@@ -4405,11 +4417,150 @@
       <w:r>
         <w:rPr>
           <w:rStyle w:val="Hyperlink"/>
+          <w:b/>
+          <w:bCs/>
+          <w:color w:val="000000" w:themeColor="text1"/>
+          <w:u w:val="none"/>
+        </w:rPr>
+        <w:t>Creator:</w:t>
+      </w:r>
+      <w:r>
+        <w:rPr>
+          <w:rStyle w:val="Hyperlink"/>
+          <w:color w:val="000000" w:themeColor="text1"/>
+          <w:u w:val="none"/>
+        </w:rPr>
+        <w:t xml:space="preserve"> </w:t>
+      </w:r>
+      <w:r>
+        <w:rPr>
+          <w:rStyle w:val="Hyperlink"/>
+          <w:color w:val="000000" w:themeColor="text1"/>
+          <w:u w:val="none"/>
+        </w:rPr>
+        <w:t>Benny Jørgensen</w:t>
+      </w:r>
+      <w:r>
+        <w:rPr>
+          <w:rStyle w:val="Hyperlink"/>
           <w:color w:val="000000" w:themeColor="text1"/>
           <w:u w:val="none"/>
         </w:rPr>
         <w:br/>
       </w:r>
+      <w:r>
+        <w:rPr>
+          <w:rStyle w:val="Hyperlink"/>
+          <w:b/>
+          <w:bCs/>
+          <w:color w:val="000000" w:themeColor="text1"/>
+          <w:u w:val="none"/>
+        </w:rPr>
+        <w:t>Note:</w:t>
+      </w:r>
+      <w:r>
+        <w:rPr>
+          <w:rStyle w:val="Hyperlink"/>
+          <w:color w:val="000000" w:themeColor="text1"/>
+          <w:u w:val="none"/>
+        </w:rPr>
+        <w:t xml:space="preserve"> I have used parts of his code to make my WebSocket connections. </w:t>
+      </w:r>
+      <w:r>
+        <w:rPr>
+          <w:rStyle w:val="Hyperlink"/>
+          <w:color w:val="000000" w:themeColor="text1"/>
+          <w:u w:val="none"/>
+        </w:rPr>
+        <w:br/>
+        <w:t xml:space="preserve">            </w:t>
+      </w:r>
+      <w:r>
+        <w:rPr>
+          <w:rStyle w:val="Hyperlink"/>
+          <w:color w:val="000000" w:themeColor="text1"/>
+          <w:u w:val="none"/>
+        </w:rPr>
+        <w:t>I</w:t>
+      </w:r>
+      <w:r>
+        <w:rPr>
+          <w:rStyle w:val="Hyperlink"/>
+          <w:color w:val="000000" w:themeColor="text1"/>
+          <w:u w:val="none"/>
+        </w:rPr>
+        <w:t>n</w:t>
+      </w:r>
+      <w:r>
+        <w:rPr>
+          <w:rStyle w:val="Hyperlink"/>
+          <w:color w:val="000000" w:themeColor="text1"/>
+          <w:u w:val="none"/>
+        </w:rPr>
+        <w:t xml:space="preserve"> my</w:t>
+      </w:r>
+      <w:r>
+        <w:rPr>
+          <w:rStyle w:val="Hyperlink"/>
+          <w:color w:val="000000" w:themeColor="text1"/>
+          <w:u w:val="none"/>
+        </w:rPr>
+        <w:t xml:space="preserve"> test environment</w:t>
+      </w:r>
+      <w:r>
+        <w:rPr>
+          <w:rStyle w:val="Hyperlink"/>
+          <w:color w:val="000000" w:themeColor="text1"/>
+          <w:u w:val="none"/>
+        </w:rPr>
+        <w:t>.</w:t>
+      </w:r>
+      <w:r>
+        <w:rPr>
+          <w:rStyle w:val="Hyperlink"/>
+          <w:color w:val="000000" w:themeColor="text1"/>
+          <w:u w:val="none"/>
+        </w:rPr>
+        <w:br/>
+      </w:r>
+      <w:r>
+        <w:rPr>
+          <w:rStyle w:val="Hyperlink"/>
+          <w:b/>
+          <w:bCs/>
+          <w:color w:val="000000" w:themeColor="text1"/>
+          <w:u w:val="none"/>
+        </w:rPr>
+        <w:t xml:space="preserve">Link: </w:t>
+      </w:r>
+      <w:hyperlink r:id="rId35" w:history="1">
+        <w:r>
+          <w:rPr>
+            <w:rStyle w:val="Hyperlink"/>
+          </w:rPr>
+          <w:t>https://www.youtube.com/watch?v=FYLMxrN5c6g</w:t>
+        </w:r>
+      </w:hyperlink>
+      <w:r>
+        <w:rPr>
+          <w:rStyle w:val="Hyperlink"/>
+          <w:color w:val="000000" w:themeColor="text1"/>
+          <w:u w:val="none"/>
+        </w:rPr>
+        <w:br/>
+      </w:r>
+    </w:p>
+    <w:p>
+      <w:pPr>
+        <w:ind w:left="360"/>
+        <w:rPr>
+          <w:rStyle w:val="Heading3Char"/>
+          <w:rFonts w:asciiTheme="minorHAnsi" w:eastAsiaTheme="minorHAnsi" w:hAnsiTheme="minorHAnsi" w:cstheme="minorBidi"/>
+          <w:color w:val="000000" w:themeColor="text1"/>
+          <w:sz w:val="22"/>
+          <w:szCs w:val="22"/>
+        </w:rPr>
+      </w:pPr>
     </w:p>
     <w:p>
       <w:pPr>
@@ -4422,7 +4573,7 @@
       <w:bookmarkStart w:id="15" w:name="_Toc42110338"/>
       <w:r>
         <w:rPr>
-          <w:rStyle w:val="Overskrift3Tegn"/>
+          <w:rStyle w:val="Heading3Char"/>
         </w:rPr>
         <w:t>Others design (UI) that I have used</w:t>
       </w:r>
@@ -4433,13 +4584,13 @@
     </w:p>
     <w:p>
       <w:pPr>
-        <w:pStyle w:val="Listeafsnit"/>
+        <w:pStyle w:val="ListParagraph"/>
         <w:numPr>
           <w:ilvl w:val="0"/>
           <w:numId w:val="2"/>
         </w:numPr>
       </w:pPr>
-      <w:hyperlink r:id="rId33" w:history="1">
+      <w:hyperlink r:id="rId36" w:history="1">
         <w:r>
           <w:rPr>
             <w:rStyle w:val="Hyperlink"/>
@@ -4454,7 +4605,7 @@
     </w:p>
     <w:p>
       <w:pPr>
-        <w:pStyle w:val="Listeafsnit"/>
+        <w:pStyle w:val="ListParagraph"/>
         <w:numPr>
           <w:ilvl w:val="0"/>
           <w:numId w:val="2"/>
@@ -4475,7 +4626,7 @@
     </w:p>
     <w:p>
       <w:pPr>
-        <w:pStyle w:val="Listeafsnit"/>
+        <w:pStyle w:val="ListParagraph"/>
         <w:ind w:left="1440"/>
         <w:rPr>
           <w:rStyle w:val="Hyperlink"/>
@@ -4488,7 +4639,7 @@
       <w:bookmarkStart w:id="16" w:name="_Toc42110339"/>
       <w:r>
         <w:rPr>
-          <w:rStyle w:val="Overskrift3Tegn"/>
+          <w:rStyle w:val="Heading3Char"/>
         </w:rPr>
         <w:t>Brainstorming my ideas with</w:t>
       </w:r>
@@ -4514,7 +4665,7 @@
     </w:p>
     <w:p>
       <w:pPr>
-        <w:pStyle w:val="Listeafsnit"/>
+        <w:pStyle w:val="ListParagraph"/>
         <w:numPr>
           <w:ilvl w:val="0"/>
           <w:numId w:val="2"/>
@@ -4529,7 +4680,7 @@
         </w:rPr>
         <w:t xml:space="preserve">Emil Raj Schmidt - </w:t>
       </w:r>
-      <w:hyperlink r:id="rId34" w:history="1">
+      <w:hyperlink r:id="rId37" w:history="1">
         <w:r>
           <w:rPr>
             <w:rStyle w:val="Hyperlink"/>
@@ -4541,7 +4692,7 @@
     </w:p>
     <w:p>
       <w:pPr>
-        <w:pStyle w:val="Listeafsnit"/>
+        <w:pStyle w:val="ListParagraph"/>
         <w:numPr>
           <w:ilvl w:val="0"/>
           <w:numId w:val="2"/>
@@ -4556,7 +4707,7 @@
         </w:rPr>
         <w:t xml:space="preserve">Jens Nissen - </w:t>
       </w:r>
-      <w:hyperlink r:id="rId35" w:history="1">
+      <w:hyperlink r:id="rId38" w:history="1">
         <w:r>
           <w:rPr>
             <w:rStyle w:val="Hyperlink"/>
@@ -4574,7 +4725,7 @@
     </w:p>
     <w:p>
       <w:pPr>
-        <w:pStyle w:val="Listeafsnit"/>
+        <w:pStyle w:val="ListParagraph"/>
         <w:ind w:left="1440"/>
         <w:rPr>
           <w:lang w:val="da-DK"/>
@@ -4590,7 +4741,7 @@
       <w:bookmarkStart w:id="17" w:name="_Toc42110340"/>
       <w:r>
         <w:rPr>
-          <w:rStyle w:val="Overskrift3Tegn"/>
+          <w:rStyle w:val="Heading3Char"/>
         </w:rPr>
         <w:t>Project Help</w:t>
       </w:r>
@@ -4604,7 +4755,7 @@
     </w:p>
     <w:p>
       <w:pPr>
-        <w:pStyle w:val="Listeafsnit"/>
+        <w:pStyle w:val="ListParagraph"/>
         <w:numPr>
           <w:ilvl w:val="0"/>
           <w:numId w:val="2"/>
@@ -4619,7 +4770,7 @@
         </w:rPr>
         <w:t xml:space="preserve">Tommaso Briguglio - </w:t>
       </w:r>
-      <w:hyperlink r:id="rId36" w:history="1">
+      <w:hyperlink r:id="rId39" w:history="1">
         <w:r>
           <w:rPr>
             <w:rStyle w:val="Hyperlink"/>
@@ -4678,7 +4829,7 @@
     </w:p>
     <w:p>
       <w:pPr>
-        <w:pStyle w:val="Overskrift3"/>
+        <w:pStyle w:val="Heading3"/>
         <w:rPr>
           <w:lang w:val="en-US"/>
         </w:rPr>
@@ -4699,7 +4850,7 @@
     </w:p>
     <w:p>
       <w:pPr>
-        <w:pStyle w:val="Listeafsnit"/>
+        <w:pStyle w:val="ListParagraph"/>
         <w:numPr>
           <w:ilvl w:val="0"/>
           <w:numId w:val="7"/>
@@ -4713,7 +4864,6 @@
           <w:b/>
           <w:lang w:val="en-US"/>
         </w:rPr>
-        <w:lastRenderedPageBreak/>
         <w:t>Design and backend functionality compatibility.</w:t>
       </w:r>
       <w:r>
@@ -4744,7 +4894,7 @@
     </w:p>
     <w:p>
       <w:pPr>
-        <w:pStyle w:val="Listeafsnit"/>
+        <w:pStyle w:val="ListParagraph"/>
         <w:numPr>
           <w:ilvl w:val="0"/>
           <w:numId w:val="7"/>
@@ -4795,7 +4945,7 @@
     </w:p>
     <w:p>
       <w:pPr>
-        <w:pStyle w:val="Listeafsnit"/>
+        <w:pStyle w:val="ListParagraph"/>
         <w:numPr>
           <w:ilvl w:val="0"/>
           <w:numId w:val="7"/>
@@ -4823,7 +4973,6 @@
         </w:rPr>
         <w:br/>
       </w:r>
-      <w:proofErr w:type="gramStart"/>
       <w:r>
         <w:rPr>
           <w:i/>
@@ -4831,7 +4980,6 @@
         </w:rPr>
         <w:t>Too</w:t>
       </w:r>
-      <w:proofErr w:type="gramEnd"/>
       <w:r>
         <w:rPr>
           <w:i/>
@@ -4875,47 +5023,45 @@
         </w:rPr>
         <w:br/>
       </w:r>
-      <w:bookmarkStart w:id="18" w:name="_GoBack"/>
+    </w:p>
+    <w:p>
+      <w:pPr>
+        <w:pStyle w:val="Heading1"/>
+      </w:pPr>
+      <w:bookmarkStart w:id="18" w:name="_Toc42110341"/>
+      <w:r>
+        <w:t>Installation Guide</w:t>
+      </w:r>
       <w:bookmarkEnd w:id="18"/>
     </w:p>
-    <w:p>
-      <w:pPr>
-        <w:pStyle w:val="Overskrift1"/>
-      </w:pPr>
-      <w:bookmarkStart w:id="19" w:name="_Toc42110341"/>
-      <w:r>
-        <w:t>Installation Guide</w:t>
+    <w:p/>
+    <w:p>
+      <w:pPr>
+        <w:pStyle w:val="Heading2"/>
+        <w:spacing w:line="360" w:lineRule="auto"/>
+      </w:pPr>
+      <w:bookmarkStart w:id="19" w:name="_Toc42110342"/>
+      <w:r>
+        <w:t>How to install</w:t>
+      </w:r>
+      <w:r>
+        <w:t xml:space="preserve"> and set up the Tic-Tac-Toe Application.</w:t>
       </w:r>
       <w:bookmarkEnd w:id="19"/>
+      <w:r>
+        <w:t xml:space="preserve"> </w:t>
+      </w:r>
     </w:p>
     <w:p/>
     <w:p>
       <w:pPr>
-        <w:pStyle w:val="Overskrift2"/>
-        <w:spacing w:line="360" w:lineRule="auto"/>
-      </w:pPr>
-      <w:bookmarkStart w:id="20" w:name="_Toc42110342"/>
-      <w:r>
-        <w:t>How to install</w:t>
-      </w:r>
-      <w:r>
-        <w:t xml:space="preserve"> and set up the Tic-Tac-Toe Application.</w:t>
+        <w:pStyle w:val="Heading3"/>
+      </w:pPr>
+      <w:bookmarkStart w:id="20" w:name="_Toc42110343"/>
+      <w:r>
+        <w:t>Disclaimer:</w:t>
       </w:r>
       <w:bookmarkEnd w:id="20"/>
-      <w:r>
-        <w:t xml:space="preserve"> </w:t>
-      </w:r>
-    </w:p>
-    <w:p/>
-    <w:p>
-      <w:pPr>
-        <w:pStyle w:val="Overskrift3"/>
-      </w:pPr>
-      <w:bookmarkStart w:id="21" w:name="_Toc42110343"/>
-      <w:r>
-        <w:t>Disclaimer:</w:t>
-      </w:r>
-      <w:bookmarkEnd w:id="21"/>
       <w:r>
         <w:t xml:space="preserve"> </w:t>
       </w:r>
@@ -4999,7 +5145,7 @@
     </w:p>
     <w:p>
       <w:pPr>
-        <w:pStyle w:val="Listeafsnit"/>
+        <w:pStyle w:val="ListParagraph"/>
         <w:numPr>
           <w:ilvl w:val="0"/>
           <w:numId w:val="4"/>
@@ -5046,7 +5192,7 @@
     </w:p>
     <w:p>
       <w:pPr>
-        <w:pStyle w:val="Listeafsnit"/>
+        <w:pStyle w:val="ListParagraph"/>
         <w:numPr>
           <w:ilvl w:val="0"/>
           <w:numId w:val="4"/>
@@ -5061,13 +5207,13 @@
     </w:p>
     <w:p>
       <w:pPr>
-        <w:pStyle w:val="Overskrift3"/>
-      </w:pPr>
-      <w:bookmarkStart w:id="22" w:name="_Toc42110344"/>
+        <w:pStyle w:val="Heading3"/>
+      </w:pPr>
+      <w:bookmarkStart w:id="21" w:name="_Toc42110344"/>
       <w:r>
         <w:t>Installation</w:t>
       </w:r>
-      <w:bookmarkEnd w:id="22"/>
+      <w:bookmarkEnd w:id="21"/>
       <w:r>
         <w:t xml:space="preserve"> </w:t>
       </w:r>
@@ -5075,7 +5221,7 @@
     <w:p/>
     <w:p>
       <w:pPr>
-        <w:pStyle w:val="Listeafsnit"/>
+        <w:pStyle w:val="ListParagraph"/>
         <w:numPr>
           <w:ilvl w:val="0"/>
           <w:numId w:val="6"/>
@@ -5096,7 +5242,7 @@
     </w:p>
     <w:p>
       <w:pPr>
-        <w:pStyle w:val="Listeafsnit"/>
+        <w:pStyle w:val="ListParagraph"/>
         <w:numPr>
           <w:ilvl w:val="0"/>
           <w:numId w:val="6"/>
@@ -5114,7 +5260,7 @@
     </w:p>
     <w:p>
       <w:pPr>
-        <w:pStyle w:val="Listeafsnit"/>
+        <w:pStyle w:val="ListParagraph"/>
         <w:numPr>
           <w:ilvl w:val="0"/>
           <w:numId w:val="6"/>
@@ -5129,7 +5275,7 @@
     </w:p>
     <w:p>
       <w:pPr>
-        <w:pStyle w:val="Listeafsnit"/>
+        <w:pStyle w:val="ListParagraph"/>
         <w:numPr>
           <w:ilvl w:val="0"/>
           <w:numId w:val="6"/>
@@ -5161,33 +5307,24 @@
         </w:rPr>
         <w:t>C:\Program Files\</w:t>
       </w:r>
-      <w:proofErr w:type="spellStart"/>
       <w:r>
         <w:rPr>
           <w:i/>
           <w:iCs/>
         </w:rPr>
-        <w:t>tictactoe</w:t>
-      </w:r>
-      <w:proofErr w:type="spellEnd"/>
+        <w:t>tictactoe\Tic-Tac-Toe.exe</w:t>
+      </w:r>
       <w:r>
         <w:rPr>
           <w:i/>
           <w:iCs/>
         </w:rPr>
-        <w:t>\Tic-Tac-Toe.exe</w:t>
-      </w:r>
-      <w:r>
-        <w:rPr>
-          <w:i/>
-          <w:iCs/>
-        </w:rPr>
         <w:br/>
       </w:r>
     </w:p>
     <w:p>
       <w:pPr>
-        <w:pStyle w:val="Listeafsnit"/>
+        <w:pStyle w:val="ListParagraph"/>
         <w:numPr>
           <w:ilvl w:val="0"/>
           <w:numId w:val="6"/>
@@ -5212,7 +5349,7 @@
 </file>
 
 <file path=word/numbering.xml><?xml version="1.0" encoding="utf-8"?>
-<w:numbering xmlns:wpc="http://schemas.microsoft.com/office/word/2010/wordprocessingCanvas" xmlns:cx="http://schemas.microsoft.com/office/drawing/2014/chartex" xmlns:cx1="http://schemas.microsoft.com/office/drawing/2015/9/8/chartex" xmlns:mc="http://schemas.openxmlformats.org/markup-compatibility/2006" xmlns:o="urn:schemas-microsoft-com:office:office" xmlns:r="http://schemas.openxmlformats.org/officeDocument/2006/relationships" xmlns:m="http://schemas.openxmlformats.org/officeDocument/2006/math" xmlns:v="urn:schemas-microsoft-com:vml" xmlns:wp14="http://schemas.microsoft.com/office/word/2010/wordprocessingDrawing" xmlns:wp="http://schemas.openxmlformats.org/drawingml/2006/wordprocessingDrawing" xmlns:w10="urn:schemas-microsoft-com:office:word" xmlns:w="http://schemas.openxmlformats.org/wordprocessingml/2006/main" xmlns:w14="http://schemas.microsoft.com/office/word/2010/wordml" xmlns:w15="http://schemas.microsoft.com/office/word/2012/wordml" xmlns:w16se="http://schemas.microsoft.com/office/word/2015/wordml/symex" xmlns:wpg="http://schemas.microsoft.com/office/word/2010/wordprocessingGroup" xmlns:wpi="http://schemas.microsoft.com/office/word/2010/wordprocessingInk" xmlns:wne="http://schemas.microsoft.com/office/word/2006/wordml" xmlns:wps="http://schemas.microsoft.com/office/word/2010/wordprocessingShape" mc:Ignorable="w14 w15 w16se wp14">
+<w:numbering xmlns:wpc="http://schemas.microsoft.com/office/word/2010/wordprocessingCanvas" xmlns:cx="http://schemas.microsoft.com/office/drawing/2014/chartex" xmlns:cx1="http://schemas.microsoft.com/office/drawing/2015/9/8/chartex" xmlns:cx2="http://schemas.microsoft.com/office/drawing/2015/10/21/chartex" xmlns:cx3="http://schemas.microsoft.com/office/drawing/2016/5/9/chartex" xmlns:cx4="http://schemas.microsoft.com/office/drawing/2016/5/10/chartex" xmlns:cx5="http://schemas.microsoft.com/office/drawing/2016/5/11/chartex" xmlns:cx6="http://schemas.microsoft.com/office/drawing/2016/5/12/chartex" xmlns:cx7="http://schemas.microsoft.com/office/drawing/2016/5/13/chartex" xmlns:cx8="http://schemas.microsoft.com/office/drawing/2016/5/14/chartex" xmlns:mc="http://schemas.openxmlformats.org/markup-compatibility/2006" xmlns:aink="http://schemas.microsoft.com/office/drawing/2016/ink" xmlns:am3d="http://schemas.microsoft.com/office/drawing/2017/model3d" xmlns:o="urn:schemas-microsoft-com:office:office" xmlns:r="http://schemas.openxmlformats.org/officeDocument/2006/relationships" xmlns:m="http://schemas.openxmlformats.org/officeDocument/2006/math" xmlns:v="urn:schemas-microsoft-com:vml" xmlns:wp14="http://schemas.microsoft.com/office/word/2010/wordprocessingDrawing" xmlns:wp="http://schemas.openxmlformats.org/drawingml/2006/wordprocessingDrawing" xmlns:w10="urn:schemas-microsoft-com:office:word" xmlns:w="http://schemas.openxmlformats.org/wordprocessingml/2006/main" xmlns:w14="http://schemas.microsoft.com/office/word/2010/wordml" xmlns:w15="http://schemas.microsoft.com/office/word/2012/wordml" xmlns:w16cex="http://schemas.microsoft.com/office/word/2018/wordml/cex" xmlns:w16cid="http://schemas.microsoft.com/office/word/2016/wordml/cid" xmlns:w16="http://schemas.microsoft.com/office/word/2018/wordml" xmlns:w16se="http://schemas.microsoft.com/office/word/2015/wordml/symex" xmlns:wpg="http://schemas.microsoft.com/office/word/2010/wordprocessingGroup" xmlns:wpi="http://schemas.microsoft.com/office/word/2010/wordprocessingInk" xmlns:wne="http://schemas.microsoft.com/office/word/2006/wordml" xmlns:wps="http://schemas.microsoft.com/office/word/2010/wordprocessingShape" mc:Ignorable="w14 w15 w16se w16cid w16 w16cex wp14">
   <w:abstractNum w:abstractNumId="0" w15:restartNumberingAfterBreak="0">
     <w:nsid w:val="22985EC8"/>
     <w:multiLevelType w:val="hybridMultilevel"/>
@@ -5975,7 +6112,7 @@
 </file>
 
 <file path=word/styles.xml><?xml version="1.0" encoding="utf-8"?>
-<w:styles xmlns:mc="http://schemas.openxmlformats.org/markup-compatibility/2006" xmlns:r="http://schemas.openxmlformats.org/officeDocument/2006/relationships" xmlns:w="http://schemas.openxmlformats.org/wordprocessingml/2006/main" xmlns:w14="http://schemas.microsoft.com/office/word/2010/wordml" xmlns:w15="http://schemas.microsoft.com/office/word/2012/wordml" xmlns:w16se="http://schemas.microsoft.com/office/word/2015/wordml/symex" mc:Ignorable="w14 w15 w16se">
+<w:styles xmlns:mc="http://schemas.openxmlformats.org/markup-compatibility/2006" xmlns:r="http://schemas.openxmlformats.org/officeDocument/2006/relationships" xmlns:w="http://schemas.openxmlformats.org/wordprocessingml/2006/main" xmlns:w14="http://schemas.microsoft.com/office/word/2010/wordml" xmlns:w15="http://schemas.microsoft.com/office/word/2012/wordml" xmlns:w16cex="http://schemas.microsoft.com/office/word/2018/wordml/cex" xmlns:w16cid="http://schemas.microsoft.com/office/word/2016/wordml/cid" xmlns:w16="http://schemas.microsoft.com/office/word/2018/wordml" xmlns:w16se="http://schemas.microsoft.com/office/word/2015/wordml/symex" mc:Ignorable="w14 w15 w16se w16cid w16 w16cex">
   <w:docDefaults>
     <w:rPrDefault>
       <w:rPr>
@@ -5991,7 +6128,7 @@
       </w:pPr>
     </w:pPrDefault>
   </w:docDefaults>
-  <w:latentStyles w:defLockedState="0" w:defUIPriority="99" w:defSemiHidden="0" w:defUnhideWhenUsed="0" w:defQFormat="0" w:count="371">
+  <w:latentStyles w:defLockedState="0" w:defUIPriority="99" w:defSemiHidden="0" w:defUnhideWhenUsed="0" w:defQFormat="0" w:count="376">
     <w:lsdException w:name="Normal" w:uiPriority="0" w:qFormat="1"/>
     <w:lsdException w:name="heading 1" w:uiPriority="9" w:qFormat="1"/>
     <w:lsdException w:name="heading 2" w:semiHidden="1" w:uiPriority="9" w:unhideWhenUsed="1" w:qFormat="1"/>
@@ -6363,16 +6500,21 @@
     <w:lsdException w:name="List Table 5 Dark Accent 6" w:uiPriority="50"/>
     <w:lsdException w:name="List Table 6 Colorful Accent 6" w:uiPriority="51"/>
     <w:lsdException w:name="List Table 7 Colorful Accent 6" w:uiPriority="52"/>
+    <w:lsdException w:name="Mention" w:semiHidden="1" w:unhideWhenUsed="1"/>
+    <w:lsdException w:name="Smart Hyperlink" w:semiHidden="1" w:unhideWhenUsed="1"/>
+    <w:lsdException w:name="Hashtag" w:semiHidden="1" w:unhideWhenUsed="1"/>
+    <w:lsdException w:name="Unresolved Mention" w:semiHidden="1" w:unhideWhenUsed="1"/>
+    <w:lsdException w:name="Smart Link" w:semiHidden="1" w:unhideWhenUsed="1"/>
   </w:latentStyles>
   <w:style w:type="paragraph" w:default="1" w:styleId="Normal">
     <w:name w:val="Normal"/>
     <w:qFormat/>
   </w:style>
-  <w:style w:type="paragraph" w:styleId="Overskrift1">
+  <w:style w:type="paragraph" w:styleId="Heading1">
     <w:name w:val="heading 1"/>
     <w:basedOn w:val="Normal"/>
     <w:next w:val="Normal"/>
-    <w:link w:val="Overskrift1Tegn"/>
+    <w:link w:val="Heading1Char"/>
     <w:uiPriority w:val="9"/>
     <w:qFormat/>
     <w:rsid w:val="001639EB"/>
@@ -6389,11 +6531,11 @@
       <w:szCs w:val="32"/>
     </w:rPr>
   </w:style>
-  <w:style w:type="paragraph" w:styleId="Overskrift2">
+  <w:style w:type="paragraph" w:styleId="Heading2">
     <w:name w:val="heading 2"/>
     <w:basedOn w:val="Normal"/>
     <w:next w:val="Normal"/>
-    <w:link w:val="Overskrift2Tegn"/>
+    <w:link w:val="Heading2Char"/>
     <w:uiPriority w:val="9"/>
     <w:unhideWhenUsed/>
     <w:qFormat/>
@@ -6411,11 +6553,11 @@
       <w:szCs w:val="26"/>
     </w:rPr>
   </w:style>
-  <w:style w:type="paragraph" w:styleId="Overskrift3">
+  <w:style w:type="paragraph" w:styleId="Heading3">
     <w:name w:val="heading 3"/>
     <w:basedOn w:val="Normal"/>
     <w:next w:val="Normal"/>
-    <w:link w:val="Overskrift3Tegn"/>
+    <w:link w:val="Heading3Char"/>
     <w:uiPriority w:val="9"/>
     <w:unhideWhenUsed/>
     <w:qFormat/>
@@ -6433,13 +6575,13 @@
       <w:szCs w:val="24"/>
     </w:rPr>
   </w:style>
-  <w:style w:type="character" w:default="1" w:styleId="Standardskrifttypeiafsnit">
+  <w:style w:type="character" w:default="1" w:styleId="DefaultParagraphFont">
     <w:name w:val="Default Paragraph Font"/>
     <w:uiPriority w:val="1"/>
     <w:semiHidden/>
     <w:unhideWhenUsed/>
   </w:style>
-  <w:style w:type="table" w:default="1" w:styleId="Tabel-Normal">
+  <w:style w:type="table" w:default="1" w:styleId="TableNormal">
     <w:name w:val="Normal Table"/>
     <w:uiPriority w:val="99"/>
     <w:semiHidden/>
@@ -6454,17 +6596,17 @@
       </w:tblCellMar>
     </w:tblPr>
   </w:style>
-  <w:style w:type="numbering" w:default="1" w:styleId="Ingenoversigt">
+  <w:style w:type="numbering" w:default="1" w:styleId="NoList">
     <w:name w:val="No List"/>
     <w:uiPriority w:val="99"/>
     <w:semiHidden/>
     <w:unhideWhenUsed/>
   </w:style>
-  <w:style w:type="paragraph" w:styleId="Titel">
+  <w:style w:type="paragraph" w:styleId="Title">
     <w:name w:val="Title"/>
     <w:basedOn w:val="Normal"/>
     <w:next w:val="Normal"/>
-    <w:link w:val="TitelTegn"/>
+    <w:link w:val="TitleChar"/>
     <w:uiPriority w:val="10"/>
     <w:qFormat/>
     <w:rsid w:val="001639EB"/>
@@ -6480,10 +6622,10 @@
       <w:szCs w:val="56"/>
     </w:rPr>
   </w:style>
-  <w:style w:type="character" w:customStyle="1" w:styleId="TitelTegn">
-    <w:name w:val="Titel Tegn"/>
-    <w:basedOn w:val="Standardskrifttypeiafsnit"/>
-    <w:link w:val="Titel"/>
+  <w:style w:type="character" w:customStyle="1" w:styleId="TitleChar">
+    <w:name w:val="Title Char"/>
+    <w:basedOn w:val="DefaultParagraphFont"/>
+    <w:link w:val="Title"/>
     <w:uiPriority w:val="10"/>
     <w:rsid w:val="001639EB"/>
     <w:rPr>
@@ -6494,11 +6636,11 @@
       <w:szCs w:val="56"/>
     </w:rPr>
   </w:style>
-  <w:style w:type="paragraph" w:styleId="Undertitel">
+  <w:style w:type="paragraph" w:styleId="Subtitle">
     <w:name w:val="Subtitle"/>
     <w:basedOn w:val="Normal"/>
     <w:next w:val="Normal"/>
-    <w:link w:val="UndertitelTegn"/>
+    <w:link w:val="SubtitleChar"/>
     <w:uiPriority w:val="11"/>
     <w:qFormat/>
     <w:rsid w:val="001639EB"/>
@@ -6513,10 +6655,10 @@
       <w:spacing w:val="15"/>
     </w:rPr>
   </w:style>
-  <w:style w:type="character" w:customStyle="1" w:styleId="UndertitelTegn">
-    <w:name w:val="Undertitel Tegn"/>
-    <w:basedOn w:val="Standardskrifttypeiafsnit"/>
-    <w:link w:val="Undertitel"/>
+  <w:style w:type="character" w:customStyle="1" w:styleId="SubtitleChar">
+    <w:name w:val="Subtitle Char"/>
+    <w:basedOn w:val="DefaultParagraphFont"/>
+    <w:link w:val="Subtitle"/>
     <w:uiPriority w:val="11"/>
     <w:rsid w:val="001639EB"/>
     <w:rPr>
@@ -6525,10 +6667,10 @@
       <w:spacing w:val="15"/>
     </w:rPr>
   </w:style>
-  <w:style w:type="character" w:customStyle="1" w:styleId="Overskrift1Tegn">
-    <w:name w:val="Overskrift 1 Tegn"/>
-    <w:basedOn w:val="Standardskrifttypeiafsnit"/>
-    <w:link w:val="Overskrift1"/>
+  <w:style w:type="character" w:customStyle="1" w:styleId="Heading1Char">
+    <w:name w:val="Heading 1 Char"/>
+    <w:basedOn w:val="DefaultParagraphFont"/>
+    <w:link w:val="Heading1"/>
     <w:uiPriority w:val="9"/>
     <w:rsid w:val="001639EB"/>
     <w:rPr>
@@ -6538,9 +6680,9 @@
       <w:szCs w:val="32"/>
     </w:rPr>
   </w:style>
-  <w:style w:type="paragraph" w:styleId="Overskrift">
+  <w:style w:type="paragraph" w:styleId="TOCHeading">
     <w:name w:val="TOC Heading"/>
-    <w:basedOn w:val="Overskrift1"/>
+    <w:basedOn w:val="Heading1"/>
     <w:next w:val="Normal"/>
     <w:uiPriority w:val="39"/>
     <w:unhideWhenUsed/>
@@ -6553,7 +6695,7 @@
       <w:lang w:val="en-US"/>
     </w:rPr>
   </w:style>
-  <w:style w:type="paragraph" w:styleId="Listeafsnit">
+  <w:style w:type="paragraph" w:styleId="ListParagraph">
     <w:name w:val="List Paragraph"/>
     <w:basedOn w:val="Normal"/>
     <w:uiPriority w:val="34"/>
@@ -6564,10 +6706,10 @@
       <w:contextualSpacing/>
     </w:pPr>
   </w:style>
-  <w:style w:type="character" w:customStyle="1" w:styleId="Overskrift2Tegn">
-    <w:name w:val="Overskrift 2 Tegn"/>
-    <w:basedOn w:val="Standardskrifttypeiafsnit"/>
-    <w:link w:val="Overskrift2"/>
+  <w:style w:type="character" w:customStyle="1" w:styleId="Heading2Char">
+    <w:name w:val="Heading 2 Char"/>
+    <w:basedOn w:val="DefaultParagraphFont"/>
+    <w:link w:val="Heading2"/>
     <w:uiPriority w:val="9"/>
     <w:rsid w:val="001639EB"/>
     <w:rPr>
@@ -6577,7 +6719,7 @@
       <w:szCs w:val="26"/>
     </w:rPr>
   </w:style>
-  <w:style w:type="paragraph" w:styleId="Indholdsfortegnelse1">
+  <w:style w:type="paragraph" w:styleId="TOC1">
     <w:name w:val="toc 1"/>
     <w:basedOn w:val="Normal"/>
     <w:next w:val="Normal"/>
@@ -6593,7 +6735,7 @@
       <w:spacing w:after="100"/>
     </w:pPr>
   </w:style>
-  <w:style w:type="paragraph" w:styleId="Indholdsfortegnelse2">
+  <w:style w:type="paragraph" w:styleId="TOC2">
     <w:name w:val="toc 2"/>
     <w:basedOn w:val="Normal"/>
     <w:next w:val="Normal"/>
@@ -6608,7 +6750,7 @@
   </w:style>
   <w:style w:type="character" w:styleId="Hyperlink">
     <w:name w:val="Hyperlink"/>
-    <w:basedOn w:val="Standardskrifttypeiafsnit"/>
+    <w:basedOn w:val="DefaultParagraphFont"/>
     <w:uiPriority w:val="99"/>
     <w:unhideWhenUsed/>
     <w:rsid w:val="001639EB"/>
@@ -6619,7 +6761,7 @@
   </w:style>
   <w:style w:type="character" w:customStyle="1" w:styleId="UnresolvedMention1">
     <w:name w:val="Unresolved Mention1"/>
-    <w:basedOn w:val="Standardskrifttypeiafsnit"/>
+    <w:basedOn w:val="DefaultParagraphFont"/>
     <w:uiPriority w:val="99"/>
     <w:semiHidden/>
     <w:unhideWhenUsed/>
@@ -6629,9 +6771,9 @@
       <w:shd w:val="clear" w:color="auto" w:fill="E1DFDD"/>
     </w:rPr>
   </w:style>
-  <w:style w:type="table" w:styleId="Tabel-Gitter">
+  <w:style w:type="table" w:styleId="TableGrid">
     <w:name w:val="Table Grid"/>
-    <w:basedOn w:val="Tabel-Normal"/>
+    <w:basedOn w:val="TableNormal"/>
     <w:uiPriority w:val="39"/>
     <w:rsid w:val="00136670"/>
     <w:pPr>
@@ -6648,9 +6790,9 @@
       </w:tblBorders>
     </w:tblPr>
   </w:style>
-  <w:style w:type="character" w:styleId="BesgtLink">
+  <w:style w:type="character" w:styleId="FollowedHyperlink">
     <w:name w:val="FollowedHyperlink"/>
-    <w:basedOn w:val="Standardskrifttypeiafsnit"/>
+    <w:basedOn w:val="DefaultParagraphFont"/>
     <w:uiPriority w:val="99"/>
     <w:semiHidden/>
     <w:unhideWhenUsed/>
@@ -6660,10 +6802,10 @@
       <w:u w:val="single"/>
     </w:rPr>
   </w:style>
-  <w:style w:type="character" w:customStyle="1" w:styleId="Overskrift3Tegn">
-    <w:name w:val="Overskrift 3 Tegn"/>
-    <w:basedOn w:val="Standardskrifttypeiafsnit"/>
-    <w:link w:val="Overskrift3"/>
+  <w:style w:type="character" w:customStyle="1" w:styleId="Heading3Char">
+    <w:name w:val="Heading 3 Char"/>
+    <w:basedOn w:val="DefaultParagraphFont"/>
+    <w:link w:val="Heading3"/>
     <w:uiPriority w:val="9"/>
     <w:rsid w:val="006C6500"/>
     <w:rPr>
@@ -6673,7 +6815,7 @@
       <w:szCs w:val="24"/>
     </w:rPr>
   </w:style>
-  <w:style w:type="paragraph" w:styleId="Indholdsfortegnelse3">
+  <w:style w:type="paragraph" w:styleId="TOC3">
     <w:name w:val="toc 3"/>
     <w:basedOn w:val="Normal"/>
     <w:next w:val="Normal"/>
@@ -6686,9 +6828,9 @@
       <w:ind w:left="440"/>
     </w:pPr>
   </w:style>
-  <w:style w:type="character" w:customStyle="1" w:styleId="UnresolvedMention">
-    <w:name w:val="Unresolved Mention"/>
-    <w:basedOn w:val="Standardskrifttypeiafsnit"/>
+  <w:style w:type="character" w:customStyle="1" w:styleId="UnresolvedMention2">
+    <w:name w:val="Unresolved Mention2"/>
+    <w:basedOn w:val="DefaultParagraphFont"/>
     <w:uiPriority w:val="99"/>
     <w:semiHidden/>
     <w:unhideWhenUsed/>
@@ -7001,7 +7143,7 @@
 </file>
 
 <file path=customXml/itemProps1.xml><?xml version="1.0" encoding="utf-8"?>
-<ds:datastoreItem xmlns:ds="http://schemas.openxmlformats.org/officeDocument/2006/customXml" ds:itemID="{A2DA57E0-B8D7-4CBE-9737-A0A7CE373894}">
+<ds:datastoreItem xmlns:ds="http://schemas.openxmlformats.org/officeDocument/2006/customXml" ds:itemID="{D6318397-D0A8-4887-ACFD-0CEEA9A243EF}">
   <ds:schemaRefs>
     <ds:schemaRef ds:uri="http://schemas.openxmlformats.org/officeDocument/2006/bibliography"/>
   </ds:schemaRefs>

</xml_diff>

<commit_message>
Working on the serverLogic and how it will connect two clients ingame
</commit_message>
<xml_diff>
--- a/Documentation/Readme - Student_Asignment_Intro_2020 - Tic-Tac-Toe.docx
+++ b/Documentation/Readme - Student_Asignment_Intro_2020 - Tic-Tac-Toe.docx
@@ -2020,10 +2020,12 @@
         <w:spacing w:line="360" w:lineRule="auto"/>
       </w:pPr>
       <w:bookmarkStart w:id="4" w:name="_Toc42110328"/>
+      <w:proofErr w:type="spellStart"/>
       <w:r>
         <w:t>ServerAPI</w:t>
       </w:r>
       <w:bookmarkEnd w:id="4"/>
+      <w:proofErr w:type="spellEnd"/>
     </w:p>
     <w:p>
       <w:pPr>
@@ -2034,9 +2036,11 @@
       <w:r>
         <w:t xml:space="preserve">The </w:t>
       </w:r>
+      <w:proofErr w:type="spellStart"/>
       <w:r>
         <w:t>ServerAPI</w:t>
       </w:r>
+      <w:proofErr w:type="spellEnd"/>
       <w:r>
         <w:t xml:space="preserve"> is </w:t>
       </w:r>
@@ -2791,7 +2795,15 @@
         <w:spacing w:line="360" w:lineRule="auto"/>
       </w:pPr>
       <w:r>
-        <w:t>Creating the project types that was planed in the previous step</w:t>
+        <w:t xml:space="preserve">Creating the project types that was </w:t>
+      </w:r>
+      <w:proofErr w:type="spellStart"/>
+      <w:r>
+        <w:t>planed</w:t>
+      </w:r>
+      <w:proofErr w:type="spellEnd"/>
+      <w:r>
+        <w:t xml:space="preserve"> in the previous step</w:t>
       </w:r>
       <w:r>
         <w:t xml:space="preserve"> </w:t>
@@ -3092,7 +3104,15 @@
         </w:numPr>
       </w:pPr>
       <w:r>
-        <w:t xml:space="preserve">Making a dynamic ‘gameLogic’ Class that can be used in both </w:t>
+        <w:t>Making a dynamic ‘</w:t>
+      </w:r>
+      <w:proofErr w:type="spellStart"/>
+      <w:r>
+        <w:t>gameLogic</w:t>
+      </w:r>
+      <w:proofErr w:type="spellEnd"/>
+      <w:r>
+        <w:t xml:space="preserve">’ Class that can be used in both </w:t>
       </w:r>
       <w:r>
         <w:br/>
@@ -3833,7 +3853,25 @@
           <w:color w:val="000000" w:themeColor="text1"/>
           <w:u w:val="none"/>
         </w:rPr>
-        <w:t xml:space="preserve"> AngelSix. </w:t>
+        <w:t xml:space="preserve"> </w:t>
+      </w:r>
+      <w:proofErr w:type="spellStart"/>
+      <w:r>
+        <w:rPr>
+          <w:rStyle w:val="Hyperlink"/>
+          <w:color w:val="000000" w:themeColor="text1"/>
+          <w:u w:val="none"/>
+        </w:rPr>
+        <w:t>AngelSix</w:t>
+      </w:r>
+      <w:proofErr w:type="spellEnd"/>
+      <w:r>
+        <w:rPr>
+          <w:rStyle w:val="Hyperlink"/>
+          <w:color w:val="000000" w:themeColor="text1"/>
+          <w:u w:val="none"/>
+        </w:rPr>
+        <w:t xml:space="preserve">. </w:t>
       </w:r>
       <w:r>
         <w:rPr>
@@ -3907,6 +3945,7 @@
           <w:numId w:val="2"/>
         </w:numPr>
       </w:pPr>
+      <w:proofErr w:type="spellStart"/>
       <w:r>
         <w:rPr>
           <w:rStyle w:val="Hyperlink"/>
@@ -3915,7 +3954,18 @@
           <w:color w:val="000000" w:themeColor="text1"/>
           <w:u w:val="none"/>
         </w:rPr>
-        <w:t>Creater:</w:t>
+        <w:t>Creater</w:t>
+      </w:r>
+      <w:proofErr w:type="spellEnd"/>
+      <w:r>
+        <w:rPr>
+          <w:rStyle w:val="Hyperlink"/>
+          <w:b/>
+          <w:bCs/>
+          <w:color w:val="000000" w:themeColor="text1"/>
+          <w:u w:val="none"/>
+        </w:rPr>
+        <w:t>:</w:t>
       </w:r>
       <w:r>
         <w:rPr>
@@ -3925,6 +3975,7 @@
         </w:rPr>
         <w:t xml:space="preserve"> </w:t>
       </w:r>
+      <w:proofErr w:type="spellStart"/>
       <w:r>
         <w:rPr>
           <w:rStyle w:val="Hyperlink"/>
@@ -3933,6 +3984,7 @@
         </w:rPr>
         <w:t>RezKey</w:t>
       </w:r>
+      <w:proofErr w:type="spellEnd"/>
       <w:r>
         <w:rPr>
           <w:rStyle w:val="Hyperlink"/>
@@ -4061,6 +4113,7 @@
         </w:rPr>
         <w:t xml:space="preserve"> </w:t>
       </w:r>
+      <w:proofErr w:type="spellStart"/>
       <w:r>
         <w:rPr>
           <w:rStyle w:val="Hyperlink"/>
@@ -4069,6 +4122,7 @@
         </w:rPr>
         <w:t>TokyoMike</w:t>
       </w:r>
+      <w:proofErr w:type="spellEnd"/>
       <w:r>
         <w:rPr>
           <w:rStyle w:val="Hyperlink"/>
@@ -4077,6 +4131,7 @@
         </w:rPr>
         <w:t xml:space="preserve"> and </w:t>
       </w:r>
+      <w:proofErr w:type="spellStart"/>
       <w:r>
         <w:rPr>
           <w:rStyle w:val="Hyperlink"/>
@@ -4085,6 +4140,7 @@
         </w:rPr>
         <w:t>UuDdLrLrSs</w:t>
       </w:r>
+      <w:proofErr w:type="spellEnd"/>
       <w:r>
         <w:rPr>
           <w:rStyle w:val="Hyperlink"/>
@@ -4109,8 +4165,18 @@
           <w:color w:val="000000" w:themeColor="text1"/>
           <w:u w:val="none"/>
         </w:rPr>
-        <w:t xml:space="preserve"> I used this code concept to navigate between windows in my WPF aplication</w:t>
-      </w:r>
+        <w:t xml:space="preserve"> I used this code concept to navigate between windows in my WPF </w:t>
+      </w:r>
+      <w:proofErr w:type="spellStart"/>
+      <w:r>
+        <w:rPr>
+          <w:rStyle w:val="Hyperlink"/>
+          <w:color w:val="000000" w:themeColor="text1"/>
+          <w:u w:val="none"/>
+        </w:rPr>
+        <w:t>aplication</w:t>
+      </w:r>
+      <w:proofErr w:type="spellEnd"/>
       <w:r>
         <w:rPr>
           <w:rStyle w:val="Hyperlink"/>
@@ -4438,8 +4504,18 @@
           <w:color w:val="000000" w:themeColor="text1"/>
           <w:u w:val="none"/>
         </w:rPr>
-        <w:t>Benny Jørgensen</w:t>
-      </w:r>
+        <w:t xml:space="preserve">Benny </w:t>
+      </w:r>
+      <w:proofErr w:type="spellStart"/>
+      <w:r>
+        <w:rPr>
+          <w:rStyle w:val="Hyperlink"/>
+          <w:color w:val="000000" w:themeColor="text1"/>
+          <w:u w:val="none"/>
+        </w:rPr>
+        <w:t>Jørgensen</w:t>
+      </w:r>
+      <w:proofErr w:type="spellEnd"/>
       <w:r>
         <w:rPr>
           <w:rStyle w:val="Hyperlink"/>
@@ -4680,15 +4756,32 @@
         </w:rPr>
         <w:t xml:space="preserve">Emil Raj Schmidt - </w:t>
       </w:r>
-      <w:hyperlink r:id="rId37" w:history="1">
-        <w:r>
-          <w:rPr>
-            <w:rStyle w:val="Hyperlink"/>
-            <w:lang w:val="da-DK"/>
-          </w:rPr>
-          <w:t>emil4746@elevcampus.dk</w:t>
-        </w:r>
-      </w:hyperlink>
+      <w:r>
+        <w:fldChar w:fldCharType="begin"/>
+      </w:r>
+      <w:r>
+        <w:rPr>
+          <w:lang w:val="da-DK"/>
+        </w:rPr>
+        <w:instrText xml:space="preserve"> HYPERLINK "mailto:emil4746@elevcampus.dk" </w:instrText>
+      </w:r>
+      <w:r>
+        <w:fldChar w:fldCharType="separate"/>
+      </w:r>
+      <w:r>
+        <w:rPr>
+          <w:rStyle w:val="Hyperlink"/>
+          <w:lang w:val="da-DK"/>
+        </w:rPr>
+        <w:t>emil4746@elevcampus.dk</w:t>
+      </w:r>
+      <w:r>
+        <w:rPr>
+          <w:rStyle w:val="Hyperlink"/>
+          <w:lang w:val="da-DK"/>
+        </w:rPr>
+        <w:fldChar w:fldCharType="end"/>
+      </w:r>
     </w:p>
     <w:p>
       <w:pPr>
@@ -4707,15 +4800,29 @@
         </w:rPr>
         <w:t xml:space="preserve">Jens Nissen - </w:t>
       </w:r>
-      <w:hyperlink r:id="rId38" w:history="1">
-        <w:r>
-          <w:rPr>
-            <w:rStyle w:val="Hyperlink"/>
-            <w:lang w:val="da-DK"/>
-          </w:rPr>
-          <w:t>jens047d@elevcampus.dk</w:t>
-        </w:r>
-      </w:hyperlink>
+      <w:r>
+        <w:fldChar w:fldCharType="begin"/>
+      </w:r>
+      <w:r>
+        <w:instrText xml:space="preserve"> HYPERLINK "mailto:jens047d@elevcampus.dk" </w:instrText>
+      </w:r>
+      <w:r>
+        <w:fldChar w:fldCharType="separate"/>
+      </w:r>
+      <w:r>
+        <w:rPr>
+          <w:rStyle w:val="Hyperlink"/>
+          <w:lang w:val="da-DK"/>
+        </w:rPr>
+        <w:t>jens047d@elevcampus.dk</w:t>
+      </w:r>
+      <w:r>
+        <w:rPr>
+          <w:rStyle w:val="Hyperlink"/>
+          <w:lang w:val="da-DK"/>
+        </w:rPr>
+        <w:fldChar w:fldCharType="end"/>
+      </w:r>
       <w:r>
         <w:rPr>
           <w:lang w:val="da-DK"/>
@@ -4768,9 +4875,23 @@
         <w:rPr>
           <w:lang w:val="en-US"/>
         </w:rPr>
-        <w:t xml:space="preserve">Tommaso Briguglio - </w:t>
-      </w:r>
-      <w:hyperlink r:id="rId39" w:history="1">
+        <w:t xml:space="preserve">Tommaso </w:t>
+      </w:r>
+      <w:proofErr w:type="spellStart"/>
+      <w:r>
+        <w:rPr>
+          <w:lang w:val="en-US"/>
+        </w:rPr>
+        <w:t>Briguglio</w:t>
+      </w:r>
+      <w:proofErr w:type="spellEnd"/>
+      <w:r>
+        <w:rPr>
+          <w:lang w:val="en-US"/>
+        </w:rPr>
+        <w:t xml:space="preserve"> - </w:t>
+      </w:r>
+      <w:hyperlink r:id="rId37" w:history="1">
         <w:r>
           <w:rPr>
             <w:rStyle w:val="Hyperlink"/>
@@ -4790,12 +4911,66 @@
           <w:lang w:val="en-US"/>
         </w:rPr>
         <w:br/>
-        <w:t>Helped out with quickly setting up a windows server in my home.</w:t>
       </w:r>
       <w:r>
         <w:rPr>
           <w:lang w:val="en-US"/>
         </w:rPr>
+        <w:t xml:space="preserve">Daniel </w:t>
+      </w:r>
+      <w:proofErr w:type="spellStart"/>
+      <w:r>
+        <w:rPr>
+          <w:lang w:val="en-US"/>
+        </w:rPr>
+        <w:t>Krog</w:t>
+      </w:r>
+      <w:proofErr w:type="spellEnd"/>
+      <w:r>
+        <w:rPr>
+          <w:lang w:val="en-US"/>
+        </w:rPr>
+        <w:t xml:space="preserve"> </w:t>
+      </w:r>
+      <w:proofErr w:type="spellStart"/>
+      <w:r>
+        <w:rPr>
+          <w:lang w:val="en-US"/>
+        </w:rPr>
+        <w:t>Debel</w:t>
+      </w:r>
+      <w:proofErr w:type="spellEnd"/>
+      <w:r>
+        <w:rPr>
+          <w:lang w:val="en-US"/>
+        </w:rPr>
+        <w:t xml:space="preserve"> </w:t>
+      </w:r>
+      <w:r>
+        <w:rPr>
+          <w:lang w:val="en-US"/>
+        </w:rPr>
+        <w:t xml:space="preserve">- </w:t>
+      </w:r>
+      <w:hyperlink r:id="rId38" w:history="1">
+        <w:r>
+          <w:rPr>
+            <w:rStyle w:val="Hyperlink"/>
+            <w:lang w:val="en-US"/>
+          </w:rPr>
+          <w:t>dani894r@elevcampus.dk</w:t>
+        </w:r>
+      </w:hyperlink>
+      <w:r>
+        <w:rPr>
+          <w:lang w:val="en-US"/>
+        </w:rPr>
+        <w:t xml:space="preserve"> </w:t>
+      </w:r>
+      <w:r>
+        <w:rPr>
+          <w:lang w:val="en-US"/>
+        </w:rPr>
         <w:br/>
       </w:r>
       <w:r>
@@ -4805,7 +4980,37 @@
         <w:br/>
       </w:r>
       <w:r>
-        <w:t xml:space="preserve">All help included of: </w:t>
+        <w:rPr>
+          <w:lang w:val="en-US"/>
+        </w:rPr>
+        <w:t>Both h</w:t>
+      </w:r>
+      <w:r>
+        <w:rPr>
+          <w:lang w:val="en-US"/>
+        </w:rPr>
+        <w:t>elped out with quickly setting up a windows server in my home.</w:t>
+      </w:r>
+      <w:r>
+        <w:rPr>
+          <w:lang w:val="en-US"/>
+        </w:rPr>
+        <w:t xml:space="preserve"> </w:t>
+      </w:r>
+      <w:r>
+        <w:rPr>
+          <w:lang w:val="en-US"/>
+        </w:rPr>
+        <w:br/>
+      </w:r>
+      <w:r>
+        <w:t xml:space="preserve">All </w:t>
+      </w:r>
+      <w:r>
+        <w:t xml:space="preserve">the </w:t>
+      </w:r>
+      <w:r>
+        <w:t xml:space="preserve">help included: </w:t>
       </w:r>
       <w:r>
         <w:br/>
@@ -4817,7 +5022,14 @@
       </w:r>
       <w:r>
         <w:br/>
+      </w:r>
+      <w:r>
+        <w:lastRenderedPageBreak/>
         <w:t>3. NAT &amp; PORT forwarding on my home network.</w:t>
+      </w:r>
+      <w:r>
+        <w:br/>
+        <w:t xml:space="preserve">4. Remote management setup. </w:t>
       </w:r>
     </w:p>
     <w:p>
@@ -4995,12 +5207,21 @@
         <w:br/>
         <w:t xml:space="preserve">Like </w:t>
       </w:r>
+      <w:proofErr w:type="spellStart"/>
       <w:r>
         <w:rPr>
           <w:i/>
           <w:lang w:val="en-US"/>
         </w:rPr>
-        <w:t xml:space="preserve">websokets, </w:t>
+        <w:t>websokets</w:t>
+      </w:r>
+      <w:proofErr w:type="spellEnd"/>
+      <w:r>
+        <w:rPr>
+          <w:i/>
+          <w:lang w:val="en-US"/>
+        </w:rPr>
+        <w:t xml:space="preserve">, </w:t>
       </w:r>
       <w:r>
         <w:rPr>
@@ -5307,12 +5528,21 @@
         </w:rPr>
         <w:t>C:\Program Files\</w:t>
       </w:r>
+      <w:proofErr w:type="spellStart"/>
       <w:r>
         <w:rPr>
           <w:i/>
           <w:iCs/>
         </w:rPr>
-        <w:t>tictactoe\Tic-Tac-Toe.exe</w:t>
+        <w:t>tictactoe</w:t>
+      </w:r>
+      <w:proofErr w:type="spellEnd"/>
+      <w:r>
+        <w:rPr>
+          <w:i/>
+          <w:iCs/>
+        </w:rPr>
+        <w:t>\Tic-Tac-Toe.exe</w:t>
       </w:r>
       <w:r>
         <w:rPr>
@@ -6840,6 +7070,18 @@
       <w:shd w:val="clear" w:color="auto" w:fill="E1DFDD"/>
     </w:rPr>
   </w:style>
+  <w:style w:type="character" w:styleId="UnresolvedMention">
+    <w:name w:val="Unresolved Mention"/>
+    <w:basedOn w:val="DefaultParagraphFont"/>
+    <w:uiPriority w:val="99"/>
+    <w:semiHidden/>
+    <w:unhideWhenUsed/>
+    <w:rsid w:val="00613A47"/>
+    <w:rPr>
+      <w:color w:val="605E5C"/>
+      <w:shd w:val="clear" w:color="auto" w:fill="E1DFDD"/>
+    </w:rPr>
+  </w:style>
 </w:styles>
 </file>
 
@@ -7143,7 +7385,7 @@
 </file>
 
 <file path=customXml/itemProps1.xml><?xml version="1.0" encoding="utf-8"?>
-<ds:datastoreItem xmlns:ds="http://schemas.openxmlformats.org/officeDocument/2006/customXml" ds:itemID="{D6318397-D0A8-4887-ACFD-0CEEA9A243EF}">
+<ds:datastoreItem xmlns:ds="http://schemas.openxmlformats.org/officeDocument/2006/customXml" ds:itemID="{12558AD4-75B1-4EE1-BED7-E8B6F571CB96}">
   <ds:schemaRefs>
     <ds:schemaRef ds:uri="http://schemas.openxmlformats.org/officeDocument/2006/bibliography"/>
   </ds:schemaRefs>

</xml_diff>

<commit_message>
Creating the Multiplayer client UI
</commit_message>
<xml_diff>
--- a/Documentation/Readme - Student_Asignment_Intro_2020 - Tic-Tac-Toe.docx
+++ b/Documentation/Readme - Student_Asignment_Intro_2020 - Tic-Tac-Toe.docx
@@ -1655,15 +1655,7 @@
         <w:t>Gameplay over the internet (possibly in a browser</w:t>
       </w:r>
       <w:r>
-        <w:t xml:space="preserve"> or with </w:t>
-      </w:r>
-      <w:proofErr w:type="gramStart"/>
-      <w:r>
-        <w:t>an</w:t>
-      </w:r>
-      <w:proofErr w:type="gramEnd"/>
-      <w:r>
-        <w:t xml:space="preserve"> web API</w:t>
+        <w:t xml:space="preserve"> or with an web API</w:t>
       </w:r>
       <w:r>
         <w:t>)</w:t>
@@ -2016,33 +2008,32 @@
     </w:p>
     <w:p>
       <w:pPr>
-        <w:pStyle w:val="Heading1"/>
-        <w:spacing w:line="360" w:lineRule="auto"/>
-      </w:pPr>
-      <w:bookmarkStart w:id="4" w:name="_Toc42110328"/>
-      <w:proofErr w:type="spellStart"/>
-      <w:r>
-        <w:t>ServerAPI</w:t>
+        <w:spacing w:line="240" w:lineRule="auto"/>
+      </w:pPr>
+      <w:r>
+        <w:rPr>
+          <w:rFonts w:asciiTheme="majorHAnsi" w:eastAsiaTheme="majorEastAsia" w:hAnsiTheme="majorHAnsi" w:cstheme="majorBidi"/>
+          <w:color w:val="2F5496" w:themeColor="accent1" w:themeShade="BF"/>
+          <w:sz w:val="32"/>
+          <w:szCs w:val="32"/>
+        </w:rPr>
+        <w:t>WebSocketServer</w:t>
+      </w:r>
+    </w:p>
+    <w:p>
+      <w:r>
+        <w:t xml:space="preserve">The </w:t>
+      </w:r>
+      <w:bookmarkStart w:id="4" w:name="_Hlk42250257"/>
+      <w:r>
+        <w:t>WebSocketServer</w:t>
+      </w:r>
+      <w:r>
+        <w:t xml:space="preserve"> </w:t>
       </w:r>
       <w:bookmarkEnd w:id="4"/>
-      <w:proofErr w:type="spellEnd"/>
-    </w:p>
-    <w:p>
-      <w:pPr>
-        <w:spacing w:line="240" w:lineRule="auto"/>
-      </w:pPr>
-    </w:p>
-    <w:p>
-      <w:r>
-        <w:t xml:space="preserve">The </w:t>
-      </w:r>
-      <w:proofErr w:type="spellStart"/>
-      <w:r>
-        <w:t>ServerAPI</w:t>
-      </w:r>
-      <w:proofErr w:type="spellEnd"/>
-      <w:r>
-        <w:t xml:space="preserve"> is </w:t>
+      <w:r>
+        <w:t xml:space="preserve">is </w:t>
       </w:r>
       <w:r>
         <w:t>made to connect two players in a game of Tic-Tac-Toe</w:t>
@@ -2121,7 +2112,7 @@
         <w:t xml:space="preserve"> </w:t>
       </w:r>
       <w:r>
-        <w:t>ASP .NET Core Web Application</w:t>
+        <w:t>WPF</w:t>
       </w:r>
     </w:p>
     <w:p>
@@ -3145,7 +3136,13 @@
         <w:t>approximately</w:t>
       </w:r>
       <w:r>
-        <w:t xml:space="preserve"> () total</w:t>
+        <w:t xml:space="preserve"> (</w:t>
+      </w:r>
+      <w:r>
+        <w:t>7 Hours 24 Minutes</w:t>
+      </w:r>
+      <w:r>
+        <w:t>) total</w:t>
       </w:r>
       <w:r>
         <w:t xml:space="preserve">. </w:t>
@@ -3225,7 +3222,16 @@
         <w:t>approximately</w:t>
       </w:r>
       <w:r>
-        <w:t xml:space="preserve"> () total. </w:t>
+        <w:t xml:space="preserve"> (</w:t>
+      </w:r>
+      <w:r>
+        <w:t>7</w:t>
+      </w:r>
+      <w:r>
+        <w:t xml:space="preserve"> Hours</w:t>
+      </w:r>
+      <w:r>
+        <w:t xml:space="preserve">) total. </w:t>
       </w:r>
     </w:p>
     <w:p>
@@ -3235,9 +3241,84 @@
           <w:ilvl w:val="1"/>
           <w:numId w:val="2"/>
         </w:numPr>
+        <w:spacing w:line="360" w:lineRule="auto"/>
+      </w:pPr>
+      <w:r>
+        <w:t xml:space="preserve">Reading up on WebSocket server </w:t>
+      </w:r>
+    </w:p>
+    <w:p>
+      <w:pPr>
+        <w:pStyle w:val="ListParagraph"/>
+        <w:numPr>
+          <w:ilvl w:val="1"/>
+          <w:numId w:val="2"/>
+        </w:numPr>
+        <w:spacing w:line="360" w:lineRule="auto"/>
+      </w:pPr>
+      <w:r>
+        <w:t>Testing WebSocket concepts and looking into what project type I should use.</w:t>
+      </w:r>
+      <w:r>
+        <w:t xml:space="preserve"> </w:t>
+      </w:r>
+    </w:p>
+    <w:p>
+      <w:pPr>
+        <w:pStyle w:val="ListParagraph"/>
+        <w:numPr>
+          <w:ilvl w:val="1"/>
+          <w:numId w:val="2"/>
+        </w:numPr>
       </w:pPr>
       <w:r>
         <w:lastRenderedPageBreak/>
+        <w:t xml:space="preserve">Updating my </w:t>
+      </w:r>
+      <w:r>
+        <w:t>documentation</w:t>
+      </w:r>
+      <w:r>
+        <w:br/>
+      </w:r>
+    </w:p>
+    <w:p>
+      <w:pPr>
+        <w:pStyle w:val="ListParagraph"/>
+        <w:numPr>
+          <w:ilvl w:val="0"/>
+          <w:numId w:val="2"/>
+        </w:numPr>
+      </w:pPr>
+      <w:r>
+        <w:rPr>
+          <w:b/>
+          <w:bCs/>
+        </w:rPr>
+        <w:t>05/06/2020</w:t>
+      </w:r>
+      <w:r>
+        <w:t xml:space="preserve"> - </w:t>
+      </w:r>
+      <w:r>
+        <w:t>approximately</w:t>
+      </w:r>
+      <w:r>
+        <w:t xml:space="preserve"> () total.</w:t>
+      </w:r>
+      <w:r>
+        <w:t xml:space="preserve"> </w:t>
+      </w:r>
+    </w:p>
+    <w:p>
+      <w:pPr>
+        <w:pStyle w:val="ListParagraph"/>
+        <w:numPr>
+          <w:ilvl w:val="1"/>
+          <w:numId w:val="2"/>
+        </w:numPr>
+      </w:pPr>
+      <w:r>
         <w:br/>
       </w:r>
     </w:p>
@@ -3349,7 +3430,6 @@
         <w:br/>
       </w:r>
     </w:p>
-    <w:p/>
     <w:p>
       <w:pPr>
         <w:pStyle w:val="Heading2"/>
@@ -3633,6 +3713,11 @@
           <w:ilvl w:val="0"/>
           <w:numId w:val="2"/>
         </w:numPr>
+        <w:rPr>
+          <w:rStyle w:val="Hyperlink"/>
+          <w:color w:val="auto"/>
+          <w:u w:val="none"/>
+        </w:rPr>
       </w:pPr>
       <w:hyperlink r:id="rId22" w:history="1">
         <w:r>
@@ -3646,31 +3731,48 @@
     <w:p>
       <w:pPr>
         <w:pStyle w:val="ListParagraph"/>
-        <w:ind w:left="1440"/>
-      </w:pPr>
-    </w:p>
-    <w:p>
-      <w:bookmarkStart w:id="13" w:name="_Toc42110336"/>
-      <w:r>
-        <w:rPr>
-          <w:rStyle w:val="Heading3Char"/>
-        </w:rPr>
-        <w:t>Inspirational Code</w:t>
-      </w:r>
-      <w:bookmarkEnd w:id="13"/>
-      <w:r>
-        <w:t xml:space="preserve">: </w:t>
-      </w:r>
-    </w:p>
-    <w:p>
-      <w:pPr>
-        <w:pStyle w:val="ListParagraph"/>
         <w:numPr>
           <w:ilvl w:val="0"/>
           <w:numId w:val="2"/>
         </w:numPr>
       </w:pPr>
       <w:hyperlink r:id="rId23" w:history="1">
+        <w:r>
+          <w:rPr>
+            <w:rStyle w:val="Hyperlink"/>
+          </w:rPr>
+          <w:t>https://stackoverflow.com/questions/16280747/sending-message-to-a-specific-connected-users-using-websocket</w:t>
+        </w:r>
+      </w:hyperlink>
+    </w:p>
+    <w:p>
+      <w:pPr>
+        <w:pStyle w:val="ListParagraph"/>
+        <w:ind w:left="1440"/>
+      </w:pPr>
+    </w:p>
+    <w:p>
+      <w:bookmarkStart w:id="13" w:name="_Toc42110336"/>
+      <w:r>
+        <w:rPr>
+          <w:rStyle w:val="Heading3Char"/>
+        </w:rPr>
+        <w:t>Inspirational Code</w:t>
+      </w:r>
+      <w:bookmarkEnd w:id="13"/>
+      <w:r>
+        <w:t xml:space="preserve">: </w:t>
+      </w:r>
+    </w:p>
+    <w:p>
+      <w:pPr>
+        <w:pStyle w:val="ListParagraph"/>
+        <w:numPr>
+          <w:ilvl w:val="0"/>
+          <w:numId w:val="2"/>
+        </w:numPr>
+      </w:pPr>
+      <w:hyperlink r:id="rId24" w:history="1">
         <w:r>
           <w:rPr>
             <w:rStyle w:val="Hyperlink"/>
@@ -3692,7 +3794,7 @@
           <w:u w:val="none"/>
         </w:rPr>
       </w:pPr>
-      <w:hyperlink r:id="rId24" w:history="1">
+      <w:hyperlink r:id="rId25" w:history="1">
         <w:r>
           <w:rPr>
             <w:rStyle w:val="Hyperlink"/>
@@ -3709,7 +3811,7 @@
           <w:numId w:val="2"/>
         </w:numPr>
       </w:pPr>
-      <w:hyperlink r:id="rId25" w:history="1">
+      <w:hyperlink r:id="rId26" w:history="1">
         <w:r>
           <w:rPr>
             <w:rStyle w:val="Hyperlink"/>
@@ -3734,7 +3836,7 @@
           <w:u w:val="none"/>
         </w:rPr>
       </w:pPr>
-      <w:hyperlink r:id="rId26" w:history="1">
+      <w:hyperlink r:id="rId27" w:history="1">
         <w:r>
           <w:rPr>
             <w:rStyle w:val="Hyperlink"/>
@@ -3751,7 +3853,7 @@
           <w:numId w:val="2"/>
         </w:numPr>
       </w:pPr>
-      <w:hyperlink r:id="rId27" w:history="1">
+      <w:hyperlink r:id="rId28" w:history="1">
         <w:r>
           <w:rPr>
             <w:rStyle w:val="Hyperlink"/>
@@ -3773,7 +3875,7 @@
           <w:u w:val="none"/>
         </w:rPr>
       </w:pPr>
-      <w:hyperlink r:id="rId28" w:history="1">
+      <w:hyperlink r:id="rId29" w:history="1">
         <w:r>
           <w:rPr>
             <w:rStyle w:val="Hyperlink"/>
@@ -3790,7 +3892,7 @@
           <w:numId w:val="2"/>
         </w:numPr>
       </w:pPr>
-      <w:hyperlink r:id="rId29" w:history="1">
+      <w:hyperlink r:id="rId30" w:history="1">
         <w:r>
           <w:rPr>
             <w:rStyle w:val="Hyperlink"/>
@@ -3811,7 +3913,6 @@
         <w:rPr>
           <w:rStyle w:val="Heading3Char"/>
         </w:rPr>
-        <w:lastRenderedPageBreak/>
         <w:t>Others code I have used I my project</w:t>
       </w:r>
       <w:bookmarkEnd w:id="14"/>
@@ -3925,7 +4026,7 @@
         </w:rPr>
         <w:t xml:space="preserve"> </w:t>
       </w:r>
-      <w:hyperlink r:id="rId30" w:history="1">
+      <w:hyperlink r:id="rId31" w:history="1">
         <w:r>
           <w:rPr>
             <w:rStyle w:val="Hyperlink"/>
@@ -4070,7 +4171,7 @@
         </w:rPr>
         <w:t xml:space="preserve">Link: </w:t>
       </w:r>
-      <w:hyperlink r:id="rId31" w:history="1">
+      <w:hyperlink r:id="rId32" w:history="1">
         <w:r>
           <w:rPr>
             <w:rStyle w:val="Hyperlink"/>
@@ -4203,7 +4304,7 @@
         </w:rPr>
         <w:t xml:space="preserve"> </w:t>
       </w:r>
-      <w:hyperlink r:id="rId32" w:history="1">
+      <w:hyperlink r:id="rId33" w:history="1">
         <w:r>
           <w:rPr>
             <w:rStyle w:val="Hyperlink"/>
@@ -4336,7 +4437,7 @@
         </w:rPr>
         <w:t xml:space="preserve"> </w:t>
       </w:r>
-      <w:hyperlink r:id="rId33" w:history="1">
+      <w:hyperlink r:id="rId34" w:history="1">
         <w:r>
           <w:rPr>
             <w:rStyle w:val="Hyperlink"/>
@@ -4440,7 +4541,7 @@
         </w:rPr>
         <w:t xml:space="preserve">Link: </w:t>
       </w:r>
-      <w:hyperlink r:id="rId34" w:history="1">
+      <w:hyperlink r:id="rId35" w:history="1">
         <w:r>
           <w:rPr>
             <w:rStyle w:val="Hyperlink"/>
@@ -4504,18 +4605,8 @@
           <w:color w:val="000000" w:themeColor="text1"/>
           <w:u w:val="none"/>
         </w:rPr>
-        <w:t xml:space="preserve">Benny </w:t>
-      </w:r>
-      <w:proofErr w:type="spellStart"/>
-      <w:r>
-        <w:rPr>
-          <w:rStyle w:val="Hyperlink"/>
-          <w:color w:val="000000" w:themeColor="text1"/>
-          <w:u w:val="none"/>
-        </w:rPr>
-        <w:t>Jørgensen</w:t>
-      </w:r>
-      <w:proofErr w:type="spellEnd"/>
+        <w:t>Benny Jørgensen</w:t>
+      </w:r>
       <w:r>
         <w:rPr>
           <w:rStyle w:val="Hyperlink"/>
@@ -4609,7 +4700,7 @@
         </w:rPr>
         <w:t xml:space="preserve">Link: </w:t>
       </w:r>
-      <w:hyperlink r:id="rId35" w:history="1">
+      <w:hyperlink r:id="rId36" w:history="1">
         <w:r>
           <w:rPr>
             <w:rStyle w:val="Hyperlink"/>
@@ -4628,7 +4719,11 @@
     </w:p>
     <w:p>
       <w:pPr>
-        <w:ind w:left="360"/>
+        <w:pStyle w:val="ListParagraph"/>
+        <w:numPr>
+          <w:ilvl w:val="0"/>
+          <w:numId w:val="2"/>
+        </w:numPr>
         <w:rPr>
           <w:rStyle w:val="Heading3Char"/>
           <w:rFonts w:asciiTheme="minorHAnsi" w:eastAsiaTheme="minorHAnsi" w:hAnsiTheme="minorHAnsi" w:cstheme="minorBidi"/>
@@ -4637,6 +4732,170 @@
           <w:szCs w:val="22"/>
         </w:rPr>
       </w:pPr>
+      <w:r>
+        <w:rPr>
+          <w:rStyle w:val="Hyperlink"/>
+          <w:b/>
+          <w:bCs/>
+          <w:color w:val="000000" w:themeColor="text1"/>
+          <w:u w:val="none"/>
+        </w:rPr>
+        <w:t>Creator:</w:t>
+      </w:r>
+      <w:r>
+        <w:rPr>
+          <w:rStyle w:val="Heading3Char"/>
+          <w:rFonts w:asciiTheme="minorHAnsi" w:eastAsiaTheme="minorHAnsi" w:hAnsiTheme="minorHAnsi" w:cstheme="minorBidi"/>
+          <w:color w:val="000000" w:themeColor="text1"/>
+          <w:sz w:val="22"/>
+          <w:szCs w:val="22"/>
+        </w:rPr>
+        <w:t xml:space="preserve"> </w:t>
+      </w:r>
+      <w:r>
+        <w:rPr>
+          <w:rStyle w:val="Heading3Char"/>
+          <w:rFonts w:asciiTheme="minorHAnsi" w:eastAsiaTheme="minorHAnsi" w:hAnsiTheme="minorHAnsi" w:cstheme="minorBidi"/>
+          <w:color w:val="000000" w:themeColor="text1"/>
+          <w:sz w:val="22"/>
+          <w:szCs w:val="22"/>
+        </w:rPr>
+        <w:t>Liam &amp; dtb</w:t>
+      </w:r>
+      <w:r>
+        <w:rPr>
+          <w:rStyle w:val="Heading3Char"/>
+          <w:rFonts w:asciiTheme="minorHAnsi" w:eastAsiaTheme="minorHAnsi" w:hAnsiTheme="minorHAnsi" w:cstheme="minorBidi"/>
+          <w:color w:val="000000" w:themeColor="text1"/>
+          <w:sz w:val="22"/>
+          <w:szCs w:val="22"/>
+        </w:rPr>
+        <w:br/>
+      </w:r>
+      <w:r>
+        <w:rPr>
+          <w:rStyle w:val="Heading3Char"/>
+          <w:rFonts w:asciiTheme="minorHAnsi" w:eastAsiaTheme="minorHAnsi" w:hAnsiTheme="minorHAnsi" w:cstheme="minorBidi"/>
+          <w:b/>
+          <w:bCs/>
+          <w:color w:val="000000" w:themeColor="text1"/>
+          <w:sz w:val="22"/>
+          <w:szCs w:val="22"/>
+        </w:rPr>
+        <w:t>Note:</w:t>
+      </w:r>
+      <w:r>
+        <w:rPr>
+          <w:rStyle w:val="Heading3Char"/>
+          <w:rFonts w:asciiTheme="minorHAnsi" w:eastAsiaTheme="minorHAnsi" w:hAnsiTheme="minorHAnsi" w:cstheme="minorBidi"/>
+          <w:color w:val="000000" w:themeColor="text1"/>
+          <w:sz w:val="22"/>
+          <w:szCs w:val="22"/>
+        </w:rPr>
+        <w:t xml:space="preserve"> I have used their solution on how to generate a random </w:t>
+      </w:r>
+      <w:r>
+        <w:rPr>
+          <w:rStyle w:val="Heading3Char"/>
+          <w:rFonts w:asciiTheme="minorHAnsi" w:eastAsiaTheme="minorHAnsi" w:hAnsiTheme="minorHAnsi" w:cstheme="minorBidi"/>
+          <w:color w:val="000000" w:themeColor="text1"/>
+          <w:sz w:val="22"/>
+          <w:szCs w:val="22"/>
+        </w:rPr>
+        <w:t>alphanumeric</w:t>
+      </w:r>
+      <w:r>
+        <w:rPr>
+          <w:rStyle w:val="Heading3Char"/>
+          <w:rFonts w:asciiTheme="minorHAnsi" w:eastAsiaTheme="minorHAnsi" w:hAnsiTheme="minorHAnsi" w:cstheme="minorBidi"/>
+          <w:color w:val="000000" w:themeColor="text1"/>
+          <w:sz w:val="22"/>
+          <w:szCs w:val="22"/>
+        </w:rPr>
+        <w:t xml:space="preserve"> </w:t>
+      </w:r>
+      <w:r>
+        <w:rPr>
+          <w:rStyle w:val="Heading3Char"/>
+          <w:rFonts w:asciiTheme="minorHAnsi" w:eastAsiaTheme="minorHAnsi" w:hAnsiTheme="minorHAnsi" w:cstheme="minorBidi"/>
+          <w:color w:val="000000" w:themeColor="text1"/>
+          <w:sz w:val="22"/>
+          <w:szCs w:val="22"/>
+        </w:rPr>
+        <w:t>string inside my WebSocketServer/ServerLogic</w:t>
+      </w:r>
+      <w:r>
+        <w:rPr>
+          <w:rStyle w:val="Heading3Char"/>
+          <w:rFonts w:asciiTheme="minorHAnsi" w:eastAsiaTheme="minorHAnsi" w:hAnsiTheme="minorHAnsi" w:cstheme="minorBidi"/>
+          <w:color w:val="000000" w:themeColor="text1"/>
+          <w:sz w:val="22"/>
+          <w:szCs w:val="22"/>
+        </w:rPr>
+        <w:br/>
+      </w:r>
+      <w:r>
+        <w:rPr>
+          <w:rStyle w:val="Heading3Char"/>
+          <w:rFonts w:asciiTheme="minorHAnsi" w:eastAsiaTheme="minorHAnsi" w:hAnsiTheme="minorHAnsi" w:cstheme="minorBidi"/>
+          <w:b/>
+          <w:bCs/>
+          <w:color w:val="000000" w:themeColor="text1"/>
+          <w:sz w:val="22"/>
+          <w:szCs w:val="22"/>
+        </w:rPr>
+        <w:t>Link:</w:t>
+      </w:r>
+      <w:r>
+        <w:rPr>
+          <w:rStyle w:val="Heading3Char"/>
+          <w:rFonts w:asciiTheme="minorHAnsi" w:eastAsiaTheme="minorHAnsi" w:hAnsiTheme="minorHAnsi" w:cstheme="minorBidi"/>
+          <w:color w:val="000000" w:themeColor="text1"/>
+          <w:sz w:val="22"/>
+          <w:szCs w:val="22"/>
+        </w:rPr>
+        <w:t xml:space="preserve"> </w:t>
+      </w:r>
+      <w:hyperlink r:id="rId37" w:history="1">
+        <w:r>
+          <w:rPr>
+            <w:rStyle w:val="Hyperlink"/>
+          </w:rPr>
+          <w:t>https://stackoverflow.com/a/1344242</w:t>
+        </w:r>
+      </w:hyperlink>
+      <w:r>
+        <w:rPr>
+          <w:rStyle w:val="Heading3Char"/>
+          <w:rFonts w:asciiTheme="minorHAnsi" w:eastAsiaTheme="minorHAnsi" w:hAnsiTheme="minorHAnsi" w:cstheme="minorBidi"/>
+          <w:color w:val="000000" w:themeColor="text1"/>
+          <w:sz w:val="22"/>
+          <w:szCs w:val="22"/>
+        </w:rPr>
+        <w:t xml:space="preserve"> </w:t>
+      </w:r>
+      <w:r>
+        <w:rPr>
+          <w:rStyle w:val="Heading3Char"/>
+          <w:rFonts w:asciiTheme="minorHAnsi" w:eastAsiaTheme="minorHAnsi" w:hAnsiTheme="minorHAnsi" w:cstheme="minorBidi"/>
+          <w:color w:val="000000" w:themeColor="text1"/>
+          <w:sz w:val="22"/>
+          <w:szCs w:val="22"/>
+        </w:rPr>
+        <w:br/>
+      </w:r>
+    </w:p>
+    <w:p>
+      <w:pPr>
+        <w:ind w:left="360"/>
+        <w:rPr>
+          <w:rStyle w:val="Heading3Char"/>
+          <w:rFonts w:asciiTheme="minorHAnsi" w:eastAsiaTheme="minorHAnsi" w:hAnsiTheme="minorHAnsi" w:cstheme="minorBidi"/>
+          <w:color w:val="000000" w:themeColor="text1"/>
+          <w:sz w:val="22"/>
+          <w:szCs w:val="22"/>
+        </w:rPr>
+      </w:pPr>
     </w:p>
     <w:p>
       <w:pPr>
@@ -4666,7 +4925,7 @@
           <w:numId w:val="2"/>
         </w:numPr>
       </w:pPr>
-      <w:hyperlink r:id="rId36" w:history="1">
+      <w:hyperlink r:id="rId38" w:history="1">
         <w:r>
           <w:rPr>
             <w:rStyle w:val="Hyperlink"/>
@@ -4850,6 +5109,7 @@
         <w:rPr>
           <w:rStyle w:val="Heading3Char"/>
         </w:rPr>
+        <w:lastRenderedPageBreak/>
         <w:t>Project Help</w:t>
       </w:r>
       <w:bookmarkEnd w:id="17"/>
@@ -4891,7 +5151,7 @@
         </w:rPr>
         <w:t xml:space="preserve"> - </w:t>
       </w:r>
-      <w:hyperlink r:id="rId37" w:history="1">
+      <w:hyperlink r:id="rId39" w:history="1">
         <w:r>
           <w:rPr>
             <w:rStyle w:val="Hyperlink"/>
@@ -4952,7 +5212,7 @@
         </w:rPr>
         <w:t xml:space="preserve">- </w:t>
       </w:r>
-      <w:hyperlink r:id="rId38" w:history="1">
+      <w:hyperlink r:id="rId40" w:history="1">
         <w:r>
           <w:rPr>
             <w:rStyle w:val="Hyperlink"/>
@@ -5022,9 +5282,6 @@
       </w:r>
       <w:r>
         <w:br/>
-      </w:r>
-      <w:r>
-        <w:lastRenderedPageBreak/>
         <w:t>3. NAT &amp; PORT forwarding on my home network.</w:t>
       </w:r>
       <w:r>
@@ -5565,6 +5822,7 @@
         </w:rPr>
       </w:pPr>
       <w:r>
+        <w:lastRenderedPageBreak/>
         <w:t>Now simply go to the given location above and start the game… Have Fun.</w:t>
       </w:r>
     </w:p>
@@ -7385,7 +7643,7 @@
 </file>
 
 <file path=customXml/itemProps1.xml><?xml version="1.0" encoding="utf-8"?>
-<ds:datastoreItem xmlns:ds="http://schemas.openxmlformats.org/officeDocument/2006/customXml" ds:itemID="{12558AD4-75B1-4EE1-BED7-E8B6F571CB96}">
+<ds:datastoreItem xmlns:ds="http://schemas.openxmlformats.org/officeDocument/2006/customXml" ds:itemID="{511CCCD2-67DD-4B71-A4FD-5FDA9CF245BD}">
   <ds:schemaRefs>
     <ds:schemaRef ds:uri="http://schemas.openxmlformats.org/officeDocument/2006/bibliography"/>
   </ds:schemaRefs>

</xml_diff>

<commit_message>
Server and Client upgrade
</commit_message>
<xml_diff>
--- a/Documentation/Readme - Student_Asignment_Intro_2020 - Tic-Tac-Toe.docx
+++ b/Documentation/Readme - Student_Asignment_Intro_2020 - Tic-Tac-Toe.docx
@@ -79,7 +79,7 @@
           <w:r>
             <w:fldChar w:fldCharType="separate"/>
           </w:r>
-          <w:hyperlink w:anchor="_Toc42110324" w:history="1">
+          <w:hyperlink w:anchor="_Toc42336713" w:history="1">
             <w:r>
               <w:rPr>
                 <w:rStyle w:val="Hyperlink"/>
@@ -106,7 +106,7 @@
                 <w:noProof/>
                 <w:webHidden/>
               </w:rPr>
-              <w:instrText xml:space="preserve"> PAGEREF _Toc42110324 \h </w:instrText>
+              <w:instrText xml:space="preserve"> PAGEREF _Toc42336713 \h </w:instrText>
             </w:r>
             <w:r>
               <w:rPr>
@@ -149,7 +149,7 @@
               <w:lang w:eastAsia="en-GB"/>
             </w:rPr>
           </w:pPr>
-          <w:hyperlink w:anchor="_Toc42110325" w:history="1">
+          <w:hyperlink w:anchor="_Toc42336714" w:history="1">
             <w:r>
               <w:rPr>
                 <w:rStyle w:val="Hyperlink"/>
@@ -176,7 +176,7 @@
                 <w:noProof/>
                 <w:webHidden/>
               </w:rPr>
-              <w:instrText xml:space="preserve"> PAGEREF _Toc42110325 \h </w:instrText>
+              <w:instrText xml:space="preserve"> PAGEREF _Toc42336714 \h </w:instrText>
             </w:r>
             <w:r>
               <w:rPr>
@@ -219,7 +219,7 @@
               <w:lang w:eastAsia="en-GB"/>
             </w:rPr>
           </w:pPr>
-          <w:hyperlink w:anchor="_Toc42110326" w:history="1">
+          <w:hyperlink w:anchor="_Toc42336715" w:history="1">
             <w:r>
               <w:rPr>
                 <w:rStyle w:val="Hyperlink"/>
@@ -246,7 +246,7 @@
                 <w:noProof/>
                 <w:webHidden/>
               </w:rPr>
-              <w:instrText xml:space="preserve"> PAGEREF _Toc42110326 \h </w:instrText>
+              <w:instrText xml:space="preserve"> PAGEREF _Toc42336715 \h </w:instrText>
             </w:r>
             <w:r>
               <w:rPr>
@@ -289,7 +289,7 @@
               <w:lang w:eastAsia="en-GB"/>
             </w:rPr>
           </w:pPr>
-          <w:hyperlink w:anchor="_Toc42110327" w:history="1">
+          <w:hyperlink w:anchor="_Toc42336716" w:history="1">
             <w:r>
               <w:rPr>
                 <w:rStyle w:val="Hyperlink"/>
@@ -316,7 +316,7 @@
                 <w:noProof/>
                 <w:webHidden/>
               </w:rPr>
-              <w:instrText xml:space="preserve"> PAGEREF _Toc42110327 \h </w:instrText>
+              <w:instrText xml:space="preserve"> PAGEREF _Toc42336716 \h </w:instrText>
             </w:r>
             <w:r>
               <w:rPr>
@@ -356,13 +356,13 @@
               <w:lang w:eastAsia="en-GB"/>
             </w:rPr>
           </w:pPr>
-          <w:hyperlink w:anchor="_Toc42110328" w:history="1">
+          <w:hyperlink w:anchor="_Toc42336717" w:history="1">
             <w:r>
               <w:rPr>
                 <w:rStyle w:val="Hyperlink"/>
                 <w:noProof/>
               </w:rPr>
-              <w:t>ServerAPI</w:t>
+              <w:t>Tic-Tac-Toe</w:t>
             </w:r>
             <w:r>
               <w:rPr>
@@ -383,7 +383,7 @@
                 <w:noProof/>
                 <w:webHidden/>
               </w:rPr>
-              <w:instrText xml:space="preserve"> PAGEREF _Toc42110328 \h </w:instrText>
+              <w:instrText xml:space="preserve"> PAGEREF _Toc42336717 \h </w:instrText>
             </w:r>
             <w:r>
               <w:rPr>
@@ -423,13 +423,13 @@
               <w:lang w:eastAsia="en-GB"/>
             </w:rPr>
           </w:pPr>
-          <w:hyperlink w:anchor="_Toc42110329" w:history="1">
+          <w:hyperlink w:anchor="_Toc42336718" w:history="1">
             <w:r>
               <w:rPr>
                 <w:rStyle w:val="Hyperlink"/>
                 <w:noProof/>
               </w:rPr>
-              <w:t>Tic-Tac-Toe</w:t>
+              <w:t>Time spent</w:t>
             </w:r>
             <w:r>
               <w:rPr>
@@ -450,7 +450,7 @@
                 <w:noProof/>
                 <w:webHidden/>
               </w:rPr>
-              <w:instrText xml:space="preserve"> PAGEREF _Toc42110329 \h </w:instrText>
+              <w:instrText xml:space="preserve"> PAGEREF _Toc42336718 \h </w:instrText>
             </w:r>
             <w:r>
               <w:rPr>
@@ -470,7 +470,7 @@
                 <w:noProof/>
                 <w:webHidden/>
               </w:rPr>
-              <w:t>2</w:t>
+              <w:t>3</w:t>
             </w:r>
             <w:r>
               <w:rPr>
@@ -490,13 +490,13 @@
               <w:lang w:eastAsia="en-GB"/>
             </w:rPr>
           </w:pPr>
-          <w:hyperlink w:anchor="_Toc42110330" w:history="1">
+          <w:hyperlink w:anchor="_Toc42336719" w:history="1">
             <w:r>
               <w:rPr>
                 <w:rStyle w:val="Hyperlink"/>
                 <w:noProof/>
               </w:rPr>
-              <w:t>Time spent</w:t>
+              <w:t>References and tools used</w:t>
             </w:r>
             <w:r>
               <w:rPr>
@@ -517,74 +517,7 @@
                 <w:noProof/>
                 <w:webHidden/>
               </w:rPr>
-              <w:instrText xml:space="preserve"> PAGEREF _Toc42110330 \h </w:instrText>
-            </w:r>
-            <w:r>
-              <w:rPr>
-                <w:noProof/>
-                <w:webHidden/>
-              </w:rPr>
-            </w:r>
-            <w:r>
-              <w:rPr>
-                <w:noProof/>
-                <w:webHidden/>
-              </w:rPr>
-              <w:fldChar w:fldCharType="separate"/>
-            </w:r>
-            <w:r>
-              <w:rPr>
-                <w:noProof/>
-                <w:webHidden/>
-              </w:rPr>
-              <w:t>3</w:t>
-            </w:r>
-            <w:r>
-              <w:rPr>
-                <w:noProof/>
-                <w:webHidden/>
-              </w:rPr>
-              <w:fldChar w:fldCharType="end"/>
-            </w:r>
-          </w:hyperlink>
-        </w:p>
-        <w:p>
-          <w:pPr>
-            <w:pStyle w:val="TOC1"/>
-            <w:rPr>
-              <w:rFonts w:eastAsiaTheme="minorEastAsia"/>
-              <w:noProof/>
-              <w:lang w:eastAsia="en-GB"/>
-            </w:rPr>
-          </w:pPr>
-          <w:hyperlink w:anchor="_Toc42110331" w:history="1">
-            <w:r>
-              <w:rPr>
-                <w:rStyle w:val="Hyperlink"/>
-                <w:noProof/>
-              </w:rPr>
-              <w:t>References and tools used</w:t>
-            </w:r>
-            <w:r>
-              <w:rPr>
-                <w:noProof/>
-                <w:webHidden/>
-              </w:rPr>
-              <w:tab/>
-            </w:r>
-            <w:r>
-              <w:rPr>
-                <w:noProof/>
-                <w:webHidden/>
-              </w:rPr>
-              <w:fldChar w:fldCharType="begin"/>
-            </w:r>
-            <w:r>
-              <w:rPr>
-                <w:noProof/>
-                <w:webHidden/>
-              </w:rPr>
-              <w:instrText xml:space="preserve"> PAGEREF _Toc42110331 \h </w:instrText>
+              <w:instrText xml:space="preserve"> PAGEREF _Toc42336719 \h </w:instrText>
             </w:r>
             <w:r>
               <w:rPr>
@@ -627,7 +560,7 @@
               <w:lang w:eastAsia="en-GB"/>
             </w:rPr>
           </w:pPr>
-          <w:hyperlink w:anchor="_Toc42110332" w:history="1">
+          <w:hyperlink w:anchor="_Toc42336720" w:history="1">
             <w:r>
               <w:rPr>
                 <w:rStyle w:val="Hyperlink"/>
@@ -654,7 +587,7 @@
                 <w:noProof/>
                 <w:webHidden/>
               </w:rPr>
-              <w:instrText xml:space="preserve"> PAGEREF _Toc42110332 \h </w:instrText>
+              <w:instrText xml:space="preserve"> PAGEREF _Toc42336720 \h </w:instrText>
             </w:r>
             <w:r>
               <w:rPr>
@@ -697,7 +630,7 @@
               <w:lang w:eastAsia="en-GB"/>
             </w:rPr>
           </w:pPr>
-          <w:hyperlink w:anchor="_Toc42110333" w:history="1">
+          <w:hyperlink w:anchor="_Toc42336721" w:history="1">
             <w:r>
               <w:rPr>
                 <w:rStyle w:val="Hyperlink"/>
@@ -724,7 +657,7 @@
                 <w:noProof/>
                 <w:webHidden/>
               </w:rPr>
-              <w:instrText xml:space="preserve"> PAGEREF _Toc42110333 \h </w:instrText>
+              <w:instrText xml:space="preserve"> PAGEREF _Toc42336721 \h </w:instrText>
             </w:r>
             <w:r>
               <w:rPr>
@@ -767,7 +700,7 @@
               <w:lang w:eastAsia="en-GB"/>
             </w:rPr>
           </w:pPr>
-          <w:hyperlink w:anchor="_Toc42110334" w:history="1">
+          <w:hyperlink w:anchor="_Toc42336722" w:history="1">
             <w:r>
               <w:rPr>
                 <w:rStyle w:val="Hyperlink"/>
@@ -794,7 +727,7 @@
                 <w:noProof/>
                 <w:webHidden/>
               </w:rPr>
-              <w:instrText xml:space="preserve"> PAGEREF _Toc42110334 \h </w:instrText>
+              <w:instrText xml:space="preserve"> PAGEREF _Toc42336722 \h </w:instrText>
             </w:r>
             <w:r>
               <w:rPr>
@@ -837,7 +770,7 @@
               <w:lang w:eastAsia="en-GB"/>
             </w:rPr>
           </w:pPr>
-          <w:hyperlink w:anchor="_Toc42110335" w:history="1">
+          <w:hyperlink w:anchor="_Toc42336723" w:history="1">
             <w:r>
               <w:rPr>
                 <w:rStyle w:val="Hyperlink"/>
@@ -864,7 +797,7 @@
                 <w:noProof/>
                 <w:webHidden/>
               </w:rPr>
-              <w:instrText xml:space="preserve"> PAGEREF _Toc42110335 \h </w:instrText>
+              <w:instrText xml:space="preserve"> PAGEREF _Toc42336723 \h </w:instrText>
             </w:r>
             <w:r>
               <w:rPr>
@@ -907,7 +840,7 @@
               <w:lang w:eastAsia="en-GB"/>
             </w:rPr>
           </w:pPr>
-          <w:hyperlink w:anchor="_Toc42110336" w:history="1">
+          <w:hyperlink w:anchor="_Toc42336724" w:history="1">
             <w:r>
               <w:rPr>
                 <w:rStyle w:val="Hyperlink"/>
@@ -934,7 +867,7 @@
                 <w:noProof/>
                 <w:webHidden/>
               </w:rPr>
-              <w:instrText xml:space="preserve"> PAGEREF _Toc42110336 \h </w:instrText>
+              <w:instrText xml:space="preserve"> PAGEREF _Toc42336724 \h </w:instrText>
             </w:r>
             <w:r>
               <w:rPr>
@@ -977,7 +910,7 @@
               <w:lang w:eastAsia="en-GB"/>
             </w:rPr>
           </w:pPr>
-          <w:hyperlink w:anchor="_Toc42110337" w:history="1">
+          <w:hyperlink w:anchor="_Toc42336725" w:history="1">
             <w:r>
               <w:rPr>
                 <w:rStyle w:val="Hyperlink"/>
@@ -1004,7 +937,7 @@
                 <w:noProof/>
                 <w:webHidden/>
               </w:rPr>
-              <w:instrText xml:space="preserve"> PAGEREF _Toc42110337 \h </w:instrText>
+              <w:instrText xml:space="preserve"> PAGEREF _Toc42336725 \h </w:instrText>
             </w:r>
             <w:r>
               <w:rPr>
@@ -1024,7 +957,7 @@
                 <w:noProof/>
                 <w:webHidden/>
               </w:rPr>
-              <w:t>4</w:t>
+              <w:t>5</w:t>
             </w:r>
             <w:r>
               <w:rPr>
@@ -1047,7 +980,7 @@
               <w:lang w:eastAsia="en-GB"/>
             </w:rPr>
           </w:pPr>
-          <w:hyperlink w:anchor="_Toc42110338" w:history="1">
+          <w:hyperlink w:anchor="_Toc42336726" w:history="1">
             <w:r>
               <w:rPr>
                 <w:rStyle w:val="Hyperlink"/>
@@ -1074,7 +1007,7 @@
                 <w:noProof/>
                 <w:webHidden/>
               </w:rPr>
-              <w:instrText xml:space="preserve"> PAGEREF _Toc42110338 \h </w:instrText>
+              <w:instrText xml:space="preserve"> PAGEREF _Toc42336726 \h </w:instrText>
             </w:r>
             <w:r>
               <w:rPr>
@@ -1117,7 +1050,7 @@
               <w:lang w:eastAsia="en-GB"/>
             </w:rPr>
           </w:pPr>
-          <w:hyperlink w:anchor="_Toc42110339" w:history="1">
+          <w:hyperlink w:anchor="_Toc42336727" w:history="1">
             <w:r>
               <w:rPr>
                 <w:rStyle w:val="Hyperlink"/>
@@ -1144,7 +1077,7 @@
                 <w:noProof/>
                 <w:webHidden/>
               </w:rPr>
-              <w:instrText xml:space="preserve"> PAGEREF _Toc42110339 \h </w:instrText>
+              <w:instrText xml:space="preserve"> PAGEREF _Toc42336727 \h </w:instrText>
             </w:r>
             <w:r>
               <w:rPr>
@@ -1187,7 +1120,7 @@
               <w:lang w:eastAsia="en-GB"/>
             </w:rPr>
           </w:pPr>
-          <w:hyperlink w:anchor="_Toc42110340" w:history="1">
+          <w:hyperlink w:anchor="_Toc42336728" w:history="1">
             <w:r>
               <w:rPr>
                 <w:rStyle w:val="Hyperlink"/>
@@ -1214,7 +1147,7 @@
                 <w:noProof/>
                 <w:webHidden/>
               </w:rPr>
-              <w:instrText xml:space="preserve"> PAGEREF _Toc42110340 \h </w:instrText>
+              <w:instrText xml:space="preserve"> PAGEREF _Toc42336728 \h </w:instrText>
             </w:r>
             <w:r>
               <w:rPr>
@@ -1234,7 +1167,78 @@
                 <w:noProof/>
                 <w:webHidden/>
               </w:rPr>
-              <w:t>5</w:t>
+              <w:t>6</w:t>
+            </w:r>
+            <w:r>
+              <w:rPr>
+                <w:noProof/>
+                <w:webHidden/>
+              </w:rPr>
+              <w:fldChar w:fldCharType="end"/>
+            </w:r>
+          </w:hyperlink>
+        </w:p>
+        <w:p>
+          <w:pPr>
+            <w:pStyle w:val="TOC3"/>
+            <w:tabs>
+              <w:tab w:val="right" w:leader="dot" w:pos="10456"/>
+            </w:tabs>
+            <w:rPr>
+              <w:rFonts w:eastAsiaTheme="minorEastAsia"/>
+              <w:noProof/>
+              <w:lang w:eastAsia="en-GB"/>
+            </w:rPr>
+          </w:pPr>
+          <w:hyperlink w:anchor="_Toc42336729" w:history="1">
+            <w:r>
+              <w:rPr>
+                <w:rStyle w:val="Hyperlink"/>
+                <w:noProof/>
+                <w:lang w:val="en-US"/>
+              </w:rPr>
+              <w:t>What was challenging in this project?</w:t>
+            </w:r>
+            <w:r>
+              <w:rPr>
+                <w:noProof/>
+                <w:webHidden/>
+              </w:rPr>
+              <w:tab/>
+            </w:r>
+            <w:r>
+              <w:rPr>
+                <w:noProof/>
+                <w:webHidden/>
+              </w:rPr>
+              <w:fldChar w:fldCharType="begin"/>
+            </w:r>
+            <w:r>
+              <w:rPr>
+                <w:noProof/>
+                <w:webHidden/>
+              </w:rPr>
+              <w:instrText xml:space="preserve"> PAGEREF _Toc42336729 \h </w:instrText>
+            </w:r>
+            <w:r>
+              <w:rPr>
+                <w:noProof/>
+                <w:webHidden/>
+              </w:rPr>
+            </w:r>
+            <w:r>
+              <w:rPr>
+                <w:noProof/>
+                <w:webHidden/>
+              </w:rPr>
+              <w:fldChar w:fldCharType="separate"/>
+            </w:r>
+            <w:r>
+              <w:rPr>
+                <w:noProof/>
+                <w:webHidden/>
+              </w:rPr>
+              <w:t>6</w:t>
             </w:r>
             <w:r>
               <w:rPr>
@@ -1254,11 +1258,95 @@
               <w:lang w:eastAsia="en-GB"/>
             </w:rPr>
           </w:pPr>
-          <w:hyperlink w:anchor="_Toc42110341" w:history="1">
+          <w:hyperlink w:anchor="_Toc42336730" w:history="1">
             <w:r>
               <w:rPr>
                 <w:rStyle w:val="Hyperlink"/>
                 <w:noProof/>
+                <w:lang w:val="en-US"/>
+              </w:rPr>
+              <w:t>How to p</w:t>
+            </w:r>
+            <w:r>
+              <w:rPr>
+                <w:rStyle w:val="Hyperlink"/>
+                <w:noProof/>
+                <w:lang w:val="en-US"/>
+              </w:rPr>
+              <w:t>l</w:t>
+            </w:r>
+            <w:r>
+              <w:rPr>
+                <w:rStyle w:val="Hyperlink"/>
+                <w:noProof/>
+                <w:lang w:val="en-US"/>
+              </w:rPr>
+              <w:t>ay</w:t>
+            </w:r>
+            <w:r>
+              <w:rPr>
+                <w:noProof/>
+                <w:webHidden/>
+              </w:rPr>
+              <w:tab/>
+            </w:r>
+            <w:r>
+              <w:rPr>
+                <w:noProof/>
+                <w:webHidden/>
+              </w:rPr>
+              <w:fldChar w:fldCharType="begin"/>
+            </w:r>
+            <w:r>
+              <w:rPr>
+                <w:noProof/>
+                <w:webHidden/>
+              </w:rPr>
+              <w:instrText xml:space="preserve"> PAGEREF _Toc42336730 \h </w:instrText>
+            </w:r>
+            <w:r>
+              <w:rPr>
+                <w:noProof/>
+                <w:webHidden/>
+              </w:rPr>
+            </w:r>
+            <w:r>
+              <w:rPr>
+                <w:noProof/>
+                <w:webHidden/>
+              </w:rPr>
+              <w:fldChar w:fldCharType="separate"/>
+            </w:r>
+            <w:r>
+              <w:rPr>
+                <w:noProof/>
+                <w:webHidden/>
+              </w:rPr>
+              <w:t>6</w:t>
+            </w:r>
+            <w:r>
+              <w:rPr>
+                <w:noProof/>
+                <w:webHidden/>
+              </w:rPr>
+              <w:fldChar w:fldCharType="end"/>
+            </w:r>
+          </w:hyperlink>
+        </w:p>
+        <w:p>
+          <w:pPr>
+            <w:pStyle w:val="TOC1"/>
+            <w:rPr>
+              <w:rFonts w:eastAsiaTheme="minorEastAsia"/>
+              <w:noProof/>
+              <w:lang w:eastAsia="en-GB"/>
+            </w:rPr>
+          </w:pPr>
+          <w:hyperlink w:anchor="_Toc42336731" w:history="1">
+            <w:r>
+              <w:rPr>
+                <w:rStyle w:val="Hyperlink"/>
+                <w:noProof/>
               </w:rPr>
               <w:t>Installation Guide</w:t>
             </w:r>
@@ -1281,7 +1369,7 @@
                 <w:noProof/>
                 <w:webHidden/>
               </w:rPr>
-              <w:instrText xml:space="preserve"> PAGEREF _Toc42110341 \h </w:instrText>
+              <w:instrText xml:space="preserve"> PAGEREF _Toc42336731 \h </w:instrText>
             </w:r>
             <w:r>
               <w:rPr>
@@ -1301,7 +1389,7 @@
                 <w:noProof/>
                 <w:webHidden/>
               </w:rPr>
-              <w:t>5</w:t>
+              <w:t>6</w:t>
             </w:r>
             <w:r>
               <w:rPr>
@@ -1324,7 +1412,7 @@
               <w:lang w:eastAsia="en-GB"/>
             </w:rPr>
           </w:pPr>
-          <w:hyperlink w:anchor="_Toc42110342" w:history="1">
+          <w:hyperlink w:anchor="_Toc42336732" w:history="1">
             <w:r>
               <w:rPr>
                 <w:rStyle w:val="Hyperlink"/>
@@ -1351,7 +1439,7 @@
                 <w:noProof/>
                 <w:webHidden/>
               </w:rPr>
-              <w:instrText xml:space="preserve"> PAGEREF _Toc42110342 \h </w:instrText>
+              <w:instrText xml:space="preserve"> PAGEREF _Toc42336732 \h </w:instrText>
             </w:r>
             <w:r>
               <w:rPr>
@@ -1371,7 +1459,7 @@
                 <w:noProof/>
                 <w:webHidden/>
               </w:rPr>
-              <w:t>5</w:t>
+              <w:t>6</w:t>
             </w:r>
             <w:r>
               <w:rPr>
@@ -1394,7 +1482,7 @@
               <w:lang w:eastAsia="en-GB"/>
             </w:rPr>
           </w:pPr>
-          <w:hyperlink w:anchor="_Toc42110343" w:history="1">
+          <w:hyperlink w:anchor="_Toc42336733" w:history="1">
             <w:r>
               <w:rPr>
                 <w:rStyle w:val="Hyperlink"/>
@@ -1421,7 +1509,7 @@
                 <w:noProof/>
                 <w:webHidden/>
               </w:rPr>
-              <w:instrText xml:space="preserve"> PAGEREF _Toc42110343 \h </w:instrText>
+              <w:instrText xml:space="preserve"> PAGEREF _Toc42336733 \h </w:instrText>
             </w:r>
             <w:r>
               <w:rPr>
@@ -1441,7 +1529,7 @@
                 <w:noProof/>
                 <w:webHidden/>
               </w:rPr>
-              <w:t>5</w:t>
+              <w:t>6</w:t>
             </w:r>
             <w:r>
               <w:rPr>
@@ -1464,7 +1552,7 @@
               <w:lang w:eastAsia="en-GB"/>
             </w:rPr>
           </w:pPr>
-          <w:hyperlink w:anchor="_Toc42110344" w:history="1">
+          <w:hyperlink w:anchor="_Toc42336734" w:history="1">
             <w:r>
               <w:rPr>
                 <w:rStyle w:val="Hyperlink"/>
@@ -1491,7 +1579,7 @@
                 <w:noProof/>
                 <w:webHidden/>
               </w:rPr>
-              <w:instrText xml:space="preserve"> PAGEREF _Toc42110344 \h </w:instrText>
+              <w:instrText xml:space="preserve"> PAGEREF _Toc42336734 \h </w:instrText>
             </w:r>
             <w:r>
               <w:rPr>
@@ -1511,7 +1599,7 @@
                 <w:noProof/>
                 <w:webHidden/>
               </w:rPr>
-              <w:t>6</w:t>
+              <w:t>7</w:t>
             </w:r>
             <w:r>
               <w:rPr>
@@ -1539,7 +1627,7 @@
       <w:pPr>
         <w:pStyle w:val="Heading1"/>
       </w:pPr>
-      <w:bookmarkStart w:id="0" w:name="_Toc42110324"/>
+      <w:bookmarkStart w:id="0" w:name="_Toc42336713"/>
       <w:r>
         <w:t xml:space="preserve">Project </w:t>
       </w:r>
@@ -1565,7 +1653,7 @@
       <w:pPr>
         <w:pStyle w:val="Heading2"/>
       </w:pPr>
-      <w:bookmarkStart w:id="1" w:name="_Toc42110325"/>
+      <w:bookmarkStart w:id="1" w:name="_Toc42336714"/>
       <w:r>
         <w:t>Must have(s)</w:t>
       </w:r>
@@ -1652,10 +1740,19 @@
         </w:numPr>
       </w:pPr>
       <w:r>
+        <w:lastRenderedPageBreak/>
         <w:t>Gameplay over the internet (possibly in a browser</w:t>
       </w:r>
       <w:r>
-        <w:t xml:space="preserve"> or with an web API</w:t>
+        <w:t xml:space="preserve"> or with </w:t>
+      </w:r>
+      <w:proofErr w:type="gramStart"/>
+      <w:r>
+        <w:t>an</w:t>
+      </w:r>
+      <w:proofErr w:type="gramEnd"/>
+      <w:r>
+        <w:t xml:space="preserve"> web API</w:t>
       </w:r>
       <w:r>
         <w:t>)</w:t>
@@ -1677,7 +1774,6 @@
           <w:b/>
           <w:bCs/>
         </w:rPr>
-        <w:lastRenderedPageBreak/>
         <w:t>A player loses the game if</w:t>
       </w:r>
       <w:r>
@@ -1934,7 +2030,7 @@
       <w:pPr>
         <w:pStyle w:val="Heading2"/>
       </w:pPr>
-      <w:bookmarkStart w:id="2" w:name="_Toc42110326"/>
+      <w:bookmarkStart w:id="2" w:name="_Toc42336715"/>
       <w:r>
         <w:t>Nice to have(s)</w:t>
       </w:r>
@@ -1960,7 +2056,7 @@
       <w:pPr>
         <w:pStyle w:val="Heading2"/>
       </w:pPr>
-      <w:bookmarkStart w:id="3" w:name="_Toc42110327"/>
+      <w:bookmarkStart w:id="3" w:name="_Toc42336716"/>
       <w:r>
         <w:t>Rules of the game</w:t>
       </w:r>
@@ -2263,7 +2359,7 @@
         <w:pStyle w:val="Heading1"/>
         <w:spacing w:line="240" w:lineRule="auto"/>
       </w:pPr>
-      <w:bookmarkStart w:id="5" w:name="_Toc42110329"/>
+      <w:bookmarkStart w:id="5" w:name="_Toc42336717"/>
       <w:r>
         <w:t>Tic-Tac-Toe</w:t>
       </w:r>
@@ -2508,7 +2604,7 @@
       <w:pPr>
         <w:pStyle w:val="Heading1"/>
       </w:pPr>
-      <w:bookmarkStart w:id="6" w:name="_Toc42110330"/>
+      <w:bookmarkStart w:id="6" w:name="_Toc42336718"/>
       <w:r>
         <w:t>Time spent</w:t>
       </w:r>
@@ -3244,6 +3340,7 @@
         <w:spacing w:line="360" w:lineRule="auto"/>
       </w:pPr>
       <w:r>
+        <w:lastRenderedPageBreak/>
         <w:t xml:space="preserve">Reading up on WebSocket server </w:t>
       </w:r>
     </w:p>
@@ -3272,7 +3369,6 @@
         </w:numPr>
       </w:pPr>
       <w:r>
-        <w:lastRenderedPageBreak/>
         <w:t xml:space="preserve">Updating my </w:t>
       </w:r>
       <w:r>
@@ -3304,10 +3400,7 @@
         <w:t>approximately</w:t>
       </w:r>
       <w:r>
-        <w:t xml:space="preserve"> () total.</w:t>
-      </w:r>
-      <w:r>
-        <w:t xml:space="preserve"> </w:t>
+        <w:t xml:space="preserve"> () total. </w:t>
       </w:r>
     </w:p>
     <w:p>
@@ -3327,7 +3420,7 @@
         <w:pStyle w:val="Heading1"/>
       </w:pPr>
       <w:bookmarkStart w:id="7" w:name="_Hlk41578798"/>
-      <w:bookmarkStart w:id="8" w:name="_Toc42110331"/>
+      <w:bookmarkStart w:id="8" w:name="_Toc42336719"/>
       <w:r>
         <w:t>References</w:t>
       </w:r>
@@ -3343,7 +3436,7 @@
         <w:pStyle w:val="Heading2"/>
         <w:spacing w:line="360" w:lineRule="auto"/>
       </w:pPr>
-      <w:bookmarkStart w:id="9" w:name="_Toc42110332"/>
+      <w:bookmarkStart w:id="9" w:name="_Toc42336720"/>
       <w:r>
         <w:t>Tools</w:t>
       </w:r>
@@ -3435,14 +3528,14 @@
         <w:pStyle w:val="Heading2"/>
         <w:spacing w:line="360" w:lineRule="auto"/>
       </w:pPr>
-      <w:bookmarkStart w:id="10" w:name="_Toc42110333"/>
+      <w:bookmarkStart w:id="10" w:name="_Toc42336721"/>
       <w:r>
         <w:t>References</w:t>
       </w:r>
       <w:bookmarkEnd w:id="10"/>
     </w:p>
     <w:p>
-      <w:bookmarkStart w:id="11" w:name="_Toc42110334"/>
+      <w:bookmarkStart w:id="11" w:name="_Toc42336722"/>
       <w:r>
         <w:rPr>
           <w:rStyle w:val="Heading3Char"/>
@@ -3688,7 +3781,7 @@
       </w:r>
     </w:p>
     <w:p>
-      <w:bookmarkStart w:id="12" w:name="_Toc42110335"/>
+      <w:bookmarkStart w:id="12" w:name="_Toc42336723"/>
       <w:r>
         <w:rPr>
           <w:rStyle w:val="Heading3Char"/>
@@ -3752,7 +3845,7 @@
       </w:pPr>
     </w:p>
     <w:p>
-      <w:bookmarkStart w:id="13" w:name="_Toc42110336"/>
+      <w:bookmarkStart w:id="13" w:name="_Toc42336724"/>
       <w:r>
         <w:rPr>
           <w:rStyle w:val="Heading3Char"/>
@@ -3891,6 +3984,11 @@
           <w:ilvl w:val="0"/>
           <w:numId w:val="2"/>
         </w:numPr>
+        <w:rPr>
+          <w:rStyle w:val="Hyperlink"/>
+          <w:color w:val="auto"/>
+          <w:u w:val="none"/>
+        </w:rPr>
       </w:pPr>
       <w:hyperlink r:id="rId30" w:history="1">
         <w:r>
@@ -3900,25 +3998,6 @@
           <w:t>https://www.youtube.com/watch?v=FYLMxrN5c6g</w:t>
         </w:r>
       </w:hyperlink>
-      <w:r>
-        <w:rPr>
-          <w:rStyle w:val="Hyperlink"/>
-        </w:rPr>
-        <w:br/>
-      </w:r>
-    </w:p>
-    <w:p>
-      <w:bookmarkStart w:id="14" w:name="_Toc42110337"/>
-      <w:r>
-        <w:rPr>
-          <w:rStyle w:val="Heading3Char"/>
-        </w:rPr>
-        <w:t>Others code I have used I my project</w:t>
-      </w:r>
-      <w:bookmarkEnd w:id="14"/>
-      <w:r>
-        <w:t xml:space="preserve">: </w:t>
-      </w:r>
     </w:p>
     <w:p>
       <w:pPr>
@@ -3928,6 +4007,42 @@
           <w:numId w:val="2"/>
         </w:numPr>
       </w:pPr>
+      <w:hyperlink r:id="rId31" w:history="1">
+        <w:r>
+          <w:rPr>
+            <w:rStyle w:val="Hyperlink"/>
+          </w:rPr>
+          <w:t>https://stackoverflow.com/questions/13841880/convert-string-array-to-enum-on-the-fly</w:t>
+        </w:r>
+      </w:hyperlink>
+      <w:r>
+        <w:rPr>
+          <w:rStyle w:val="Hyperlink"/>
+        </w:rPr>
+        <w:br/>
+      </w:r>
+    </w:p>
+    <w:p>
+      <w:bookmarkStart w:id="14" w:name="_Toc42336725"/>
+      <w:r>
+        <w:rPr>
+          <w:rStyle w:val="Heading3Char"/>
+        </w:rPr>
+        <w:t>Others code I have used I my project</w:t>
+      </w:r>
+      <w:bookmarkEnd w:id="14"/>
+      <w:r>
+        <w:t xml:space="preserve">: </w:t>
+      </w:r>
+    </w:p>
+    <w:p>
+      <w:pPr>
+        <w:pStyle w:val="ListParagraph"/>
+        <w:numPr>
+          <w:ilvl w:val="0"/>
+          <w:numId w:val="2"/>
+        </w:numPr>
+      </w:pPr>
       <w:r>
         <w:rPr>
           <w:rStyle w:val="Hyperlink"/>
@@ -4026,7 +4141,7 @@
         </w:rPr>
         <w:t xml:space="preserve"> </w:t>
       </w:r>
-      <w:hyperlink r:id="rId31" w:history="1">
+      <w:hyperlink r:id="rId32" w:history="1">
         <w:r>
           <w:rPr>
             <w:rStyle w:val="Hyperlink"/>
@@ -4171,7 +4286,7 @@
         </w:rPr>
         <w:t xml:space="preserve">Link: </w:t>
       </w:r>
-      <w:hyperlink r:id="rId32" w:history="1">
+      <w:hyperlink r:id="rId33" w:history="1">
         <w:r>
           <w:rPr>
             <w:rStyle w:val="Hyperlink"/>
@@ -4304,7 +4419,7 @@
         </w:rPr>
         <w:t xml:space="preserve"> </w:t>
       </w:r>
-      <w:hyperlink r:id="rId33" w:history="1">
+      <w:hyperlink r:id="rId34" w:history="1">
         <w:r>
           <w:rPr>
             <w:rStyle w:val="Hyperlink"/>
@@ -4437,7 +4552,7 @@
         </w:rPr>
         <w:t xml:space="preserve"> </w:t>
       </w:r>
-      <w:hyperlink r:id="rId34" w:history="1">
+      <w:hyperlink r:id="rId35" w:history="1">
         <w:r>
           <w:rPr>
             <w:rStyle w:val="Hyperlink"/>
@@ -4541,7 +4656,7 @@
         </w:rPr>
         <w:t xml:space="preserve">Link: </w:t>
       </w:r>
-      <w:hyperlink r:id="rId35" w:history="1">
+      <w:hyperlink r:id="rId36" w:history="1">
         <w:r>
           <w:rPr>
             <w:rStyle w:val="Hyperlink"/>
@@ -4700,7 +4815,7 @@
         </w:rPr>
         <w:t xml:space="preserve">Link: </w:t>
       </w:r>
-      <w:hyperlink r:id="rId36" w:history="1">
+      <w:hyperlink r:id="rId37" w:history="1">
         <w:r>
           <w:rPr>
             <w:rStyle w:val="Hyperlink"/>
@@ -4856,7 +4971,7 @@
         </w:rPr>
         <w:t xml:space="preserve"> </w:t>
       </w:r>
-      <w:hyperlink r:id="rId37" w:history="1">
+      <w:hyperlink r:id="rId38" w:history="1">
         <w:r>
           <w:rPr>
             <w:rStyle w:val="Hyperlink"/>
@@ -4887,7 +5002,11 @@
     </w:p>
     <w:p>
       <w:pPr>
-        <w:ind w:left="360"/>
+        <w:pStyle w:val="ListParagraph"/>
+        <w:numPr>
+          <w:ilvl w:val="0"/>
+          <w:numId w:val="2"/>
+        </w:numPr>
         <w:rPr>
           <w:rStyle w:val="Heading3Char"/>
           <w:rFonts w:asciiTheme="minorHAnsi" w:eastAsiaTheme="minorHAnsi" w:hAnsiTheme="minorHAnsi" w:cstheme="minorBidi"/>
@@ -4896,16 +5015,153 @@
           <w:szCs w:val="22"/>
         </w:rPr>
       </w:pPr>
-    </w:p>
-    <w:p>
-      <w:pPr>
-        <w:rPr>
-          <w:rStyle w:val="Hyperlink"/>
-          <w:color w:val="000000" w:themeColor="text1"/>
-          <w:u w:val="none"/>
-        </w:rPr>
-      </w:pPr>
-      <w:bookmarkStart w:id="15" w:name="_Toc42110338"/>
+      <w:r>
+        <w:rPr>
+          <w:rStyle w:val="Hyperlink"/>
+          <w:b/>
+          <w:bCs/>
+          <w:color w:val="000000" w:themeColor="text1"/>
+          <w:u w:val="none"/>
+        </w:rPr>
+        <w:t>Creator:</w:t>
+      </w:r>
+      <w:r>
+        <w:rPr>
+          <w:rStyle w:val="Heading3Char"/>
+          <w:rFonts w:asciiTheme="minorHAnsi" w:eastAsiaTheme="minorHAnsi" w:hAnsiTheme="minorHAnsi" w:cstheme="minorBidi"/>
+          <w:color w:val="000000" w:themeColor="text1"/>
+          <w:sz w:val="22"/>
+          <w:szCs w:val="22"/>
+        </w:rPr>
+        <w:t xml:space="preserve"> </w:t>
+      </w:r>
+      <w:hyperlink r:id="rId39" w:history="1">
+        <w:r>
+          <w:rPr>
+            <w:rStyle w:val="Hyperlink"/>
+            <w:rFonts w:ascii="Arial" w:hAnsi="Arial" w:cs="Arial"/>
+            <w:sz w:val="20"/>
+            <w:szCs w:val="20"/>
+            <w:bdr w:val="none" w:sz="0" w:space="0" w:color="auto" w:frame="1"/>
+            <w:shd w:val="clear" w:color="auto" w:fill="FFFFFF"/>
+          </w:rPr>
+          <w:t>Joshua</w:t>
+        </w:r>
+      </w:hyperlink>
+      <w:r>
+        <w:rPr>
+          <w:rStyle w:val="Heading3Char"/>
+          <w:rFonts w:asciiTheme="minorHAnsi" w:eastAsiaTheme="minorHAnsi" w:hAnsiTheme="minorHAnsi" w:cstheme="minorBidi"/>
+          <w:color w:val="000000" w:themeColor="text1"/>
+          <w:sz w:val="22"/>
+          <w:szCs w:val="22"/>
+        </w:rPr>
+        <w:br/>
+      </w:r>
+      <w:r>
+        <w:rPr>
+          <w:rStyle w:val="Heading3Char"/>
+          <w:rFonts w:asciiTheme="minorHAnsi" w:eastAsiaTheme="minorHAnsi" w:hAnsiTheme="minorHAnsi" w:cstheme="minorBidi"/>
+          <w:b/>
+          <w:bCs/>
+          <w:color w:val="000000" w:themeColor="text1"/>
+          <w:sz w:val="22"/>
+          <w:szCs w:val="22"/>
+        </w:rPr>
+        <w:t>Note:</w:t>
+      </w:r>
+      <w:r>
+        <w:rPr>
+          <w:rStyle w:val="Heading3Char"/>
+          <w:rFonts w:asciiTheme="minorHAnsi" w:eastAsiaTheme="minorHAnsi" w:hAnsiTheme="minorHAnsi" w:cstheme="minorBidi"/>
+          <w:color w:val="000000" w:themeColor="text1"/>
+          <w:sz w:val="22"/>
+          <w:szCs w:val="22"/>
+        </w:rPr>
+        <w:t xml:space="preserve">  </w:t>
+      </w:r>
+      <w:r>
+        <w:rPr>
+          <w:rStyle w:val="Heading3Char"/>
+          <w:rFonts w:asciiTheme="minorHAnsi" w:eastAsiaTheme="minorHAnsi" w:hAnsiTheme="minorHAnsi" w:cstheme="minorBidi"/>
+          <w:color w:val="000000" w:themeColor="text1"/>
+          <w:sz w:val="22"/>
+          <w:szCs w:val="22"/>
+        </w:rPr>
+        <w:t>I have used this code in my server application to convert a string array to a Enum Array</w:t>
+      </w:r>
+      <w:r>
+        <w:rPr>
+          <w:rStyle w:val="Heading3Char"/>
+          <w:rFonts w:asciiTheme="minorHAnsi" w:eastAsiaTheme="minorHAnsi" w:hAnsiTheme="minorHAnsi" w:cstheme="minorBidi"/>
+          <w:color w:val="000000" w:themeColor="text1"/>
+          <w:sz w:val="22"/>
+          <w:szCs w:val="22"/>
+        </w:rPr>
+        <w:br/>
+      </w:r>
+      <w:r>
+        <w:rPr>
+          <w:rStyle w:val="Heading3Char"/>
+          <w:rFonts w:asciiTheme="minorHAnsi" w:eastAsiaTheme="minorHAnsi" w:hAnsiTheme="minorHAnsi" w:cstheme="minorBidi"/>
+          <w:b/>
+          <w:bCs/>
+          <w:color w:val="000000" w:themeColor="text1"/>
+          <w:sz w:val="22"/>
+          <w:szCs w:val="22"/>
+        </w:rPr>
+        <w:t>Link:</w:t>
+      </w:r>
+      <w:r>
+        <w:rPr>
+          <w:rStyle w:val="Heading3Char"/>
+          <w:rFonts w:asciiTheme="minorHAnsi" w:eastAsiaTheme="minorHAnsi" w:hAnsiTheme="minorHAnsi" w:cstheme="minorBidi"/>
+          <w:color w:val="000000" w:themeColor="text1"/>
+          <w:sz w:val="22"/>
+          <w:szCs w:val="22"/>
+        </w:rPr>
+        <w:t xml:space="preserve"> </w:t>
+      </w:r>
+      <w:hyperlink r:id="rId40" w:history="1">
+        <w:r>
+          <w:rPr>
+            <w:rStyle w:val="Hyperlink"/>
+          </w:rPr>
+          <w:t>https://stackoverflow.com/a/13842244</w:t>
+        </w:r>
+      </w:hyperlink>
+      <w:r>
+        <w:rPr>
+          <w:rStyle w:val="Heading3Char"/>
+          <w:rFonts w:asciiTheme="minorHAnsi" w:eastAsiaTheme="minorHAnsi" w:hAnsiTheme="minorHAnsi" w:cstheme="minorBidi"/>
+          <w:color w:val="000000" w:themeColor="text1"/>
+          <w:sz w:val="22"/>
+          <w:szCs w:val="22"/>
+        </w:rPr>
+        <w:t xml:space="preserve"> </w:t>
+      </w:r>
+    </w:p>
+    <w:p>
+      <w:pPr>
+        <w:ind w:left="360"/>
+        <w:rPr>
+          <w:rStyle w:val="Heading3Char"/>
+          <w:rFonts w:asciiTheme="minorHAnsi" w:eastAsiaTheme="minorHAnsi" w:hAnsiTheme="minorHAnsi" w:cstheme="minorBidi"/>
+          <w:color w:val="000000" w:themeColor="text1"/>
+          <w:sz w:val="22"/>
+          <w:szCs w:val="22"/>
+        </w:rPr>
+      </w:pPr>
+    </w:p>
+    <w:p>
+      <w:pPr>
+        <w:rPr>
+          <w:rStyle w:val="Hyperlink"/>
+          <w:color w:val="000000" w:themeColor="text1"/>
+          <w:u w:val="none"/>
+        </w:rPr>
+      </w:pPr>
+      <w:bookmarkStart w:id="15" w:name="_Toc42336726"/>
       <w:r>
         <w:rPr>
           <w:rStyle w:val="Heading3Char"/>
@@ -4925,7 +5181,7 @@
           <w:numId w:val="2"/>
         </w:numPr>
       </w:pPr>
-      <w:hyperlink r:id="rId38" w:history="1">
+      <w:hyperlink r:id="rId41" w:history="1">
         <w:r>
           <w:rPr>
             <w:rStyle w:val="Hyperlink"/>
@@ -4956,6 +5212,7 @@
           <w:rStyle w:val="Hyperlink"/>
           <w:u w:val="none"/>
         </w:rPr>
+        <w:lastRenderedPageBreak/>
         <w:br/>
       </w:r>
     </w:p>
@@ -4971,7 +5228,7 @@
       </w:pPr>
     </w:p>
     <w:p>
-      <w:bookmarkStart w:id="16" w:name="_Toc42110339"/>
+      <w:bookmarkStart w:id="16" w:name="_Toc42336727"/>
       <w:r>
         <w:rPr>
           <w:rStyle w:val="Heading3Char"/>
@@ -5059,57 +5316,42 @@
         </w:rPr>
         <w:t xml:space="preserve">Jens Nissen - </w:t>
       </w:r>
-      <w:r>
-        <w:fldChar w:fldCharType="begin"/>
-      </w:r>
-      <w:r>
-        <w:instrText xml:space="preserve"> HYPERLINK "mailto:jens047d@elevcampus.dk" </w:instrText>
-      </w:r>
-      <w:r>
-        <w:fldChar w:fldCharType="separate"/>
-      </w:r>
-      <w:r>
-        <w:rPr>
-          <w:rStyle w:val="Hyperlink"/>
+      <w:hyperlink r:id="rId42" w:history="1">
+        <w:r>
+          <w:rPr>
+            <w:rStyle w:val="Hyperlink"/>
+            <w:lang w:val="da-DK"/>
+          </w:rPr>
+          <w:t>jens047d@elevcampus.dk</w:t>
+        </w:r>
+      </w:hyperlink>
+      <w:r>
+        <w:rPr>
           <w:lang w:val="da-DK"/>
         </w:rPr>
-        <w:t>jens047d@elevcampus.dk</w:t>
-      </w:r>
-      <w:r>
-        <w:rPr>
-          <w:rStyle w:val="Hyperlink"/>
+        <w:t xml:space="preserve"> </w:t>
+      </w:r>
+    </w:p>
+    <w:p>
+      <w:pPr>
+        <w:pStyle w:val="ListParagraph"/>
+        <w:ind w:left="1440"/>
+        <w:rPr>
           <w:lang w:val="da-DK"/>
         </w:rPr>
-        <w:fldChar w:fldCharType="end"/>
-      </w:r>
-      <w:r>
+      </w:pPr>
+    </w:p>
+    <w:p>
+      <w:pPr>
         <w:rPr>
           <w:lang w:val="da-DK"/>
         </w:rPr>
-        <w:t xml:space="preserve"> </w:t>
-      </w:r>
-    </w:p>
-    <w:p>
-      <w:pPr>
-        <w:pStyle w:val="ListParagraph"/>
-        <w:ind w:left="1440"/>
-        <w:rPr>
-          <w:lang w:val="da-DK"/>
-        </w:rPr>
-      </w:pPr>
-    </w:p>
-    <w:p>
-      <w:pPr>
-        <w:rPr>
-          <w:lang w:val="da-DK"/>
-        </w:rPr>
-      </w:pPr>
-      <w:bookmarkStart w:id="17" w:name="_Toc42110340"/>
+      </w:pPr>
+      <w:bookmarkStart w:id="17" w:name="_Toc42336728"/>
       <w:r>
         <w:rPr>
           <w:rStyle w:val="Heading3Char"/>
         </w:rPr>
-        <w:lastRenderedPageBreak/>
         <w:t>Project Help</w:t>
       </w:r>
       <w:bookmarkEnd w:id="17"/>
@@ -5151,7 +5393,7 @@
         </w:rPr>
         <w:t xml:space="preserve"> - </w:t>
       </w:r>
-      <w:hyperlink r:id="rId39" w:history="1">
+      <w:hyperlink r:id="rId43" w:history="1">
         <w:r>
           <w:rPr>
             <w:rStyle w:val="Hyperlink"/>
@@ -5212,7 +5454,7 @@
         </w:rPr>
         <w:t xml:space="preserve">- </w:t>
       </w:r>
-      <w:hyperlink r:id="rId40" w:history="1">
+      <w:hyperlink r:id="rId44" w:history="1">
         <w:r>
           <w:rPr>
             <w:rStyle w:val="Hyperlink"/>
@@ -5303,12 +5545,14 @@
           <w:lang w:val="en-US"/>
         </w:rPr>
       </w:pPr>
+      <w:bookmarkStart w:id="18" w:name="_Toc42336729"/>
       <w:r>
         <w:rPr>
           <w:lang w:val="en-US"/>
         </w:rPr>
         <w:t>What was challenging in this project?</w:t>
       </w:r>
+      <w:bookmarkEnd w:id="18"/>
     </w:p>
     <w:p>
       <w:pPr>
@@ -5504,13 +5748,93 @@
     </w:p>
     <w:p>
       <w:pPr>
+        <w:rPr>
+          <w:lang w:val="en-US"/>
+        </w:rPr>
+      </w:pPr>
+    </w:p>
+    <w:p>
+      <w:pPr>
         <w:pStyle w:val="Heading1"/>
-      </w:pPr>
-      <w:bookmarkStart w:id="18" w:name="_Toc42110341"/>
+        <w:rPr>
+          <w:lang w:val="en-US"/>
+        </w:rPr>
+      </w:pPr>
+      <w:bookmarkStart w:id="19" w:name="_Toc42336730"/>
+      <w:r>
+        <w:rPr>
+          <w:lang w:val="en-US"/>
+        </w:rPr>
+        <w:t>How to play</w:t>
+      </w:r>
+      <w:bookmarkEnd w:id="19"/>
+      <w:r>
+        <w:rPr>
+          <w:lang w:val="en-US"/>
+        </w:rPr>
+        <w:t xml:space="preserve"> </w:t>
+      </w:r>
+    </w:p>
+    <w:p>
+      <w:pPr>
+        <w:rPr>
+          <w:lang w:val="en-US"/>
+        </w:rPr>
+      </w:pPr>
+    </w:p>
+    <w:p>
+      <w:pPr>
+        <w:rPr>
+          <w:lang w:val="en-US"/>
+        </w:rPr>
+      </w:pPr>
+      <w:r>
+        <w:rPr>
+          <w:lang w:val="en-US"/>
+        </w:rPr>
+        <w:t>The object of Tic Tac Toe is to get three in a row. You play on a three by three game board. The first player is known as X and the second is O. Players alternate placing X</w:t>
+      </w:r>
+      <w:r>
+        <w:rPr>
+          <w:lang w:val="en-US"/>
+        </w:rPr>
+        <w:t>’</w:t>
+      </w:r>
+      <w:r>
+        <w:rPr>
+          <w:lang w:val="en-US"/>
+        </w:rPr>
+        <w:t>s and O</w:t>
+      </w:r>
+      <w:r>
+        <w:rPr>
+          <w:lang w:val="en-US"/>
+        </w:rPr>
+        <w:t>’</w:t>
+      </w:r>
+      <w:r>
+        <w:rPr>
+          <w:lang w:val="en-US"/>
+        </w:rPr>
+        <w:t>s on the game board until either opponent has three in a row or all nine squares are filled.</w:t>
+      </w:r>
+    </w:p>
+    <w:p>
+      <w:pPr>
+        <w:rPr>
+          <w:lang w:val="en-US"/>
+        </w:rPr>
+      </w:pPr>
+    </w:p>
+    <w:p>
+      <w:pPr>
+        <w:pStyle w:val="Heading1"/>
+      </w:pPr>
+      <w:bookmarkStart w:id="20" w:name="_Toc42336731"/>
       <w:r>
         <w:t>Installation Guide</w:t>
       </w:r>
-      <w:bookmarkEnd w:id="18"/>
+      <w:bookmarkEnd w:id="20"/>
     </w:p>
     <w:p/>
     <w:p>
@@ -5518,14 +5842,14 @@
         <w:pStyle w:val="Heading2"/>
         <w:spacing w:line="360" w:lineRule="auto"/>
       </w:pPr>
-      <w:bookmarkStart w:id="19" w:name="_Toc42110342"/>
+      <w:bookmarkStart w:id="21" w:name="_Toc42336732"/>
       <w:r>
         <w:t>How to install</w:t>
       </w:r>
       <w:r>
         <w:t xml:space="preserve"> and set up the Tic-Tac-Toe Application.</w:t>
       </w:r>
-      <w:bookmarkEnd w:id="19"/>
+      <w:bookmarkEnd w:id="21"/>
       <w:r>
         <w:t xml:space="preserve"> </w:t>
       </w:r>
@@ -5535,11 +5859,12 @@
       <w:pPr>
         <w:pStyle w:val="Heading3"/>
       </w:pPr>
-      <w:bookmarkStart w:id="20" w:name="_Toc42110343"/>
-      <w:r>
+      <w:bookmarkStart w:id="22" w:name="_Toc42336733"/>
+      <w:r>
+        <w:lastRenderedPageBreak/>
         <w:t>Disclaimer:</w:t>
       </w:r>
-      <w:bookmarkEnd w:id="20"/>
+      <w:bookmarkEnd w:id="22"/>
       <w:r>
         <w:t xml:space="preserve"> </w:t>
       </w:r>
@@ -5687,11 +6012,11 @@
       <w:pPr>
         <w:pStyle w:val="Heading3"/>
       </w:pPr>
-      <w:bookmarkStart w:id="21" w:name="_Toc42110344"/>
+      <w:bookmarkStart w:id="23" w:name="_Toc42336734"/>
       <w:r>
         <w:t>Installation</w:t>
       </w:r>
-      <w:bookmarkEnd w:id="21"/>
+      <w:bookmarkEnd w:id="23"/>
       <w:r>
         <w:t xml:space="preserve"> </w:t>
       </w:r>
@@ -5822,7 +6147,6 @@
         </w:rPr>
       </w:pPr>
       <w:r>
-        <w:lastRenderedPageBreak/>
         <w:t>Now simply go to the given location above and start the game… Have Fun.</w:t>
       </w:r>
     </w:p>
@@ -7643,7 +7967,7 @@
 </file>
 
 <file path=customXml/itemProps1.xml><?xml version="1.0" encoding="utf-8"?>
-<ds:datastoreItem xmlns:ds="http://schemas.openxmlformats.org/officeDocument/2006/customXml" ds:itemID="{511CCCD2-67DD-4B71-A4FD-5FDA9CF245BD}">
+<ds:datastoreItem xmlns:ds="http://schemas.openxmlformats.org/officeDocument/2006/customXml" ds:itemID="{41AAB1A4-1D5B-4F27-A69A-E91AAC53D00C}">
   <ds:schemaRefs>
     <ds:schemaRef ds:uri="http://schemas.openxmlformats.org/officeDocument/2006/bibliography"/>
   </ds:schemaRefs>

</xml_diff>

<commit_message>
Big update to all Diagrams
</commit_message>
<xml_diff>
--- a/Documentation/Readme - Student_Asignment_Intro_2020 - Tic-Tac-Toe.docx
+++ b/Documentation/Readme - Student_Asignment_Intro_2020 - Tic-Tac-Toe.docx
@@ -79,7 +79,7 @@
           <w:r>
             <w:fldChar w:fldCharType="separate"/>
           </w:r>
-          <w:hyperlink w:anchor="_Toc42373567" w:history="1">
+          <w:hyperlink w:anchor="_Toc42427905" w:history="1">
             <w:r>
               <w:rPr>
                 <w:rStyle w:val="Hyperlink"/>
@@ -106,7 +106,7 @@
                 <w:noProof/>
                 <w:webHidden/>
               </w:rPr>
-              <w:instrText xml:space="preserve"> PAGEREF _Toc42373567 \h </w:instrText>
+              <w:instrText xml:space="preserve"> PAGEREF _Toc42427905 \h </w:instrText>
             </w:r>
             <w:r>
               <w:rPr>
@@ -149,7 +149,7 @@
               <w:lang w:eastAsia="en-GB"/>
             </w:rPr>
           </w:pPr>
-          <w:hyperlink w:anchor="_Toc42373568" w:history="1">
+          <w:hyperlink w:anchor="_Toc42427906" w:history="1">
             <w:r>
               <w:rPr>
                 <w:rStyle w:val="Hyperlink"/>
@@ -176,7 +176,7 @@
                 <w:noProof/>
                 <w:webHidden/>
               </w:rPr>
-              <w:instrText xml:space="preserve"> PAGEREF _Toc42373568 \h </w:instrText>
+              <w:instrText xml:space="preserve"> PAGEREF _Toc42427906 \h </w:instrText>
             </w:r>
             <w:r>
               <w:rPr>
@@ -196,7 +196,74 @@
                 <w:noProof/>
                 <w:webHidden/>
               </w:rPr>
-              <w:t>1</w:t>
+              <w:t>2</w:t>
+            </w:r>
+            <w:r>
+              <w:rPr>
+                <w:noProof/>
+                <w:webHidden/>
+              </w:rPr>
+              <w:fldChar w:fldCharType="end"/>
+            </w:r>
+          </w:hyperlink>
+        </w:p>
+        <w:p>
+          <w:pPr>
+            <w:pStyle w:val="TOC1"/>
+            <w:rPr>
+              <w:rFonts w:eastAsiaTheme="minorEastAsia"/>
+              <w:noProof/>
+              <w:lang w:eastAsia="en-GB"/>
+            </w:rPr>
+          </w:pPr>
+          <w:hyperlink w:anchor="_Toc42427907" w:history="1">
+            <w:r>
+              <w:rPr>
+                <w:rStyle w:val="Hyperlink"/>
+                <w:noProof/>
+              </w:rPr>
+              <w:t>Server Site</w:t>
+            </w:r>
+            <w:r>
+              <w:rPr>
+                <w:noProof/>
+                <w:webHidden/>
+              </w:rPr>
+              <w:tab/>
+            </w:r>
+            <w:r>
+              <w:rPr>
+                <w:noProof/>
+                <w:webHidden/>
+              </w:rPr>
+              <w:fldChar w:fldCharType="begin"/>
+            </w:r>
+            <w:r>
+              <w:rPr>
+                <w:noProof/>
+                <w:webHidden/>
+              </w:rPr>
+              <w:instrText xml:space="preserve"> PAGEREF _Toc42427907 \h </w:instrText>
+            </w:r>
+            <w:r>
+              <w:rPr>
+                <w:noProof/>
+                <w:webHidden/>
+              </w:rPr>
+            </w:r>
+            <w:r>
+              <w:rPr>
+                <w:noProof/>
+                <w:webHidden/>
+              </w:rPr>
+              <w:fldChar w:fldCharType="separate"/>
+            </w:r>
+            <w:r>
+              <w:rPr>
+                <w:noProof/>
+                <w:webHidden/>
+              </w:rPr>
+              <w:t>2</w:t>
             </w:r>
             <w:r>
               <w:rPr>
@@ -219,13 +286,13 @@
               <w:lang w:eastAsia="en-GB"/>
             </w:rPr>
           </w:pPr>
-          <w:hyperlink w:anchor="_Toc42373569" w:history="1">
+          <w:hyperlink w:anchor="_Toc42427908" w:history="1">
             <w:r>
               <w:rPr>
                 <w:rStyle w:val="Hyperlink"/>
                 <w:noProof/>
               </w:rPr>
-              <w:t>Nice to have(s)</w:t>
+              <w:t>WebSocketServer</w:t>
             </w:r>
             <w:r>
               <w:rPr>
@@ -246,7 +313,7 @@
                 <w:noProof/>
                 <w:webHidden/>
               </w:rPr>
-              <w:instrText xml:space="preserve"> PAGEREF _Toc42373569 \h </w:instrText>
+              <w:instrText xml:space="preserve"> PAGEREF _Toc42427908 \h </w:instrText>
             </w:r>
             <w:r>
               <w:rPr>
@@ -267,207 +334,6 @@
                 <w:webHidden/>
               </w:rPr>
               <w:t>2</w:t>
-            </w:r>
-            <w:r>
-              <w:rPr>
-                <w:noProof/>
-                <w:webHidden/>
-              </w:rPr>
-              <w:fldChar w:fldCharType="end"/>
-            </w:r>
-          </w:hyperlink>
-        </w:p>
-        <w:p>
-          <w:pPr>
-            <w:pStyle w:val="TOC1"/>
-            <w:rPr>
-              <w:rFonts w:eastAsiaTheme="minorEastAsia"/>
-              <w:noProof/>
-              <w:lang w:eastAsia="en-GB"/>
-            </w:rPr>
-          </w:pPr>
-          <w:hyperlink w:anchor="_Toc42373570" w:history="1">
-            <w:r>
-              <w:rPr>
-                <w:rStyle w:val="Hyperlink"/>
-                <w:noProof/>
-              </w:rPr>
-              <w:t>Tic-Tac-Toe</w:t>
-            </w:r>
-            <w:r>
-              <w:rPr>
-                <w:noProof/>
-                <w:webHidden/>
-              </w:rPr>
-              <w:tab/>
-            </w:r>
-            <w:r>
-              <w:rPr>
-                <w:noProof/>
-                <w:webHidden/>
-              </w:rPr>
-              <w:fldChar w:fldCharType="begin"/>
-            </w:r>
-            <w:r>
-              <w:rPr>
-                <w:noProof/>
-                <w:webHidden/>
-              </w:rPr>
-              <w:instrText xml:space="preserve"> PAGEREF _Toc42373570 \h </w:instrText>
-            </w:r>
-            <w:r>
-              <w:rPr>
-                <w:noProof/>
-                <w:webHidden/>
-              </w:rPr>
-            </w:r>
-            <w:r>
-              <w:rPr>
-                <w:noProof/>
-                <w:webHidden/>
-              </w:rPr>
-              <w:fldChar w:fldCharType="separate"/>
-            </w:r>
-            <w:r>
-              <w:rPr>
-                <w:noProof/>
-                <w:webHidden/>
-              </w:rPr>
-              <w:t>2</w:t>
-            </w:r>
-            <w:r>
-              <w:rPr>
-                <w:noProof/>
-                <w:webHidden/>
-              </w:rPr>
-              <w:fldChar w:fldCharType="end"/>
-            </w:r>
-          </w:hyperlink>
-        </w:p>
-        <w:p>
-          <w:pPr>
-            <w:pStyle w:val="TOC1"/>
-            <w:rPr>
-              <w:rFonts w:eastAsiaTheme="minorEastAsia"/>
-              <w:noProof/>
-              <w:lang w:eastAsia="en-GB"/>
-            </w:rPr>
-          </w:pPr>
-          <w:hyperlink w:anchor="_Toc42373571" w:history="1">
-            <w:r>
-              <w:rPr>
-                <w:rStyle w:val="Hyperlink"/>
-                <w:noProof/>
-              </w:rPr>
-              <w:t>Time spent</w:t>
-            </w:r>
-            <w:r>
-              <w:rPr>
-                <w:noProof/>
-                <w:webHidden/>
-              </w:rPr>
-              <w:tab/>
-            </w:r>
-            <w:r>
-              <w:rPr>
-                <w:noProof/>
-                <w:webHidden/>
-              </w:rPr>
-              <w:fldChar w:fldCharType="begin"/>
-            </w:r>
-            <w:r>
-              <w:rPr>
-                <w:noProof/>
-                <w:webHidden/>
-              </w:rPr>
-              <w:instrText xml:space="preserve"> PAGEREF _Toc42373571 \h </w:instrText>
-            </w:r>
-            <w:r>
-              <w:rPr>
-                <w:noProof/>
-                <w:webHidden/>
-              </w:rPr>
-            </w:r>
-            <w:r>
-              <w:rPr>
-                <w:noProof/>
-                <w:webHidden/>
-              </w:rPr>
-              <w:fldChar w:fldCharType="separate"/>
-            </w:r>
-            <w:r>
-              <w:rPr>
-                <w:noProof/>
-                <w:webHidden/>
-              </w:rPr>
-              <w:t>2</w:t>
-            </w:r>
-            <w:r>
-              <w:rPr>
-                <w:noProof/>
-                <w:webHidden/>
-              </w:rPr>
-              <w:fldChar w:fldCharType="end"/>
-            </w:r>
-          </w:hyperlink>
-        </w:p>
-        <w:p>
-          <w:pPr>
-            <w:pStyle w:val="TOC1"/>
-            <w:rPr>
-              <w:rFonts w:eastAsiaTheme="minorEastAsia"/>
-              <w:noProof/>
-              <w:lang w:eastAsia="en-GB"/>
-            </w:rPr>
-          </w:pPr>
-          <w:hyperlink w:anchor="_Toc42373572" w:history="1">
-            <w:r>
-              <w:rPr>
-                <w:rStyle w:val="Hyperlink"/>
-                <w:noProof/>
-              </w:rPr>
-              <w:t>References and tools used</w:t>
-            </w:r>
-            <w:r>
-              <w:rPr>
-                <w:noProof/>
-                <w:webHidden/>
-              </w:rPr>
-              <w:tab/>
-            </w:r>
-            <w:r>
-              <w:rPr>
-                <w:noProof/>
-                <w:webHidden/>
-              </w:rPr>
-              <w:fldChar w:fldCharType="begin"/>
-            </w:r>
-            <w:r>
-              <w:rPr>
-                <w:noProof/>
-                <w:webHidden/>
-              </w:rPr>
-              <w:instrText xml:space="preserve"> PAGEREF _Toc42373572 \h </w:instrText>
-            </w:r>
-            <w:r>
-              <w:rPr>
-                <w:noProof/>
-                <w:webHidden/>
-              </w:rPr>
-            </w:r>
-            <w:r>
-              <w:rPr>
-                <w:noProof/>
-                <w:webHidden/>
-              </w:rPr>
-              <w:fldChar w:fldCharType="separate"/>
-            </w:r>
-            <w:r>
-              <w:rPr>
-                <w:noProof/>
-                <w:webHidden/>
-              </w:rPr>
-              <w:t>4</w:t>
             </w:r>
             <w:r>
               <w:rPr>
@@ -490,13 +356,13 @@
               <w:lang w:eastAsia="en-GB"/>
             </w:rPr>
           </w:pPr>
-          <w:hyperlink w:anchor="_Toc42373573" w:history="1">
+          <w:hyperlink w:anchor="_Toc42427909" w:history="1">
             <w:r>
               <w:rPr>
                 <w:rStyle w:val="Hyperlink"/>
                 <w:noProof/>
               </w:rPr>
-              <w:t>Tools</w:t>
+              <w:t>Server_Models</w:t>
             </w:r>
             <w:r>
               <w:rPr>
@@ -517,7 +383,7 @@
                 <w:noProof/>
                 <w:webHidden/>
               </w:rPr>
-              <w:instrText xml:space="preserve"> PAGEREF _Toc42373573 \h </w:instrText>
+              <w:instrText xml:space="preserve"> PAGEREF _Toc42427909 \h </w:instrText>
             </w:r>
             <w:r>
               <w:rPr>
@@ -537,7 +403,7 @@
                 <w:noProof/>
                 <w:webHidden/>
               </w:rPr>
-              <w:t>4</w:t>
+              <w:t>2</w:t>
             </w:r>
             <w:r>
               <w:rPr>
@@ -560,12 +426,563 @@
               <w:lang w:eastAsia="en-GB"/>
             </w:rPr>
           </w:pPr>
-          <w:hyperlink w:anchor="_Toc42373574" w:history="1">
+          <w:hyperlink w:anchor="_Toc42427910" w:history="1">
             <w:r>
               <w:rPr>
                 <w:rStyle w:val="Hyperlink"/>
                 <w:noProof/>
               </w:rPr>
+              <w:t>Server_Repository</w:t>
+            </w:r>
+            <w:r>
+              <w:rPr>
+                <w:noProof/>
+                <w:webHidden/>
+              </w:rPr>
+              <w:tab/>
+            </w:r>
+            <w:r>
+              <w:rPr>
+                <w:noProof/>
+                <w:webHidden/>
+              </w:rPr>
+              <w:fldChar w:fldCharType="begin"/>
+            </w:r>
+            <w:r>
+              <w:rPr>
+                <w:noProof/>
+                <w:webHidden/>
+              </w:rPr>
+              <w:instrText xml:space="preserve"> PAGEREF _Toc42427910 \h </w:instrText>
+            </w:r>
+            <w:r>
+              <w:rPr>
+                <w:noProof/>
+                <w:webHidden/>
+              </w:rPr>
+            </w:r>
+            <w:r>
+              <w:rPr>
+                <w:noProof/>
+                <w:webHidden/>
+              </w:rPr>
+              <w:fldChar w:fldCharType="separate"/>
+            </w:r>
+            <w:r>
+              <w:rPr>
+                <w:noProof/>
+                <w:webHidden/>
+              </w:rPr>
+              <w:t>2</w:t>
+            </w:r>
+            <w:r>
+              <w:rPr>
+                <w:noProof/>
+                <w:webHidden/>
+              </w:rPr>
+              <w:fldChar w:fldCharType="end"/>
+            </w:r>
+          </w:hyperlink>
+        </w:p>
+        <w:p>
+          <w:pPr>
+            <w:pStyle w:val="TOC1"/>
+            <w:rPr>
+              <w:rFonts w:eastAsiaTheme="minorEastAsia"/>
+              <w:noProof/>
+              <w:lang w:eastAsia="en-GB"/>
+            </w:rPr>
+          </w:pPr>
+          <w:hyperlink w:anchor="_Toc42427911" w:history="1">
+            <w:r>
+              <w:rPr>
+                <w:rStyle w:val="Hyperlink"/>
+                <w:noProof/>
+              </w:rPr>
+              <w:t>Client Site</w:t>
+            </w:r>
+            <w:r>
+              <w:rPr>
+                <w:noProof/>
+                <w:webHidden/>
+              </w:rPr>
+              <w:tab/>
+            </w:r>
+            <w:r>
+              <w:rPr>
+                <w:noProof/>
+                <w:webHidden/>
+              </w:rPr>
+              <w:fldChar w:fldCharType="begin"/>
+            </w:r>
+            <w:r>
+              <w:rPr>
+                <w:noProof/>
+                <w:webHidden/>
+              </w:rPr>
+              <w:instrText xml:space="preserve"> PAGEREF _Toc42427911 \h </w:instrText>
+            </w:r>
+            <w:r>
+              <w:rPr>
+                <w:noProof/>
+                <w:webHidden/>
+              </w:rPr>
+            </w:r>
+            <w:r>
+              <w:rPr>
+                <w:noProof/>
+                <w:webHidden/>
+              </w:rPr>
+              <w:fldChar w:fldCharType="separate"/>
+            </w:r>
+            <w:r>
+              <w:rPr>
+                <w:noProof/>
+                <w:webHidden/>
+              </w:rPr>
+              <w:t>3</w:t>
+            </w:r>
+            <w:r>
+              <w:rPr>
+                <w:noProof/>
+                <w:webHidden/>
+              </w:rPr>
+              <w:fldChar w:fldCharType="end"/>
+            </w:r>
+          </w:hyperlink>
+        </w:p>
+        <w:p>
+          <w:pPr>
+            <w:pStyle w:val="TOC2"/>
+            <w:tabs>
+              <w:tab w:val="right" w:leader="dot" w:pos="10456"/>
+            </w:tabs>
+            <w:rPr>
+              <w:rFonts w:eastAsiaTheme="minorEastAsia"/>
+              <w:noProof/>
+              <w:lang w:eastAsia="en-GB"/>
+            </w:rPr>
+          </w:pPr>
+          <w:hyperlink w:anchor="_Toc42427912" w:history="1">
+            <w:r>
+              <w:rPr>
+                <w:rStyle w:val="Hyperlink"/>
+                <w:noProof/>
+              </w:rPr>
+              <w:t>Tic-Tac-Toe</w:t>
+            </w:r>
+            <w:r>
+              <w:rPr>
+                <w:noProof/>
+                <w:webHidden/>
+              </w:rPr>
+              <w:tab/>
+            </w:r>
+            <w:r>
+              <w:rPr>
+                <w:noProof/>
+                <w:webHidden/>
+              </w:rPr>
+              <w:fldChar w:fldCharType="begin"/>
+            </w:r>
+            <w:r>
+              <w:rPr>
+                <w:noProof/>
+                <w:webHidden/>
+              </w:rPr>
+              <w:instrText xml:space="preserve"> PAGEREF _Toc42427912 \h </w:instrText>
+            </w:r>
+            <w:r>
+              <w:rPr>
+                <w:noProof/>
+                <w:webHidden/>
+              </w:rPr>
+            </w:r>
+            <w:r>
+              <w:rPr>
+                <w:noProof/>
+                <w:webHidden/>
+              </w:rPr>
+              <w:fldChar w:fldCharType="separate"/>
+            </w:r>
+            <w:r>
+              <w:rPr>
+                <w:noProof/>
+                <w:webHidden/>
+              </w:rPr>
+              <w:t>3</w:t>
+            </w:r>
+            <w:r>
+              <w:rPr>
+                <w:noProof/>
+                <w:webHidden/>
+              </w:rPr>
+              <w:fldChar w:fldCharType="end"/>
+            </w:r>
+          </w:hyperlink>
+        </w:p>
+        <w:p>
+          <w:pPr>
+            <w:pStyle w:val="TOC2"/>
+            <w:tabs>
+              <w:tab w:val="right" w:leader="dot" w:pos="10456"/>
+            </w:tabs>
+            <w:rPr>
+              <w:rFonts w:eastAsiaTheme="minorEastAsia"/>
+              <w:noProof/>
+              <w:lang w:eastAsia="en-GB"/>
+            </w:rPr>
+          </w:pPr>
+          <w:hyperlink w:anchor="_Toc42427913" w:history="1">
+            <w:r>
+              <w:rPr>
+                <w:rStyle w:val="Hyperlink"/>
+                <w:noProof/>
+              </w:rPr>
+              <w:t>TTT_Models</w:t>
+            </w:r>
+            <w:r>
+              <w:rPr>
+                <w:noProof/>
+                <w:webHidden/>
+              </w:rPr>
+              <w:tab/>
+            </w:r>
+            <w:r>
+              <w:rPr>
+                <w:noProof/>
+                <w:webHidden/>
+              </w:rPr>
+              <w:fldChar w:fldCharType="begin"/>
+            </w:r>
+            <w:r>
+              <w:rPr>
+                <w:noProof/>
+                <w:webHidden/>
+              </w:rPr>
+              <w:instrText xml:space="preserve"> PAGEREF _Toc42427913 \h </w:instrText>
+            </w:r>
+            <w:r>
+              <w:rPr>
+                <w:noProof/>
+                <w:webHidden/>
+              </w:rPr>
+            </w:r>
+            <w:r>
+              <w:rPr>
+                <w:noProof/>
+                <w:webHidden/>
+              </w:rPr>
+              <w:fldChar w:fldCharType="separate"/>
+            </w:r>
+            <w:r>
+              <w:rPr>
+                <w:noProof/>
+                <w:webHidden/>
+              </w:rPr>
+              <w:t>3</w:t>
+            </w:r>
+            <w:r>
+              <w:rPr>
+                <w:noProof/>
+                <w:webHidden/>
+              </w:rPr>
+              <w:fldChar w:fldCharType="end"/>
+            </w:r>
+          </w:hyperlink>
+        </w:p>
+        <w:p>
+          <w:pPr>
+            <w:pStyle w:val="TOC2"/>
+            <w:tabs>
+              <w:tab w:val="right" w:leader="dot" w:pos="10456"/>
+            </w:tabs>
+            <w:rPr>
+              <w:rFonts w:eastAsiaTheme="minorEastAsia"/>
+              <w:noProof/>
+              <w:lang w:eastAsia="en-GB"/>
+            </w:rPr>
+          </w:pPr>
+          <w:hyperlink w:anchor="_Toc42427914" w:history="1">
+            <w:r>
+              <w:rPr>
+                <w:rStyle w:val="Hyperlink"/>
+                <w:noProof/>
+              </w:rPr>
+              <w:t>TTT_Repository</w:t>
+            </w:r>
+            <w:r>
+              <w:rPr>
+                <w:noProof/>
+                <w:webHidden/>
+              </w:rPr>
+              <w:tab/>
+            </w:r>
+            <w:r>
+              <w:rPr>
+                <w:noProof/>
+                <w:webHidden/>
+              </w:rPr>
+              <w:fldChar w:fldCharType="begin"/>
+            </w:r>
+            <w:r>
+              <w:rPr>
+                <w:noProof/>
+                <w:webHidden/>
+              </w:rPr>
+              <w:instrText xml:space="preserve"> PAGEREF _Toc42427914 \h </w:instrText>
+            </w:r>
+            <w:r>
+              <w:rPr>
+                <w:noProof/>
+                <w:webHidden/>
+              </w:rPr>
+            </w:r>
+            <w:r>
+              <w:rPr>
+                <w:noProof/>
+                <w:webHidden/>
+              </w:rPr>
+              <w:fldChar w:fldCharType="separate"/>
+            </w:r>
+            <w:r>
+              <w:rPr>
+                <w:noProof/>
+                <w:webHidden/>
+              </w:rPr>
+              <w:t>3</w:t>
+            </w:r>
+            <w:r>
+              <w:rPr>
+                <w:noProof/>
+                <w:webHidden/>
+              </w:rPr>
+              <w:fldChar w:fldCharType="end"/>
+            </w:r>
+          </w:hyperlink>
+        </w:p>
+        <w:p>
+          <w:pPr>
+            <w:pStyle w:val="TOC1"/>
+            <w:rPr>
+              <w:rFonts w:eastAsiaTheme="minorEastAsia"/>
+              <w:noProof/>
+              <w:lang w:eastAsia="en-GB"/>
+            </w:rPr>
+          </w:pPr>
+          <w:hyperlink w:anchor="_Toc42427915" w:history="1">
+            <w:r>
+              <w:rPr>
+                <w:rStyle w:val="Hyperlink"/>
+                <w:noProof/>
+              </w:rPr>
+              <w:t>Time spent</w:t>
+            </w:r>
+            <w:r>
+              <w:rPr>
+                <w:noProof/>
+                <w:webHidden/>
+              </w:rPr>
+              <w:tab/>
+            </w:r>
+            <w:r>
+              <w:rPr>
+                <w:noProof/>
+                <w:webHidden/>
+              </w:rPr>
+              <w:fldChar w:fldCharType="begin"/>
+            </w:r>
+            <w:r>
+              <w:rPr>
+                <w:noProof/>
+                <w:webHidden/>
+              </w:rPr>
+              <w:instrText xml:space="preserve"> PAGEREF _Toc42427915 \h </w:instrText>
+            </w:r>
+            <w:r>
+              <w:rPr>
+                <w:noProof/>
+                <w:webHidden/>
+              </w:rPr>
+            </w:r>
+            <w:r>
+              <w:rPr>
+                <w:noProof/>
+                <w:webHidden/>
+              </w:rPr>
+              <w:fldChar w:fldCharType="separate"/>
+            </w:r>
+            <w:r>
+              <w:rPr>
+                <w:noProof/>
+                <w:webHidden/>
+              </w:rPr>
+              <w:t>3</w:t>
+            </w:r>
+            <w:r>
+              <w:rPr>
+                <w:noProof/>
+                <w:webHidden/>
+              </w:rPr>
+              <w:fldChar w:fldCharType="end"/>
+            </w:r>
+          </w:hyperlink>
+        </w:p>
+        <w:p>
+          <w:pPr>
+            <w:pStyle w:val="TOC1"/>
+            <w:rPr>
+              <w:rFonts w:eastAsiaTheme="minorEastAsia"/>
+              <w:noProof/>
+              <w:lang w:eastAsia="en-GB"/>
+            </w:rPr>
+          </w:pPr>
+          <w:hyperlink w:anchor="_Toc42427916" w:history="1">
+            <w:r>
+              <w:rPr>
+                <w:rStyle w:val="Hyperlink"/>
+                <w:noProof/>
+              </w:rPr>
+              <w:t>References and tools used</w:t>
+            </w:r>
+            <w:r>
+              <w:rPr>
+                <w:noProof/>
+                <w:webHidden/>
+              </w:rPr>
+              <w:tab/>
+            </w:r>
+            <w:r>
+              <w:rPr>
+                <w:noProof/>
+                <w:webHidden/>
+              </w:rPr>
+              <w:fldChar w:fldCharType="begin"/>
+            </w:r>
+            <w:r>
+              <w:rPr>
+                <w:noProof/>
+                <w:webHidden/>
+              </w:rPr>
+              <w:instrText xml:space="preserve"> PAGEREF _Toc42427916 \h </w:instrText>
+            </w:r>
+            <w:r>
+              <w:rPr>
+                <w:noProof/>
+                <w:webHidden/>
+              </w:rPr>
+            </w:r>
+            <w:r>
+              <w:rPr>
+                <w:noProof/>
+                <w:webHidden/>
+              </w:rPr>
+              <w:fldChar w:fldCharType="separate"/>
+            </w:r>
+            <w:r>
+              <w:rPr>
+                <w:noProof/>
+                <w:webHidden/>
+              </w:rPr>
+              <w:t>4</w:t>
+            </w:r>
+            <w:r>
+              <w:rPr>
+                <w:noProof/>
+                <w:webHidden/>
+              </w:rPr>
+              <w:fldChar w:fldCharType="end"/>
+            </w:r>
+          </w:hyperlink>
+        </w:p>
+        <w:p>
+          <w:pPr>
+            <w:pStyle w:val="TOC2"/>
+            <w:tabs>
+              <w:tab w:val="right" w:leader="dot" w:pos="10456"/>
+            </w:tabs>
+            <w:rPr>
+              <w:rFonts w:eastAsiaTheme="minorEastAsia"/>
+              <w:noProof/>
+              <w:lang w:eastAsia="en-GB"/>
+            </w:rPr>
+          </w:pPr>
+          <w:hyperlink w:anchor="_Toc42427917" w:history="1">
+            <w:r>
+              <w:rPr>
+                <w:rStyle w:val="Hyperlink"/>
+                <w:noProof/>
+              </w:rPr>
+              <w:t>Tools</w:t>
+            </w:r>
+            <w:r>
+              <w:rPr>
+                <w:noProof/>
+                <w:webHidden/>
+              </w:rPr>
+              <w:tab/>
+            </w:r>
+            <w:r>
+              <w:rPr>
+                <w:noProof/>
+                <w:webHidden/>
+              </w:rPr>
+              <w:fldChar w:fldCharType="begin"/>
+            </w:r>
+            <w:r>
+              <w:rPr>
+                <w:noProof/>
+                <w:webHidden/>
+              </w:rPr>
+              <w:instrText xml:space="preserve"> PAGEREF _Toc42427917 \h </w:instrText>
+            </w:r>
+            <w:r>
+              <w:rPr>
+                <w:noProof/>
+                <w:webHidden/>
+              </w:rPr>
+            </w:r>
+            <w:r>
+              <w:rPr>
+                <w:noProof/>
+                <w:webHidden/>
+              </w:rPr>
+              <w:fldChar w:fldCharType="separate"/>
+            </w:r>
+            <w:r>
+              <w:rPr>
+                <w:noProof/>
+                <w:webHidden/>
+              </w:rPr>
+              <w:t>4</w:t>
+            </w:r>
+            <w:r>
+              <w:rPr>
+                <w:noProof/>
+                <w:webHidden/>
+              </w:rPr>
+              <w:fldChar w:fldCharType="end"/>
+            </w:r>
+          </w:hyperlink>
+        </w:p>
+        <w:p>
+          <w:pPr>
+            <w:pStyle w:val="TOC2"/>
+            <w:tabs>
+              <w:tab w:val="right" w:leader="dot" w:pos="10456"/>
+            </w:tabs>
+            <w:rPr>
+              <w:rFonts w:eastAsiaTheme="minorEastAsia"/>
+              <w:noProof/>
+              <w:lang w:eastAsia="en-GB"/>
+            </w:rPr>
+          </w:pPr>
+          <w:hyperlink w:anchor="_Toc42427918" w:history="1">
+            <w:r>
+              <w:rPr>
+                <w:rStyle w:val="Hyperlink"/>
+                <w:noProof/>
+              </w:rPr>
               <w:t>References</w:t>
             </w:r>
             <w:r>
@@ -587,7 +1004,7 @@
                 <w:noProof/>
                 <w:webHidden/>
               </w:rPr>
-              <w:instrText xml:space="preserve"> PAGEREF _Toc42373574 \h </w:instrText>
+              <w:instrText xml:space="preserve"> PAGEREF _Toc42427918 \h </w:instrText>
             </w:r>
             <w:r>
               <w:rPr>
@@ -630,7 +1047,7 @@
               <w:lang w:eastAsia="en-GB"/>
             </w:rPr>
           </w:pPr>
-          <w:hyperlink w:anchor="_Toc42373575" w:history="1">
+          <w:hyperlink w:anchor="_Toc42427919" w:history="1">
             <w:r>
               <w:rPr>
                 <w:rStyle w:val="Hyperlink"/>
@@ -657,7 +1074,7 @@
                 <w:noProof/>
                 <w:webHidden/>
               </w:rPr>
-              <w:instrText xml:space="preserve"> PAGEREF _Toc42373575 \h </w:instrText>
+              <w:instrText xml:space="preserve"> PAGEREF _Toc42427919 \h </w:instrText>
             </w:r>
             <w:r>
               <w:rPr>
@@ -700,7 +1117,7 @@
               <w:lang w:eastAsia="en-GB"/>
             </w:rPr>
           </w:pPr>
-          <w:hyperlink w:anchor="_Toc42373576" w:history="1">
+          <w:hyperlink w:anchor="_Toc42427920" w:history="1">
             <w:r>
               <w:rPr>
                 <w:rStyle w:val="Hyperlink"/>
@@ -727,7 +1144,7 @@
                 <w:noProof/>
                 <w:webHidden/>
               </w:rPr>
-              <w:instrText xml:space="preserve"> PAGEREF _Toc42373576 \h </w:instrText>
+              <w:instrText xml:space="preserve"> PAGEREF _Toc42427920 \h </w:instrText>
             </w:r>
             <w:r>
               <w:rPr>
@@ -747,7 +1164,7 @@
                 <w:noProof/>
                 <w:webHidden/>
               </w:rPr>
-              <w:t>4</w:t>
+              <w:t>5</w:t>
             </w:r>
             <w:r>
               <w:rPr>
@@ -770,7 +1187,7 @@
               <w:lang w:eastAsia="en-GB"/>
             </w:rPr>
           </w:pPr>
-          <w:hyperlink w:anchor="_Toc42373577" w:history="1">
+          <w:hyperlink w:anchor="_Toc42427921" w:history="1">
             <w:r>
               <w:rPr>
                 <w:rStyle w:val="Hyperlink"/>
@@ -797,7 +1214,7 @@
                 <w:noProof/>
                 <w:webHidden/>
               </w:rPr>
-              <w:instrText xml:space="preserve"> PAGEREF _Toc42373577 \h </w:instrText>
+              <w:instrText xml:space="preserve"> PAGEREF _Toc42427921 \h </w:instrText>
             </w:r>
             <w:r>
               <w:rPr>
@@ -817,7 +1234,7 @@
                 <w:noProof/>
                 <w:webHidden/>
               </w:rPr>
-              <w:t>4</w:t>
+              <w:t>5</w:t>
             </w:r>
             <w:r>
               <w:rPr>
@@ -840,7 +1257,7 @@
               <w:lang w:eastAsia="en-GB"/>
             </w:rPr>
           </w:pPr>
-          <w:hyperlink w:anchor="_Toc42373578" w:history="1">
+          <w:hyperlink w:anchor="_Toc42427922" w:history="1">
             <w:r>
               <w:rPr>
                 <w:rStyle w:val="Hyperlink"/>
@@ -867,7 +1284,7 @@
                 <w:noProof/>
                 <w:webHidden/>
               </w:rPr>
-              <w:instrText xml:space="preserve"> PAGEREF _Toc42373578 \h </w:instrText>
+              <w:instrText xml:space="preserve"> PAGEREF _Toc42427922 \h </w:instrText>
             </w:r>
             <w:r>
               <w:rPr>
@@ -910,7 +1327,7 @@
               <w:lang w:eastAsia="en-GB"/>
             </w:rPr>
           </w:pPr>
-          <w:hyperlink w:anchor="_Toc42373579" w:history="1">
+          <w:hyperlink w:anchor="_Toc42427923" w:history="1">
             <w:r>
               <w:rPr>
                 <w:rStyle w:val="Hyperlink"/>
@@ -937,7 +1354,7 @@
                 <w:noProof/>
                 <w:webHidden/>
               </w:rPr>
-              <w:instrText xml:space="preserve"> PAGEREF _Toc42373579 \h </w:instrText>
+              <w:instrText xml:space="preserve"> PAGEREF _Toc42427923 \h </w:instrText>
             </w:r>
             <w:r>
               <w:rPr>
@@ -957,7 +1374,7 @@
                 <w:noProof/>
                 <w:webHidden/>
               </w:rPr>
-              <w:t>5</w:t>
+              <w:t>6</w:t>
             </w:r>
             <w:r>
               <w:rPr>
@@ -980,7 +1397,7 @@
               <w:lang w:eastAsia="en-GB"/>
             </w:rPr>
           </w:pPr>
-          <w:hyperlink w:anchor="_Toc42373580" w:history="1">
+          <w:hyperlink w:anchor="_Toc42427924" w:history="1">
             <w:r>
               <w:rPr>
                 <w:rStyle w:val="Hyperlink"/>
@@ -1007,7 +1424,7 @@
                 <w:noProof/>
                 <w:webHidden/>
               </w:rPr>
-              <w:instrText xml:space="preserve"> PAGEREF _Toc42373580 \h </w:instrText>
+              <w:instrText xml:space="preserve"> PAGEREF _Toc42427924 \h </w:instrText>
             </w:r>
             <w:r>
               <w:rPr>
@@ -1027,7 +1444,7 @@
                 <w:noProof/>
                 <w:webHidden/>
               </w:rPr>
-              <w:t>5</w:t>
+              <w:t>6</w:t>
             </w:r>
             <w:r>
               <w:rPr>
@@ -1050,7 +1467,7 @@
               <w:lang w:eastAsia="en-GB"/>
             </w:rPr>
           </w:pPr>
-          <w:hyperlink w:anchor="_Toc42373581" w:history="1">
+          <w:hyperlink w:anchor="_Toc42427925" w:history="1">
             <w:r>
               <w:rPr>
                 <w:rStyle w:val="Hyperlink"/>
@@ -1077,7 +1494,7 @@
                 <w:noProof/>
                 <w:webHidden/>
               </w:rPr>
-              <w:instrText xml:space="preserve"> PAGEREF _Toc42373581 \h </w:instrText>
+              <w:instrText xml:space="preserve"> PAGEREF _Toc42427925 \h </w:instrText>
             </w:r>
             <w:r>
               <w:rPr>
@@ -1097,7 +1514,7 @@
                 <w:noProof/>
                 <w:webHidden/>
               </w:rPr>
-              <w:t>5</w:t>
+              <w:t>6</w:t>
             </w:r>
             <w:r>
               <w:rPr>
@@ -1120,7 +1537,7 @@
               <w:lang w:eastAsia="en-GB"/>
             </w:rPr>
           </w:pPr>
-          <w:hyperlink w:anchor="_Toc42373582" w:history="1">
+          <w:hyperlink w:anchor="_Toc42427926" w:history="1">
             <w:r>
               <w:rPr>
                 <w:rStyle w:val="Hyperlink"/>
@@ -1148,7 +1565,7 @@
                 <w:noProof/>
                 <w:webHidden/>
               </w:rPr>
-              <w:instrText xml:space="preserve"> PAGEREF _Toc42373582 \h </w:instrText>
+              <w:instrText xml:space="preserve"> PAGEREF _Toc42427926 \h </w:instrText>
             </w:r>
             <w:r>
               <w:rPr>
@@ -1188,7 +1605,7 @@
               <w:lang w:eastAsia="en-GB"/>
             </w:rPr>
           </w:pPr>
-          <w:hyperlink w:anchor="_Toc42373583" w:history="1">
+          <w:hyperlink w:anchor="_Toc42427927" w:history="1">
             <w:r>
               <w:rPr>
                 <w:rStyle w:val="Hyperlink"/>
@@ -1216,7 +1633,7 @@
                 <w:noProof/>
                 <w:webHidden/>
               </w:rPr>
-              <w:instrText xml:space="preserve"> PAGEREF _Toc42373583 \h </w:instrText>
+              <w:instrText xml:space="preserve"> PAGEREF _Toc42427927 \h </w:instrText>
             </w:r>
             <w:r>
               <w:rPr>
@@ -1236,7 +1653,7 @@
                 <w:noProof/>
                 <w:webHidden/>
               </w:rPr>
-              <w:t>6</w:t>
+              <w:t>7</w:t>
             </w:r>
             <w:r>
               <w:rPr>
@@ -1256,7 +1673,7 @@
               <w:lang w:eastAsia="en-GB"/>
             </w:rPr>
           </w:pPr>
-          <w:hyperlink w:anchor="_Toc42373584" w:history="1">
+          <w:hyperlink w:anchor="_Toc42427928" w:history="1">
             <w:r>
               <w:rPr>
                 <w:rStyle w:val="Hyperlink"/>
@@ -1283,7 +1700,7 @@
                 <w:noProof/>
                 <w:webHidden/>
               </w:rPr>
-              <w:instrText xml:space="preserve"> PAGEREF _Toc42373584 \h </w:instrText>
+              <w:instrText xml:space="preserve"> PAGEREF _Toc42427928 \h </w:instrText>
             </w:r>
             <w:r>
               <w:rPr>
@@ -1303,7 +1720,7 @@
                 <w:noProof/>
                 <w:webHidden/>
               </w:rPr>
-              <w:t>6</w:t>
+              <w:t>7</w:t>
             </w:r>
             <w:r>
               <w:rPr>
@@ -1326,7 +1743,7 @@
               <w:lang w:eastAsia="en-GB"/>
             </w:rPr>
           </w:pPr>
-          <w:hyperlink w:anchor="_Toc42373585" w:history="1">
+          <w:hyperlink w:anchor="_Toc42427929" w:history="1">
             <w:r>
               <w:rPr>
                 <w:rStyle w:val="Hyperlink"/>
@@ -1353,7 +1770,7 @@
                 <w:noProof/>
                 <w:webHidden/>
               </w:rPr>
-              <w:instrText xml:space="preserve"> PAGEREF _Toc42373585 \h </w:instrText>
+              <w:instrText xml:space="preserve"> PAGEREF _Toc42427929 \h </w:instrText>
             </w:r>
             <w:r>
               <w:rPr>
@@ -1373,7 +1790,7 @@
                 <w:noProof/>
                 <w:webHidden/>
               </w:rPr>
-              <w:t>6</w:t>
+              <w:t>7</w:t>
             </w:r>
             <w:r>
               <w:rPr>
@@ -1396,7 +1813,7 @@
               <w:lang w:eastAsia="en-GB"/>
             </w:rPr>
           </w:pPr>
-          <w:hyperlink w:anchor="_Toc42373586" w:history="1">
+          <w:hyperlink w:anchor="_Toc42427930" w:history="1">
             <w:r>
               <w:rPr>
                 <w:rStyle w:val="Hyperlink"/>
@@ -1423,7 +1840,7 @@
                 <w:noProof/>
                 <w:webHidden/>
               </w:rPr>
-              <w:instrText xml:space="preserve"> PAGEREF _Toc42373586 \h </w:instrText>
+              <w:instrText xml:space="preserve"> PAGEREF _Toc42427930 \h </w:instrText>
             </w:r>
             <w:r>
               <w:rPr>
@@ -1443,7 +1860,7 @@
                 <w:noProof/>
                 <w:webHidden/>
               </w:rPr>
-              <w:t>6</w:t>
+              <w:t>7</w:t>
             </w:r>
             <w:r>
               <w:rPr>
@@ -1466,7 +1883,7 @@
               <w:lang w:eastAsia="en-GB"/>
             </w:rPr>
           </w:pPr>
-          <w:hyperlink w:anchor="_Toc42373587" w:history="1">
+          <w:hyperlink w:anchor="_Toc42427931" w:history="1">
             <w:r>
               <w:rPr>
                 <w:rStyle w:val="Hyperlink"/>
@@ -1493,7 +1910,7 @@
                 <w:noProof/>
                 <w:webHidden/>
               </w:rPr>
-              <w:instrText xml:space="preserve"> PAGEREF _Toc42373587 \h </w:instrText>
+              <w:instrText xml:space="preserve"> PAGEREF _Toc42427931 \h </w:instrText>
             </w:r>
             <w:r>
               <w:rPr>
@@ -1541,7 +1958,7 @@
       <w:pPr>
         <w:pStyle w:val="Heading1"/>
       </w:pPr>
-      <w:bookmarkStart w:id="0" w:name="_Toc42373567"/>
+      <w:bookmarkStart w:id="0" w:name="_Toc42427905"/>
       <w:r>
         <w:t xml:space="preserve">Project </w:t>
       </w:r>
@@ -1567,8 +1984,9 @@
       <w:pPr>
         <w:pStyle w:val="Heading2"/>
       </w:pPr>
-      <w:bookmarkStart w:id="1" w:name="_Toc42373568"/>
-      <w:r>
+      <w:bookmarkStart w:id="1" w:name="_Toc42427906"/>
+      <w:r>
+        <w:lastRenderedPageBreak/>
         <w:t>Must have(s)</w:t>
       </w:r>
       <w:bookmarkEnd w:id="1"/>
@@ -1624,11 +2042,16 @@
         <w:t>Multiplayer</w:t>
       </w:r>
       <w:r>
-        <w:t xml:space="preserve"> should be played from two different pc</w:t>
+        <w:t xml:space="preserve"> should be played from two different </w:t>
+      </w:r>
+      <w:proofErr w:type="gramStart"/>
+      <w:r>
+        <w:t>pc</w:t>
       </w:r>
       <w:r>
         <w:t>’s</w:t>
       </w:r>
+      <w:proofErr w:type="gramEnd"/>
       <w:r>
         <w:t xml:space="preserve"> via a connection to a server</w:t>
       </w:r>
@@ -1679,7 +2102,6 @@
         </w:numPr>
       </w:pPr>
       <w:r>
-        <w:lastRenderedPageBreak/>
         <w:t xml:space="preserve">If a player </w:t>
       </w:r>
       <w:r>
@@ -1689,8 +2111,13 @@
         <w:t xml:space="preserve"> the website</w:t>
       </w:r>
       <w:r>
-        <w:t>/application</w:t>
-      </w:r>
+        <w:t>/</w:t>
+      </w:r>
+      <w:proofErr w:type="gramStart"/>
+      <w:r>
+        <w:t>application</w:t>
+      </w:r>
+      <w:proofErr w:type="gramEnd"/>
       <w:r>
         <w:t xml:space="preserve"> he/she will lose the game.</w:t>
       </w:r>
@@ -1771,30 +2198,38 @@
     </w:p>
     <w:p>
       <w:pPr>
-        <w:spacing w:line="240" w:lineRule="auto"/>
-      </w:pPr>
-      <w:r>
-        <w:rPr>
-          <w:rFonts w:asciiTheme="majorHAnsi" w:eastAsiaTheme="majorEastAsia" w:hAnsiTheme="majorHAnsi" w:cstheme="majorBidi"/>
-          <w:color w:val="2F5496" w:themeColor="accent1" w:themeShade="BF"/>
-          <w:sz w:val="32"/>
-          <w:szCs w:val="32"/>
-        </w:rPr>
+        <w:pStyle w:val="Heading1"/>
+      </w:pPr>
+      <w:bookmarkStart w:id="2" w:name="_Toc42427907"/>
+      <w:r>
+        <w:t>Server Site</w:t>
+      </w:r>
+      <w:bookmarkEnd w:id="2"/>
+    </w:p>
+    <w:p/>
+    <w:p>
+      <w:pPr>
+        <w:pStyle w:val="Heading2"/>
+        <w:spacing w:line="360" w:lineRule="auto"/>
+      </w:pPr>
+      <w:bookmarkStart w:id="3" w:name="_Toc42427908"/>
+      <w:r>
         <w:t>WebSocketServer</w:t>
       </w:r>
+      <w:bookmarkEnd w:id="3"/>
     </w:p>
     <w:p>
       <w:r>
         <w:t xml:space="preserve">The </w:t>
       </w:r>
-      <w:bookmarkStart w:id="2" w:name="_Hlk42250257"/>
+      <w:bookmarkStart w:id="4" w:name="_Hlk42250257"/>
       <w:r>
         <w:t>WebSocketServer</w:t>
       </w:r>
       <w:r>
         <w:t xml:space="preserve"> </w:t>
       </w:r>
-      <w:bookmarkEnd w:id="2"/>
+      <w:bookmarkEnd w:id="4"/>
       <w:r>
         <w:t xml:space="preserve">is </w:t>
       </w:r>
@@ -1887,48 +2322,24 @@
     </w:p>
     <w:p>
       <w:pPr>
-        <w:rPr>
-          <w:color w:val="000000" w:themeColor="text1"/>
-        </w:rPr>
-      </w:pPr>
-      <w:r>
-        <w:rPr>
-          <w:color w:val="000000" w:themeColor="text1"/>
-        </w:rPr>
-        <w:t>A WebSocket Server made from</w:t>
-      </w:r>
-    </w:p>
-    <w:p>
-      <w:pPr>
-        <w:rPr>
-          <w:color w:val="4472C4" w:themeColor="accent1"/>
-        </w:rPr>
-      </w:pPr>
-    </w:p>
-    <w:p>
-      <w:pPr>
-        <w:pStyle w:val="Heading1"/>
-        <w:spacing w:line="240" w:lineRule="auto"/>
-      </w:pPr>
-      <w:bookmarkStart w:id="3" w:name="_Toc42373570"/>
-      <w:r>
-        <w:t>Tic-Tac-Toe</w:t>
-      </w:r>
-      <w:bookmarkEnd w:id="3"/>
-    </w:p>
-    <w:p/>
-    <w:p>
-      <w:r>
-        <w:t>‘</w:t>
-      </w:r>
-      <w:r>
-        <w:t>Tic-Tac-Toe</w:t>
-      </w:r>
-      <w:r>
-        <w:t xml:space="preserve">’ is a webpage build to run the game </w:t>
-      </w:r>
-      <w:r>
-        <w:t>Tic-Tac-Toe</w:t>
+        <w:pStyle w:val="Heading2"/>
+        <w:spacing w:line="360" w:lineRule="auto"/>
+      </w:pPr>
+      <w:bookmarkStart w:id="5" w:name="_Toc42427909"/>
+      <w:r>
+        <w:t>Server_Models</w:t>
+      </w:r>
+      <w:bookmarkEnd w:id="5"/>
+    </w:p>
+    <w:p>
+      <w:r>
+        <w:t xml:space="preserve">Contain ALL the models for the </w:t>
+      </w:r>
+      <w:r>
+        <w:t>WebSocketServer</w:t>
+      </w:r>
+      <w:r>
+        <w:t xml:space="preserve"> application.</w:t>
       </w:r>
     </w:p>
     <w:p>
@@ -2001,10 +2412,443 @@
         <w:t xml:space="preserve">: </w:t>
       </w:r>
       <w:r>
+        <w:t xml:space="preserve"> .Net Core Class Library</w:t>
+      </w:r>
+    </w:p>
+    <w:p>
+      <w:pPr>
+        <w:rPr>
+          <w:color w:val="000000" w:themeColor="text1"/>
+        </w:rPr>
+      </w:pPr>
+    </w:p>
+    <w:p>
+      <w:pPr>
+        <w:pStyle w:val="Heading2"/>
+        <w:spacing w:line="360" w:lineRule="auto"/>
+      </w:pPr>
+      <w:bookmarkStart w:id="6" w:name="_Toc42427910"/>
+      <w:r>
+        <w:t>Server_Repository</w:t>
+      </w:r>
+      <w:bookmarkEnd w:id="6"/>
+    </w:p>
+    <w:p>
+      <w:r>
+        <w:t xml:space="preserve">Contain ALL the </w:t>
+      </w:r>
+      <w:r>
+        <w:t>logic</w:t>
+      </w:r>
+      <w:r>
+        <w:t xml:space="preserve"> for the WebSocketServer</w:t>
+      </w:r>
+      <w:r>
+        <w:t xml:space="preserve"> application.</w:t>
+      </w:r>
+    </w:p>
+    <w:p>
+      <w:r>
+        <w:rPr>
+          <w:b/>
+          <w:bCs/>
+        </w:rPr>
+        <w:t>Languages:</w:t>
+      </w:r>
+      <w:r>
+        <w:t xml:space="preserve"> C#</w:t>
+      </w:r>
+    </w:p>
+    <w:p>
+      <w:r>
+        <w:rPr>
+          <w:b/>
+          <w:bCs/>
+        </w:rPr>
+        <w:t>Framework:</w:t>
+      </w:r>
+      <w:r>
+        <w:t xml:space="preserve"> .Net Core 3.1</w:t>
+      </w:r>
+    </w:p>
+    <w:p>
+      <w:pPr>
+        <w:rPr>
+          <w:i/>
+          <w:iCs/>
+        </w:rPr>
+      </w:pPr>
+      <w:r>
+        <w:rPr>
+          <w:b/>
+          <w:bCs/>
+        </w:rPr>
+        <w:t xml:space="preserve">ORM </w:t>
+      </w:r>
+      <w:r>
+        <w:rPr>
+          <w:i/>
+          <w:iCs/>
+        </w:rPr>
+        <w:t>(</w:t>
+      </w:r>
+      <w:r>
+        <w:rPr>
+          <w:rFonts w:ascii="Arial" w:hAnsi="Arial" w:cs="Arial"/>
+          <w:i/>
+          <w:iCs/>
+          <w:color w:val="222222"/>
+          <w:shd w:val="clear" w:color="auto" w:fill="FFFFFF"/>
+        </w:rPr>
+        <w:t>object-relational mapper</w:t>
+      </w:r>
+      <w:r>
+        <w:rPr>
+          <w:i/>
+          <w:iCs/>
+        </w:rPr>
+        <w:t>)</w:t>
+      </w:r>
+      <w:r>
+        <w:rPr>
+          <w:b/>
+          <w:bCs/>
+        </w:rPr>
+        <w:t xml:space="preserve">: </w:t>
+      </w:r>
+      <w:r>
+        <w:t xml:space="preserve"> .Net Core Class Library</w:t>
+      </w:r>
+    </w:p>
+    <w:p>
+      <w:pPr>
+        <w:rPr>
+          <w:color w:val="000000" w:themeColor="text1"/>
+        </w:rPr>
+      </w:pPr>
+    </w:p>
+    <w:p>
+      <w:pPr>
+        <w:rPr>
+          <w:color w:val="000000" w:themeColor="text1"/>
+        </w:rPr>
+      </w:pPr>
+    </w:p>
+    <w:p>
+      <w:pPr>
+        <w:pStyle w:val="Heading1"/>
+      </w:pPr>
+      <w:bookmarkStart w:id="7" w:name="_Toc42427911"/>
+      <w:r>
+        <w:lastRenderedPageBreak/>
+        <w:t>Client Site</w:t>
+      </w:r>
+      <w:bookmarkEnd w:id="7"/>
+    </w:p>
+    <w:p/>
+    <w:p>
+      <w:pPr>
+        <w:pStyle w:val="Heading2"/>
+        <w:spacing w:line="360" w:lineRule="auto"/>
+      </w:pPr>
+      <w:bookmarkStart w:id="8" w:name="_Toc42427912"/>
+      <w:r>
+        <w:t>Tic-Tac-Toe</w:t>
+      </w:r>
+      <w:bookmarkEnd w:id="8"/>
+    </w:p>
+    <w:p>
+      <w:r>
+        <w:t>‘</w:t>
+      </w:r>
+      <w:r>
+        <w:t>Tic-Tac-Toe</w:t>
+      </w:r>
+      <w:r>
+        <w:t>’ is a</w:t>
+      </w:r>
+      <w:r>
+        <w:t xml:space="preserve"> Game with a</w:t>
+      </w:r>
+      <w:r>
         <w:t xml:space="preserve"> </w:t>
       </w:r>
       <w:r>
+        <w:t xml:space="preserve">UI </w:t>
+      </w:r>
+      <w:r>
+        <w:t xml:space="preserve">build </w:t>
+      </w:r>
+      <w:r>
+        <w:t>with WPF.</w:t>
+      </w:r>
+    </w:p>
+    <w:p>
+      <w:r>
+        <w:rPr>
+          <w:b/>
+          <w:bCs/>
+        </w:rPr>
+        <w:t>Languages:</w:t>
+      </w:r>
+      <w:r>
+        <w:t xml:space="preserve"> C#</w:t>
+      </w:r>
+    </w:p>
+    <w:p>
+      <w:r>
+        <w:rPr>
+          <w:b/>
+          <w:bCs/>
+        </w:rPr>
+        <w:t>Framework:</w:t>
+      </w:r>
+      <w:r>
+        <w:t xml:space="preserve"> .Net Core 3.1</w:t>
+      </w:r>
+    </w:p>
+    <w:p>
+      <w:pPr>
+        <w:rPr>
+          <w:i/>
+          <w:iCs/>
+        </w:rPr>
+      </w:pPr>
+      <w:r>
+        <w:rPr>
+          <w:b/>
+          <w:bCs/>
+        </w:rPr>
+        <w:t xml:space="preserve">ORM </w:t>
+      </w:r>
+      <w:r>
+        <w:rPr>
+          <w:i/>
+          <w:iCs/>
+        </w:rPr>
+        <w:t>(</w:t>
+      </w:r>
+      <w:r>
+        <w:rPr>
+          <w:rFonts w:ascii="Arial" w:hAnsi="Arial" w:cs="Arial"/>
+          <w:i/>
+          <w:iCs/>
+          <w:color w:val="222222"/>
+          <w:shd w:val="clear" w:color="auto" w:fill="FFFFFF"/>
+        </w:rPr>
+        <w:t>object-relational mapper</w:t>
+      </w:r>
+      <w:r>
+        <w:rPr>
+          <w:i/>
+          <w:iCs/>
+        </w:rPr>
+        <w:t>)</w:t>
+      </w:r>
+      <w:r>
+        <w:rPr>
+          <w:b/>
+          <w:bCs/>
+        </w:rPr>
+        <w:t xml:space="preserve">: </w:t>
+      </w:r>
+      <w:r>
+        <w:t xml:space="preserve"> </w:t>
+      </w:r>
+      <w:r>
         <w:t>WPF</w:t>
+      </w:r>
+    </w:p>
+    <w:p/>
+    <w:p>
+      <w:pPr>
+        <w:pStyle w:val="Heading2"/>
+        <w:spacing w:line="360" w:lineRule="auto"/>
+      </w:pPr>
+      <w:bookmarkStart w:id="9" w:name="_Toc42427913"/>
+      <w:r>
+        <w:t>TTT_Models</w:t>
+      </w:r>
+      <w:bookmarkEnd w:id="9"/>
+    </w:p>
+    <w:p>
+      <w:r>
+        <w:t>Contain ALL the models for the ‘Tic-Tac-Toe’ game</w:t>
+      </w:r>
+    </w:p>
+    <w:p>
+      <w:r>
+        <w:rPr>
+          <w:b/>
+          <w:bCs/>
+        </w:rPr>
+        <w:t>Languages:</w:t>
+      </w:r>
+      <w:r>
+        <w:t xml:space="preserve"> C#</w:t>
+      </w:r>
+    </w:p>
+    <w:p>
+      <w:r>
+        <w:rPr>
+          <w:b/>
+          <w:bCs/>
+        </w:rPr>
+        <w:t>Framework:</w:t>
+      </w:r>
+      <w:r>
+        <w:t xml:space="preserve"> .Net Core 3.1</w:t>
+      </w:r>
+    </w:p>
+    <w:p>
+      <w:pPr>
+        <w:rPr>
+          <w:i/>
+          <w:iCs/>
+        </w:rPr>
+      </w:pPr>
+      <w:r>
+        <w:rPr>
+          <w:b/>
+          <w:bCs/>
+        </w:rPr>
+        <w:t xml:space="preserve">ORM </w:t>
+      </w:r>
+      <w:r>
+        <w:rPr>
+          <w:i/>
+          <w:iCs/>
+        </w:rPr>
+        <w:t>(</w:t>
+      </w:r>
+      <w:r>
+        <w:rPr>
+          <w:rFonts w:ascii="Arial" w:hAnsi="Arial" w:cs="Arial"/>
+          <w:i/>
+          <w:iCs/>
+          <w:color w:val="222222"/>
+          <w:shd w:val="clear" w:color="auto" w:fill="FFFFFF"/>
+        </w:rPr>
+        <w:t>object-relational mapper</w:t>
+      </w:r>
+      <w:r>
+        <w:rPr>
+          <w:i/>
+          <w:iCs/>
+        </w:rPr>
+        <w:t>)</w:t>
+      </w:r>
+      <w:r>
+        <w:rPr>
+          <w:b/>
+          <w:bCs/>
+        </w:rPr>
+        <w:t xml:space="preserve">: </w:t>
+      </w:r>
+      <w:r>
+        <w:t xml:space="preserve"> </w:t>
+      </w:r>
+      <w:r>
+        <w:t>.Net Core Class Library</w:t>
+      </w:r>
+    </w:p>
+    <w:p/>
+    <w:p>
+      <w:pPr>
+        <w:pStyle w:val="Heading2"/>
+        <w:spacing w:line="360" w:lineRule="auto"/>
+      </w:pPr>
+      <w:bookmarkStart w:id="10" w:name="_Toc42427914"/>
+      <w:r>
+        <w:t>TTT_Repository</w:t>
+      </w:r>
+      <w:bookmarkEnd w:id="10"/>
+    </w:p>
+    <w:p>
+      <w:r>
+        <w:t xml:space="preserve">Contain ALL the </w:t>
+      </w:r>
+      <w:r>
+        <w:t>logic for the application</w:t>
+      </w:r>
+      <w:r>
+        <w:t xml:space="preserve"> ‘Tic-Tac-Toe’</w:t>
+      </w:r>
+      <w:r>
+        <w:t>.</w:t>
+      </w:r>
+    </w:p>
+    <w:p>
+      <w:r>
+        <w:rPr>
+          <w:b/>
+          <w:bCs/>
+        </w:rPr>
+        <w:t>Languages:</w:t>
+      </w:r>
+      <w:r>
+        <w:t xml:space="preserve"> C#</w:t>
+      </w:r>
+    </w:p>
+    <w:p>
+      <w:r>
+        <w:rPr>
+          <w:b/>
+          <w:bCs/>
+        </w:rPr>
+        <w:t>Framework:</w:t>
+      </w:r>
+      <w:r>
+        <w:t xml:space="preserve"> .Net Core 3.1</w:t>
+      </w:r>
+    </w:p>
+    <w:p>
+      <w:pPr>
+        <w:rPr>
+          <w:i/>
+          <w:iCs/>
+        </w:rPr>
+      </w:pPr>
+      <w:r>
+        <w:rPr>
+          <w:b/>
+          <w:bCs/>
+        </w:rPr>
+        <w:t xml:space="preserve">ORM </w:t>
+      </w:r>
+      <w:r>
+        <w:rPr>
+          <w:i/>
+          <w:iCs/>
+        </w:rPr>
+        <w:t>(</w:t>
+      </w:r>
+      <w:r>
+        <w:rPr>
+          <w:rFonts w:ascii="Arial" w:hAnsi="Arial" w:cs="Arial"/>
+          <w:i/>
+          <w:iCs/>
+          <w:color w:val="222222"/>
+          <w:shd w:val="clear" w:color="auto" w:fill="FFFFFF"/>
+        </w:rPr>
+        <w:t>object-relational mapper</w:t>
+      </w:r>
+      <w:r>
+        <w:rPr>
+          <w:i/>
+          <w:iCs/>
+        </w:rPr>
+        <w:t>)</w:t>
+      </w:r>
+      <w:r>
+        <w:rPr>
+          <w:b/>
+          <w:bCs/>
+        </w:rPr>
+        <w:t xml:space="preserve">: </w:t>
+      </w:r>
+      <w:r>
+        <w:t xml:space="preserve"> .Net Core Class Library</w:t>
       </w:r>
     </w:p>
     <w:p/>
@@ -2026,11 +2870,14 @@
       <w:pPr>
         <w:pStyle w:val="Heading1"/>
       </w:pPr>
-      <w:bookmarkStart w:id="4" w:name="_Toc42373571"/>
+      <w:bookmarkStart w:id="11" w:name="_Toc42427915"/>
       <w:r>
         <w:t>Time spent</w:t>
       </w:r>
-      <w:bookmarkEnd w:id="4"/>
+      <w:bookmarkEnd w:id="11"/>
+      <w:r>
+        <w:t xml:space="preserve"> on the project</w:t>
+      </w:r>
     </w:p>
     <w:p/>
     <w:p>
@@ -2304,7 +3151,6 @@
         <w:spacing w:line="360" w:lineRule="auto"/>
       </w:pPr>
       <w:r>
-        <w:lastRenderedPageBreak/>
         <w:t xml:space="preserve">Creating the project types that was </w:t>
       </w:r>
       <w:proofErr w:type="spellStart"/>
@@ -2347,6 +3193,7 @@
         </w:numPr>
       </w:pPr>
       <w:r>
+        <w:lastRenderedPageBreak/>
         <w:t>Setting up the Project environments</w:t>
       </w:r>
       <w:r>
@@ -2433,7 +3280,15 @@
         <w:t>)</w:t>
       </w:r>
       <w:r>
-        <w:t xml:space="preserve"> total </w:t>
+        <w:t xml:space="preserve"> </w:t>
+      </w:r>
+      <w:proofErr w:type="gramStart"/>
+      <w:r>
+        <w:t>total</w:t>
+      </w:r>
+      <w:proofErr w:type="gramEnd"/>
+      <w:r>
+        <w:t xml:space="preserve"> </w:t>
       </w:r>
     </w:p>
     <w:p>
@@ -2789,12 +3644,31 @@
           <w:ilvl w:val="1"/>
           <w:numId w:val="2"/>
         </w:numPr>
+        <w:spacing w:line="360" w:lineRule="auto"/>
       </w:pPr>
       <w:r>
         <w:t xml:space="preserve">Updating my </w:t>
       </w:r>
       <w:r>
         <w:t>documentation</w:t>
+      </w:r>
+    </w:p>
+    <w:p>
+      <w:pPr>
+        <w:pStyle w:val="ListParagraph"/>
+        <w:numPr>
+          <w:ilvl w:val="1"/>
+          <w:numId w:val="2"/>
+        </w:numPr>
+      </w:pPr>
+      <w:r>
+        <w:t xml:space="preserve">Setting up a home </w:t>
+      </w:r>
+      <w:r>
+        <w:t xml:space="preserve">windows </w:t>
+      </w:r>
+      <w:r>
+        <w:t>server to host my application</w:t>
       </w:r>
       <w:r>
         <w:br/>
@@ -2812,6 +3686,7 @@
         <w:rPr>
           <w:b/>
           <w:bCs/>
+          <w:u w:val="single"/>
         </w:rPr>
         <w:t>05/06/2020</w:t>
       </w:r>
@@ -2822,7 +3697,13 @@
         <w:t>approximately</w:t>
       </w:r>
       <w:r>
-        <w:t xml:space="preserve"> () total. </w:t>
+        <w:t xml:space="preserve"> (</w:t>
+      </w:r>
+      <w:r>
+        <w:t>13 Hours 25 minutes</w:t>
+      </w:r>
+      <w:r>
+        <w:t xml:space="preserve">) total. </w:t>
       </w:r>
     </w:p>
     <w:p>
@@ -2832,25 +3713,307 @@
           <w:ilvl w:val="1"/>
           <w:numId w:val="2"/>
         </w:numPr>
-      </w:pPr>
+        <w:spacing w:line="360" w:lineRule="auto"/>
+      </w:pPr>
+      <w:r>
+        <w:t xml:space="preserve">Reading up on send and return socket functionality. </w:t>
+      </w:r>
+    </w:p>
+    <w:p>
+      <w:pPr>
+        <w:pStyle w:val="ListParagraph"/>
+        <w:numPr>
+          <w:ilvl w:val="1"/>
+          <w:numId w:val="2"/>
+        </w:numPr>
+        <w:spacing w:line="360" w:lineRule="auto"/>
+      </w:pPr>
+      <w:r>
+        <w:t xml:space="preserve">Restructuring the WebSocket Server. </w:t>
+      </w:r>
       <w:r>
         <w:br/>
       </w:r>
     </w:p>
     <w:p>
       <w:pPr>
+        <w:pStyle w:val="ListParagraph"/>
+        <w:numPr>
+          <w:ilvl w:val="0"/>
+          <w:numId w:val="2"/>
+        </w:numPr>
+      </w:pPr>
+      <w:r>
+        <w:rPr>
+          <w:b/>
+          <w:bCs/>
+          <w:u w:val="single"/>
+        </w:rPr>
+        <w:t>0</w:t>
+      </w:r>
+      <w:r>
+        <w:rPr>
+          <w:b/>
+          <w:bCs/>
+          <w:u w:val="single"/>
+        </w:rPr>
+        <w:t>6</w:t>
+      </w:r>
+      <w:r>
+        <w:rPr>
+          <w:b/>
+          <w:bCs/>
+          <w:u w:val="single"/>
+        </w:rPr>
+        <w:t>/06/2020</w:t>
+      </w:r>
+      <w:r>
+        <w:t xml:space="preserve"> - </w:t>
+      </w:r>
+      <w:r>
+        <w:t>approximately</w:t>
+      </w:r>
+      <w:r>
+        <w:t xml:space="preserve"> (</w:t>
+      </w:r>
+      <w:r>
+        <w:t>13 Hours 8 Minut</w:t>
+      </w:r>
+      <w:r>
+        <w:t>es</w:t>
+      </w:r>
+      <w:r>
+        <w:t xml:space="preserve">) total. </w:t>
+      </w:r>
+    </w:p>
+    <w:p>
+      <w:pPr>
+        <w:pStyle w:val="ListParagraph"/>
+        <w:numPr>
+          <w:ilvl w:val="1"/>
+          <w:numId w:val="2"/>
+        </w:numPr>
+        <w:spacing w:line="360" w:lineRule="auto"/>
+      </w:pPr>
+      <w:r>
+        <w:t xml:space="preserve">Working on Socket communication between the server and multiplayer application. </w:t>
+      </w:r>
+    </w:p>
+    <w:p>
+      <w:pPr>
+        <w:pStyle w:val="ListParagraph"/>
+        <w:numPr>
+          <w:ilvl w:val="1"/>
+          <w:numId w:val="2"/>
+        </w:numPr>
+        <w:spacing w:line="360" w:lineRule="auto"/>
+      </w:pPr>
+      <w:r>
+        <w:t xml:space="preserve">Making modular methods the client can call on the server. </w:t>
+      </w:r>
+    </w:p>
+    <w:p>
+      <w:pPr>
+        <w:pStyle w:val="ListParagraph"/>
+        <w:numPr>
+          <w:ilvl w:val="1"/>
+          <w:numId w:val="2"/>
+        </w:numPr>
+      </w:pPr>
+      <w:r>
+        <w:t>Brainstorming with Jens</w:t>
+      </w:r>
+      <w:r>
+        <w:br/>
+      </w:r>
+    </w:p>
+    <w:p>
+      <w:pPr>
+        <w:pStyle w:val="ListParagraph"/>
+        <w:numPr>
+          <w:ilvl w:val="0"/>
+          <w:numId w:val="2"/>
+        </w:numPr>
+      </w:pPr>
+      <w:r>
+        <w:rPr>
+          <w:b/>
+          <w:bCs/>
+          <w:u w:val="single"/>
+        </w:rPr>
+        <w:t>0</w:t>
+      </w:r>
+      <w:r>
+        <w:rPr>
+          <w:b/>
+          <w:bCs/>
+          <w:u w:val="single"/>
+        </w:rPr>
+        <w:t>7</w:t>
+      </w:r>
+      <w:r>
+        <w:rPr>
+          <w:b/>
+          <w:bCs/>
+          <w:u w:val="single"/>
+        </w:rPr>
+        <w:t>/06/2020</w:t>
+      </w:r>
+      <w:r>
+        <w:t xml:space="preserve"> - </w:t>
+      </w:r>
+      <w:r>
+        <w:t>approximately</w:t>
+      </w:r>
+      <w:r>
+        <w:t xml:space="preserve"> () total. </w:t>
+      </w:r>
+    </w:p>
+    <w:p>
+      <w:pPr>
+        <w:pStyle w:val="ListParagraph"/>
+        <w:numPr>
+          <w:ilvl w:val="1"/>
+          <w:numId w:val="2"/>
+        </w:numPr>
+        <w:spacing w:line="360" w:lineRule="auto"/>
+      </w:pPr>
+      <w:r>
+        <w:t>Reading some of the last documentation.</w:t>
+      </w:r>
+    </w:p>
+    <w:p>
+      <w:pPr>
+        <w:pStyle w:val="ListParagraph"/>
+        <w:numPr>
+          <w:ilvl w:val="1"/>
+          <w:numId w:val="2"/>
+        </w:numPr>
+        <w:spacing w:line="360" w:lineRule="auto"/>
+      </w:pPr>
+      <w:r>
+        <w:t>Updating the class diagrams</w:t>
+      </w:r>
+    </w:p>
+    <w:p>
+      <w:pPr>
+        <w:pStyle w:val="ListParagraph"/>
+        <w:numPr>
+          <w:ilvl w:val="1"/>
+          <w:numId w:val="2"/>
+        </w:numPr>
+        <w:spacing w:line="360" w:lineRule="auto"/>
+      </w:pPr>
+      <w:r>
+        <w:t>Updating the flowchart for single-player mode</w:t>
+      </w:r>
+      <w:r>
+        <w:t xml:space="preserve"> </w:t>
+      </w:r>
+    </w:p>
+    <w:p>
+      <w:pPr>
+        <w:pStyle w:val="ListParagraph"/>
+        <w:numPr>
+          <w:ilvl w:val="1"/>
+          <w:numId w:val="2"/>
+        </w:numPr>
+        <w:spacing w:line="360" w:lineRule="auto"/>
+      </w:pPr>
+      <w:r>
+        <w:t>Brainstorming with Jens</w:t>
+      </w:r>
+      <w:r>
+        <w:t xml:space="preserve"> </w:t>
+      </w:r>
+    </w:p>
+    <w:p>
+      <w:pPr>
+        <w:pStyle w:val="ListParagraph"/>
+        <w:numPr>
+          <w:ilvl w:val="1"/>
+          <w:numId w:val="2"/>
+        </w:numPr>
+        <w:spacing w:line="360" w:lineRule="auto"/>
+      </w:pPr>
+      <w:r>
+        <w:br/>
+      </w:r>
+    </w:p>
+    <w:p>
+      <w:pPr>
+        <w:pStyle w:val="ListParagraph"/>
+        <w:numPr>
+          <w:ilvl w:val="0"/>
+          <w:numId w:val="2"/>
+        </w:numPr>
+      </w:pPr>
+      <w:r>
+        <w:rPr>
+          <w:b/>
+          <w:bCs/>
+          <w:u w:val="single"/>
+        </w:rPr>
+        <w:lastRenderedPageBreak/>
+        <w:t>0</w:t>
+      </w:r>
+      <w:r>
+        <w:rPr>
+          <w:b/>
+          <w:bCs/>
+          <w:u w:val="single"/>
+        </w:rPr>
+        <w:t>8</w:t>
+      </w:r>
+      <w:r>
+        <w:rPr>
+          <w:b/>
+          <w:bCs/>
+          <w:u w:val="single"/>
+        </w:rPr>
+        <w:t>/06/2020</w:t>
+      </w:r>
+      <w:r>
+        <w:t xml:space="preserve"> - </w:t>
+      </w:r>
+      <w:r>
+        <w:t>approximately</w:t>
+      </w:r>
+      <w:r>
+        <w:t xml:space="preserve"> () total. </w:t>
+      </w:r>
+    </w:p>
+    <w:p>
+      <w:pPr>
+        <w:pStyle w:val="ListParagraph"/>
+        <w:numPr>
+          <w:ilvl w:val="1"/>
+          <w:numId w:val="2"/>
+        </w:numPr>
+      </w:pPr>
+      <w:r>
+        <w:br/>
+      </w:r>
+    </w:p>
+    <w:p>
+      <w:pPr>
+        <w:pStyle w:val="ListParagraph"/>
+      </w:pPr>
+    </w:p>
+    <w:p>
+      <w:pPr>
         <w:pStyle w:val="Heading1"/>
       </w:pPr>
-      <w:bookmarkStart w:id="5" w:name="_Hlk41578798"/>
-      <w:bookmarkStart w:id="6" w:name="_Toc42373572"/>
+      <w:bookmarkStart w:id="12" w:name="_Hlk41578798"/>
+      <w:bookmarkStart w:id="13" w:name="_Toc42427916"/>
       <w:r>
         <w:t>References</w:t>
       </w:r>
-      <w:bookmarkEnd w:id="5"/>
+      <w:bookmarkEnd w:id="12"/>
       <w:r>
         <w:t xml:space="preserve"> and tools used</w:t>
       </w:r>
-      <w:bookmarkEnd w:id="6"/>
+      <w:bookmarkEnd w:id="13"/>
     </w:p>
     <w:p/>
     <w:p>
@@ -2858,11 +4021,11 @@
         <w:pStyle w:val="Heading2"/>
         <w:spacing w:line="360" w:lineRule="auto"/>
       </w:pPr>
-      <w:bookmarkStart w:id="7" w:name="_Toc42373573"/>
+      <w:bookmarkStart w:id="14" w:name="_Toc42427917"/>
       <w:r>
         <w:t>Tools</w:t>
       </w:r>
-      <w:bookmarkEnd w:id="7"/>
+      <w:bookmarkEnd w:id="14"/>
       <w:r>
         <w:t xml:space="preserve"> </w:t>
       </w:r>
@@ -2950,22 +4113,21 @@
         <w:pStyle w:val="Heading2"/>
         <w:spacing w:line="360" w:lineRule="auto"/>
       </w:pPr>
-      <w:bookmarkStart w:id="8" w:name="_Toc42373574"/>
-      <w:r>
-        <w:lastRenderedPageBreak/>
+      <w:bookmarkStart w:id="15" w:name="_Toc42427918"/>
+      <w:r>
         <w:t>References</w:t>
       </w:r>
-      <w:bookmarkEnd w:id="8"/>
-    </w:p>
-    <w:p>
-      <w:bookmarkStart w:id="9" w:name="_Toc42373575"/>
+      <w:bookmarkEnd w:id="15"/>
+    </w:p>
+    <w:p>
+      <w:bookmarkStart w:id="16" w:name="_Toc42427919"/>
       <w:r>
         <w:rPr>
           <w:rStyle w:val="Heading3Char"/>
         </w:rPr>
         <w:t>Inspirational YouTube Videos</w:t>
       </w:r>
-      <w:bookmarkEnd w:id="9"/>
+      <w:bookmarkEnd w:id="16"/>
       <w:r>
         <w:t xml:space="preserve">: </w:t>
       </w:r>
@@ -3204,7 +4366,7 @@
       </w:r>
     </w:p>
     <w:p>
-      <w:bookmarkStart w:id="10" w:name="_Toc42373576"/>
+      <w:bookmarkStart w:id="17" w:name="_Toc42427920"/>
       <w:r>
         <w:rPr>
           <w:rStyle w:val="Heading3Char"/>
@@ -3217,7 +4379,7 @@
         </w:rPr>
         <w:t>nspirational Websites</w:t>
       </w:r>
-      <w:bookmarkEnd w:id="10"/>
+      <w:bookmarkEnd w:id="17"/>
       <w:r>
         <w:t xml:space="preserve">: </w:t>
       </w:r>
@@ -3268,14 +4430,14 @@
       </w:pPr>
     </w:p>
     <w:p>
-      <w:bookmarkStart w:id="11" w:name="_Toc42373577"/>
+      <w:bookmarkStart w:id="18" w:name="_Toc42427921"/>
       <w:r>
         <w:rPr>
           <w:rStyle w:val="Heading3Char"/>
         </w:rPr>
         <w:t>Inspirational Code</w:t>
       </w:r>
-      <w:bookmarkEnd w:id="11"/>
+      <w:bookmarkEnd w:id="18"/>
       <w:r>
         <w:t xml:space="preserve">: </w:t>
       </w:r>
@@ -3446,14 +4608,14 @@
       </w:r>
     </w:p>
     <w:p>
-      <w:bookmarkStart w:id="12" w:name="_Toc42373578"/>
+      <w:bookmarkStart w:id="19" w:name="_Toc42427922"/>
       <w:r>
         <w:rPr>
           <w:rStyle w:val="Heading3Char"/>
         </w:rPr>
         <w:t>Others code I have used I my project</w:t>
       </w:r>
-      <w:bookmarkEnd w:id="12"/>
+      <w:bookmarkEnd w:id="19"/>
       <w:r>
         <w:t xml:space="preserve">: </w:t>
       </w:r>
@@ -3886,7 +5048,6 @@
           <w:color w:val="000000" w:themeColor="text1"/>
           <w:u w:val="none"/>
         </w:rPr>
-        <w:lastRenderedPageBreak/>
         <w:t>Creator:</w:t>
       </w:r>
       <w:r>
@@ -4585,14 +5746,14 @@
           <w:u w:val="none"/>
         </w:rPr>
       </w:pPr>
-      <w:bookmarkStart w:id="13" w:name="_Toc42373579"/>
+      <w:bookmarkStart w:id="20" w:name="_Toc42427923"/>
       <w:r>
         <w:rPr>
           <w:rStyle w:val="Heading3Char"/>
         </w:rPr>
         <w:t>Others design (UI) that I have used</w:t>
       </w:r>
-      <w:bookmarkEnd w:id="13"/>
+      <w:bookmarkEnd w:id="20"/>
       <w:r>
         <w:t xml:space="preserve">: </w:t>
       </w:r>
@@ -4651,14 +5812,14 @@
       </w:pPr>
     </w:p>
     <w:p>
-      <w:bookmarkStart w:id="14" w:name="_Toc42373580"/>
+      <w:bookmarkStart w:id="21" w:name="_Toc42427924"/>
       <w:r>
         <w:rPr>
           <w:rStyle w:val="Heading3Char"/>
         </w:rPr>
         <w:t>Brainstorming my ideas with</w:t>
       </w:r>
-      <w:bookmarkEnd w:id="14"/>
+      <w:bookmarkEnd w:id="21"/>
       <w:r>
         <w:t>: (</w:t>
       </w:r>
@@ -4693,34 +5854,18 @@
         <w:rPr>
           <w:lang w:val="da-DK"/>
         </w:rPr>
+        <w:lastRenderedPageBreak/>
         <w:t xml:space="preserve">Emil Raj Schmidt - </w:t>
       </w:r>
-      <w:r>
-        <w:fldChar w:fldCharType="begin"/>
-      </w:r>
-      <w:r>
-        <w:rPr>
-          <w:lang w:val="da-DK"/>
-        </w:rPr>
-        <w:instrText xml:space="preserve"> HYPERLINK "mailto:emil4746@elevcampus.dk" </w:instrText>
-      </w:r>
-      <w:r>
-        <w:fldChar w:fldCharType="separate"/>
-      </w:r>
-      <w:r>
-        <w:rPr>
-          <w:rStyle w:val="Hyperlink"/>
-          <w:lang w:val="da-DK"/>
-        </w:rPr>
-        <w:t>emil4746@elevcampus.dk</w:t>
-      </w:r>
-      <w:r>
-        <w:rPr>
-          <w:rStyle w:val="Hyperlink"/>
-          <w:lang w:val="da-DK"/>
-        </w:rPr>
-        <w:fldChar w:fldCharType="end"/>
-      </w:r>
+      <w:hyperlink r:id="rId42" w:history="1">
+        <w:r>
+          <w:rPr>
+            <w:rStyle w:val="Hyperlink"/>
+            <w:lang w:val="da-DK"/>
+          </w:rPr>
+          <w:t>emil4746@elevcampus.dk</w:t>
+        </w:r>
+      </w:hyperlink>
     </w:p>
     <w:p>
       <w:pPr>
@@ -4739,7 +5884,7 @@
         </w:rPr>
         <w:t xml:space="preserve">Jens Nissen - </w:t>
       </w:r>
-      <w:hyperlink r:id="rId42" w:history="1">
+      <w:hyperlink r:id="rId43" w:history="1">
         <w:r>
           <w:rPr>
             <w:rStyle w:val="Hyperlink"/>
@@ -4770,14 +5915,14 @@
           <w:lang w:val="da-DK"/>
         </w:rPr>
       </w:pPr>
-      <w:bookmarkStart w:id="15" w:name="_Toc42373581"/>
+      <w:bookmarkStart w:id="22" w:name="_Toc42427925"/>
       <w:r>
         <w:rPr>
           <w:rStyle w:val="Heading3Char"/>
         </w:rPr>
         <w:t>Project Help</w:t>
       </w:r>
-      <w:bookmarkEnd w:id="15"/>
+      <w:bookmarkEnd w:id="22"/>
       <w:r>
         <w:rPr>
           <w:lang w:val="da-DK"/>
@@ -4816,7 +5961,7 @@
         </w:rPr>
         <w:t xml:space="preserve"> - </w:t>
       </w:r>
-      <w:hyperlink r:id="rId43" w:history="1">
+      <w:hyperlink r:id="rId44" w:history="1">
         <w:r>
           <w:rPr>
             <w:rStyle w:val="Hyperlink"/>
@@ -4877,7 +6022,7 @@
         </w:rPr>
         <w:t xml:space="preserve">- </w:t>
       </w:r>
-      <w:hyperlink r:id="rId44" w:history="1">
+      <w:hyperlink r:id="rId45" w:history="1">
         <w:r>
           <w:rPr>
             <w:rStyle w:val="Hyperlink"/>
@@ -4968,14 +6113,14 @@
           <w:lang w:val="en-US"/>
         </w:rPr>
       </w:pPr>
-      <w:bookmarkStart w:id="16" w:name="_Toc42373582"/>
+      <w:bookmarkStart w:id="23" w:name="_Toc42427926"/>
       <w:r>
         <w:rPr>
           <w:lang w:val="en-US"/>
         </w:rPr>
         <w:t>What was challenging in this project?</w:t>
       </w:r>
-      <w:bookmarkEnd w:id="16"/>
+      <w:bookmarkEnd w:id="23"/>
     </w:p>
     <w:p>
       <w:pPr>
@@ -5000,7 +6145,6 @@
           <w:b/>
           <w:lang w:val="en-US"/>
         </w:rPr>
-        <w:lastRenderedPageBreak/>
         <w:t>Design and backend functionality compatibility.</w:t>
       </w:r>
       <w:r>
@@ -5184,7 +6328,7 @@
           <w:lang w:val="en-US"/>
         </w:rPr>
       </w:pPr>
-      <w:bookmarkStart w:id="17" w:name="_Toc42373583"/>
+      <w:bookmarkStart w:id="24" w:name="_Toc42427927"/>
       <w:r>
         <w:rPr>
           <w:lang w:val="en-US"/>
@@ -5197,7 +6341,7 @@
         </w:rPr>
         <w:t>How to play</w:t>
       </w:r>
-      <w:bookmarkEnd w:id="17"/>
+      <w:bookmarkEnd w:id="24"/>
       <w:r>
         <w:rPr>
           <w:lang w:val="en-US"/>
@@ -5278,11 +6422,11 @@
       <w:pPr>
         <w:pStyle w:val="Heading1"/>
       </w:pPr>
-      <w:bookmarkStart w:id="18" w:name="_Toc42373584"/>
+      <w:bookmarkStart w:id="25" w:name="_Toc42427928"/>
       <w:r>
         <w:t>Installation Guide</w:t>
       </w:r>
-      <w:bookmarkEnd w:id="18"/>
+      <w:bookmarkEnd w:id="25"/>
     </w:p>
     <w:p/>
     <w:p>
@@ -5290,14 +6434,14 @@
         <w:pStyle w:val="Heading2"/>
         <w:spacing w:line="360" w:lineRule="auto"/>
       </w:pPr>
-      <w:bookmarkStart w:id="19" w:name="_Toc42373585"/>
+      <w:bookmarkStart w:id="26" w:name="_Toc42427929"/>
       <w:r>
         <w:t>How to install</w:t>
       </w:r>
       <w:r>
         <w:t xml:space="preserve"> and set up the Tic-Tac-Toe Application.</w:t>
       </w:r>
-      <w:bookmarkEnd w:id="19"/>
+      <w:bookmarkEnd w:id="26"/>
       <w:r>
         <w:t xml:space="preserve"> </w:t>
       </w:r>
@@ -5307,11 +6451,11 @@
       <w:pPr>
         <w:pStyle w:val="Heading3"/>
       </w:pPr>
-      <w:bookmarkStart w:id="20" w:name="_Toc42373586"/>
+      <w:bookmarkStart w:id="27" w:name="_Toc42427930"/>
       <w:r>
         <w:t>Disclaimer:</w:t>
       </w:r>
-      <w:bookmarkEnd w:id="20"/>
+      <w:bookmarkEnd w:id="27"/>
       <w:r>
         <w:t xml:space="preserve"> </w:t>
       </w:r>
@@ -5402,6 +6546,7 @@
         </w:numPr>
       </w:pPr>
       <w:r>
+        <w:lastRenderedPageBreak/>
         <w:t xml:space="preserve">Windows 10 </w:t>
       </w:r>
       <w:r>
@@ -5459,11 +6604,11 @@
       <w:pPr>
         <w:pStyle w:val="Heading3"/>
       </w:pPr>
-      <w:bookmarkStart w:id="21" w:name="_Toc42373587"/>
+      <w:bookmarkStart w:id="28" w:name="_Toc42427931"/>
       <w:r>
         <w:t>Installation</w:t>
       </w:r>
-      <w:bookmarkEnd w:id="21"/>
+      <w:bookmarkEnd w:id="28"/>
       <w:r>
         <w:t xml:space="preserve"> </w:t>
       </w:r>

</xml_diff>

<commit_message>
Working on the client side UI comunication and features
</commit_message>
<xml_diff>
--- a/Documentation/Readme - Student_Asignment_Intro_2020 - Tic-Tac-Toe.docx
+++ b/Documentation/Readme - Student_Asignment_Intro_2020 - Tic-Tac-Toe.docx
@@ -79,7 +79,7 @@
           <w:r>
             <w:fldChar w:fldCharType="separate"/>
           </w:r>
-          <w:hyperlink w:anchor="_Toc42427905" w:history="1">
+          <w:hyperlink w:anchor="_Toc42440719" w:history="1">
             <w:r>
               <w:rPr>
                 <w:rStyle w:val="Hyperlink"/>
@@ -106,7 +106,7 @@
                 <w:noProof/>
                 <w:webHidden/>
               </w:rPr>
-              <w:instrText xml:space="preserve"> PAGEREF _Toc42427905 \h </w:instrText>
+              <w:instrText xml:space="preserve"> PAGEREF _Toc42440719 \h </w:instrText>
             </w:r>
             <w:r>
               <w:rPr>
@@ -149,7 +149,7 @@
               <w:lang w:eastAsia="en-GB"/>
             </w:rPr>
           </w:pPr>
-          <w:hyperlink w:anchor="_Toc42427906" w:history="1">
+          <w:hyperlink w:anchor="_Toc42440720" w:history="1">
             <w:r>
               <w:rPr>
                 <w:rStyle w:val="Hyperlink"/>
@@ -176,7 +176,7 @@
                 <w:noProof/>
                 <w:webHidden/>
               </w:rPr>
-              <w:instrText xml:space="preserve"> PAGEREF _Toc42427906 \h </w:instrText>
+              <w:instrText xml:space="preserve"> PAGEREF _Toc42440720 \h </w:instrText>
             </w:r>
             <w:r>
               <w:rPr>
@@ -216,7 +216,7 @@
               <w:lang w:eastAsia="en-GB"/>
             </w:rPr>
           </w:pPr>
-          <w:hyperlink w:anchor="_Toc42427907" w:history="1">
+          <w:hyperlink w:anchor="_Toc42440721" w:history="1">
             <w:r>
               <w:rPr>
                 <w:rStyle w:val="Hyperlink"/>
@@ -243,7 +243,7 @@
                 <w:noProof/>
                 <w:webHidden/>
               </w:rPr>
-              <w:instrText xml:space="preserve"> PAGEREF _Toc42427907 \h </w:instrText>
+              <w:instrText xml:space="preserve"> PAGEREF _Toc42440721 \h </w:instrText>
             </w:r>
             <w:r>
               <w:rPr>
@@ -286,7 +286,7 @@
               <w:lang w:eastAsia="en-GB"/>
             </w:rPr>
           </w:pPr>
-          <w:hyperlink w:anchor="_Toc42427908" w:history="1">
+          <w:hyperlink w:anchor="_Toc42440722" w:history="1">
             <w:r>
               <w:rPr>
                 <w:rStyle w:val="Hyperlink"/>
@@ -313,7 +313,7 @@
                 <w:noProof/>
                 <w:webHidden/>
               </w:rPr>
-              <w:instrText xml:space="preserve"> PAGEREF _Toc42427908 \h </w:instrText>
+              <w:instrText xml:space="preserve"> PAGEREF _Toc42440722 \h </w:instrText>
             </w:r>
             <w:r>
               <w:rPr>
@@ -356,7 +356,7 @@
               <w:lang w:eastAsia="en-GB"/>
             </w:rPr>
           </w:pPr>
-          <w:hyperlink w:anchor="_Toc42427909" w:history="1">
+          <w:hyperlink w:anchor="_Toc42440723" w:history="1">
             <w:r>
               <w:rPr>
                 <w:rStyle w:val="Hyperlink"/>
@@ -383,7 +383,7 @@
                 <w:noProof/>
                 <w:webHidden/>
               </w:rPr>
-              <w:instrText xml:space="preserve"> PAGEREF _Toc42427909 \h </w:instrText>
+              <w:instrText xml:space="preserve"> PAGEREF _Toc42440723 \h </w:instrText>
             </w:r>
             <w:r>
               <w:rPr>
@@ -426,7 +426,7 @@
               <w:lang w:eastAsia="en-GB"/>
             </w:rPr>
           </w:pPr>
-          <w:hyperlink w:anchor="_Toc42427910" w:history="1">
+          <w:hyperlink w:anchor="_Toc42440724" w:history="1">
             <w:r>
               <w:rPr>
                 <w:rStyle w:val="Hyperlink"/>
@@ -453,7 +453,7 @@
                 <w:noProof/>
                 <w:webHidden/>
               </w:rPr>
-              <w:instrText xml:space="preserve"> PAGEREF _Toc42427910 \h </w:instrText>
+              <w:instrText xml:space="preserve"> PAGEREF _Toc42440724 \h </w:instrText>
             </w:r>
             <w:r>
               <w:rPr>
@@ -493,7 +493,7 @@
               <w:lang w:eastAsia="en-GB"/>
             </w:rPr>
           </w:pPr>
-          <w:hyperlink w:anchor="_Toc42427911" w:history="1">
+          <w:hyperlink w:anchor="_Toc42440725" w:history="1">
             <w:r>
               <w:rPr>
                 <w:rStyle w:val="Hyperlink"/>
@@ -520,7 +520,7 @@
                 <w:noProof/>
                 <w:webHidden/>
               </w:rPr>
-              <w:instrText xml:space="preserve"> PAGEREF _Toc42427911 \h </w:instrText>
+              <w:instrText xml:space="preserve"> PAGEREF _Toc42440725 \h </w:instrText>
             </w:r>
             <w:r>
               <w:rPr>
@@ -563,7 +563,7 @@
               <w:lang w:eastAsia="en-GB"/>
             </w:rPr>
           </w:pPr>
-          <w:hyperlink w:anchor="_Toc42427912" w:history="1">
+          <w:hyperlink w:anchor="_Toc42440726" w:history="1">
             <w:r>
               <w:rPr>
                 <w:rStyle w:val="Hyperlink"/>
@@ -590,7 +590,7 @@
                 <w:noProof/>
                 <w:webHidden/>
               </w:rPr>
-              <w:instrText xml:space="preserve"> PAGEREF _Toc42427912 \h </w:instrText>
+              <w:instrText xml:space="preserve"> PAGEREF _Toc42440726 \h </w:instrText>
             </w:r>
             <w:r>
               <w:rPr>
@@ -633,7 +633,7 @@
               <w:lang w:eastAsia="en-GB"/>
             </w:rPr>
           </w:pPr>
-          <w:hyperlink w:anchor="_Toc42427913" w:history="1">
+          <w:hyperlink w:anchor="_Toc42440727" w:history="1">
             <w:r>
               <w:rPr>
                 <w:rStyle w:val="Hyperlink"/>
@@ -660,7 +660,7 @@
                 <w:noProof/>
                 <w:webHidden/>
               </w:rPr>
-              <w:instrText xml:space="preserve"> PAGEREF _Toc42427913 \h </w:instrText>
+              <w:instrText xml:space="preserve"> PAGEREF _Toc42440727 \h </w:instrText>
             </w:r>
             <w:r>
               <w:rPr>
@@ -703,7 +703,7 @@
               <w:lang w:eastAsia="en-GB"/>
             </w:rPr>
           </w:pPr>
-          <w:hyperlink w:anchor="_Toc42427914" w:history="1">
+          <w:hyperlink w:anchor="_Toc42440728" w:history="1">
             <w:r>
               <w:rPr>
                 <w:rStyle w:val="Hyperlink"/>
@@ -730,7 +730,7 @@
                 <w:noProof/>
                 <w:webHidden/>
               </w:rPr>
-              <w:instrText xml:space="preserve"> PAGEREF _Toc42427914 \h </w:instrText>
+              <w:instrText xml:space="preserve"> PAGEREF _Toc42440728 \h </w:instrText>
             </w:r>
             <w:r>
               <w:rPr>
@@ -770,13 +770,13 @@
               <w:lang w:eastAsia="en-GB"/>
             </w:rPr>
           </w:pPr>
-          <w:hyperlink w:anchor="_Toc42427915" w:history="1">
+          <w:hyperlink w:anchor="_Toc42440729" w:history="1">
             <w:r>
               <w:rPr>
                 <w:rStyle w:val="Hyperlink"/>
                 <w:noProof/>
               </w:rPr>
-              <w:t>Time spent</w:t>
+              <w:t>Time spent on the project</w:t>
             </w:r>
             <w:r>
               <w:rPr>
@@ -797,7 +797,7 @@
                 <w:noProof/>
                 <w:webHidden/>
               </w:rPr>
-              <w:instrText xml:space="preserve"> PAGEREF _Toc42427915 \h </w:instrText>
+              <w:instrText xml:space="preserve"> PAGEREF _Toc42440729 \h </w:instrText>
             </w:r>
             <w:r>
               <w:rPr>
@@ -837,7 +837,7 @@
               <w:lang w:eastAsia="en-GB"/>
             </w:rPr>
           </w:pPr>
-          <w:hyperlink w:anchor="_Toc42427916" w:history="1">
+          <w:hyperlink w:anchor="_Toc42440730" w:history="1">
             <w:r>
               <w:rPr>
                 <w:rStyle w:val="Hyperlink"/>
@@ -864,7 +864,7 @@
                 <w:noProof/>
                 <w:webHidden/>
               </w:rPr>
-              <w:instrText xml:space="preserve"> PAGEREF _Toc42427916 \h </w:instrText>
+              <w:instrText xml:space="preserve"> PAGEREF _Toc42440730 \h </w:instrText>
             </w:r>
             <w:r>
               <w:rPr>
@@ -884,7 +884,7 @@
                 <w:noProof/>
                 <w:webHidden/>
               </w:rPr>
-              <w:t>4</w:t>
+              <w:t>5</w:t>
             </w:r>
             <w:r>
               <w:rPr>
@@ -907,7 +907,7 @@
               <w:lang w:eastAsia="en-GB"/>
             </w:rPr>
           </w:pPr>
-          <w:hyperlink w:anchor="_Toc42427917" w:history="1">
+          <w:hyperlink w:anchor="_Toc42440731" w:history="1">
             <w:r>
               <w:rPr>
                 <w:rStyle w:val="Hyperlink"/>
@@ -934,7 +934,7 @@
                 <w:noProof/>
                 <w:webHidden/>
               </w:rPr>
-              <w:instrText xml:space="preserve"> PAGEREF _Toc42427917 \h </w:instrText>
+              <w:instrText xml:space="preserve"> PAGEREF _Toc42440731 \h </w:instrText>
             </w:r>
             <w:r>
               <w:rPr>
@@ -954,7 +954,7 @@
                 <w:noProof/>
                 <w:webHidden/>
               </w:rPr>
-              <w:t>4</w:t>
+              <w:t>5</w:t>
             </w:r>
             <w:r>
               <w:rPr>
@@ -977,7 +977,7 @@
               <w:lang w:eastAsia="en-GB"/>
             </w:rPr>
           </w:pPr>
-          <w:hyperlink w:anchor="_Toc42427918" w:history="1">
+          <w:hyperlink w:anchor="_Toc42440732" w:history="1">
             <w:r>
               <w:rPr>
                 <w:rStyle w:val="Hyperlink"/>
@@ -1004,7 +1004,7 @@
                 <w:noProof/>
                 <w:webHidden/>
               </w:rPr>
-              <w:instrText xml:space="preserve"> PAGEREF _Toc42427918 \h </w:instrText>
+              <w:instrText xml:space="preserve"> PAGEREF _Toc42440732 \h </w:instrText>
             </w:r>
             <w:r>
               <w:rPr>
@@ -1024,7 +1024,7 @@
                 <w:noProof/>
                 <w:webHidden/>
               </w:rPr>
-              <w:t>4</w:t>
+              <w:t>5</w:t>
             </w:r>
             <w:r>
               <w:rPr>
@@ -1047,7 +1047,7 @@
               <w:lang w:eastAsia="en-GB"/>
             </w:rPr>
           </w:pPr>
-          <w:hyperlink w:anchor="_Toc42427919" w:history="1">
+          <w:hyperlink w:anchor="_Toc42440733" w:history="1">
             <w:r>
               <w:rPr>
                 <w:rStyle w:val="Hyperlink"/>
@@ -1074,7 +1074,7 @@
                 <w:noProof/>
                 <w:webHidden/>
               </w:rPr>
-              <w:instrText xml:space="preserve"> PAGEREF _Toc42427919 \h </w:instrText>
+              <w:instrText xml:space="preserve"> PAGEREF _Toc42440733 \h </w:instrText>
             </w:r>
             <w:r>
               <w:rPr>
@@ -1094,7 +1094,7 @@
                 <w:noProof/>
                 <w:webHidden/>
               </w:rPr>
-              <w:t>4</w:t>
+              <w:t>5</w:t>
             </w:r>
             <w:r>
               <w:rPr>
@@ -1117,7 +1117,7 @@
               <w:lang w:eastAsia="en-GB"/>
             </w:rPr>
           </w:pPr>
-          <w:hyperlink w:anchor="_Toc42427920" w:history="1">
+          <w:hyperlink w:anchor="_Toc42440734" w:history="1">
             <w:r>
               <w:rPr>
                 <w:rStyle w:val="Hyperlink"/>
@@ -1144,7 +1144,7 @@
                 <w:noProof/>
                 <w:webHidden/>
               </w:rPr>
-              <w:instrText xml:space="preserve"> PAGEREF _Toc42427920 \h </w:instrText>
+              <w:instrText xml:space="preserve"> PAGEREF _Toc42440734 \h </w:instrText>
             </w:r>
             <w:r>
               <w:rPr>
@@ -1187,7 +1187,7 @@
               <w:lang w:eastAsia="en-GB"/>
             </w:rPr>
           </w:pPr>
-          <w:hyperlink w:anchor="_Toc42427921" w:history="1">
+          <w:hyperlink w:anchor="_Toc42440735" w:history="1">
             <w:r>
               <w:rPr>
                 <w:rStyle w:val="Hyperlink"/>
@@ -1214,7 +1214,7 @@
                 <w:noProof/>
                 <w:webHidden/>
               </w:rPr>
-              <w:instrText xml:space="preserve"> PAGEREF _Toc42427921 \h </w:instrText>
+              <w:instrText xml:space="preserve"> PAGEREF _Toc42440735 \h </w:instrText>
             </w:r>
             <w:r>
               <w:rPr>
@@ -1257,7 +1257,7 @@
               <w:lang w:eastAsia="en-GB"/>
             </w:rPr>
           </w:pPr>
-          <w:hyperlink w:anchor="_Toc42427922" w:history="1">
+          <w:hyperlink w:anchor="_Toc42440736" w:history="1">
             <w:r>
               <w:rPr>
                 <w:rStyle w:val="Hyperlink"/>
@@ -1284,7 +1284,7 @@
                 <w:noProof/>
                 <w:webHidden/>
               </w:rPr>
-              <w:instrText xml:space="preserve"> PAGEREF _Toc42427922 \h </w:instrText>
+              <w:instrText xml:space="preserve"> PAGEREF _Toc42440736 \h </w:instrText>
             </w:r>
             <w:r>
               <w:rPr>
@@ -1304,7 +1304,7 @@
                 <w:noProof/>
                 <w:webHidden/>
               </w:rPr>
-              <w:t>5</w:t>
+              <w:t>6</w:t>
             </w:r>
             <w:r>
               <w:rPr>
@@ -1327,7 +1327,7 @@
               <w:lang w:eastAsia="en-GB"/>
             </w:rPr>
           </w:pPr>
-          <w:hyperlink w:anchor="_Toc42427923" w:history="1">
+          <w:hyperlink w:anchor="_Toc42440737" w:history="1">
             <w:r>
               <w:rPr>
                 <w:rStyle w:val="Hyperlink"/>
@@ -1354,7 +1354,7 @@
                 <w:noProof/>
                 <w:webHidden/>
               </w:rPr>
-              <w:instrText xml:space="preserve"> PAGEREF _Toc42427923 \h </w:instrText>
+              <w:instrText xml:space="preserve"> PAGEREF _Toc42440737 \h </w:instrText>
             </w:r>
             <w:r>
               <w:rPr>
@@ -1397,7 +1397,7 @@
               <w:lang w:eastAsia="en-GB"/>
             </w:rPr>
           </w:pPr>
-          <w:hyperlink w:anchor="_Toc42427924" w:history="1">
+          <w:hyperlink w:anchor="_Toc42440738" w:history="1">
             <w:r>
               <w:rPr>
                 <w:rStyle w:val="Hyperlink"/>
@@ -1424,7 +1424,7 @@
                 <w:noProof/>
                 <w:webHidden/>
               </w:rPr>
-              <w:instrText xml:space="preserve"> PAGEREF _Toc42427924 \h </w:instrText>
+              <w:instrText xml:space="preserve"> PAGEREF _Toc42440738 \h </w:instrText>
             </w:r>
             <w:r>
               <w:rPr>
@@ -1467,7 +1467,7 @@
               <w:lang w:eastAsia="en-GB"/>
             </w:rPr>
           </w:pPr>
-          <w:hyperlink w:anchor="_Toc42427925" w:history="1">
+          <w:hyperlink w:anchor="_Toc42440739" w:history="1">
             <w:r>
               <w:rPr>
                 <w:rStyle w:val="Hyperlink"/>
@@ -1494,7 +1494,7 @@
                 <w:noProof/>
                 <w:webHidden/>
               </w:rPr>
-              <w:instrText xml:space="preserve"> PAGEREF _Toc42427925 \h </w:instrText>
+              <w:instrText xml:space="preserve"> PAGEREF _Toc42440739 \h </w:instrText>
             </w:r>
             <w:r>
               <w:rPr>
@@ -1514,7 +1514,7 @@
                 <w:noProof/>
                 <w:webHidden/>
               </w:rPr>
-              <w:t>6</w:t>
+              <w:t>7</w:t>
             </w:r>
             <w:r>
               <w:rPr>
@@ -1537,7 +1537,7 @@
               <w:lang w:eastAsia="en-GB"/>
             </w:rPr>
           </w:pPr>
-          <w:hyperlink w:anchor="_Toc42427926" w:history="1">
+          <w:hyperlink w:anchor="_Toc42440740" w:history="1">
             <w:r>
               <w:rPr>
                 <w:rStyle w:val="Hyperlink"/>
@@ -1565,7 +1565,7 @@
                 <w:noProof/>
                 <w:webHidden/>
               </w:rPr>
-              <w:instrText xml:space="preserve"> PAGEREF _Toc42427926 \h </w:instrText>
+              <w:instrText xml:space="preserve"> PAGEREF _Toc42440740 \h </w:instrText>
             </w:r>
             <w:r>
               <w:rPr>
@@ -1585,7 +1585,7 @@
                 <w:noProof/>
                 <w:webHidden/>
               </w:rPr>
-              <w:t>6</w:t>
+              <w:t>7</w:t>
             </w:r>
             <w:r>
               <w:rPr>
@@ -1605,7 +1605,7 @@
               <w:lang w:eastAsia="en-GB"/>
             </w:rPr>
           </w:pPr>
-          <w:hyperlink w:anchor="_Toc42427927" w:history="1">
+          <w:hyperlink w:anchor="_Toc42440741" w:history="1">
             <w:r>
               <w:rPr>
                 <w:rStyle w:val="Hyperlink"/>
@@ -1633,7 +1633,7 @@
                 <w:noProof/>
                 <w:webHidden/>
               </w:rPr>
-              <w:instrText xml:space="preserve"> PAGEREF _Toc42427927 \h </w:instrText>
+              <w:instrText xml:space="preserve"> PAGEREF _Toc42440741 \h </w:instrText>
             </w:r>
             <w:r>
               <w:rPr>
@@ -1673,7 +1673,7 @@
               <w:lang w:eastAsia="en-GB"/>
             </w:rPr>
           </w:pPr>
-          <w:hyperlink w:anchor="_Toc42427928" w:history="1">
+          <w:hyperlink w:anchor="_Toc42440742" w:history="1">
             <w:r>
               <w:rPr>
                 <w:rStyle w:val="Hyperlink"/>
@@ -1700,7 +1700,7 @@
                 <w:noProof/>
                 <w:webHidden/>
               </w:rPr>
-              <w:instrText xml:space="preserve"> PAGEREF _Toc42427928 \h </w:instrText>
+              <w:instrText xml:space="preserve"> PAGEREF _Toc42440742 \h </w:instrText>
             </w:r>
             <w:r>
               <w:rPr>
@@ -1743,7 +1743,7 @@
               <w:lang w:eastAsia="en-GB"/>
             </w:rPr>
           </w:pPr>
-          <w:hyperlink w:anchor="_Toc42427929" w:history="1">
+          <w:hyperlink w:anchor="_Toc42440743" w:history="1">
             <w:r>
               <w:rPr>
                 <w:rStyle w:val="Hyperlink"/>
@@ -1770,7 +1770,7 @@
                 <w:noProof/>
                 <w:webHidden/>
               </w:rPr>
-              <w:instrText xml:space="preserve"> PAGEREF _Toc42427929 \h </w:instrText>
+              <w:instrText xml:space="preserve"> PAGEREF _Toc42440743 \h </w:instrText>
             </w:r>
             <w:r>
               <w:rPr>
@@ -1813,7 +1813,7 @@
               <w:lang w:eastAsia="en-GB"/>
             </w:rPr>
           </w:pPr>
-          <w:hyperlink w:anchor="_Toc42427930" w:history="1">
+          <w:hyperlink w:anchor="_Toc42440744" w:history="1">
             <w:r>
               <w:rPr>
                 <w:rStyle w:val="Hyperlink"/>
@@ -1840,7 +1840,7 @@
                 <w:noProof/>
                 <w:webHidden/>
               </w:rPr>
-              <w:instrText xml:space="preserve"> PAGEREF _Toc42427930 \h </w:instrText>
+              <w:instrText xml:space="preserve"> PAGEREF _Toc42440744 \h </w:instrText>
             </w:r>
             <w:r>
               <w:rPr>
@@ -1883,7 +1883,7 @@
               <w:lang w:eastAsia="en-GB"/>
             </w:rPr>
           </w:pPr>
-          <w:hyperlink w:anchor="_Toc42427931" w:history="1">
+          <w:hyperlink w:anchor="_Toc42440745" w:history="1">
             <w:r>
               <w:rPr>
                 <w:rStyle w:val="Hyperlink"/>
@@ -1910,7 +1910,7 @@
                 <w:noProof/>
                 <w:webHidden/>
               </w:rPr>
-              <w:instrText xml:space="preserve"> PAGEREF _Toc42427931 \h </w:instrText>
+              <w:instrText xml:space="preserve"> PAGEREF _Toc42440745 \h </w:instrText>
             </w:r>
             <w:r>
               <w:rPr>
@@ -1930,7 +1930,7 @@
                 <w:noProof/>
                 <w:webHidden/>
               </w:rPr>
-              <w:t>7</w:t>
+              <w:t>8</w:t>
             </w:r>
             <w:r>
               <w:rPr>
@@ -1958,7 +1958,7 @@
       <w:pPr>
         <w:pStyle w:val="Heading1"/>
       </w:pPr>
-      <w:bookmarkStart w:id="0" w:name="_Toc42427905"/>
+      <w:bookmarkStart w:id="0" w:name="_Toc42440719"/>
       <w:r>
         <w:t xml:space="preserve">Project </w:t>
       </w:r>
@@ -1984,7 +1984,7 @@
       <w:pPr>
         <w:pStyle w:val="Heading2"/>
       </w:pPr>
-      <w:bookmarkStart w:id="1" w:name="_Toc42427906"/>
+      <w:bookmarkStart w:id="1" w:name="_Toc42440720"/>
       <w:r>
         <w:lastRenderedPageBreak/>
         <w:t>Must have(s)</w:t>
@@ -2200,7 +2200,7 @@
       <w:pPr>
         <w:pStyle w:val="Heading1"/>
       </w:pPr>
-      <w:bookmarkStart w:id="2" w:name="_Toc42427907"/>
+      <w:bookmarkStart w:id="2" w:name="_Toc42440721"/>
       <w:r>
         <w:t>Server Site</w:t>
       </w:r>
@@ -2212,7 +2212,7 @@
         <w:pStyle w:val="Heading2"/>
         <w:spacing w:line="360" w:lineRule="auto"/>
       </w:pPr>
-      <w:bookmarkStart w:id="3" w:name="_Toc42427908"/>
+      <w:bookmarkStart w:id="3" w:name="_Toc42440722"/>
       <w:r>
         <w:t>WebSocketServer</w:t>
       </w:r>
@@ -2325,7 +2325,7 @@
         <w:pStyle w:val="Heading2"/>
         <w:spacing w:line="360" w:lineRule="auto"/>
       </w:pPr>
-      <w:bookmarkStart w:id="5" w:name="_Toc42427909"/>
+      <w:bookmarkStart w:id="5" w:name="_Toc42440723"/>
       <w:r>
         <w:t>Server_Models</w:t>
       </w:r>
@@ -2333,10 +2333,7 @@
     </w:p>
     <w:p>
       <w:r>
-        <w:t xml:space="preserve">Contain ALL the models for the </w:t>
-      </w:r>
-      <w:r>
-        <w:t>WebSocketServer</w:t>
+        <w:t>Contain ALL the models for the WebSocketServer</w:t>
       </w:r>
       <w:r>
         <w:t xml:space="preserve"> application.</w:t>
@@ -2427,7 +2424,7 @@
         <w:pStyle w:val="Heading2"/>
         <w:spacing w:line="360" w:lineRule="auto"/>
       </w:pPr>
-      <w:bookmarkStart w:id="6" w:name="_Toc42427910"/>
+      <w:bookmarkStart w:id="6" w:name="_Toc42440724"/>
       <w:r>
         <w:t>Server_Repository</w:t>
       </w:r>
@@ -2435,13 +2432,7 @@
     </w:p>
     <w:p>
       <w:r>
-        <w:t xml:space="preserve">Contain ALL the </w:t>
-      </w:r>
-      <w:r>
-        <w:t>logic</w:t>
-      </w:r>
-      <w:r>
-        <w:t xml:space="preserve"> for the WebSocketServer</w:t>
+        <w:t>Contain ALL the logic for the WebSocketServer</w:t>
       </w:r>
       <w:r>
         <w:t xml:space="preserve"> application.</w:t>
@@ -2538,7 +2529,7 @@
       <w:pPr>
         <w:pStyle w:val="Heading1"/>
       </w:pPr>
-      <w:bookmarkStart w:id="7" w:name="_Toc42427911"/>
+      <w:bookmarkStart w:id="7" w:name="_Toc42440725"/>
       <w:r>
         <w:lastRenderedPageBreak/>
         <w:t>Client Site</w:t>
@@ -2551,7 +2542,7 @@
         <w:pStyle w:val="Heading2"/>
         <w:spacing w:line="360" w:lineRule="auto"/>
       </w:pPr>
-      <w:bookmarkStart w:id="8" w:name="_Toc42427912"/>
+      <w:bookmarkStart w:id="8" w:name="_Toc42440726"/>
       <w:r>
         <w:t>Tic-Tac-Toe</w:t>
       </w:r>
@@ -2665,7 +2656,7 @@
         <w:pStyle w:val="Heading2"/>
         <w:spacing w:line="360" w:lineRule="auto"/>
       </w:pPr>
-      <w:bookmarkStart w:id="9" w:name="_Toc42427913"/>
+      <w:bookmarkStart w:id="9" w:name="_Toc42440727"/>
       <w:r>
         <w:t>TTT_Models</w:t>
       </w:r>
@@ -2746,10 +2737,7 @@
         <w:t xml:space="preserve">: </w:t>
       </w:r>
       <w:r>
-        <w:t xml:space="preserve"> </w:t>
-      </w:r>
-      <w:r>
-        <w:t>.Net Core Class Library</w:t>
+        <w:t xml:space="preserve"> .Net Core Class Library</w:t>
       </w:r>
     </w:p>
     <w:p/>
@@ -2758,7 +2746,7 @@
         <w:pStyle w:val="Heading2"/>
         <w:spacing w:line="360" w:lineRule="auto"/>
       </w:pPr>
-      <w:bookmarkStart w:id="10" w:name="_Toc42427914"/>
+      <w:bookmarkStart w:id="10" w:name="_Toc42440728"/>
       <w:r>
         <w:t>TTT_Repository</w:t>
       </w:r>
@@ -2766,16 +2754,7 @@
     </w:p>
     <w:p>
       <w:r>
-        <w:t xml:space="preserve">Contain ALL the </w:t>
-      </w:r>
-      <w:r>
-        <w:t>logic for the application</w:t>
-      </w:r>
-      <w:r>
-        <w:t xml:space="preserve"> ‘Tic-Tac-Toe’</w:t>
-      </w:r>
-      <w:r>
-        <w:t>.</w:t>
+        <w:t>Contain ALL the logic for the application ‘Tic-Tac-Toe’.</w:t>
       </w:r>
     </w:p>
     <w:p>
@@ -2870,14 +2849,14 @@
       <w:pPr>
         <w:pStyle w:val="Heading1"/>
       </w:pPr>
-      <w:bookmarkStart w:id="11" w:name="_Toc42427915"/>
+      <w:bookmarkStart w:id="11" w:name="_Toc42440729"/>
       <w:r>
         <w:t>Time spent</w:t>
       </w:r>
+      <w:r>
+        <w:t xml:space="preserve"> on the project</w:t>
+      </w:r>
       <w:bookmarkEnd w:id="11"/>
-      <w:r>
-        <w:t xml:space="preserve"> on the project</w:t>
-      </w:r>
     </w:p>
     <w:p/>
     <w:p>
@@ -3749,23 +3728,181 @@
           <w:bCs/>
           <w:u w:val="single"/>
         </w:rPr>
-        <w:t>0</w:t>
-      </w:r>
+        <w:t>06/06/2020</w:t>
+      </w:r>
+      <w:r>
+        <w:t xml:space="preserve"> - </w:t>
+      </w:r>
+      <w:r>
+        <w:t>approximately</w:t>
+      </w:r>
+      <w:r>
+        <w:t xml:space="preserve"> (</w:t>
+      </w:r>
+      <w:r>
+        <w:t>13 Hours 8 Minut</w:t>
+      </w:r>
+      <w:r>
+        <w:t>es</w:t>
+      </w:r>
+      <w:r>
+        <w:t xml:space="preserve">) total. </w:t>
+      </w:r>
+    </w:p>
+    <w:p>
+      <w:pPr>
+        <w:pStyle w:val="ListParagraph"/>
+        <w:numPr>
+          <w:ilvl w:val="1"/>
+          <w:numId w:val="2"/>
+        </w:numPr>
+        <w:spacing w:line="360" w:lineRule="auto"/>
+      </w:pPr>
+      <w:r>
+        <w:t xml:space="preserve">Working on Socket communication between the server and multiplayer application. </w:t>
+      </w:r>
+    </w:p>
+    <w:p>
+      <w:pPr>
+        <w:pStyle w:val="ListParagraph"/>
+        <w:numPr>
+          <w:ilvl w:val="1"/>
+          <w:numId w:val="2"/>
+        </w:numPr>
+        <w:spacing w:line="360" w:lineRule="auto"/>
+      </w:pPr>
+      <w:r>
+        <w:t xml:space="preserve">Making modular methods the client can call on the server. </w:t>
+      </w:r>
+    </w:p>
+    <w:p>
+      <w:pPr>
+        <w:pStyle w:val="ListParagraph"/>
+        <w:numPr>
+          <w:ilvl w:val="1"/>
+          <w:numId w:val="2"/>
+        </w:numPr>
+      </w:pPr>
+      <w:r>
+        <w:t>Brainstorming with Jens</w:t>
+      </w:r>
+      <w:r>
+        <w:br/>
+      </w:r>
+    </w:p>
+    <w:p>
+      <w:pPr>
+        <w:pStyle w:val="ListParagraph"/>
+        <w:numPr>
+          <w:ilvl w:val="0"/>
+          <w:numId w:val="2"/>
+        </w:numPr>
+      </w:pPr>
       <w:r>
         <w:rPr>
           <w:b/>
           <w:bCs/>
           <w:u w:val="single"/>
         </w:rPr>
-        <w:t>6</w:t>
-      </w:r>
+        <w:t>07/06/2020</w:t>
+      </w:r>
+      <w:r>
+        <w:t xml:space="preserve"> - </w:t>
+      </w:r>
+      <w:r>
+        <w:t>approximately</w:t>
+      </w:r>
+      <w:r>
+        <w:t xml:space="preserve"> () total. </w:t>
+      </w:r>
+    </w:p>
+    <w:p>
+      <w:pPr>
+        <w:pStyle w:val="ListParagraph"/>
+        <w:numPr>
+          <w:ilvl w:val="1"/>
+          <w:numId w:val="2"/>
+        </w:numPr>
+        <w:spacing w:line="360" w:lineRule="auto"/>
+      </w:pPr>
+      <w:r>
+        <w:t>Reading some of the last documentation.</w:t>
+      </w:r>
+    </w:p>
+    <w:p>
+      <w:pPr>
+        <w:pStyle w:val="ListParagraph"/>
+        <w:numPr>
+          <w:ilvl w:val="1"/>
+          <w:numId w:val="2"/>
+        </w:numPr>
+        <w:spacing w:line="360" w:lineRule="auto"/>
+      </w:pPr>
+      <w:r>
+        <w:t>Updating the class diagrams</w:t>
+      </w:r>
+    </w:p>
+    <w:p>
+      <w:pPr>
+        <w:pStyle w:val="ListParagraph"/>
+        <w:numPr>
+          <w:ilvl w:val="1"/>
+          <w:numId w:val="2"/>
+        </w:numPr>
+        <w:spacing w:line="360" w:lineRule="auto"/>
+      </w:pPr>
+      <w:r>
+        <w:t>Updating the flowchart for single-player mode</w:t>
+      </w:r>
+      <w:r>
+        <w:t xml:space="preserve"> </w:t>
+      </w:r>
+    </w:p>
+    <w:p>
+      <w:pPr>
+        <w:pStyle w:val="ListParagraph"/>
+        <w:numPr>
+          <w:ilvl w:val="1"/>
+          <w:numId w:val="2"/>
+        </w:numPr>
+        <w:spacing w:line="360" w:lineRule="auto"/>
+      </w:pPr>
+      <w:r>
+        <w:t>Brainstorming with Jens</w:t>
+      </w:r>
+      <w:r>
+        <w:t xml:space="preserve"> </w:t>
+      </w:r>
+    </w:p>
+    <w:p>
+      <w:pPr>
+        <w:pStyle w:val="ListParagraph"/>
+        <w:numPr>
+          <w:ilvl w:val="1"/>
+          <w:numId w:val="2"/>
+        </w:numPr>
+        <w:spacing w:line="360" w:lineRule="auto"/>
+      </w:pPr>
+      <w:r>
+        <w:br/>
+      </w:r>
+    </w:p>
+    <w:p>
+      <w:pPr>
+        <w:pStyle w:val="ListParagraph"/>
+        <w:numPr>
+          <w:ilvl w:val="0"/>
+          <w:numId w:val="2"/>
+        </w:numPr>
+      </w:pPr>
       <w:r>
         <w:rPr>
           <w:b/>
           <w:bCs/>
           <w:u w:val="single"/>
         </w:rPr>
-        <w:t>/06/2020</w:t>
+        <w:lastRenderedPageBreak/>
+        <w:t>08/06/2020</w:t>
       </w:r>
       <w:r>
         <w:t xml:space="preserve"> - </w:t>
@@ -3774,16 +3911,7 @@
         <w:t>approximately</w:t>
       </w:r>
       <w:r>
-        <w:t xml:space="preserve"> (</w:t>
-      </w:r>
-      <w:r>
-        <w:t>13 Hours 8 Minut</w:t>
-      </w:r>
-      <w:r>
-        <w:t>es</w:t>
-      </w:r>
-      <w:r>
-        <w:t xml:space="preserve">) total. </w:t>
+        <w:t xml:space="preserve"> () total. </w:t>
       </w:r>
     </w:p>
     <w:p>
@@ -3793,36 +3921,7 @@
           <w:ilvl w:val="1"/>
           <w:numId w:val="2"/>
         </w:numPr>
-        <w:spacing w:line="360" w:lineRule="auto"/>
-      </w:pPr>
-      <w:r>
-        <w:t xml:space="preserve">Working on Socket communication between the server and multiplayer application. </w:t>
-      </w:r>
-    </w:p>
-    <w:p>
-      <w:pPr>
-        <w:pStyle w:val="ListParagraph"/>
-        <w:numPr>
-          <w:ilvl w:val="1"/>
-          <w:numId w:val="2"/>
-        </w:numPr>
-        <w:spacing w:line="360" w:lineRule="auto"/>
-      </w:pPr>
-      <w:r>
-        <w:t xml:space="preserve">Making modular methods the client can call on the server. </w:t>
-      </w:r>
-    </w:p>
-    <w:p>
-      <w:pPr>
-        <w:pStyle w:val="ListParagraph"/>
-        <w:numPr>
-          <w:ilvl w:val="1"/>
-          <w:numId w:val="2"/>
-        </w:numPr>
-      </w:pPr>
-      <w:r>
-        <w:t>Brainstorming with Jens</w:t>
-      </w:r>
+      </w:pPr>
       <w:r>
         <w:br/>
       </w:r>
@@ -3830,174 +3929,6 @@
     <w:p>
       <w:pPr>
         <w:pStyle w:val="ListParagraph"/>
-        <w:numPr>
-          <w:ilvl w:val="0"/>
-          <w:numId w:val="2"/>
-        </w:numPr>
-      </w:pPr>
-      <w:r>
-        <w:rPr>
-          <w:b/>
-          <w:bCs/>
-          <w:u w:val="single"/>
-        </w:rPr>
-        <w:t>0</w:t>
-      </w:r>
-      <w:r>
-        <w:rPr>
-          <w:b/>
-          <w:bCs/>
-          <w:u w:val="single"/>
-        </w:rPr>
-        <w:t>7</w:t>
-      </w:r>
-      <w:r>
-        <w:rPr>
-          <w:b/>
-          <w:bCs/>
-          <w:u w:val="single"/>
-        </w:rPr>
-        <w:t>/06/2020</w:t>
-      </w:r>
-      <w:r>
-        <w:t xml:space="preserve"> - </w:t>
-      </w:r>
-      <w:r>
-        <w:t>approximately</w:t>
-      </w:r>
-      <w:r>
-        <w:t xml:space="preserve"> () total. </w:t>
-      </w:r>
-    </w:p>
-    <w:p>
-      <w:pPr>
-        <w:pStyle w:val="ListParagraph"/>
-        <w:numPr>
-          <w:ilvl w:val="1"/>
-          <w:numId w:val="2"/>
-        </w:numPr>
-        <w:spacing w:line="360" w:lineRule="auto"/>
-      </w:pPr>
-      <w:r>
-        <w:t>Reading some of the last documentation.</w:t>
-      </w:r>
-    </w:p>
-    <w:p>
-      <w:pPr>
-        <w:pStyle w:val="ListParagraph"/>
-        <w:numPr>
-          <w:ilvl w:val="1"/>
-          <w:numId w:val="2"/>
-        </w:numPr>
-        <w:spacing w:line="360" w:lineRule="auto"/>
-      </w:pPr>
-      <w:r>
-        <w:t>Updating the class diagrams</w:t>
-      </w:r>
-    </w:p>
-    <w:p>
-      <w:pPr>
-        <w:pStyle w:val="ListParagraph"/>
-        <w:numPr>
-          <w:ilvl w:val="1"/>
-          <w:numId w:val="2"/>
-        </w:numPr>
-        <w:spacing w:line="360" w:lineRule="auto"/>
-      </w:pPr>
-      <w:r>
-        <w:t>Updating the flowchart for single-player mode</w:t>
-      </w:r>
-      <w:r>
-        <w:t xml:space="preserve"> </w:t>
-      </w:r>
-    </w:p>
-    <w:p>
-      <w:pPr>
-        <w:pStyle w:val="ListParagraph"/>
-        <w:numPr>
-          <w:ilvl w:val="1"/>
-          <w:numId w:val="2"/>
-        </w:numPr>
-        <w:spacing w:line="360" w:lineRule="auto"/>
-      </w:pPr>
-      <w:r>
-        <w:t>Brainstorming with Jens</w:t>
-      </w:r>
-      <w:r>
-        <w:t xml:space="preserve"> </w:t>
-      </w:r>
-    </w:p>
-    <w:p>
-      <w:pPr>
-        <w:pStyle w:val="ListParagraph"/>
-        <w:numPr>
-          <w:ilvl w:val="1"/>
-          <w:numId w:val="2"/>
-        </w:numPr>
-        <w:spacing w:line="360" w:lineRule="auto"/>
-      </w:pPr>
-      <w:r>
-        <w:br/>
-      </w:r>
-    </w:p>
-    <w:p>
-      <w:pPr>
-        <w:pStyle w:val="ListParagraph"/>
-        <w:numPr>
-          <w:ilvl w:val="0"/>
-          <w:numId w:val="2"/>
-        </w:numPr>
-      </w:pPr>
-      <w:r>
-        <w:rPr>
-          <w:b/>
-          <w:bCs/>
-          <w:u w:val="single"/>
-        </w:rPr>
-        <w:lastRenderedPageBreak/>
-        <w:t>0</w:t>
-      </w:r>
-      <w:r>
-        <w:rPr>
-          <w:b/>
-          <w:bCs/>
-          <w:u w:val="single"/>
-        </w:rPr>
-        <w:t>8</w:t>
-      </w:r>
-      <w:r>
-        <w:rPr>
-          <w:b/>
-          <w:bCs/>
-          <w:u w:val="single"/>
-        </w:rPr>
-        <w:t>/06/2020</w:t>
-      </w:r>
-      <w:r>
-        <w:t xml:space="preserve"> - </w:t>
-      </w:r>
-      <w:r>
-        <w:t>approximately</w:t>
-      </w:r>
-      <w:r>
-        <w:t xml:space="preserve"> () total. </w:t>
-      </w:r>
-    </w:p>
-    <w:p>
-      <w:pPr>
-        <w:pStyle w:val="ListParagraph"/>
-        <w:numPr>
-          <w:ilvl w:val="1"/>
-          <w:numId w:val="2"/>
-        </w:numPr>
-      </w:pPr>
-      <w:r>
-        <w:br/>
-      </w:r>
-    </w:p>
-    <w:p>
-      <w:pPr>
-        <w:pStyle w:val="ListParagraph"/>
       </w:pPr>
     </w:p>
     <w:p>
@@ -4005,7 +3936,7 @@
         <w:pStyle w:val="Heading1"/>
       </w:pPr>
       <w:bookmarkStart w:id="12" w:name="_Hlk41578798"/>
-      <w:bookmarkStart w:id="13" w:name="_Toc42427916"/>
+      <w:bookmarkStart w:id="13" w:name="_Toc42440730"/>
       <w:r>
         <w:t>References</w:t>
       </w:r>
@@ -4021,7 +3952,7 @@
         <w:pStyle w:val="Heading2"/>
         <w:spacing w:line="360" w:lineRule="auto"/>
       </w:pPr>
-      <w:bookmarkStart w:id="14" w:name="_Toc42427917"/>
+      <w:bookmarkStart w:id="14" w:name="_Toc42440731"/>
       <w:r>
         <w:t>Tools</w:t>
       </w:r>
@@ -4113,14 +4044,14 @@
         <w:pStyle w:val="Heading2"/>
         <w:spacing w:line="360" w:lineRule="auto"/>
       </w:pPr>
-      <w:bookmarkStart w:id="15" w:name="_Toc42427918"/>
+      <w:bookmarkStart w:id="15" w:name="_Toc42440732"/>
       <w:r>
         <w:t>References</w:t>
       </w:r>
       <w:bookmarkEnd w:id="15"/>
     </w:p>
     <w:p>
-      <w:bookmarkStart w:id="16" w:name="_Toc42427919"/>
+      <w:bookmarkStart w:id="16" w:name="_Toc42440733"/>
       <w:r>
         <w:rPr>
           <w:rStyle w:val="Heading3Char"/>
@@ -4366,7 +4297,7 @@
       </w:r>
     </w:p>
     <w:p>
-      <w:bookmarkStart w:id="17" w:name="_Toc42427920"/>
+      <w:bookmarkStart w:id="17" w:name="_Toc42440734"/>
       <w:r>
         <w:rPr>
           <w:rStyle w:val="Heading3Char"/>
@@ -4430,7 +4361,7 @@
       </w:pPr>
     </w:p>
     <w:p>
-      <w:bookmarkStart w:id="18" w:name="_Toc42427921"/>
+      <w:bookmarkStart w:id="18" w:name="_Toc42440735"/>
       <w:r>
         <w:rPr>
           <w:rStyle w:val="Heading3Char"/>
@@ -4608,7 +4539,7 @@
       </w:r>
     </w:p>
     <w:p>
-      <w:bookmarkStart w:id="19" w:name="_Toc42427922"/>
+      <w:bookmarkStart w:id="19" w:name="_Toc42440736"/>
       <w:r>
         <w:rPr>
           <w:rStyle w:val="Heading3Char"/>
@@ -5746,7 +5677,7 @@
           <w:u w:val="none"/>
         </w:rPr>
       </w:pPr>
-      <w:bookmarkStart w:id="20" w:name="_Toc42427923"/>
+      <w:bookmarkStart w:id="20" w:name="_Toc42440737"/>
       <w:r>
         <w:rPr>
           <w:rStyle w:val="Heading3Char"/>
@@ -5812,7 +5743,7 @@
       </w:pPr>
     </w:p>
     <w:p>
-      <w:bookmarkStart w:id="21" w:name="_Toc42427924"/>
+      <w:bookmarkStart w:id="21" w:name="_Toc42440738"/>
       <w:r>
         <w:rPr>
           <w:rStyle w:val="Heading3Char"/>
@@ -5827,7 +5758,7 @@
         <w:rPr>
           <w:u w:val="single"/>
         </w:rPr>
-        <w:t>No code nor help</w:t>
+        <w:t>No code</w:t>
       </w:r>
       <w:r>
         <w:t xml:space="preserve"> was given by these people</w:t>
@@ -5915,7 +5846,7 @@
           <w:lang w:val="da-DK"/>
         </w:rPr>
       </w:pPr>
-      <w:bookmarkStart w:id="22" w:name="_Toc42427925"/>
+      <w:bookmarkStart w:id="22" w:name="_Toc42440739"/>
       <w:r>
         <w:rPr>
           <w:rStyle w:val="Heading3Char"/>
@@ -6113,7 +6044,7 @@
           <w:lang w:val="en-US"/>
         </w:rPr>
       </w:pPr>
-      <w:bookmarkStart w:id="23" w:name="_Toc42427926"/>
+      <w:bookmarkStart w:id="23" w:name="_Toc42440740"/>
       <w:r>
         <w:rPr>
           <w:lang w:val="en-US"/>
@@ -6145,7 +6076,21 @@
           <w:b/>
           <w:lang w:val="en-US"/>
         </w:rPr>
-        <w:t>Design and backend functionality compatibility.</w:t>
+        <w:t>Design and backend functionality compatibility</w:t>
+      </w:r>
+      <w:r>
+        <w:rPr>
+          <w:b/>
+          <w:lang w:val="en-US"/>
+        </w:rPr>
+        <w:t xml:space="preserve"> with the server</w:t>
+      </w:r>
+      <w:r>
+        <w:rPr>
+          <w:b/>
+          <w:lang w:val="en-US"/>
+        </w:rPr>
+        <w:t>.</w:t>
       </w:r>
       <w:r>
         <w:rPr>
@@ -6215,7 +6160,14 @@
           <w:i/>
           <w:lang w:val="en-US"/>
         </w:rPr>
-        <w:t>sing weskits</w:t>
+        <w:t xml:space="preserve">sing </w:t>
+      </w:r>
+      <w:r>
+        <w:rPr>
+          <w:i/>
+          <w:lang w:val="en-US"/>
+        </w:rPr>
+        <w:t>Web Sockets</w:t>
       </w:r>
       <w:r>
         <w:rPr>
@@ -6266,25 +6218,51 @@
           <w:i/>
           <w:lang w:val="en-US"/>
         </w:rPr>
-        <w:t xml:space="preserve"> little time to work with many peevishly unknown concepts. </w:t>
+        <w:t xml:space="preserve"> little time to work with many </w:t>
       </w:r>
       <w:r>
         <w:rPr>
           <w:i/>
           <w:lang w:val="en-US"/>
         </w:rPr>
+        <w:t>p</w:t>
+      </w:r>
+      <w:r>
+        <w:rPr>
+          <w:i/>
+          <w:lang w:val="en-US"/>
+        </w:rPr>
+        <w:t>r</w:t>
+      </w:r>
+      <w:r>
+        <w:rPr>
+          <w:i/>
+          <w:lang w:val="en-US"/>
+        </w:rPr>
+        <w:t>eviously</w:t>
+      </w:r>
+      <w:r>
+        <w:rPr>
+          <w:i/>
+          <w:lang w:val="en-US"/>
+        </w:rPr>
+        <w:t xml:space="preserve"> unknown concepts. </w:t>
+      </w:r>
+      <w:r>
+        <w:rPr>
+          <w:i/>
+          <w:lang w:val="en-US"/>
+        </w:rPr>
         <w:br/>
         <w:t xml:space="preserve">Like </w:t>
       </w:r>
-      <w:proofErr w:type="spellStart"/>
       <w:r>
         <w:rPr>
           <w:i/>
           <w:lang w:val="en-US"/>
         </w:rPr>
-        <w:t>websokets</w:t>
-      </w:r>
-      <w:proofErr w:type="spellEnd"/>
+        <w:t>WebSockets</w:t>
+      </w:r>
       <w:r>
         <w:rPr>
           <w:i/>
@@ -6328,7 +6306,7 @@
           <w:lang w:val="en-US"/>
         </w:rPr>
       </w:pPr>
-      <w:bookmarkStart w:id="24" w:name="_Toc42427927"/>
+      <w:bookmarkStart w:id="24" w:name="_Toc42440741"/>
       <w:r>
         <w:rPr>
           <w:lang w:val="en-US"/>
@@ -6422,7 +6400,7 @@
       <w:pPr>
         <w:pStyle w:val="Heading1"/>
       </w:pPr>
-      <w:bookmarkStart w:id="25" w:name="_Toc42427928"/>
+      <w:bookmarkStart w:id="25" w:name="_Toc42440742"/>
       <w:r>
         <w:t>Installation Guide</w:t>
       </w:r>
@@ -6434,7 +6412,7 @@
         <w:pStyle w:val="Heading2"/>
         <w:spacing w:line="360" w:lineRule="auto"/>
       </w:pPr>
-      <w:bookmarkStart w:id="26" w:name="_Toc42427929"/>
+      <w:bookmarkStart w:id="26" w:name="_Toc42440743"/>
       <w:r>
         <w:t>How to install</w:t>
       </w:r>
@@ -6451,7 +6429,7 @@
       <w:pPr>
         <w:pStyle w:val="Heading3"/>
       </w:pPr>
-      <w:bookmarkStart w:id="27" w:name="_Toc42427930"/>
+      <w:bookmarkStart w:id="27" w:name="_Toc42440744"/>
       <w:r>
         <w:t>Disclaimer:</w:t>
       </w:r>
@@ -6604,7 +6582,7 @@
       <w:pPr>
         <w:pStyle w:val="Heading3"/>
       </w:pPr>
-      <w:bookmarkStart w:id="28" w:name="_Toc42427931"/>
+      <w:bookmarkStart w:id="28" w:name="_Toc42440745"/>
       <w:r>
         <w:t>Installation</w:t>
       </w:r>
@@ -6662,10 +6640,16 @@
         </w:numPr>
       </w:pPr>
       <w:r>
-        <w:t>DoubleClick on the Tic-Tac-Toe.exe and follow</w:t>
-      </w:r>
-      <w:r>
-        <w:t xml:space="preserve"> the onscreen guide. </w:t>
+        <w:t xml:space="preserve">Locate and </w:t>
+      </w:r>
+      <w:r>
+        <w:t xml:space="preserve">DoubleClick on the Tic-Tac-Toe.exe </w:t>
+      </w:r>
+      <w:r>
+        <w:t>To run the game.</w:t>
+      </w:r>
+      <w:r>
+        <w:t xml:space="preserve"> </w:t>
       </w:r>
     </w:p>
     <w:p>
@@ -6681,49 +6665,42 @@
         </w:rPr>
       </w:pPr>
       <w:r>
-        <w:t xml:space="preserve">You can decide for yourself where you want to install the program. But by </w:t>
-      </w:r>
-      <w:r>
-        <w:t>default,</w:t>
-      </w:r>
-      <w:r>
-        <w:t xml:space="preserve"> it will be installed here: </w:t>
+        <w:t>Have Fun.</w:t>
       </w:r>
       <w:r>
         <w:br/>
       </w:r>
-      <w:r>
-        <w:br/>
-      </w:r>
-      <w:r>
-        <w:rPr>
-          <w:i/>
-          <w:iCs/>
-        </w:rPr>
-        <w:t>C:\Program Files\</w:t>
-      </w:r>
-      <w:proofErr w:type="spellStart"/>
-      <w:r>
-        <w:rPr>
-          <w:i/>
-          <w:iCs/>
-        </w:rPr>
-        <w:t>tictactoe</w:t>
-      </w:r>
-      <w:proofErr w:type="spellEnd"/>
-      <w:r>
-        <w:rPr>
-          <w:i/>
-          <w:iCs/>
-        </w:rPr>
-        <w:t>\Tic-Tac-Toe.exe</w:t>
-      </w:r>
-      <w:r>
-        <w:rPr>
-          <w:i/>
-          <w:iCs/>
-        </w:rPr>
-        <w:br/>
+    </w:p>
+    <w:p>
+      <w:pPr>
+        <w:ind w:left="360"/>
+        <w:rPr>
+          <w:b/>
+          <w:bCs/>
+        </w:rPr>
+      </w:pPr>
+      <w:r>
+        <w:rPr>
+          <w:b/>
+          <w:bCs/>
+        </w:rPr>
+        <w:t>This next part is for Multiplayer mode only.</w:t>
+      </w:r>
+    </w:p>
+    <w:p>
+      <w:pPr>
+        <w:ind w:left="360"/>
+      </w:pPr>
+      <w:r>
+        <w:t xml:space="preserve">For this project I have provided a server where the server application if running on. </w:t>
+      </w:r>
+    </w:p>
+    <w:p>
+      <w:pPr>
+        <w:ind w:left="360"/>
+      </w:pPr>
+      <w:r>
+        <w:t xml:space="preserve">To connect to the game server, you will have to do the following. </w:t>
       </w:r>
     </w:p>
     <w:p>
@@ -6731,15 +6708,53 @@
         <w:pStyle w:val="ListParagraph"/>
         <w:numPr>
           <w:ilvl w:val="0"/>
-          <w:numId w:val="6"/>
-        </w:numPr>
-        <w:rPr>
-          <w:i/>
-          <w:iCs/>
-        </w:rPr>
-      </w:pPr>
-      <w:r>
-        <w:t>Now simply go to the given location above and start the game… Have Fun.</w:t>
+          <w:numId w:val="8"/>
+        </w:numPr>
+      </w:pPr>
+      <w:r>
+        <w:t xml:space="preserve">Enter </w:t>
+      </w:r>
+      <w:r>
+        <w:rPr>
+          <w:u w:val="single"/>
+        </w:rPr>
+        <w:t>93.160.9.167</w:t>
+      </w:r>
+      <w:r>
+        <w:t xml:space="preserve"> into the Ip address text field.</w:t>
+      </w:r>
+    </w:p>
+    <w:p>
+      <w:pPr>
+        <w:pStyle w:val="ListParagraph"/>
+        <w:numPr>
+          <w:ilvl w:val="0"/>
+          <w:numId w:val="8"/>
+        </w:numPr>
+      </w:pPr>
+      <w:r>
+        <w:t xml:space="preserve">Enter </w:t>
+      </w:r>
+      <w:r>
+        <w:rPr>
+          <w:u w:val="single"/>
+        </w:rPr>
+        <w:t>45698</w:t>
+      </w:r>
+      <w:r>
+        <w:t xml:space="preserve"> into the Port number text field.</w:t>
+      </w:r>
+    </w:p>
+    <w:p>
+      <w:pPr>
+        <w:pStyle w:val="ListParagraph"/>
+        <w:numPr>
+          <w:ilvl w:val="0"/>
+          <w:numId w:val="8"/>
+        </w:numPr>
+      </w:pPr>
+      <w:r>
+        <w:t>Press the “Connect” button</w:t>
       </w:r>
     </w:p>
     <w:sectPr>
@@ -6755,6 +6770,119 @@
 <file path=word/numbering.xml><?xml version="1.0" encoding="utf-8"?>
 <w:numbering xmlns:wpc="http://schemas.microsoft.com/office/word/2010/wordprocessingCanvas" xmlns:cx="http://schemas.microsoft.com/office/drawing/2014/chartex" xmlns:cx1="http://schemas.microsoft.com/office/drawing/2015/9/8/chartex" xmlns:cx2="http://schemas.microsoft.com/office/drawing/2015/10/21/chartex" xmlns:cx3="http://schemas.microsoft.com/office/drawing/2016/5/9/chartex" xmlns:cx4="http://schemas.microsoft.com/office/drawing/2016/5/10/chartex" xmlns:cx5="http://schemas.microsoft.com/office/drawing/2016/5/11/chartex" xmlns:cx6="http://schemas.microsoft.com/office/drawing/2016/5/12/chartex" xmlns:cx7="http://schemas.microsoft.com/office/drawing/2016/5/13/chartex" xmlns:cx8="http://schemas.microsoft.com/office/drawing/2016/5/14/chartex" xmlns:mc="http://schemas.openxmlformats.org/markup-compatibility/2006" xmlns:aink="http://schemas.microsoft.com/office/drawing/2016/ink" xmlns:am3d="http://schemas.microsoft.com/office/drawing/2017/model3d" xmlns:o="urn:schemas-microsoft-com:office:office" xmlns:r="http://schemas.openxmlformats.org/officeDocument/2006/relationships" xmlns:m="http://schemas.openxmlformats.org/officeDocument/2006/math" xmlns:v="urn:schemas-microsoft-com:vml" xmlns:wp14="http://schemas.microsoft.com/office/word/2010/wordprocessingDrawing" xmlns:wp="http://schemas.openxmlformats.org/drawingml/2006/wordprocessingDrawing" xmlns:w10="urn:schemas-microsoft-com:office:word" xmlns:w="http://schemas.openxmlformats.org/wordprocessingml/2006/main" xmlns:w14="http://schemas.microsoft.com/office/word/2010/wordml" xmlns:w15="http://schemas.microsoft.com/office/word/2012/wordml" xmlns:w16cex="http://schemas.microsoft.com/office/word/2018/wordml/cex" xmlns:w16cid="http://schemas.microsoft.com/office/word/2016/wordml/cid" xmlns:w16="http://schemas.microsoft.com/office/word/2018/wordml" xmlns:w16se="http://schemas.microsoft.com/office/word/2015/wordml/symex" xmlns:wpg="http://schemas.microsoft.com/office/word/2010/wordprocessingGroup" xmlns:wpi="http://schemas.microsoft.com/office/word/2010/wordprocessingInk" xmlns:wne="http://schemas.microsoft.com/office/word/2006/wordml" xmlns:wps="http://schemas.microsoft.com/office/word/2010/wordprocessingShape" mc:Ignorable="w14 w15 w16se w16cid w16 w16cex wp14">
   <w:abstractNum w:abstractNumId="0" w15:restartNumberingAfterBreak="0">
+    <w:nsid w:val="0E115396"/>
+    <w:multiLevelType w:val="hybridMultilevel"/>
+    <w:tmpl w:val="A7BA3032"/>
+    <w:lvl w:ilvl="0" w:tplc="0809000F">
+      <w:start w:val="1"/>
+      <w:numFmt w:val="decimal"/>
+      <w:lvlText w:val="%1."/>
+      <w:lvlJc w:val="left"/>
+      <w:pPr>
+        <w:ind w:left="1080" w:hanging="360"/>
+      </w:pPr>
+      <w:rPr>
+        <w:rFonts w:hint="default"/>
+      </w:rPr>
+    </w:lvl>
+    <w:lvl w:ilvl="1" w:tplc="08090003" w:tentative="1">
+      <w:start w:val="1"/>
+      <w:numFmt w:val="bullet"/>
+      <w:lvlText w:val="o"/>
+      <w:lvlJc w:val="left"/>
+      <w:pPr>
+        <w:ind w:left="1800" w:hanging="360"/>
+      </w:pPr>
+      <w:rPr>
+        <w:rFonts w:ascii="Courier New" w:hAnsi="Courier New" w:cs="Courier New" w:hint="default"/>
+      </w:rPr>
+    </w:lvl>
+    <w:lvl w:ilvl="2" w:tplc="08090005" w:tentative="1">
+      <w:start w:val="1"/>
+      <w:numFmt w:val="bullet"/>
+      <w:lvlText w:val=""/>
+      <w:lvlJc w:val="left"/>
+      <w:pPr>
+        <w:ind w:left="2520" w:hanging="360"/>
+      </w:pPr>
+      <w:rPr>
+        <w:rFonts w:ascii="Wingdings" w:hAnsi="Wingdings" w:hint="default"/>
+      </w:rPr>
+    </w:lvl>
+    <w:lvl w:ilvl="3" w:tplc="08090001" w:tentative="1">
+      <w:start w:val="1"/>
+      <w:numFmt w:val="bullet"/>
+      <w:lvlText w:val=""/>
+      <w:lvlJc w:val="left"/>
+      <w:pPr>
+        <w:ind w:left="3240" w:hanging="360"/>
+      </w:pPr>
+      <w:rPr>
+        <w:rFonts w:ascii="Symbol" w:hAnsi="Symbol" w:hint="default"/>
+      </w:rPr>
+    </w:lvl>
+    <w:lvl w:ilvl="4" w:tplc="08090003" w:tentative="1">
+      <w:start w:val="1"/>
+      <w:numFmt w:val="bullet"/>
+      <w:lvlText w:val="o"/>
+      <w:lvlJc w:val="left"/>
+      <w:pPr>
+        <w:ind w:left="3960" w:hanging="360"/>
+      </w:pPr>
+      <w:rPr>
+        <w:rFonts w:ascii="Courier New" w:hAnsi="Courier New" w:cs="Courier New" w:hint="default"/>
+      </w:rPr>
+    </w:lvl>
+    <w:lvl w:ilvl="5" w:tplc="08090005" w:tentative="1">
+      <w:start w:val="1"/>
+      <w:numFmt w:val="bullet"/>
+      <w:lvlText w:val=""/>
+      <w:lvlJc w:val="left"/>
+      <w:pPr>
+        <w:ind w:left="4680" w:hanging="360"/>
+      </w:pPr>
+      <w:rPr>
+        <w:rFonts w:ascii="Wingdings" w:hAnsi="Wingdings" w:hint="default"/>
+      </w:rPr>
+    </w:lvl>
+    <w:lvl w:ilvl="6" w:tplc="08090001" w:tentative="1">
+      <w:start w:val="1"/>
+      <w:numFmt w:val="bullet"/>
+      <w:lvlText w:val=""/>
+      <w:lvlJc w:val="left"/>
+      <w:pPr>
+        <w:ind w:left="5400" w:hanging="360"/>
+      </w:pPr>
+      <w:rPr>
+        <w:rFonts w:ascii="Symbol" w:hAnsi="Symbol" w:hint="default"/>
+      </w:rPr>
+    </w:lvl>
+    <w:lvl w:ilvl="7" w:tplc="08090003" w:tentative="1">
+      <w:start w:val="1"/>
+      <w:numFmt w:val="bullet"/>
+      <w:lvlText w:val="o"/>
+      <w:lvlJc w:val="left"/>
+      <w:pPr>
+        <w:ind w:left="6120" w:hanging="360"/>
+      </w:pPr>
+      <w:rPr>
+        <w:rFonts w:ascii="Courier New" w:hAnsi="Courier New" w:cs="Courier New" w:hint="default"/>
+      </w:rPr>
+    </w:lvl>
+    <w:lvl w:ilvl="8" w:tplc="08090005" w:tentative="1">
+      <w:start w:val="1"/>
+      <w:numFmt w:val="bullet"/>
+      <w:lvlText w:val=""/>
+      <w:lvlJc w:val="left"/>
+      <w:pPr>
+        <w:ind w:left="6840" w:hanging="360"/>
+      </w:pPr>
+      <w:rPr>
+        <w:rFonts w:ascii="Wingdings" w:hAnsi="Wingdings" w:hint="default"/>
+      </w:rPr>
+    </w:lvl>
+  </w:abstractNum>
+  <w:abstractNum w:abstractNumId="1" w15:restartNumberingAfterBreak="0">
     <w:nsid w:val="22985EC8"/>
     <w:multiLevelType w:val="hybridMultilevel"/>
     <w:tmpl w:val="B9161288"/>
@@ -6867,7 +6995,7 @@
       </w:rPr>
     </w:lvl>
   </w:abstractNum>
-  <w:abstractNum w:abstractNumId="1" w15:restartNumberingAfterBreak="0">
+  <w:abstractNum w:abstractNumId="2" w15:restartNumberingAfterBreak="0">
     <w:nsid w:val="2A483822"/>
     <w:multiLevelType w:val="hybridMultilevel"/>
     <w:tmpl w:val="412A352A"/>
@@ -6980,7 +7108,7 @@
       </w:rPr>
     </w:lvl>
   </w:abstractNum>
-  <w:abstractNum w:abstractNumId="2" w15:restartNumberingAfterBreak="0">
+  <w:abstractNum w:abstractNumId="3" w15:restartNumberingAfterBreak="0">
     <w:nsid w:val="2F05099F"/>
     <w:multiLevelType w:val="hybridMultilevel"/>
     <w:tmpl w:val="86BAFAA0"/>
@@ -7066,7 +7194,7 @@
       </w:pPr>
     </w:lvl>
   </w:abstractNum>
-  <w:abstractNum w:abstractNumId="3" w15:restartNumberingAfterBreak="0">
+  <w:abstractNum w:abstractNumId="4" w15:restartNumberingAfterBreak="0">
     <w:nsid w:val="3D1D41A8"/>
     <w:multiLevelType w:val="hybridMultilevel"/>
     <w:tmpl w:val="2E7CA0A4"/>
@@ -7179,7 +7307,7 @@
       </w:rPr>
     </w:lvl>
   </w:abstractNum>
-  <w:abstractNum w:abstractNumId="4" w15:restartNumberingAfterBreak="0">
+  <w:abstractNum w:abstractNumId="5" w15:restartNumberingAfterBreak="0">
     <w:nsid w:val="4D255635"/>
     <w:multiLevelType w:val="hybridMultilevel"/>
     <w:tmpl w:val="E7BA5EC6"/>
@@ -7292,7 +7420,7 @@
       </w:rPr>
     </w:lvl>
   </w:abstractNum>
-  <w:abstractNum w:abstractNumId="5" w15:restartNumberingAfterBreak="0">
+  <w:abstractNum w:abstractNumId="6" w15:restartNumberingAfterBreak="0">
     <w:nsid w:val="6B433C1B"/>
     <w:multiLevelType w:val="hybridMultilevel"/>
     <w:tmpl w:val="27E4CF54"/>
@@ -7378,7 +7506,7 @@
       </w:pPr>
     </w:lvl>
   </w:abstractNum>
-  <w:abstractNum w:abstractNumId="6" w15:restartNumberingAfterBreak="0">
+  <w:abstractNum w:abstractNumId="7" w15:restartNumberingAfterBreak="0">
     <w:nsid w:val="737F1D43"/>
     <w:multiLevelType w:val="hybridMultilevel"/>
     <w:tmpl w:val="7F0C6500"/>
@@ -7492,25 +7620,28 @@
     </w:lvl>
   </w:abstractNum>
   <w:num w:numId="1">
+    <w:abstractNumId w:val="5"/>
+  </w:num>
+  <w:num w:numId="2">
+    <w:abstractNumId w:val="1"/>
+  </w:num>
+  <w:num w:numId="3">
+    <w:abstractNumId w:val="3"/>
+  </w:num>
+  <w:num w:numId="4">
+    <w:abstractNumId w:val="2"/>
+  </w:num>
+  <w:num w:numId="5">
     <w:abstractNumId w:val="4"/>
   </w:num>
-  <w:num w:numId="2">
-    <w:abstractNumId w:val="0"/>
-  </w:num>
-  <w:num w:numId="3">
-    <w:abstractNumId w:val="2"/>
-  </w:num>
-  <w:num w:numId="4">
-    <w:abstractNumId w:val="1"/>
-  </w:num>
-  <w:num w:numId="5">
-    <w:abstractNumId w:val="3"/>
-  </w:num>
   <w:num w:numId="6">
-    <w:abstractNumId w:val="5"/>
+    <w:abstractNumId w:val="6"/>
   </w:num>
   <w:num w:numId="7">
-    <w:abstractNumId w:val="6"/>
+    <w:abstractNumId w:val="7"/>
+  </w:num>
+  <w:num w:numId="8">
+    <w:abstractNumId w:val="0"/>
   </w:num>
 </w:numbering>
 </file>

</xml_diff>

<commit_message>
Update to the documentasion paipers
</commit_message>
<xml_diff>
--- a/Documentation/Readme - Student_Asignment_Intro_2020 - Tic-Tac-Toe.docx
+++ b/Documentation/Readme - Student_Asignment_Intro_2020 - Tic-Tac-Toe.docx
@@ -79,7 +79,7 @@
           <w:r>
             <w:fldChar w:fldCharType="separate"/>
           </w:r>
-          <w:hyperlink w:anchor="_Toc42440719" w:history="1">
+          <w:hyperlink w:anchor="_Toc42485162" w:history="1">
             <w:r>
               <w:rPr>
                 <w:rStyle w:val="Hyperlink"/>
@@ -106,7 +106,7 @@
                 <w:noProof/>
                 <w:webHidden/>
               </w:rPr>
-              <w:instrText xml:space="preserve"> PAGEREF _Toc42440719 \h </w:instrText>
+              <w:instrText xml:space="preserve"> PAGEREF _Toc42485162 \h </w:instrText>
             </w:r>
             <w:r>
               <w:rPr>
@@ -149,7 +149,7 @@
               <w:lang w:eastAsia="en-GB"/>
             </w:rPr>
           </w:pPr>
-          <w:hyperlink w:anchor="_Toc42440720" w:history="1">
+          <w:hyperlink w:anchor="_Toc42485163" w:history="1">
             <w:r>
               <w:rPr>
                 <w:rStyle w:val="Hyperlink"/>
@@ -176,7 +176,7 @@
                 <w:noProof/>
                 <w:webHidden/>
               </w:rPr>
-              <w:instrText xml:space="preserve"> PAGEREF _Toc42440720 \h </w:instrText>
+              <w:instrText xml:space="preserve"> PAGEREF _Toc42485163 \h </w:instrText>
             </w:r>
             <w:r>
               <w:rPr>
@@ -216,7 +216,7 @@
               <w:lang w:eastAsia="en-GB"/>
             </w:rPr>
           </w:pPr>
-          <w:hyperlink w:anchor="_Toc42440721" w:history="1">
+          <w:hyperlink w:anchor="_Toc42485164" w:history="1">
             <w:r>
               <w:rPr>
                 <w:rStyle w:val="Hyperlink"/>
@@ -243,7 +243,7 @@
                 <w:noProof/>
                 <w:webHidden/>
               </w:rPr>
-              <w:instrText xml:space="preserve"> PAGEREF _Toc42440721 \h </w:instrText>
+              <w:instrText xml:space="preserve"> PAGEREF _Toc42485164 \h </w:instrText>
             </w:r>
             <w:r>
               <w:rPr>
@@ -286,7 +286,7 @@
               <w:lang w:eastAsia="en-GB"/>
             </w:rPr>
           </w:pPr>
-          <w:hyperlink w:anchor="_Toc42440722" w:history="1">
+          <w:hyperlink w:anchor="_Toc42485165" w:history="1">
             <w:r>
               <w:rPr>
                 <w:rStyle w:val="Hyperlink"/>
@@ -313,7 +313,7 @@
                 <w:noProof/>
                 <w:webHidden/>
               </w:rPr>
-              <w:instrText xml:space="preserve"> PAGEREF _Toc42440722 \h </w:instrText>
+              <w:instrText xml:space="preserve"> PAGEREF _Toc42485165 \h </w:instrText>
             </w:r>
             <w:r>
               <w:rPr>
@@ -356,7 +356,7 @@
               <w:lang w:eastAsia="en-GB"/>
             </w:rPr>
           </w:pPr>
-          <w:hyperlink w:anchor="_Toc42440723" w:history="1">
+          <w:hyperlink w:anchor="_Toc42485166" w:history="1">
             <w:r>
               <w:rPr>
                 <w:rStyle w:val="Hyperlink"/>
@@ -383,7 +383,7 @@
                 <w:noProof/>
                 <w:webHidden/>
               </w:rPr>
-              <w:instrText xml:space="preserve"> PAGEREF _Toc42440723 \h </w:instrText>
+              <w:instrText xml:space="preserve"> PAGEREF _Toc42485166 \h </w:instrText>
             </w:r>
             <w:r>
               <w:rPr>
@@ -426,7 +426,7 @@
               <w:lang w:eastAsia="en-GB"/>
             </w:rPr>
           </w:pPr>
-          <w:hyperlink w:anchor="_Toc42440724" w:history="1">
+          <w:hyperlink w:anchor="_Toc42485167" w:history="1">
             <w:r>
               <w:rPr>
                 <w:rStyle w:val="Hyperlink"/>
@@ -453,7 +453,7 @@
                 <w:noProof/>
                 <w:webHidden/>
               </w:rPr>
-              <w:instrText xml:space="preserve"> PAGEREF _Toc42440724 \h </w:instrText>
+              <w:instrText xml:space="preserve"> PAGEREF _Toc42485167 \h </w:instrText>
             </w:r>
             <w:r>
               <w:rPr>
@@ -493,7 +493,7 @@
               <w:lang w:eastAsia="en-GB"/>
             </w:rPr>
           </w:pPr>
-          <w:hyperlink w:anchor="_Toc42440725" w:history="1">
+          <w:hyperlink w:anchor="_Toc42485168" w:history="1">
             <w:r>
               <w:rPr>
                 <w:rStyle w:val="Hyperlink"/>
@@ -520,7 +520,7 @@
                 <w:noProof/>
                 <w:webHidden/>
               </w:rPr>
-              <w:instrText xml:space="preserve"> PAGEREF _Toc42440725 \h </w:instrText>
+              <w:instrText xml:space="preserve"> PAGEREF _Toc42485168 \h </w:instrText>
             </w:r>
             <w:r>
               <w:rPr>
@@ -563,7 +563,7 @@
               <w:lang w:eastAsia="en-GB"/>
             </w:rPr>
           </w:pPr>
-          <w:hyperlink w:anchor="_Toc42440726" w:history="1">
+          <w:hyperlink w:anchor="_Toc42485169" w:history="1">
             <w:r>
               <w:rPr>
                 <w:rStyle w:val="Hyperlink"/>
@@ -590,7 +590,7 @@
                 <w:noProof/>
                 <w:webHidden/>
               </w:rPr>
-              <w:instrText xml:space="preserve"> PAGEREF _Toc42440726 \h </w:instrText>
+              <w:instrText xml:space="preserve"> PAGEREF _Toc42485169 \h </w:instrText>
             </w:r>
             <w:r>
               <w:rPr>
@@ -633,7 +633,7 @@
               <w:lang w:eastAsia="en-GB"/>
             </w:rPr>
           </w:pPr>
-          <w:hyperlink w:anchor="_Toc42440727" w:history="1">
+          <w:hyperlink w:anchor="_Toc42485170" w:history="1">
             <w:r>
               <w:rPr>
                 <w:rStyle w:val="Hyperlink"/>
@@ -660,7 +660,7 @@
                 <w:noProof/>
                 <w:webHidden/>
               </w:rPr>
-              <w:instrText xml:space="preserve"> PAGEREF _Toc42440727 \h </w:instrText>
+              <w:instrText xml:space="preserve"> PAGEREF _Toc42485170 \h </w:instrText>
             </w:r>
             <w:r>
               <w:rPr>
@@ -703,7 +703,7 @@
               <w:lang w:eastAsia="en-GB"/>
             </w:rPr>
           </w:pPr>
-          <w:hyperlink w:anchor="_Toc42440728" w:history="1">
+          <w:hyperlink w:anchor="_Toc42485171" w:history="1">
             <w:r>
               <w:rPr>
                 <w:rStyle w:val="Hyperlink"/>
@@ -730,7 +730,7 @@
                 <w:noProof/>
                 <w:webHidden/>
               </w:rPr>
-              <w:instrText xml:space="preserve"> PAGEREF _Toc42440728 \h </w:instrText>
+              <w:instrText xml:space="preserve"> PAGEREF _Toc42485171 \h </w:instrText>
             </w:r>
             <w:r>
               <w:rPr>
@@ -770,7 +770,7 @@
               <w:lang w:eastAsia="en-GB"/>
             </w:rPr>
           </w:pPr>
-          <w:hyperlink w:anchor="_Toc42440729" w:history="1">
+          <w:hyperlink w:anchor="_Toc42485172" w:history="1">
             <w:r>
               <w:rPr>
                 <w:rStyle w:val="Hyperlink"/>
@@ -797,7 +797,7 @@
                 <w:noProof/>
                 <w:webHidden/>
               </w:rPr>
-              <w:instrText xml:space="preserve"> PAGEREF _Toc42440729 \h </w:instrText>
+              <w:instrText xml:space="preserve"> PAGEREF _Toc42485172 \h </w:instrText>
             </w:r>
             <w:r>
               <w:rPr>
@@ -837,7 +837,7 @@
               <w:lang w:eastAsia="en-GB"/>
             </w:rPr>
           </w:pPr>
-          <w:hyperlink w:anchor="_Toc42440730" w:history="1">
+          <w:hyperlink w:anchor="_Toc42485173" w:history="1">
             <w:r>
               <w:rPr>
                 <w:rStyle w:val="Hyperlink"/>
@@ -864,7 +864,7 @@
                 <w:noProof/>
                 <w:webHidden/>
               </w:rPr>
-              <w:instrText xml:space="preserve"> PAGEREF _Toc42440730 \h </w:instrText>
+              <w:instrText xml:space="preserve"> PAGEREF _Toc42485173 \h </w:instrText>
             </w:r>
             <w:r>
               <w:rPr>
@@ -907,7 +907,7 @@
               <w:lang w:eastAsia="en-GB"/>
             </w:rPr>
           </w:pPr>
-          <w:hyperlink w:anchor="_Toc42440731" w:history="1">
+          <w:hyperlink w:anchor="_Toc42485174" w:history="1">
             <w:r>
               <w:rPr>
                 <w:rStyle w:val="Hyperlink"/>
@@ -934,7 +934,7 @@
                 <w:noProof/>
                 <w:webHidden/>
               </w:rPr>
-              <w:instrText xml:space="preserve"> PAGEREF _Toc42440731 \h </w:instrText>
+              <w:instrText xml:space="preserve"> PAGEREF _Toc42485174 \h </w:instrText>
             </w:r>
             <w:r>
               <w:rPr>
@@ -977,7 +977,7 @@
               <w:lang w:eastAsia="en-GB"/>
             </w:rPr>
           </w:pPr>
-          <w:hyperlink w:anchor="_Toc42440732" w:history="1">
+          <w:hyperlink w:anchor="_Toc42485175" w:history="1">
             <w:r>
               <w:rPr>
                 <w:rStyle w:val="Hyperlink"/>
@@ -1004,7 +1004,7 @@
                 <w:noProof/>
                 <w:webHidden/>
               </w:rPr>
-              <w:instrText xml:space="preserve"> PAGEREF _Toc42440732 \h </w:instrText>
+              <w:instrText xml:space="preserve"> PAGEREF _Toc42485175 \h </w:instrText>
             </w:r>
             <w:r>
               <w:rPr>
@@ -1047,7 +1047,7 @@
               <w:lang w:eastAsia="en-GB"/>
             </w:rPr>
           </w:pPr>
-          <w:hyperlink w:anchor="_Toc42440733" w:history="1">
+          <w:hyperlink w:anchor="_Toc42485176" w:history="1">
             <w:r>
               <w:rPr>
                 <w:rStyle w:val="Hyperlink"/>
@@ -1074,7 +1074,7 @@
                 <w:noProof/>
                 <w:webHidden/>
               </w:rPr>
-              <w:instrText xml:space="preserve"> PAGEREF _Toc42440733 \h </w:instrText>
+              <w:instrText xml:space="preserve"> PAGEREF _Toc42485176 \h </w:instrText>
             </w:r>
             <w:r>
               <w:rPr>
@@ -1117,7 +1117,7 @@
               <w:lang w:eastAsia="en-GB"/>
             </w:rPr>
           </w:pPr>
-          <w:hyperlink w:anchor="_Toc42440734" w:history="1">
+          <w:hyperlink w:anchor="_Toc42485177" w:history="1">
             <w:r>
               <w:rPr>
                 <w:rStyle w:val="Hyperlink"/>
@@ -1144,7 +1144,7 @@
                 <w:noProof/>
                 <w:webHidden/>
               </w:rPr>
-              <w:instrText xml:space="preserve"> PAGEREF _Toc42440734 \h </w:instrText>
+              <w:instrText xml:space="preserve"> PAGEREF _Toc42485177 \h </w:instrText>
             </w:r>
             <w:r>
               <w:rPr>
@@ -1187,7 +1187,7 @@
               <w:lang w:eastAsia="en-GB"/>
             </w:rPr>
           </w:pPr>
-          <w:hyperlink w:anchor="_Toc42440735" w:history="1">
+          <w:hyperlink w:anchor="_Toc42485178" w:history="1">
             <w:r>
               <w:rPr>
                 <w:rStyle w:val="Hyperlink"/>
@@ -1214,7 +1214,7 @@
                 <w:noProof/>
                 <w:webHidden/>
               </w:rPr>
-              <w:instrText xml:space="preserve"> PAGEREF _Toc42440735 \h </w:instrText>
+              <w:instrText xml:space="preserve"> PAGEREF _Toc42485178 \h </w:instrText>
             </w:r>
             <w:r>
               <w:rPr>
@@ -1257,7 +1257,7 @@
               <w:lang w:eastAsia="en-GB"/>
             </w:rPr>
           </w:pPr>
-          <w:hyperlink w:anchor="_Toc42440736" w:history="1">
+          <w:hyperlink w:anchor="_Toc42485179" w:history="1">
             <w:r>
               <w:rPr>
                 <w:rStyle w:val="Hyperlink"/>
@@ -1284,7 +1284,7 @@
                 <w:noProof/>
                 <w:webHidden/>
               </w:rPr>
-              <w:instrText xml:space="preserve"> PAGEREF _Toc42440736 \h </w:instrText>
+              <w:instrText xml:space="preserve"> PAGEREF _Toc42485179 \h </w:instrText>
             </w:r>
             <w:r>
               <w:rPr>
@@ -1327,7 +1327,7 @@
               <w:lang w:eastAsia="en-GB"/>
             </w:rPr>
           </w:pPr>
-          <w:hyperlink w:anchor="_Toc42440737" w:history="1">
+          <w:hyperlink w:anchor="_Toc42485180" w:history="1">
             <w:r>
               <w:rPr>
                 <w:rStyle w:val="Hyperlink"/>
@@ -1354,7 +1354,7 @@
                 <w:noProof/>
                 <w:webHidden/>
               </w:rPr>
-              <w:instrText xml:space="preserve"> PAGEREF _Toc42440737 \h </w:instrText>
+              <w:instrText xml:space="preserve"> PAGEREF _Toc42485180 \h </w:instrText>
             </w:r>
             <w:r>
               <w:rPr>
@@ -1397,7 +1397,7 @@
               <w:lang w:eastAsia="en-GB"/>
             </w:rPr>
           </w:pPr>
-          <w:hyperlink w:anchor="_Toc42440738" w:history="1">
+          <w:hyperlink w:anchor="_Toc42485181" w:history="1">
             <w:r>
               <w:rPr>
                 <w:rStyle w:val="Hyperlink"/>
@@ -1424,7 +1424,7 @@
                 <w:noProof/>
                 <w:webHidden/>
               </w:rPr>
-              <w:instrText xml:space="preserve"> PAGEREF _Toc42440738 \h </w:instrText>
+              <w:instrText xml:space="preserve"> PAGEREF _Toc42485181 \h </w:instrText>
             </w:r>
             <w:r>
               <w:rPr>
@@ -1444,7 +1444,7 @@
                 <w:noProof/>
                 <w:webHidden/>
               </w:rPr>
-              <w:t>6</w:t>
+              <w:t>7</w:t>
             </w:r>
             <w:r>
               <w:rPr>
@@ -1467,7 +1467,7 @@
               <w:lang w:eastAsia="en-GB"/>
             </w:rPr>
           </w:pPr>
-          <w:hyperlink w:anchor="_Toc42440739" w:history="1">
+          <w:hyperlink w:anchor="_Toc42485182" w:history="1">
             <w:r>
               <w:rPr>
                 <w:rStyle w:val="Hyperlink"/>
@@ -1494,7 +1494,7 @@
                 <w:noProof/>
                 <w:webHidden/>
               </w:rPr>
-              <w:instrText xml:space="preserve"> PAGEREF _Toc42440739 \h </w:instrText>
+              <w:instrText xml:space="preserve"> PAGEREF _Toc42485182 \h </w:instrText>
             </w:r>
             <w:r>
               <w:rPr>
@@ -1537,7 +1537,7 @@
               <w:lang w:eastAsia="en-GB"/>
             </w:rPr>
           </w:pPr>
-          <w:hyperlink w:anchor="_Toc42440740" w:history="1">
+          <w:hyperlink w:anchor="_Toc42485183" w:history="1">
             <w:r>
               <w:rPr>
                 <w:rStyle w:val="Hyperlink"/>
@@ -1565,7 +1565,7 @@
                 <w:noProof/>
                 <w:webHidden/>
               </w:rPr>
-              <w:instrText xml:space="preserve"> PAGEREF _Toc42440740 \h </w:instrText>
+              <w:instrText xml:space="preserve"> PAGEREF _Toc42485183 \h </w:instrText>
             </w:r>
             <w:r>
               <w:rPr>
@@ -1605,7 +1605,7 @@
               <w:lang w:eastAsia="en-GB"/>
             </w:rPr>
           </w:pPr>
-          <w:hyperlink w:anchor="_Toc42440741" w:history="1">
+          <w:hyperlink w:anchor="_Toc42485184" w:history="1">
             <w:r>
               <w:rPr>
                 <w:rStyle w:val="Hyperlink"/>
@@ -1633,7 +1633,7 @@
                 <w:noProof/>
                 <w:webHidden/>
               </w:rPr>
-              <w:instrText xml:space="preserve"> PAGEREF _Toc42440741 \h </w:instrText>
+              <w:instrText xml:space="preserve"> PAGEREF _Toc42485184 \h </w:instrText>
             </w:r>
             <w:r>
               <w:rPr>
@@ -1673,7 +1673,7 @@
               <w:lang w:eastAsia="en-GB"/>
             </w:rPr>
           </w:pPr>
-          <w:hyperlink w:anchor="_Toc42440742" w:history="1">
+          <w:hyperlink w:anchor="_Toc42485185" w:history="1">
             <w:r>
               <w:rPr>
                 <w:rStyle w:val="Hyperlink"/>
@@ -1700,7 +1700,7 @@
                 <w:noProof/>
                 <w:webHidden/>
               </w:rPr>
-              <w:instrText xml:space="preserve"> PAGEREF _Toc42440742 \h </w:instrText>
+              <w:instrText xml:space="preserve"> PAGEREF _Toc42485185 \h </w:instrText>
             </w:r>
             <w:r>
               <w:rPr>
@@ -1743,7 +1743,7 @@
               <w:lang w:eastAsia="en-GB"/>
             </w:rPr>
           </w:pPr>
-          <w:hyperlink w:anchor="_Toc42440743" w:history="1">
+          <w:hyperlink w:anchor="_Toc42485186" w:history="1">
             <w:r>
               <w:rPr>
                 <w:rStyle w:val="Hyperlink"/>
@@ -1770,7 +1770,7 @@
                 <w:noProof/>
                 <w:webHidden/>
               </w:rPr>
-              <w:instrText xml:space="preserve"> PAGEREF _Toc42440743 \h </w:instrText>
+              <w:instrText xml:space="preserve"> PAGEREF _Toc42485186 \h </w:instrText>
             </w:r>
             <w:r>
               <w:rPr>
@@ -1813,7 +1813,7 @@
               <w:lang w:eastAsia="en-GB"/>
             </w:rPr>
           </w:pPr>
-          <w:hyperlink w:anchor="_Toc42440744" w:history="1">
+          <w:hyperlink w:anchor="_Toc42485187" w:history="1">
             <w:r>
               <w:rPr>
                 <w:rStyle w:val="Hyperlink"/>
@@ -1840,7 +1840,7 @@
                 <w:noProof/>
                 <w:webHidden/>
               </w:rPr>
-              <w:instrText xml:space="preserve"> PAGEREF _Toc42440744 \h </w:instrText>
+              <w:instrText xml:space="preserve"> PAGEREF _Toc42485187 \h </w:instrText>
             </w:r>
             <w:r>
               <w:rPr>
@@ -1860,7 +1860,7 @@
                 <w:noProof/>
                 <w:webHidden/>
               </w:rPr>
-              <w:t>7</w:t>
+              <w:t>8</w:t>
             </w:r>
             <w:r>
               <w:rPr>
@@ -1883,7 +1883,7 @@
               <w:lang w:eastAsia="en-GB"/>
             </w:rPr>
           </w:pPr>
-          <w:hyperlink w:anchor="_Toc42440745" w:history="1">
+          <w:hyperlink w:anchor="_Toc42485188" w:history="1">
             <w:r>
               <w:rPr>
                 <w:rStyle w:val="Hyperlink"/>
@@ -1910,7 +1910,7 @@
                 <w:noProof/>
                 <w:webHidden/>
               </w:rPr>
-              <w:instrText xml:space="preserve"> PAGEREF _Toc42440745 \h </w:instrText>
+              <w:instrText xml:space="preserve"> PAGEREF _Toc42485188 \h </w:instrText>
             </w:r>
             <w:r>
               <w:rPr>
@@ -1958,7 +1958,7 @@
       <w:pPr>
         <w:pStyle w:val="Heading1"/>
       </w:pPr>
-      <w:bookmarkStart w:id="0" w:name="_Toc42440719"/>
+      <w:bookmarkStart w:id="0" w:name="_Toc42485162"/>
       <w:r>
         <w:t xml:space="preserve">Project </w:t>
       </w:r>
@@ -1984,7 +1984,7 @@
       <w:pPr>
         <w:pStyle w:val="Heading2"/>
       </w:pPr>
-      <w:bookmarkStart w:id="1" w:name="_Toc42440720"/>
+      <w:bookmarkStart w:id="1" w:name="_Toc42485163"/>
       <w:r>
         <w:lastRenderedPageBreak/>
         <w:t>Must have(s)</w:t>
@@ -2200,7 +2200,7 @@
       <w:pPr>
         <w:pStyle w:val="Heading1"/>
       </w:pPr>
-      <w:bookmarkStart w:id="2" w:name="_Toc42440721"/>
+      <w:bookmarkStart w:id="2" w:name="_Toc42485164"/>
       <w:r>
         <w:t>Server Site</w:t>
       </w:r>
@@ -2212,7 +2212,7 @@
         <w:pStyle w:val="Heading2"/>
         <w:spacing w:line="360" w:lineRule="auto"/>
       </w:pPr>
-      <w:bookmarkStart w:id="3" w:name="_Toc42440722"/>
+      <w:bookmarkStart w:id="3" w:name="_Toc42485165"/>
       <w:r>
         <w:t>WebSocketServer</w:t>
       </w:r>
@@ -2325,7 +2325,7 @@
         <w:pStyle w:val="Heading2"/>
         <w:spacing w:line="360" w:lineRule="auto"/>
       </w:pPr>
-      <w:bookmarkStart w:id="5" w:name="_Toc42440723"/>
+      <w:bookmarkStart w:id="5" w:name="_Toc42485166"/>
       <w:r>
         <w:t>Server_Models</w:t>
       </w:r>
@@ -2424,7 +2424,7 @@
         <w:pStyle w:val="Heading2"/>
         <w:spacing w:line="360" w:lineRule="auto"/>
       </w:pPr>
-      <w:bookmarkStart w:id="6" w:name="_Toc42440724"/>
+      <w:bookmarkStart w:id="6" w:name="_Toc42485167"/>
       <w:r>
         <w:t>Server_Repository</w:t>
       </w:r>
@@ -2529,7 +2529,7 @@
       <w:pPr>
         <w:pStyle w:val="Heading1"/>
       </w:pPr>
-      <w:bookmarkStart w:id="7" w:name="_Toc42440725"/>
+      <w:bookmarkStart w:id="7" w:name="_Toc42485168"/>
       <w:r>
         <w:lastRenderedPageBreak/>
         <w:t>Client Site</w:t>
@@ -2542,7 +2542,7 @@
         <w:pStyle w:val="Heading2"/>
         <w:spacing w:line="360" w:lineRule="auto"/>
       </w:pPr>
-      <w:bookmarkStart w:id="8" w:name="_Toc42440726"/>
+      <w:bookmarkStart w:id="8" w:name="_Toc42485169"/>
       <w:r>
         <w:t>Tic-Tac-Toe</w:t>
       </w:r>
@@ -2656,7 +2656,7 @@
         <w:pStyle w:val="Heading2"/>
         <w:spacing w:line="360" w:lineRule="auto"/>
       </w:pPr>
-      <w:bookmarkStart w:id="9" w:name="_Toc42440727"/>
+      <w:bookmarkStart w:id="9" w:name="_Toc42485170"/>
       <w:r>
         <w:t>TTT_Models</w:t>
       </w:r>
@@ -2746,7 +2746,7 @@
         <w:pStyle w:val="Heading2"/>
         <w:spacing w:line="360" w:lineRule="auto"/>
       </w:pPr>
-      <w:bookmarkStart w:id="10" w:name="_Toc42440728"/>
+      <w:bookmarkStart w:id="10" w:name="_Toc42485171"/>
       <w:r>
         <w:t>TTT_Repository</w:t>
       </w:r>
@@ -2849,7 +2849,7 @@
       <w:pPr>
         <w:pStyle w:val="Heading1"/>
       </w:pPr>
-      <w:bookmarkStart w:id="11" w:name="_Toc42440729"/>
+      <w:bookmarkStart w:id="11" w:name="_Toc42485172"/>
       <w:r>
         <w:t>Time spent</w:t>
       </w:r>
@@ -3130,15 +3130,7 @@
         <w:spacing w:line="360" w:lineRule="auto"/>
       </w:pPr>
       <w:r>
-        <w:t xml:space="preserve">Creating the project types that was </w:t>
-      </w:r>
-      <w:proofErr w:type="spellStart"/>
-      <w:r>
-        <w:t>planed</w:t>
-      </w:r>
-      <w:proofErr w:type="spellEnd"/>
-      <w:r>
-        <w:t xml:space="preserve"> in the previous step</w:t>
+        <w:t>Creating the project types that was planed in the previous step</w:t>
       </w:r>
       <w:r>
         <w:t xml:space="preserve"> </w:t>
@@ -3448,15 +3440,7 @@
         </w:numPr>
       </w:pPr>
       <w:r>
-        <w:t>Making a dynamic ‘</w:t>
-      </w:r>
-      <w:proofErr w:type="spellStart"/>
-      <w:r>
-        <w:t>gameLogic</w:t>
-      </w:r>
-      <w:proofErr w:type="spellEnd"/>
-      <w:r>
-        <w:t xml:space="preserve">’ Class that can be used in both </w:t>
+        <w:t xml:space="preserve">Making a dynamic ‘gameLogic’ Class that can be used in both </w:t>
       </w:r>
       <w:r>
         <w:br/>
@@ -3813,7 +3797,13 @@
         <w:t>approximately</w:t>
       </w:r>
       <w:r>
-        <w:t xml:space="preserve"> () total. </w:t>
+        <w:t xml:space="preserve"> (</w:t>
+      </w:r>
+      <w:r>
+        <w:t>12 Hours</w:t>
+      </w:r>
+      <w:r>
+        <w:t xml:space="preserve">) total. </w:t>
       </w:r>
     </w:p>
     <w:p>
@@ -3883,6 +3873,9 @@
         </w:numPr>
         <w:spacing w:line="360" w:lineRule="auto"/>
       </w:pPr>
+      <w:r>
+        <w:t>Debugging the connection to and from the server.</w:t>
+      </w:r>
       <w:r>
         <w:br/>
       </w:r>
@@ -3921,6 +3914,22 @@
           <w:ilvl w:val="1"/>
           <w:numId w:val="2"/>
         </w:numPr>
+        <w:spacing w:line="360" w:lineRule="auto"/>
+      </w:pPr>
+      <w:r>
+        <w:t>Working on displaying the client list from the server on the client.</w:t>
+      </w:r>
+      <w:r>
+        <w:t xml:space="preserve"> </w:t>
+      </w:r>
+    </w:p>
+    <w:p>
+      <w:pPr>
+        <w:pStyle w:val="ListParagraph"/>
+        <w:numPr>
+          <w:ilvl w:val="1"/>
+          <w:numId w:val="2"/>
+        </w:numPr>
       </w:pPr>
       <w:r>
         <w:br/>
@@ -3936,7 +3945,7 @@
         <w:pStyle w:val="Heading1"/>
       </w:pPr>
       <w:bookmarkStart w:id="12" w:name="_Hlk41578798"/>
-      <w:bookmarkStart w:id="13" w:name="_Toc42440730"/>
+      <w:bookmarkStart w:id="13" w:name="_Toc42485173"/>
       <w:r>
         <w:t>References</w:t>
       </w:r>
@@ -3952,7 +3961,7 @@
         <w:pStyle w:val="Heading2"/>
         <w:spacing w:line="360" w:lineRule="auto"/>
       </w:pPr>
-      <w:bookmarkStart w:id="14" w:name="_Toc42440731"/>
+      <w:bookmarkStart w:id="14" w:name="_Toc42485174"/>
       <w:r>
         <w:t>Tools</w:t>
       </w:r>
@@ -4044,14 +4053,14 @@
         <w:pStyle w:val="Heading2"/>
         <w:spacing w:line="360" w:lineRule="auto"/>
       </w:pPr>
-      <w:bookmarkStart w:id="15" w:name="_Toc42440732"/>
+      <w:bookmarkStart w:id="15" w:name="_Toc42485175"/>
       <w:r>
         <w:t>References</w:t>
       </w:r>
       <w:bookmarkEnd w:id="15"/>
     </w:p>
     <w:p>
-      <w:bookmarkStart w:id="16" w:name="_Toc42440733"/>
+      <w:bookmarkStart w:id="16" w:name="_Toc42485176"/>
       <w:r>
         <w:rPr>
           <w:rStyle w:val="Heading3Char"/>
@@ -4297,7 +4306,7 @@
       </w:r>
     </w:p>
     <w:p>
-      <w:bookmarkStart w:id="17" w:name="_Toc42440734"/>
+      <w:bookmarkStart w:id="17" w:name="_Toc42485177"/>
       <w:r>
         <w:rPr>
           <w:rStyle w:val="Heading3Char"/>
@@ -4361,7 +4370,7 @@
       </w:pPr>
     </w:p>
     <w:p>
-      <w:bookmarkStart w:id="18" w:name="_Toc42440735"/>
+      <w:bookmarkStart w:id="18" w:name="_Toc42485178"/>
       <w:r>
         <w:rPr>
           <w:rStyle w:val="Heading3Char"/>
@@ -4522,6 +4531,11 @@
           <w:ilvl w:val="0"/>
           <w:numId w:val="2"/>
         </w:numPr>
+        <w:rPr>
+          <w:rStyle w:val="Hyperlink"/>
+          <w:color w:val="auto"/>
+          <w:u w:val="none"/>
+        </w:rPr>
       </w:pPr>
       <w:hyperlink r:id="rId31" w:history="1">
         <w:r>
@@ -4531,25 +4545,6 @@
           <w:t>https://stackoverflow.com/questions/13841880/convert-string-array-to-enum-on-the-fly</w:t>
         </w:r>
       </w:hyperlink>
-      <w:r>
-        <w:rPr>
-          <w:rStyle w:val="Hyperlink"/>
-        </w:rPr>
-        <w:br/>
-      </w:r>
-    </w:p>
-    <w:p>
-      <w:bookmarkStart w:id="19" w:name="_Toc42440736"/>
-      <w:r>
-        <w:rPr>
-          <w:rStyle w:val="Heading3Char"/>
-        </w:rPr>
-        <w:t>Others code I have used I my project</w:t>
-      </w:r>
-      <w:bookmarkEnd w:id="19"/>
-      <w:r>
-        <w:t xml:space="preserve">: </w:t>
-      </w:r>
     </w:p>
     <w:p>
       <w:pPr>
@@ -4562,6 +4557,40 @@
       <w:r>
         <w:rPr>
           <w:rStyle w:val="Hyperlink"/>
+        </w:rPr>
+        <w:t>https://stackoverflow.com/a/60206398</w:t>
+      </w:r>
+      <w:r>
+        <w:rPr>
+          <w:rStyle w:val="Hyperlink"/>
+        </w:rPr>
+        <w:br/>
+      </w:r>
+    </w:p>
+    <w:p>
+      <w:bookmarkStart w:id="19" w:name="_Toc42485179"/>
+      <w:r>
+        <w:rPr>
+          <w:rStyle w:val="Heading3Char"/>
+        </w:rPr>
+        <w:t>Others code I have used I my project</w:t>
+      </w:r>
+      <w:bookmarkEnd w:id="19"/>
+      <w:r>
+        <w:t xml:space="preserve">: </w:t>
+      </w:r>
+    </w:p>
+    <w:p>
+      <w:pPr>
+        <w:pStyle w:val="ListParagraph"/>
+        <w:numPr>
+          <w:ilvl w:val="0"/>
+          <w:numId w:val="2"/>
+        </w:numPr>
+      </w:pPr>
+      <w:r>
+        <w:rPr>
+          <w:rStyle w:val="Hyperlink"/>
           <w:b/>
           <w:bCs/>
           <w:color w:val="000000" w:themeColor="text1"/>
@@ -4585,25 +4614,7 @@
           <w:color w:val="000000" w:themeColor="text1"/>
           <w:u w:val="none"/>
         </w:rPr>
-        <w:t xml:space="preserve"> </w:t>
-      </w:r>
-      <w:proofErr w:type="spellStart"/>
-      <w:r>
-        <w:rPr>
-          <w:rStyle w:val="Hyperlink"/>
-          <w:color w:val="000000" w:themeColor="text1"/>
-          <w:u w:val="none"/>
-        </w:rPr>
-        <w:t>AngelSix</w:t>
-      </w:r>
-      <w:proofErr w:type="spellEnd"/>
-      <w:r>
-        <w:rPr>
-          <w:rStyle w:val="Hyperlink"/>
-          <w:color w:val="000000" w:themeColor="text1"/>
-          <w:u w:val="none"/>
-        </w:rPr>
-        <w:t xml:space="preserve">. </w:t>
+        <w:t xml:space="preserve"> AngelSix. </w:t>
       </w:r>
       <w:r>
         <w:rPr>
@@ -4677,7 +4688,6 @@
           <w:numId w:val="2"/>
         </w:numPr>
       </w:pPr>
-      <w:proofErr w:type="spellStart"/>
       <w:r>
         <w:rPr>
           <w:rStyle w:val="Hyperlink"/>
@@ -4686,18 +4696,15 @@
           <w:color w:val="000000" w:themeColor="text1"/>
           <w:u w:val="none"/>
         </w:rPr>
-        <w:t>Creater</w:t>
-      </w:r>
-      <w:proofErr w:type="spellEnd"/>
-      <w:r>
-        <w:rPr>
-          <w:rStyle w:val="Hyperlink"/>
-          <w:b/>
-          <w:bCs/>
+        <w:t>Creater:</w:t>
+      </w:r>
+      <w:r>
+        <w:rPr>
+          <w:rStyle w:val="Hyperlink"/>
           <w:color w:val="000000" w:themeColor="text1"/>
           <w:u w:val="none"/>
         </w:rPr>
-        <w:t>:</w:t>
+        <w:t xml:space="preserve"> </w:t>
       </w:r>
       <w:r>
         <w:rPr>
@@ -4705,18 +4712,8 @@
           <w:color w:val="000000" w:themeColor="text1"/>
           <w:u w:val="none"/>
         </w:rPr>
-        <w:t xml:space="preserve"> </w:t>
-      </w:r>
-      <w:proofErr w:type="spellStart"/>
-      <w:r>
-        <w:rPr>
-          <w:rStyle w:val="Hyperlink"/>
-          <w:color w:val="000000" w:themeColor="text1"/>
-          <w:u w:val="none"/>
-        </w:rPr>
         <w:t>RezKey</w:t>
       </w:r>
-      <w:proofErr w:type="spellEnd"/>
       <w:r>
         <w:rPr>
           <w:rStyle w:val="Hyperlink"/>
@@ -4845,7 +4842,6 @@
         </w:rPr>
         <w:t xml:space="preserve"> </w:t>
       </w:r>
-      <w:proofErr w:type="spellStart"/>
       <w:r>
         <w:rPr>
           <w:rStyle w:val="Hyperlink"/>
@@ -4854,7 +4850,6 @@
         </w:rPr>
         <w:t>TokyoMike</w:t>
       </w:r>
-      <w:proofErr w:type="spellEnd"/>
       <w:r>
         <w:rPr>
           <w:rStyle w:val="Hyperlink"/>
@@ -4863,7 +4858,6 @@
         </w:rPr>
         <w:t xml:space="preserve"> and </w:t>
       </w:r>
-      <w:proofErr w:type="spellStart"/>
       <w:r>
         <w:rPr>
           <w:rStyle w:val="Hyperlink"/>
@@ -4872,7 +4866,6 @@
         </w:rPr>
         <w:t>UuDdLrLrSs</w:t>
       </w:r>
-      <w:proofErr w:type="spellEnd"/>
       <w:r>
         <w:rPr>
           <w:rStyle w:val="Hyperlink"/>
@@ -4897,18 +4890,8 @@
           <w:color w:val="000000" w:themeColor="text1"/>
           <w:u w:val="none"/>
         </w:rPr>
-        <w:t xml:space="preserve"> I used this code concept to navigate between windows in my WPF </w:t>
-      </w:r>
-      <w:proofErr w:type="spellStart"/>
-      <w:r>
-        <w:rPr>
-          <w:rStyle w:val="Hyperlink"/>
-          <w:color w:val="000000" w:themeColor="text1"/>
-          <w:u w:val="none"/>
-        </w:rPr>
-        <w:t>aplication</w:t>
-      </w:r>
-      <w:proofErr w:type="spellEnd"/>
+        <w:t xml:space="preserve"> I used this code concept to navigate between windows in my WPF aplication</w:t>
+      </w:r>
       <w:r>
         <w:rPr>
           <w:rStyle w:val="Hyperlink"/>
@@ -5656,10 +5639,7 @@
         </w:rPr>
         <w:t xml:space="preserve"> </w:t>
       </w:r>
-    </w:p>
-    <w:p>
-      <w:pPr>
-        <w:ind w:left="360"/>
+      <w:r>
         <w:rPr>
           <w:rStyle w:val="Heading3Char"/>
           <w:rFonts w:asciiTheme="minorHAnsi" w:eastAsiaTheme="minorHAnsi" w:hAnsiTheme="minorHAnsi" w:cstheme="minorBidi"/>
@@ -5667,26 +5647,7 @@
           <w:sz w:val="22"/>
           <w:szCs w:val="22"/>
         </w:rPr>
-      </w:pPr>
-    </w:p>
-    <w:p>
-      <w:pPr>
-        <w:rPr>
-          <w:rStyle w:val="Hyperlink"/>
-          <w:color w:val="000000" w:themeColor="text1"/>
-          <w:u w:val="none"/>
-        </w:rPr>
-      </w:pPr>
-      <w:bookmarkStart w:id="20" w:name="_Toc42440737"/>
-      <w:r>
-        <w:rPr>
-          <w:rStyle w:val="Heading3Char"/>
-        </w:rPr>
-        <w:t>Others design (UI) that I have used</w:t>
-      </w:r>
-      <w:bookmarkEnd w:id="20"/>
-      <w:r>
-        <w:t xml:space="preserve">: </w:t>
+        <w:br/>
       </w:r>
     </w:p>
     <w:p>
@@ -5696,8 +5657,178 @@
           <w:ilvl w:val="0"/>
           <w:numId w:val="2"/>
         </w:numPr>
-      </w:pPr>
+        <w:rPr>
+          <w:rStyle w:val="Heading3Char"/>
+          <w:rFonts w:asciiTheme="minorHAnsi" w:eastAsiaTheme="minorHAnsi" w:hAnsiTheme="minorHAnsi" w:cstheme="minorBidi"/>
+          <w:color w:val="000000" w:themeColor="text1"/>
+          <w:sz w:val="22"/>
+          <w:szCs w:val="22"/>
+        </w:rPr>
+      </w:pPr>
+      <w:r>
+        <w:rPr>
+          <w:rStyle w:val="Hyperlink"/>
+          <w:b/>
+          <w:bCs/>
+          <w:color w:val="000000" w:themeColor="text1"/>
+          <w:u w:val="none"/>
+        </w:rPr>
+        <w:t>Creator:</w:t>
+      </w:r>
+      <w:r>
+        <w:rPr>
+          <w:rStyle w:val="Heading3Char"/>
+          <w:rFonts w:asciiTheme="minorHAnsi" w:eastAsiaTheme="minorHAnsi" w:hAnsiTheme="minorHAnsi" w:cstheme="minorBidi"/>
+          <w:color w:val="000000" w:themeColor="text1"/>
+          <w:sz w:val="22"/>
+          <w:szCs w:val="22"/>
+        </w:rPr>
+        <w:t xml:space="preserve"> </w:t>
+      </w:r>
+      <w:r>
+        <w:rPr>
+          <w:rStyle w:val="Heading3Char"/>
+          <w:rFonts w:asciiTheme="minorHAnsi" w:eastAsiaTheme="minorHAnsi" w:hAnsiTheme="minorHAnsi" w:cstheme="minorBidi"/>
+          <w:color w:val="000000" w:themeColor="text1"/>
+          <w:sz w:val="22"/>
+          <w:szCs w:val="22"/>
+        </w:rPr>
+        <w:t>nrod</w:t>
+      </w:r>
+      <w:r>
+        <w:rPr>
+          <w:rStyle w:val="Heading3Char"/>
+          <w:rFonts w:asciiTheme="minorHAnsi" w:eastAsiaTheme="minorHAnsi" w:hAnsiTheme="minorHAnsi" w:cstheme="minorBidi"/>
+          <w:color w:val="000000" w:themeColor="text1"/>
+          <w:sz w:val="22"/>
+          <w:szCs w:val="22"/>
+        </w:rPr>
+        <w:br/>
+      </w:r>
+      <w:r>
+        <w:rPr>
+          <w:rStyle w:val="Heading3Char"/>
+          <w:rFonts w:asciiTheme="minorHAnsi" w:eastAsiaTheme="minorHAnsi" w:hAnsiTheme="minorHAnsi" w:cstheme="minorBidi"/>
+          <w:b/>
+          <w:bCs/>
+          <w:color w:val="000000" w:themeColor="text1"/>
+          <w:sz w:val="22"/>
+          <w:szCs w:val="22"/>
+        </w:rPr>
+        <w:t>Note:</w:t>
+      </w:r>
+      <w:r>
+        <w:rPr>
+          <w:rStyle w:val="Heading3Char"/>
+          <w:rFonts w:asciiTheme="minorHAnsi" w:eastAsiaTheme="minorHAnsi" w:hAnsiTheme="minorHAnsi" w:cstheme="minorBidi"/>
+          <w:color w:val="000000" w:themeColor="text1"/>
+          <w:sz w:val="22"/>
+          <w:szCs w:val="22"/>
+        </w:rPr>
+        <w:t xml:space="preserve"> Used for updating my UI from a separate Thread</w:t>
+      </w:r>
+      <w:r>
+        <w:rPr>
+          <w:rStyle w:val="Heading3Char"/>
+          <w:rFonts w:asciiTheme="minorHAnsi" w:eastAsiaTheme="minorHAnsi" w:hAnsiTheme="minorHAnsi" w:cstheme="minorBidi"/>
+          <w:color w:val="000000" w:themeColor="text1"/>
+          <w:sz w:val="22"/>
+          <w:szCs w:val="22"/>
+        </w:rPr>
+        <w:br/>
+      </w:r>
+      <w:r>
+        <w:rPr>
+          <w:rStyle w:val="Heading3Char"/>
+          <w:rFonts w:asciiTheme="minorHAnsi" w:eastAsiaTheme="minorHAnsi" w:hAnsiTheme="minorHAnsi" w:cstheme="minorBidi"/>
+          <w:b/>
+          <w:bCs/>
+          <w:color w:val="000000" w:themeColor="text1"/>
+          <w:sz w:val="22"/>
+          <w:szCs w:val="22"/>
+        </w:rPr>
+        <w:t>Link:</w:t>
+      </w:r>
+      <w:r>
+        <w:rPr>
+          <w:rStyle w:val="Heading3Char"/>
+          <w:rFonts w:asciiTheme="minorHAnsi" w:eastAsiaTheme="minorHAnsi" w:hAnsiTheme="minorHAnsi" w:cstheme="minorBidi"/>
+          <w:color w:val="000000" w:themeColor="text1"/>
+          <w:sz w:val="22"/>
+          <w:szCs w:val="22"/>
+        </w:rPr>
+        <w:t xml:space="preserve"> </w:t>
+      </w:r>
       <w:hyperlink r:id="rId41" w:history="1">
+        <w:r>
+          <w:rPr>
+            <w:rStyle w:val="Hyperlink"/>
+          </w:rPr>
+          <w:t>https://stackoverflow.com/a/60206398</w:t>
+        </w:r>
+      </w:hyperlink>
+      <w:r>
+        <w:rPr>
+          <w:rStyle w:val="Heading3Char"/>
+          <w:rFonts w:asciiTheme="minorHAnsi" w:eastAsiaTheme="minorHAnsi" w:hAnsiTheme="minorHAnsi" w:cstheme="minorBidi"/>
+          <w:color w:val="000000" w:themeColor="text1"/>
+          <w:sz w:val="22"/>
+          <w:szCs w:val="22"/>
+        </w:rPr>
+        <w:t xml:space="preserve"> </w:t>
+      </w:r>
+      <w:r>
+        <w:rPr>
+          <w:rStyle w:val="Heading3Char"/>
+          <w:rFonts w:asciiTheme="minorHAnsi" w:eastAsiaTheme="minorHAnsi" w:hAnsiTheme="minorHAnsi" w:cstheme="minorBidi"/>
+          <w:color w:val="000000" w:themeColor="text1"/>
+          <w:sz w:val="22"/>
+          <w:szCs w:val="22"/>
+        </w:rPr>
+        <w:br/>
+      </w:r>
+    </w:p>
+    <w:p>
+      <w:pPr>
+        <w:ind w:left="360"/>
+        <w:rPr>
+          <w:rStyle w:val="Heading3Char"/>
+          <w:rFonts w:asciiTheme="minorHAnsi" w:eastAsiaTheme="minorHAnsi" w:hAnsiTheme="minorHAnsi" w:cstheme="minorBidi"/>
+          <w:color w:val="000000" w:themeColor="text1"/>
+          <w:sz w:val="22"/>
+          <w:szCs w:val="22"/>
+        </w:rPr>
+      </w:pPr>
+    </w:p>
+    <w:p>
+      <w:pPr>
+        <w:rPr>
+          <w:rStyle w:val="Hyperlink"/>
+          <w:color w:val="000000" w:themeColor="text1"/>
+          <w:u w:val="none"/>
+        </w:rPr>
+      </w:pPr>
+      <w:bookmarkStart w:id="20" w:name="_Toc42485180"/>
+      <w:r>
+        <w:rPr>
+          <w:rStyle w:val="Heading3Char"/>
+        </w:rPr>
+        <w:t>Others design (UI) that I have used</w:t>
+      </w:r>
+      <w:bookmarkEnd w:id="20"/>
+      <w:r>
+        <w:t xml:space="preserve">: </w:t>
+      </w:r>
+    </w:p>
+    <w:p>
+      <w:pPr>
+        <w:pStyle w:val="ListParagraph"/>
+        <w:numPr>
+          <w:ilvl w:val="0"/>
+          <w:numId w:val="2"/>
+        </w:numPr>
+      </w:pPr>
+      <w:hyperlink r:id="rId42" w:history="1">
         <w:r>
           <w:rPr>
             <w:rStyle w:val="Hyperlink"/>
@@ -5743,7 +5874,7 @@
       </w:pPr>
     </w:p>
     <w:p>
-      <w:bookmarkStart w:id="21" w:name="_Toc42440738"/>
+      <w:bookmarkStart w:id="21" w:name="_Toc42485181"/>
       <w:r>
         <w:rPr>
           <w:rStyle w:val="Heading3Char"/>
@@ -5785,10 +5916,9 @@
         <w:rPr>
           <w:lang w:val="da-DK"/>
         </w:rPr>
-        <w:lastRenderedPageBreak/>
         <w:t xml:space="preserve">Emil Raj Schmidt - </w:t>
       </w:r>
-      <w:hyperlink r:id="rId42" w:history="1">
+      <w:hyperlink r:id="rId43" w:history="1">
         <w:r>
           <w:rPr>
             <w:rStyle w:val="Hyperlink"/>
@@ -5815,7 +5945,7 @@
         </w:rPr>
         <w:t xml:space="preserve">Jens Nissen - </w:t>
       </w:r>
-      <w:hyperlink r:id="rId43" w:history="1">
+      <w:hyperlink r:id="rId44" w:history="1">
         <w:r>
           <w:rPr>
             <w:rStyle w:val="Hyperlink"/>
@@ -5846,7 +5976,7 @@
           <w:lang w:val="da-DK"/>
         </w:rPr>
       </w:pPr>
-      <w:bookmarkStart w:id="22" w:name="_Toc42440739"/>
+      <w:bookmarkStart w:id="22" w:name="_Toc42485182"/>
       <w:r>
         <w:rPr>
           <w:rStyle w:val="Heading3Char"/>
@@ -5876,23 +6006,9 @@
         <w:rPr>
           <w:lang w:val="en-US"/>
         </w:rPr>
-        <w:t xml:space="preserve">Tommaso </w:t>
-      </w:r>
-      <w:proofErr w:type="spellStart"/>
-      <w:r>
-        <w:rPr>
-          <w:lang w:val="en-US"/>
-        </w:rPr>
-        <w:t>Briguglio</w:t>
-      </w:r>
-      <w:proofErr w:type="spellEnd"/>
-      <w:r>
-        <w:rPr>
-          <w:lang w:val="en-US"/>
-        </w:rPr>
-        <w:t xml:space="preserve"> - </w:t>
-      </w:r>
-      <w:hyperlink r:id="rId44" w:history="1">
+        <w:t xml:space="preserve">Tommaso Briguglio - </w:t>
+      </w:r>
+      <w:hyperlink r:id="rId45" w:history="1">
         <w:r>
           <w:rPr>
             <w:rStyle w:val="Hyperlink"/>
@@ -5917,43 +6033,15 @@
         <w:rPr>
           <w:lang w:val="en-US"/>
         </w:rPr>
-        <w:t xml:space="preserve">Daniel </w:t>
-      </w:r>
-      <w:proofErr w:type="spellStart"/>
+        <w:t xml:space="preserve">Daniel Krog Debel </w:t>
+      </w:r>
       <w:r>
         <w:rPr>
           <w:lang w:val="en-US"/>
         </w:rPr>
-        <w:t>Krog</w:t>
-      </w:r>
-      <w:proofErr w:type="spellEnd"/>
-      <w:r>
-        <w:rPr>
-          <w:lang w:val="en-US"/>
-        </w:rPr>
-        <w:t xml:space="preserve"> </w:t>
-      </w:r>
-      <w:proofErr w:type="spellStart"/>
-      <w:r>
-        <w:rPr>
-          <w:lang w:val="en-US"/>
-        </w:rPr>
-        <w:t>Debel</w:t>
-      </w:r>
-      <w:proofErr w:type="spellEnd"/>
-      <w:r>
-        <w:rPr>
-          <w:lang w:val="en-US"/>
-        </w:rPr>
-        <w:t xml:space="preserve"> </w:t>
-      </w:r>
-      <w:r>
-        <w:rPr>
-          <w:lang w:val="en-US"/>
-        </w:rPr>
         <w:t xml:space="preserve">- </w:t>
       </w:r>
-      <w:hyperlink r:id="rId45" w:history="1">
+      <w:hyperlink r:id="rId46" w:history="1">
         <w:r>
           <w:rPr>
             <w:rStyle w:val="Hyperlink"/>
@@ -6044,7 +6132,7 @@
           <w:lang w:val="en-US"/>
         </w:rPr>
       </w:pPr>
-      <w:bookmarkStart w:id="23" w:name="_Toc42440740"/>
+      <w:bookmarkStart w:id="23" w:name="_Toc42485183"/>
       <w:r>
         <w:rPr>
           <w:lang w:val="en-US"/>
@@ -6306,7 +6394,7 @@
           <w:lang w:val="en-US"/>
         </w:rPr>
       </w:pPr>
-      <w:bookmarkStart w:id="24" w:name="_Toc42440741"/>
+      <w:bookmarkStart w:id="24" w:name="_Toc42485184"/>
       <w:r>
         <w:rPr>
           <w:lang w:val="en-US"/>
@@ -6400,7 +6488,7 @@
       <w:pPr>
         <w:pStyle w:val="Heading1"/>
       </w:pPr>
-      <w:bookmarkStart w:id="25" w:name="_Toc42440742"/>
+      <w:bookmarkStart w:id="25" w:name="_Toc42485185"/>
       <w:r>
         <w:t>Installation Guide</w:t>
       </w:r>
@@ -6412,7 +6500,7 @@
         <w:pStyle w:val="Heading2"/>
         <w:spacing w:line="360" w:lineRule="auto"/>
       </w:pPr>
-      <w:bookmarkStart w:id="26" w:name="_Toc42440743"/>
+      <w:bookmarkStart w:id="26" w:name="_Toc42485186"/>
       <w:r>
         <w:t>How to install</w:t>
       </w:r>
@@ -6429,8 +6517,9 @@
       <w:pPr>
         <w:pStyle w:val="Heading3"/>
       </w:pPr>
-      <w:bookmarkStart w:id="27" w:name="_Toc42440744"/>
-      <w:r>
+      <w:bookmarkStart w:id="27" w:name="_Toc42485187"/>
+      <w:r>
+        <w:lastRenderedPageBreak/>
         <w:t>Disclaimer:</w:t>
       </w:r>
       <w:bookmarkEnd w:id="27"/>
@@ -6524,7 +6613,6 @@
         </w:numPr>
       </w:pPr>
       <w:r>
-        <w:lastRenderedPageBreak/>
         <w:t xml:space="preserve">Windows 10 </w:t>
       </w:r>
       <w:r>
@@ -6582,7 +6670,7 @@
       <w:pPr>
         <w:pStyle w:val="Heading3"/>
       </w:pPr>
-      <w:bookmarkStart w:id="28" w:name="_Toc42440745"/>
+      <w:bookmarkStart w:id="28" w:name="_Toc42485188"/>
       <w:r>
         <w:t>Installation</w:t>
       </w:r>
@@ -6667,13 +6755,10 @@
       <w:r>
         <w:t>Have Fun.</w:t>
       </w:r>
-      <w:r>
-        <w:br/>
-      </w:r>
-    </w:p>
-    <w:p>
-      <w:pPr>
-        <w:ind w:left="360"/>
+    </w:p>
+    <w:p/>
+    <w:p>
+      <w:pPr>
         <w:rPr>
           <w:b/>
           <w:bCs/>
@@ -6688,17 +6773,11 @@
       </w:r>
     </w:p>
     <w:p>
-      <w:pPr>
-        <w:ind w:left="360"/>
-      </w:pPr>
       <w:r>
         <w:t xml:space="preserve">For this project I have provided a server where the server application if running on. </w:t>
       </w:r>
     </w:p>
     <w:p>
-      <w:pPr>
-        <w:ind w:left="360"/>
-      </w:pPr>
       <w:r>
         <w:t xml:space="preserve">To connect to the game server, you will have to do the following. </w:t>
       </w:r>
@@ -6710,6 +6789,7 @@
           <w:ilvl w:val="0"/>
           <w:numId w:val="8"/>
         </w:numPr>
+        <w:ind w:left="720"/>
       </w:pPr>
       <w:r>
         <w:t xml:space="preserve">Enter </w:t>
@@ -6731,6 +6811,7 @@
           <w:ilvl w:val="0"/>
           <w:numId w:val="8"/>
         </w:numPr>
+        <w:ind w:left="720"/>
       </w:pPr>
       <w:r>
         <w:t xml:space="preserve">Enter </w:t>
@@ -6752,9 +6833,111 @@
           <w:ilvl w:val="0"/>
           <w:numId w:val="8"/>
         </w:numPr>
+        <w:ind w:left="720"/>
       </w:pPr>
       <w:r>
         <w:t>Press the “Connect” button</w:t>
+      </w:r>
+    </w:p>
+    <w:p/>
+    <w:p>
+      <w:r>
+        <w:t xml:space="preserve">Alternatively, you could enter this to run both the server and the client on your local machine. </w:t>
+      </w:r>
+    </w:p>
+    <w:p>
+      <w:pPr>
+        <w:pStyle w:val="ListParagraph"/>
+        <w:numPr>
+          <w:ilvl w:val="0"/>
+          <w:numId w:val="10"/>
+        </w:numPr>
+      </w:pPr>
+      <w:r>
+        <w:t xml:space="preserve">Enter </w:t>
+      </w:r>
+      <w:r>
+        <w:rPr>
+          <w:u w:val="single"/>
+        </w:rPr>
+        <w:t>127.0.0.1</w:t>
+      </w:r>
+      <w:r>
+        <w:t xml:space="preserve"> into the Ip address text field.</w:t>
+      </w:r>
+    </w:p>
+    <w:p>
+      <w:pPr>
+        <w:pStyle w:val="ListParagraph"/>
+        <w:numPr>
+          <w:ilvl w:val="0"/>
+          <w:numId w:val="9"/>
+        </w:numPr>
+        <w:ind w:left="720"/>
+      </w:pPr>
+      <w:r>
+        <w:t xml:space="preserve">Enter </w:t>
+      </w:r>
+      <w:r>
+        <w:rPr>
+          <w:u w:val="single"/>
+        </w:rPr>
+        <w:t>8888</w:t>
+      </w:r>
+      <w:r>
+        <w:t xml:space="preserve"> into the Port number text field.</w:t>
+      </w:r>
+    </w:p>
+    <w:p>
+      <w:pPr>
+        <w:pStyle w:val="ListParagraph"/>
+        <w:numPr>
+          <w:ilvl w:val="0"/>
+          <w:numId w:val="9"/>
+        </w:numPr>
+        <w:ind w:left="720"/>
+      </w:pPr>
+      <w:r>
+        <w:t>Press the “Connect” button</w:t>
+      </w:r>
+    </w:p>
+    <w:p>
+      <w:r>
+        <w:t xml:space="preserve">This way you could play </w:t>
+      </w:r>
+      <w:r>
+        <w:t>against</w:t>
+      </w:r>
+      <w:r>
+        <w:t xml:space="preserve"> a </w:t>
+      </w:r>
+      <w:r>
+        <w:t>friend</w:t>
+      </w:r>
+      <w:r>
+        <w:t xml:space="preserve"> on </w:t>
+      </w:r>
+      <w:r>
+        <w:t>your</w:t>
+      </w:r>
+      <w:r>
+        <w:t xml:space="preserve"> local</w:t>
+      </w:r>
+      <w:r>
+        <w:t xml:space="preserve"> machine, with both of you getting your own window to play in. </w:t>
+      </w:r>
+    </w:p>
+    <w:p>
+      <w:r>
+        <w:t xml:space="preserve">And because you can type in the address and port of the game server. You also </w:t>
+      </w:r>
+      <w:proofErr w:type="gramStart"/>
+      <w:r>
+        <w:t>have the opportunity to</w:t>
+      </w:r>
+      <w:proofErr w:type="gramEnd"/>
+      <w:r>
+        <w:t xml:space="preserve"> change server as you please.</w:t>
       </w:r>
     </w:p>
     <w:sectPr>
@@ -6883,6 +7066,119 @@
     </w:lvl>
   </w:abstractNum>
   <w:abstractNum w:abstractNumId="1" w15:restartNumberingAfterBreak="0">
+    <w:nsid w:val="1BAA0B4E"/>
+    <w:multiLevelType w:val="hybridMultilevel"/>
+    <w:tmpl w:val="A7BA3032"/>
+    <w:lvl w:ilvl="0" w:tplc="0809000F">
+      <w:start w:val="1"/>
+      <w:numFmt w:val="decimal"/>
+      <w:lvlText w:val="%1."/>
+      <w:lvlJc w:val="left"/>
+      <w:pPr>
+        <w:ind w:left="1080" w:hanging="360"/>
+      </w:pPr>
+      <w:rPr>
+        <w:rFonts w:hint="default"/>
+      </w:rPr>
+    </w:lvl>
+    <w:lvl w:ilvl="1" w:tplc="08090003" w:tentative="1">
+      <w:start w:val="1"/>
+      <w:numFmt w:val="bullet"/>
+      <w:lvlText w:val="o"/>
+      <w:lvlJc w:val="left"/>
+      <w:pPr>
+        <w:ind w:left="1800" w:hanging="360"/>
+      </w:pPr>
+      <w:rPr>
+        <w:rFonts w:ascii="Courier New" w:hAnsi="Courier New" w:cs="Courier New" w:hint="default"/>
+      </w:rPr>
+    </w:lvl>
+    <w:lvl w:ilvl="2" w:tplc="08090005" w:tentative="1">
+      <w:start w:val="1"/>
+      <w:numFmt w:val="bullet"/>
+      <w:lvlText w:val=""/>
+      <w:lvlJc w:val="left"/>
+      <w:pPr>
+        <w:ind w:left="2520" w:hanging="360"/>
+      </w:pPr>
+      <w:rPr>
+        <w:rFonts w:ascii="Wingdings" w:hAnsi="Wingdings" w:hint="default"/>
+      </w:rPr>
+    </w:lvl>
+    <w:lvl w:ilvl="3" w:tplc="08090001" w:tentative="1">
+      <w:start w:val="1"/>
+      <w:numFmt w:val="bullet"/>
+      <w:lvlText w:val=""/>
+      <w:lvlJc w:val="left"/>
+      <w:pPr>
+        <w:ind w:left="3240" w:hanging="360"/>
+      </w:pPr>
+      <w:rPr>
+        <w:rFonts w:ascii="Symbol" w:hAnsi="Symbol" w:hint="default"/>
+      </w:rPr>
+    </w:lvl>
+    <w:lvl w:ilvl="4" w:tplc="08090003" w:tentative="1">
+      <w:start w:val="1"/>
+      <w:numFmt w:val="bullet"/>
+      <w:lvlText w:val="o"/>
+      <w:lvlJc w:val="left"/>
+      <w:pPr>
+        <w:ind w:left="3960" w:hanging="360"/>
+      </w:pPr>
+      <w:rPr>
+        <w:rFonts w:ascii="Courier New" w:hAnsi="Courier New" w:cs="Courier New" w:hint="default"/>
+      </w:rPr>
+    </w:lvl>
+    <w:lvl w:ilvl="5" w:tplc="08090005" w:tentative="1">
+      <w:start w:val="1"/>
+      <w:numFmt w:val="bullet"/>
+      <w:lvlText w:val=""/>
+      <w:lvlJc w:val="left"/>
+      <w:pPr>
+        <w:ind w:left="4680" w:hanging="360"/>
+      </w:pPr>
+      <w:rPr>
+        <w:rFonts w:ascii="Wingdings" w:hAnsi="Wingdings" w:hint="default"/>
+      </w:rPr>
+    </w:lvl>
+    <w:lvl w:ilvl="6" w:tplc="08090001" w:tentative="1">
+      <w:start w:val="1"/>
+      <w:numFmt w:val="bullet"/>
+      <w:lvlText w:val=""/>
+      <w:lvlJc w:val="left"/>
+      <w:pPr>
+        <w:ind w:left="5400" w:hanging="360"/>
+      </w:pPr>
+      <w:rPr>
+        <w:rFonts w:ascii="Symbol" w:hAnsi="Symbol" w:hint="default"/>
+      </w:rPr>
+    </w:lvl>
+    <w:lvl w:ilvl="7" w:tplc="08090003" w:tentative="1">
+      <w:start w:val="1"/>
+      <w:numFmt w:val="bullet"/>
+      <w:lvlText w:val="o"/>
+      <w:lvlJc w:val="left"/>
+      <w:pPr>
+        <w:ind w:left="6120" w:hanging="360"/>
+      </w:pPr>
+      <w:rPr>
+        <w:rFonts w:ascii="Courier New" w:hAnsi="Courier New" w:cs="Courier New" w:hint="default"/>
+      </w:rPr>
+    </w:lvl>
+    <w:lvl w:ilvl="8" w:tplc="08090005" w:tentative="1">
+      <w:start w:val="1"/>
+      <w:numFmt w:val="bullet"/>
+      <w:lvlText w:val=""/>
+      <w:lvlJc w:val="left"/>
+      <w:pPr>
+        <w:ind w:left="6840" w:hanging="360"/>
+      </w:pPr>
+      <w:rPr>
+        <w:rFonts w:ascii="Wingdings" w:hAnsi="Wingdings" w:hint="default"/>
+      </w:rPr>
+    </w:lvl>
+  </w:abstractNum>
+  <w:abstractNum w:abstractNumId="2" w15:restartNumberingAfterBreak="0">
     <w:nsid w:val="22985EC8"/>
     <w:multiLevelType w:val="hybridMultilevel"/>
     <w:tmpl w:val="B9161288"/>
@@ -6995,7 +7291,7 @@
       </w:rPr>
     </w:lvl>
   </w:abstractNum>
-  <w:abstractNum w:abstractNumId="2" w15:restartNumberingAfterBreak="0">
+  <w:abstractNum w:abstractNumId="3" w15:restartNumberingAfterBreak="0">
     <w:nsid w:val="2A483822"/>
     <w:multiLevelType w:val="hybridMultilevel"/>
     <w:tmpl w:val="412A352A"/>
@@ -7108,7 +7404,7 @@
       </w:rPr>
     </w:lvl>
   </w:abstractNum>
-  <w:abstractNum w:abstractNumId="3" w15:restartNumberingAfterBreak="0">
+  <w:abstractNum w:abstractNumId="4" w15:restartNumberingAfterBreak="0">
     <w:nsid w:val="2F05099F"/>
     <w:multiLevelType w:val="hybridMultilevel"/>
     <w:tmpl w:val="86BAFAA0"/>
@@ -7194,7 +7490,7 @@
       </w:pPr>
     </w:lvl>
   </w:abstractNum>
-  <w:abstractNum w:abstractNumId="4" w15:restartNumberingAfterBreak="0">
+  <w:abstractNum w:abstractNumId="5" w15:restartNumberingAfterBreak="0">
     <w:nsid w:val="3D1D41A8"/>
     <w:multiLevelType w:val="hybridMultilevel"/>
     <w:tmpl w:val="2E7CA0A4"/>
@@ -7307,7 +7603,93 @@
       </w:rPr>
     </w:lvl>
   </w:abstractNum>
-  <w:abstractNum w:abstractNumId="5" w15:restartNumberingAfterBreak="0">
+  <w:abstractNum w:abstractNumId="6" w15:restartNumberingAfterBreak="0">
+    <w:nsid w:val="45632DC5"/>
+    <w:multiLevelType w:val="hybridMultilevel"/>
+    <w:tmpl w:val="42B0B2B4"/>
+    <w:lvl w:ilvl="0" w:tplc="0809000F">
+      <w:start w:val="1"/>
+      <w:numFmt w:val="decimal"/>
+      <w:lvlText w:val="%1."/>
+      <w:lvlJc w:val="left"/>
+      <w:pPr>
+        <w:ind w:left="720" w:hanging="360"/>
+      </w:pPr>
+    </w:lvl>
+    <w:lvl w:ilvl="1" w:tplc="08090019" w:tentative="1">
+      <w:start w:val="1"/>
+      <w:numFmt w:val="lowerLetter"/>
+      <w:lvlText w:val="%2."/>
+      <w:lvlJc w:val="left"/>
+      <w:pPr>
+        <w:ind w:left="1440" w:hanging="360"/>
+      </w:pPr>
+    </w:lvl>
+    <w:lvl w:ilvl="2" w:tplc="0809001B" w:tentative="1">
+      <w:start w:val="1"/>
+      <w:numFmt w:val="lowerRoman"/>
+      <w:lvlText w:val="%3."/>
+      <w:lvlJc w:val="right"/>
+      <w:pPr>
+        <w:ind w:left="2160" w:hanging="180"/>
+      </w:pPr>
+    </w:lvl>
+    <w:lvl w:ilvl="3" w:tplc="0809000F" w:tentative="1">
+      <w:start w:val="1"/>
+      <w:numFmt w:val="decimal"/>
+      <w:lvlText w:val="%4."/>
+      <w:lvlJc w:val="left"/>
+      <w:pPr>
+        <w:ind w:left="2880" w:hanging="360"/>
+      </w:pPr>
+    </w:lvl>
+    <w:lvl w:ilvl="4" w:tplc="08090019" w:tentative="1">
+      <w:start w:val="1"/>
+      <w:numFmt w:val="lowerLetter"/>
+      <w:lvlText w:val="%5."/>
+      <w:lvlJc w:val="left"/>
+      <w:pPr>
+        <w:ind w:left="3600" w:hanging="360"/>
+      </w:pPr>
+    </w:lvl>
+    <w:lvl w:ilvl="5" w:tplc="0809001B" w:tentative="1">
+      <w:start w:val="1"/>
+      <w:numFmt w:val="lowerRoman"/>
+      <w:lvlText w:val="%6."/>
+      <w:lvlJc w:val="right"/>
+      <w:pPr>
+        <w:ind w:left="4320" w:hanging="180"/>
+      </w:pPr>
+    </w:lvl>
+    <w:lvl w:ilvl="6" w:tplc="0809000F" w:tentative="1">
+      <w:start w:val="1"/>
+      <w:numFmt w:val="decimal"/>
+      <w:lvlText w:val="%7."/>
+      <w:lvlJc w:val="left"/>
+      <w:pPr>
+        <w:ind w:left="5040" w:hanging="360"/>
+      </w:pPr>
+    </w:lvl>
+    <w:lvl w:ilvl="7" w:tplc="08090019" w:tentative="1">
+      <w:start w:val="1"/>
+      <w:numFmt w:val="lowerLetter"/>
+      <w:lvlText w:val="%8."/>
+      <w:lvlJc w:val="left"/>
+      <w:pPr>
+        <w:ind w:left="5760" w:hanging="360"/>
+      </w:pPr>
+    </w:lvl>
+    <w:lvl w:ilvl="8" w:tplc="0809001B" w:tentative="1">
+      <w:start w:val="1"/>
+      <w:numFmt w:val="lowerRoman"/>
+      <w:lvlText w:val="%9."/>
+      <w:lvlJc w:val="right"/>
+      <w:pPr>
+        <w:ind w:left="6480" w:hanging="180"/>
+      </w:pPr>
+    </w:lvl>
+  </w:abstractNum>
+  <w:abstractNum w:abstractNumId="7" w15:restartNumberingAfterBreak="0">
     <w:nsid w:val="4D255635"/>
     <w:multiLevelType w:val="hybridMultilevel"/>
     <w:tmpl w:val="E7BA5EC6"/>
@@ -7420,7 +7802,7 @@
       </w:rPr>
     </w:lvl>
   </w:abstractNum>
-  <w:abstractNum w:abstractNumId="6" w15:restartNumberingAfterBreak="0">
+  <w:abstractNum w:abstractNumId="8" w15:restartNumberingAfterBreak="0">
     <w:nsid w:val="6B433C1B"/>
     <w:multiLevelType w:val="hybridMultilevel"/>
     <w:tmpl w:val="27E4CF54"/>
@@ -7506,7 +7888,7 @@
       </w:pPr>
     </w:lvl>
   </w:abstractNum>
-  <w:abstractNum w:abstractNumId="7" w15:restartNumberingAfterBreak="0">
+  <w:abstractNum w:abstractNumId="9" w15:restartNumberingAfterBreak="0">
     <w:nsid w:val="737F1D43"/>
     <w:multiLevelType w:val="hybridMultilevel"/>
     <w:tmpl w:val="7F0C6500"/>
@@ -7620,28 +8002,34 @@
     </w:lvl>
   </w:abstractNum>
   <w:num w:numId="1">
+    <w:abstractNumId w:val="7"/>
+  </w:num>
+  <w:num w:numId="2">
+    <w:abstractNumId w:val="2"/>
+  </w:num>
+  <w:num w:numId="3">
+    <w:abstractNumId w:val="4"/>
+  </w:num>
+  <w:num w:numId="4">
+    <w:abstractNumId w:val="3"/>
+  </w:num>
+  <w:num w:numId="5">
     <w:abstractNumId w:val="5"/>
   </w:num>
-  <w:num w:numId="2">
-    <w:abstractNumId w:val="1"/>
-  </w:num>
-  <w:num w:numId="3">
-    <w:abstractNumId w:val="3"/>
-  </w:num>
-  <w:num w:numId="4">
-    <w:abstractNumId w:val="2"/>
-  </w:num>
-  <w:num w:numId="5">
-    <w:abstractNumId w:val="4"/>
-  </w:num>
   <w:num w:numId="6">
-    <w:abstractNumId w:val="6"/>
+    <w:abstractNumId w:val="8"/>
   </w:num>
   <w:num w:numId="7">
-    <w:abstractNumId w:val="7"/>
+    <w:abstractNumId w:val="9"/>
   </w:num>
   <w:num w:numId="8">
     <w:abstractNumId w:val="0"/>
+  </w:num>
+  <w:num w:numId="9">
+    <w:abstractNumId w:val="1"/>
+  </w:num>
+  <w:num w:numId="10">
+    <w:abstractNumId w:val="6"/>
   </w:num>
 </w:numbering>
 </file>

</xml_diff>